<commit_message>
Start recog from target | wait for fin_in_start_point
</commit_message>
<xml_diff>
--- a/development/main.docx
+++ b/development/main.docx
@@ -2934,6 +2934,85 @@
     <w:p>
       <w:pPr>
         <w:pStyle w:val="NoSpacing"/>
+        <w:numPr>
+          <w:ilvl w:val="0"/>
+          <w:numId w:val="1"/>
+        </w:numPr>
+      </w:pPr>
+      <w:r>
+        <w:t>Sreen('Flip',w,0,1)</w:t>
+      </w:r>
+      <w:r>
+        <w:rPr>
+          <w:rFonts w:hint="cs"/>
+          <w:rtl/>
+        </w:rPr>
+        <w:t xml:space="preserve"> מוחק את המסך</w:t>
+      </w:r>
+    </w:p>
+    <w:p>
+      <w:pPr>
+        <w:pStyle w:val="NoSpacing"/>
+        <w:ind w:left="720"/>
+        <w:rPr>
+          <w:sz w:val="16"/>
+          <w:szCs w:val="16"/>
+        </w:rPr>
+      </w:pPr>
+      <w:r>
+        <w:rPr>
+          <w:rFonts w:hint="cs"/>
+          <w:sz w:val="16"/>
+          <w:szCs w:val="16"/>
+          <w:rtl/>
+        </w:rPr>
+        <w:t>אם אתה רוצה להשאיר תמונה על מסך, ה-</w:t>
+      </w:r>
+      <w:r>
+        <w:rPr>
+          <w:sz w:val="16"/>
+          <w:szCs w:val="16"/>
+        </w:rPr>
+        <w:t>flip</w:t>
+      </w:r>
+      <w:r>
+        <w:rPr>
+          <w:rFonts w:hint="cs"/>
+          <w:sz w:val="16"/>
+          <w:szCs w:val="16"/>
+          <w:rtl/>
+        </w:rPr>
+        <w:t xml:space="preserve"> ששומר חייב לבוא מיד אחריה, שלא יהיה עוד </w:t>
+      </w:r>
+      <w:r>
+        <w:rPr>
+          <w:sz w:val="16"/>
+          <w:szCs w:val="16"/>
+        </w:rPr>
+        <w:t>flip</w:t>
+      </w:r>
+      <w:r>
+        <w:rPr>
+          <w:rFonts w:hint="cs"/>
+          <w:sz w:val="16"/>
+          <w:szCs w:val="16"/>
+          <w:rtl/>
+        </w:rPr>
+        <w:t xml:space="preserve"> ביניהם.</w:t>
+      </w:r>
+    </w:p>
+    <w:p>
+      <w:pPr>
+        <w:pStyle w:val="NoSpacing"/>
+        <w:numPr>
+          <w:ilvl w:val="0"/>
+          <w:numId w:val="1"/>
+        </w:numPr>
+      </w:pPr>
+    </w:p>
+    <w:p>
+      <w:pPr>
+        <w:pStyle w:val="NoSpacing"/>
         <w:rPr>
           <w:rtl/>
         </w:rPr>
@@ -3303,7 +3382,6 @@
       <w:pPr>
         <w:pStyle w:val="NoSpacing"/>
         <w:rPr>
-          <w:rFonts w:hint="cs"/>
           <w:rtl/>
         </w:rPr>
       </w:pPr>
@@ -3403,7 +3481,6 @@
       <w:pPr>
         <w:pStyle w:val="NoSpacing"/>
         <w:rPr>
-          <w:rFonts w:hint="cs"/>
           <w:rtl/>
         </w:rPr>
       </w:pPr>
@@ -3478,6 +3555,306 @@
     <w:p>
       <w:pPr>
         <w:pStyle w:val="NoSpacing"/>
+      </w:pPr>
+    </w:p>
+    <w:p>
+      <w:pPr>
+        <w:pStyle w:val="NoSpacing"/>
+      </w:pPr>
+      <w:r>
+        <w:rPr>
+          <w:rFonts w:hint="cs"/>
+          <w:rtl/>
+        </w:rPr>
+        <w:t>תשמור גם את הזמן בו הוצגה כל מסכה.</w:t>
+      </w:r>
+    </w:p>
+    <w:p>
+      <w:pPr>
+        <w:pStyle w:val="NoSpacing"/>
+      </w:pPr>
+    </w:p>
+    <w:p>
+      <w:pPr>
+        <w:pStyle w:val="NoSpacing"/>
+        <w:numPr>
+          <w:ilvl w:val="0"/>
+          <w:numId w:val="1"/>
+        </w:numPr>
+        <w:rPr>
+          <w:strike/>
+        </w:rPr>
+      </w:pPr>
+      <w:r>
+        <w:rPr>
+          <w:rFonts w:hint="cs"/>
+          <w:strike/>
+          <w:rtl/>
+        </w:rPr>
+        <w:t>לשמור את הזמנים של ה-</w:t>
+      </w:r>
+      <w:r>
+        <w:rPr>
+          <w:strike/>
+        </w:rPr>
+        <w:t>events</w:t>
+      </w:r>
+      <w:r>
+        <w:rPr>
+          <w:rFonts w:hint="cs"/>
+          <w:rtl/>
+        </w:rPr>
+        <w:t xml:space="preserve">. </w:t>
+      </w:r>
+      <w:r>
+        <w:rPr>
+          <w:rFonts w:hint="cs"/>
+          <w:strike/>
+          <w:rtl/>
+        </w:rPr>
+        <w:t>אולי עדיף לשמור זמן אבסולוטי ולא יחסי לתחילת הטרייל.</w:t>
+      </w:r>
+    </w:p>
+    <w:p>
+      <w:pPr>
+        <w:pStyle w:val="NoSpacing"/>
+        <w:numPr>
+          <w:ilvl w:val="0"/>
+          <w:numId w:val="1"/>
+        </w:numPr>
+        <w:rPr>
+          <w:strike/>
+        </w:rPr>
+      </w:pPr>
+      <w:r>
+        <w:rPr>
+          <w:rFonts w:hint="cs"/>
+          <w:strike/>
+          <w:rtl/>
+        </w:rPr>
+        <w:t>להוסיף המתנה חזרה לנקודת התחלה עם האמצבע לפני הצגת שאלות.</w:t>
+      </w:r>
+    </w:p>
+    <w:p>
+      <w:pPr>
+        <w:pStyle w:val="NoSpacing"/>
+        <w:numPr>
+          <w:ilvl w:val="0"/>
+          <w:numId w:val="1"/>
+        </w:numPr>
+        <w:rPr>
+          <w:strike/>
+        </w:rPr>
+      </w:pPr>
+      <w:r>
+        <w:rPr>
+          <w:rFonts w:hint="cs"/>
+          <w:strike/>
+          <w:rtl/>
+        </w:rPr>
+        <w:t xml:space="preserve">תעבור על </w:t>
+      </w:r>
+      <w:r>
+        <w:rPr>
+          <w:strike/>
+        </w:rPr>
+        <w:t>get recog</w:t>
+      </w:r>
+      <w:r>
+        <w:rPr>
+          <w:rFonts w:hint="cs"/>
+          <w:strike/>
+          <w:rtl/>
+        </w:rPr>
+        <w:t xml:space="preserve"> והקוד שבא אחריה ותראה שזה מסתדר, גם מבחינת חישובי זמן תגובה למשל.</w:t>
+      </w:r>
+    </w:p>
+    <w:p>
+      <w:pPr>
+        <w:pStyle w:val="NoSpacing"/>
+        <w:numPr>
+          <w:ilvl w:val="0"/>
+          <w:numId w:val="1"/>
+        </w:numPr>
+        <w:rPr>
+          <w:strike/>
+        </w:rPr>
+      </w:pPr>
+      <w:r>
+        <w:rPr>
+          <w:rFonts w:hint="cs"/>
+          <w:strike/>
+          <w:rtl/>
+        </w:rPr>
+        <w:t xml:space="preserve">לסדר את </w:t>
+      </w:r>
+      <w:r>
+        <w:rPr>
+          <w:strike/>
+        </w:rPr>
+        <w:t>time</w:t>
+      </w:r>
+      <w:r>
+        <w:rPr>
+          <w:rFonts w:hint="cs"/>
+          <w:strike/>
+          <w:rtl/>
+        </w:rPr>
+        <w:t xml:space="preserve"> שיש ב-</w:t>
+      </w:r>
+      <w:r>
+        <w:rPr>
+          <w:strike/>
+        </w:rPr>
+        <w:t>run_trials</w:t>
+      </w:r>
+      <w:r>
+        <w:rPr>
+          <w:rFonts w:hint="cs"/>
+          <w:strike/>
+          <w:rtl/>
+        </w:rPr>
+        <w:t>.</w:t>
+      </w:r>
+    </w:p>
+    <w:p>
+      <w:pPr>
+        <w:pStyle w:val="NoSpacing"/>
+        <w:numPr>
+          <w:ilvl w:val="0"/>
+          <w:numId w:val="1"/>
+        </w:numPr>
+      </w:pPr>
+      <w:r>
+        <w:t>showWord</w:t>
+      </w:r>
+      <w:r>
+        <w:rPr>
+          <w:rFonts w:hint="cs"/>
+          <w:rtl/>
+        </w:rPr>
+        <w:t xml:space="preserve"> מחזיר זמן ש-</w:t>
+      </w:r>
+      <w:r>
+        <w:t>screen(flip)</w:t>
+      </w:r>
+      <w:r>
+        <w:rPr>
+          <w:rFonts w:hint="cs"/>
+        </w:rPr>
+        <w:t xml:space="preserve"> </w:t>
+      </w:r>
+      <w:r>
+        <w:rPr>
+          <w:rFonts w:hint="cs"/>
+          <w:rtl/>
+        </w:rPr>
+        <w:t xml:space="preserve">נותן, לעומת זאת </w:t>
+      </w:r>
+      <w:r>
+        <w:t>getAns</w:t>
+      </w:r>
+      <w:r>
+        <w:rPr>
+          <w:rFonts w:hint="cs"/>
+        </w:rPr>
+        <w:t xml:space="preserve"> </w:t>
+      </w:r>
+      <w:r>
+        <w:rPr>
+          <w:rFonts w:hint="cs"/>
+          <w:rtl/>
+        </w:rPr>
+        <w:t>מחזיר זמן ש-</w:t>
+      </w:r>
+      <w:r>
+        <w:t>getSecs</w:t>
+      </w:r>
+      <w:r>
+        <w:rPr>
+          <w:rFonts w:hint="cs"/>
+          <w:rtl/>
+        </w:rPr>
+        <w:t xml:space="preserve"> נותן. תוודא שזה לא 2 שעונים נפרדים ואז הזמנים שיהיו רשומים יהיו לא מסונכרנים זה לזה.</w:t>
+      </w:r>
+    </w:p>
+    <w:p>
+      <w:pPr>
+        <w:pStyle w:val="NoSpacing"/>
+        <w:numPr>
+          <w:ilvl w:val="0"/>
+          <w:numId w:val="1"/>
+        </w:numPr>
+      </w:pPr>
+      <w:r>
+        <w:rPr>
+          <w:rFonts w:hint="cs"/>
+          <w:rtl/>
+        </w:rPr>
+        <w:t xml:space="preserve">תבדוק אם </w:t>
+      </w:r>
+      <w:r>
+        <w:t>refRate</w:t>
+      </w:r>
+      <w:r>
+        <w:rPr>
+          <w:rFonts w:hint="cs"/>
+          <w:rtl/>
+        </w:rPr>
+        <w:t xml:space="preserve"> הוא עגול, אם לא עשוי לעשות בעיות ב-</w:t>
+      </w:r>
+      <w:r>
+        <w:t>getTraj</w:t>
+      </w:r>
+      <w:r>
+        <w:rPr>
+          <w:rFonts w:hint="cs"/>
+          <w:rtl/>
+        </w:rPr>
+        <w:t xml:space="preserve"> ואולי עוד מקומות שמשתמשים בו.</w:t>
+      </w:r>
+    </w:p>
+    <w:p>
+      <w:pPr>
+        <w:pStyle w:val="NoSpacing"/>
+        <w:numPr>
+          <w:ilvl w:val="0"/>
+          <w:numId w:val="1"/>
+        </w:numPr>
+        <w:rPr>
+          <w:strike/>
+        </w:rPr>
+      </w:pPr>
+      <w:r>
+        <w:rPr>
+          <w:rFonts w:hint="cs"/>
+          <w:strike/>
+          <w:rtl/>
+        </w:rPr>
+        <w:t xml:space="preserve">תהפוך את </w:t>
+      </w:r>
+      <w:r>
+        <w:rPr>
+          <w:strike/>
+        </w:rPr>
+        <w:t>fixation</w:t>
+      </w:r>
+      <w:r>
+        <w:rPr>
+          <w:rFonts w:hint="cs"/>
+          <w:strike/>
+          <w:rtl/>
+        </w:rPr>
+        <w:t xml:space="preserve"> לתמונה במקום מילה.</w:t>
+      </w:r>
+    </w:p>
+    <w:p>
+      <w:pPr>
+        <w:pStyle w:val="NoSpacing"/>
+        <w:numPr>
+          <w:ilvl w:val="0"/>
+          <w:numId w:val="1"/>
+        </w:numPr>
       </w:pPr>
     </w:p>
     <w:sectPr>
@@ -4327,6 +4704,7 @@
   <w:style w:type="character" w:default="1" w:styleId="DefaultParagraphFont">
     <w:name w:val="Default Paragraph Font"/>
     <w:uiPriority w:val="1"/>
+    <w:semiHidden/>
     <w:unhideWhenUsed/>
   </w:style>
   <w:style w:type="table" w:default="1" w:styleId="TableNormal">

</xml_diff>

<commit_message>
Erase first row instead od iteration on trials
</commit_message>
<xml_diff>
--- a/development/main.docx
+++ b/development/main.docx
@@ -62,7 +62,23 @@
           <w:rFonts w:hint="cs"/>
           <w:rtl/>
         </w:rPr>
-        <w:t xml:space="preserve">? האם אפשר לרוץ שורה שורה? מה המשמעות של </w:t>
+        <w:t xml:space="preserve">? האם אפשר לרוץ שורה </w:t>
+      </w:r>
+      <w:proofErr w:type="spellStart"/>
+      <w:r>
+        <w:rPr>
+          <w:rFonts w:hint="cs"/>
+          <w:rtl/>
+        </w:rPr>
+        <w:t>שורה</w:t>
+      </w:r>
+      <w:proofErr w:type="spellEnd"/>
+      <w:r>
+        <w:rPr>
+          <w:rFonts w:hint="cs"/>
+          <w:rtl/>
+        </w:rPr>
+        <w:t xml:space="preserve">? מה המשמעות של </w:t>
       </w:r>
       <w:r>
         <w:t xml:space="preserve">debug </w:t>
@@ -148,7 +164,15 @@
         </w:numPr>
       </w:pPr>
       <w:r>
-        <w:t>[~,time] = Screen('flip'…)</w:t>
+        <w:t>[</w:t>
+      </w:r>
+      <w:proofErr w:type="gramStart"/>
+      <w:r>
+        <w:t>~,time</w:t>
+      </w:r>
+      <w:proofErr w:type="gramEnd"/>
+      <w:r>
+        <w:t>] = Screen('flip'…)</w:t>
       </w:r>
       <w:r>
         <w:rPr>
@@ -238,9 +262,11 @@
         </w:rPr>
         <w:t xml:space="preserve"> שמתי את הפקודה הזו בהערה ב-</w:t>
       </w:r>
+      <w:proofErr w:type="spellStart"/>
       <w:r>
         <w:t>initpsytoolbox</w:t>
       </w:r>
+      <w:proofErr w:type="spellEnd"/>
       <w:r>
         <w:rPr>
           <w:rFonts w:hint="cs"/>
@@ -257,9 +283,11 @@
           <w:numId w:val="1"/>
         </w:numPr>
       </w:pPr>
+      <w:proofErr w:type="spellStart"/>
       <w:r>
         <w:t>runTrials</w:t>
       </w:r>
+      <w:proofErr w:type="spellEnd"/>
     </w:p>
     <w:p>
       <w:pPr>
@@ -316,9 +344,11 @@
         </w:rPr>
         <w:t>שיניתי בחירה בין עמותות ל-</w:t>
       </w:r>
+      <w:proofErr w:type="spellStart"/>
       <w:r>
         <w:t>catrgorization</w:t>
       </w:r>
+      <w:proofErr w:type="spellEnd"/>
       <w:r>
         <w:rPr>
           <w:rFonts w:hint="cs"/>
@@ -335,9 +365,11 @@
           <w:numId w:val="1"/>
         </w:numPr>
       </w:pPr>
+      <w:proofErr w:type="spellStart"/>
       <w:r>
         <w:t>newTrials</w:t>
       </w:r>
+      <w:proofErr w:type="spellEnd"/>
       <w:r>
         <w:rPr>
           <w:rFonts w:hint="cs"/>
@@ -374,9 +406,11 @@
         </w:rPr>
         <w:t>ביטלתי את התלות והשימוש ב-</w:t>
       </w:r>
+      <w:proofErr w:type="spellStart"/>
       <w:r>
         <w:t>npoTable</w:t>
       </w:r>
+      <w:proofErr w:type="spellEnd"/>
       <w:r>
         <w:rPr>
           <w:rFonts w:hint="cs"/>
@@ -452,9 +486,11 @@
         </w:rPr>
         <w:t xml:space="preserve"> ב-</w:t>
       </w:r>
+      <w:proofErr w:type="spellStart"/>
       <w:r>
         <w:t>natural_right</w:t>
       </w:r>
+      <w:proofErr w:type="spellEnd"/>
       <w:r>
         <w:rPr>
           <w:rFonts w:hint="cs"/>
@@ -1049,9 +1085,11 @@
           <w:rtl/>
         </w:rPr>
       </w:pPr>
+      <w:proofErr w:type="spellStart"/>
       <w:r>
         <w:t>makeMasks</w:t>
       </w:r>
+      <w:proofErr w:type="spellEnd"/>
     </w:p>
     <w:p>
       <w:pPr>
@@ -1101,9 +1139,11 @@
         </w:rPr>
         <w:t xml:space="preserve"> המוגדר ב-</w:t>
       </w:r>
+      <w:proofErr w:type="spellStart"/>
       <w:r>
         <w:t>initConstants</w:t>
       </w:r>
+      <w:proofErr w:type="spellEnd"/>
       <w:r>
         <w:rPr>
           <w:rFonts w:hint="cs"/>
@@ -1121,7 +1161,23 @@
           <w:rFonts w:hint="cs"/>
           <w:rtl/>
         </w:rPr>
-        <w:t>גודל המסיכה מותאם אוטומטית לזווית הראיה ומרחק הישיבה המוגדרים ב-</w:t>
+        <w:t xml:space="preserve">גודל </w:t>
+      </w:r>
+      <w:proofErr w:type="spellStart"/>
+      <w:r>
+        <w:rPr>
+          <w:rFonts w:hint="cs"/>
+          <w:rtl/>
+        </w:rPr>
+        <w:t>המסיכה</w:t>
+      </w:r>
+      <w:proofErr w:type="spellEnd"/>
+      <w:r>
+        <w:rPr>
+          <w:rFonts w:hint="cs"/>
+          <w:rtl/>
+        </w:rPr>
+        <w:t xml:space="preserve"> מותאם אוטומטית לזווית הראיה ומרחק הישיבה המוגדרים ב-</w:t>
       </w:r>
       <w:r>
         <w:t>experiment</w:t>
@@ -1180,7 +1236,23 @@
           <w:sz w:val="16"/>
           <w:szCs w:val="16"/>
         </w:rPr>
-        <w:t>PRACTICE_MASKS(mask_i) =</w:t>
+        <w:t>PRACTICE_MASKS(</w:t>
+      </w:r>
+      <w:proofErr w:type="spellStart"/>
+      <w:r>
+        <w:rPr>
+          <w:sz w:val="16"/>
+          <w:szCs w:val="16"/>
+        </w:rPr>
+        <w:t>mask_i</w:t>
+      </w:r>
+      <w:proofErr w:type="spellEnd"/>
+      <w:r>
+        <w:rPr>
+          <w:sz w:val="16"/>
+          <w:szCs w:val="16"/>
+        </w:rPr>
+        <w:t>) =</w:t>
       </w:r>
       <w:r>
         <w:rPr>
@@ -1203,6 +1275,7 @@
         </w:rPr>
         <w:t>שב-</w:t>
       </w:r>
+      <w:proofErr w:type="spellStart"/>
       <w:r>
         <w:rPr>
           <w:sz w:val="18"/>
@@ -1210,6 +1283,7 @@
         </w:rPr>
         <w:t>initConstants.m</w:t>
       </w:r>
+      <w:proofErr w:type="spellEnd"/>
       <w:r>
         <w:rPr>
           <w:rFonts w:hint="cs"/>
@@ -1233,6 +1307,7 @@
         </w:rPr>
         <w:t xml:space="preserve">הרץ את </w:t>
       </w:r>
+      <w:proofErr w:type="spellStart"/>
       <w:r>
         <w:rPr>
           <w:sz w:val="18"/>
@@ -1240,6 +1315,7 @@
         </w:rPr>
         <w:t>experiment.m</w:t>
       </w:r>
+      <w:proofErr w:type="spellEnd"/>
       <w:r>
         <w:rPr>
           <w:rFonts w:hint="cs"/>
@@ -1289,9 +1365,11 @@
         </w:rPr>
         <w:t xml:space="preserve">סגור את חלון הניסוי דרך ווינדוס ואז לחץ </w:t>
       </w:r>
+      <w:proofErr w:type="spellStart"/>
       <w:r>
         <w:t>Ctrl+C</w:t>
       </w:r>
+      <w:proofErr w:type="spellEnd"/>
       <w:r>
         <w:rPr>
           <w:rFonts w:hint="cs"/>
@@ -1309,9 +1387,11 @@
         </w:rPr>
         <w:t xml:space="preserve"> של </w:t>
       </w:r>
+      <w:proofErr w:type="spellStart"/>
       <w:r>
         <w:t>matlab</w:t>
       </w:r>
+      <w:proofErr w:type="spellEnd"/>
       <w:r>
         <w:rPr>
           <w:rFonts w:hint="cs"/>
@@ -1356,36 +1436,54 @@
           <w:sz w:val="18"/>
           <w:szCs w:val="18"/>
         </w:rPr>
-        <w:t>main(subNumber)</w:t>
-      </w:r>
-      <w:r>
-        <w:rPr>
-          <w:rFonts w:hint="cs"/>
-          <w:rtl/>
-        </w:rPr>
-        <w:t>" ועל "</w:t>
-      </w:r>
+        <w:t>main(</w:t>
+      </w:r>
+      <w:proofErr w:type="spellStart"/>
       <w:r>
         <w:rPr>
           <w:sz w:val="18"/>
           <w:szCs w:val="18"/>
         </w:rPr>
-        <w:t>clear all</w:t>
-      </w:r>
-      <w:r>
-        <w:rPr>
-          <w:rFonts w:hint="cs"/>
-          <w:rtl/>
-        </w:rPr>
-        <w:t>" שב-</w:t>
-      </w:r>
+        <w:t>subNumber</w:t>
+      </w:r>
+      <w:proofErr w:type="spellEnd"/>
       <w:r>
         <w:rPr>
           <w:sz w:val="18"/>
           <w:szCs w:val="18"/>
         </w:rPr>
+        <w:t>)</w:t>
+      </w:r>
+      <w:r>
+        <w:rPr>
+          <w:rFonts w:hint="cs"/>
+          <w:rtl/>
+        </w:rPr>
+        <w:t>" ועל "</w:t>
+      </w:r>
+      <w:r>
+        <w:rPr>
+          <w:sz w:val="18"/>
+          <w:szCs w:val="18"/>
+        </w:rPr>
+        <w:t>clear all</w:t>
+      </w:r>
+      <w:r>
+        <w:rPr>
+          <w:rFonts w:hint="cs"/>
+          <w:rtl/>
+        </w:rPr>
+        <w:t>" שב-</w:t>
+      </w:r>
+      <w:proofErr w:type="spellStart"/>
+      <w:r>
+        <w:rPr>
+          <w:sz w:val="18"/>
+          <w:szCs w:val="18"/>
+        </w:rPr>
         <w:t>experiment.m</w:t>
       </w:r>
+      <w:proofErr w:type="spellEnd"/>
       <w:r>
         <w:rPr>
           <w:rFonts w:hint="cs"/>
@@ -1409,6 +1507,7 @@
         </w:rPr>
         <w:t xml:space="preserve">הרץ את </w:t>
       </w:r>
+      <w:proofErr w:type="spellStart"/>
       <w:r>
         <w:rPr>
           <w:sz w:val="18"/>
@@ -1416,6 +1515,7 @@
         </w:rPr>
         <w:t>experiment.m</w:t>
       </w:r>
+      <w:proofErr w:type="spellEnd"/>
       <w:r>
         <w:rPr>
           <w:rFonts w:hint="cs"/>
@@ -1433,9 +1533,11 @@
           <w:rtl/>
         </w:rPr>
       </w:pPr>
+      <w:proofErr w:type="spellStart"/>
       <w:r>
         <w:t>newBlock</w:t>
       </w:r>
+      <w:proofErr w:type="spellEnd"/>
     </w:p>
     <w:p>
       <w:pPr>
@@ -1714,9 +1816,11 @@
           <w:rtl/>
         </w:rPr>
       </w:pPr>
+      <w:proofErr w:type="spellStart"/>
       <w:r>
         <w:t>newTrials</w:t>
       </w:r>
+      <w:proofErr w:type="spellEnd"/>
     </w:p>
     <w:p>
       <w:pPr>
@@ -1743,9 +1847,11 @@
         </w:rPr>
         <w:t xml:space="preserve"> עבור כל הניסוי (באמצעות שימושים חוזרים ב-</w:t>
       </w:r>
+      <w:proofErr w:type="spellStart"/>
       <w:r>
         <w:t>newBlock</w:t>
       </w:r>
+      <w:proofErr w:type="spellEnd"/>
       <w:r>
         <w:rPr>
           <w:rFonts w:hint="cs"/>
@@ -1769,8 +1875,13 @@
         </w:rPr>
         <w:t xml:space="preserve">מוסיף </w:t>
       </w:r>
-      <w:r>
-        <w:t xml:space="preserve">kfk </w:t>
+      <w:proofErr w:type="spellStart"/>
+      <w:r>
+        <w:t>kfk</w:t>
+      </w:r>
+      <w:proofErr w:type="spellEnd"/>
+      <w:r>
+        <w:t xml:space="preserve"> </w:t>
       </w:r>
       <w:r>
         <w:rPr>
@@ -1797,23 +1908,41 @@
           <w:rtl/>
         </w:rPr>
       </w:pPr>
+      <w:proofErr w:type="spellStart"/>
       <w:r>
         <w:t>showCategor</w:t>
       </w:r>
-    </w:p>
-    <w:p>
-      <w:pPr>
-        <w:pStyle w:val="NoSpacing"/>
-        <w:rPr>
-          <w:rtl/>
-        </w:rPr>
-      </w:pPr>
-      <w:r>
-        <w:rPr>
-          <w:rFonts w:hint="cs"/>
-          <w:rtl/>
-        </w:rPr>
-        <w:t>מציג את מסך שאלת הקטגוריזציה. אופציה אחת היא כשה"טבעי" מצד שמאל ושניה כשהוא מצד ימין.</w:t>
+      <w:proofErr w:type="spellEnd"/>
+    </w:p>
+    <w:p>
+      <w:pPr>
+        <w:pStyle w:val="NoSpacing"/>
+        <w:rPr>
+          <w:rtl/>
+        </w:rPr>
+      </w:pPr>
+      <w:r>
+        <w:rPr>
+          <w:rFonts w:hint="cs"/>
+          <w:rtl/>
+        </w:rPr>
+        <w:t xml:space="preserve">מציג את מסך שאלת הקטגוריזציה. אופציה אחת היא </w:t>
+      </w:r>
+      <w:proofErr w:type="spellStart"/>
+      <w:r>
+        <w:rPr>
+          <w:rFonts w:hint="cs"/>
+          <w:rtl/>
+        </w:rPr>
+        <w:t>כשה"טבעי</w:t>
+      </w:r>
+      <w:proofErr w:type="spellEnd"/>
+      <w:r>
+        <w:rPr>
+          <w:rFonts w:hint="cs"/>
+          <w:rtl/>
+        </w:rPr>
+        <w:t>" מצד שמאל ושניה כשהוא מצד ימין.</w:t>
       </w:r>
     </w:p>
     <w:p>
@@ -2095,8 +2224,18 @@
           <w:strike/>
           <w:rtl/>
         </w:rPr>
-        <w:t>מספר טרייל</w:t>
-      </w:r>
+        <w:t xml:space="preserve">מספר </w:t>
+      </w:r>
+      <w:proofErr w:type="spellStart"/>
+      <w:r>
+        <w:rPr>
+          <w:rFonts w:hint="cs"/>
+          <w:strike/>
+          <w:rtl/>
+        </w:rPr>
+        <w:t>טרייל</w:t>
+      </w:r>
+      <w:proofErr w:type="spellEnd"/>
     </w:p>
     <w:p>
       <w:pPr>
@@ -2177,9 +2316,11 @@
           <w:rtl/>
         </w:rPr>
       </w:pPr>
+      <w:proofErr w:type="spellStart"/>
       <w:r>
         <w:t>getTraj</w:t>
       </w:r>
+      <w:proofErr w:type="spellEnd"/>
     </w:p>
     <w:p>
       <w:pPr>
@@ -2217,9 +2358,11 @@
           <w:rtl/>
         </w:rPr>
       </w:pPr>
+      <w:proofErr w:type="spellStart"/>
       <w:r>
         <w:t>getAns</w:t>
       </w:r>
+      <w:proofErr w:type="spellEnd"/>
     </w:p>
     <w:p>
       <w:pPr>
@@ -2235,9 +2378,11 @@
         </w:rPr>
         <w:t>מקבל סוג שאלה (</w:t>
       </w:r>
+      <w:proofErr w:type="spellStart"/>
       <w:r>
         <w:t>recog</w:t>
       </w:r>
+      <w:proofErr w:type="spellEnd"/>
       <w:r>
         <w:rPr>
           <w:rFonts w:hint="cs"/>
@@ -2245,9 +2390,11 @@
         </w:rPr>
         <w:t xml:space="preserve">, </w:t>
       </w:r>
+      <w:proofErr w:type="spellStart"/>
       <w:r>
         <w:t>categ</w:t>
       </w:r>
+      <w:proofErr w:type="spellEnd"/>
       <w:r>
         <w:rPr>
           <w:rFonts w:hint="cs"/>
@@ -2343,6 +2490,7 @@
           <w:szCs w:val="16"/>
         </w:rPr>
       </w:pPr>
+      <w:proofErr w:type="spellStart"/>
       <w:r>
         <w:rPr>
           <w:sz w:val="16"/>
@@ -2350,6 +2498,7 @@
         </w:rPr>
         <w:t>Matlab</w:t>
       </w:r>
+      <w:proofErr w:type="spellEnd"/>
       <w:r>
         <w:rPr>
           <w:rFonts w:hint="cs"/>
@@ -2451,7 +2600,27 @@
           <w:szCs w:val="16"/>
           <w:rtl/>
         </w:rPr>
-        <w:t>אותיות גדולות (ל,ך,צ,ץ,ף) נחתכות כי הפונט גדול מדי. ניתן לערוך פונט</w:t>
+        <w:t>אותיות גדולות (</w:t>
+      </w:r>
+      <w:proofErr w:type="spellStart"/>
+      <w:r>
+        <w:rPr>
+          <w:rFonts w:hint="cs"/>
+          <w:sz w:val="16"/>
+          <w:szCs w:val="16"/>
+          <w:rtl/>
+        </w:rPr>
+        <w:t>ל,ך,צ,ץ,ף</w:t>
+      </w:r>
+      <w:proofErr w:type="spellEnd"/>
+      <w:r>
+        <w:rPr>
+          <w:rFonts w:hint="cs"/>
+          <w:sz w:val="16"/>
+          <w:szCs w:val="16"/>
+          <w:rtl/>
+        </w:rPr>
+        <w:t>) נחתכות כי הפונט גדול מדי. ניתן לערוך פונט</w:t>
       </w:r>
       <w:r>
         <w:rPr>
@@ -2498,7 +2667,27 @@
           <w:szCs w:val="16"/>
           <w:rtl/>
         </w:rPr>
-        <w:t xml:space="preserve">(גרסת נסיון) </w:t>
+        <w:t xml:space="preserve">(גרסת </w:t>
+      </w:r>
+      <w:proofErr w:type="spellStart"/>
+      <w:r>
+        <w:rPr>
+          <w:rFonts w:hint="cs"/>
+          <w:sz w:val="16"/>
+          <w:szCs w:val="16"/>
+          <w:rtl/>
+        </w:rPr>
+        <w:t>נסיון</w:t>
+      </w:r>
+      <w:proofErr w:type="spellEnd"/>
+      <w:r>
+        <w:rPr>
+          <w:rFonts w:hint="cs"/>
+          <w:sz w:val="16"/>
+          <w:szCs w:val="16"/>
+          <w:rtl/>
+        </w:rPr>
+        <w:t xml:space="preserve">) </w:t>
       </w:r>
       <w:hyperlink r:id="rId8" w:history="1">
         <w:r>
@@ -2552,6 +2741,7 @@
         </w:rPr>
         <w:t xml:space="preserve"> (לא עוזר), אולי פונט </w:t>
       </w:r>
+      <w:proofErr w:type="spellStart"/>
       <w:r>
         <w:rPr>
           <w:sz w:val="16"/>
@@ -2559,6 +2749,7 @@
         </w:rPr>
         <w:t>Anka</w:t>
       </w:r>
+      <w:proofErr w:type="spellEnd"/>
       <w:r>
         <w:rPr>
           <w:rFonts w:hint="cs"/>
@@ -2641,14 +2832,25 @@
           <w:rtl/>
         </w:rPr>
       </w:pPr>
-      <w:r>
-        <w:rPr>
-          <w:rFonts w:hint="cs"/>
-          <w:sz w:val="16"/>
-          <w:szCs w:val="16"/>
-          <w:rtl/>
-        </w:rPr>
-        <w:t xml:space="preserve">מטלאב שומר </w:t>
+      <w:proofErr w:type="spellStart"/>
+      <w:r>
+        <w:rPr>
+          <w:rFonts w:hint="cs"/>
+          <w:sz w:val="16"/>
+          <w:szCs w:val="16"/>
+          <w:rtl/>
+        </w:rPr>
+        <w:t>מטלאב</w:t>
+      </w:r>
+      <w:proofErr w:type="spellEnd"/>
+      <w:r>
+        <w:rPr>
+          <w:rFonts w:hint="cs"/>
+          <w:sz w:val="16"/>
+          <w:szCs w:val="16"/>
+          <w:rtl/>
+        </w:rPr>
+        <w:t xml:space="preserve"> שומר </w:t>
       </w:r>
       <w:r>
         <w:rPr>
@@ -2692,12 +2894,30 @@
           <w:szCs w:val="16"/>
         </w:rPr>
       </w:pPr>
-      <w:r>
-        <w:rPr>
-          <w:sz w:val="16"/>
-          <w:szCs w:val="16"/>
-        </w:rPr>
-        <w:t>set(gcf,'color',[0.5 0.5 0.5]);</w:t>
+      <w:proofErr w:type="gramStart"/>
+      <w:r>
+        <w:rPr>
+          <w:sz w:val="16"/>
+          <w:szCs w:val="16"/>
+        </w:rPr>
+        <w:t>set(</w:t>
+      </w:r>
+      <w:proofErr w:type="spellStart"/>
+      <w:proofErr w:type="gramEnd"/>
+      <w:r>
+        <w:rPr>
+          <w:sz w:val="16"/>
+          <w:szCs w:val="16"/>
+        </w:rPr>
+        <w:t>gcf</w:t>
+      </w:r>
+      <w:proofErr w:type="spellEnd"/>
+      <w:r>
+        <w:rPr>
+          <w:sz w:val="16"/>
+          <w:szCs w:val="16"/>
+        </w:rPr>
+        <w:t>,'color',[0.5 0.5 0.5]);</w:t>
       </w:r>
     </w:p>
     <w:p>
@@ -2710,12 +2930,46 @@
           <w:rtl/>
         </w:rPr>
       </w:pPr>
-      <w:r>
-        <w:rPr>
-          <w:sz w:val="16"/>
-          <w:szCs w:val="16"/>
-        </w:rPr>
-        <w:t>set(gcf, 'InvertHardcopy', 'off');</w:t>
+      <w:proofErr w:type="gramStart"/>
+      <w:r>
+        <w:rPr>
+          <w:sz w:val="16"/>
+          <w:szCs w:val="16"/>
+        </w:rPr>
+        <w:t>set(</w:t>
+      </w:r>
+      <w:proofErr w:type="spellStart"/>
+      <w:proofErr w:type="gramEnd"/>
+      <w:r>
+        <w:rPr>
+          <w:sz w:val="16"/>
+          <w:szCs w:val="16"/>
+        </w:rPr>
+        <w:t>gcf</w:t>
+      </w:r>
+      <w:proofErr w:type="spellEnd"/>
+      <w:r>
+        <w:rPr>
+          <w:sz w:val="16"/>
+          <w:szCs w:val="16"/>
+        </w:rPr>
+        <w:t>, '</w:t>
+      </w:r>
+      <w:proofErr w:type="spellStart"/>
+      <w:r>
+        <w:rPr>
+          <w:sz w:val="16"/>
+          <w:szCs w:val="16"/>
+        </w:rPr>
+        <w:t>InvertHardcopy</w:t>
+      </w:r>
+      <w:proofErr w:type="spellEnd"/>
+      <w:r>
+        <w:rPr>
+          <w:sz w:val="16"/>
+          <w:szCs w:val="16"/>
+        </w:rPr>
+        <w:t>', 'off');</w:t>
       </w:r>
     </w:p>
     <w:p>
@@ -2783,6 +3037,7 @@
         </w:rPr>
         <w:t xml:space="preserve"> לבין </w:t>
       </w:r>
+      <w:proofErr w:type="spellStart"/>
       <w:r>
         <w:rPr>
           <w:sz w:val="16"/>
@@ -2790,6 +3045,7 @@
         </w:rPr>
         <w:t>MarkerSize</w:t>
       </w:r>
+      <w:proofErr w:type="spellEnd"/>
       <w:r>
         <w:rPr>
           <w:rFonts w:hint="cs"/>
@@ -2827,12 +3083,21 @@
           <w:numId w:val="1"/>
         </w:numPr>
       </w:pPr>
-      <w:r>
-        <w:rPr>
-          <w:rFonts w:hint="cs"/>
-          <w:rtl/>
-        </w:rPr>
-        <w:t>מטלאב מותח מסכה כשמציג אותה</w:t>
+      <w:proofErr w:type="spellStart"/>
+      <w:r>
+        <w:rPr>
+          <w:rFonts w:hint="cs"/>
+          <w:rtl/>
+        </w:rPr>
+        <w:t>מטלאב</w:t>
+      </w:r>
+      <w:proofErr w:type="spellEnd"/>
+      <w:r>
+        <w:rPr>
+          <w:rFonts w:hint="cs"/>
+          <w:rtl/>
+        </w:rPr>
+        <w:t xml:space="preserve"> מותח מסכה כשמציג אותה</w:t>
       </w:r>
     </w:p>
     <w:p>
@@ -2880,12 +3145,62 @@
           <w:szCs w:val="16"/>
         </w:rPr>
       </w:pPr>
-      <w:r>
-        <w:rPr>
-          <w:sz w:val="16"/>
-          <w:szCs w:val="16"/>
-        </w:rPr>
-        <w:t xml:space="preserve">set(gcf,'WindowState','fullscreen',  </w:t>
+      <w:proofErr w:type="gramStart"/>
+      <w:r>
+        <w:rPr>
+          <w:sz w:val="16"/>
+          <w:szCs w:val="16"/>
+        </w:rPr>
+        <w:t>set(</w:t>
+      </w:r>
+      <w:proofErr w:type="spellStart"/>
+      <w:proofErr w:type="gramEnd"/>
+      <w:r>
+        <w:rPr>
+          <w:sz w:val="16"/>
+          <w:szCs w:val="16"/>
+        </w:rPr>
+        <w:t>gcf</w:t>
+      </w:r>
+      <w:proofErr w:type="spellEnd"/>
+      <w:r>
+        <w:rPr>
+          <w:sz w:val="16"/>
+          <w:szCs w:val="16"/>
+        </w:rPr>
+        <w:t>,'</w:t>
+      </w:r>
+      <w:proofErr w:type="spellStart"/>
+      <w:r>
+        <w:rPr>
+          <w:sz w:val="16"/>
+          <w:szCs w:val="16"/>
+        </w:rPr>
+        <w:t>WindowState</w:t>
+      </w:r>
+      <w:proofErr w:type="spellEnd"/>
+      <w:r>
+        <w:rPr>
+          <w:sz w:val="16"/>
+          <w:szCs w:val="16"/>
+        </w:rPr>
+        <w:t>','</w:t>
+      </w:r>
+      <w:proofErr w:type="spellStart"/>
+      <w:r>
+        <w:rPr>
+          <w:sz w:val="16"/>
+          <w:szCs w:val="16"/>
+        </w:rPr>
+        <w:t>fullscreen</w:t>
+      </w:r>
+      <w:proofErr w:type="spellEnd"/>
+      <w:r>
+        <w:rPr>
+          <w:sz w:val="16"/>
+          <w:szCs w:val="16"/>
+        </w:rPr>
+        <w:t xml:space="preserve">',  </w:t>
       </w:r>
       <w:r>
         <w:rPr>
@@ -2893,7 +3208,25 @@
           <w:szCs w:val="16"/>
           <w:u w:val="single"/>
         </w:rPr>
-        <w:t>'MenuBar','None'</w:t>
+        <w:t>'</w:t>
+      </w:r>
+      <w:proofErr w:type="spellStart"/>
+      <w:r>
+        <w:rPr>
+          <w:sz w:val="16"/>
+          <w:szCs w:val="16"/>
+          <w:u w:val="single"/>
+        </w:rPr>
+        <w:t>MenuBar</w:t>
+      </w:r>
+      <w:proofErr w:type="spellEnd"/>
+      <w:r>
+        <w:rPr>
+          <w:sz w:val="16"/>
+          <w:szCs w:val="16"/>
+          <w:u w:val="single"/>
+        </w:rPr>
+        <w:t>','None'</w:t>
       </w:r>
       <w:r>
         <w:rPr>
@@ -2922,13 +3255,23 @@
         </w:rPr>
         <w:t xml:space="preserve">פיזור </w:t>
       </w:r>
+      <w:proofErr w:type="spellStart"/>
       <w:r>
         <w:rPr>
           <w:rFonts w:hint="cs"/>
           <w:color w:val="FF0000"/>
           <w:rtl/>
         </w:rPr>
-        <w:t>במסיכה לא אחיד</w:t>
+        <w:t>במסיכה</w:t>
+      </w:r>
+      <w:proofErr w:type="spellEnd"/>
+      <w:r>
+        <w:rPr>
+          <w:rFonts w:hint="cs"/>
+          <w:color w:val="FF0000"/>
+          <w:rtl/>
+        </w:rPr>
+        <w:t xml:space="preserve"> לא אחיד</w:t>
       </w:r>
     </w:p>
     <w:p>
@@ -2939,8 +3282,21 @@
           <w:numId w:val="1"/>
         </w:numPr>
       </w:pPr>
-      <w:r>
-        <w:t>Sreen('Flip',w,0,1)</w:t>
+      <w:proofErr w:type="spellStart"/>
+      <w:r>
+        <w:t>Sreen</w:t>
+      </w:r>
+      <w:proofErr w:type="spellEnd"/>
+      <w:r>
+        <w:t>('Flip</w:t>
+      </w:r>
+      <w:proofErr w:type="gramStart"/>
+      <w:r>
+        <w:t>',w</w:t>
+      </w:r>
+      <w:proofErr w:type="gramEnd"/>
+      <w:r>
+        <w:t>,0,1)</w:t>
       </w:r>
       <w:r>
         <w:rPr>
@@ -3079,8 +3435,17 @@
           <w:rFonts w:hint="cs"/>
           <w:rtl/>
         </w:rPr>
-        <w:t>גזר         גזר</w:t>
-      </w:r>
+        <w:t xml:space="preserve">גזר         </w:t>
+      </w:r>
+      <w:proofErr w:type="spellStart"/>
+      <w:r>
+        <w:rPr>
+          <w:rFonts w:hint="cs"/>
+          <w:rtl/>
+        </w:rPr>
+        <w:t>גזר</w:t>
+      </w:r>
+      <w:proofErr w:type="spellEnd"/>
       <w:r>
         <w:rPr>
           <w:rtl/>
@@ -3092,23 +3457,50 @@
           <w:rFonts w:hint="cs"/>
           <w:rtl/>
         </w:rPr>
-        <w:t xml:space="preserve">    עגבניה</w:t>
-      </w:r>
-    </w:p>
-    <w:p>
-      <w:pPr>
-        <w:pStyle w:val="NoSpacing"/>
-        <w:rPr>
-          <w:rtl/>
-        </w:rPr>
-      </w:pPr>
-      <w:r>
-        <w:rPr>
-          <w:rFonts w:hint="cs"/>
-          <w:rtl/>
-        </w:rPr>
-        <w:t>טלויזיה טלויזיה</w:t>
-      </w:r>
+        <w:t xml:space="preserve">    </w:t>
+      </w:r>
+      <w:proofErr w:type="spellStart"/>
+      <w:r>
+        <w:rPr>
+          <w:rFonts w:hint="cs"/>
+          <w:rtl/>
+        </w:rPr>
+        <w:t>עגבניה</w:t>
+      </w:r>
+      <w:proofErr w:type="spellEnd"/>
+    </w:p>
+    <w:p>
+      <w:pPr>
+        <w:pStyle w:val="NoSpacing"/>
+        <w:rPr>
+          <w:rtl/>
+        </w:rPr>
+      </w:pPr>
+      <w:proofErr w:type="spellStart"/>
+      <w:r>
+        <w:rPr>
+          <w:rFonts w:hint="cs"/>
+          <w:rtl/>
+        </w:rPr>
+        <w:t>טלויזיה</w:t>
+      </w:r>
+      <w:proofErr w:type="spellEnd"/>
+      <w:r>
+        <w:rPr>
+          <w:rFonts w:hint="cs"/>
+          <w:rtl/>
+        </w:rPr>
+        <w:t xml:space="preserve"> </w:t>
+      </w:r>
+      <w:proofErr w:type="spellStart"/>
+      <w:r>
+        <w:rPr>
+          <w:rFonts w:hint="cs"/>
+          <w:rtl/>
+        </w:rPr>
+        <w:t>טלויזיה</w:t>
+      </w:r>
+      <w:proofErr w:type="spellEnd"/>
       <w:r>
         <w:rPr>
           <w:rtl/>
@@ -3199,7 +3591,23 @@
         <w:bidi w:val="0"/>
       </w:pPr>
       <w:r>
-        <w:t>What does your log file look like? Currently for each trial I am recording: trajectory, time of each sample (I am not recording for example the display time of masks or stimuli, because I am controlling it with matlab. But I can change that).</w:t>
+        <w:t xml:space="preserve">What does your log file look like? Currently for each trial I am </w:t>
+      </w:r>
+      <w:proofErr w:type="gramStart"/>
+      <w:r>
+        <w:t>recording:</w:t>
+      </w:r>
+      <w:proofErr w:type="gramEnd"/>
+      <w:r>
+        <w:t xml:space="preserve"> trajectory, time of each sample (I am not recording for example the display time of masks or stimuli, because I am controlling it with </w:t>
+      </w:r>
+      <w:proofErr w:type="spellStart"/>
+      <w:r>
+        <w:t>matlab</w:t>
+      </w:r>
+      <w:proofErr w:type="spellEnd"/>
+      <w:r>
+        <w:t>. But I can change that).</w:t>
       </w:r>
     </w:p>
     <w:p>
@@ -3231,7 +3639,15 @@
         <w:bidi w:val="0"/>
       </w:pPr>
       <w:r>
-        <w:t>How would you recommend to code a script that: starts recording, then displays masks and stimuli, then checks when the subject touches the screen, and only then ends the recording? It seems I will have to merge the recording function with the stimuli display function and the answer comparison function. I would like to see how you handled it. </w:t>
+        <w:t>How would you recommend </w:t>
+      </w:r>
+      <w:proofErr w:type="gramStart"/>
+      <w:r>
+        <w:t>to code</w:t>
+      </w:r>
+      <w:proofErr w:type="gramEnd"/>
+      <w:r>
+        <w:t xml:space="preserve"> a script that: starts recording, then displays masks and stimuli, then checks when the subject touches the screen, and only then ends the recording? It seems I will have to merge the recording function with the stimuli display function and the answer comparison function. I would like to see how you handled it. </w:t>
       </w:r>
     </w:p>
     <w:p>
@@ -3250,176 +3666,200 @@
           <w:b/>
           <w:bCs/>
         </w:rPr>
-        <w:t xml:space="preserve">Insert mo-cap to func: showX, </w:t>
-      </w:r>
+        <w:t xml:space="preserve">Insert mo-cap to </w:t>
+      </w:r>
+      <w:proofErr w:type="spellStart"/>
       <w:r>
         <w:rPr>
           <w:b/>
           <w:bCs/>
         </w:rPr>
-        <w:t>wait,</w:t>
-      </w:r>
-    </w:p>
-    <w:p>
-      <w:pPr>
-        <w:pStyle w:val="NoSpacing"/>
-        <w:bidi w:val="0"/>
+        <w:t>func</w:t>
+      </w:r>
+      <w:proofErr w:type="spellEnd"/>
+      <w:r>
         <w:rPr>
           <w:b/>
           <w:bCs/>
-          <w:rtl/>
-        </w:rPr>
-      </w:pPr>
-    </w:p>
-    <w:p>
-      <w:pPr>
-        <w:pStyle w:val="NoSpacing"/>
-        <w:rPr>
-          <w:rtl/>
-        </w:rPr>
-      </w:pPr>
-      <w:r>
-        <w:rPr>
-          <w:rFonts w:hint="cs"/>
-          <w:rtl/>
-        </w:rPr>
-        <w:t>יש לאורי קלאס שאיתו הוא שומר מידע.</w:t>
-      </w:r>
-    </w:p>
-    <w:p>
-      <w:pPr>
-        <w:pStyle w:val="NoSpacing"/>
-        <w:rPr>
-          <w:rtl/>
-        </w:rPr>
-      </w:pPr>
-      <w:r>
-        <w:rPr>
-          <w:rFonts w:hint="cs"/>
-          <w:rtl/>
-        </w:rPr>
-        <w:t>בקלאס יש פונקציה שקולטת מידע, ופונקציה שממירה אותו לסוג שמטלאב מצליח לשמור בקובץ.</w:t>
-      </w:r>
-    </w:p>
-    <w:p>
-      <w:pPr>
-        <w:pStyle w:val="NoSpacing"/>
-        <w:rPr>
-          <w:rtl/>
-        </w:rPr>
-      </w:pPr>
-      <w:r>
-        <w:rPr>
-          <w:rFonts w:hint="cs"/>
-          <w:rtl/>
-        </w:rPr>
-        <w:t xml:space="preserve">יש גם פונקציה ששומרת </w:t>
-      </w:r>
-      <w:r>
-        <w:t>event</w:t>
-      </w:r>
-      <w:r>
-        <w:rPr>
-          <w:rFonts w:hint="cs"/>
-          <w:rtl/>
-        </w:rPr>
-        <w:t xml:space="preserve"> שהטיפוס שלו הוא </w:t>
-      </w:r>
-      <w:r>
-        <w:t>struct</w:t>
-      </w:r>
-      <w:r>
-        <w:rPr>
-          <w:rFonts w:hint="cs"/>
-          <w:rtl/>
-        </w:rPr>
-        <w:t xml:space="preserve"> והוא מכיל </w:t>
-      </w:r>
-      <w:r>
-        <w:t>time stamp</w:t>
-      </w:r>
-      <w:r>
-        <w:rPr>
-          <w:rFonts w:hint="cs"/>
-          <w:rtl/>
-        </w:rPr>
-        <w:t xml:space="preserve">, מה סוג האיוונט, וכו'... יש לו </w:t>
-      </w:r>
-      <w:r>
-        <w:t>slot</w:t>
-      </w:r>
-      <w:r>
-        <w:rPr>
-          <w:rFonts w:hint="cs"/>
-          <w:rtl/>
-        </w:rPr>
-        <w:t xml:space="preserve"> לכל פריים של הקלטת מידע, אבל סלוט יקבל ערך רק כאשר קורה איוונט.</w:t>
-      </w:r>
-    </w:p>
-    <w:p>
-      <w:pPr>
-        <w:pStyle w:val="NoSpacing"/>
-        <w:rPr>
-          <w:rtl/>
-        </w:rPr>
-      </w:pPr>
-      <w:r>
-        <w:rPr>
-          <w:rFonts w:hint="cs"/>
-          <w:rtl/>
-        </w:rPr>
-        <w:t xml:space="preserve">יש גם מונה לפריים הנוכחי </w:t>
-      </w:r>
-      <w:r>
-        <w:rPr>
-          <w:rFonts w:hint="cs"/>
-          <w:rtl/>
-        </w:rPr>
-        <w:t>ככה שהוא יודע לאן לשמור את המידע שהוא מקליט בכל פריים.</w:t>
-      </w:r>
-    </w:p>
-    <w:p>
-      <w:pPr>
-        <w:pStyle w:val="NoSpacing"/>
-        <w:rPr>
-          <w:rtl/>
-        </w:rPr>
-      </w:pPr>
-      <w:r>
-        <w:t>Getsnapshotnow</w:t>
-      </w:r>
-      <w:r>
-        <w:rPr>
-          <w:rFonts w:hint="cs"/>
-          <w:rtl/>
-        </w:rPr>
-        <w:t xml:space="preserve"> = סתם פונקציה</w:t>
-      </w:r>
-    </w:p>
-    <w:p>
-      <w:pPr>
-        <w:pStyle w:val="NoSpacing"/>
-        <w:rPr>
-          <w:rtl/>
-        </w:rPr>
-      </w:pPr>
-    </w:p>
-    <w:p>
-      <w:pPr>
-        <w:pStyle w:val="NoSpacing"/>
+        </w:rPr>
+        <w:t xml:space="preserve">: </w:t>
+      </w:r>
+      <w:proofErr w:type="spellStart"/>
+      <w:r>
         <w:rPr>
           <w:b/>
           <w:bCs/>
-          <w:rtl/>
-        </w:rPr>
-      </w:pPr>
-      <w:r>
-        <w:rPr>
-          <w:rFonts w:hint="cs"/>
-          <w:rtl/>
-        </w:rPr>
-        <w:t>כרגע מסתמן שלכל טרייל יהיה צריך לעשות לולאה שתרוץ וכל פעם שייכנס אליה יבדוק אם יש איוונט לבצע, אם כן יבצע אותו</w:t>
-      </w:r>
+        </w:rPr>
+        <w:t>showX</w:t>
+      </w:r>
+      <w:proofErr w:type="spellEnd"/>
+      <w:r>
+        <w:rPr>
+          <w:b/>
+          <w:bCs/>
+        </w:rPr>
+        <w:t xml:space="preserve">, </w:t>
+      </w:r>
+      <w:r>
+        <w:rPr>
+          <w:b/>
+          <w:bCs/>
+        </w:rPr>
+        <w:t>wait,</w:t>
+      </w:r>
+    </w:p>
+    <w:p>
+      <w:pPr>
+        <w:pStyle w:val="NoSpacing"/>
+        <w:bidi w:val="0"/>
+        <w:rPr>
+          <w:b/>
+          <w:bCs/>
+          <w:rtl/>
+        </w:rPr>
+      </w:pPr>
+    </w:p>
+    <w:p>
+      <w:pPr>
+        <w:pStyle w:val="NoSpacing"/>
+        <w:rPr>
+          <w:rtl/>
+        </w:rPr>
+      </w:pPr>
+      <w:r>
+        <w:rPr>
+          <w:rFonts w:hint="cs"/>
+          <w:rtl/>
+        </w:rPr>
+        <w:t>יש לאורי קלאס שאיתו הוא שומר מידע.</w:t>
+      </w:r>
+    </w:p>
+    <w:p>
+      <w:pPr>
+        <w:pStyle w:val="NoSpacing"/>
+        <w:rPr>
+          <w:rtl/>
+        </w:rPr>
+      </w:pPr>
+      <w:r>
+        <w:rPr>
+          <w:rFonts w:hint="cs"/>
+          <w:rtl/>
+        </w:rPr>
+        <w:t xml:space="preserve">בקלאס יש פונקציה שקולטת מידע, ופונקציה שממירה אותו לסוג </w:t>
+      </w:r>
+      <w:proofErr w:type="spellStart"/>
+      <w:r>
+        <w:rPr>
+          <w:rFonts w:hint="cs"/>
+          <w:rtl/>
+        </w:rPr>
+        <w:t>שמטלאב</w:t>
+      </w:r>
+      <w:proofErr w:type="spellEnd"/>
+      <w:r>
+        <w:rPr>
+          <w:rFonts w:hint="cs"/>
+          <w:rtl/>
+        </w:rPr>
+        <w:t xml:space="preserve"> מצליח לשמור בקובץ.</w:t>
+      </w:r>
+    </w:p>
+    <w:p>
+      <w:pPr>
+        <w:pStyle w:val="NoSpacing"/>
+        <w:rPr>
+          <w:rtl/>
+        </w:rPr>
+      </w:pPr>
+      <w:r>
+        <w:rPr>
+          <w:rFonts w:hint="cs"/>
+          <w:rtl/>
+        </w:rPr>
+        <w:t xml:space="preserve">יש גם פונקציה ששומרת </w:t>
+      </w:r>
+      <w:r>
+        <w:t>event</w:t>
+      </w:r>
+      <w:r>
+        <w:rPr>
+          <w:rFonts w:hint="cs"/>
+          <w:rtl/>
+        </w:rPr>
+        <w:t xml:space="preserve"> שהטיפוס שלו הוא </w:t>
+      </w:r>
+      <w:r>
+        <w:t>struct</w:t>
+      </w:r>
+      <w:r>
+        <w:rPr>
+          <w:rFonts w:hint="cs"/>
+          <w:rtl/>
+        </w:rPr>
+        <w:t xml:space="preserve"> והוא מכיל </w:t>
+      </w:r>
+      <w:r>
+        <w:t>time stamp</w:t>
+      </w:r>
+      <w:r>
+        <w:rPr>
+          <w:rFonts w:hint="cs"/>
+          <w:rtl/>
+        </w:rPr>
+        <w:t xml:space="preserve">, מה סוג </w:t>
+      </w:r>
+      <w:proofErr w:type="spellStart"/>
+      <w:r>
+        <w:rPr>
+          <w:rFonts w:hint="cs"/>
+          <w:rtl/>
+        </w:rPr>
+        <w:t>האיוונט</w:t>
+      </w:r>
+      <w:proofErr w:type="spellEnd"/>
+      <w:r>
+        <w:rPr>
+          <w:rFonts w:hint="cs"/>
+          <w:rtl/>
+        </w:rPr>
+        <w:t xml:space="preserve">, וכו'... יש לו </w:t>
+      </w:r>
+      <w:r>
+        <w:t>slot</w:t>
+      </w:r>
+      <w:r>
+        <w:rPr>
+          <w:rFonts w:hint="cs"/>
+          <w:rtl/>
+        </w:rPr>
+        <w:t xml:space="preserve"> לכל פריים של הקלטת מידע, אבל </w:t>
+      </w:r>
+      <w:proofErr w:type="spellStart"/>
+      <w:r>
+        <w:rPr>
+          <w:rFonts w:hint="cs"/>
+          <w:rtl/>
+        </w:rPr>
+        <w:t>סלוט</w:t>
+      </w:r>
+      <w:proofErr w:type="spellEnd"/>
+      <w:r>
+        <w:rPr>
+          <w:rFonts w:hint="cs"/>
+          <w:rtl/>
+        </w:rPr>
+        <w:t xml:space="preserve"> יקבל ערך רק כאשר קורה </w:t>
+      </w:r>
+      <w:proofErr w:type="spellStart"/>
+      <w:r>
+        <w:rPr>
+          <w:rFonts w:hint="cs"/>
+          <w:rtl/>
+        </w:rPr>
+        <w:t>איוונט</w:t>
+      </w:r>
+      <w:proofErr w:type="spellEnd"/>
       <w:r>
         <w:rPr>
           <w:rFonts w:hint="cs"/>
@@ -3427,6 +3867,112 @@
         </w:rPr>
         <w:t>.</w:t>
       </w:r>
+    </w:p>
+    <w:p>
+      <w:pPr>
+        <w:pStyle w:val="NoSpacing"/>
+        <w:rPr>
+          <w:rtl/>
+        </w:rPr>
+      </w:pPr>
+      <w:r>
+        <w:rPr>
+          <w:rFonts w:hint="cs"/>
+          <w:rtl/>
+        </w:rPr>
+        <w:t xml:space="preserve">יש גם מונה לפריים הנוכחי </w:t>
+      </w:r>
+      <w:r>
+        <w:rPr>
+          <w:rFonts w:hint="cs"/>
+          <w:rtl/>
+        </w:rPr>
+        <w:t>ככה שהוא יודע לאן לשמור את המידע שהוא מקליט בכל פריים.</w:t>
+      </w:r>
+    </w:p>
+    <w:p>
+      <w:pPr>
+        <w:pStyle w:val="NoSpacing"/>
+        <w:rPr>
+          <w:rtl/>
+        </w:rPr>
+      </w:pPr>
+      <w:proofErr w:type="spellStart"/>
+      <w:r>
+        <w:t>Getsnapshotnow</w:t>
+      </w:r>
+      <w:proofErr w:type="spellEnd"/>
+      <w:r>
+        <w:rPr>
+          <w:rFonts w:hint="cs"/>
+          <w:rtl/>
+        </w:rPr>
+        <w:t xml:space="preserve"> = סתם פונקציה</w:t>
+      </w:r>
+    </w:p>
+    <w:p>
+      <w:pPr>
+        <w:pStyle w:val="NoSpacing"/>
+        <w:rPr>
+          <w:rtl/>
+        </w:rPr>
+      </w:pPr>
+    </w:p>
+    <w:p>
+      <w:pPr>
+        <w:pStyle w:val="NoSpacing"/>
+        <w:rPr>
+          <w:b/>
+          <w:bCs/>
+          <w:rtl/>
+        </w:rPr>
+      </w:pPr>
+      <w:r>
+        <w:rPr>
+          <w:rFonts w:hint="cs"/>
+          <w:rtl/>
+        </w:rPr>
+        <w:t xml:space="preserve">כרגע מסתמן שלכל </w:t>
+      </w:r>
+      <w:proofErr w:type="spellStart"/>
+      <w:r>
+        <w:rPr>
+          <w:rFonts w:hint="cs"/>
+          <w:rtl/>
+        </w:rPr>
+        <w:t>טרייל</w:t>
+      </w:r>
+      <w:proofErr w:type="spellEnd"/>
+      <w:r>
+        <w:rPr>
+          <w:rFonts w:hint="cs"/>
+          <w:rtl/>
+        </w:rPr>
+        <w:t xml:space="preserve"> יהיה צריך לעשות לולאה שתרוץ וכל פעם שייכנס אליה יבדוק אם יש </w:t>
+      </w:r>
+      <w:proofErr w:type="spellStart"/>
+      <w:r>
+        <w:rPr>
+          <w:rFonts w:hint="cs"/>
+          <w:rtl/>
+        </w:rPr>
+        <w:t>איוונט</w:t>
+      </w:r>
+      <w:proofErr w:type="spellEnd"/>
+      <w:r>
+        <w:rPr>
+          <w:rFonts w:hint="cs"/>
+          <w:rtl/>
+        </w:rPr>
+        <w:t xml:space="preserve"> לבצע, אם כן יבצע אותו</w:t>
+      </w:r>
+      <w:r>
+        <w:rPr>
+          <w:rFonts w:hint="cs"/>
+          <w:rtl/>
+        </w:rPr>
+        <w:t>.</w:t>
+      </w:r>
       <w:r>
         <w:rPr>
           <w:rFonts w:hint="cs"/>
@@ -3496,7 +4042,23 @@
           <w:rFonts w:hint="cs"/>
           <w:rtl/>
         </w:rPr>
-        <w:t xml:space="preserve">הינו קצת בעייתי כי אצלי הוא מחכה לאינטרקציה מהנבדק. אולי </w:t>
+        <w:t xml:space="preserve">הינו קצת בעייתי כי אצלי הוא מחכה </w:t>
+      </w:r>
+      <w:proofErr w:type="spellStart"/>
+      <w:r>
+        <w:rPr>
+          <w:rFonts w:hint="cs"/>
+          <w:rtl/>
+        </w:rPr>
+        <w:t>לאינטרקציה</w:t>
+      </w:r>
+      <w:proofErr w:type="spellEnd"/>
+      <w:r>
+        <w:rPr>
+          <w:rFonts w:hint="cs"/>
+          <w:rtl/>
+        </w:rPr>
+        <w:t xml:space="preserve"> מהנבדק. אולי </w:t>
       </w:r>
       <w:r>
         <w:rPr>
@@ -3612,7 +4174,25 @@
           <w:strike/>
           <w:rtl/>
         </w:rPr>
-        <w:t>אולי עדיף לשמור זמן אבסולוטי ולא יחסי לתחילת הטרייל.</w:t>
+        <w:t xml:space="preserve">אולי עדיף לשמור זמן אבסולוטי ולא יחסי לתחילת </w:t>
+      </w:r>
+      <w:proofErr w:type="spellStart"/>
+      <w:r>
+        <w:rPr>
+          <w:rFonts w:hint="cs"/>
+          <w:strike/>
+          <w:rtl/>
+        </w:rPr>
+        <w:t>הטרייל</w:t>
+      </w:r>
+      <w:proofErr w:type="spellEnd"/>
+      <w:r>
+        <w:rPr>
+          <w:rFonts w:hint="cs"/>
+          <w:strike/>
+          <w:rtl/>
+        </w:rPr>
+        <w:t>.</w:t>
       </w:r>
     </w:p>
     <w:p>
@@ -3632,7 +4212,25 @@
           <w:strike/>
           <w:rtl/>
         </w:rPr>
-        <w:t>להוסיף המתנה חזרה לנקודת התחלה עם האמצבע לפני הצגת שאלות.</w:t>
+        <w:t xml:space="preserve">להוסיף המתנה חזרה לנקודת התחלה עם </w:t>
+      </w:r>
+      <w:proofErr w:type="spellStart"/>
+      <w:r>
+        <w:rPr>
+          <w:rFonts w:hint="cs"/>
+          <w:strike/>
+          <w:rtl/>
+        </w:rPr>
+        <w:t>האמצבע</w:t>
+      </w:r>
+      <w:proofErr w:type="spellEnd"/>
+      <w:r>
+        <w:rPr>
+          <w:rFonts w:hint="cs"/>
+          <w:strike/>
+          <w:rtl/>
+        </w:rPr>
+        <w:t xml:space="preserve"> לפני הצגת שאלות.</w:t>
       </w:r>
     </w:p>
     <w:p>
@@ -3658,8 +4256,16 @@
         <w:rPr>
           <w:strike/>
         </w:rPr>
-        <w:t>get recog</w:t>
-      </w:r>
+        <w:t xml:space="preserve">get </w:t>
+      </w:r>
+      <w:proofErr w:type="spellStart"/>
+      <w:r>
+        <w:rPr>
+          <w:strike/>
+        </w:rPr>
+        <w:t>recog</w:t>
+      </w:r>
+      <w:proofErr w:type="spellEnd"/>
       <w:r>
         <w:rPr>
           <w:rFonts w:hint="cs"/>
@@ -3702,12 +4308,14 @@
         </w:rPr>
         <w:t xml:space="preserve"> שיש ב-</w:t>
       </w:r>
+      <w:proofErr w:type="spellStart"/>
       <w:r>
         <w:rPr>
           <w:strike/>
         </w:rPr>
         <w:t>run_trials</w:t>
       </w:r>
+      <w:proofErr w:type="spellEnd"/>
       <w:r>
         <w:rPr>
           <w:rFonts w:hint="cs"/>
@@ -3724,58 +4332,31 @@
           <w:ilvl w:val="0"/>
           <w:numId w:val="1"/>
         </w:numPr>
-      </w:pPr>
-      <w:r>
-        <w:t>showWord</w:t>
-      </w:r>
-      <w:r>
-        <w:rPr>
-          <w:rFonts w:hint="cs"/>
-          <w:rtl/>
-        </w:rPr>
-        <w:t xml:space="preserve"> מחזיר זמן ש-</w:t>
-      </w:r>
-      <w:r>
-        <w:t>screen(flip)</w:t>
-      </w:r>
-      <w:r>
-        <w:rPr>
-          <w:rFonts w:hint="cs"/>
-        </w:rPr>
-        <w:t xml:space="preserve"> </w:t>
-      </w:r>
-      <w:r>
-        <w:rPr>
-          <w:rFonts w:hint="cs"/>
-          <w:rtl/>
-        </w:rPr>
-        <w:t xml:space="preserve">נותן, לעומת זאת </w:t>
-      </w:r>
-      <w:r>
-        <w:t>getAns</w:t>
-      </w:r>
-      <w:r>
-        <w:rPr>
-          <w:rFonts w:hint="cs"/>
-        </w:rPr>
-        <w:t xml:space="preserve"> </w:t>
-      </w:r>
-      <w:r>
-        <w:rPr>
-          <w:rFonts w:hint="cs"/>
-          <w:rtl/>
-        </w:rPr>
-        <w:t>מחזיר זמן ש-</w:t>
-      </w:r>
-      <w:r>
-        <w:t>getSecs</w:t>
-      </w:r>
-      <w:r>
-        <w:rPr>
-          <w:rFonts w:hint="cs"/>
-          <w:rtl/>
-        </w:rPr>
-        <w:t xml:space="preserve"> נותן. תוודא שזה לא 2 שעונים נפרדים ואז הזמנים שיהיו רשומים יהיו לא מסונכרנים זה לזה.</w:t>
+        <w:rPr>
+          <w:strike/>
+        </w:rPr>
+      </w:pPr>
+      <w:r>
+        <w:rPr>
+          <w:rFonts w:hint="cs"/>
+          <w:strike/>
+          <w:rtl/>
+        </w:rPr>
+        <w:t xml:space="preserve">תהפוך את </w:t>
+      </w:r>
+      <w:r>
+        <w:rPr>
+          <w:strike/>
+        </w:rPr>
+        <w:t>fixation</w:t>
+      </w:r>
+      <w:r>
+        <w:rPr>
+          <w:rFonts w:hint="cs"/>
+          <w:strike/>
+          <w:rtl/>
+        </w:rPr>
+        <w:t xml:space="preserve"> לתמונה במקום מילה.</w:t>
       </w:r>
     </w:p>
     <w:p>
@@ -3785,33 +4366,45 @@
           <w:ilvl w:val="0"/>
           <w:numId w:val="1"/>
         </w:numPr>
-      </w:pPr>
-      <w:r>
-        <w:rPr>
-          <w:rFonts w:hint="cs"/>
-          <w:rtl/>
-        </w:rPr>
-        <w:t xml:space="preserve">תבדוק אם </w:t>
-      </w:r>
-      <w:r>
-        <w:t>refRate</w:t>
-      </w:r>
-      <w:r>
-        <w:rPr>
-          <w:rFonts w:hint="cs"/>
-          <w:rtl/>
-        </w:rPr>
-        <w:t xml:space="preserve"> הוא עגול, אם לא עשוי לעשות בעיות ב-</w:t>
-      </w:r>
-      <w:r>
-        <w:t>getTraj</w:t>
-      </w:r>
-      <w:r>
-        <w:rPr>
-          <w:rFonts w:hint="cs"/>
-          <w:rtl/>
-        </w:rPr>
-        <w:t xml:space="preserve"> ואולי עוד מקומות שמשתמשים בו.</w:t>
+        <w:rPr>
+          <w:strike/>
+        </w:rPr>
+      </w:pPr>
+      <w:r>
+        <w:rPr>
+          <w:rFonts w:hint="cs"/>
+          <w:strike/>
+          <w:rtl/>
+        </w:rPr>
+        <w:t xml:space="preserve">תסדר את </w:t>
+      </w:r>
+      <w:r>
+        <w:rPr>
+          <w:strike/>
+        </w:rPr>
+        <w:t>Practice</w:t>
+      </w:r>
+      <w:r>
+        <w:rPr>
+          <w:rFonts w:hint="cs"/>
+          <w:strike/>
+          <w:rtl/>
+        </w:rPr>
+        <w:t xml:space="preserve"> שיהיה כמו </w:t>
+      </w:r>
+      <w:r>
+        <w:rPr>
+          <w:strike/>
+        </w:rPr>
+        <w:t>trials</w:t>
+      </w:r>
+      <w:r>
+        <w:rPr>
+          <w:rFonts w:hint="cs"/>
+          <w:strike/>
+          <w:rtl/>
+        </w:rPr>
+        <w:t>.</w:t>
       </w:r>
     </w:p>
     <w:p>
@@ -3831,22 +4424,32 @@
           <w:strike/>
           <w:rtl/>
         </w:rPr>
-        <w:t xml:space="preserve">תהפוך את </w:t>
-      </w:r>
-      <w:r>
-        <w:rPr>
-          <w:strike/>
-        </w:rPr>
-        <w:t>fixation</w:t>
-      </w:r>
-      <w:r>
-        <w:rPr>
-          <w:rFonts w:hint="cs"/>
-          <w:strike/>
-          <w:rtl/>
-        </w:rPr>
-        <w:t xml:space="preserve"> לתמונה במקום מילה.</w:t>
-      </w:r>
+        <w:t xml:space="preserve">תוסיף שמירה של </w:t>
+      </w:r>
+      <w:r>
+        <w:rPr>
+          <w:strike/>
+        </w:rPr>
+        <w:t>trial</w:t>
+      </w:r>
+      <w:r>
+        <w:rPr>
+          <w:rFonts w:hint="cs"/>
+          <w:strike/>
+          <w:rtl/>
+        </w:rPr>
+        <w:t xml:space="preserve"> בסוף כל </w:t>
+      </w:r>
+      <w:proofErr w:type="spellStart"/>
+      <w:r>
+        <w:rPr>
+          <w:rFonts w:hint="cs"/>
+          <w:strike/>
+          <w:rtl/>
+        </w:rPr>
+        <w:t>טרייל.</w:t>
+      </w:r>
+      <w:proofErr w:type="spellEnd"/>
     </w:p>
     <w:p>
       <w:pPr>
@@ -3855,7 +4458,175 @@
           <w:ilvl w:val="0"/>
           <w:numId w:val="1"/>
         </w:numPr>
-      </w:pPr>
+        <w:rPr>
+          <w:strike/>
+        </w:rPr>
+      </w:pPr>
+      <w:r>
+        <w:rPr>
+          <w:rFonts w:hint="cs"/>
+          <w:strike/>
+          <w:rtl/>
+        </w:rPr>
+        <w:t xml:space="preserve">תהפוך שהלולאה תרוץ על המקום הראשון רק ותמחק את </w:t>
+      </w:r>
+      <w:proofErr w:type="spellStart"/>
+      <w:r>
+        <w:rPr>
+          <w:rFonts w:hint="cs"/>
+          <w:strike/>
+          <w:rtl/>
+        </w:rPr>
+        <w:t>הטרייל</w:t>
+      </w:r>
+      <w:proofErr w:type="spellEnd"/>
+      <w:r>
+        <w:rPr>
+          <w:rFonts w:hint="cs"/>
+          <w:strike/>
+          <w:rtl/>
+        </w:rPr>
+        <w:t xml:space="preserve"> האחרון.</w:t>
+      </w:r>
+    </w:p>
+    <w:p>
+      <w:pPr>
+        <w:pStyle w:val="NoSpacing"/>
+        <w:numPr>
+          <w:ilvl w:val="0"/>
+          <w:numId w:val="1"/>
+        </w:numPr>
+      </w:pPr>
+      <w:proofErr w:type="spellStart"/>
+      <w:r>
+        <w:t>showWord</w:t>
+      </w:r>
+      <w:proofErr w:type="spellEnd"/>
+      <w:r>
+        <w:rPr>
+          <w:rFonts w:hint="cs"/>
+          <w:rtl/>
+        </w:rPr>
+        <w:t xml:space="preserve"> מחזיר זמן ש-</w:t>
+      </w:r>
+      <w:r>
+        <w:t>screen(flip)</w:t>
+      </w:r>
+      <w:r>
+        <w:rPr>
+          <w:rFonts w:hint="cs"/>
+        </w:rPr>
+        <w:t xml:space="preserve"> </w:t>
+      </w:r>
+      <w:r>
+        <w:rPr>
+          <w:rFonts w:hint="cs"/>
+          <w:rtl/>
+        </w:rPr>
+        <w:t xml:space="preserve">נותן, לעומת זאת </w:t>
+      </w:r>
+      <w:proofErr w:type="spellStart"/>
+      <w:r>
+        <w:t>getAns</w:t>
+      </w:r>
+      <w:proofErr w:type="spellEnd"/>
+      <w:r>
+        <w:rPr>
+          <w:rFonts w:hint="cs"/>
+        </w:rPr>
+        <w:t xml:space="preserve"> </w:t>
+      </w:r>
+      <w:r>
+        <w:rPr>
+          <w:rFonts w:hint="cs"/>
+          <w:rtl/>
+        </w:rPr>
+        <w:t>מחזיר זמן ש-</w:t>
+      </w:r>
+      <w:proofErr w:type="spellStart"/>
+      <w:r>
+        <w:t>getSecs</w:t>
+      </w:r>
+      <w:proofErr w:type="spellEnd"/>
+      <w:r>
+        <w:rPr>
+          <w:rFonts w:hint="cs"/>
+          <w:rtl/>
+        </w:rPr>
+        <w:t xml:space="preserve"> נותן. תוודא שזה לא 2 שעונים נפרדים ואז הזמנים שיהיו רשומים יהיו לא מסונכרנים זה לזה.</w:t>
+      </w:r>
+    </w:p>
+    <w:p>
+      <w:pPr>
+        <w:pStyle w:val="NoSpacing"/>
+        <w:numPr>
+          <w:ilvl w:val="0"/>
+          <w:numId w:val="1"/>
+        </w:numPr>
+      </w:pPr>
+      <w:r>
+        <w:rPr>
+          <w:rFonts w:hint="cs"/>
+          <w:rtl/>
+        </w:rPr>
+        <w:t xml:space="preserve">תבדוק אם </w:t>
+      </w:r>
+      <w:proofErr w:type="spellStart"/>
+      <w:r>
+        <w:t>refRate</w:t>
+      </w:r>
+      <w:proofErr w:type="spellEnd"/>
+      <w:r>
+        <w:rPr>
+          <w:rFonts w:hint="cs"/>
+          <w:rtl/>
+        </w:rPr>
+        <w:t xml:space="preserve"> הוא עגול, אם לא עשוי לעשות בעיות ב-</w:t>
+      </w:r>
+      <w:proofErr w:type="spellStart"/>
+      <w:r>
+        <w:t>getTraj</w:t>
+      </w:r>
+      <w:proofErr w:type="spellEnd"/>
+      <w:r>
+        <w:rPr>
+          <w:rFonts w:hint="cs"/>
+          <w:rtl/>
+        </w:rPr>
+        <w:t xml:space="preserve"> ואולי עוד מקומות שמשתמשים בו.</w:t>
+      </w:r>
+    </w:p>
+    <w:p>
+      <w:pPr>
+        <w:pStyle w:val="NoSpacing"/>
+        <w:numPr>
+          <w:ilvl w:val="0"/>
+          <w:numId w:val="1"/>
+        </w:numPr>
+      </w:pPr>
+      <w:r>
+        <w:rPr>
+          <w:rFonts w:hint="cs"/>
+          <w:rtl/>
+        </w:rPr>
+        <w:t xml:space="preserve">תוודא שמספרי הבלוקים מתחלפים כל 120 </w:t>
+      </w:r>
+      <w:proofErr w:type="spellStart"/>
+      <w:r>
+        <w:rPr>
+          <w:rFonts w:hint="cs"/>
+          <w:rtl/>
+        </w:rPr>
+        <w:t>טריילים</w:t>
+      </w:r>
+      <w:proofErr w:type="spellEnd"/>
+      <w:r>
+        <w:rPr>
+          <w:rFonts w:hint="cs"/>
+          <w:rtl/>
+        </w:rPr>
+        <w:t>.</w:t>
+      </w:r>
     </w:p>
     <w:sectPr>
       <w:pgSz w:w="12240" w:h="15840"/>

</xml_diff>

<commit_message>
changed PAS to keyboard input
</commit_message>
<xml_diff>
--- a/development/main.docx
+++ b/development/main.docx
@@ -4137,9 +4137,50 @@
           <w:ilvl w:val="0"/>
           <w:numId w:val="1"/>
         </w:numPr>
-      </w:pPr>
-      <w:r>
+        <w:rPr>
+          <w:strike/>
+        </w:rPr>
+      </w:pPr>
+      <w:r>
+        <w:rPr>
+          <w:rFonts w:hint="cs"/>
+          <w:strike/>
+          <w:rtl/>
+        </w:rPr>
         <w:lastRenderedPageBreak/>
+        <w:t xml:space="preserve">תבטל </w:t>
+      </w:r>
+      <w:r>
+        <w:rPr>
+          <w:strike/>
+        </w:rPr>
+        <w:t>Motion capture</w:t>
+      </w:r>
+      <w:r>
+        <w:rPr>
+          <w:rFonts w:hint="cs"/>
+          <w:strike/>
+          <w:rtl/>
+        </w:rPr>
+        <w:t xml:space="preserve"> עבור </w:t>
+      </w:r>
+      <w:r>
+        <w:rPr>
+          <w:rFonts w:hint="cs"/>
+          <w:strike/>
+        </w:rPr>
+        <w:t>PAS</w:t>
+      </w:r>
+    </w:p>
+    <w:p>
+      <w:pPr>
+        <w:pStyle w:val="NoSpacing"/>
+        <w:numPr>
+          <w:ilvl w:val="0"/>
+          <w:numId w:val="1"/>
+        </w:numPr>
+      </w:pPr>
+      <w:r>
         <w:t>Mask2</w:t>
       </w:r>
       <w:r>
@@ -4180,14 +4221,7 @@
           <w:rFonts w:hint="cs"/>
           <w:rtl/>
         </w:rPr>
-        <w:t xml:space="preserve">, </w:t>
-      </w:r>
-      <w:r>
-        <w:rPr>
-          <w:rFonts w:hint="cs"/>
-          <w:rtl/>
-        </w:rPr>
-        <w:t>תתקן פונט חתוך</w:t>
+        <w:t>, תתקן פונט חתוך</w:t>
       </w:r>
     </w:p>
     <w:p>
@@ -4258,13 +4292,39 @@
           <w:ilvl w:val="0"/>
           <w:numId w:val="1"/>
         </w:numPr>
-      </w:pPr>
-      <w:r>
-        <w:rPr>
-          <w:rFonts w:hint="cs"/>
+        <w:rPr>
+          <w:strike/>
+        </w:rPr>
+      </w:pPr>
+      <w:r>
+        <w:rPr>
+          <w:rFonts w:hint="cs"/>
+          <w:strike/>
           <w:rtl/>
         </w:rPr>
         <w:t>האם משתמשים ביד אחת או 2?</w:t>
+      </w:r>
+      <w:r>
+        <w:rPr>
+          <w:rFonts w:hint="cs"/>
+          <w:strike/>
+          <w:rtl/>
+        </w:rPr>
+        <w:t xml:space="preserve"> נראה שביד 1 לפי מאמרים של </w:t>
+      </w:r>
+      <w:r>
+        <w:rPr>
+          <w:strike/>
+        </w:rPr>
+        <w:t>craig</w:t>
+      </w:r>
+      <w:r>
+        <w:rPr>
+          <w:rFonts w:hint="cs"/>
+          <w:strike/>
+          <w:rtl/>
+        </w:rPr>
+        <w:t>.</w:t>
       </w:r>
     </w:p>
     <w:p>

</xml_diff>

<commit_message>
added record return form screen | getAns outputs struct
</commit_message>
<xml_diff>
--- a/development/main.docx
+++ b/development/main.docx
@@ -1867,6 +1867,9 @@
     <w:p>
       <w:pPr>
         <w:pStyle w:val="NoSpacing"/>
+        <w:rPr>
+          <w:rtl/>
+        </w:rPr>
       </w:pPr>
       <w:r>
         <w:rPr>
@@ -1876,21 +1879,75 @@
         <w:t>מחזירה את מסלול התנועה של הנבדק</w:t>
       </w:r>
       <w:r>
-        <w:t>'</w:t>
-      </w:r>
-      <w:r>
-        <w:rPr>
-          <w:rFonts w:hint="cs"/>
-          <w:rtl/>
-        </w:rPr>
-        <w:t>, זמן בכל נקודה במסלול</w:t>
-      </w:r>
-      <w:r>
-        <w:rPr>
-          <w:rFonts w:hint="cs"/>
-          <w:rtl/>
-        </w:rPr>
-        <w:t xml:space="preserve"> והנקודה בה נגע במסך.</w:t>
+        <w:rPr>
+          <w:rFonts w:hint="cs"/>
+          <w:rtl/>
+        </w:rPr>
+        <w:t xml:space="preserve"> וה</w:t>
+      </w:r>
+      <w:r>
+        <w:rPr>
+          <w:rFonts w:hint="cs"/>
+          <w:rtl/>
+        </w:rPr>
+        <w:t>זמן בכל נקודה במסלול</w:t>
+      </w:r>
+      <w:r>
+        <w:rPr>
+          <w:rFonts w:hint="cs"/>
+          <w:rtl/>
+        </w:rPr>
+        <w:t xml:space="preserve"> </w:t>
+      </w:r>
+      <w:r>
+        <w:rPr>
+          <w:rFonts w:hint="cs"/>
+          <w:rtl/>
+        </w:rPr>
+        <w:t xml:space="preserve">עבור תנועה אל המסך, </w:t>
+      </w:r>
+      <w:r>
+        <w:rPr>
+          <w:rFonts w:hint="cs"/>
+          <w:b/>
+          <w:bCs/>
+          <w:u w:val="single"/>
+          <w:rtl/>
+        </w:rPr>
+        <w:t>או</w:t>
+      </w:r>
+      <w:r>
+        <w:rPr>
+          <w:rFonts w:hint="cs"/>
+          <w:rtl/>
+        </w:rPr>
+        <w:t xml:space="preserve"> </w:t>
+      </w:r>
+      <w:r>
+        <w:rPr>
+          <w:rFonts w:hint="cs"/>
+          <w:rtl/>
+        </w:rPr>
+        <w:t>מהמסך לנקודת ההתחלה.</w:t>
+      </w:r>
+    </w:p>
+    <w:p>
+      <w:pPr>
+        <w:pStyle w:val="NoSpacing"/>
+      </w:pPr>
+      <w:r>
+        <w:rPr>
+          <w:rFonts w:hint="cs"/>
+          <w:rtl/>
+        </w:rPr>
+        <w:t xml:space="preserve">עבור תנועה אל המסך מקליט גם את </w:t>
+      </w:r>
+      <w:r>
+        <w:rPr>
+          <w:rFonts w:hint="cs"/>
+          <w:rtl/>
+        </w:rPr>
+        <w:t>הנקודה בה נגע במסך.</w:t>
       </w:r>
     </w:p>
     <w:p>
@@ -4127,6 +4184,7 @@
           <w:strike/>
           <w:rtl/>
         </w:rPr>
+        <w:lastRenderedPageBreak/>
         <w:t>תכתוב במפגש השבועי שהצלחת להמיר את המידע לצורה שבה ניתן לשמור אותה לקובץ.</w:t>
       </w:r>
     </w:p>
@@ -4147,7 +4205,6 @@
           <w:strike/>
           <w:rtl/>
         </w:rPr>
-        <w:lastRenderedPageBreak/>
         <w:t xml:space="preserve">תבטל </w:t>
       </w:r>
       <w:r>
@@ -4423,6 +4480,22 @@
           <w:rtl/>
         </w:rPr>
         <w:t>לבדוק האם בעיה בתזמונים של מסיכות קורת אחרי כל בלוק.</w:t>
+      </w:r>
+    </w:p>
+    <w:p>
+      <w:pPr>
+        <w:pStyle w:val="NoSpacing"/>
+        <w:numPr>
+          <w:ilvl w:val="0"/>
+          <w:numId w:val="1"/>
+        </w:numPr>
+      </w:pPr>
+      <w:r>
+        <w:rPr>
+          <w:rFonts w:hint="cs"/>
+          <w:rtl/>
+        </w:rPr>
+        <w:t>שנה את מסך "תגובה מאורחת" ל: האצבע לא הגיעה ליעד בזמן, הגב מהר יותר.</w:t>
       </w:r>
     </w:p>
     <w:p>

</xml_diff>

<commit_message>
Fixed random words selection, decreased block size.
</commit_message>
<xml_diff>
--- a/development/main.docx
+++ b/development/main.docx
@@ -62,7 +62,23 @@
           <w:rFonts w:hint="cs"/>
           <w:rtl/>
         </w:rPr>
-        <w:t xml:space="preserve">? האם אפשר לרוץ שורה שורה? מה המשמעות של </w:t>
+        <w:t xml:space="preserve">? האם אפשר לרוץ שורה </w:t>
+      </w:r>
+      <w:proofErr w:type="spellStart"/>
+      <w:r>
+        <w:rPr>
+          <w:rFonts w:hint="cs"/>
+          <w:rtl/>
+        </w:rPr>
+        <w:t>שורה</w:t>
+      </w:r>
+      <w:proofErr w:type="spellEnd"/>
+      <w:r>
+        <w:rPr>
+          <w:rFonts w:hint="cs"/>
+          <w:rtl/>
+        </w:rPr>
+        <w:t xml:space="preserve">? מה המשמעות של </w:t>
       </w:r>
       <w:r>
         <w:t xml:space="preserve">debug </w:t>
@@ -278,9 +294,11 @@
         </w:rPr>
         <w:t xml:space="preserve"> שמתי את הפקודה הזו בהערה ב-</w:t>
       </w:r>
+      <w:proofErr w:type="spellStart"/>
       <w:r>
         <w:t>initpsytoolbox</w:t>
       </w:r>
+      <w:proofErr w:type="spellEnd"/>
       <w:r>
         <w:rPr>
           <w:rFonts w:hint="cs"/>
@@ -297,9 +315,11 @@
           <w:numId w:val="1"/>
         </w:numPr>
       </w:pPr>
+      <w:proofErr w:type="spellStart"/>
       <w:r>
         <w:t>runTrials</w:t>
       </w:r>
+      <w:proofErr w:type="spellEnd"/>
     </w:p>
     <w:p>
       <w:pPr>
@@ -356,9 +376,11 @@
         </w:rPr>
         <w:t>שיניתי בחירה בין עמותות ל-</w:t>
       </w:r>
+      <w:proofErr w:type="spellStart"/>
       <w:r>
         <w:t>catrgorization</w:t>
       </w:r>
+      <w:proofErr w:type="spellEnd"/>
       <w:r>
         <w:rPr>
           <w:rFonts w:hint="cs"/>
@@ -375,9 +397,11 @@
           <w:numId w:val="1"/>
         </w:numPr>
       </w:pPr>
+      <w:proofErr w:type="spellStart"/>
       <w:r>
         <w:t>newTrials</w:t>
       </w:r>
+      <w:proofErr w:type="spellEnd"/>
       <w:r>
         <w:rPr>
           <w:rFonts w:hint="cs"/>
@@ -414,9 +438,11 @@
         </w:rPr>
         <w:t>ביטלתי את התלות והשימוש ב-</w:t>
       </w:r>
+      <w:proofErr w:type="spellStart"/>
       <w:r>
         <w:t>npoTable</w:t>
       </w:r>
+      <w:proofErr w:type="spellEnd"/>
       <w:r>
         <w:rPr>
           <w:rFonts w:hint="cs"/>
@@ -492,9 +518,11 @@
         </w:rPr>
         <w:t xml:space="preserve"> ב-</w:t>
       </w:r>
+      <w:proofErr w:type="spellStart"/>
       <w:r>
         <w:t>natural_right</w:t>
       </w:r>
+      <w:proofErr w:type="spellEnd"/>
       <w:r>
         <w:rPr>
           <w:rFonts w:hint="cs"/>
@@ -1089,9 +1117,11 @@
           <w:rtl/>
         </w:rPr>
       </w:pPr>
+      <w:proofErr w:type="spellStart"/>
       <w:r>
         <w:t>makeMasks</w:t>
       </w:r>
+      <w:proofErr w:type="spellEnd"/>
     </w:p>
     <w:p>
       <w:pPr>
@@ -1141,9 +1171,11 @@
         </w:rPr>
         <w:t xml:space="preserve"> המוגדר ב-</w:t>
       </w:r>
+      <w:proofErr w:type="spellStart"/>
       <w:r>
         <w:t>initConstants</w:t>
       </w:r>
+      <w:proofErr w:type="spellEnd"/>
       <w:r>
         <w:rPr>
           <w:rFonts w:hint="cs"/>
@@ -1161,7 +1193,23 @@
           <w:rFonts w:hint="cs"/>
           <w:rtl/>
         </w:rPr>
-        <w:t>גודל המסיכה מותאם אוטומטית לזווית הראיה ומרחק הישיבה המוגדרים ב-</w:t>
+        <w:t xml:space="preserve">גודל </w:t>
+      </w:r>
+      <w:proofErr w:type="spellStart"/>
+      <w:r>
+        <w:rPr>
+          <w:rFonts w:hint="cs"/>
+          <w:rtl/>
+        </w:rPr>
+        <w:t>המסיכה</w:t>
+      </w:r>
+      <w:proofErr w:type="spellEnd"/>
+      <w:r>
+        <w:rPr>
+          <w:rFonts w:hint="cs"/>
+          <w:rtl/>
+        </w:rPr>
+        <w:t xml:space="preserve"> מותאם אוטומטית לזווית הראיה ומרחק הישיבה המוגדרים ב-</w:t>
       </w:r>
       <w:r>
         <w:t>experiment</w:t>
@@ -1220,7 +1268,23 @@
           <w:sz w:val="16"/>
           <w:szCs w:val="16"/>
         </w:rPr>
-        <w:t>PRACTICE_MASKS(mask_i) =</w:t>
+        <w:t>PRACTICE_MASKS(</w:t>
+      </w:r>
+      <w:proofErr w:type="spellStart"/>
+      <w:r>
+        <w:rPr>
+          <w:sz w:val="16"/>
+          <w:szCs w:val="16"/>
+        </w:rPr>
+        <w:t>mask_i</w:t>
+      </w:r>
+      <w:proofErr w:type="spellEnd"/>
+      <w:r>
+        <w:rPr>
+          <w:sz w:val="16"/>
+          <w:szCs w:val="16"/>
+        </w:rPr>
+        <w:t>) =</w:t>
       </w:r>
       <w:r>
         <w:rPr>
@@ -1243,6 +1307,7 @@
         </w:rPr>
         <w:t>שב-</w:t>
       </w:r>
+      <w:proofErr w:type="spellStart"/>
       <w:r>
         <w:rPr>
           <w:sz w:val="18"/>
@@ -1250,6 +1315,7 @@
         </w:rPr>
         <w:t>initConstants.m</w:t>
       </w:r>
+      <w:proofErr w:type="spellEnd"/>
       <w:r>
         <w:rPr>
           <w:rFonts w:hint="cs"/>
@@ -1273,6 +1339,7 @@
         </w:rPr>
         <w:t xml:space="preserve">הרץ את </w:t>
       </w:r>
+      <w:proofErr w:type="spellStart"/>
       <w:r>
         <w:rPr>
           <w:sz w:val="18"/>
@@ -1280,6 +1347,7 @@
         </w:rPr>
         <w:t>experiment.m</w:t>
       </w:r>
+      <w:proofErr w:type="spellEnd"/>
       <w:r>
         <w:rPr>
           <w:rFonts w:hint="cs"/>
@@ -1329,9 +1397,11 @@
         </w:rPr>
         <w:t xml:space="preserve">סגור את חלון הניסוי דרך ווינדוס ואז לחץ </w:t>
       </w:r>
+      <w:proofErr w:type="spellStart"/>
       <w:r>
         <w:t>Ctrl+C</w:t>
       </w:r>
+      <w:proofErr w:type="spellEnd"/>
       <w:r>
         <w:rPr>
           <w:rFonts w:hint="cs"/>
@@ -1349,9 +1419,11 @@
         </w:rPr>
         <w:t xml:space="preserve"> של </w:t>
       </w:r>
+      <w:proofErr w:type="spellStart"/>
       <w:r>
         <w:t>matlab</w:t>
       </w:r>
+      <w:proofErr w:type="spellEnd"/>
       <w:r>
         <w:rPr>
           <w:rFonts w:hint="cs"/>
@@ -1396,66 +1468,86 @@
           <w:sz w:val="18"/>
           <w:szCs w:val="18"/>
         </w:rPr>
-        <w:t>main(subNumber)</w:t>
-      </w:r>
-      <w:r>
-        <w:rPr>
-          <w:rFonts w:hint="cs"/>
-          <w:rtl/>
-        </w:rPr>
-        <w:t>" ועל "</w:t>
-      </w:r>
+        <w:t>main(</w:t>
+      </w:r>
+      <w:proofErr w:type="spellStart"/>
       <w:r>
         <w:rPr>
           <w:sz w:val="18"/>
           <w:szCs w:val="18"/>
         </w:rPr>
-        <w:t>clear all</w:t>
-      </w:r>
-      <w:r>
-        <w:rPr>
-          <w:rFonts w:hint="cs"/>
-          <w:rtl/>
-        </w:rPr>
-        <w:t>" שב-</w:t>
-      </w:r>
+        <w:t>subNumber</w:t>
+      </w:r>
+      <w:proofErr w:type="spellEnd"/>
       <w:r>
         <w:rPr>
           <w:sz w:val="18"/>
           <w:szCs w:val="18"/>
         </w:rPr>
-        <w:t>experiment.m</w:t>
-      </w:r>
-      <w:r>
-        <w:rPr>
-          <w:rFonts w:hint="cs"/>
-          <w:rtl/>
-        </w:rPr>
-        <w:t>.</w:t>
-      </w:r>
-    </w:p>
-    <w:p>
-      <w:pPr>
-        <w:pStyle w:val="ListParagraph"/>
-        <w:numPr>
-          <w:ilvl w:val="0"/>
-          <w:numId w:val="1"/>
-        </w:numPr>
-      </w:pPr>
-      <w:r>
-        <w:rPr>
-          <w:rFonts w:hint="cs"/>
-          <w:rtl/>
-        </w:rPr>
-        <w:t xml:space="preserve">הרץ את </w:t>
+        <w:t>)</w:t>
+      </w:r>
+      <w:r>
+        <w:rPr>
+          <w:rFonts w:hint="cs"/>
+          <w:rtl/>
+        </w:rPr>
+        <w:t>" ועל "</w:t>
       </w:r>
       <w:r>
         <w:rPr>
           <w:sz w:val="18"/>
           <w:szCs w:val="18"/>
         </w:rPr>
+        <w:t>clear all</w:t>
+      </w:r>
+      <w:r>
+        <w:rPr>
+          <w:rFonts w:hint="cs"/>
+          <w:rtl/>
+        </w:rPr>
+        <w:t>" שב-</w:t>
+      </w:r>
+      <w:proofErr w:type="spellStart"/>
+      <w:r>
+        <w:rPr>
+          <w:sz w:val="18"/>
+          <w:szCs w:val="18"/>
+        </w:rPr>
         <w:t>experiment.m</w:t>
       </w:r>
+      <w:proofErr w:type="spellEnd"/>
+      <w:r>
+        <w:rPr>
+          <w:rFonts w:hint="cs"/>
+          <w:rtl/>
+        </w:rPr>
+        <w:t>.</w:t>
+      </w:r>
+    </w:p>
+    <w:p>
+      <w:pPr>
+        <w:pStyle w:val="ListParagraph"/>
+        <w:numPr>
+          <w:ilvl w:val="0"/>
+          <w:numId w:val="1"/>
+        </w:numPr>
+      </w:pPr>
+      <w:r>
+        <w:rPr>
+          <w:rFonts w:hint="cs"/>
+          <w:rtl/>
+        </w:rPr>
+        <w:t xml:space="preserve">הרץ את </w:t>
+      </w:r>
+      <w:proofErr w:type="spellStart"/>
+      <w:r>
+        <w:rPr>
+          <w:sz w:val="18"/>
+          <w:szCs w:val="18"/>
+        </w:rPr>
+        <w:t>experiment.m</w:t>
+      </w:r>
+      <w:proofErr w:type="spellEnd"/>
       <w:r>
         <w:rPr>
           <w:rFonts w:hint="cs"/>
@@ -1473,10 +1565,71 @@
           <w:rtl/>
         </w:rPr>
       </w:pPr>
+      <w:proofErr w:type="spellStart"/>
       <w:r>
         <w:lastRenderedPageBreak/>
         <w:t>newBlock</w:t>
       </w:r>
+      <w:proofErr w:type="spellEnd"/>
+    </w:p>
+    <w:p>
+      <w:pPr>
+        <w:pStyle w:val="NoSpacing"/>
+        <w:rPr>
+          <w:rtl/>
+        </w:rPr>
+      </w:pPr>
+      <w:r>
+        <w:rPr>
+          <w:rFonts w:hint="cs"/>
+          <w:rtl/>
+        </w:rPr>
+        <w:t xml:space="preserve">כשקוראים את הקוד מומלץ להסתכל במקביל על קבצי המילים: </w:t>
+      </w:r>
+      <w:proofErr w:type="spellStart"/>
+      <w:r>
+        <w:t>nat</w:t>
+      </w:r>
+      <w:proofErr w:type="spellEnd"/>
+      <w:r>
+        <w:t>/</w:t>
+      </w:r>
+      <w:proofErr w:type="spellStart"/>
+      <w:r>
+        <w:t>art_not_common</w:t>
+      </w:r>
+      <w:proofErr w:type="spellEnd"/>
+      <w:r>
+        <w:t xml:space="preserve">, </w:t>
+      </w:r>
+      <w:proofErr w:type="spellStart"/>
+      <w:r>
+        <w:t>nat</w:t>
+      </w:r>
+      <w:proofErr w:type="spellEnd"/>
+      <w:r>
+        <w:t>/</w:t>
+      </w:r>
+      <w:proofErr w:type="spellStart"/>
+      <w:r>
+        <w:t>art_distractors</w:t>
+      </w:r>
+      <w:proofErr w:type="spellEnd"/>
+      <w:r>
+        <w:t xml:space="preserve">, </w:t>
+      </w:r>
+      <w:proofErr w:type="spellStart"/>
+      <w:r>
+        <w:t>word_freq_list</w:t>
+      </w:r>
+      <w:proofErr w:type="spellEnd"/>
+      <w:r>
+        <w:rPr>
+          <w:rFonts w:hint="cs"/>
+          <w:rtl/>
+        </w:rPr>
+        <w:t>.</w:t>
+      </w:r>
     </w:p>
     <w:p>
       <w:pPr>
@@ -1670,7 +1823,10 @@
     <w:p>
       <w:pPr>
         <w:pStyle w:val="NoSpacing"/>
-        <w:ind w:left="720" w:firstLine="720"/>
+        <w:ind w:left="1440"/>
+        <w:rPr>
+          <w:rtl/>
+        </w:rPr>
       </w:pPr>
       <w:r>
         <w:rPr>
@@ -1705,7 +1861,78 @@
           <w:rFonts w:hint="cs"/>
           <w:rtl/>
         </w:rPr>
-        <w:t>ואינו חולק אותיות משותפות עם המטרה.</w:t>
+        <w:t>ואינו חולק אותיות משותפות עם המטרה</w:t>
+      </w:r>
+      <w:r>
+        <w:rPr>
+          <w:rFonts w:hint="cs"/>
+          <w:rtl/>
+        </w:rPr>
+        <w:t xml:space="preserve"> (המילים נלקחות מתוך רשימות </w:t>
+      </w:r>
+      <w:proofErr w:type="spellStart"/>
+      <w:r>
+        <w:t>art_not_common</w:t>
+      </w:r>
+      <w:proofErr w:type="spellEnd"/>
+      <w:r>
+        <w:rPr>
+          <w:rFonts w:hint="cs"/>
+          <w:rtl/>
+        </w:rPr>
+        <w:t xml:space="preserve">, </w:t>
+      </w:r>
+      <w:proofErr w:type="spellStart"/>
+      <w:r>
+        <w:t>nat_not_common</w:t>
+      </w:r>
+      <w:proofErr w:type="spellEnd"/>
+      <w:r>
+        <w:rPr>
+          <w:rFonts w:hint="cs"/>
+          <w:rtl/>
+        </w:rPr>
+        <w:t xml:space="preserve"> </w:t>
+      </w:r>
+      <w:r>
+        <w:rPr>
+          <w:rFonts w:hint="cs"/>
+          <w:rtl/>
+        </w:rPr>
+        <w:t>אות</w:t>
+      </w:r>
+      <w:r>
+        <w:rPr>
+          <w:rFonts w:hint="cs"/>
+          <w:rtl/>
+        </w:rPr>
+        <w:t>ן</w:t>
+      </w:r>
+      <w:r>
+        <w:rPr>
+          <w:rFonts w:hint="cs"/>
+          <w:rtl/>
+        </w:rPr>
+        <w:t xml:space="preserve"> יש ליצר ידנית בעזרת </w:t>
+      </w:r>
+      <w:proofErr w:type="spellStart"/>
+      <w:r>
+        <w:t>no_common_letters_calc</w:t>
+      </w:r>
+      <w:proofErr w:type="spellEnd"/>
+      <w:r>
+        <w:rPr>
+          <w:rFonts w:hint="cs"/>
+          <w:rtl/>
+        </w:rPr>
+        <w:t>)</w:t>
+      </w:r>
+      <w:r>
+        <w:rPr>
+          <w:rFonts w:hint="cs"/>
+          <w:rtl/>
+        </w:rPr>
+        <w:t>.</w:t>
       </w:r>
     </w:p>
     <w:p>
@@ -1715,6 +1942,82 @@
           <w:ilvl w:val="1"/>
           <w:numId w:val="1"/>
         </w:numPr>
+      </w:pPr>
+      <w:r>
+        <w:rPr>
+          <w:rFonts w:hint="cs"/>
+          <w:rtl/>
+        </w:rPr>
+        <w:t xml:space="preserve">מסיחים </w:t>
+      </w:r>
+      <w:r>
+        <w:rPr>
+          <w:rFonts w:hint="cs"/>
+          <w:rtl/>
+        </w:rPr>
+        <w:t>אינם חולקים אותיות משותפות עם ה-</w:t>
+      </w:r>
+      <w:r>
+        <w:t>prime</w:t>
+      </w:r>
+      <w:r>
+        <w:rPr>
+          <w:rFonts w:hint="cs"/>
+          <w:rtl/>
+        </w:rPr>
+        <w:t xml:space="preserve"> והם </w:t>
+      </w:r>
+      <w:r>
+        <w:rPr>
+          <w:rFonts w:hint="cs"/>
+          <w:rtl/>
+        </w:rPr>
+        <w:t xml:space="preserve">נלקחים מרשימת </w:t>
+      </w:r>
+      <w:proofErr w:type="spellStart"/>
+      <w:r>
+        <w:t>nat_distractors</w:t>
+      </w:r>
+      <w:proofErr w:type="spellEnd"/>
+      <w:r>
+        <w:rPr>
+          <w:rFonts w:hint="cs"/>
+          <w:rtl/>
+        </w:rPr>
+        <w:t xml:space="preserve">, </w:t>
+      </w:r>
+      <w:proofErr w:type="spellStart"/>
+      <w:r>
+        <w:t>art_distractors</w:t>
+      </w:r>
+      <w:proofErr w:type="spellEnd"/>
+      <w:r>
+        <w:rPr>
+          <w:rFonts w:hint="cs"/>
+          <w:rtl/>
+        </w:rPr>
+        <w:t xml:space="preserve">, אותן יש לייצר ידנית באמצעות </w:t>
+      </w:r>
+      <w:proofErr w:type="spellStart"/>
+      <w:r>
+        <w:t>no_common_letters_calc</w:t>
+      </w:r>
+      <w:proofErr w:type="spellEnd"/>
+      <w:r>
+        <w:rPr>
+          <w:rFonts w:hint="cs"/>
+          <w:rtl/>
+        </w:rPr>
+        <w:t>).</w:t>
+      </w:r>
+    </w:p>
+    <w:p>
+      <w:pPr>
+        <w:pStyle w:val="NoSpacing"/>
+        <w:numPr>
+          <w:ilvl w:val="1"/>
+          <w:numId w:val="1"/>
+        </w:numPr>
         <w:rPr>
           <w:rtl/>
         </w:rPr>
@@ -1754,9 +2057,11 @@
           <w:rtl/>
         </w:rPr>
       </w:pPr>
+      <w:proofErr w:type="spellStart"/>
       <w:r>
         <w:t>newTrials</w:t>
       </w:r>
+      <w:proofErr w:type="spellEnd"/>
     </w:p>
     <w:p>
       <w:pPr>
@@ -1783,9 +2088,11 @@
         </w:rPr>
         <w:t xml:space="preserve"> עבור כל הניסוי (באמצעות שימושים חוזרים ב-</w:t>
       </w:r>
+      <w:proofErr w:type="spellStart"/>
       <w:r>
         <w:t>newBlock</w:t>
       </w:r>
+      <w:proofErr w:type="spellEnd"/>
       <w:r>
         <w:rPr>
           <w:rFonts w:hint="cs"/>
@@ -1809,8 +2116,13 @@
         </w:rPr>
         <w:t xml:space="preserve">מוסיף </w:t>
       </w:r>
-      <w:r>
-        <w:t xml:space="preserve">kfk </w:t>
+      <w:proofErr w:type="spellStart"/>
+      <w:r>
+        <w:t>kfk</w:t>
+      </w:r>
+      <w:proofErr w:type="spellEnd"/>
+      <w:r>
+        <w:t xml:space="preserve"> </w:t>
       </w:r>
       <w:r>
         <w:rPr>
@@ -1837,20 +2149,38 @@
           <w:rtl/>
         </w:rPr>
       </w:pPr>
+      <w:proofErr w:type="spellStart"/>
       <w:r>
         <w:t>showCategor</w:t>
       </w:r>
-    </w:p>
-    <w:p>
-      <w:pPr>
-        <w:pStyle w:val="NoSpacing"/>
-      </w:pPr>
-      <w:r>
-        <w:rPr>
-          <w:rFonts w:hint="cs"/>
-          <w:rtl/>
-        </w:rPr>
-        <w:t>מציג את מסך שאלת הקטגוריזציה. אופציה אחת היא כשה"טבעי" מצד שמאל ושניה כשהוא מצד ימין.</w:t>
+      <w:proofErr w:type="spellEnd"/>
+    </w:p>
+    <w:p>
+      <w:pPr>
+        <w:pStyle w:val="NoSpacing"/>
+      </w:pPr>
+      <w:r>
+        <w:rPr>
+          <w:rFonts w:hint="cs"/>
+          <w:rtl/>
+        </w:rPr>
+        <w:t xml:space="preserve">מציג את מסך שאלת הקטגוריזציה. אופציה אחת היא </w:t>
+      </w:r>
+      <w:proofErr w:type="spellStart"/>
+      <w:r>
+        <w:rPr>
+          <w:rFonts w:hint="cs"/>
+          <w:rtl/>
+        </w:rPr>
+        <w:t>כשה"טבעי</w:t>
+      </w:r>
+      <w:proofErr w:type="spellEnd"/>
+      <w:r>
+        <w:rPr>
+          <w:rFonts w:hint="cs"/>
+          <w:rtl/>
+        </w:rPr>
+        <w:t>" מצד שמאל ושניה כשהוא מצד ימין.</w:t>
       </w:r>
     </w:p>
     <w:p>
@@ -1860,9 +2190,11 @@
           <w:rtl/>
         </w:rPr>
       </w:pPr>
+      <w:proofErr w:type="spellStart"/>
       <w:r>
         <w:t>getTraj</w:t>
       </w:r>
+      <w:proofErr w:type="spellEnd"/>
     </w:p>
     <w:p>
       <w:pPr>
@@ -1957,9 +2289,11 @@
           <w:rtl/>
         </w:rPr>
       </w:pPr>
+      <w:proofErr w:type="spellStart"/>
       <w:r>
         <w:t>getAns</w:t>
       </w:r>
+      <w:proofErr w:type="spellEnd"/>
     </w:p>
     <w:p>
       <w:pPr>
@@ -1975,9 +2309,11 @@
         </w:rPr>
         <w:t>מקבל סוג שאלה (</w:t>
       </w:r>
+      <w:proofErr w:type="spellStart"/>
       <w:r>
         <w:t>recog</w:t>
       </w:r>
+      <w:proofErr w:type="spellEnd"/>
       <w:r>
         <w:rPr>
           <w:rFonts w:hint="cs"/>
@@ -1985,9 +2321,11 @@
         </w:rPr>
         <w:t xml:space="preserve">, </w:t>
       </w:r>
+      <w:proofErr w:type="spellStart"/>
       <w:r>
         <w:t>categ</w:t>
       </w:r>
+      <w:proofErr w:type="spellEnd"/>
       <w:r>
         <w:rPr>
           <w:rFonts w:hint="cs"/>
@@ -2034,9 +2372,11 @@
           <w:rtl/>
         </w:rPr>
       </w:pPr>
+      <w:proofErr w:type="spellStart"/>
       <w:r>
         <w:t>saveToFile</w:t>
       </w:r>
+      <w:proofErr w:type="spellEnd"/>
     </w:p>
     <w:p>
       <w:pPr>
@@ -2134,6 +2474,7 @@
           <w:szCs w:val="16"/>
         </w:rPr>
       </w:pPr>
+      <w:proofErr w:type="spellStart"/>
       <w:r>
         <w:rPr>
           <w:sz w:val="16"/>
@@ -2141,6 +2482,7 @@
         </w:rPr>
         <w:t>Matlab</w:t>
       </w:r>
+      <w:proofErr w:type="spellEnd"/>
       <w:r>
         <w:rPr>
           <w:rFonts w:hint="cs"/>
@@ -2242,7 +2584,27 @@
           <w:szCs w:val="16"/>
           <w:rtl/>
         </w:rPr>
-        <w:t>אותיות גדולות (ל,ך,צ,ץ,ף) נחתכות כי הפונט גדול מדי. ניתן לערוך פונט</w:t>
+        <w:t>אותיות גדולות (</w:t>
+      </w:r>
+      <w:proofErr w:type="spellStart"/>
+      <w:r>
+        <w:rPr>
+          <w:rFonts w:hint="cs"/>
+          <w:sz w:val="16"/>
+          <w:szCs w:val="16"/>
+          <w:rtl/>
+        </w:rPr>
+        <w:t>ל,ך,צ,ץ,ף</w:t>
+      </w:r>
+      <w:proofErr w:type="spellEnd"/>
+      <w:r>
+        <w:rPr>
+          <w:rFonts w:hint="cs"/>
+          <w:sz w:val="16"/>
+          <w:szCs w:val="16"/>
+          <w:rtl/>
+        </w:rPr>
+        <w:t>) נחתכות כי הפונט גדול מדי. ניתן לערוך פונט</w:t>
       </w:r>
       <w:r>
         <w:rPr>
@@ -2289,7 +2651,27 @@
           <w:szCs w:val="16"/>
           <w:rtl/>
         </w:rPr>
-        <w:t xml:space="preserve">(גרסת נסיון) </w:t>
+        <w:t xml:space="preserve">(גרסת </w:t>
+      </w:r>
+      <w:proofErr w:type="spellStart"/>
+      <w:r>
+        <w:rPr>
+          <w:rFonts w:hint="cs"/>
+          <w:sz w:val="16"/>
+          <w:szCs w:val="16"/>
+          <w:rtl/>
+        </w:rPr>
+        <w:t>נסיון</w:t>
+      </w:r>
+      <w:proofErr w:type="spellEnd"/>
+      <w:r>
+        <w:rPr>
+          <w:rFonts w:hint="cs"/>
+          <w:sz w:val="16"/>
+          <w:szCs w:val="16"/>
+          <w:rtl/>
+        </w:rPr>
+        <w:t xml:space="preserve">) </w:t>
       </w:r>
       <w:hyperlink r:id="rId8" w:history="1">
         <w:r>
@@ -2343,6 +2725,7 @@
         </w:rPr>
         <w:t xml:space="preserve"> (לא עוזר), אולי פונט </w:t>
       </w:r>
+      <w:proofErr w:type="spellStart"/>
       <w:r>
         <w:rPr>
           <w:sz w:val="16"/>
@@ -2350,6 +2733,7 @@
         </w:rPr>
         <w:t>Anka</w:t>
       </w:r>
+      <w:proofErr w:type="spellEnd"/>
       <w:r>
         <w:rPr>
           <w:rFonts w:hint="cs"/>
@@ -2379,12 +2763,14 @@
         </w:rPr>
         <w:t>האם לעשות בלוק נפרד ל-</w:t>
       </w:r>
+      <w:proofErr w:type="spellStart"/>
       <w:r>
         <w:rPr>
           <w:color w:val="FF0000"/>
         </w:rPr>
         <w:t>recog</w:t>
       </w:r>
+      <w:proofErr w:type="spellEnd"/>
       <w:r>
         <w:rPr>
           <w:rFonts w:hint="cs"/>
@@ -2393,12 +2779,14 @@
         </w:rPr>
         <w:t xml:space="preserve"> ונפרד ל-</w:t>
       </w:r>
+      <w:proofErr w:type="spellStart"/>
       <w:r>
         <w:rPr>
           <w:color w:val="FF0000"/>
         </w:rPr>
         <w:t>categor</w:t>
       </w:r>
+      <w:proofErr w:type="spellEnd"/>
       <w:r>
         <w:rPr>
           <w:rFonts w:hint="cs"/>
@@ -2488,14 +2876,25 @@
           <w:rtl/>
         </w:rPr>
       </w:pPr>
-      <w:r>
-        <w:rPr>
-          <w:rFonts w:hint="cs"/>
-          <w:sz w:val="16"/>
-          <w:szCs w:val="16"/>
-          <w:rtl/>
-        </w:rPr>
-        <w:t xml:space="preserve">מטלאב שומר </w:t>
+      <w:proofErr w:type="spellStart"/>
+      <w:r>
+        <w:rPr>
+          <w:rFonts w:hint="cs"/>
+          <w:sz w:val="16"/>
+          <w:szCs w:val="16"/>
+          <w:rtl/>
+        </w:rPr>
+        <w:t>מטלאב</w:t>
+      </w:r>
+      <w:proofErr w:type="spellEnd"/>
+      <w:r>
+        <w:rPr>
+          <w:rFonts w:hint="cs"/>
+          <w:sz w:val="16"/>
+          <w:szCs w:val="16"/>
+          <w:rtl/>
+        </w:rPr>
+        <w:t xml:space="preserve"> שומר </w:t>
       </w:r>
       <w:r>
         <w:rPr>
@@ -2544,7 +2943,23 @@
           <w:sz w:val="16"/>
           <w:szCs w:val="16"/>
         </w:rPr>
-        <w:t>set(gcf,'color',[0.5 0.5 0.5]);</w:t>
+        <w:t>set(</w:t>
+      </w:r>
+      <w:proofErr w:type="spellStart"/>
+      <w:r>
+        <w:rPr>
+          <w:sz w:val="16"/>
+          <w:szCs w:val="16"/>
+        </w:rPr>
+        <w:t>gcf</w:t>
+      </w:r>
+      <w:proofErr w:type="spellEnd"/>
+      <w:r>
+        <w:rPr>
+          <w:sz w:val="16"/>
+          <w:szCs w:val="16"/>
+        </w:rPr>
+        <w:t>,'color',[0.5 0.5 0.5]);</w:t>
       </w:r>
     </w:p>
     <w:p>
@@ -2562,7 +2977,39 @@
           <w:sz w:val="16"/>
           <w:szCs w:val="16"/>
         </w:rPr>
-        <w:t>set(gcf, 'InvertHardcopy', 'off');</w:t>
+        <w:t>set(</w:t>
+      </w:r>
+      <w:proofErr w:type="spellStart"/>
+      <w:r>
+        <w:rPr>
+          <w:sz w:val="16"/>
+          <w:szCs w:val="16"/>
+        </w:rPr>
+        <w:t>gcf</w:t>
+      </w:r>
+      <w:proofErr w:type="spellEnd"/>
+      <w:r>
+        <w:rPr>
+          <w:sz w:val="16"/>
+          <w:szCs w:val="16"/>
+        </w:rPr>
+        <w:t>, '</w:t>
+      </w:r>
+      <w:proofErr w:type="spellStart"/>
+      <w:r>
+        <w:rPr>
+          <w:sz w:val="16"/>
+          <w:szCs w:val="16"/>
+        </w:rPr>
+        <w:t>InvertHardcopy</w:t>
+      </w:r>
+      <w:proofErr w:type="spellEnd"/>
+      <w:r>
+        <w:rPr>
+          <w:sz w:val="16"/>
+          <w:szCs w:val="16"/>
+        </w:rPr>
+        <w:t>', 'off');</w:t>
       </w:r>
     </w:p>
     <w:p>
@@ -2630,6 +3077,7 @@
         </w:rPr>
         <w:t xml:space="preserve"> לבין </w:t>
       </w:r>
+      <w:proofErr w:type="spellStart"/>
       <w:r>
         <w:rPr>
           <w:sz w:val="16"/>
@@ -2637,6 +3085,7 @@
         </w:rPr>
         <w:t>MarkerSize</w:t>
       </w:r>
+      <w:proofErr w:type="spellEnd"/>
       <w:r>
         <w:rPr>
           <w:rFonts w:hint="cs"/>
@@ -2674,12 +3123,21 @@
           <w:numId w:val="1"/>
         </w:numPr>
       </w:pPr>
-      <w:r>
-        <w:rPr>
-          <w:rFonts w:hint="cs"/>
-          <w:rtl/>
-        </w:rPr>
-        <w:t>מטלאב מותח מסכה כשמציג אותה</w:t>
+      <w:proofErr w:type="spellStart"/>
+      <w:r>
+        <w:rPr>
+          <w:rFonts w:hint="cs"/>
+          <w:rtl/>
+        </w:rPr>
+        <w:t>מטלאב</w:t>
+      </w:r>
+      <w:proofErr w:type="spellEnd"/>
+      <w:r>
+        <w:rPr>
+          <w:rFonts w:hint="cs"/>
+          <w:rtl/>
+        </w:rPr>
+        <w:t xml:space="preserve"> מותח מסכה כשמציג אותה</w:t>
       </w:r>
     </w:p>
     <w:p>
@@ -2732,7 +3190,55 @@
           <w:sz w:val="16"/>
           <w:szCs w:val="16"/>
         </w:rPr>
-        <w:t xml:space="preserve">set(gcf,'WindowState','fullscreen',  </w:t>
+        <w:t>set(</w:t>
+      </w:r>
+      <w:proofErr w:type="spellStart"/>
+      <w:r>
+        <w:rPr>
+          <w:sz w:val="16"/>
+          <w:szCs w:val="16"/>
+        </w:rPr>
+        <w:t>gcf</w:t>
+      </w:r>
+      <w:proofErr w:type="spellEnd"/>
+      <w:r>
+        <w:rPr>
+          <w:sz w:val="16"/>
+          <w:szCs w:val="16"/>
+        </w:rPr>
+        <w:t>,'</w:t>
+      </w:r>
+      <w:proofErr w:type="spellStart"/>
+      <w:r>
+        <w:rPr>
+          <w:sz w:val="16"/>
+          <w:szCs w:val="16"/>
+        </w:rPr>
+        <w:t>WindowState</w:t>
+      </w:r>
+      <w:proofErr w:type="spellEnd"/>
+      <w:r>
+        <w:rPr>
+          <w:sz w:val="16"/>
+          <w:szCs w:val="16"/>
+        </w:rPr>
+        <w:t>','</w:t>
+      </w:r>
+      <w:proofErr w:type="spellStart"/>
+      <w:r>
+        <w:rPr>
+          <w:sz w:val="16"/>
+          <w:szCs w:val="16"/>
+        </w:rPr>
+        <w:t>fullscreen</w:t>
+      </w:r>
+      <w:proofErr w:type="spellEnd"/>
+      <w:r>
+        <w:rPr>
+          <w:sz w:val="16"/>
+          <w:szCs w:val="16"/>
+        </w:rPr>
+        <w:t xml:space="preserve">',  </w:t>
       </w:r>
       <w:r>
         <w:rPr>
@@ -2740,7 +3246,25 @@
           <w:szCs w:val="16"/>
           <w:u w:val="single"/>
         </w:rPr>
-        <w:t>'MenuBar','None'</w:t>
+        <w:t>'</w:t>
+      </w:r>
+      <w:proofErr w:type="spellStart"/>
+      <w:r>
+        <w:rPr>
+          <w:sz w:val="16"/>
+          <w:szCs w:val="16"/>
+          <w:u w:val="single"/>
+        </w:rPr>
+        <w:t>MenuBar</w:t>
+      </w:r>
+      <w:proofErr w:type="spellEnd"/>
+      <w:r>
+        <w:rPr>
+          <w:sz w:val="16"/>
+          <w:szCs w:val="16"/>
+          <w:u w:val="single"/>
+        </w:rPr>
+        <w:t>','None'</w:t>
       </w:r>
       <w:r>
         <w:rPr>
@@ -2769,13 +3293,23 @@
         </w:rPr>
         <w:t xml:space="preserve">פיזור </w:t>
       </w:r>
+      <w:proofErr w:type="spellStart"/>
       <w:r>
         <w:rPr>
           <w:rFonts w:hint="cs"/>
           <w:color w:val="FF0000"/>
           <w:rtl/>
         </w:rPr>
-        <w:t>במסיכה לא אחיד</w:t>
+        <w:t>במסיכה</w:t>
+      </w:r>
+      <w:proofErr w:type="spellEnd"/>
+      <w:r>
+        <w:rPr>
+          <w:rFonts w:hint="cs"/>
+          <w:color w:val="FF0000"/>
+          <w:rtl/>
+        </w:rPr>
+        <w:t xml:space="preserve"> לא אחיד</w:t>
       </w:r>
     </w:p>
     <w:p>
@@ -2786,8 +3320,13 @@
           <w:numId w:val="1"/>
         </w:numPr>
       </w:pPr>
-      <w:r>
-        <w:t>Sreen('Flip',w,0,1)</w:t>
+      <w:proofErr w:type="spellStart"/>
+      <w:r>
+        <w:t>Sreen</w:t>
+      </w:r>
+      <w:proofErr w:type="spellEnd"/>
+      <w:r>
+        <w:t>('Flip',w,0,1)</w:t>
       </w:r>
       <w:r>
         <w:rPr>
@@ -2891,8 +3430,17 @@
           <w:rFonts w:hint="cs"/>
           <w:rtl/>
         </w:rPr>
-        <w:t>גזר         גזר</w:t>
-      </w:r>
+        <w:t xml:space="preserve">גזר         </w:t>
+      </w:r>
+      <w:proofErr w:type="spellStart"/>
+      <w:r>
+        <w:rPr>
+          <w:rFonts w:hint="cs"/>
+          <w:rtl/>
+        </w:rPr>
+        <w:t>גזר</w:t>
+      </w:r>
+      <w:proofErr w:type="spellEnd"/>
       <w:r>
         <w:rPr>
           <w:rtl/>
@@ -2904,23 +3452,50 @@
           <w:rFonts w:hint="cs"/>
           <w:rtl/>
         </w:rPr>
-        <w:t xml:space="preserve">    עגבניה</w:t>
-      </w:r>
-    </w:p>
-    <w:p>
-      <w:pPr>
-        <w:pStyle w:val="NoSpacing"/>
-        <w:rPr>
-          <w:rtl/>
-        </w:rPr>
-      </w:pPr>
-      <w:r>
-        <w:rPr>
-          <w:rFonts w:hint="cs"/>
-          <w:rtl/>
-        </w:rPr>
-        <w:t>טלויזיה טלויזיה</w:t>
-      </w:r>
+        <w:t xml:space="preserve">    </w:t>
+      </w:r>
+      <w:proofErr w:type="spellStart"/>
+      <w:r>
+        <w:rPr>
+          <w:rFonts w:hint="cs"/>
+          <w:rtl/>
+        </w:rPr>
+        <w:t>עגבניה</w:t>
+      </w:r>
+      <w:proofErr w:type="spellEnd"/>
+    </w:p>
+    <w:p>
+      <w:pPr>
+        <w:pStyle w:val="NoSpacing"/>
+        <w:rPr>
+          <w:rtl/>
+        </w:rPr>
+      </w:pPr>
+      <w:proofErr w:type="spellStart"/>
+      <w:r>
+        <w:rPr>
+          <w:rFonts w:hint="cs"/>
+          <w:rtl/>
+        </w:rPr>
+        <w:t>טלויזיה</w:t>
+      </w:r>
+      <w:proofErr w:type="spellEnd"/>
+      <w:r>
+        <w:rPr>
+          <w:rFonts w:hint="cs"/>
+          <w:rtl/>
+        </w:rPr>
+        <w:t xml:space="preserve"> </w:t>
+      </w:r>
+      <w:proofErr w:type="spellStart"/>
+      <w:r>
+        <w:rPr>
+          <w:rFonts w:hint="cs"/>
+          <w:rtl/>
+        </w:rPr>
+        <w:t>טלויזיה</w:t>
+      </w:r>
+      <w:proofErr w:type="spellEnd"/>
       <w:r>
         <w:rPr>
           <w:rtl/>
@@ -3011,7 +3586,15 @@
         <w:bidi w:val="0"/>
       </w:pPr>
       <w:r>
-        <w:t>What does your log file look like? Currently for each trial I am recording: trajectory, time of each sample (I am not recording for example the display time of masks or stimuli, because I am controlling it with matlab. But I can change that).</w:t>
+        <w:t xml:space="preserve">What does your log file look like? Currently for each trial I am recording: trajectory, time of each sample (I am not recording for example the display time of masks or stimuli, because I am controlling it with </w:t>
+      </w:r>
+      <w:proofErr w:type="spellStart"/>
+      <w:r>
+        <w:t>matlab</w:t>
+      </w:r>
+      <w:proofErr w:type="spellEnd"/>
+      <w:r>
+        <w:t>. But I can change that).</w:t>
       </w:r>
     </w:p>
     <w:p>
@@ -3062,176 +3645,200 @@
           <w:b/>
           <w:bCs/>
         </w:rPr>
-        <w:t xml:space="preserve">Insert mo-cap to func: showX, </w:t>
-      </w:r>
+        <w:t xml:space="preserve">Insert mo-cap to </w:t>
+      </w:r>
+      <w:proofErr w:type="spellStart"/>
       <w:r>
         <w:rPr>
           <w:b/>
           <w:bCs/>
         </w:rPr>
-        <w:t>wait,</w:t>
-      </w:r>
-    </w:p>
-    <w:p>
-      <w:pPr>
-        <w:pStyle w:val="NoSpacing"/>
-        <w:bidi w:val="0"/>
+        <w:t>func</w:t>
+      </w:r>
+      <w:proofErr w:type="spellEnd"/>
+      <w:r>
         <w:rPr>
           <w:b/>
           <w:bCs/>
-          <w:rtl/>
-        </w:rPr>
-      </w:pPr>
-    </w:p>
-    <w:p>
-      <w:pPr>
-        <w:pStyle w:val="NoSpacing"/>
-        <w:rPr>
-          <w:rtl/>
-        </w:rPr>
-      </w:pPr>
-      <w:r>
-        <w:rPr>
-          <w:rFonts w:hint="cs"/>
-          <w:rtl/>
-        </w:rPr>
-        <w:t>יש לאורי קלאס שאיתו הוא שומר מידע.</w:t>
-      </w:r>
-    </w:p>
-    <w:p>
-      <w:pPr>
-        <w:pStyle w:val="NoSpacing"/>
-        <w:rPr>
-          <w:rtl/>
-        </w:rPr>
-      </w:pPr>
-      <w:r>
-        <w:rPr>
-          <w:rFonts w:hint="cs"/>
-          <w:rtl/>
-        </w:rPr>
-        <w:t>בקלאס יש פונקציה שקולטת מידע, ופונקציה שממירה אותו לסוג שמטלאב מצליח לשמור בקובץ.</w:t>
-      </w:r>
-    </w:p>
-    <w:p>
-      <w:pPr>
-        <w:pStyle w:val="NoSpacing"/>
-        <w:rPr>
-          <w:rtl/>
-        </w:rPr>
-      </w:pPr>
-      <w:r>
-        <w:rPr>
-          <w:rFonts w:hint="cs"/>
-          <w:rtl/>
-        </w:rPr>
-        <w:t xml:space="preserve">יש גם פונקציה ששומרת </w:t>
-      </w:r>
-      <w:r>
-        <w:t>event</w:t>
-      </w:r>
-      <w:r>
-        <w:rPr>
-          <w:rFonts w:hint="cs"/>
-          <w:rtl/>
-        </w:rPr>
-        <w:t xml:space="preserve"> שהטיפוס שלו הוא </w:t>
-      </w:r>
-      <w:r>
-        <w:t>struct</w:t>
-      </w:r>
-      <w:r>
-        <w:rPr>
-          <w:rFonts w:hint="cs"/>
-          <w:rtl/>
-        </w:rPr>
-        <w:t xml:space="preserve"> והוא מכיל </w:t>
-      </w:r>
-      <w:r>
-        <w:t>time stamp</w:t>
-      </w:r>
-      <w:r>
-        <w:rPr>
-          <w:rFonts w:hint="cs"/>
-          <w:rtl/>
-        </w:rPr>
-        <w:t xml:space="preserve">, מה סוג האיוונט, וכו'... יש לו </w:t>
-      </w:r>
-      <w:r>
-        <w:t>slot</w:t>
-      </w:r>
-      <w:r>
-        <w:rPr>
-          <w:rFonts w:hint="cs"/>
-          <w:rtl/>
-        </w:rPr>
-        <w:t xml:space="preserve"> לכל פריים של הקלטת מידע, אבל סלוט יקבל ערך רק כאשר קורה איוונט.</w:t>
-      </w:r>
-    </w:p>
-    <w:p>
-      <w:pPr>
-        <w:pStyle w:val="NoSpacing"/>
-        <w:rPr>
-          <w:rtl/>
-        </w:rPr>
-      </w:pPr>
-      <w:r>
-        <w:rPr>
-          <w:rFonts w:hint="cs"/>
-          <w:rtl/>
-        </w:rPr>
-        <w:t xml:space="preserve">יש גם מונה לפריים הנוכחי </w:t>
-      </w:r>
-      <w:r>
-        <w:rPr>
-          <w:rFonts w:hint="cs"/>
-          <w:rtl/>
-        </w:rPr>
-        <w:t>ככה שהוא יודע לאן לשמור את המידע שהוא מקליט בכל פריים.</w:t>
-      </w:r>
-    </w:p>
-    <w:p>
-      <w:pPr>
-        <w:pStyle w:val="NoSpacing"/>
-        <w:rPr>
-          <w:rtl/>
-        </w:rPr>
-      </w:pPr>
-      <w:r>
-        <w:t>Getsnapshotnow</w:t>
-      </w:r>
-      <w:r>
-        <w:rPr>
-          <w:rFonts w:hint="cs"/>
-          <w:rtl/>
-        </w:rPr>
-        <w:t xml:space="preserve"> = סתם פונקציה</w:t>
-      </w:r>
-    </w:p>
-    <w:p>
-      <w:pPr>
-        <w:pStyle w:val="NoSpacing"/>
-        <w:rPr>
-          <w:rtl/>
-        </w:rPr>
-      </w:pPr>
-    </w:p>
-    <w:p>
-      <w:pPr>
-        <w:pStyle w:val="NoSpacing"/>
+        </w:rPr>
+        <w:t xml:space="preserve">: </w:t>
+      </w:r>
+      <w:proofErr w:type="spellStart"/>
+      <w:r>
         <w:rPr>
           <w:b/>
           <w:bCs/>
-          <w:rtl/>
-        </w:rPr>
-      </w:pPr>
-      <w:r>
-        <w:rPr>
-          <w:rFonts w:hint="cs"/>
-          <w:rtl/>
-        </w:rPr>
-        <w:t>כרגע מסתמן שלכל טרייל יהיה צריך לעשות לולאה שתרוץ וכל פעם שייכנס אליה יבדוק אם יש איוונט לבצע, אם כן יבצע אותו</w:t>
-      </w:r>
+        </w:rPr>
+        <w:t>showX</w:t>
+      </w:r>
+      <w:proofErr w:type="spellEnd"/>
+      <w:r>
+        <w:rPr>
+          <w:b/>
+          <w:bCs/>
+        </w:rPr>
+        <w:t xml:space="preserve">, </w:t>
+      </w:r>
+      <w:r>
+        <w:rPr>
+          <w:b/>
+          <w:bCs/>
+        </w:rPr>
+        <w:t>wait,</w:t>
+      </w:r>
+    </w:p>
+    <w:p>
+      <w:pPr>
+        <w:pStyle w:val="NoSpacing"/>
+        <w:bidi w:val="0"/>
+        <w:rPr>
+          <w:b/>
+          <w:bCs/>
+          <w:rtl/>
+        </w:rPr>
+      </w:pPr>
+    </w:p>
+    <w:p>
+      <w:pPr>
+        <w:pStyle w:val="NoSpacing"/>
+        <w:rPr>
+          <w:rtl/>
+        </w:rPr>
+      </w:pPr>
+      <w:r>
+        <w:rPr>
+          <w:rFonts w:hint="cs"/>
+          <w:rtl/>
+        </w:rPr>
+        <w:t>יש לאורי קלאס שאיתו הוא שומר מידע.</w:t>
+      </w:r>
+    </w:p>
+    <w:p>
+      <w:pPr>
+        <w:pStyle w:val="NoSpacing"/>
+        <w:rPr>
+          <w:rtl/>
+        </w:rPr>
+      </w:pPr>
+      <w:r>
+        <w:rPr>
+          <w:rFonts w:hint="cs"/>
+          <w:rtl/>
+        </w:rPr>
+        <w:t xml:space="preserve">בקלאס יש פונקציה שקולטת מידע, ופונקציה שממירה אותו לסוג </w:t>
+      </w:r>
+      <w:proofErr w:type="spellStart"/>
+      <w:r>
+        <w:rPr>
+          <w:rFonts w:hint="cs"/>
+          <w:rtl/>
+        </w:rPr>
+        <w:t>שמטלאב</w:t>
+      </w:r>
+      <w:proofErr w:type="spellEnd"/>
+      <w:r>
+        <w:rPr>
+          <w:rFonts w:hint="cs"/>
+          <w:rtl/>
+        </w:rPr>
+        <w:t xml:space="preserve"> מצליח לשמור בקובץ.</w:t>
+      </w:r>
+    </w:p>
+    <w:p>
+      <w:pPr>
+        <w:pStyle w:val="NoSpacing"/>
+        <w:rPr>
+          <w:rtl/>
+        </w:rPr>
+      </w:pPr>
+      <w:r>
+        <w:rPr>
+          <w:rFonts w:hint="cs"/>
+          <w:rtl/>
+        </w:rPr>
+        <w:t xml:space="preserve">יש גם פונקציה ששומרת </w:t>
+      </w:r>
+      <w:r>
+        <w:t>event</w:t>
+      </w:r>
+      <w:r>
+        <w:rPr>
+          <w:rFonts w:hint="cs"/>
+          <w:rtl/>
+        </w:rPr>
+        <w:t xml:space="preserve"> שהטיפוס שלו הוא </w:t>
+      </w:r>
+      <w:r>
+        <w:t>struct</w:t>
+      </w:r>
+      <w:r>
+        <w:rPr>
+          <w:rFonts w:hint="cs"/>
+          <w:rtl/>
+        </w:rPr>
+        <w:t xml:space="preserve"> והוא מכיל </w:t>
+      </w:r>
+      <w:r>
+        <w:t>time stamp</w:t>
+      </w:r>
+      <w:r>
+        <w:rPr>
+          <w:rFonts w:hint="cs"/>
+          <w:rtl/>
+        </w:rPr>
+        <w:t xml:space="preserve">, מה סוג </w:t>
+      </w:r>
+      <w:proofErr w:type="spellStart"/>
+      <w:r>
+        <w:rPr>
+          <w:rFonts w:hint="cs"/>
+          <w:rtl/>
+        </w:rPr>
+        <w:t>האיוונט</w:t>
+      </w:r>
+      <w:proofErr w:type="spellEnd"/>
+      <w:r>
+        <w:rPr>
+          <w:rFonts w:hint="cs"/>
+          <w:rtl/>
+        </w:rPr>
+        <w:t xml:space="preserve">, וכו'... יש לו </w:t>
+      </w:r>
+      <w:r>
+        <w:t>slot</w:t>
+      </w:r>
+      <w:r>
+        <w:rPr>
+          <w:rFonts w:hint="cs"/>
+          <w:rtl/>
+        </w:rPr>
+        <w:t xml:space="preserve"> לכל פריים של הקלטת מידע, אבל </w:t>
+      </w:r>
+      <w:proofErr w:type="spellStart"/>
+      <w:r>
+        <w:rPr>
+          <w:rFonts w:hint="cs"/>
+          <w:rtl/>
+        </w:rPr>
+        <w:t>סלוט</w:t>
+      </w:r>
+      <w:proofErr w:type="spellEnd"/>
+      <w:r>
+        <w:rPr>
+          <w:rFonts w:hint="cs"/>
+          <w:rtl/>
+        </w:rPr>
+        <w:t xml:space="preserve"> יקבל ערך רק כאשר קורה </w:t>
+      </w:r>
+      <w:proofErr w:type="spellStart"/>
+      <w:r>
+        <w:rPr>
+          <w:rFonts w:hint="cs"/>
+          <w:rtl/>
+        </w:rPr>
+        <w:t>איוונט</w:t>
+      </w:r>
+      <w:proofErr w:type="spellEnd"/>
       <w:r>
         <w:rPr>
           <w:rFonts w:hint="cs"/>
@@ -3239,6 +3846,112 @@
         </w:rPr>
         <w:t>.</w:t>
       </w:r>
+    </w:p>
+    <w:p>
+      <w:pPr>
+        <w:pStyle w:val="NoSpacing"/>
+        <w:rPr>
+          <w:rtl/>
+        </w:rPr>
+      </w:pPr>
+      <w:r>
+        <w:rPr>
+          <w:rFonts w:hint="cs"/>
+          <w:rtl/>
+        </w:rPr>
+        <w:t xml:space="preserve">יש גם מונה לפריים הנוכחי </w:t>
+      </w:r>
+      <w:r>
+        <w:rPr>
+          <w:rFonts w:hint="cs"/>
+          <w:rtl/>
+        </w:rPr>
+        <w:t>ככה שהוא יודע לאן לשמור את המידע שהוא מקליט בכל פריים.</w:t>
+      </w:r>
+    </w:p>
+    <w:p>
+      <w:pPr>
+        <w:pStyle w:val="NoSpacing"/>
+        <w:rPr>
+          <w:rtl/>
+        </w:rPr>
+      </w:pPr>
+      <w:proofErr w:type="spellStart"/>
+      <w:r>
+        <w:t>Getsnapshotnow</w:t>
+      </w:r>
+      <w:proofErr w:type="spellEnd"/>
+      <w:r>
+        <w:rPr>
+          <w:rFonts w:hint="cs"/>
+          <w:rtl/>
+        </w:rPr>
+        <w:t xml:space="preserve"> = סתם פונקציה</w:t>
+      </w:r>
+    </w:p>
+    <w:p>
+      <w:pPr>
+        <w:pStyle w:val="NoSpacing"/>
+        <w:rPr>
+          <w:rtl/>
+        </w:rPr>
+      </w:pPr>
+    </w:p>
+    <w:p>
+      <w:pPr>
+        <w:pStyle w:val="NoSpacing"/>
+        <w:rPr>
+          <w:b/>
+          <w:bCs/>
+          <w:rtl/>
+        </w:rPr>
+      </w:pPr>
+      <w:r>
+        <w:rPr>
+          <w:rFonts w:hint="cs"/>
+          <w:rtl/>
+        </w:rPr>
+        <w:t xml:space="preserve">כרגע מסתמן שלכל </w:t>
+      </w:r>
+      <w:proofErr w:type="spellStart"/>
+      <w:r>
+        <w:rPr>
+          <w:rFonts w:hint="cs"/>
+          <w:rtl/>
+        </w:rPr>
+        <w:t>טרייל</w:t>
+      </w:r>
+      <w:proofErr w:type="spellEnd"/>
+      <w:r>
+        <w:rPr>
+          <w:rFonts w:hint="cs"/>
+          <w:rtl/>
+        </w:rPr>
+        <w:t xml:space="preserve"> יהיה צריך לעשות לולאה שתרוץ וכל פעם שייכנס אליה יבדוק אם יש </w:t>
+      </w:r>
+      <w:proofErr w:type="spellStart"/>
+      <w:r>
+        <w:rPr>
+          <w:rFonts w:hint="cs"/>
+          <w:rtl/>
+        </w:rPr>
+        <w:t>איוונט</w:t>
+      </w:r>
+      <w:proofErr w:type="spellEnd"/>
+      <w:r>
+        <w:rPr>
+          <w:rFonts w:hint="cs"/>
+          <w:rtl/>
+        </w:rPr>
+        <w:t xml:space="preserve"> לבצע, אם כן יבצע אותו</w:t>
+      </w:r>
+      <w:r>
+        <w:rPr>
+          <w:rFonts w:hint="cs"/>
+          <w:rtl/>
+        </w:rPr>
+        <w:t>.</w:t>
+      </w:r>
       <w:r>
         <w:rPr>
           <w:rFonts w:hint="cs"/>
@@ -3308,7 +4021,23 @@
           <w:rFonts w:hint="cs"/>
           <w:rtl/>
         </w:rPr>
-        <w:t xml:space="preserve">הינו קצת בעייתי כי אצלי הוא מחכה לאינטרקציה מהנבדק. אולי </w:t>
+        <w:t xml:space="preserve">הינו קצת בעייתי כי אצלי הוא מחכה </w:t>
+      </w:r>
+      <w:proofErr w:type="spellStart"/>
+      <w:r>
+        <w:rPr>
+          <w:rFonts w:hint="cs"/>
+          <w:rtl/>
+        </w:rPr>
+        <w:t>לאינטרקציה</w:t>
+      </w:r>
+      <w:proofErr w:type="spellEnd"/>
+      <w:r>
+        <w:rPr>
+          <w:rFonts w:hint="cs"/>
+          <w:rtl/>
+        </w:rPr>
+        <w:t xml:space="preserve"> מהנבדק. אולי </w:t>
       </w:r>
       <w:r>
         <w:rPr>
@@ -3407,7 +4136,25 @@
           <w:strike/>
           <w:rtl/>
         </w:rPr>
-        <w:t>אולי עדיף לשמור זמן אבסולוטי ולא יחסי לתחילת הטרייל.</w:t>
+        <w:t xml:space="preserve">אולי עדיף לשמור זמן אבסולוטי ולא יחסי לתחילת </w:t>
+      </w:r>
+      <w:proofErr w:type="spellStart"/>
+      <w:r>
+        <w:rPr>
+          <w:rFonts w:hint="cs"/>
+          <w:strike/>
+          <w:rtl/>
+        </w:rPr>
+        <w:t>הטרייל</w:t>
+      </w:r>
+      <w:proofErr w:type="spellEnd"/>
+      <w:r>
+        <w:rPr>
+          <w:rFonts w:hint="cs"/>
+          <w:strike/>
+          <w:rtl/>
+        </w:rPr>
+        <w:t>.</w:t>
       </w:r>
     </w:p>
     <w:p>
@@ -3427,7 +4174,25 @@
           <w:strike/>
           <w:rtl/>
         </w:rPr>
-        <w:t>להוסיף המתנה חזרה לנקודת התחלה עם האמצבע לפני הצגת שאלות.</w:t>
+        <w:t xml:space="preserve">להוסיף המתנה חזרה לנקודת התחלה עם </w:t>
+      </w:r>
+      <w:proofErr w:type="spellStart"/>
+      <w:r>
+        <w:rPr>
+          <w:rFonts w:hint="cs"/>
+          <w:strike/>
+          <w:rtl/>
+        </w:rPr>
+        <w:t>האמצבע</w:t>
+      </w:r>
+      <w:proofErr w:type="spellEnd"/>
+      <w:r>
+        <w:rPr>
+          <w:rFonts w:hint="cs"/>
+          <w:strike/>
+          <w:rtl/>
+        </w:rPr>
+        <w:t xml:space="preserve"> לפני הצגת שאלות.</w:t>
       </w:r>
     </w:p>
     <w:p>
@@ -3453,8 +4218,16 @@
         <w:rPr>
           <w:strike/>
         </w:rPr>
-        <w:t>get recog</w:t>
-      </w:r>
+        <w:t xml:space="preserve">get </w:t>
+      </w:r>
+      <w:proofErr w:type="spellStart"/>
+      <w:r>
+        <w:rPr>
+          <w:strike/>
+        </w:rPr>
+        <w:t>recog</w:t>
+      </w:r>
+      <w:proofErr w:type="spellEnd"/>
       <w:r>
         <w:rPr>
           <w:rFonts w:hint="cs"/>
@@ -3497,12 +4270,14 @@
         </w:rPr>
         <w:t xml:space="preserve"> שיש ב-</w:t>
       </w:r>
+      <w:proofErr w:type="spellStart"/>
       <w:r>
         <w:rPr>
           <w:strike/>
         </w:rPr>
         <w:t>run_trials</w:t>
       </w:r>
+      <w:proofErr w:type="spellEnd"/>
       <w:r>
         <w:rPr>
           <w:rFonts w:hint="cs"/>
@@ -3625,7 +4400,25 @@
           <w:strike/>
           <w:rtl/>
         </w:rPr>
-        <w:t xml:space="preserve"> בסוף כל טרייל.</w:t>
+        <w:t xml:space="preserve"> בסוף כל </w:t>
+      </w:r>
+      <w:proofErr w:type="spellStart"/>
+      <w:r>
+        <w:rPr>
+          <w:rFonts w:hint="cs"/>
+          <w:strike/>
+          <w:rtl/>
+        </w:rPr>
+        <w:t>טרייל</w:t>
+      </w:r>
+      <w:proofErr w:type="spellEnd"/>
+      <w:r>
+        <w:rPr>
+          <w:rFonts w:hint="cs"/>
+          <w:strike/>
+          <w:rtl/>
+        </w:rPr>
+        <w:t>.</w:t>
       </w:r>
     </w:p>
     <w:p>
@@ -3645,7 +4438,25 @@
           <w:strike/>
           <w:rtl/>
         </w:rPr>
-        <w:t>תהפוך שהלולאה תרוץ על המקום הראשון רק ותמחק את הטרייל האחרון.</w:t>
+        <w:t xml:space="preserve">תהפוך שהלולאה תרוץ על המקום הראשון רק ותמחק את </w:t>
+      </w:r>
+      <w:proofErr w:type="spellStart"/>
+      <w:r>
+        <w:rPr>
+          <w:rFonts w:hint="cs"/>
+          <w:strike/>
+          <w:rtl/>
+        </w:rPr>
+        <w:t>הטרייל</w:t>
+      </w:r>
+      <w:proofErr w:type="spellEnd"/>
+      <w:r>
+        <w:rPr>
+          <w:rFonts w:hint="cs"/>
+          <w:strike/>
+          <w:rtl/>
+        </w:rPr>
+        <w:t xml:space="preserve"> האחרון.</w:t>
       </w:r>
     </w:p>
     <w:p>
@@ -3659,12 +4470,14 @@
           <w:strike/>
         </w:rPr>
       </w:pPr>
+      <w:proofErr w:type="spellStart"/>
       <w:r>
         <w:rPr>
           <w:strike/>
         </w:rPr>
         <w:t>showWord</w:t>
       </w:r>
+      <w:proofErr w:type="spellEnd"/>
       <w:r>
         <w:rPr>
           <w:rFonts w:hint="cs"/>
@@ -3694,12 +4507,14 @@
         </w:rPr>
         <w:t xml:space="preserve">נותן, לעומת זאת </w:t>
       </w:r>
+      <w:proofErr w:type="spellStart"/>
       <w:r>
         <w:rPr>
           <w:strike/>
         </w:rPr>
         <w:t>getAns</w:t>
       </w:r>
+      <w:proofErr w:type="spellEnd"/>
       <w:r>
         <w:rPr>
           <w:rFonts w:hint="cs"/>
@@ -3715,12 +4530,14 @@
         </w:rPr>
         <w:t>מחזיר זמן ש-</w:t>
       </w:r>
+      <w:proofErr w:type="spellStart"/>
       <w:r>
         <w:rPr>
           <w:strike/>
         </w:rPr>
         <w:t>getSecs</w:t>
       </w:r>
+      <w:proofErr w:type="spellEnd"/>
       <w:r>
         <w:rPr>
           <w:rFonts w:hint="cs"/>
@@ -3805,12 +4622,14 @@
         </w:rPr>
         <w:t xml:space="preserve">לבדוק מדוע </w:t>
       </w:r>
+      <w:proofErr w:type="spellStart"/>
       <w:r>
         <w:rPr>
           <w:strike/>
         </w:rPr>
         <w:t>finInStartPoint</w:t>
       </w:r>
+      <w:proofErr w:type="spellEnd"/>
       <w:r>
         <w:rPr>
           <w:rFonts w:hint="cs"/>
@@ -3866,7 +4685,25 @@
           <w:strike/>
           <w:rtl/>
         </w:rPr>
-        <w:t xml:space="preserve"> לא נותן את התשובה שאתה בוחר אלא רק 1 כל הזמן. אולי צריך קליברציה חדשה?</w:t>
+        <w:t xml:space="preserve"> לא נותן את התשובה שאתה בוחר אלא רק 1 כל הזמן. אולי צריך </w:t>
+      </w:r>
+      <w:proofErr w:type="spellStart"/>
+      <w:r>
+        <w:rPr>
+          <w:rFonts w:hint="cs"/>
+          <w:strike/>
+          <w:rtl/>
+        </w:rPr>
+        <w:t>קליברציה</w:t>
+      </w:r>
+      <w:proofErr w:type="spellEnd"/>
+      <w:r>
+        <w:rPr>
+          <w:rFonts w:hint="cs"/>
+          <w:strike/>
+          <w:rtl/>
+        </w:rPr>
+        <w:t xml:space="preserve"> חדשה?</w:t>
       </w:r>
     </w:p>
     <w:p>
@@ -3922,12 +4759,14 @@
         </w:rPr>
         <w:t xml:space="preserve"> לקובץ של ה-</w:t>
       </w:r>
+      <w:proofErr w:type="spellStart"/>
       <w:r>
         <w:rPr>
           <w:strike/>
         </w:rPr>
         <w:t>traj</w:t>
       </w:r>
+      <w:proofErr w:type="spellEnd"/>
     </w:p>
     <w:p>
       <w:pPr>
@@ -3946,7 +4785,25 @@
           <w:strike/>
           <w:rtl/>
         </w:rPr>
-        <w:t>תוודא שהקורדינטות במטרים.</w:t>
+        <w:t xml:space="preserve">תוודא </w:t>
+      </w:r>
+      <w:proofErr w:type="spellStart"/>
+      <w:r>
+        <w:rPr>
+          <w:rFonts w:hint="cs"/>
+          <w:strike/>
+          <w:rtl/>
+        </w:rPr>
+        <w:t>שהקורדינטות</w:t>
+      </w:r>
+      <w:proofErr w:type="spellEnd"/>
+      <w:r>
+        <w:rPr>
+          <w:rFonts w:hint="cs"/>
+          <w:strike/>
+          <w:rtl/>
+        </w:rPr>
+        <w:t xml:space="preserve"> במטרים.</w:t>
       </w:r>
       <w:r>
         <w:rPr>
@@ -3974,7 +4831,25 @@
           <w:strike/>
           <w:rtl/>
         </w:rPr>
-        <w:t>תיקנתי תזמונים של איוונטים ושל הקלטת תנועה.</w:t>
+        <w:t xml:space="preserve">תיקנתי תזמונים של </w:t>
+      </w:r>
+      <w:proofErr w:type="spellStart"/>
+      <w:r>
+        <w:rPr>
+          <w:rFonts w:hint="cs"/>
+          <w:strike/>
+          <w:rtl/>
+        </w:rPr>
+        <w:t>איוונטים</w:t>
+      </w:r>
+      <w:proofErr w:type="spellEnd"/>
+      <w:r>
+        <w:rPr>
+          <w:rFonts w:hint="cs"/>
+          <w:strike/>
+          <w:rtl/>
+        </w:rPr>
+        <w:t xml:space="preserve"> ושל הקלטת תנועה.</w:t>
       </w:r>
     </w:p>
     <w:p>
@@ -3994,14 +4869,17 @@
           <w:strike/>
           <w:rtl/>
         </w:rPr>
+        <w:lastRenderedPageBreak/>
         <w:t xml:space="preserve">תבדוק אם </w:t>
       </w:r>
+      <w:proofErr w:type="spellStart"/>
       <w:r>
         <w:rPr>
           <w:strike/>
         </w:rPr>
         <w:t>refRate</w:t>
       </w:r>
+      <w:proofErr w:type="spellEnd"/>
       <w:r>
         <w:rPr>
           <w:rFonts w:hint="cs"/>
@@ -4010,12 +4888,14 @@
         </w:rPr>
         <w:t xml:space="preserve"> הוא עגול, אם לא עשוי לעשות בעיות ב-</w:t>
       </w:r>
+      <w:proofErr w:type="spellStart"/>
       <w:r>
         <w:rPr>
           <w:strike/>
         </w:rPr>
         <w:t>getTraj</w:t>
       </w:r>
+      <w:proofErr w:type="spellEnd"/>
       <w:r>
         <w:rPr>
           <w:rFonts w:hint="cs"/>
@@ -4090,7 +4970,25 @@
           <w:strike/>
           <w:rtl/>
         </w:rPr>
-        <w:t>תוודא שמספרי הבלוקים מתחלפים כל 120 טריילים.</w:t>
+        <w:t xml:space="preserve">תוודא שמספרי הבלוקים מתחלפים כל 120 </w:t>
+      </w:r>
+      <w:proofErr w:type="spellStart"/>
+      <w:r>
+        <w:rPr>
+          <w:rFonts w:hint="cs"/>
+          <w:strike/>
+          <w:rtl/>
+        </w:rPr>
+        <w:t>טריילים</w:t>
+      </w:r>
+      <w:proofErr w:type="spellEnd"/>
+      <w:r>
+        <w:rPr>
+          <w:rFonts w:hint="cs"/>
+          <w:strike/>
+          <w:rtl/>
+        </w:rPr>
+        <w:t>.</w:t>
       </w:r>
     </w:p>
     <w:p>
@@ -4132,12 +5030,14 @@
         </w:rPr>
         <w:t xml:space="preserve">תסדר את המילים במטלת </w:t>
       </w:r>
+      <w:proofErr w:type="spellStart"/>
       <w:r>
         <w:rPr>
           <w:strike/>
         </w:rPr>
         <w:t>recog</w:t>
       </w:r>
+      <w:proofErr w:type="spellEnd"/>
       <w:r>
         <w:rPr>
           <w:rFonts w:hint="cs"/>
@@ -4184,7 +5084,6 @@
           <w:strike/>
           <w:rtl/>
         </w:rPr>
-        <w:lastRenderedPageBreak/>
         <w:t>תכתוב במפגש השבועי שהצלחת להמיר את המידע לצורה שבה ניתן לשמור אותה לקובץ.</w:t>
       </w:r>
     </w:p>
@@ -4231,11 +5130,153 @@
     </w:p>
     <w:p>
       <w:pPr>
-        <w:pStyle w:val="NoSpacing"/>
+        <w:pStyle w:val="ListParagraph"/>
         <w:numPr>
           <w:ilvl w:val="0"/>
           <w:numId w:val="1"/>
         </w:numPr>
+        <w:rPr>
+          <w:strike/>
+        </w:rPr>
+      </w:pPr>
+      <w:r>
+        <w:rPr>
+          <w:rFonts w:hint="cs"/>
+          <w:strike/>
+          <w:rtl/>
+        </w:rPr>
+        <w:t>האם משתמשים ביד אחת או 2?</w:t>
+      </w:r>
+      <w:r>
+        <w:rPr>
+          <w:rFonts w:hint="cs"/>
+          <w:strike/>
+          <w:rtl/>
+        </w:rPr>
+        <w:t xml:space="preserve"> @@@ נראה שביד 1 לפי מאמרים של </w:t>
+      </w:r>
+      <w:r>
+        <w:rPr>
+          <w:strike/>
+        </w:rPr>
+        <w:t>craig</w:t>
+      </w:r>
+      <w:r>
+        <w:rPr>
+          <w:rFonts w:hint="cs"/>
+          <w:strike/>
+          <w:rtl/>
+        </w:rPr>
+        <w:t>.</w:t>
+      </w:r>
+    </w:p>
+    <w:p>
+      <w:pPr>
+        <w:pStyle w:val="NoSpacing"/>
+        <w:numPr>
+          <w:ilvl w:val="0"/>
+          <w:numId w:val="1"/>
+        </w:numPr>
+        <w:rPr>
+          <w:strike/>
+        </w:rPr>
+      </w:pPr>
+      <w:r>
+        <w:rPr>
+          <w:rFonts w:hint="cs"/>
+          <w:strike/>
+          <w:rtl/>
+        </w:rPr>
+        <w:t xml:space="preserve">תחשוב על מימוש לחלק </w:t>
+      </w:r>
+      <w:proofErr w:type="spellStart"/>
+      <w:r>
+        <w:rPr>
+          <w:rFonts w:hint="cs"/>
+          <w:strike/>
+          <w:rtl/>
+        </w:rPr>
+        <w:t>מהטריילים</w:t>
+      </w:r>
+      <w:proofErr w:type="spellEnd"/>
+      <w:r>
+        <w:rPr>
+          <w:rFonts w:hint="cs"/>
+          <w:strike/>
+          <w:rtl/>
+        </w:rPr>
+        <w:t xml:space="preserve"> </w:t>
+      </w:r>
+      <w:proofErr w:type="spellStart"/>
+      <w:r>
+        <w:rPr>
+          <w:strike/>
+        </w:rPr>
+        <w:t>recog</w:t>
+      </w:r>
+      <w:proofErr w:type="spellEnd"/>
+      <w:r>
+        <w:rPr>
+          <w:rFonts w:hint="cs"/>
+          <w:strike/>
+          <w:rtl/>
+        </w:rPr>
+        <w:t xml:space="preserve"> חלק </w:t>
+      </w:r>
+      <w:r>
+        <w:rPr>
+          <w:strike/>
+        </w:rPr>
+        <w:t>category</w:t>
+      </w:r>
+      <w:r>
+        <w:rPr>
+          <w:rFonts w:hint="cs"/>
+          <w:strike/>
+          <w:rtl/>
+        </w:rPr>
+        <w:t>. @@@ לא עושים את זה בסוף.</w:t>
+      </w:r>
+    </w:p>
+    <w:p>
+      <w:pPr>
+        <w:pStyle w:val="NoSpacing"/>
+        <w:numPr>
+          <w:ilvl w:val="0"/>
+          <w:numId w:val="1"/>
+        </w:numPr>
+        <w:rPr>
+          <w:strike/>
+        </w:rPr>
+      </w:pPr>
+      <w:r>
+        <w:rPr>
+          <w:rFonts w:hint="cs"/>
+          <w:strike/>
+          <w:rtl/>
+        </w:rPr>
+        <w:t>לשמור מסלול תנועה בחזרה לנקודת התחלה.</w:t>
+      </w:r>
+    </w:p>
+    <w:p>
+      <w:pPr>
+        <w:pStyle w:val="NoSpacing"/>
+        <w:numPr>
+          <w:ilvl w:val="0"/>
+          <w:numId w:val="1"/>
+        </w:numPr>
+        <w:rPr>
+          <w:strike/>
+        </w:rPr>
+      </w:pPr>
+    </w:p>
+    <w:p>
+      <w:pPr>
+        <w:pStyle w:val="NoSpacing"/>
+        <w:numPr>
+          <w:ilvl w:val="0"/>
+          <w:numId w:val="1"/>
+        </w:numPr>
       </w:pPr>
       <w:r>
         <w:t>Mask2</w:t>
@@ -4255,7 +5296,23 @@
           <w:rFonts w:hint="cs"/>
           <w:rtl/>
         </w:rPr>
-        <w:t xml:space="preserve"> מוצגות לזמן ארוך מדי בטריילים הראשונים.</w:t>
+        <w:t xml:space="preserve"> מוצגות לזמן ארוך מדי </w:t>
+      </w:r>
+      <w:proofErr w:type="spellStart"/>
+      <w:r>
+        <w:rPr>
+          <w:rFonts w:hint="cs"/>
+          <w:rtl/>
+        </w:rPr>
+        <w:t>בטריילים</w:t>
+      </w:r>
+      <w:proofErr w:type="spellEnd"/>
+      <w:r>
+        <w:rPr>
+          <w:rFonts w:hint="cs"/>
+          <w:rtl/>
+        </w:rPr>
+        <w:t xml:space="preserve"> הראשונים.</w:t>
       </w:r>
     </w:p>
     <w:p>
@@ -4301,6 +5358,90 @@
       <w:pPr>
         <w:pStyle w:val="NoSpacing"/>
         <w:numPr>
+          <w:ilvl w:val="1"/>
+          <w:numId w:val="1"/>
+        </w:numPr>
+      </w:pPr>
+      <w:r>
+        <w:rPr>
+          <w:rFonts w:hint="cs"/>
+          <w:rtl/>
+        </w:rPr>
+        <w:t xml:space="preserve">האם שימוש בפחות </w:t>
+      </w:r>
+      <w:proofErr w:type="spellStart"/>
+      <w:r>
+        <w:rPr>
+          <w:rFonts w:hint="cs"/>
+          <w:rtl/>
+        </w:rPr>
+        <w:t>טריילים</w:t>
+      </w:r>
+      <w:proofErr w:type="spellEnd"/>
+      <w:r>
+        <w:rPr>
+          <w:rFonts w:hint="cs"/>
+          <w:rtl/>
+        </w:rPr>
+        <w:t xml:space="preserve"> לבלוק (שזה אומר פחות מילים לבלוק, מתוך רשימה שהיא בגודל קבוע) יאפשר לייצר </w:t>
+      </w:r>
+      <w:r>
+        <w:rPr>
+          <w:rFonts w:hint="cs"/>
+          <w:rtl/>
+        </w:rPr>
+        <w:t xml:space="preserve">רשימת </w:t>
+      </w:r>
+      <w:r>
+        <w:t>trials</w:t>
+      </w:r>
+      <w:r>
+        <w:rPr>
+          <w:rFonts w:hint="cs"/>
+          <w:rtl/>
+        </w:rPr>
+        <w:t xml:space="preserve">? </w:t>
+      </w:r>
+    </w:p>
+    <w:p>
+      <w:pPr>
+        <w:pStyle w:val="NoSpacing"/>
+        <w:ind w:left="1440"/>
+      </w:pPr>
+      <w:r>
+        <w:rPr>
+          <w:rFonts w:hint="cs"/>
+          <w:rtl/>
+        </w:rPr>
+        <w:t xml:space="preserve">ניסית לשנות את </w:t>
+      </w:r>
+      <w:proofErr w:type="spellStart"/>
+      <w:r>
+        <w:t>newBlock</w:t>
+      </w:r>
+      <w:proofErr w:type="spellEnd"/>
+      <w:r>
+        <w:rPr>
+          <w:rFonts w:hint="cs"/>
+          <w:rtl/>
+        </w:rPr>
+        <w:t xml:space="preserve"> ככה שהוא יהיה תלוי בגודל הבלוק ולא בגודל רשימת המילים (</w:t>
+      </w:r>
+      <w:r>
+        <w:t>words</w:t>
+      </w:r>
+      <w:r>
+        <w:rPr>
+          <w:rFonts w:hint="cs"/>
+          <w:rtl/>
+        </w:rPr>
+        <w:t>),</w:t>
+      </w:r>
+    </w:p>
+    <w:p>
+      <w:pPr>
+        <w:pStyle w:val="NoSpacing"/>
+        <w:numPr>
           <w:ilvl w:val="0"/>
           <w:numId w:val="1"/>
         </w:numPr>
@@ -4310,20 +5451,7 @@
           <w:rFonts w:hint="cs"/>
           <w:rtl/>
         </w:rPr>
-        <w:t xml:space="preserve">תחשוב על מימוש לחלק מהטריילים </w:t>
-      </w:r>
-      <w:r>
-        <w:t>recog</w:t>
-      </w:r>
-      <w:r>
-        <w:rPr>
-          <w:rFonts w:hint="cs"/>
-          <w:rtl/>
-        </w:rPr>
-        <w:t xml:space="preserve"> חלק </w:t>
-      </w:r>
-      <w:r>
-        <w:t>category</w:t>
+        <w:t>תחשוב על איך לשים את החיישן על האצבע</w:t>
       </w:r>
     </w:p>
     <w:p>
@@ -4339,8 +5467,97 @@
           <w:rFonts w:hint="cs"/>
           <w:rtl/>
         </w:rPr>
-        <w:t>תחשוב על איך לשים את החיישן על האצבע</w:t>
-      </w:r>
+        <w:t>בניתוח המידע תשמש ב-</w:t>
+      </w:r>
+      <w:r>
+        <w:t>datastore</w:t>
+      </w:r>
+      <w:r>
+        <w:rPr>
+          <w:rFonts w:hint="cs"/>
+          <w:rtl/>
+        </w:rPr>
+        <w:t xml:space="preserve"> כדי לטעון את הקבצים הענקיים שיצאו לך.</w:t>
+      </w:r>
+    </w:p>
+    <w:p>
+      <w:pPr>
+        <w:pStyle w:val="NoSpacing"/>
+        <w:numPr>
+          <w:ilvl w:val="0"/>
+          <w:numId w:val="1"/>
+        </w:numPr>
+      </w:pPr>
+      <w:r>
+        <w:rPr>
+          <w:rFonts w:hint="cs"/>
+          <w:rtl/>
+        </w:rPr>
+        <w:t xml:space="preserve">לבדוק </w:t>
+      </w:r>
+      <w:r>
+        <w:t>visual angle</w:t>
+      </w:r>
+      <w:r>
+        <w:rPr>
+          <w:rFonts w:hint="cs"/>
+          <w:rtl/>
+        </w:rPr>
+        <w:t xml:space="preserve"> ידנית.</w:t>
+      </w:r>
+    </w:p>
+    <w:p>
+      <w:pPr>
+        <w:pStyle w:val="NoSpacing"/>
+        <w:numPr>
+          <w:ilvl w:val="0"/>
+          <w:numId w:val="1"/>
+        </w:numPr>
+      </w:pPr>
+      <w:r>
+        <w:rPr>
+          <w:rFonts w:hint="cs"/>
+          <w:rtl/>
+        </w:rPr>
+        <w:t>לבדוק האם בעיה בתזמונים של מסיכות קורת אחרי כל בלוק.</w:t>
+      </w:r>
+    </w:p>
+    <w:p>
+      <w:pPr>
+        <w:pStyle w:val="NoSpacing"/>
+        <w:numPr>
+          <w:ilvl w:val="0"/>
+          <w:numId w:val="1"/>
+        </w:numPr>
+      </w:pPr>
+      <w:r>
+        <w:rPr>
+          <w:rFonts w:hint="cs"/>
+          <w:rtl/>
+        </w:rPr>
+        <w:t>שנה את מסך "תגובה מאורחת" ל: האצבע לא הגיעה ליעד בזמן, הגב מהר יותר.</w:t>
+      </w:r>
+    </w:p>
+    <w:p>
+      <w:pPr>
+        <w:pStyle w:val="NoSpacing"/>
+        <w:rPr>
+          <w:rtl/>
+        </w:rPr>
+      </w:pPr>
+    </w:p>
+    <w:p>
+      <w:pPr>
+        <w:pStyle w:val="NoSpacing"/>
+        <w:rPr>
+          <w:rtl/>
+        </w:rPr>
+      </w:pPr>
+    </w:p>
+    <w:p>
+      <w:pPr>
+        <w:pStyle w:val="NoSpacing"/>
+      </w:pPr>
     </w:p>
     <w:p>
       <w:pPr>
@@ -4349,36 +5566,99 @@
           <w:ilvl w:val="0"/>
           <w:numId w:val="1"/>
         </w:numPr>
-        <w:rPr>
-          <w:strike/>
-        </w:rPr>
-      </w:pPr>
-      <w:r>
-        <w:rPr>
-          <w:rFonts w:hint="cs"/>
-          <w:strike/>
-          <w:rtl/>
-        </w:rPr>
-        <w:t>האם משתמשים ביד אחת או 2?</w:t>
-      </w:r>
-      <w:r>
-        <w:rPr>
-          <w:rFonts w:hint="cs"/>
-          <w:strike/>
-          <w:rtl/>
-        </w:rPr>
-        <w:t xml:space="preserve"> נראה שביד 1 לפי מאמרים של </w:t>
-      </w:r>
-      <w:r>
-        <w:rPr>
-          <w:strike/>
-        </w:rPr>
-        <w:t>craig</w:t>
-      </w:r>
-      <w:r>
-        <w:rPr>
-          <w:rFonts w:hint="cs"/>
-          <w:strike/>
+      </w:pPr>
+      <w:r>
+        <w:rPr>
+          <w:rFonts w:hint="cs"/>
+          <w:rtl/>
+        </w:rPr>
+        <w:t xml:space="preserve">תנסה שוב לעשות </w:t>
+      </w:r>
+      <w:r>
+        <w:t>clone</w:t>
+      </w:r>
+      <w:r>
+        <w:rPr>
+          <w:rFonts w:hint="cs"/>
+          <w:rtl/>
+        </w:rPr>
+        <w:t xml:space="preserve"> </w:t>
+      </w:r>
+      <w:proofErr w:type="spellStart"/>
+      <w:r>
+        <w:rPr>
+          <w:rFonts w:hint="cs"/>
+          <w:rtl/>
+        </w:rPr>
+        <w:t>לרפוסטורי</w:t>
+      </w:r>
+      <w:proofErr w:type="spellEnd"/>
+      <w:r>
+        <w:rPr>
+          <w:rFonts w:hint="cs"/>
+          <w:rtl/>
+        </w:rPr>
+        <w:t xml:space="preserve"> שלך</w:t>
+      </w:r>
+    </w:p>
+    <w:p>
+      <w:pPr>
+        <w:pStyle w:val="NoSpacing"/>
+        <w:numPr>
+          <w:ilvl w:val="0"/>
+          <w:numId w:val="1"/>
+        </w:numPr>
+      </w:pPr>
+      <w:r>
+        <w:rPr>
+          <w:rFonts w:hint="cs"/>
+          <w:rtl/>
+        </w:rPr>
+        <w:t>אולי פתרון ל-</w:t>
+      </w:r>
+      <w:r>
+        <w:t>git</w:t>
+      </w:r>
+      <w:r>
+        <w:rPr>
+          <w:rFonts w:hint="cs"/>
+          <w:rtl/>
+        </w:rPr>
+        <w:t xml:space="preserve">: </w:t>
+      </w:r>
+      <w:r>
+        <w:rPr>
+          <w:rFonts w:hint="cs"/>
+          <w:rtl/>
+        </w:rPr>
+        <w:t>צריך להוסיף איפשהו את ה-</w:t>
+      </w:r>
+      <w:r>
+        <w:rPr>
+          <w:rFonts w:hint="cs"/>
+        </w:rPr>
+        <w:t>SSH</w:t>
+      </w:r>
+      <w:r>
+        <w:t xml:space="preserve"> key</w:t>
+      </w:r>
+      <w:r>
+        <w:rPr>
+          <w:rFonts w:hint="cs"/>
+          <w:rtl/>
+        </w:rPr>
+        <w:t xml:space="preserve"> של המחשב</w:t>
+      </w:r>
+      <w:r>
+        <w:rPr>
+          <w:rFonts w:hint="cs"/>
+          <w:rtl/>
+        </w:rPr>
+        <w:t xml:space="preserve"> של המעבדה</w:t>
+      </w:r>
+      <w:r>
+        <w:rPr>
+          <w:rFonts w:hint="cs"/>
           <w:rtl/>
         </w:rPr>
         <w:t>.</w:t>
@@ -4387,6 +5667,11 @@
     <w:p>
       <w:pPr>
         <w:pStyle w:val="NoSpacing"/>
+      </w:pPr>
+    </w:p>
+    <w:p>
+      <w:pPr>
+        <w:pStyle w:val="NoSpacing"/>
         <w:numPr>
           <w:ilvl w:val="0"/>
           <w:numId w:val="1"/>
@@ -4397,235 +5682,6 @@
           <w:rFonts w:hint="cs"/>
           <w:rtl/>
         </w:rPr>
-        <w:t>בניתוח המידע תשמש ב-</w:t>
-      </w:r>
-      <w:r>
-        <w:t>datastore</w:t>
-      </w:r>
-      <w:r>
-        <w:rPr>
-          <w:rFonts w:hint="cs"/>
-          <w:rtl/>
-        </w:rPr>
-        <w:t xml:space="preserve"> כדי לטעון את הקבצים הענקיים שיצאו לך.</w:t>
-      </w:r>
-    </w:p>
-    <w:p>
-      <w:pPr>
-        <w:pStyle w:val="NoSpacing"/>
-        <w:numPr>
-          <w:ilvl w:val="0"/>
-          <w:numId w:val="1"/>
-        </w:numPr>
-      </w:pPr>
-      <w:r>
-        <w:rPr>
-          <w:rFonts w:hint="cs"/>
-          <w:rtl/>
-        </w:rPr>
-        <w:t xml:space="preserve">לבדוק </w:t>
-      </w:r>
-      <w:r>
-        <w:t>visual angle</w:t>
-      </w:r>
-      <w:r>
-        <w:rPr>
-          <w:rFonts w:hint="cs"/>
-          <w:rtl/>
-        </w:rPr>
-        <w:t xml:space="preserve"> ידנית.</w:t>
-      </w:r>
-    </w:p>
-    <w:p>
-      <w:pPr>
-        <w:pStyle w:val="NoSpacing"/>
-        <w:numPr>
-          <w:ilvl w:val="0"/>
-          <w:numId w:val="1"/>
-        </w:numPr>
-      </w:pPr>
-      <w:r>
-        <w:rPr>
-          <w:rFonts w:hint="cs"/>
-          <w:rtl/>
-        </w:rPr>
-        <w:t xml:space="preserve">לשמור </w:t>
-      </w:r>
-      <w:r>
-        <w:rPr>
-          <w:rFonts w:hint="cs"/>
-          <w:rtl/>
-        </w:rPr>
-        <w:t xml:space="preserve">מסלול תנועה </w:t>
-      </w:r>
-      <w:r>
-        <w:rPr>
-          <w:rFonts w:hint="cs"/>
-          <w:rtl/>
-        </w:rPr>
-        <w:t>בחזרה לנקודת התחלה.</w:t>
-      </w:r>
-    </w:p>
-    <w:p>
-      <w:pPr>
-        <w:pStyle w:val="NoSpacing"/>
-        <w:numPr>
-          <w:ilvl w:val="0"/>
-          <w:numId w:val="1"/>
-        </w:numPr>
-      </w:pPr>
-      <w:r>
-        <w:rPr>
-          <w:rFonts w:hint="cs"/>
-          <w:rtl/>
-        </w:rPr>
-        <w:t>לבדוק האם בעיה בתזמונים של מסיכות קורת אחרי כל בלוק.</w:t>
-      </w:r>
-    </w:p>
-    <w:p>
-      <w:pPr>
-        <w:pStyle w:val="NoSpacing"/>
-        <w:numPr>
-          <w:ilvl w:val="0"/>
-          <w:numId w:val="1"/>
-        </w:numPr>
-      </w:pPr>
-      <w:r>
-        <w:rPr>
-          <w:rFonts w:hint="cs"/>
-          <w:rtl/>
-        </w:rPr>
-        <w:t>שנה את מסך "תגובה מאורחת" ל: האצבע לא הגיעה ליעד בזמן, הגב מהר יותר.</w:t>
-      </w:r>
-    </w:p>
-    <w:p>
-      <w:pPr>
-        <w:pStyle w:val="NoSpacing"/>
-        <w:rPr>
-          <w:rtl/>
-        </w:rPr>
-      </w:pPr>
-    </w:p>
-    <w:p>
-      <w:pPr>
-        <w:pStyle w:val="NoSpacing"/>
-        <w:rPr>
-          <w:rtl/>
-        </w:rPr>
-      </w:pPr>
-    </w:p>
-    <w:p>
-      <w:pPr>
-        <w:pStyle w:val="NoSpacing"/>
-      </w:pPr>
-    </w:p>
-    <w:p>
-      <w:pPr>
-        <w:pStyle w:val="ListParagraph"/>
-        <w:numPr>
-          <w:ilvl w:val="0"/>
-          <w:numId w:val="1"/>
-        </w:numPr>
-      </w:pPr>
-      <w:r>
-        <w:rPr>
-          <w:rFonts w:hint="cs"/>
-          <w:rtl/>
-        </w:rPr>
-        <w:t xml:space="preserve">תנסה שוב לעשות </w:t>
-      </w:r>
-      <w:r>
-        <w:t>clone</w:t>
-      </w:r>
-      <w:r>
-        <w:rPr>
-          <w:rFonts w:hint="cs"/>
-          <w:rtl/>
-        </w:rPr>
-        <w:t xml:space="preserve"> לרפוסטורי שלך</w:t>
-      </w:r>
-    </w:p>
-    <w:p>
-      <w:pPr>
-        <w:pStyle w:val="NoSpacing"/>
-        <w:numPr>
-          <w:ilvl w:val="0"/>
-          <w:numId w:val="1"/>
-        </w:numPr>
-      </w:pPr>
-      <w:r>
-        <w:rPr>
-          <w:rFonts w:hint="cs"/>
-          <w:rtl/>
-        </w:rPr>
-        <w:t>אולי פתרון ל-</w:t>
-      </w:r>
-      <w:r>
-        <w:t>git</w:t>
-      </w:r>
-      <w:r>
-        <w:rPr>
-          <w:rFonts w:hint="cs"/>
-          <w:rtl/>
-        </w:rPr>
-        <w:t xml:space="preserve">: </w:t>
-      </w:r>
-      <w:r>
-        <w:rPr>
-          <w:rFonts w:hint="cs"/>
-          <w:rtl/>
-        </w:rPr>
-        <w:t>צריך להוסיף איפשהו את ה-</w:t>
-      </w:r>
-      <w:r>
-        <w:rPr>
-          <w:rFonts w:hint="cs"/>
-        </w:rPr>
-        <w:t>SSH</w:t>
-      </w:r>
-      <w:r>
-        <w:t xml:space="preserve"> key</w:t>
-      </w:r>
-      <w:r>
-        <w:rPr>
-          <w:rFonts w:hint="cs"/>
-          <w:rtl/>
-        </w:rPr>
-        <w:t xml:space="preserve"> של המחשב</w:t>
-      </w:r>
-      <w:r>
-        <w:rPr>
-          <w:rFonts w:hint="cs"/>
-          <w:rtl/>
-        </w:rPr>
-        <w:t xml:space="preserve"> של המעבדה</w:t>
-      </w:r>
-      <w:r>
-        <w:rPr>
-          <w:rFonts w:hint="cs"/>
-          <w:rtl/>
-        </w:rPr>
-        <w:t>.</w:t>
-      </w:r>
-    </w:p>
-    <w:p>
-      <w:pPr>
-        <w:pStyle w:val="NoSpacing"/>
-      </w:pPr>
-    </w:p>
-    <w:p>
-      <w:pPr>
-        <w:pStyle w:val="NoSpacing"/>
-        <w:numPr>
-          <w:ilvl w:val="0"/>
-          <w:numId w:val="1"/>
-        </w:numPr>
-      </w:pPr>
-      <w:r>
-        <w:rPr>
-          <w:rFonts w:hint="cs"/>
-          <w:rtl/>
-        </w:rPr>
         <w:t xml:space="preserve">תריץ בדיקות על הקוד לפי </w:t>
       </w:r>
       <w:r>
@@ -4638,9 +5694,11 @@
         </w:rPr>
         <w:t xml:space="preserve"> (קישור בתיקייה שלי </w:t>
       </w:r>
+      <w:proofErr w:type="spellStart"/>
       <w:r>
         <w:t>mudrick_lab</w:t>
       </w:r>
+      <w:proofErr w:type="spellEnd"/>
       <w:r>
         <w:rPr>
           <w:rFonts w:hint="cs"/>

</xml_diff>

<commit_message>
Debug last 6 commits
</commit_message>
<xml_diff>
--- a/development/main.docx
+++ b/development/main.docx
@@ -1,6 +1,6 @@
 
 <file path=word/document.xml><?xml version="1.0" encoding="utf-8"?>
-<w:document xmlns:wpc="http://schemas.microsoft.com/office/word/2010/wordprocessingCanvas" xmlns:cx="http://schemas.microsoft.com/office/drawing/2014/chartex" xmlns:cx1="http://schemas.microsoft.com/office/drawing/2015/9/8/chartex" xmlns:cx2="http://schemas.microsoft.com/office/drawing/2015/10/21/chartex" xmlns:cx3="http://schemas.microsoft.com/office/drawing/2016/5/9/chartex" xmlns:cx4="http://schemas.microsoft.com/office/drawing/2016/5/10/chartex" xmlns:cx5="http://schemas.microsoft.com/office/drawing/2016/5/11/chartex" xmlns:cx6="http://schemas.microsoft.com/office/drawing/2016/5/12/chartex" xmlns:cx7="http://schemas.microsoft.com/office/drawing/2016/5/13/chartex" xmlns:cx8="http://schemas.microsoft.com/office/drawing/2016/5/14/chartex" xmlns:mc="http://schemas.openxmlformats.org/markup-compatibility/2006" xmlns:aink="http://schemas.microsoft.com/office/drawing/2016/ink" xmlns:am3d="http://schemas.microsoft.com/office/drawing/2017/model3d" xmlns:o="urn:schemas-microsoft-com:office:office" xmlns:r="http://schemas.openxmlformats.org/officeDocument/2006/relationships" xmlns:m="http://schemas.openxmlformats.org/officeDocument/2006/math" xmlns:v="urn:schemas-microsoft-com:vml" xmlns:wp14="http://schemas.microsoft.com/office/word/2010/wordprocessingDrawing" xmlns:wp="http://schemas.openxmlformats.org/drawingml/2006/wordprocessingDrawing" xmlns:w10="urn:schemas-microsoft-com:office:word" xmlns:w="http://schemas.openxmlformats.org/wordprocessingml/2006/main" xmlns:w14="http://schemas.microsoft.com/office/word/2010/wordml" xmlns:w15="http://schemas.microsoft.com/office/word/2012/wordml" xmlns:w16cex="http://schemas.microsoft.com/office/word/2018/wordml/cex" xmlns:w16cid="http://schemas.microsoft.com/office/word/2016/wordml/cid" xmlns:w16="http://schemas.microsoft.com/office/word/2018/wordml" xmlns:w16se="http://schemas.microsoft.com/office/word/2015/wordml/symex" xmlns:wpg="http://schemas.microsoft.com/office/word/2010/wordprocessingGroup" xmlns:wpi="http://schemas.microsoft.com/office/word/2010/wordprocessingInk" xmlns:wne="http://schemas.microsoft.com/office/word/2006/wordml" xmlns:wps="http://schemas.microsoft.com/office/word/2010/wordprocessingShape" mc:Ignorable="w14 w15 w16se w16cid w16 w16cex wp14">
+<w:document xmlns:wpc="http://schemas.microsoft.com/office/word/2010/wordprocessingCanvas" xmlns:mc="http://schemas.openxmlformats.org/markup-compatibility/2006" xmlns:o="urn:schemas-microsoft-com:office:office" xmlns:r="http://schemas.openxmlformats.org/officeDocument/2006/relationships" xmlns:m="http://schemas.openxmlformats.org/officeDocument/2006/math" xmlns:v="urn:schemas-microsoft-com:vml" xmlns:wp14="http://schemas.microsoft.com/office/word/2010/wordprocessingDrawing" xmlns:wp="http://schemas.openxmlformats.org/drawingml/2006/wordprocessingDrawing" xmlns:w10="urn:schemas-microsoft-com:office:word" xmlns:w="http://schemas.openxmlformats.org/wordprocessingml/2006/main" xmlns:w14="http://schemas.microsoft.com/office/word/2010/wordml" xmlns:w15="http://schemas.microsoft.com/office/word/2012/wordml" xmlns:wpg="http://schemas.microsoft.com/office/word/2010/wordprocessingGroup" xmlns:wpi="http://schemas.microsoft.com/office/word/2010/wordprocessingInk" xmlns:wne="http://schemas.microsoft.com/office/word/2006/wordml" xmlns:wps="http://schemas.microsoft.com/office/word/2010/wordprocessingShape" mc:Ignorable="w14 w15 wp14">
   <w:body>
     <w:p>
       <w:pPr>
@@ -9,6 +9,7 @@
           <w:ilvl w:val="0"/>
           <w:numId w:val="1"/>
         </w:numPr>
+        <w:bidi w:val="0"/>
       </w:pPr>
       <w:r>
         <w:rPr>
@@ -89,9 +90,11 @@
         <w:pStyle w:val="ListParagraph"/>
         <w:ind w:left="1440" w:firstLine="720"/>
       </w:pPr>
+      <w:proofErr w:type="gramStart"/>
       <w:r>
         <w:t>mode</w:t>
       </w:r>
+      <w:proofErr w:type="gramEnd"/>
       <w:r>
         <w:rPr>
           <w:rFonts w:hint="cs"/>
@@ -152,7 +155,23 @@
           <w:rFonts w:hint="cs"/>
           <w:rtl/>
         </w:rPr>
-        <w:t>אחרי ההרצה נרשמים בו התשובות של הנבדק וזמני התגובה וכו.</w:t>
+        <w:t xml:space="preserve">אחרי ההרצה נרשמים בו התשובות של הנבדק וזמני התגובה </w:t>
+      </w:r>
+      <w:proofErr w:type="spellStart"/>
+      <w:r>
+        <w:rPr>
+          <w:rFonts w:hint="cs"/>
+          <w:rtl/>
+        </w:rPr>
+        <w:t>וכו</w:t>
+      </w:r>
+      <w:proofErr w:type="spellEnd"/>
+      <w:r>
+        <w:rPr>
+          <w:rFonts w:hint="cs"/>
+          <w:rtl/>
+        </w:rPr>
+        <w:t>.</w:t>
       </w:r>
     </w:p>
     <w:p>
@@ -164,7 +183,15 @@
         </w:numPr>
       </w:pPr>
       <w:r>
-        <w:t>[~,time] = Screen('flip'…)</w:t>
+        <w:t xml:space="preserve">[~,time] = </w:t>
+      </w:r>
+      <w:proofErr w:type="gramStart"/>
+      <w:r>
+        <w:t>Screen(</w:t>
+      </w:r>
+      <w:proofErr w:type="gramEnd"/>
+      <w:r>
+        <w:t>'flip'…)</w:t>
       </w:r>
       <w:r>
         <w:rPr>
@@ -693,7 +720,23 @@
           <w:rFonts w:hint="cs"/>
           <w:rtl/>
         </w:rPr>
-        <w:t>לכל אחת מצורפת רשימת המילים המלאכותיות שאינן חולקות איתה אותיות ולכן יכולות להופיע בתור ה-</w:t>
+        <w:t xml:space="preserve">לכל אחת מצורפת רשימת המילים המלאכותיות שאינן חולקות </w:t>
+      </w:r>
+      <w:proofErr w:type="spellStart"/>
+      <w:r>
+        <w:rPr>
+          <w:rFonts w:hint="cs"/>
+          <w:rtl/>
+        </w:rPr>
+        <w:t>איתה</w:t>
+      </w:r>
+      <w:proofErr w:type="spellEnd"/>
+      <w:r>
+        <w:rPr>
+          <w:rFonts w:hint="cs"/>
+          <w:rtl/>
+        </w:rPr>
+        <w:t xml:space="preserve"> אותיות ולכן יכולות להופיע בתור ה-</w:t>
       </w:r>
       <w:r>
         <w:t>prime</w:t>
@@ -816,7 +859,23 @@
           <w:rFonts w:hint="cs"/>
           <w:rtl/>
         </w:rPr>
-        <w:t>לכל אחת מצורפת רשימת המילים הטבעיות שאינן חולקות איתה אותיות ולכן יכולות להופיע בתור ה-</w:t>
+        <w:t xml:space="preserve">לכל אחת מצורפת רשימת המילים הטבעיות שאינן חולקות </w:t>
+      </w:r>
+      <w:proofErr w:type="spellStart"/>
+      <w:r>
+        <w:rPr>
+          <w:rFonts w:hint="cs"/>
+          <w:rtl/>
+        </w:rPr>
+        <w:t>איתה</w:t>
+      </w:r>
+      <w:proofErr w:type="spellEnd"/>
+      <w:r>
+        <w:rPr>
+          <w:rFonts w:hint="cs"/>
+          <w:rtl/>
+        </w:rPr>
+        <w:t xml:space="preserve"> אותיות ולכן יכולות להופיע בתור ה-</w:t>
       </w:r>
       <w:r>
         <w:t>prime</w:t>
@@ -900,7 +959,23 @@
           <w:rFonts w:hint="cs"/>
           <w:rtl/>
         </w:rPr>
-        <w:t>לכל אחת מצורפת רשימת המילים הטבעיות שאינן חולקות איתה אותיות ולכן יכולות להופיע בתור המסיח שלה.</w:t>
+        <w:t xml:space="preserve">לכל אחת מצורפת רשימת המילים הטבעיות שאינן חולקות </w:t>
+      </w:r>
+      <w:proofErr w:type="spellStart"/>
+      <w:r>
+        <w:rPr>
+          <w:rFonts w:hint="cs"/>
+          <w:rtl/>
+        </w:rPr>
+        <w:t>איתה</w:t>
+      </w:r>
+      <w:proofErr w:type="spellEnd"/>
+      <w:r>
+        <w:rPr>
+          <w:rFonts w:hint="cs"/>
+          <w:rtl/>
+        </w:rPr>
+        <w:t xml:space="preserve"> אותיות ולכן יכולות להופיע בתור המסיח שלה.</w:t>
       </w:r>
     </w:p>
     <w:p>
@@ -964,7 +1039,23 @@
           <w:rFonts w:hint="cs"/>
           <w:rtl/>
         </w:rPr>
-        <w:t>לכל אחת מצורפת רשימת המילים המלאכותיות שאינן חולקות איתה אותיות ולכן יכולות להופיע בתור המסיח שלה.</w:t>
+        <w:t xml:space="preserve">לכל אחת מצורפת רשימת המילים המלאכותיות שאינן חולקות </w:t>
+      </w:r>
+      <w:proofErr w:type="spellStart"/>
+      <w:r>
+        <w:rPr>
+          <w:rFonts w:hint="cs"/>
+          <w:rtl/>
+        </w:rPr>
+        <w:t>איתה</w:t>
+      </w:r>
+      <w:proofErr w:type="spellEnd"/>
+      <w:r>
+        <w:rPr>
+          <w:rFonts w:hint="cs"/>
+          <w:rtl/>
+        </w:rPr>
+        <w:t xml:space="preserve"> אותיות ולכן יכולות להופיע בתור המסיח שלה.</w:t>
       </w:r>
     </w:p>
     <w:p>
@@ -1064,7 +1155,23 @@
           <w:rFonts w:hint="cs"/>
           <w:rtl/>
         </w:rPr>
-        <w:t>מוצא עבור מילה את כל המילים שאינן חולקות איתה אותיות.</w:t>
+        <w:t xml:space="preserve">מוצא עבור מילה את כל המילים שאינן חולקות </w:t>
+      </w:r>
+      <w:proofErr w:type="spellStart"/>
+      <w:r>
+        <w:rPr>
+          <w:rFonts w:hint="cs"/>
+          <w:rtl/>
+        </w:rPr>
+        <w:t>איתה</w:t>
+      </w:r>
+      <w:proofErr w:type="spellEnd"/>
+      <w:r>
+        <w:rPr>
+          <w:rFonts w:hint="cs"/>
+          <w:rtl/>
+        </w:rPr>
+        <w:t xml:space="preserve"> אותיות.</w:t>
       </w:r>
     </w:p>
     <w:p>
@@ -1118,10 +1225,12 @@
         </w:rPr>
       </w:pPr>
       <w:proofErr w:type="spellStart"/>
+      <w:proofErr w:type="gramStart"/>
       <w:r>
         <w:t>makeMasks</w:t>
       </w:r>
       <w:proofErr w:type="spellEnd"/>
+      <w:proofErr w:type="gramEnd"/>
     </w:p>
     <w:p>
       <w:pPr>
@@ -1566,11 +1675,13 @@
         </w:rPr>
       </w:pPr>
       <w:proofErr w:type="spellStart"/>
+      <w:proofErr w:type="gramStart"/>
       <w:r>
         <w:lastRenderedPageBreak/>
         <w:t>newBlock</w:t>
       </w:r>
       <w:proofErr w:type="spellEnd"/>
+      <w:proofErr w:type="gramEnd"/>
     </w:p>
     <w:p>
       <w:pPr>
@@ -1699,12 +1810,21 @@
         </w:rPr>
         <w:t xml:space="preserve">ומחזיר </w:t>
       </w:r>
-      <w:r>
-        <w:rPr>
-          <w:rFonts w:hint="cs"/>
-          <w:rtl/>
-        </w:rPr>
-        <w:t xml:space="preserve">טבלאת </w:t>
+      <w:proofErr w:type="spellStart"/>
+      <w:r>
+        <w:rPr>
+          <w:rFonts w:hint="cs"/>
+          <w:rtl/>
+        </w:rPr>
+        <w:t>טבלאת</w:t>
+      </w:r>
+      <w:proofErr w:type="spellEnd"/>
+      <w:r>
+        <w:rPr>
+          <w:rFonts w:hint="cs"/>
+          <w:rtl/>
+        </w:rPr>
+        <w:t xml:space="preserve"> </w:t>
       </w:r>
       <w:r>
         <w:t>trials</w:t>
@@ -1849,12 +1969,21 @@
         </w:rPr>
         <w:t xml:space="preserve">קטגוריה </w:t>
       </w:r>
-      <w:r>
-        <w:rPr>
-          <w:rFonts w:hint="cs"/>
-          <w:rtl/>
-        </w:rPr>
-        <w:t xml:space="preserve">השניה, </w:t>
+      <w:proofErr w:type="spellStart"/>
+      <w:r>
+        <w:rPr>
+          <w:rFonts w:hint="cs"/>
+          <w:rtl/>
+        </w:rPr>
+        <w:t>השניה</w:t>
+      </w:r>
+      <w:proofErr w:type="spellEnd"/>
+      <w:r>
+        <w:rPr>
+          <w:rFonts w:hint="cs"/>
+          <w:rtl/>
+        </w:rPr>
+        <w:t xml:space="preserve">, </w:t>
       </w:r>
       <w:r>
         <w:rPr>
@@ -2058,10 +2187,12 @@
         </w:rPr>
       </w:pPr>
       <w:proofErr w:type="spellStart"/>
+      <w:proofErr w:type="gramStart"/>
       <w:r>
         <w:t>newTrials</w:t>
       </w:r>
       <w:proofErr w:type="spellEnd"/>
+      <w:proofErr w:type="gramEnd"/>
     </w:p>
     <w:p>
       <w:pPr>
@@ -2076,7 +2207,23 @@
           <w:rFonts w:hint="cs"/>
           <w:rtl/>
         </w:rPr>
-        <w:t xml:space="preserve">יוצר טבלאת </w:t>
+        <w:t xml:space="preserve">יוצר </w:t>
+      </w:r>
+      <w:proofErr w:type="spellStart"/>
+      <w:r>
+        <w:rPr>
+          <w:rFonts w:hint="cs"/>
+          <w:rtl/>
+        </w:rPr>
+        <w:t>טבלאת</w:t>
+      </w:r>
+      <w:proofErr w:type="spellEnd"/>
+      <w:r>
+        <w:rPr>
+          <w:rFonts w:hint="cs"/>
+          <w:rtl/>
+        </w:rPr>
+        <w:t xml:space="preserve"> </w:t>
       </w:r>
       <w:r>
         <w:t>trials</w:t>
@@ -2150,10 +2297,12 @@
         </w:rPr>
       </w:pPr>
       <w:proofErr w:type="spellStart"/>
+      <w:proofErr w:type="gramStart"/>
       <w:r>
         <w:t>showCategor</w:t>
       </w:r>
       <w:proofErr w:type="spellEnd"/>
+      <w:proofErr w:type="gramEnd"/>
     </w:p>
     <w:p>
       <w:pPr>
@@ -2191,10 +2340,12 @@
         </w:rPr>
       </w:pPr>
       <w:proofErr w:type="spellStart"/>
+      <w:proofErr w:type="gramStart"/>
       <w:r>
         <w:t>getTraj</w:t>
       </w:r>
       <w:proofErr w:type="spellEnd"/>
+      <w:proofErr w:type="gramEnd"/>
     </w:p>
     <w:p>
       <w:pPr>
@@ -2290,10 +2441,12 @@
         </w:rPr>
       </w:pPr>
       <w:proofErr w:type="spellStart"/>
+      <w:proofErr w:type="gramStart"/>
       <w:r>
         <w:t>getAns</w:t>
       </w:r>
       <w:proofErr w:type="spellEnd"/>
+      <w:proofErr w:type="gramEnd"/>
     </w:p>
     <w:p>
       <w:pPr>
@@ -2373,10 +2526,12 @@
         </w:rPr>
       </w:pPr>
       <w:proofErr w:type="spellStart"/>
+      <w:proofErr w:type="gramStart"/>
       <w:r>
         <w:t>saveToFile</w:t>
       </w:r>
       <w:proofErr w:type="spellEnd"/>
+      <w:proofErr w:type="gramEnd"/>
     </w:p>
     <w:p>
       <w:pPr>
@@ -2461,8 +2616,21 @@
         </w:rPr>
         <w:t xml:space="preserve"> </w:t>
       </w:r>
-      <w:r>
-        <w:t>Guttman Yad-Brush</w:t>
+      <w:proofErr w:type="spellStart"/>
+      <w:r>
+        <w:t>Guttman</w:t>
+      </w:r>
+      <w:proofErr w:type="spellEnd"/>
+      <w:r>
+        <w:t xml:space="preserve"> </w:t>
+      </w:r>
+      <w:proofErr w:type="spellStart"/>
+      <w:r>
+        <w:t>Yad</w:t>
+      </w:r>
+      <w:proofErr w:type="spellEnd"/>
+      <w:r>
+        <w:t>-Brush</w:t>
       </w:r>
     </w:p>
     <w:p>
@@ -2938,6 +3106,7 @@
           <w:szCs w:val="16"/>
         </w:rPr>
       </w:pPr>
+      <w:proofErr w:type="gramStart"/>
       <w:r>
         <w:rPr>
           <w:sz w:val="16"/>
@@ -2946,6 +3115,7 @@
         <w:t>set(</w:t>
       </w:r>
       <w:proofErr w:type="spellStart"/>
+      <w:proofErr w:type="gramEnd"/>
       <w:r>
         <w:rPr>
           <w:sz w:val="16"/>
@@ -2972,6 +3142,7 @@
           <w:rtl/>
         </w:rPr>
       </w:pPr>
+      <w:proofErr w:type="gramStart"/>
       <w:r>
         <w:rPr>
           <w:sz w:val="16"/>
@@ -2980,6 +3151,7 @@
         <w:t>set(</w:t>
       </w:r>
       <w:proofErr w:type="spellStart"/>
+      <w:proofErr w:type="gramEnd"/>
       <w:r>
         <w:rPr>
           <w:sz w:val="16"/>
@@ -3185,6 +3357,7 @@
           <w:szCs w:val="16"/>
         </w:rPr>
       </w:pPr>
+      <w:proofErr w:type="gramStart"/>
       <w:r>
         <w:rPr>
           <w:sz w:val="16"/>
@@ -3193,6 +3366,7 @@
         <w:t>set(</w:t>
       </w:r>
       <w:proofErr w:type="spellStart"/>
+      <w:proofErr w:type="gramEnd"/>
       <w:r>
         <w:rPr>
           <w:sz w:val="16"/>
@@ -3613,8 +3787,13 @@
         <w:t>recording</w:t>
       </w:r>
       <w:r>
-        <w:t xml:space="preserve"> along the whole experiment (in contrast to recording per trial).</w:t>
-      </w:r>
+        <w:t xml:space="preserve"> along the whole experiment (in contrast to recording per trial)</w:t>
+      </w:r>
+      <w:proofErr w:type="gramStart"/>
+      <w:r>
+        <w:t>.</w:t>
+      </w:r>
+      <w:proofErr w:type="gramEnd"/>
     </w:p>
     <w:p>
       <w:pPr>
@@ -3645,7 +3824,7 @@
           <w:b/>
           <w:bCs/>
         </w:rPr>
-        <w:t xml:space="preserve">Insert mo-cap to </w:t>
+        <w:t xml:space="preserve">Insert </w:t>
       </w:r>
       <w:proofErr w:type="spellStart"/>
       <w:r>
@@ -3653,7 +3832,7 @@
           <w:b/>
           <w:bCs/>
         </w:rPr>
-        <w:t>func</w:t>
+        <w:t>mo</w:t>
       </w:r>
       <w:proofErr w:type="spellEnd"/>
       <w:r>
@@ -3661,7 +3840,7 @@
           <w:b/>
           <w:bCs/>
         </w:rPr>
-        <w:t xml:space="preserve">: </w:t>
+        <w:t xml:space="preserve">-cap to </w:t>
       </w:r>
       <w:proofErr w:type="spellStart"/>
       <w:r>
@@ -3669,7 +3848,7 @@
           <w:b/>
           <w:bCs/>
         </w:rPr>
-        <w:t>showX</w:t>
+        <w:t>func</w:t>
       </w:r>
       <w:proofErr w:type="spellEnd"/>
       <w:r>
@@ -3677,232 +3856,282 @@
           <w:b/>
           <w:bCs/>
         </w:rPr>
-        <w:t xml:space="preserve">, </w:t>
-      </w:r>
+        <w:t xml:space="preserve">: </w:t>
+      </w:r>
+      <w:proofErr w:type="spellStart"/>
       <w:r>
         <w:rPr>
           <w:b/>
           <w:bCs/>
         </w:rPr>
-        <w:t>wait,</w:t>
-      </w:r>
-    </w:p>
-    <w:p>
-      <w:pPr>
-        <w:pStyle w:val="NoSpacing"/>
-        <w:bidi w:val="0"/>
+        <w:t>showX</w:t>
+      </w:r>
+      <w:proofErr w:type="spellEnd"/>
+      <w:r>
         <w:rPr>
           <w:b/>
           <w:bCs/>
-          <w:rtl/>
-        </w:rPr>
-      </w:pPr>
-    </w:p>
-    <w:p>
-      <w:pPr>
-        <w:pStyle w:val="NoSpacing"/>
-        <w:rPr>
-          <w:rtl/>
-        </w:rPr>
-      </w:pPr>
-      <w:r>
-        <w:rPr>
-          <w:rFonts w:hint="cs"/>
-          <w:rtl/>
-        </w:rPr>
-        <w:t>יש לאורי קלאס שאיתו הוא שומר מידע.</w:t>
-      </w:r>
-    </w:p>
-    <w:p>
-      <w:pPr>
-        <w:pStyle w:val="NoSpacing"/>
-        <w:rPr>
-          <w:rtl/>
-        </w:rPr>
-      </w:pPr>
-      <w:r>
-        <w:rPr>
-          <w:rFonts w:hint="cs"/>
-          <w:rtl/>
-        </w:rPr>
-        <w:t xml:space="preserve">בקלאס יש פונקציה שקולטת מידע, ופונקציה שממירה אותו לסוג </w:t>
-      </w:r>
-      <w:proofErr w:type="spellStart"/>
-      <w:r>
-        <w:rPr>
-          <w:rFonts w:hint="cs"/>
-          <w:rtl/>
-        </w:rPr>
-        <w:t>שמטלאב</w:t>
-      </w:r>
-      <w:proofErr w:type="spellEnd"/>
-      <w:r>
-        <w:rPr>
-          <w:rFonts w:hint="cs"/>
-          <w:rtl/>
-        </w:rPr>
-        <w:t xml:space="preserve"> מצליח לשמור בקובץ.</w:t>
-      </w:r>
-    </w:p>
-    <w:p>
-      <w:pPr>
-        <w:pStyle w:val="NoSpacing"/>
-        <w:rPr>
-          <w:rtl/>
-        </w:rPr>
-      </w:pPr>
-      <w:r>
-        <w:rPr>
-          <w:rFonts w:hint="cs"/>
-          <w:rtl/>
-        </w:rPr>
-        <w:t xml:space="preserve">יש גם פונקציה ששומרת </w:t>
-      </w:r>
-      <w:r>
-        <w:t>event</w:t>
-      </w:r>
-      <w:r>
-        <w:rPr>
-          <w:rFonts w:hint="cs"/>
-          <w:rtl/>
-        </w:rPr>
-        <w:t xml:space="preserve"> שהטיפוס שלו הוא </w:t>
-      </w:r>
-      <w:r>
-        <w:t>struct</w:t>
-      </w:r>
-      <w:r>
-        <w:rPr>
-          <w:rFonts w:hint="cs"/>
-          <w:rtl/>
-        </w:rPr>
-        <w:t xml:space="preserve"> והוא מכיל </w:t>
-      </w:r>
-      <w:r>
-        <w:t>time stamp</w:t>
-      </w:r>
-      <w:r>
-        <w:rPr>
-          <w:rFonts w:hint="cs"/>
-          <w:rtl/>
-        </w:rPr>
-        <w:t xml:space="preserve">, מה סוג </w:t>
-      </w:r>
-      <w:proofErr w:type="spellStart"/>
-      <w:r>
-        <w:rPr>
-          <w:rFonts w:hint="cs"/>
-          <w:rtl/>
-        </w:rPr>
-        <w:t>האיוונט</w:t>
-      </w:r>
-      <w:proofErr w:type="spellEnd"/>
-      <w:r>
-        <w:rPr>
-          <w:rFonts w:hint="cs"/>
-          <w:rtl/>
-        </w:rPr>
-        <w:t xml:space="preserve">, וכו'... יש לו </w:t>
-      </w:r>
-      <w:r>
-        <w:t>slot</w:t>
-      </w:r>
-      <w:r>
-        <w:rPr>
-          <w:rFonts w:hint="cs"/>
-          <w:rtl/>
-        </w:rPr>
-        <w:t xml:space="preserve"> לכל פריים של הקלטת מידע, אבל </w:t>
-      </w:r>
-      <w:proofErr w:type="spellStart"/>
-      <w:r>
-        <w:rPr>
-          <w:rFonts w:hint="cs"/>
-          <w:rtl/>
-        </w:rPr>
-        <w:t>סלוט</w:t>
-      </w:r>
-      <w:proofErr w:type="spellEnd"/>
-      <w:r>
-        <w:rPr>
-          <w:rFonts w:hint="cs"/>
-          <w:rtl/>
-        </w:rPr>
-        <w:t xml:space="preserve"> יקבל ערך רק כאשר קורה </w:t>
-      </w:r>
-      <w:proofErr w:type="spellStart"/>
-      <w:r>
-        <w:rPr>
-          <w:rFonts w:hint="cs"/>
-          <w:rtl/>
-        </w:rPr>
-        <w:t>איוונט</w:t>
-      </w:r>
-      <w:proofErr w:type="spellEnd"/>
-      <w:r>
-        <w:rPr>
-          <w:rFonts w:hint="cs"/>
-          <w:rtl/>
-        </w:rPr>
-        <w:t>.</w:t>
-      </w:r>
-    </w:p>
-    <w:p>
-      <w:pPr>
-        <w:pStyle w:val="NoSpacing"/>
-        <w:rPr>
-          <w:rtl/>
-        </w:rPr>
-      </w:pPr>
-      <w:r>
-        <w:rPr>
-          <w:rFonts w:hint="cs"/>
-          <w:rtl/>
-        </w:rPr>
-        <w:t xml:space="preserve">יש גם מונה לפריים הנוכחי </w:t>
-      </w:r>
-      <w:r>
-        <w:rPr>
-          <w:rFonts w:hint="cs"/>
-          <w:rtl/>
-        </w:rPr>
-        <w:t>ככה שהוא יודע לאן לשמור את המידע שהוא מקליט בכל פריים.</w:t>
-      </w:r>
-    </w:p>
-    <w:p>
-      <w:pPr>
-        <w:pStyle w:val="NoSpacing"/>
-        <w:rPr>
-          <w:rtl/>
-        </w:rPr>
-      </w:pPr>
-      <w:proofErr w:type="spellStart"/>
-      <w:r>
-        <w:t>Getsnapshotnow</w:t>
-      </w:r>
-      <w:proofErr w:type="spellEnd"/>
-      <w:r>
-        <w:rPr>
-          <w:rFonts w:hint="cs"/>
-          <w:rtl/>
-        </w:rPr>
-        <w:t xml:space="preserve"> = סתם פונקציה</w:t>
-      </w:r>
-    </w:p>
-    <w:p>
-      <w:pPr>
-        <w:pStyle w:val="NoSpacing"/>
-        <w:rPr>
-          <w:rtl/>
-        </w:rPr>
-      </w:pPr>
-    </w:p>
-    <w:p>
-      <w:pPr>
-        <w:pStyle w:val="NoSpacing"/>
+        </w:rPr>
+        <w:t xml:space="preserve">, </w:t>
+      </w:r>
+      <w:r>
         <w:rPr>
           <w:b/>
           <w:bCs/>
+        </w:rPr>
+        <w:t>wait,</w:t>
+      </w:r>
+    </w:p>
+    <w:p>
+      <w:pPr>
+        <w:pStyle w:val="NoSpacing"/>
+        <w:bidi w:val="0"/>
+        <w:rPr>
+          <w:b/>
+          <w:bCs/>
+          <w:rtl/>
+        </w:rPr>
+      </w:pPr>
+    </w:p>
+    <w:p>
+      <w:pPr>
+        <w:pStyle w:val="NoSpacing"/>
+        <w:rPr>
+          <w:rtl/>
+        </w:rPr>
+      </w:pPr>
+      <w:r>
+        <w:rPr>
+          <w:rFonts w:hint="cs"/>
+          <w:rtl/>
+        </w:rPr>
+        <w:t xml:space="preserve">יש לאורי קלאס </w:t>
+      </w:r>
+      <w:proofErr w:type="spellStart"/>
+      <w:r>
+        <w:rPr>
+          <w:rFonts w:hint="cs"/>
+          <w:rtl/>
+        </w:rPr>
+        <w:t>שאיתו</w:t>
+      </w:r>
+      <w:proofErr w:type="spellEnd"/>
+      <w:r>
+        <w:rPr>
+          <w:rFonts w:hint="cs"/>
+          <w:rtl/>
+        </w:rPr>
+        <w:t xml:space="preserve"> הוא שומר מידע.</w:t>
+      </w:r>
+    </w:p>
+    <w:p>
+      <w:pPr>
+        <w:pStyle w:val="NoSpacing"/>
+        <w:rPr>
+          <w:rtl/>
+        </w:rPr>
+      </w:pPr>
+      <w:r>
+        <w:rPr>
+          <w:rFonts w:hint="cs"/>
+          <w:rtl/>
+        </w:rPr>
+        <w:t xml:space="preserve">בקלאס יש פונקציה שקולטת מידע, ופונקציה שממירה אותו לסוג </w:t>
+      </w:r>
+      <w:proofErr w:type="spellStart"/>
+      <w:r>
+        <w:rPr>
+          <w:rFonts w:hint="cs"/>
+          <w:rtl/>
+        </w:rPr>
+        <w:t>שמטלאב</w:t>
+      </w:r>
+      <w:proofErr w:type="spellEnd"/>
+      <w:r>
+        <w:rPr>
+          <w:rFonts w:hint="cs"/>
+          <w:rtl/>
+        </w:rPr>
+        <w:t xml:space="preserve"> מצליח לשמור בקובץ.</w:t>
+      </w:r>
+    </w:p>
+    <w:p>
+      <w:pPr>
+        <w:pStyle w:val="NoSpacing"/>
+        <w:rPr>
+          <w:rtl/>
+        </w:rPr>
+      </w:pPr>
+      <w:r>
+        <w:rPr>
+          <w:rFonts w:hint="cs"/>
+          <w:rtl/>
+        </w:rPr>
+        <w:t xml:space="preserve">יש גם פונקציה ששומרת </w:t>
+      </w:r>
+      <w:r>
+        <w:t>event</w:t>
+      </w:r>
+      <w:r>
+        <w:rPr>
+          <w:rFonts w:hint="cs"/>
+          <w:rtl/>
+        </w:rPr>
+        <w:t xml:space="preserve"> שהטיפוס שלו הוא </w:t>
+      </w:r>
+      <w:proofErr w:type="spellStart"/>
+      <w:r>
+        <w:t>struct</w:t>
+      </w:r>
+      <w:proofErr w:type="spellEnd"/>
+      <w:r>
+        <w:rPr>
+          <w:rFonts w:hint="cs"/>
+          <w:rtl/>
+        </w:rPr>
+        <w:t xml:space="preserve"> והוא מכיל </w:t>
+      </w:r>
+      <w:r>
+        <w:t>time stamp</w:t>
+      </w:r>
+      <w:r>
+        <w:rPr>
+          <w:rFonts w:hint="cs"/>
+          <w:rtl/>
+        </w:rPr>
+        <w:t xml:space="preserve">, מה סוג </w:t>
+      </w:r>
+      <w:proofErr w:type="spellStart"/>
+      <w:r>
+        <w:rPr>
+          <w:rFonts w:hint="cs"/>
+          <w:rtl/>
+        </w:rPr>
+        <w:t>האיוונט</w:t>
+      </w:r>
+      <w:proofErr w:type="spellEnd"/>
+      <w:r>
+        <w:rPr>
+          <w:rFonts w:hint="cs"/>
+          <w:rtl/>
+        </w:rPr>
+        <w:t xml:space="preserve">, </w:t>
+      </w:r>
+      <w:proofErr w:type="spellStart"/>
+      <w:r>
+        <w:rPr>
+          <w:rFonts w:hint="cs"/>
+          <w:rtl/>
+        </w:rPr>
+        <w:t>וכו</w:t>
+      </w:r>
+      <w:proofErr w:type="spellEnd"/>
+      <w:r>
+        <w:rPr>
+          <w:rFonts w:hint="cs"/>
+          <w:rtl/>
+        </w:rPr>
+        <w:t xml:space="preserve">'... יש לו </w:t>
+      </w:r>
+      <w:r>
+        <w:t>slot</w:t>
+      </w:r>
+      <w:r>
+        <w:rPr>
+          <w:rFonts w:hint="cs"/>
+          <w:rtl/>
+        </w:rPr>
+        <w:t xml:space="preserve"> לכל פריים של הקלטת מידע, אבל </w:t>
+      </w:r>
+      <w:proofErr w:type="spellStart"/>
+      <w:r>
+        <w:rPr>
+          <w:rFonts w:hint="cs"/>
+          <w:rtl/>
+        </w:rPr>
+        <w:t>סלוט</w:t>
+      </w:r>
+      <w:proofErr w:type="spellEnd"/>
+      <w:r>
+        <w:rPr>
+          <w:rFonts w:hint="cs"/>
+          <w:rtl/>
+        </w:rPr>
+        <w:t xml:space="preserve"> יקבל ערך רק כאשר קורה </w:t>
+      </w:r>
+      <w:proofErr w:type="spellStart"/>
+      <w:r>
+        <w:rPr>
+          <w:rFonts w:hint="cs"/>
+          <w:rtl/>
+        </w:rPr>
+        <w:t>איוונט</w:t>
+      </w:r>
+      <w:proofErr w:type="spellEnd"/>
+      <w:r>
+        <w:rPr>
+          <w:rFonts w:hint="cs"/>
+          <w:rtl/>
+        </w:rPr>
+        <w:t>.</w:t>
+      </w:r>
+    </w:p>
+    <w:p>
+      <w:pPr>
+        <w:pStyle w:val="NoSpacing"/>
+        <w:rPr>
+          <w:rtl/>
+        </w:rPr>
+      </w:pPr>
+      <w:r>
+        <w:rPr>
+          <w:rFonts w:hint="cs"/>
+          <w:rtl/>
+        </w:rPr>
+        <w:t xml:space="preserve">יש גם מונה לפריים הנוכחי </w:t>
+      </w:r>
+      <w:r>
+        <w:rPr>
+          <w:rFonts w:hint="cs"/>
+          <w:rtl/>
+        </w:rPr>
+        <w:t>ככה שהוא יודע לאן לשמור את המידע שהוא מקליט בכל פריים.</w:t>
+      </w:r>
+    </w:p>
+    <w:p>
+      <w:pPr>
+        <w:pStyle w:val="NoSpacing"/>
+        <w:rPr>
+          <w:rtl/>
+        </w:rPr>
+      </w:pPr>
+      <w:proofErr w:type="spellStart"/>
+      <w:r>
+        <w:t>Getsnapshotnow</w:t>
+      </w:r>
+      <w:proofErr w:type="spellEnd"/>
+      <w:r>
+        <w:rPr>
+          <w:rFonts w:hint="cs"/>
+          <w:rtl/>
+        </w:rPr>
+        <w:t xml:space="preserve"> = סתם פונקציה</w:t>
+      </w:r>
+    </w:p>
+    <w:p>
+      <w:pPr>
+        <w:pStyle w:val="NoSpacing"/>
+        <w:rPr>
+          <w:rtl/>
+        </w:rPr>
+      </w:pPr>
+    </w:p>
+    <w:p>
+      <w:pPr>
+        <w:pStyle w:val="NoSpacing"/>
+        <w:rPr>
+          <w:b/>
+          <w:bCs/>
           <w:rtl/>
         </w:rPr>
       </w:pPr>
@@ -4471,6 +4700,7 @@
         </w:rPr>
       </w:pPr>
       <w:proofErr w:type="spellStart"/>
+      <w:proofErr w:type="gramStart"/>
       <w:r>
         <w:rPr>
           <w:strike/>
@@ -4478,6 +4708,7 @@
         <w:t>showWord</w:t>
       </w:r>
       <w:proofErr w:type="spellEnd"/>
+      <w:proofErr w:type="gramEnd"/>
       <w:r>
         <w:rPr>
           <w:rFonts w:hint="cs"/>
@@ -5155,12 +5386,14 @@
         </w:rPr>
         <w:t xml:space="preserve"> @@@ נראה שביד 1 לפי מאמרים של </w:t>
       </w:r>
+      <w:proofErr w:type="spellStart"/>
       <w:r>
         <w:rPr>
           <w:strike/>
         </w:rPr>
         <w:t>craig</w:t>
       </w:r>
+      <w:proofErr w:type="spellEnd"/>
       <w:r>
         <w:rPr>
           <w:rFonts w:hint="cs"/>
@@ -5469,9 +5702,11 @@
         </w:rPr>
         <w:t>בניתוח המידע תשמש ב-</w:t>
       </w:r>
+      <w:proofErr w:type="spellStart"/>
       <w:r>
         <w:t>datastore</w:t>
       </w:r>
+      <w:proofErr w:type="spellEnd"/>
       <w:r>
         <w:rPr>
           <w:rFonts w:hint="cs"/>
@@ -5509,6 +5744,65 @@
     <w:p>
       <w:pPr>
         <w:pStyle w:val="NoSpacing"/>
+        <w:ind w:left="720"/>
+      </w:pPr>
+      <w:r>
+        <w:rPr>
+          <w:noProof/>
+        </w:rPr>
+        <w:drawing>
+          <wp:inline distT="0" distB="0" distL="0" distR="0" wp14:anchorId="0145AE00" wp14:editId="74FDDA2B">
+            <wp:extent cx="5413248" cy="3021569"/>
+            <wp:effectExtent l="0" t="0" r="0" b="7620"/>
+            <wp:docPr id="1" name="Picture 1"/>
+            <wp:cNvGraphicFramePr>
+              <a:graphicFrameLocks xmlns:a="http://schemas.openxmlformats.org/drawingml/2006/main" noChangeAspect="1"/>
+            </wp:cNvGraphicFramePr>
+            <a:graphic xmlns:a="http://schemas.openxmlformats.org/drawingml/2006/main">
+              <a:graphicData uri="http://schemas.openxmlformats.org/drawingml/2006/picture">
+                <pic:pic xmlns:pic="http://schemas.openxmlformats.org/drawingml/2006/picture">
+                  <pic:nvPicPr>
+                    <pic:cNvPr id="0" name="Picture 1"/>
+                    <pic:cNvPicPr>
+                      <a:picLocks noChangeAspect="1" noChangeArrowheads="1"/>
+                    </pic:cNvPicPr>
+                  </pic:nvPicPr>
+                  <pic:blipFill>
+                    <a:blip r:embed="rId10" cstate="print">
+                      <a:extLst>
+                        <a:ext uri="{28A0092B-C50C-407E-A947-70E740481C1C}">
+                          <a14:useLocalDpi xmlns:a14="http://schemas.microsoft.com/office/drawing/2010/main" val="0"/>
+                        </a:ext>
+                      </a:extLst>
+                    </a:blip>
+                    <a:srcRect/>
+                    <a:stretch>
+                      <a:fillRect/>
+                    </a:stretch>
+                  </pic:blipFill>
+                  <pic:spPr bwMode="auto">
+                    <a:xfrm>
+                      <a:off x="0" y="0"/>
+                      <a:ext cx="5426416" cy="3028919"/>
+                    </a:xfrm>
+                    <a:prstGeom prst="rect">
+                      <a:avLst/>
+                    </a:prstGeom>
+                    <a:noFill/>
+                    <a:ln>
+                      <a:noFill/>
+                    </a:ln>
+                  </pic:spPr>
+                </pic:pic>
+              </a:graphicData>
+            </a:graphic>
+          </wp:inline>
+        </w:drawing>
+      </w:r>
+    </w:p>
+    <w:p>
+      <w:pPr>
+        <w:pStyle w:val="NoSpacing"/>
         <w:numPr>
           <w:ilvl w:val="0"/>
           <w:numId w:val="1"/>
@@ -5541,18 +5835,363 @@
     <w:p>
       <w:pPr>
         <w:pStyle w:val="NoSpacing"/>
-        <w:rPr>
-          <w:rtl/>
-        </w:rPr>
-      </w:pPr>
-    </w:p>
-    <w:p>
-      <w:pPr>
-        <w:pStyle w:val="NoSpacing"/>
-        <w:rPr>
-          <w:rtl/>
-        </w:rPr>
-      </w:pPr>
+        <w:numPr>
+          <w:ilvl w:val="0"/>
+          <w:numId w:val="1"/>
+        </w:numPr>
+      </w:pPr>
+      <w:r>
+        <w:rPr>
+          <w:rFonts w:hint="cs"/>
+          <w:rtl/>
+        </w:rPr>
+        <w:t>תבדוק שהקלטת תנועה עובדת בהלוך ובחזור</w:t>
+      </w:r>
+    </w:p>
+    <w:p>
+      <w:pPr>
+        <w:pStyle w:val="NoSpacing"/>
+        <w:numPr>
+          <w:ilvl w:val="1"/>
+          <w:numId w:val="1"/>
+        </w:numPr>
+      </w:pPr>
+      <w:r>
+        <w:rPr>
+          <w:rFonts w:hint="cs"/>
+          <w:rtl/>
+        </w:rPr>
+        <w:t xml:space="preserve">תצייר גרף </w:t>
+      </w:r>
+      <w:r>
+        <w:rPr>
+          <w:rFonts w:hint="cs"/>
+        </w:rPr>
+        <w:t>XYZ</w:t>
+      </w:r>
+    </w:p>
+    <w:p>
+      <w:pPr>
+        <w:pStyle w:val="NoSpacing"/>
+        <w:numPr>
+          <w:ilvl w:val="0"/>
+          <w:numId w:val="1"/>
+        </w:numPr>
+        <w:rPr>
+          <w:u w:val="single"/>
+        </w:rPr>
+      </w:pPr>
+      <w:bookmarkStart w:id="0" w:name="_GoBack"/>
+      <w:r>
+        <w:rPr>
+          <w:rFonts w:hint="cs"/>
+          <w:u w:val="single"/>
+          <w:rtl/>
+        </w:rPr>
+        <w:t>תוודא שזה שומר תגובה ל-</w:t>
+      </w:r>
+      <w:r>
+        <w:rPr>
+          <w:rFonts w:hint="cs"/>
+          <w:u w:val="single"/>
+        </w:rPr>
+        <w:t>PAS</w:t>
+      </w:r>
+    </w:p>
+    <w:bookmarkEnd w:id="0"/>
+    <w:p>
+      <w:pPr>
+        <w:pStyle w:val="NoSpacing"/>
+        <w:numPr>
+          <w:ilvl w:val="0"/>
+          <w:numId w:val="1"/>
+        </w:numPr>
+        <w:rPr>
+          <w:rtl/>
+        </w:rPr>
+      </w:pPr>
+      <w:r>
+        <w:rPr>
+          <w:rFonts w:hint="cs"/>
+          <w:rtl/>
+        </w:rPr>
+        <w:t xml:space="preserve">תעלה את מספר הבלוקים כך שיהיו בסה"כ 480 </w:t>
+      </w:r>
+      <w:proofErr w:type="spellStart"/>
+      <w:r>
+        <w:rPr>
+          <w:rFonts w:hint="cs"/>
+          <w:rtl/>
+        </w:rPr>
+        <w:t>טריילים</w:t>
+      </w:r>
+      <w:proofErr w:type="spellEnd"/>
+      <w:r>
+        <w:rPr>
+          <w:rFonts w:hint="cs"/>
+          <w:rtl/>
+        </w:rPr>
+        <w:t>.</w:t>
+      </w:r>
+    </w:p>
+    <w:p>
+      <w:pPr>
+        <w:pStyle w:val="NoSpacing"/>
+        <w:numPr>
+          <w:ilvl w:val="0"/>
+          <w:numId w:val="1"/>
+        </w:numPr>
+      </w:pPr>
+      <w:r>
+        <w:rPr>
+          <w:rFonts w:hint="cs"/>
+          <w:rtl/>
+        </w:rPr>
+        <w:t>תעשה נוהל כלשהו לו</w:t>
+      </w:r>
+      <w:r>
+        <w:rPr>
+          <w:rFonts w:hint="cs"/>
+          <w:rtl/>
+        </w:rPr>
+        <w:t>ו</w:t>
+      </w:r>
+      <w:r>
+        <w:rPr>
+          <w:rFonts w:hint="cs"/>
+          <w:rtl/>
+        </w:rPr>
+        <w:t>ידוא שהמרחק מהמסך נשאר קבוע בין נבדקים.</w:t>
+      </w:r>
+    </w:p>
+    <w:p>
+      <w:pPr>
+        <w:pStyle w:val="NoSpacing"/>
+        <w:numPr>
+          <w:ilvl w:val="0"/>
+          <w:numId w:val="1"/>
+        </w:numPr>
+      </w:pPr>
+      <w:r>
+        <w:rPr>
+          <w:rFonts w:hint="cs"/>
+          <w:rtl/>
+        </w:rPr>
+        <w:t xml:space="preserve">תשנה את </w:t>
+      </w:r>
+      <w:proofErr w:type="spellStart"/>
+      <w:r>
+        <w:t>block_num</w:t>
+      </w:r>
+      <w:proofErr w:type="spellEnd"/>
+      <w:r>
+        <w:rPr>
+          <w:rFonts w:hint="cs"/>
+          <w:rtl/>
+        </w:rPr>
+        <w:t xml:space="preserve"> ל-</w:t>
+      </w:r>
+      <w:proofErr w:type="spellStart"/>
+      <w:r>
+        <w:t>nBlock</w:t>
+      </w:r>
+      <w:proofErr w:type="spellEnd"/>
+      <w:r>
+        <w:rPr>
+          <w:rFonts w:hint="cs"/>
+          <w:rtl/>
+        </w:rPr>
+        <w:t xml:space="preserve"> ואת </w:t>
+      </w:r>
+      <w:r>
+        <w:t>trial</w:t>
+      </w:r>
+      <w:r>
+        <w:rPr>
+          <w:rFonts w:hint="cs"/>
+          <w:rtl/>
+        </w:rPr>
+        <w:t xml:space="preserve"> ל-</w:t>
+      </w:r>
+      <w:proofErr w:type="spellStart"/>
+      <w:r>
+        <w:t>nTrial</w:t>
+      </w:r>
+      <w:proofErr w:type="spellEnd"/>
+    </w:p>
+    <w:p>
+      <w:pPr>
+        <w:pStyle w:val="NoSpacing"/>
+        <w:numPr>
+          <w:ilvl w:val="0"/>
+          <w:numId w:val="1"/>
+        </w:numPr>
+        <w:rPr>
+          <w:u w:val="single"/>
+        </w:rPr>
+      </w:pPr>
+      <w:r>
+        <w:rPr>
+          <w:rFonts w:hint="cs"/>
+          <w:u w:val="single"/>
+          <w:rtl/>
+        </w:rPr>
+        <w:t xml:space="preserve">תוסיף </w:t>
+      </w:r>
+      <w:proofErr w:type="spellStart"/>
+      <w:r>
+        <w:rPr>
+          <w:rFonts w:hint="cs"/>
+          <w:u w:val="single"/>
+          <w:rtl/>
+        </w:rPr>
+        <w:t>לטבלאת</w:t>
+      </w:r>
+      <w:proofErr w:type="spellEnd"/>
+      <w:r>
+        <w:rPr>
+          <w:rFonts w:hint="cs"/>
+          <w:u w:val="single"/>
+          <w:rtl/>
+        </w:rPr>
+        <w:t xml:space="preserve"> פלט באקסל את המסלול והמסלול בחזרה.</w:t>
+      </w:r>
+    </w:p>
+    <w:p>
+      <w:pPr>
+        <w:pStyle w:val="NoSpacing"/>
+        <w:numPr>
+          <w:ilvl w:val="0"/>
+          <w:numId w:val="1"/>
+        </w:numPr>
+        <w:rPr>
+          <w:u w:val="single"/>
+        </w:rPr>
+      </w:pPr>
+      <w:r>
+        <w:rPr>
+          <w:rFonts w:hint="cs"/>
+          <w:u w:val="single"/>
+          <w:rtl/>
+        </w:rPr>
+        <w:t>תוסיף מספר בלוק למידע שנשמר עם ה</w:t>
+      </w:r>
+      <w:proofErr w:type="spellStart"/>
+      <w:r>
+        <w:rPr>
+          <w:u w:val="single"/>
+        </w:rPr>
+        <w:t>traj</w:t>
+      </w:r>
+      <w:proofErr w:type="spellEnd"/>
+    </w:p>
+    <w:p>
+      <w:pPr>
+        <w:pStyle w:val="NoSpacing"/>
+        <w:numPr>
+          <w:ilvl w:val="0"/>
+          <w:numId w:val="1"/>
+        </w:numPr>
+        <w:rPr>
+          <w:u w:val="single"/>
+        </w:rPr>
+      </w:pPr>
+      <w:r>
+        <w:rPr>
+          <w:rFonts w:hint="cs"/>
+          <w:rtl/>
+        </w:rPr>
+        <w:lastRenderedPageBreak/>
+        <w:t xml:space="preserve">להגיד לתמרה שכשאתה מנסה לעשות </w:t>
+      </w:r>
+      <w:r>
+        <w:t>copy</w:t>
+      </w:r>
+      <w:r>
+        <w:rPr>
+          <w:rFonts w:hint="cs"/>
+          <w:rtl/>
+        </w:rPr>
+        <w:t xml:space="preserve"> </w:t>
+      </w:r>
+      <w:proofErr w:type="spellStart"/>
+      <w:r>
+        <w:rPr>
+          <w:rFonts w:hint="cs"/>
+          <w:rtl/>
+        </w:rPr>
+        <w:t>בווינדוס</w:t>
+      </w:r>
+      <w:proofErr w:type="spellEnd"/>
+      <w:r>
+        <w:rPr>
+          <w:rFonts w:hint="cs"/>
+          <w:rtl/>
+        </w:rPr>
+        <w:t xml:space="preserve"> הוא לא מצליח, לדעתך</w:t>
+      </w:r>
+    </w:p>
+    <w:p>
+      <w:pPr>
+        <w:pStyle w:val="NoSpacing"/>
+        <w:numPr>
+          <w:ilvl w:val="0"/>
+          <w:numId w:val="1"/>
+        </w:numPr>
+        <w:rPr>
+          <w:u w:val="single"/>
+          <w:rtl/>
+        </w:rPr>
+      </w:pPr>
+      <w:r>
+        <w:rPr>
+          <w:rFonts w:hint="cs"/>
+          <w:rtl/>
+        </w:rPr>
+        <w:t xml:space="preserve">תכתוב </w:t>
+      </w:r>
+      <w:proofErr w:type="spellStart"/>
+      <w:r>
+        <w:rPr>
+          <w:rFonts w:hint="cs"/>
+          <w:rtl/>
+        </w:rPr>
+        <w:t>בסלאק</w:t>
+      </w:r>
+      <w:proofErr w:type="spellEnd"/>
+      <w:r>
+        <w:rPr>
+          <w:rFonts w:hint="cs"/>
+          <w:rtl/>
+        </w:rPr>
+        <w:t xml:space="preserve"> על זה </w:t>
+      </w:r>
+      <w:proofErr w:type="spellStart"/>
+      <w:r>
+        <w:rPr>
+          <w:rFonts w:hint="cs"/>
+          <w:rtl/>
+        </w:rPr>
+        <w:t>שהווינדוס</w:t>
+      </w:r>
+      <w:proofErr w:type="spellEnd"/>
+      <w:r>
+        <w:rPr>
+          <w:rFonts w:hint="cs"/>
+          <w:rtl/>
+        </w:rPr>
+        <w:t xml:space="preserve"> לא נותן לך לשמור לדרייב כי יש רווח בשם: "</w:t>
+      </w:r>
+      <w:r>
+        <w:t>my drive</w:t>
+      </w:r>
+      <w:r>
+        <w:rPr>
+          <w:rFonts w:hint="cs"/>
+          <w:rtl/>
+        </w:rPr>
+        <w:t>".</w:t>
+      </w:r>
     </w:p>
     <w:p>
       <w:pPr>
@@ -5572,7 +6211,109 @@
           <w:rFonts w:hint="cs"/>
           <w:rtl/>
         </w:rPr>
-        <w:t xml:space="preserve">תנסה שוב לעשות </w:t>
+        <w:t xml:space="preserve">תבדוק </w:t>
+      </w:r>
+      <w:proofErr w:type="spellStart"/>
+      <w:r>
+        <w:rPr>
+          <w:rFonts w:hint="cs"/>
+          <w:rtl/>
+        </w:rPr>
+        <w:t>האפ</w:t>
+      </w:r>
+      <w:proofErr w:type="spellEnd"/>
+      <w:r>
+        <w:rPr>
+          <w:rFonts w:hint="cs"/>
+          <w:rtl/>
+        </w:rPr>
+        <w:t xml:space="preserve"> נבדקים נוטים להגיב ב-</w:t>
+      </w:r>
+      <w:proofErr w:type="spellStart"/>
+      <w:r>
+        <w:t>recog</w:t>
+      </w:r>
+      <w:proofErr w:type="spellEnd"/>
+      <w:r>
+        <w:rPr>
+          <w:rFonts w:hint="cs"/>
+          <w:rtl/>
+        </w:rPr>
+        <w:t xml:space="preserve"> ימין אחרי שהגיבו ימין ב-</w:t>
+      </w:r>
+      <w:proofErr w:type="spellStart"/>
+      <w:r>
+        <w:t>categor</w:t>
+      </w:r>
+      <w:proofErr w:type="spellEnd"/>
+      <w:r>
+        <w:rPr>
+          <w:rFonts w:hint="cs"/>
+          <w:rtl/>
+        </w:rPr>
+        <w:t>.</w:t>
+      </w:r>
+    </w:p>
+    <w:p>
+      <w:pPr>
+        <w:pStyle w:val="ListParagraph"/>
+        <w:numPr>
+          <w:ilvl w:val="0"/>
+          <w:numId w:val="1"/>
+        </w:numPr>
+        <w:rPr>
+          <w:rtl/>
+        </w:rPr>
+      </w:pPr>
+      <w:r>
+        <w:rPr>
+          <w:rFonts w:hint="cs"/>
+          <w:rtl/>
+        </w:rPr>
+        <w:t xml:space="preserve">תשנה את </w:t>
+      </w:r>
+      <w:r>
+        <w:rPr>
+          <w:rFonts w:hint="cs"/>
+          <w:rtl/>
+        </w:rPr>
+        <w:t xml:space="preserve">המסך של </w:t>
+      </w:r>
+      <w:r>
+        <w:rPr>
+          <w:rFonts w:hint="cs"/>
+        </w:rPr>
+        <w:t>PAS</w:t>
+      </w:r>
+      <w:r>
+        <w:rPr>
+          <w:rFonts w:hint="cs"/>
+          <w:rtl/>
+        </w:rPr>
+        <w:t>, תוריד את הנקודות הכחולות.</w:t>
+      </w:r>
+    </w:p>
+    <w:p>
+      <w:pPr>
+        <w:pStyle w:val="ListParagraph"/>
+        <w:numPr>
+          <w:ilvl w:val="0"/>
+          <w:numId w:val="1"/>
+        </w:numPr>
+      </w:pPr>
+      <w:r>
+        <w:rPr>
+          <w:rFonts w:hint="cs"/>
+          <w:rtl/>
+        </w:rPr>
+        <w:t>תנסה שוב ל</w:t>
+      </w:r>
+      <w:r>
+        <w:rPr>
+          <w:rFonts w:hint="cs"/>
+          <w:rtl/>
+        </w:rPr>
+        <w:t xml:space="preserve">עשות </w:t>
       </w:r>
       <w:r>
         <w:t>clone</w:t>
@@ -5616,9 +6357,11 @@
         </w:rPr>
         <w:t>אולי פתרון ל-</w:t>
       </w:r>
+      <w:proofErr w:type="spellStart"/>
       <w:r>
         <w:t>git</w:t>
       </w:r>
+      <w:proofErr w:type="spellEnd"/>
       <w:r>
         <w:rPr>
           <w:rFonts w:hint="cs"/>
@@ -5720,7 +6463,7 @@
 </file>
 
 <file path=word/numbering.xml><?xml version="1.0" encoding="utf-8"?>
-<w:numbering xmlns:wpc="http://schemas.microsoft.com/office/word/2010/wordprocessingCanvas" xmlns:cx="http://schemas.microsoft.com/office/drawing/2014/chartex" xmlns:cx1="http://schemas.microsoft.com/office/drawing/2015/9/8/chartex" xmlns:cx2="http://schemas.microsoft.com/office/drawing/2015/10/21/chartex" xmlns:cx3="http://schemas.microsoft.com/office/drawing/2016/5/9/chartex" xmlns:cx4="http://schemas.microsoft.com/office/drawing/2016/5/10/chartex" xmlns:cx5="http://schemas.microsoft.com/office/drawing/2016/5/11/chartex" xmlns:cx6="http://schemas.microsoft.com/office/drawing/2016/5/12/chartex" xmlns:cx7="http://schemas.microsoft.com/office/drawing/2016/5/13/chartex" xmlns:cx8="http://schemas.microsoft.com/office/drawing/2016/5/14/chartex" xmlns:mc="http://schemas.openxmlformats.org/markup-compatibility/2006" xmlns:aink="http://schemas.microsoft.com/office/drawing/2016/ink" xmlns:am3d="http://schemas.microsoft.com/office/drawing/2017/model3d" xmlns:o="urn:schemas-microsoft-com:office:office" xmlns:r="http://schemas.openxmlformats.org/officeDocument/2006/relationships" xmlns:m="http://schemas.openxmlformats.org/officeDocument/2006/math" xmlns:v="urn:schemas-microsoft-com:vml" xmlns:wp14="http://schemas.microsoft.com/office/word/2010/wordprocessingDrawing" xmlns:wp="http://schemas.openxmlformats.org/drawingml/2006/wordprocessingDrawing" xmlns:w10="urn:schemas-microsoft-com:office:word" xmlns:w="http://schemas.openxmlformats.org/wordprocessingml/2006/main" xmlns:w14="http://schemas.microsoft.com/office/word/2010/wordml" xmlns:w15="http://schemas.microsoft.com/office/word/2012/wordml" xmlns:w16cex="http://schemas.microsoft.com/office/word/2018/wordml/cex" xmlns:w16cid="http://schemas.microsoft.com/office/word/2016/wordml/cid" xmlns:w16="http://schemas.microsoft.com/office/word/2018/wordml" xmlns:w16se="http://schemas.microsoft.com/office/word/2015/wordml/symex" xmlns:wpg="http://schemas.microsoft.com/office/word/2010/wordprocessingGroup" xmlns:wpi="http://schemas.microsoft.com/office/word/2010/wordprocessingInk" xmlns:wne="http://schemas.microsoft.com/office/word/2006/wordml" xmlns:wps="http://schemas.microsoft.com/office/word/2010/wordprocessingShape" mc:Ignorable="w14 w15 w16se w16cid w16 w16cex wp14">
+<w:numbering xmlns:wpc="http://schemas.microsoft.com/office/word/2010/wordprocessingCanvas" xmlns:mc="http://schemas.openxmlformats.org/markup-compatibility/2006" xmlns:o="urn:schemas-microsoft-com:office:office" xmlns:r="http://schemas.openxmlformats.org/officeDocument/2006/relationships" xmlns:m="http://schemas.openxmlformats.org/officeDocument/2006/math" xmlns:v="urn:schemas-microsoft-com:vml" xmlns:wp14="http://schemas.microsoft.com/office/word/2010/wordprocessingDrawing" xmlns:wp="http://schemas.openxmlformats.org/drawingml/2006/wordprocessingDrawing" xmlns:w10="urn:schemas-microsoft-com:office:word" xmlns:w="http://schemas.openxmlformats.org/wordprocessingml/2006/main" xmlns:w14="http://schemas.microsoft.com/office/word/2010/wordml" xmlns:w15="http://schemas.microsoft.com/office/word/2012/wordml" xmlns:wpg="http://schemas.microsoft.com/office/word/2010/wordprocessingGroup" xmlns:wpi="http://schemas.microsoft.com/office/word/2010/wordprocessingInk" xmlns:wne="http://schemas.microsoft.com/office/word/2006/wordml" xmlns:wps="http://schemas.microsoft.com/office/word/2010/wordprocessingShape" mc:Ignorable="w14 w15 wp14">
   <w:abstractNum w:abstractNumId="0" w15:restartNumberingAfterBreak="0">
     <w:nsid w:val="401F25C7"/>
     <w:multiLevelType w:val="hybridMultilevel"/>
@@ -5956,7 +6699,7 @@
 </file>
 
 <file path=word/styles.xml><?xml version="1.0" encoding="utf-8"?>
-<w:styles xmlns:mc="http://schemas.openxmlformats.org/markup-compatibility/2006" xmlns:r="http://schemas.openxmlformats.org/officeDocument/2006/relationships" xmlns:w="http://schemas.openxmlformats.org/wordprocessingml/2006/main" xmlns:w14="http://schemas.microsoft.com/office/word/2010/wordml" xmlns:w15="http://schemas.microsoft.com/office/word/2012/wordml" xmlns:w16cex="http://schemas.microsoft.com/office/word/2018/wordml/cex" xmlns:w16cid="http://schemas.microsoft.com/office/word/2016/wordml/cid" xmlns:w16="http://schemas.microsoft.com/office/word/2018/wordml" xmlns:w16se="http://schemas.microsoft.com/office/word/2015/wordml/symex" mc:Ignorable="w14 w15 w16se w16cid w16 w16cex">
+<w:styles xmlns:mc="http://schemas.openxmlformats.org/markup-compatibility/2006" xmlns:r="http://schemas.openxmlformats.org/officeDocument/2006/relationships" xmlns:w="http://schemas.openxmlformats.org/wordprocessingml/2006/main" xmlns:w14="http://schemas.microsoft.com/office/word/2010/wordml" xmlns:w15="http://schemas.microsoft.com/office/word/2012/wordml" mc:Ignorable="w14 w15">
   <w:docDefaults>
     <w:rPrDefault>
       <w:rPr>
@@ -5972,7 +6715,7 @@
       </w:pPr>
     </w:pPrDefault>
   </w:docDefaults>
-  <w:latentStyles w:defLockedState="0" w:defUIPriority="99" w:defSemiHidden="0" w:defUnhideWhenUsed="0" w:defQFormat="0" w:count="376">
+  <w:latentStyles w:defLockedState="0" w:defUIPriority="99" w:defSemiHidden="0" w:defUnhideWhenUsed="0" w:defQFormat="0" w:count="371">
     <w:lsdException w:name="Normal" w:uiPriority="0" w:qFormat="1"/>
     <w:lsdException w:name="heading 1" w:uiPriority="9" w:qFormat="1"/>
     <w:lsdException w:name="heading 2" w:semiHidden="1" w:uiPriority="9" w:unhideWhenUsed="1" w:qFormat="1"/>
@@ -6344,11 +7087,6 @@
     <w:lsdException w:name="List Table 5 Dark Accent 6" w:uiPriority="50"/>
     <w:lsdException w:name="List Table 6 Colorful Accent 6" w:uiPriority="51"/>
     <w:lsdException w:name="List Table 7 Colorful Accent 6" w:uiPriority="52"/>
-    <w:lsdException w:name="Mention" w:semiHidden="1" w:unhideWhenUsed="1"/>
-    <w:lsdException w:name="Smart Hyperlink" w:semiHidden="1" w:unhideWhenUsed="1"/>
-    <w:lsdException w:name="Hashtag" w:semiHidden="1" w:unhideWhenUsed="1"/>
-    <w:lsdException w:name="Unresolved Mention" w:semiHidden="1" w:unhideWhenUsed="1"/>
-    <w:lsdException w:name="Smart Link" w:semiHidden="1" w:unhideWhenUsed="1"/>
   </w:latentStyles>
   <w:style w:type="paragraph" w:default="1" w:styleId="Normal">
     <w:name w:val="Normal"/>
@@ -6848,7 +7586,7 @@
       <w:shd w:val="clear" w:color="auto" w:fill="E1DFDD"/>
     </w:rPr>
   </w:style>
-  <w:style w:type="character" w:styleId="UnresolvedMention">
+  <w:style w:type="character" w:customStyle="1" w:styleId="UnresolvedMention">
     <w:name w:val="Unresolved Mention"/>
     <w:basedOn w:val="DefaultParagraphFont"/>
     <w:uiPriority w:val="99"/>
@@ -7163,7 +7901,7 @@
 </file>
 
 <file path=customXml/itemProps1.xml><?xml version="1.0" encoding="utf-8"?>
-<ds:datastoreItem xmlns:ds="http://schemas.openxmlformats.org/officeDocument/2006/customXml" ds:itemID="{DE1D6107-3169-4016-A47E-19005E29664B}">
+<ds:datastoreItem xmlns:ds="http://schemas.openxmlformats.org/officeDocument/2006/customXml" ds:itemID="{19585656-479E-468C-98C7-CCFC1B3712AD}">
   <ds:schemaRefs>
     <ds:schemaRef ds:uri="http://schemas.openxmlformats.org/officeDocument/2006/bibliography"/>
   </ds:schemaRefs>

</xml_diff>

<commit_message>
Added return to start point screen
</commit_message>
<xml_diff>
--- a/development/main.docx
+++ b/development/main.docx
@@ -1,6 +1,6 @@
 
 <file path=word/document.xml><?xml version="1.0" encoding="utf-8"?>
-<w:document xmlns:wpc="http://schemas.microsoft.com/office/word/2010/wordprocessingCanvas" xmlns:mc="http://schemas.openxmlformats.org/markup-compatibility/2006" xmlns:o="urn:schemas-microsoft-com:office:office" xmlns:r="http://schemas.openxmlformats.org/officeDocument/2006/relationships" xmlns:m="http://schemas.openxmlformats.org/officeDocument/2006/math" xmlns:v="urn:schemas-microsoft-com:vml" xmlns:wp14="http://schemas.microsoft.com/office/word/2010/wordprocessingDrawing" xmlns:wp="http://schemas.openxmlformats.org/drawingml/2006/wordprocessingDrawing" xmlns:w10="urn:schemas-microsoft-com:office:word" xmlns:w="http://schemas.openxmlformats.org/wordprocessingml/2006/main" xmlns:w14="http://schemas.microsoft.com/office/word/2010/wordml" xmlns:w15="http://schemas.microsoft.com/office/word/2012/wordml" xmlns:wpg="http://schemas.microsoft.com/office/word/2010/wordprocessingGroup" xmlns:wpi="http://schemas.microsoft.com/office/word/2010/wordprocessingInk" xmlns:wne="http://schemas.microsoft.com/office/word/2006/wordml" xmlns:wps="http://schemas.microsoft.com/office/word/2010/wordprocessingShape" mc:Ignorable="w14 w15 wp14">
+<w:document xmlns:wpc="http://schemas.microsoft.com/office/word/2010/wordprocessingCanvas" xmlns:cx="http://schemas.microsoft.com/office/drawing/2014/chartex" xmlns:cx1="http://schemas.microsoft.com/office/drawing/2015/9/8/chartex" xmlns:cx2="http://schemas.microsoft.com/office/drawing/2015/10/21/chartex" xmlns:cx3="http://schemas.microsoft.com/office/drawing/2016/5/9/chartex" xmlns:cx4="http://schemas.microsoft.com/office/drawing/2016/5/10/chartex" xmlns:cx5="http://schemas.microsoft.com/office/drawing/2016/5/11/chartex" xmlns:cx6="http://schemas.microsoft.com/office/drawing/2016/5/12/chartex" xmlns:cx7="http://schemas.microsoft.com/office/drawing/2016/5/13/chartex" xmlns:cx8="http://schemas.microsoft.com/office/drawing/2016/5/14/chartex" xmlns:mc="http://schemas.openxmlformats.org/markup-compatibility/2006" xmlns:aink="http://schemas.microsoft.com/office/drawing/2016/ink" xmlns:am3d="http://schemas.microsoft.com/office/drawing/2017/model3d" xmlns:o="urn:schemas-microsoft-com:office:office" xmlns:r="http://schemas.openxmlformats.org/officeDocument/2006/relationships" xmlns:m="http://schemas.openxmlformats.org/officeDocument/2006/math" xmlns:v="urn:schemas-microsoft-com:vml" xmlns:wp14="http://schemas.microsoft.com/office/word/2010/wordprocessingDrawing" xmlns:wp="http://schemas.openxmlformats.org/drawingml/2006/wordprocessingDrawing" xmlns:w10="urn:schemas-microsoft-com:office:word" xmlns:w="http://schemas.openxmlformats.org/wordprocessingml/2006/main" xmlns:w14="http://schemas.microsoft.com/office/word/2010/wordml" xmlns:w15="http://schemas.microsoft.com/office/word/2012/wordml" xmlns:w16cex="http://schemas.microsoft.com/office/word/2018/wordml/cex" xmlns:w16cid="http://schemas.microsoft.com/office/word/2016/wordml/cid" xmlns:w16="http://schemas.microsoft.com/office/word/2018/wordml" xmlns:w16se="http://schemas.microsoft.com/office/word/2015/wordml/symex" xmlns:wpg="http://schemas.microsoft.com/office/word/2010/wordprocessingGroup" xmlns:wpi="http://schemas.microsoft.com/office/word/2010/wordprocessingInk" xmlns:wne="http://schemas.microsoft.com/office/word/2006/wordml" xmlns:wps="http://schemas.microsoft.com/office/word/2010/wordprocessingShape" mc:Ignorable="w14 w15 w16se w16cid w16 w16cex wp14">
   <w:body>
     <w:p>
       <w:pPr>
@@ -90,11 +90,9 @@
         <w:pStyle w:val="ListParagraph"/>
         <w:ind w:left="1440" w:firstLine="720"/>
       </w:pPr>
-      <w:proofErr w:type="gramStart"/>
       <w:r>
         <w:t>mode</w:t>
       </w:r>
-      <w:proofErr w:type="gramEnd"/>
       <w:r>
         <w:rPr>
           <w:rFonts w:hint="cs"/>
@@ -155,23 +153,7 @@
           <w:rFonts w:hint="cs"/>
           <w:rtl/>
         </w:rPr>
-        <w:t xml:space="preserve">אחרי ההרצה נרשמים בו התשובות של הנבדק וזמני התגובה </w:t>
-      </w:r>
-      <w:proofErr w:type="spellStart"/>
-      <w:r>
-        <w:rPr>
-          <w:rFonts w:hint="cs"/>
-          <w:rtl/>
-        </w:rPr>
-        <w:t>וכו</w:t>
-      </w:r>
-      <w:proofErr w:type="spellEnd"/>
-      <w:r>
-        <w:rPr>
-          <w:rFonts w:hint="cs"/>
-          <w:rtl/>
-        </w:rPr>
-        <w:t>.</w:t>
+        <w:t>אחרי ההרצה נרשמים בו התשובות של הנבדק וזמני התגובה וכו.</w:t>
       </w:r>
     </w:p>
     <w:p>
@@ -183,15 +165,15 @@
         </w:numPr>
       </w:pPr>
       <w:r>
-        <w:t xml:space="preserve">[~,time] = </w:t>
+        <w:t>[</w:t>
       </w:r>
       <w:proofErr w:type="gramStart"/>
       <w:r>
-        <w:t>Screen(</w:t>
+        <w:t>~,time</w:t>
       </w:r>
       <w:proofErr w:type="gramEnd"/>
       <w:r>
-        <w:t>'flip'…)</w:t>
+        <w:t>] = Screen('flip'…)</w:t>
       </w:r>
       <w:r>
         <w:rPr>
@@ -720,23 +702,7 @@
           <w:rFonts w:hint="cs"/>
           <w:rtl/>
         </w:rPr>
-        <w:t xml:space="preserve">לכל אחת מצורפת רשימת המילים המלאכותיות שאינן חולקות </w:t>
-      </w:r>
-      <w:proofErr w:type="spellStart"/>
-      <w:r>
-        <w:rPr>
-          <w:rFonts w:hint="cs"/>
-          <w:rtl/>
-        </w:rPr>
-        <w:t>איתה</w:t>
-      </w:r>
-      <w:proofErr w:type="spellEnd"/>
-      <w:r>
-        <w:rPr>
-          <w:rFonts w:hint="cs"/>
-          <w:rtl/>
-        </w:rPr>
-        <w:t xml:space="preserve"> אותיות ולכן יכולות להופיע בתור ה-</w:t>
+        <w:t>לכל אחת מצורפת רשימת המילים המלאכותיות שאינן חולקות איתה אותיות ולכן יכולות להופיע בתור ה-</w:t>
       </w:r>
       <w:r>
         <w:t>prime</w:t>
@@ -859,23 +825,7 @@
           <w:rFonts w:hint="cs"/>
           <w:rtl/>
         </w:rPr>
-        <w:t xml:space="preserve">לכל אחת מצורפת רשימת המילים הטבעיות שאינן חולקות </w:t>
-      </w:r>
-      <w:proofErr w:type="spellStart"/>
-      <w:r>
-        <w:rPr>
-          <w:rFonts w:hint="cs"/>
-          <w:rtl/>
-        </w:rPr>
-        <w:t>איתה</w:t>
-      </w:r>
-      <w:proofErr w:type="spellEnd"/>
-      <w:r>
-        <w:rPr>
-          <w:rFonts w:hint="cs"/>
-          <w:rtl/>
-        </w:rPr>
-        <w:t xml:space="preserve"> אותיות ולכן יכולות להופיע בתור ה-</w:t>
+        <w:t>לכל אחת מצורפת רשימת המילים הטבעיות שאינן חולקות איתה אותיות ולכן יכולות להופיע בתור ה-</w:t>
       </w:r>
       <w:r>
         <w:t>prime</w:t>
@@ -959,23 +909,7 @@
           <w:rFonts w:hint="cs"/>
           <w:rtl/>
         </w:rPr>
-        <w:t xml:space="preserve">לכל אחת מצורפת רשימת המילים הטבעיות שאינן חולקות </w:t>
-      </w:r>
-      <w:proofErr w:type="spellStart"/>
-      <w:r>
-        <w:rPr>
-          <w:rFonts w:hint="cs"/>
-          <w:rtl/>
-        </w:rPr>
-        <w:t>איתה</w:t>
-      </w:r>
-      <w:proofErr w:type="spellEnd"/>
-      <w:r>
-        <w:rPr>
-          <w:rFonts w:hint="cs"/>
-          <w:rtl/>
-        </w:rPr>
-        <w:t xml:space="preserve"> אותיות ולכן יכולות להופיע בתור המסיח שלה.</w:t>
+        <w:t>לכל אחת מצורפת רשימת המילים הטבעיות שאינן חולקות איתה אותיות ולכן יכולות להופיע בתור המסיח שלה.</w:t>
       </w:r>
     </w:p>
     <w:p>
@@ -1039,23 +973,7 @@
           <w:rFonts w:hint="cs"/>
           <w:rtl/>
         </w:rPr>
-        <w:t xml:space="preserve">לכל אחת מצורפת רשימת המילים המלאכותיות שאינן חולקות </w:t>
-      </w:r>
-      <w:proofErr w:type="spellStart"/>
-      <w:r>
-        <w:rPr>
-          <w:rFonts w:hint="cs"/>
-          <w:rtl/>
-        </w:rPr>
-        <w:t>איתה</w:t>
-      </w:r>
-      <w:proofErr w:type="spellEnd"/>
-      <w:r>
-        <w:rPr>
-          <w:rFonts w:hint="cs"/>
-          <w:rtl/>
-        </w:rPr>
-        <w:t xml:space="preserve"> אותיות ולכן יכולות להופיע בתור המסיח שלה.</w:t>
+        <w:t>לכל אחת מצורפת רשימת המילים המלאכותיות שאינן חולקות איתה אותיות ולכן יכולות להופיע בתור המסיח שלה.</w:t>
       </w:r>
     </w:p>
     <w:p>
@@ -1155,23 +1073,7 @@
           <w:rFonts w:hint="cs"/>
           <w:rtl/>
         </w:rPr>
-        <w:t xml:space="preserve">מוצא עבור מילה את כל המילים שאינן חולקות </w:t>
-      </w:r>
-      <w:proofErr w:type="spellStart"/>
-      <w:r>
-        <w:rPr>
-          <w:rFonts w:hint="cs"/>
-          <w:rtl/>
-        </w:rPr>
-        <w:t>איתה</w:t>
-      </w:r>
-      <w:proofErr w:type="spellEnd"/>
-      <w:r>
-        <w:rPr>
-          <w:rFonts w:hint="cs"/>
-          <w:rtl/>
-        </w:rPr>
-        <w:t xml:space="preserve"> אותיות.</w:t>
+        <w:t>מוצא עבור מילה את כל המילים שאינן חולקות איתה אותיות.</w:t>
       </w:r>
     </w:p>
     <w:p>
@@ -1225,12 +1127,10 @@
         </w:rPr>
       </w:pPr>
       <w:proofErr w:type="spellStart"/>
-      <w:proofErr w:type="gramStart"/>
       <w:r>
         <w:t>makeMasks</w:t>
       </w:r>
       <w:proofErr w:type="spellEnd"/>
-      <w:proofErr w:type="gramEnd"/>
     </w:p>
     <w:p>
       <w:pPr>
@@ -1675,13 +1575,11 @@
         </w:rPr>
       </w:pPr>
       <w:proofErr w:type="spellStart"/>
-      <w:proofErr w:type="gramStart"/>
       <w:r>
         <w:lastRenderedPageBreak/>
         <w:t>newBlock</w:t>
       </w:r>
       <w:proofErr w:type="spellEnd"/>
-      <w:proofErr w:type="gramEnd"/>
     </w:p>
     <w:p>
       <w:pPr>
@@ -1810,13 +1708,192 @@
         </w:rPr>
         <w:t xml:space="preserve">ומחזיר </w:t>
       </w:r>
-      <w:proofErr w:type="spellStart"/>
-      <w:r>
-        <w:rPr>
-          <w:rFonts w:hint="cs"/>
-          <w:rtl/>
-        </w:rPr>
-        <w:t>טבלאת</w:t>
+      <w:r>
+        <w:rPr>
+          <w:rFonts w:hint="cs"/>
+          <w:rtl/>
+        </w:rPr>
+        <w:t xml:space="preserve">טבלאת </w:t>
+      </w:r>
+      <w:r>
+        <w:t>trials</w:t>
+      </w:r>
+      <w:r>
+        <w:rPr>
+          <w:rFonts w:hint="cs"/>
+          <w:rtl/>
+        </w:rPr>
+        <w:t xml:space="preserve"> עבור </w:t>
+      </w:r>
+      <w:r>
+        <w:t>block</w:t>
+      </w:r>
+      <w:r>
+        <w:rPr>
+          <w:rFonts w:hint="cs"/>
+          <w:rtl/>
+        </w:rPr>
+        <w:t xml:space="preserve"> אחד</w:t>
+      </w:r>
+      <w:r>
+        <w:rPr>
+          <w:rFonts w:hint="cs"/>
+          <w:rtl/>
+        </w:rPr>
+        <w:t xml:space="preserve">: בכל </w:t>
+      </w:r>
+      <w:r>
+        <w:t>trial</w:t>
+      </w:r>
+      <w:r>
+        <w:rPr>
+          <w:rFonts w:hint="cs"/>
+          <w:rtl/>
+        </w:rPr>
+        <w:t xml:space="preserve"> שם מטרה</w:t>
+      </w:r>
+      <w:r>
+        <w:rPr>
+          <w:rFonts w:hint="cs"/>
+          <w:rtl/>
+        </w:rPr>
+        <w:t>, פ</w:t>
+      </w:r>
+      <w:r>
+        <w:rPr>
+          <w:rFonts w:hint="cs"/>
+          <w:rtl/>
+        </w:rPr>
+        <w:t>ריים</w:t>
+      </w:r>
+      <w:r>
+        <w:rPr>
+          <w:rFonts w:hint="cs"/>
+          <w:rtl/>
+        </w:rPr>
+        <w:t xml:space="preserve"> ומסיח</w:t>
+      </w:r>
+      <w:r>
+        <w:rPr>
+          <w:rFonts w:hint="cs"/>
+          <w:rtl/>
+        </w:rPr>
+        <w:t>.</w:t>
+      </w:r>
+    </w:p>
+    <w:p>
+      <w:pPr>
+        <w:pStyle w:val="NoSpacing"/>
+        <w:numPr>
+          <w:ilvl w:val="1"/>
+          <w:numId w:val="1"/>
+        </w:numPr>
+      </w:pPr>
+      <w:r>
+        <w:rPr>
+          <w:rFonts w:hint="cs"/>
+          <w:rtl/>
+        </w:rPr>
+        <w:t xml:space="preserve">חצי מהמטרות הן </w:t>
+      </w:r>
+      <w:r>
+        <w:t>natural</w:t>
+      </w:r>
+      <w:r>
+        <w:rPr>
+          <w:rFonts w:hint="cs"/>
+          <w:rtl/>
+        </w:rPr>
+        <w:t xml:space="preserve"> וחצי </w:t>
+      </w:r>
+      <w:r>
+        <w:t>artificial</w:t>
+      </w:r>
+    </w:p>
+    <w:p>
+      <w:pPr>
+        <w:pStyle w:val="NoSpacing"/>
+        <w:numPr>
+          <w:ilvl w:val="1"/>
+          <w:numId w:val="1"/>
+        </w:numPr>
+        <w:rPr>
+          <w:rtl/>
+        </w:rPr>
+      </w:pPr>
+      <w:r>
+        <w:rPr>
+          <w:rFonts w:hint="cs"/>
+          <w:rtl/>
+        </w:rPr>
+        <w:t>חצי מהפעמים המטרה והפריים זהים וחצי לא.</w:t>
+      </w:r>
+    </w:p>
+    <w:p>
+      <w:pPr>
+        <w:pStyle w:val="NoSpacing"/>
+        <w:ind w:left="1440"/>
+        <w:rPr>
+          <w:rtl/>
+        </w:rPr>
+      </w:pPr>
+      <w:r>
+        <w:rPr>
+          <w:rFonts w:hint="cs"/>
+          <w:rtl/>
+        </w:rPr>
+        <w:t xml:space="preserve">כאשר אינם זהים הפריים </w:t>
+      </w:r>
+      <w:r>
+        <w:rPr>
+          <w:rFonts w:hint="cs"/>
+          <w:rtl/>
+        </w:rPr>
+        <w:t>שייך ל</w:t>
+      </w:r>
+      <w:r>
+        <w:rPr>
+          <w:rFonts w:hint="cs"/>
+          <w:rtl/>
+        </w:rPr>
+        <w:t xml:space="preserve">קטגוריה </w:t>
+      </w:r>
+      <w:r>
+        <w:rPr>
+          <w:rFonts w:hint="cs"/>
+          <w:rtl/>
+        </w:rPr>
+        <w:t xml:space="preserve">השניה, </w:t>
+      </w:r>
+      <w:r>
+        <w:rPr>
+          <w:rFonts w:hint="cs"/>
+          <w:rtl/>
+        </w:rPr>
+        <w:t>ואינו חולק אותיות משותפות עם המטרה</w:t>
+      </w:r>
+      <w:r>
+        <w:rPr>
+          <w:rFonts w:hint="cs"/>
+          <w:rtl/>
+        </w:rPr>
+        <w:t xml:space="preserve"> (המילים נלקחות מתוך רשימות </w:t>
+      </w:r>
+      <w:proofErr w:type="spellStart"/>
+      <w:r>
+        <w:t>art_not_common</w:t>
+      </w:r>
+      <w:proofErr w:type="spellEnd"/>
+      <w:r>
+        <w:rPr>
+          <w:rFonts w:hint="cs"/>
+          <w:rtl/>
+        </w:rPr>
+        <w:t xml:space="preserve">, </w:t>
+      </w:r>
+      <w:proofErr w:type="spellStart"/>
+      <w:r>
+        <w:t>nat_not_common</w:t>
       </w:r>
       <w:proofErr w:type="spellEnd"/>
       <w:r>
@@ -1827,6 +1904,141 @@
         <w:t xml:space="preserve"> </w:t>
       </w:r>
       <w:r>
+        <w:rPr>
+          <w:rFonts w:hint="cs"/>
+          <w:rtl/>
+        </w:rPr>
+        <w:t>אות</w:t>
+      </w:r>
+      <w:r>
+        <w:rPr>
+          <w:rFonts w:hint="cs"/>
+          <w:rtl/>
+        </w:rPr>
+        <w:t>ן</w:t>
+      </w:r>
+      <w:r>
+        <w:rPr>
+          <w:rFonts w:hint="cs"/>
+          <w:rtl/>
+        </w:rPr>
+        <w:t xml:space="preserve"> יש ליצר ידנית בעזרת </w:t>
+      </w:r>
+      <w:proofErr w:type="spellStart"/>
+      <w:r>
+        <w:t>no_common_letters_calc</w:t>
+      </w:r>
+      <w:proofErr w:type="spellEnd"/>
+      <w:r>
+        <w:rPr>
+          <w:rFonts w:hint="cs"/>
+          <w:rtl/>
+        </w:rPr>
+        <w:t>)</w:t>
+      </w:r>
+      <w:r>
+        <w:rPr>
+          <w:rFonts w:hint="cs"/>
+          <w:rtl/>
+        </w:rPr>
+        <w:t>.</w:t>
+      </w:r>
+    </w:p>
+    <w:p>
+      <w:pPr>
+        <w:pStyle w:val="NoSpacing"/>
+        <w:numPr>
+          <w:ilvl w:val="1"/>
+          <w:numId w:val="1"/>
+        </w:numPr>
+      </w:pPr>
+      <w:r>
+        <w:rPr>
+          <w:rFonts w:hint="cs"/>
+          <w:rtl/>
+        </w:rPr>
+        <w:t xml:space="preserve">מסיחים </w:t>
+      </w:r>
+      <w:r>
+        <w:rPr>
+          <w:rFonts w:hint="cs"/>
+          <w:rtl/>
+        </w:rPr>
+        <w:t>אינם חולקים אותיות משותפות עם ה-</w:t>
+      </w:r>
+      <w:r>
+        <w:t>prime</w:t>
+      </w:r>
+      <w:r>
+        <w:rPr>
+          <w:rFonts w:hint="cs"/>
+          <w:rtl/>
+        </w:rPr>
+        <w:t xml:space="preserve"> והם </w:t>
+      </w:r>
+      <w:r>
+        <w:rPr>
+          <w:rFonts w:hint="cs"/>
+          <w:rtl/>
+        </w:rPr>
+        <w:t xml:space="preserve">נלקחים מרשימת </w:t>
+      </w:r>
+      <w:proofErr w:type="spellStart"/>
+      <w:r>
+        <w:t>nat_distractors</w:t>
+      </w:r>
+      <w:proofErr w:type="spellEnd"/>
+      <w:r>
+        <w:rPr>
+          <w:rFonts w:hint="cs"/>
+          <w:rtl/>
+        </w:rPr>
+        <w:t xml:space="preserve">, </w:t>
+      </w:r>
+      <w:proofErr w:type="spellStart"/>
+      <w:r>
+        <w:t>art_distractors</w:t>
+      </w:r>
+      <w:proofErr w:type="spellEnd"/>
+      <w:r>
+        <w:rPr>
+          <w:rFonts w:hint="cs"/>
+          <w:rtl/>
+        </w:rPr>
+        <w:t xml:space="preserve">, אותן יש לייצר ידנית באמצעות </w:t>
+      </w:r>
+      <w:proofErr w:type="spellStart"/>
+      <w:r>
+        <w:t>no_common_letters_calc</w:t>
+      </w:r>
+      <w:proofErr w:type="spellEnd"/>
+      <w:r>
+        <w:rPr>
+          <w:rFonts w:hint="cs"/>
+          <w:rtl/>
+        </w:rPr>
+        <w:t>).</w:t>
+      </w:r>
+    </w:p>
+    <w:p>
+      <w:pPr>
+        <w:pStyle w:val="NoSpacing"/>
+        <w:numPr>
+          <w:ilvl w:val="1"/>
+          <w:numId w:val="1"/>
+        </w:numPr>
+        <w:rPr>
+          <w:rtl/>
+        </w:rPr>
+      </w:pPr>
+      <w:r>
+        <w:rPr>
+          <w:rFonts w:hint="cs"/>
+          <w:rtl/>
+        </w:rPr>
+        <w:t>ה-</w:t>
+      </w:r>
+      <w:r>
         <w:t>trials</w:t>
       </w:r>
       <w:r>
@@ -1834,24 +2046,99 @@
           <w:rFonts w:hint="cs"/>
           <w:rtl/>
         </w:rPr>
-        <w:t xml:space="preserve"> עבור </w:t>
-      </w:r>
-      <w:r>
-        <w:t>block</w:t>
-      </w:r>
-      <w:r>
-        <w:rPr>
-          <w:rFonts w:hint="cs"/>
-          <w:rtl/>
-        </w:rPr>
-        <w:t xml:space="preserve"> אחד</w:t>
-      </w:r>
-      <w:r>
-        <w:rPr>
-          <w:rFonts w:hint="cs"/>
-          <w:rtl/>
-        </w:rPr>
-        <w:t xml:space="preserve">: בכל </w:t>
+        <w:t xml:space="preserve"> מעורבבים כך שאין מצב שמילה חוזרת על עצמה פעמיים בשני </w:t>
+      </w:r>
+      <w:r>
+        <w:t>trials</w:t>
+      </w:r>
+      <w:r>
+        <w:rPr>
+          <w:rFonts w:hint="cs"/>
+          <w:rtl/>
+        </w:rPr>
+        <w:t xml:space="preserve"> עוקבים (לא בתור פריים ולא בתור מטרה).</w:t>
+      </w:r>
+    </w:p>
+    <w:p>
+      <w:pPr>
+        <w:pStyle w:val="Heading3"/>
+        <w:rPr>
+          <w:rtl/>
+        </w:rPr>
+      </w:pPr>
+      <w:proofErr w:type="spellStart"/>
+      <w:r>
+        <w:t>newTrials</w:t>
+      </w:r>
+      <w:proofErr w:type="spellEnd"/>
+    </w:p>
+    <w:p>
+      <w:pPr>
+        <w:pStyle w:val="NoSpacing"/>
+        <w:numPr>
+          <w:ilvl w:val="0"/>
+          <w:numId w:val="1"/>
+        </w:numPr>
+      </w:pPr>
+      <w:r>
+        <w:rPr>
+          <w:rFonts w:hint="cs"/>
+          <w:rtl/>
+        </w:rPr>
+        <w:t xml:space="preserve">יוצר טבלאת </w:t>
+      </w:r>
+      <w:r>
+        <w:t>trials</w:t>
+      </w:r>
+      <w:r>
+        <w:rPr>
+          <w:rFonts w:hint="cs"/>
+          <w:rtl/>
+        </w:rPr>
+        <w:t xml:space="preserve"> עבור כל הניסוי (באמצעות שימושים חוזרים ב-</w:t>
+      </w:r>
+      <w:proofErr w:type="spellStart"/>
+      <w:r>
+        <w:t>newBlock</w:t>
+      </w:r>
+      <w:proofErr w:type="spellEnd"/>
+      <w:r>
+        <w:rPr>
+          <w:rFonts w:hint="cs"/>
+          <w:rtl/>
+        </w:rPr>
+        <w:t>).</w:t>
+      </w:r>
+    </w:p>
+    <w:p>
+      <w:pPr>
+        <w:pStyle w:val="NoSpacing"/>
+        <w:numPr>
+          <w:ilvl w:val="0"/>
+          <w:numId w:val="1"/>
+        </w:numPr>
+      </w:pPr>
+      <w:r>
+        <w:rPr>
+          <w:rFonts w:hint="cs"/>
+          <w:rtl/>
+        </w:rPr>
+        <w:t xml:space="preserve">מוסיף </w:t>
+      </w:r>
+      <w:proofErr w:type="spellStart"/>
+      <w:r>
+        <w:t>kfk</w:t>
+      </w:r>
+      <w:proofErr w:type="spellEnd"/>
+      <w:r>
+        <w:t xml:space="preserve"> </w:t>
+      </w:r>
+      <w:r>
+        <w:rPr>
+          <w:rFonts w:hint="cs"/>
+          <w:rtl/>
+        </w:rPr>
+        <w:t xml:space="preserve">מספר בלוק לכל </w:t>
       </w:r>
       <w:r>
         <w:t>trial</w:t>
@@ -1861,432 +2148,48 @@
           <w:rFonts w:hint="cs"/>
           <w:rtl/>
         </w:rPr>
-        <w:t xml:space="preserve"> שם מטרה</w:t>
-      </w:r>
-      <w:r>
-        <w:rPr>
-          <w:rFonts w:hint="cs"/>
-          <w:rtl/>
-        </w:rPr>
-        <w:t>, פ</w:t>
-      </w:r>
-      <w:r>
-        <w:rPr>
-          <w:rFonts w:hint="cs"/>
-          <w:rtl/>
-        </w:rPr>
-        <w:t>ריים</w:t>
-      </w:r>
-      <w:r>
-        <w:rPr>
-          <w:rFonts w:hint="cs"/>
-          <w:rtl/>
-        </w:rPr>
-        <w:t xml:space="preserve"> ומסיח</w:t>
-      </w:r>
-      <w:r>
-        <w:rPr>
-          <w:rFonts w:hint="cs"/>
-          <w:rtl/>
-        </w:rPr>
         <w:t>.</w:t>
       </w:r>
     </w:p>
     <w:p>
       <w:pPr>
-        <w:pStyle w:val="NoSpacing"/>
-        <w:numPr>
-          <w:ilvl w:val="1"/>
-          <w:numId w:val="1"/>
-        </w:numPr>
-      </w:pPr>
-      <w:r>
-        <w:rPr>
-          <w:rFonts w:hint="cs"/>
-          <w:rtl/>
-        </w:rPr>
-        <w:t xml:space="preserve">חצי מהמטרות הן </w:t>
-      </w:r>
-      <w:r>
-        <w:t>natural</w:t>
-      </w:r>
-      <w:r>
-        <w:rPr>
-          <w:rFonts w:hint="cs"/>
-          <w:rtl/>
-        </w:rPr>
-        <w:t xml:space="preserve"> וחצי </w:t>
-      </w:r>
-      <w:r>
-        <w:t>artificial</w:t>
-      </w:r>
-    </w:p>
-    <w:p>
-      <w:pPr>
-        <w:pStyle w:val="NoSpacing"/>
-        <w:numPr>
-          <w:ilvl w:val="1"/>
-          <w:numId w:val="1"/>
-        </w:numPr>
-        <w:rPr>
-          <w:rtl/>
-        </w:rPr>
-      </w:pPr>
-      <w:r>
-        <w:rPr>
-          <w:rFonts w:hint="cs"/>
-          <w:rtl/>
-        </w:rPr>
-        <w:t>חצי מהפעמים המטרה והפריים זהים וחצי לא.</w:t>
-      </w:r>
-    </w:p>
-    <w:p>
-      <w:pPr>
-        <w:pStyle w:val="NoSpacing"/>
-        <w:ind w:left="1440"/>
-        <w:rPr>
-          <w:rtl/>
-        </w:rPr>
-      </w:pPr>
-      <w:r>
-        <w:rPr>
-          <w:rFonts w:hint="cs"/>
-          <w:rtl/>
-        </w:rPr>
-        <w:t xml:space="preserve">כאשר אינם זהים הפריים </w:t>
-      </w:r>
-      <w:r>
-        <w:rPr>
-          <w:rFonts w:hint="cs"/>
-          <w:rtl/>
-        </w:rPr>
-        <w:t>שייך ל</w:t>
-      </w:r>
-      <w:r>
-        <w:rPr>
-          <w:rFonts w:hint="cs"/>
-          <w:rtl/>
-        </w:rPr>
-        <w:t xml:space="preserve">קטגוריה </w:t>
-      </w:r>
-      <w:proofErr w:type="spellStart"/>
-      <w:r>
-        <w:rPr>
-          <w:rFonts w:hint="cs"/>
-          <w:rtl/>
-        </w:rPr>
-        <w:t>השניה</w:t>
-      </w:r>
-      <w:proofErr w:type="spellEnd"/>
-      <w:r>
-        <w:rPr>
-          <w:rFonts w:hint="cs"/>
-          <w:rtl/>
-        </w:rPr>
-        <w:t xml:space="preserve">, </w:t>
-      </w:r>
-      <w:r>
-        <w:rPr>
-          <w:rFonts w:hint="cs"/>
-          <w:rtl/>
-        </w:rPr>
-        <w:t>ואינו חולק אותיות משותפות עם המטרה</w:t>
-      </w:r>
-      <w:r>
-        <w:rPr>
-          <w:rFonts w:hint="cs"/>
-          <w:rtl/>
-        </w:rPr>
-        <w:t xml:space="preserve"> (המילים נלקחות מתוך רשימות </w:t>
-      </w:r>
-      <w:proofErr w:type="spellStart"/>
-      <w:r>
-        <w:t>art_not_common</w:t>
-      </w:r>
-      <w:proofErr w:type="spellEnd"/>
-      <w:r>
-        <w:rPr>
-          <w:rFonts w:hint="cs"/>
-          <w:rtl/>
-        </w:rPr>
-        <w:t xml:space="preserve">, </w:t>
-      </w:r>
-      <w:proofErr w:type="spellStart"/>
-      <w:r>
-        <w:t>nat_not_common</w:t>
-      </w:r>
-      <w:proofErr w:type="spellEnd"/>
-      <w:r>
-        <w:rPr>
-          <w:rFonts w:hint="cs"/>
-          <w:rtl/>
-        </w:rPr>
-        <w:t xml:space="preserve"> </w:t>
-      </w:r>
-      <w:r>
-        <w:rPr>
-          <w:rFonts w:hint="cs"/>
-          <w:rtl/>
-        </w:rPr>
-        <w:t>אות</w:t>
-      </w:r>
-      <w:r>
-        <w:rPr>
-          <w:rFonts w:hint="cs"/>
-          <w:rtl/>
-        </w:rPr>
-        <w:t>ן</w:t>
-      </w:r>
-      <w:r>
-        <w:rPr>
-          <w:rFonts w:hint="cs"/>
-          <w:rtl/>
-        </w:rPr>
-        <w:t xml:space="preserve"> יש ליצר ידנית בעזרת </w:t>
-      </w:r>
-      <w:proofErr w:type="spellStart"/>
-      <w:r>
-        <w:t>no_common_letters_calc</w:t>
-      </w:r>
-      <w:proofErr w:type="spellEnd"/>
-      <w:r>
-        <w:rPr>
-          <w:rFonts w:hint="cs"/>
-          <w:rtl/>
-        </w:rPr>
-        <w:t>)</w:t>
-      </w:r>
-      <w:r>
-        <w:rPr>
-          <w:rFonts w:hint="cs"/>
-          <w:rtl/>
-        </w:rPr>
-        <w:t>.</w:t>
-      </w:r>
-    </w:p>
-    <w:p>
-      <w:pPr>
-        <w:pStyle w:val="NoSpacing"/>
-        <w:numPr>
-          <w:ilvl w:val="1"/>
-          <w:numId w:val="1"/>
-        </w:numPr>
-      </w:pPr>
-      <w:r>
-        <w:rPr>
-          <w:rFonts w:hint="cs"/>
-          <w:rtl/>
-        </w:rPr>
-        <w:t xml:space="preserve">מסיחים </w:t>
-      </w:r>
-      <w:r>
-        <w:rPr>
-          <w:rFonts w:hint="cs"/>
-          <w:rtl/>
-        </w:rPr>
-        <w:t>אינם חולקים אותיות משותפות עם ה-</w:t>
-      </w:r>
-      <w:r>
-        <w:t>prime</w:t>
-      </w:r>
-      <w:r>
-        <w:rPr>
-          <w:rFonts w:hint="cs"/>
-          <w:rtl/>
-        </w:rPr>
-        <w:t xml:space="preserve"> והם </w:t>
-      </w:r>
-      <w:r>
-        <w:rPr>
-          <w:rFonts w:hint="cs"/>
-          <w:rtl/>
-        </w:rPr>
-        <w:t xml:space="preserve">נלקחים מרשימת </w:t>
-      </w:r>
-      <w:proofErr w:type="spellStart"/>
-      <w:r>
-        <w:t>nat_distractors</w:t>
-      </w:r>
-      <w:proofErr w:type="spellEnd"/>
-      <w:r>
-        <w:rPr>
-          <w:rFonts w:hint="cs"/>
-          <w:rtl/>
-        </w:rPr>
-        <w:t xml:space="preserve">, </w:t>
-      </w:r>
-      <w:proofErr w:type="spellStart"/>
-      <w:r>
-        <w:t>art_distractors</w:t>
-      </w:r>
-      <w:proofErr w:type="spellEnd"/>
-      <w:r>
-        <w:rPr>
-          <w:rFonts w:hint="cs"/>
-          <w:rtl/>
-        </w:rPr>
-        <w:t xml:space="preserve">, אותן יש לייצר ידנית באמצעות </w:t>
-      </w:r>
-      <w:proofErr w:type="spellStart"/>
-      <w:r>
-        <w:t>no_common_letters_calc</w:t>
-      </w:r>
-      <w:proofErr w:type="spellEnd"/>
-      <w:r>
-        <w:rPr>
-          <w:rFonts w:hint="cs"/>
-          <w:rtl/>
-        </w:rPr>
-        <w:t>).</w:t>
-      </w:r>
-    </w:p>
-    <w:p>
-      <w:pPr>
-        <w:pStyle w:val="NoSpacing"/>
-        <w:numPr>
-          <w:ilvl w:val="1"/>
-          <w:numId w:val="1"/>
-        </w:numPr>
-        <w:rPr>
-          <w:rtl/>
-        </w:rPr>
-      </w:pPr>
-      <w:r>
-        <w:rPr>
-          <w:rFonts w:hint="cs"/>
-          <w:rtl/>
-        </w:rPr>
-        <w:t>ה-</w:t>
-      </w:r>
-      <w:r>
-        <w:t>trials</w:t>
-      </w:r>
-      <w:r>
-        <w:rPr>
-          <w:rFonts w:hint="cs"/>
-          <w:rtl/>
-        </w:rPr>
-        <w:t xml:space="preserve"> מעורבבים כך שאין מצב שמילה חוזרת על עצמה פעמיים בשני </w:t>
-      </w:r>
-      <w:r>
-        <w:t>trials</w:t>
-      </w:r>
-      <w:r>
-        <w:rPr>
-          <w:rFonts w:hint="cs"/>
-          <w:rtl/>
-        </w:rPr>
-        <w:t xml:space="preserve"> עוקבים (לא בתור פריים ולא בתור מטרה).</w:t>
-      </w:r>
-    </w:p>
-    <w:p>
-      <w:pPr>
         <w:pStyle w:val="Heading3"/>
         <w:rPr>
           <w:rtl/>
         </w:rPr>
       </w:pPr>
       <w:proofErr w:type="spellStart"/>
-      <w:proofErr w:type="gramStart"/>
-      <w:r>
-        <w:t>newTrials</w:t>
-      </w:r>
-      <w:proofErr w:type="spellEnd"/>
-      <w:proofErr w:type="gramEnd"/>
-    </w:p>
-    <w:p>
-      <w:pPr>
-        <w:pStyle w:val="NoSpacing"/>
-        <w:numPr>
-          <w:ilvl w:val="0"/>
-          <w:numId w:val="1"/>
-        </w:numPr>
-      </w:pPr>
-      <w:r>
-        <w:rPr>
-          <w:rFonts w:hint="cs"/>
-          <w:rtl/>
-        </w:rPr>
-        <w:t xml:space="preserve">יוצר </w:t>
-      </w:r>
-      <w:proofErr w:type="spellStart"/>
-      <w:r>
-        <w:rPr>
-          <w:rFonts w:hint="cs"/>
-          <w:rtl/>
-        </w:rPr>
-        <w:t>טבלאת</w:t>
-      </w:r>
-      <w:proofErr w:type="spellEnd"/>
-      <w:r>
-        <w:rPr>
-          <w:rFonts w:hint="cs"/>
-          <w:rtl/>
-        </w:rPr>
-        <w:t xml:space="preserve"> </w:t>
-      </w:r>
-      <w:r>
-        <w:t>trials</w:t>
-      </w:r>
-      <w:r>
-        <w:rPr>
-          <w:rFonts w:hint="cs"/>
-          <w:rtl/>
-        </w:rPr>
-        <w:t xml:space="preserve"> עבור כל הניסוי (באמצעות שימושים חוזרים ב-</w:t>
-      </w:r>
-      <w:proofErr w:type="spellStart"/>
-      <w:r>
-        <w:t>newBlock</w:t>
-      </w:r>
-      <w:proofErr w:type="spellEnd"/>
-      <w:r>
-        <w:rPr>
-          <w:rFonts w:hint="cs"/>
-          <w:rtl/>
-        </w:rPr>
-        <w:t>).</w:t>
-      </w:r>
-    </w:p>
-    <w:p>
-      <w:pPr>
-        <w:pStyle w:val="NoSpacing"/>
-        <w:numPr>
-          <w:ilvl w:val="0"/>
-          <w:numId w:val="1"/>
-        </w:numPr>
-      </w:pPr>
-      <w:r>
-        <w:rPr>
-          <w:rFonts w:hint="cs"/>
-          <w:rtl/>
-        </w:rPr>
-        <w:t xml:space="preserve">מוסיף </w:t>
-      </w:r>
-      <w:proofErr w:type="spellStart"/>
-      <w:r>
-        <w:t>kfk</w:t>
-      </w:r>
-      <w:proofErr w:type="spellEnd"/>
-      <w:r>
-        <w:t xml:space="preserve"> </w:t>
-      </w:r>
-      <w:r>
-        <w:rPr>
-          <w:rFonts w:hint="cs"/>
-          <w:rtl/>
-        </w:rPr>
-        <w:t xml:space="preserve">מספר בלוק לכל </w:t>
-      </w:r>
-      <w:r>
-        <w:t>trial</w:t>
-      </w:r>
-      <w:r>
-        <w:rPr>
-          <w:rFonts w:hint="cs"/>
-          <w:rtl/>
-        </w:rPr>
-        <w:t>.</w:t>
+      <w:r>
+        <w:t>showCategor</w:t>
+      </w:r>
+      <w:proofErr w:type="spellEnd"/>
+    </w:p>
+    <w:p>
+      <w:pPr>
+        <w:pStyle w:val="NoSpacing"/>
+      </w:pPr>
+      <w:r>
+        <w:rPr>
+          <w:rFonts w:hint="cs"/>
+          <w:rtl/>
+        </w:rPr>
+        <w:t xml:space="preserve">מציג את מסך שאלת הקטגוריזציה. אופציה אחת היא </w:t>
+      </w:r>
+      <w:proofErr w:type="spellStart"/>
+      <w:r>
+        <w:rPr>
+          <w:rFonts w:hint="cs"/>
+          <w:rtl/>
+        </w:rPr>
+        <w:t>כשה"טבעי</w:t>
+      </w:r>
+      <w:proofErr w:type="spellEnd"/>
+      <w:r>
+        <w:rPr>
+          <w:rFonts w:hint="cs"/>
+          <w:rtl/>
+        </w:rPr>
+        <w:t>" מצד שמאל ושניה כשהוא מצד ימין.</w:t>
       </w:r>
     </w:p>
     <w:p>
@@ -2297,55 +2200,10 @@
         </w:rPr>
       </w:pPr>
       <w:proofErr w:type="spellStart"/>
-      <w:proofErr w:type="gramStart"/>
-      <w:r>
-        <w:t>showCategor</w:t>
-      </w:r>
-      <w:proofErr w:type="spellEnd"/>
-      <w:proofErr w:type="gramEnd"/>
-    </w:p>
-    <w:p>
-      <w:pPr>
-        <w:pStyle w:val="NoSpacing"/>
-      </w:pPr>
-      <w:r>
-        <w:rPr>
-          <w:rFonts w:hint="cs"/>
-          <w:rtl/>
-        </w:rPr>
-        <w:t xml:space="preserve">מציג את מסך שאלת הקטגוריזציה. אופציה אחת היא </w:t>
-      </w:r>
-      <w:proofErr w:type="spellStart"/>
-      <w:r>
-        <w:rPr>
-          <w:rFonts w:hint="cs"/>
-          <w:rtl/>
-        </w:rPr>
-        <w:t>כשה"טבעי</w:t>
-      </w:r>
-      <w:proofErr w:type="spellEnd"/>
-      <w:r>
-        <w:rPr>
-          <w:rFonts w:hint="cs"/>
-          <w:rtl/>
-        </w:rPr>
-        <w:t>" מצד שמאל ושניה כשהוא מצד ימין.</w:t>
-      </w:r>
-    </w:p>
-    <w:p>
-      <w:pPr>
-        <w:pStyle w:val="Heading3"/>
-        <w:rPr>
-          <w:rtl/>
-        </w:rPr>
-      </w:pPr>
-      <w:proofErr w:type="spellStart"/>
-      <w:proofErr w:type="gramStart"/>
       <w:r>
         <w:t>getTraj</w:t>
       </w:r>
       <w:proofErr w:type="spellEnd"/>
-      <w:proofErr w:type="gramEnd"/>
     </w:p>
     <w:p>
       <w:pPr>
@@ -2441,12 +2299,10 @@
         </w:rPr>
       </w:pPr>
       <w:proofErr w:type="spellStart"/>
-      <w:proofErr w:type="gramStart"/>
       <w:r>
         <w:t>getAns</w:t>
       </w:r>
       <w:proofErr w:type="spellEnd"/>
-      <w:proofErr w:type="gramEnd"/>
     </w:p>
     <w:p>
       <w:pPr>
@@ -2526,12 +2382,10 @@
         </w:rPr>
       </w:pPr>
       <w:proofErr w:type="spellStart"/>
-      <w:proofErr w:type="gramStart"/>
       <w:r>
         <w:t>saveToFile</w:t>
       </w:r>
       <w:proofErr w:type="spellEnd"/>
-      <w:proofErr w:type="gramEnd"/>
     </w:p>
     <w:p>
       <w:pPr>
@@ -2616,21 +2470,8 @@
         </w:rPr>
         <w:t xml:space="preserve"> </w:t>
       </w:r>
-      <w:proofErr w:type="spellStart"/>
-      <w:r>
-        <w:t>Guttman</w:t>
-      </w:r>
-      <w:proofErr w:type="spellEnd"/>
-      <w:r>
-        <w:t xml:space="preserve"> </w:t>
-      </w:r>
-      <w:proofErr w:type="spellStart"/>
-      <w:r>
-        <w:t>Yad</w:t>
-      </w:r>
-      <w:proofErr w:type="spellEnd"/>
-      <w:r>
-        <w:t>-Brush</w:t>
+      <w:r>
+        <w:t>Guttman Yad-Brush</w:t>
       </w:r>
     </w:p>
     <w:p>
@@ -3787,13 +3628,8 @@
         <w:t>recording</w:t>
       </w:r>
       <w:r>
-        <w:t xml:space="preserve"> along the whole experiment (in contrast to recording per trial)</w:t>
-      </w:r>
-      <w:proofErr w:type="gramStart"/>
-      <w:r>
-        <w:t>.</w:t>
-      </w:r>
-      <w:proofErr w:type="gramEnd"/>
+        <w:t xml:space="preserve"> along the whole experiment (in contrast to recording per trial).</w:t>
+      </w:r>
     </w:p>
     <w:p>
       <w:pPr>
@@ -3824,7 +3660,7 @@
           <w:b/>
           <w:bCs/>
         </w:rPr>
-        <w:t xml:space="preserve">Insert </w:t>
+        <w:t xml:space="preserve">Insert mo-cap to </w:t>
       </w:r>
       <w:proofErr w:type="spellStart"/>
       <w:r>
@@ -3832,7 +3668,7 @@
           <w:b/>
           <w:bCs/>
         </w:rPr>
-        <w:t>mo</w:t>
+        <w:t>func</w:t>
       </w:r>
       <w:proofErr w:type="spellEnd"/>
       <w:r>
@@ -3840,7 +3676,7 @@
           <w:b/>
           <w:bCs/>
         </w:rPr>
-        <w:t xml:space="preserve">-cap to </w:t>
+        <w:t xml:space="preserve">: </w:t>
       </w:r>
       <w:proofErr w:type="spellStart"/>
       <w:r>
@@ -3848,7 +3684,7 @@
           <w:b/>
           <w:bCs/>
         </w:rPr>
-        <w:t>func</w:t>
+        <w:t>showX</w:t>
       </w:r>
       <w:proofErr w:type="spellEnd"/>
       <w:r>
@@ -3856,208 +3692,257 @@
           <w:b/>
           <w:bCs/>
         </w:rPr>
-        <w:t xml:space="preserve">: </w:t>
-      </w:r>
-      <w:proofErr w:type="spellStart"/>
+        <w:t xml:space="preserve">, </w:t>
+      </w:r>
       <w:r>
         <w:rPr>
           <w:b/>
           <w:bCs/>
         </w:rPr>
-        <w:t>showX</w:t>
-      </w:r>
-      <w:proofErr w:type="spellEnd"/>
-      <w:r>
+        <w:t>wait,</w:t>
+      </w:r>
+    </w:p>
+    <w:p>
+      <w:pPr>
+        <w:pStyle w:val="NoSpacing"/>
+        <w:bidi w:val="0"/>
         <w:rPr>
           <w:b/>
           <w:bCs/>
-        </w:rPr>
-        <w:t xml:space="preserve">, </w:t>
-      </w:r>
-      <w:r>
+          <w:rtl/>
+        </w:rPr>
+      </w:pPr>
+    </w:p>
+    <w:p>
+      <w:pPr>
+        <w:pStyle w:val="NoSpacing"/>
+        <w:rPr>
+          <w:rtl/>
+        </w:rPr>
+      </w:pPr>
+      <w:r>
+        <w:rPr>
+          <w:rFonts w:hint="cs"/>
+          <w:rtl/>
+        </w:rPr>
+        <w:t>יש לאורי קלאס שאיתו הוא שומר מידע.</w:t>
+      </w:r>
+    </w:p>
+    <w:p>
+      <w:pPr>
+        <w:pStyle w:val="NoSpacing"/>
+        <w:rPr>
+          <w:rtl/>
+        </w:rPr>
+      </w:pPr>
+      <w:r>
+        <w:rPr>
+          <w:rFonts w:hint="cs"/>
+          <w:rtl/>
+        </w:rPr>
+        <w:t xml:space="preserve">בקלאס יש פונקציה שקולטת מידע, ופונקציה שממירה אותו לסוג </w:t>
+      </w:r>
+      <w:proofErr w:type="spellStart"/>
+      <w:r>
+        <w:rPr>
+          <w:rFonts w:hint="cs"/>
+          <w:rtl/>
+        </w:rPr>
+        <w:t>שמטלאב</w:t>
+      </w:r>
+      <w:proofErr w:type="spellEnd"/>
+      <w:r>
+        <w:rPr>
+          <w:rFonts w:hint="cs"/>
+          <w:rtl/>
+        </w:rPr>
+        <w:t xml:space="preserve"> מצליח לשמור בקובץ.</w:t>
+      </w:r>
+    </w:p>
+    <w:p>
+      <w:pPr>
+        <w:pStyle w:val="NoSpacing"/>
+        <w:rPr>
+          <w:rtl/>
+        </w:rPr>
+      </w:pPr>
+      <w:r>
+        <w:rPr>
+          <w:rFonts w:hint="cs"/>
+          <w:rtl/>
+        </w:rPr>
+        <w:t xml:space="preserve">יש גם פונקציה ששומרת </w:t>
+      </w:r>
+      <w:r>
+        <w:t>event</w:t>
+      </w:r>
+      <w:r>
+        <w:rPr>
+          <w:rFonts w:hint="cs"/>
+          <w:rtl/>
+        </w:rPr>
+        <w:t xml:space="preserve"> שהטיפוס שלו הוא </w:t>
+      </w:r>
+      <w:r>
+        <w:t>struct</w:t>
+      </w:r>
+      <w:r>
+        <w:rPr>
+          <w:rFonts w:hint="cs"/>
+          <w:rtl/>
+        </w:rPr>
+        <w:t xml:space="preserve"> והוא מכיל </w:t>
+      </w:r>
+      <w:r>
+        <w:t>time stamp</w:t>
+      </w:r>
+      <w:r>
+        <w:rPr>
+          <w:rFonts w:hint="cs"/>
+          <w:rtl/>
+        </w:rPr>
+        <w:t xml:space="preserve">, מה סוג </w:t>
+      </w:r>
+      <w:proofErr w:type="spellStart"/>
+      <w:r>
+        <w:rPr>
+          <w:rFonts w:hint="cs"/>
+          <w:rtl/>
+        </w:rPr>
+        <w:t>האיוונט</w:t>
+      </w:r>
+      <w:proofErr w:type="spellEnd"/>
+      <w:r>
+        <w:rPr>
+          <w:rFonts w:hint="cs"/>
+          <w:rtl/>
+        </w:rPr>
+        <w:t xml:space="preserve">, וכו'... יש לו </w:t>
+      </w:r>
+      <w:r>
+        <w:t>slot</w:t>
+      </w:r>
+      <w:r>
+        <w:rPr>
+          <w:rFonts w:hint="cs"/>
+          <w:rtl/>
+        </w:rPr>
+        <w:t xml:space="preserve"> לכל פריים של הקלטת מידע, אבל </w:t>
+      </w:r>
+      <w:proofErr w:type="spellStart"/>
+      <w:r>
+        <w:rPr>
+          <w:rFonts w:hint="cs"/>
+          <w:rtl/>
+        </w:rPr>
+        <w:t>סלוט</w:t>
+      </w:r>
+      <w:proofErr w:type="spellEnd"/>
+      <w:r>
+        <w:rPr>
+          <w:rFonts w:hint="cs"/>
+          <w:rtl/>
+        </w:rPr>
+        <w:t xml:space="preserve"> יקבל ערך רק כאשר קורה </w:t>
+      </w:r>
+      <w:proofErr w:type="spellStart"/>
+      <w:r>
+        <w:rPr>
+          <w:rFonts w:hint="cs"/>
+          <w:rtl/>
+        </w:rPr>
+        <w:t>איוונט</w:t>
+      </w:r>
+      <w:proofErr w:type="spellEnd"/>
+      <w:r>
+        <w:rPr>
+          <w:rFonts w:hint="cs"/>
+          <w:rtl/>
+        </w:rPr>
+        <w:t>.</w:t>
+      </w:r>
+    </w:p>
+    <w:p>
+      <w:pPr>
+        <w:pStyle w:val="NoSpacing"/>
+        <w:rPr>
+          <w:rtl/>
+        </w:rPr>
+      </w:pPr>
+      <w:r>
+        <w:rPr>
+          <w:rFonts w:hint="cs"/>
+          <w:rtl/>
+        </w:rPr>
+        <w:t xml:space="preserve">יש גם מונה לפריים הנוכחי </w:t>
+      </w:r>
+      <w:r>
+        <w:rPr>
+          <w:rFonts w:hint="cs"/>
+          <w:rtl/>
+        </w:rPr>
+        <w:t>ככה שהוא יודע לאן לשמור את המידע שהוא מקליט בכל פריים.</w:t>
+      </w:r>
+    </w:p>
+    <w:p>
+      <w:pPr>
+        <w:pStyle w:val="NoSpacing"/>
+        <w:rPr>
+          <w:rtl/>
+        </w:rPr>
+      </w:pPr>
+      <w:proofErr w:type="spellStart"/>
+      <w:r>
+        <w:t>Getsnapshotnow</w:t>
+      </w:r>
+      <w:proofErr w:type="spellEnd"/>
+      <w:r>
+        <w:rPr>
+          <w:rFonts w:hint="cs"/>
+          <w:rtl/>
+        </w:rPr>
+        <w:t xml:space="preserve"> = סתם פונקציה</w:t>
+      </w:r>
+    </w:p>
+    <w:p>
+      <w:pPr>
+        <w:pStyle w:val="NoSpacing"/>
+        <w:rPr>
+          <w:rtl/>
+        </w:rPr>
+      </w:pPr>
+    </w:p>
+    <w:p>
+      <w:pPr>
+        <w:pStyle w:val="NoSpacing"/>
         <w:rPr>
           <w:b/>
           <w:bCs/>
-        </w:rPr>
-        <w:t>wait,</w:t>
-      </w:r>
-    </w:p>
-    <w:p>
-      <w:pPr>
-        <w:pStyle w:val="NoSpacing"/>
-        <w:bidi w:val="0"/>
-        <w:rPr>
-          <w:b/>
-          <w:bCs/>
-          <w:rtl/>
-        </w:rPr>
-      </w:pPr>
-    </w:p>
-    <w:p>
-      <w:pPr>
-        <w:pStyle w:val="NoSpacing"/>
-        <w:rPr>
-          <w:rtl/>
-        </w:rPr>
-      </w:pPr>
-      <w:r>
-        <w:rPr>
-          <w:rFonts w:hint="cs"/>
-          <w:rtl/>
-        </w:rPr>
-        <w:t xml:space="preserve">יש לאורי קלאס </w:t>
-      </w:r>
-      <w:proofErr w:type="spellStart"/>
-      <w:r>
-        <w:rPr>
-          <w:rFonts w:hint="cs"/>
-          <w:rtl/>
-        </w:rPr>
-        <w:t>שאיתו</w:t>
-      </w:r>
-      <w:proofErr w:type="spellEnd"/>
-      <w:r>
-        <w:rPr>
-          <w:rFonts w:hint="cs"/>
-          <w:rtl/>
-        </w:rPr>
-        <w:t xml:space="preserve"> הוא שומר מידע.</w:t>
-      </w:r>
-    </w:p>
-    <w:p>
-      <w:pPr>
-        <w:pStyle w:val="NoSpacing"/>
-        <w:rPr>
-          <w:rtl/>
-        </w:rPr>
-      </w:pPr>
-      <w:r>
-        <w:rPr>
-          <w:rFonts w:hint="cs"/>
-          <w:rtl/>
-        </w:rPr>
-        <w:t xml:space="preserve">בקלאס יש פונקציה שקולטת מידע, ופונקציה שממירה אותו לסוג </w:t>
-      </w:r>
-      <w:proofErr w:type="spellStart"/>
-      <w:r>
-        <w:rPr>
-          <w:rFonts w:hint="cs"/>
-          <w:rtl/>
-        </w:rPr>
-        <w:t>שמטלאב</w:t>
-      </w:r>
-      <w:proofErr w:type="spellEnd"/>
-      <w:r>
-        <w:rPr>
-          <w:rFonts w:hint="cs"/>
-          <w:rtl/>
-        </w:rPr>
-        <w:t xml:space="preserve"> מצליח לשמור בקובץ.</w:t>
-      </w:r>
-    </w:p>
-    <w:p>
-      <w:pPr>
-        <w:pStyle w:val="NoSpacing"/>
-        <w:rPr>
-          <w:rtl/>
-        </w:rPr>
-      </w:pPr>
-      <w:r>
-        <w:rPr>
-          <w:rFonts w:hint="cs"/>
-          <w:rtl/>
-        </w:rPr>
-        <w:t xml:space="preserve">יש גם פונקציה ששומרת </w:t>
-      </w:r>
-      <w:r>
-        <w:t>event</w:t>
-      </w:r>
-      <w:r>
-        <w:rPr>
-          <w:rFonts w:hint="cs"/>
-          <w:rtl/>
-        </w:rPr>
-        <w:t xml:space="preserve"> שהטיפוס שלו הוא </w:t>
-      </w:r>
-      <w:proofErr w:type="spellStart"/>
-      <w:r>
-        <w:t>struct</w:t>
-      </w:r>
-      <w:proofErr w:type="spellEnd"/>
-      <w:r>
-        <w:rPr>
-          <w:rFonts w:hint="cs"/>
-          <w:rtl/>
-        </w:rPr>
-        <w:t xml:space="preserve"> והוא מכיל </w:t>
-      </w:r>
-      <w:r>
-        <w:t>time stamp</w:t>
-      </w:r>
-      <w:r>
-        <w:rPr>
-          <w:rFonts w:hint="cs"/>
-          <w:rtl/>
-        </w:rPr>
-        <w:t xml:space="preserve">, מה סוג </w:t>
-      </w:r>
-      <w:proofErr w:type="spellStart"/>
-      <w:r>
-        <w:rPr>
-          <w:rFonts w:hint="cs"/>
-          <w:rtl/>
-        </w:rPr>
-        <w:t>האיוונט</w:t>
-      </w:r>
-      <w:proofErr w:type="spellEnd"/>
-      <w:r>
-        <w:rPr>
-          <w:rFonts w:hint="cs"/>
-          <w:rtl/>
-        </w:rPr>
-        <w:t xml:space="preserve">, </w:t>
-      </w:r>
-      <w:proofErr w:type="spellStart"/>
-      <w:r>
-        <w:rPr>
-          <w:rFonts w:hint="cs"/>
-          <w:rtl/>
-        </w:rPr>
-        <w:t>וכו</w:t>
-      </w:r>
-      <w:proofErr w:type="spellEnd"/>
-      <w:r>
-        <w:rPr>
-          <w:rFonts w:hint="cs"/>
-          <w:rtl/>
-        </w:rPr>
-        <w:t xml:space="preserve">'... יש לו </w:t>
-      </w:r>
-      <w:r>
-        <w:t>slot</w:t>
-      </w:r>
-      <w:r>
-        <w:rPr>
-          <w:rFonts w:hint="cs"/>
-          <w:rtl/>
-        </w:rPr>
-        <w:t xml:space="preserve"> לכל פריים של הקלטת מידע, אבל </w:t>
-      </w:r>
-      <w:proofErr w:type="spellStart"/>
-      <w:r>
-        <w:rPr>
-          <w:rFonts w:hint="cs"/>
-          <w:rtl/>
-        </w:rPr>
-        <w:t>סלוט</w:t>
-      </w:r>
-      <w:proofErr w:type="spellEnd"/>
-      <w:r>
-        <w:rPr>
-          <w:rFonts w:hint="cs"/>
-          <w:rtl/>
-        </w:rPr>
-        <w:t xml:space="preserve"> יקבל ערך רק כאשר קורה </w:t>
+          <w:rtl/>
+        </w:rPr>
+      </w:pPr>
+      <w:r>
+        <w:rPr>
+          <w:rFonts w:hint="cs"/>
+          <w:rtl/>
+        </w:rPr>
+        <w:t xml:space="preserve">כרגע מסתמן שלכל </w:t>
+      </w:r>
+      <w:proofErr w:type="spellStart"/>
+      <w:r>
+        <w:rPr>
+          <w:rFonts w:hint="cs"/>
+          <w:rtl/>
+        </w:rPr>
+        <w:t>טרייל</w:t>
+      </w:r>
+      <w:proofErr w:type="spellEnd"/>
+      <w:r>
+        <w:rPr>
+          <w:rFonts w:hint="cs"/>
+          <w:rtl/>
+        </w:rPr>
+        <w:t xml:space="preserve"> יהיה צריך לעשות לולאה שתרוץ וכל פעם שייכנס אליה יבדוק אם יש </w:t>
       </w:r>
       <w:proofErr w:type="spellStart"/>
       <w:r>
@@ -4073,79 +3958,470 @@
           <w:rFonts w:hint="cs"/>
           <w:rtl/>
         </w:rPr>
+        <w:t xml:space="preserve"> לבצע, אם כן יבצע אותו</w:t>
+      </w:r>
+      <w:r>
+        <w:rPr>
+          <w:rFonts w:hint="cs"/>
+          <w:rtl/>
+        </w:rPr>
         <w:t>.</w:t>
       </w:r>
-    </w:p>
-    <w:p>
-      <w:pPr>
-        <w:pStyle w:val="NoSpacing"/>
-        <w:rPr>
-          <w:rtl/>
-        </w:rPr>
-      </w:pPr>
-      <w:r>
-        <w:rPr>
-          <w:rFonts w:hint="cs"/>
-          <w:rtl/>
-        </w:rPr>
-        <w:t xml:space="preserve">יש גם מונה לפריים הנוכחי </w:t>
-      </w:r>
-      <w:r>
-        <w:rPr>
-          <w:rFonts w:hint="cs"/>
-          <w:rtl/>
-        </w:rPr>
-        <w:t>ככה שהוא יודע לאן לשמור את המידע שהוא מקליט בכל פריים.</w:t>
-      </w:r>
-    </w:p>
-    <w:p>
-      <w:pPr>
-        <w:pStyle w:val="NoSpacing"/>
-        <w:rPr>
-          <w:rtl/>
-        </w:rPr>
-      </w:pPr>
-      <w:proofErr w:type="spellStart"/>
-      <w:r>
-        <w:t>Getsnapshotnow</w:t>
-      </w:r>
-      <w:proofErr w:type="spellEnd"/>
-      <w:r>
-        <w:rPr>
-          <w:rFonts w:hint="cs"/>
-          <w:rtl/>
-        </w:rPr>
-        <w:t xml:space="preserve"> = סתם פונקציה</w:t>
-      </w:r>
-    </w:p>
-    <w:p>
-      <w:pPr>
-        <w:pStyle w:val="NoSpacing"/>
-        <w:rPr>
-          <w:rtl/>
-        </w:rPr>
-      </w:pPr>
-    </w:p>
-    <w:p>
-      <w:pPr>
-        <w:pStyle w:val="NoSpacing"/>
-        <w:rPr>
-          <w:b/>
-          <w:bCs/>
-          <w:rtl/>
-        </w:rPr>
-      </w:pPr>
-      <w:r>
-        <w:rPr>
-          <w:rFonts w:hint="cs"/>
-          <w:rtl/>
-        </w:rPr>
-        <w:t xml:space="preserve">כרגע מסתמן שלכל </w:t>
-      </w:r>
-      <w:proofErr w:type="spellStart"/>
-      <w:r>
-        <w:rPr>
-          <w:rFonts w:hint="cs"/>
+      <w:r>
+        <w:rPr>
+          <w:rFonts w:hint="cs"/>
+          <w:rtl/>
+        </w:rPr>
+        <w:t xml:space="preserve"> </w:t>
+      </w:r>
+      <w:r>
+        <w:rPr>
+          <w:rFonts w:hint="cs"/>
+          <w:rtl/>
+        </w:rPr>
+        <w:t>אח"כ יקליט מידע (צריך לחשוב בדיוק מתי כדאי כדי שיצא מסונכרן ל-</w:t>
+      </w:r>
+      <w:r>
+        <w:t>flip</w:t>
+      </w:r>
+      <w:r>
+        <w:rPr>
+          <w:rFonts w:hint="cs"/>
+          <w:rtl/>
+        </w:rPr>
+        <w:t>, ש-</w:t>
+      </w:r>
+      <w:r>
+        <w:t>flip</w:t>
+      </w:r>
+      <w:r>
+        <w:rPr>
+          <w:rFonts w:hint="cs"/>
+          <w:rtl/>
+        </w:rPr>
+        <w:t xml:space="preserve"> הרי </w:t>
+      </w:r>
+      <w:r>
+        <w:rPr>
+          <w:rFonts w:hint="cs"/>
+          <w:u w:val="single"/>
+          <w:rtl/>
+        </w:rPr>
+        <w:t>מחכה</w:t>
+      </w:r>
+      <w:r>
+        <w:rPr>
+          <w:rFonts w:hint="cs"/>
+          <w:rtl/>
+        </w:rPr>
+        <w:t xml:space="preserve"> להתחלפות של מסך ואז ממשיך את הקוד).</w:t>
+      </w:r>
+    </w:p>
+    <w:p>
+      <w:pPr>
+        <w:pStyle w:val="NoSpacing"/>
+        <w:rPr>
+          <w:rtl/>
+        </w:rPr>
+      </w:pPr>
+      <w:r>
+        <w:rPr>
+          <w:rFonts w:hint="cs"/>
+          <w:rtl/>
+        </w:rPr>
+        <w:t xml:space="preserve">האמת שעיצוב כזה </w:t>
+      </w:r>
+      <w:r>
+        <w:rPr>
+          <w:rFonts w:hint="cs"/>
+          <w:rtl/>
+        </w:rPr>
+        <w:t xml:space="preserve">הינו קצת בעייתי כי אצלי הוא מחכה </w:t>
+      </w:r>
+      <w:proofErr w:type="spellStart"/>
+      <w:r>
+        <w:rPr>
+          <w:rFonts w:hint="cs"/>
+          <w:rtl/>
+        </w:rPr>
+        <w:t>לאינטרקציה</w:t>
+      </w:r>
+      <w:proofErr w:type="spellEnd"/>
+      <w:r>
+        <w:rPr>
+          <w:rFonts w:hint="cs"/>
+          <w:rtl/>
+        </w:rPr>
+        <w:t xml:space="preserve"> מהנבדק. אולי </w:t>
+      </w:r>
+      <w:r>
+        <w:rPr>
+          <w:rFonts w:hint="cs"/>
+          <w:rtl/>
+        </w:rPr>
+        <w:t xml:space="preserve">תעשה פונקציה של </w:t>
+      </w:r>
+      <w:r>
+        <w:t>record</w:t>
+      </w:r>
+      <w:r>
+        <w:rPr>
+          <w:rFonts w:hint="cs"/>
+          <w:rtl/>
+        </w:rPr>
+        <w:t xml:space="preserve"> ותריץ אותה אחרי כל </w:t>
+      </w:r>
+      <w:r>
+        <w:rPr>
+          <w:rFonts w:hint="cs"/>
+        </w:rPr>
+        <w:t xml:space="preserve"> </w:t>
+      </w:r>
+      <w:r>
+        <w:t>show</w:t>
+      </w:r>
+      <w:r>
+        <w:rPr>
+          <w:rFonts w:hint="cs"/>
+          <w:rtl/>
+        </w:rPr>
+        <w:t>, אבל הבעיה בזה היא שב-</w:t>
+      </w:r>
+      <w:r>
+        <w:t>show</w:t>
+      </w:r>
+      <w:r>
+        <w:rPr>
+          <w:rFonts w:hint="cs"/>
+          <w:rtl/>
+        </w:rPr>
+        <w:t xml:space="preserve"> יש </w:t>
+      </w:r>
+      <w:r>
+        <w:t>flip</w:t>
+      </w:r>
+      <w:r>
+        <w:rPr>
+          <w:rFonts w:hint="cs"/>
+          <w:rtl/>
+        </w:rPr>
+        <w:t xml:space="preserve"> ואז אתה לא תקליט בפריים אחד.</w:t>
+      </w:r>
+    </w:p>
+    <w:p>
+      <w:pPr>
+        <w:pStyle w:val="NoSpacing"/>
+      </w:pPr>
+    </w:p>
+    <w:p>
+      <w:pPr>
+        <w:pStyle w:val="NoSpacing"/>
+        <w:numPr>
+          <w:ilvl w:val="0"/>
+          <w:numId w:val="1"/>
+        </w:numPr>
+        <w:rPr>
+          <w:strike/>
+        </w:rPr>
+      </w:pPr>
+      <w:r>
+        <w:rPr>
+          <w:rFonts w:hint="cs"/>
+          <w:strike/>
+          <w:rtl/>
+        </w:rPr>
+        <w:t>לשמור את הזמנים של ה-</w:t>
+      </w:r>
+      <w:r>
+        <w:rPr>
+          <w:strike/>
+        </w:rPr>
+        <w:t>events</w:t>
+      </w:r>
+      <w:r>
+        <w:rPr>
+          <w:rFonts w:hint="cs"/>
+          <w:rtl/>
+        </w:rPr>
+        <w:t xml:space="preserve">. </w:t>
+      </w:r>
+      <w:r>
+        <w:rPr>
+          <w:rFonts w:hint="cs"/>
+          <w:strike/>
+          <w:rtl/>
+        </w:rPr>
+        <w:t xml:space="preserve">אולי עדיף לשמור זמן אבסולוטי ולא יחסי לתחילת </w:t>
+      </w:r>
+      <w:proofErr w:type="spellStart"/>
+      <w:r>
+        <w:rPr>
+          <w:rFonts w:hint="cs"/>
+          <w:strike/>
+          <w:rtl/>
+        </w:rPr>
+        <w:t>הטרייל</w:t>
+      </w:r>
+      <w:proofErr w:type="spellEnd"/>
+      <w:r>
+        <w:rPr>
+          <w:rFonts w:hint="cs"/>
+          <w:strike/>
+          <w:rtl/>
+        </w:rPr>
+        <w:t>.</w:t>
+      </w:r>
+    </w:p>
+    <w:p>
+      <w:pPr>
+        <w:pStyle w:val="NoSpacing"/>
+        <w:numPr>
+          <w:ilvl w:val="0"/>
+          <w:numId w:val="1"/>
+        </w:numPr>
+        <w:rPr>
+          <w:strike/>
+        </w:rPr>
+      </w:pPr>
+      <w:r>
+        <w:rPr>
+          <w:rFonts w:hint="cs"/>
+          <w:strike/>
+          <w:rtl/>
+        </w:rPr>
+        <w:t xml:space="preserve">להוסיף המתנה חזרה לנקודת התחלה עם </w:t>
+      </w:r>
+      <w:proofErr w:type="spellStart"/>
+      <w:r>
+        <w:rPr>
+          <w:rFonts w:hint="cs"/>
+          <w:strike/>
+          <w:rtl/>
+        </w:rPr>
+        <w:t>האמצבע</w:t>
+      </w:r>
+      <w:proofErr w:type="spellEnd"/>
+      <w:r>
+        <w:rPr>
+          <w:rFonts w:hint="cs"/>
+          <w:strike/>
+          <w:rtl/>
+        </w:rPr>
+        <w:t xml:space="preserve"> לפני הצגת שאלות.</w:t>
+      </w:r>
+    </w:p>
+    <w:p>
+      <w:pPr>
+        <w:pStyle w:val="NoSpacing"/>
+        <w:numPr>
+          <w:ilvl w:val="0"/>
+          <w:numId w:val="1"/>
+        </w:numPr>
+        <w:rPr>
+          <w:strike/>
+        </w:rPr>
+      </w:pPr>
+      <w:r>
+        <w:rPr>
+          <w:rFonts w:hint="cs"/>
+          <w:strike/>
+          <w:rtl/>
+        </w:rPr>
+        <w:t xml:space="preserve">תעבור על </w:t>
+      </w:r>
+      <w:r>
+        <w:rPr>
+          <w:strike/>
+        </w:rPr>
+        <w:t xml:space="preserve">get </w:t>
+      </w:r>
+      <w:proofErr w:type="spellStart"/>
+      <w:r>
+        <w:rPr>
+          <w:strike/>
+        </w:rPr>
+        <w:t>recog</w:t>
+      </w:r>
+      <w:proofErr w:type="spellEnd"/>
+      <w:r>
+        <w:rPr>
+          <w:rFonts w:hint="cs"/>
+          <w:strike/>
+          <w:rtl/>
+        </w:rPr>
+        <w:t xml:space="preserve"> והקוד שבא אחריה ותראה שזה מסתדר, גם מבחינת חישובי זמן תגובה למשל.</w:t>
+      </w:r>
+    </w:p>
+    <w:p>
+      <w:pPr>
+        <w:pStyle w:val="NoSpacing"/>
+        <w:numPr>
+          <w:ilvl w:val="0"/>
+          <w:numId w:val="1"/>
+        </w:numPr>
+        <w:rPr>
+          <w:strike/>
+        </w:rPr>
+      </w:pPr>
+      <w:r>
+        <w:rPr>
+          <w:rFonts w:hint="cs"/>
+          <w:strike/>
+          <w:rtl/>
+        </w:rPr>
+        <w:t xml:space="preserve">לסדר את </w:t>
+      </w:r>
+      <w:r>
+        <w:rPr>
+          <w:strike/>
+        </w:rPr>
+        <w:t>time</w:t>
+      </w:r>
+      <w:r>
+        <w:rPr>
+          <w:rFonts w:hint="cs"/>
+          <w:strike/>
+          <w:rtl/>
+        </w:rPr>
+        <w:t xml:space="preserve"> שיש ב-</w:t>
+      </w:r>
+      <w:proofErr w:type="spellStart"/>
+      <w:r>
+        <w:rPr>
+          <w:strike/>
+        </w:rPr>
+        <w:t>run_trials</w:t>
+      </w:r>
+      <w:proofErr w:type="spellEnd"/>
+      <w:r>
+        <w:rPr>
+          <w:rFonts w:hint="cs"/>
+          <w:strike/>
+          <w:rtl/>
+        </w:rPr>
+        <w:t>.</w:t>
+      </w:r>
+    </w:p>
+    <w:p>
+      <w:pPr>
+        <w:pStyle w:val="NoSpacing"/>
+        <w:numPr>
+          <w:ilvl w:val="0"/>
+          <w:numId w:val="1"/>
+        </w:numPr>
+        <w:rPr>
+          <w:strike/>
+        </w:rPr>
+      </w:pPr>
+      <w:r>
+        <w:rPr>
+          <w:rFonts w:hint="cs"/>
+          <w:strike/>
+          <w:rtl/>
+        </w:rPr>
+        <w:t xml:space="preserve">תהפוך את </w:t>
+      </w:r>
+      <w:r>
+        <w:rPr>
+          <w:strike/>
+        </w:rPr>
+        <w:t>fixation</w:t>
+      </w:r>
+      <w:r>
+        <w:rPr>
+          <w:rFonts w:hint="cs"/>
+          <w:strike/>
+          <w:rtl/>
+        </w:rPr>
+        <w:t xml:space="preserve"> לתמונה במקום מילה.</w:t>
+      </w:r>
+    </w:p>
+    <w:p>
+      <w:pPr>
+        <w:pStyle w:val="NoSpacing"/>
+        <w:numPr>
+          <w:ilvl w:val="0"/>
+          <w:numId w:val="1"/>
+        </w:numPr>
+        <w:rPr>
+          <w:strike/>
+        </w:rPr>
+      </w:pPr>
+      <w:r>
+        <w:rPr>
+          <w:rFonts w:hint="cs"/>
+          <w:strike/>
+          <w:rtl/>
+        </w:rPr>
+        <w:t xml:space="preserve">תסדר את </w:t>
+      </w:r>
+      <w:r>
+        <w:rPr>
+          <w:strike/>
+        </w:rPr>
+        <w:t>Practice</w:t>
+      </w:r>
+      <w:r>
+        <w:rPr>
+          <w:rFonts w:hint="cs"/>
+          <w:strike/>
+          <w:rtl/>
+        </w:rPr>
+        <w:t xml:space="preserve"> שיהיה כמו </w:t>
+      </w:r>
+      <w:r>
+        <w:rPr>
+          <w:strike/>
+        </w:rPr>
+        <w:t>trials</w:t>
+      </w:r>
+      <w:r>
+        <w:rPr>
+          <w:rFonts w:hint="cs"/>
+          <w:strike/>
+          <w:rtl/>
+        </w:rPr>
+        <w:t>.</w:t>
+      </w:r>
+    </w:p>
+    <w:p>
+      <w:pPr>
+        <w:pStyle w:val="NoSpacing"/>
+        <w:numPr>
+          <w:ilvl w:val="0"/>
+          <w:numId w:val="1"/>
+        </w:numPr>
+        <w:rPr>
+          <w:strike/>
+        </w:rPr>
+      </w:pPr>
+      <w:r>
+        <w:rPr>
+          <w:rFonts w:hint="cs"/>
+          <w:strike/>
+          <w:rtl/>
+        </w:rPr>
+        <w:t xml:space="preserve">תוסיף שמירה של </w:t>
+      </w:r>
+      <w:r>
+        <w:rPr>
+          <w:strike/>
+        </w:rPr>
+        <w:t>trial</w:t>
+      </w:r>
+      <w:r>
+        <w:rPr>
+          <w:rFonts w:hint="cs"/>
+          <w:strike/>
+          <w:rtl/>
+        </w:rPr>
+        <w:t xml:space="preserve"> בסוף כל </w:t>
+      </w:r>
+      <w:proofErr w:type="spellStart"/>
+      <w:r>
+        <w:rPr>
+          <w:rFonts w:hint="cs"/>
+          <w:strike/>
           <w:rtl/>
         </w:rPr>
         <w:t>טרייל</w:t>
@@ -4154,178 +4430,11 @@
       <w:r>
         <w:rPr>
           <w:rFonts w:hint="cs"/>
-          <w:rtl/>
-        </w:rPr>
-        <w:t xml:space="preserve"> יהיה צריך לעשות לולאה שתרוץ וכל פעם שייכנס אליה יבדוק אם יש </w:t>
-      </w:r>
-      <w:proofErr w:type="spellStart"/>
-      <w:r>
-        <w:rPr>
-          <w:rFonts w:hint="cs"/>
-          <w:rtl/>
-        </w:rPr>
-        <w:t>איוונט</w:t>
-      </w:r>
-      <w:proofErr w:type="spellEnd"/>
-      <w:r>
-        <w:rPr>
-          <w:rFonts w:hint="cs"/>
-          <w:rtl/>
-        </w:rPr>
-        <w:t xml:space="preserve"> לבצע, אם כן יבצע אותו</w:t>
-      </w:r>
-      <w:r>
-        <w:rPr>
-          <w:rFonts w:hint="cs"/>
+          <w:strike/>
           <w:rtl/>
         </w:rPr>
         <w:t>.</w:t>
       </w:r>
-      <w:r>
-        <w:rPr>
-          <w:rFonts w:hint="cs"/>
-          <w:rtl/>
-        </w:rPr>
-        <w:t xml:space="preserve"> </w:t>
-      </w:r>
-      <w:r>
-        <w:rPr>
-          <w:rFonts w:hint="cs"/>
-          <w:rtl/>
-        </w:rPr>
-        <w:t>אח"כ יקליט מידע (צריך לחשוב בדיוק מתי כדאי כדי שיצא מסונכרן ל-</w:t>
-      </w:r>
-      <w:r>
-        <w:t>flip</w:t>
-      </w:r>
-      <w:r>
-        <w:rPr>
-          <w:rFonts w:hint="cs"/>
-          <w:rtl/>
-        </w:rPr>
-        <w:t>, ש-</w:t>
-      </w:r>
-      <w:r>
-        <w:t>flip</w:t>
-      </w:r>
-      <w:r>
-        <w:rPr>
-          <w:rFonts w:hint="cs"/>
-          <w:rtl/>
-        </w:rPr>
-        <w:t xml:space="preserve"> הרי </w:t>
-      </w:r>
-      <w:r>
-        <w:rPr>
-          <w:rFonts w:hint="cs"/>
-          <w:u w:val="single"/>
-          <w:rtl/>
-        </w:rPr>
-        <w:t>מחכה</w:t>
-      </w:r>
-      <w:r>
-        <w:rPr>
-          <w:rFonts w:hint="cs"/>
-          <w:rtl/>
-        </w:rPr>
-        <w:t xml:space="preserve"> להתחלפות של מסך ואז ממשיך את הקוד).</w:t>
-      </w:r>
-    </w:p>
-    <w:p>
-      <w:pPr>
-        <w:pStyle w:val="NoSpacing"/>
-        <w:rPr>
-          <w:rtl/>
-        </w:rPr>
-      </w:pPr>
-      <w:r>
-        <w:rPr>
-          <w:rFonts w:hint="cs"/>
-          <w:rtl/>
-        </w:rPr>
-        <w:t xml:space="preserve">האמת שעיצוב כזה </w:t>
-      </w:r>
-      <w:r>
-        <w:rPr>
-          <w:rFonts w:hint="cs"/>
-          <w:rtl/>
-        </w:rPr>
-        <w:t xml:space="preserve">הינו קצת בעייתי כי אצלי הוא מחכה </w:t>
-      </w:r>
-      <w:proofErr w:type="spellStart"/>
-      <w:r>
-        <w:rPr>
-          <w:rFonts w:hint="cs"/>
-          <w:rtl/>
-        </w:rPr>
-        <w:t>לאינטרקציה</w:t>
-      </w:r>
-      <w:proofErr w:type="spellEnd"/>
-      <w:r>
-        <w:rPr>
-          <w:rFonts w:hint="cs"/>
-          <w:rtl/>
-        </w:rPr>
-        <w:t xml:space="preserve"> מהנבדק. אולי </w:t>
-      </w:r>
-      <w:r>
-        <w:rPr>
-          <w:rFonts w:hint="cs"/>
-          <w:rtl/>
-        </w:rPr>
-        <w:t xml:space="preserve">תעשה פונקציה של </w:t>
-      </w:r>
-      <w:r>
-        <w:t>record</w:t>
-      </w:r>
-      <w:r>
-        <w:rPr>
-          <w:rFonts w:hint="cs"/>
-          <w:rtl/>
-        </w:rPr>
-        <w:t xml:space="preserve"> ותריץ אותה אחרי כל </w:t>
-      </w:r>
-      <w:r>
-        <w:rPr>
-          <w:rFonts w:hint="cs"/>
-        </w:rPr>
-        <w:t xml:space="preserve"> </w:t>
-      </w:r>
-      <w:r>
-        <w:t>show</w:t>
-      </w:r>
-      <w:r>
-        <w:rPr>
-          <w:rFonts w:hint="cs"/>
-          <w:rtl/>
-        </w:rPr>
-        <w:t>, אבל הבעיה בזה היא שב-</w:t>
-      </w:r>
-      <w:r>
-        <w:t>show</w:t>
-      </w:r>
-      <w:r>
-        <w:rPr>
-          <w:rFonts w:hint="cs"/>
-          <w:rtl/>
-        </w:rPr>
-        <w:t xml:space="preserve"> יש </w:t>
-      </w:r>
-      <w:r>
-        <w:t>flip</w:t>
-      </w:r>
-      <w:r>
-        <w:rPr>
-          <w:rFonts w:hint="cs"/>
-          <w:rtl/>
-        </w:rPr>
-        <w:t xml:space="preserve"> ואז אתה לא תקליט בפריים אחד.</w:t>
-      </w:r>
-    </w:p>
-    <w:p>
-      <w:pPr>
-        <w:pStyle w:val="NoSpacing"/>
-      </w:pPr>
     </w:p>
     <w:p>
       <w:pPr>
@@ -4344,28 +4453,7 @@
           <w:strike/>
           <w:rtl/>
         </w:rPr>
-        <w:t>לשמור את הזמנים של ה-</w:t>
-      </w:r>
-      <w:r>
-        <w:rPr>
-          <w:strike/>
-        </w:rPr>
-        <w:t>events</w:t>
-      </w:r>
-      <w:r>
-        <w:rPr>
-          <w:rFonts w:hint="cs"/>
-          <w:rtl/>
-        </w:rPr>
-        <w:t xml:space="preserve">. </w:t>
-      </w:r>
-      <w:r>
-        <w:rPr>
-          <w:rFonts w:hint="cs"/>
-          <w:strike/>
-          <w:rtl/>
-        </w:rPr>
-        <w:t xml:space="preserve">אולי עדיף לשמור זמן אבסולוטי ולא יחסי לתחילת </w:t>
+        <w:t xml:space="preserve">תהפוך שהלולאה תרוץ על המקום הראשון רק ותמחק את </w:t>
       </w:r>
       <w:proofErr w:type="spellStart"/>
       <w:r>
@@ -4383,7 +4471,7 @@
           <w:strike/>
           <w:rtl/>
         </w:rPr>
-        <w:t>.</w:t>
+        <w:t xml:space="preserve"> האחרון.</w:t>
       </w:r>
     </w:p>
     <w:p>
@@ -4397,310 +4485,7 @@
           <w:strike/>
         </w:rPr>
       </w:pPr>
-      <w:r>
-        <w:rPr>
-          <w:rFonts w:hint="cs"/>
-          <w:strike/>
-          <w:rtl/>
-        </w:rPr>
-        <w:t xml:space="preserve">להוסיף המתנה חזרה לנקודת התחלה עם </w:t>
-      </w:r>
-      <w:proofErr w:type="spellStart"/>
-      <w:r>
-        <w:rPr>
-          <w:rFonts w:hint="cs"/>
-          <w:strike/>
-          <w:rtl/>
-        </w:rPr>
-        <w:t>האמצבע</w:t>
-      </w:r>
-      <w:proofErr w:type="spellEnd"/>
-      <w:r>
-        <w:rPr>
-          <w:rFonts w:hint="cs"/>
-          <w:strike/>
-          <w:rtl/>
-        </w:rPr>
-        <w:t xml:space="preserve"> לפני הצגת שאלות.</w:t>
-      </w:r>
-    </w:p>
-    <w:p>
-      <w:pPr>
-        <w:pStyle w:val="NoSpacing"/>
-        <w:numPr>
-          <w:ilvl w:val="0"/>
-          <w:numId w:val="1"/>
-        </w:numPr>
-        <w:rPr>
-          <w:strike/>
-        </w:rPr>
-      </w:pPr>
-      <w:r>
-        <w:rPr>
-          <w:rFonts w:hint="cs"/>
-          <w:strike/>
-          <w:rtl/>
-        </w:rPr>
-        <w:t xml:space="preserve">תעבור על </w:t>
-      </w:r>
-      <w:r>
-        <w:rPr>
-          <w:strike/>
-        </w:rPr>
-        <w:t xml:space="preserve">get </w:t>
-      </w:r>
-      <w:proofErr w:type="spellStart"/>
-      <w:r>
-        <w:rPr>
-          <w:strike/>
-        </w:rPr>
-        <w:t>recog</w:t>
-      </w:r>
-      <w:proofErr w:type="spellEnd"/>
-      <w:r>
-        <w:rPr>
-          <w:rFonts w:hint="cs"/>
-          <w:strike/>
-          <w:rtl/>
-        </w:rPr>
-        <w:t xml:space="preserve"> והקוד שבא אחריה ותראה שזה מסתדר, גם מבחינת חישובי זמן תגובה למשל.</w:t>
-      </w:r>
-    </w:p>
-    <w:p>
-      <w:pPr>
-        <w:pStyle w:val="NoSpacing"/>
-        <w:numPr>
-          <w:ilvl w:val="0"/>
-          <w:numId w:val="1"/>
-        </w:numPr>
-        <w:rPr>
-          <w:strike/>
-        </w:rPr>
-      </w:pPr>
-      <w:r>
-        <w:rPr>
-          <w:rFonts w:hint="cs"/>
-          <w:strike/>
-          <w:rtl/>
-        </w:rPr>
-        <w:t xml:space="preserve">לסדר את </w:t>
-      </w:r>
-      <w:r>
-        <w:rPr>
-          <w:strike/>
-        </w:rPr>
-        <w:t>time</w:t>
-      </w:r>
-      <w:r>
-        <w:rPr>
-          <w:rFonts w:hint="cs"/>
-          <w:strike/>
-          <w:rtl/>
-        </w:rPr>
-        <w:t xml:space="preserve"> שיש ב-</w:t>
-      </w:r>
-      <w:proofErr w:type="spellStart"/>
-      <w:r>
-        <w:rPr>
-          <w:strike/>
-        </w:rPr>
-        <w:t>run_trials</w:t>
-      </w:r>
-      <w:proofErr w:type="spellEnd"/>
-      <w:r>
-        <w:rPr>
-          <w:rFonts w:hint="cs"/>
-          <w:strike/>
-          <w:rtl/>
-        </w:rPr>
-        <w:t>.</w:t>
-      </w:r>
-    </w:p>
-    <w:p>
-      <w:pPr>
-        <w:pStyle w:val="NoSpacing"/>
-        <w:numPr>
-          <w:ilvl w:val="0"/>
-          <w:numId w:val="1"/>
-        </w:numPr>
-        <w:rPr>
-          <w:strike/>
-        </w:rPr>
-      </w:pPr>
-      <w:r>
-        <w:rPr>
-          <w:rFonts w:hint="cs"/>
-          <w:strike/>
-          <w:rtl/>
-        </w:rPr>
-        <w:t xml:space="preserve">תהפוך את </w:t>
-      </w:r>
-      <w:r>
-        <w:rPr>
-          <w:strike/>
-        </w:rPr>
-        <w:t>fixation</w:t>
-      </w:r>
-      <w:r>
-        <w:rPr>
-          <w:rFonts w:hint="cs"/>
-          <w:strike/>
-          <w:rtl/>
-        </w:rPr>
-        <w:t xml:space="preserve"> לתמונה במקום מילה.</w:t>
-      </w:r>
-    </w:p>
-    <w:p>
-      <w:pPr>
-        <w:pStyle w:val="NoSpacing"/>
-        <w:numPr>
-          <w:ilvl w:val="0"/>
-          <w:numId w:val="1"/>
-        </w:numPr>
-        <w:rPr>
-          <w:strike/>
-        </w:rPr>
-      </w:pPr>
-      <w:r>
-        <w:rPr>
-          <w:rFonts w:hint="cs"/>
-          <w:strike/>
-          <w:rtl/>
-        </w:rPr>
-        <w:t xml:space="preserve">תסדר את </w:t>
-      </w:r>
-      <w:r>
-        <w:rPr>
-          <w:strike/>
-        </w:rPr>
-        <w:t>Practice</w:t>
-      </w:r>
-      <w:r>
-        <w:rPr>
-          <w:rFonts w:hint="cs"/>
-          <w:strike/>
-          <w:rtl/>
-        </w:rPr>
-        <w:t xml:space="preserve"> שיהיה כמו </w:t>
-      </w:r>
-      <w:r>
-        <w:rPr>
-          <w:strike/>
-        </w:rPr>
-        <w:t>trials</w:t>
-      </w:r>
-      <w:r>
-        <w:rPr>
-          <w:rFonts w:hint="cs"/>
-          <w:strike/>
-          <w:rtl/>
-        </w:rPr>
-        <w:t>.</w:t>
-      </w:r>
-    </w:p>
-    <w:p>
-      <w:pPr>
-        <w:pStyle w:val="NoSpacing"/>
-        <w:numPr>
-          <w:ilvl w:val="0"/>
-          <w:numId w:val="1"/>
-        </w:numPr>
-        <w:rPr>
-          <w:strike/>
-        </w:rPr>
-      </w:pPr>
-      <w:r>
-        <w:rPr>
-          <w:rFonts w:hint="cs"/>
-          <w:strike/>
-          <w:rtl/>
-        </w:rPr>
-        <w:t xml:space="preserve">תוסיף שמירה של </w:t>
-      </w:r>
-      <w:r>
-        <w:rPr>
-          <w:strike/>
-        </w:rPr>
-        <w:t>trial</w:t>
-      </w:r>
-      <w:r>
-        <w:rPr>
-          <w:rFonts w:hint="cs"/>
-          <w:strike/>
-          <w:rtl/>
-        </w:rPr>
-        <w:t xml:space="preserve"> בסוף כל </w:t>
-      </w:r>
-      <w:proofErr w:type="spellStart"/>
-      <w:r>
-        <w:rPr>
-          <w:rFonts w:hint="cs"/>
-          <w:strike/>
-          <w:rtl/>
-        </w:rPr>
-        <w:t>טרייל</w:t>
-      </w:r>
-      <w:proofErr w:type="spellEnd"/>
-      <w:r>
-        <w:rPr>
-          <w:rFonts w:hint="cs"/>
-          <w:strike/>
-          <w:rtl/>
-        </w:rPr>
-        <w:t>.</w:t>
-      </w:r>
-    </w:p>
-    <w:p>
-      <w:pPr>
-        <w:pStyle w:val="NoSpacing"/>
-        <w:numPr>
-          <w:ilvl w:val="0"/>
-          <w:numId w:val="1"/>
-        </w:numPr>
-        <w:rPr>
-          <w:strike/>
-        </w:rPr>
-      </w:pPr>
-      <w:r>
-        <w:rPr>
-          <w:rFonts w:hint="cs"/>
-          <w:strike/>
-          <w:rtl/>
-        </w:rPr>
-        <w:t xml:space="preserve">תהפוך שהלולאה תרוץ על המקום הראשון רק ותמחק את </w:t>
-      </w:r>
-      <w:proofErr w:type="spellStart"/>
-      <w:r>
-        <w:rPr>
-          <w:rFonts w:hint="cs"/>
-          <w:strike/>
-          <w:rtl/>
-        </w:rPr>
-        <w:t>הטרייל</w:t>
-      </w:r>
-      <w:proofErr w:type="spellEnd"/>
-      <w:r>
-        <w:rPr>
-          <w:rFonts w:hint="cs"/>
-          <w:strike/>
-          <w:rtl/>
-        </w:rPr>
-        <w:t xml:space="preserve"> האחרון.</w:t>
-      </w:r>
-    </w:p>
-    <w:p>
-      <w:pPr>
-        <w:pStyle w:val="NoSpacing"/>
-        <w:numPr>
-          <w:ilvl w:val="0"/>
-          <w:numId w:val="1"/>
-        </w:numPr>
-        <w:rPr>
-          <w:strike/>
-        </w:rPr>
-      </w:pPr>
-      <w:proofErr w:type="spellStart"/>
-      <w:proofErr w:type="gramStart"/>
+      <w:proofErr w:type="spellStart"/>
       <w:r>
         <w:rPr>
           <w:strike/>
@@ -4708,7 +4493,6 @@
         <w:t>showWord</w:t>
       </w:r>
       <w:proofErr w:type="spellEnd"/>
-      <w:proofErr w:type="gramEnd"/>
       <w:r>
         <w:rPr>
           <w:rFonts w:hint="cs"/>
@@ -5386,14 +5170,12 @@
         </w:rPr>
         <w:t xml:space="preserve"> @@@ נראה שביד 1 לפי מאמרים של </w:t>
       </w:r>
-      <w:proofErr w:type="spellStart"/>
       <w:r>
         <w:rPr>
           <w:strike/>
         </w:rPr>
         <w:t>craig</w:t>
       </w:r>
-      <w:proofErr w:type="spellEnd"/>
       <w:r>
         <w:rPr>
           <w:rFonts w:hint="cs"/>
@@ -5498,10 +5280,43 @@
           <w:ilvl w:val="0"/>
           <w:numId w:val="1"/>
         </w:numPr>
-        <w:rPr>
-          <w:strike/>
-        </w:rPr>
-      </w:pPr>
+      </w:pPr>
+      <w:r>
+        <w:t>Mask2</w:t>
+      </w:r>
+      <w:r>
+        <w:rPr>
+          <w:rFonts w:hint="cs"/>
+          <w:rtl/>
+        </w:rPr>
+        <w:t xml:space="preserve"> ו-</w:t>
+      </w:r>
+      <w:r>
+        <w:t>mask3</w:t>
+      </w:r>
+      <w:r>
+        <w:rPr>
+          <w:rFonts w:hint="cs"/>
+          <w:rtl/>
+        </w:rPr>
+        <w:t xml:space="preserve"> מוצגות לזמן ארוך מדי </w:t>
+      </w:r>
+      <w:proofErr w:type="spellStart"/>
+      <w:r>
+        <w:rPr>
+          <w:rFonts w:hint="cs"/>
+          <w:rtl/>
+        </w:rPr>
+        <w:t>בטריילים</w:t>
+      </w:r>
+      <w:proofErr w:type="spellEnd"/>
+      <w:r>
+        <w:rPr>
+          <w:rFonts w:hint="cs"/>
+          <w:rtl/>
+        </w:rPr>
+        <w:t xml:space="preserve"> הראשונים.</w:t>
+      </w:r>
     </w:p>
     <w:p>
       <w:pPr>
@@ -5512,40 +5327,18 @@
         </w:numPr>
       </w:pPr>
       <w:r>
-        <w:t>Mask2</w:t>
-      </w:r>
-      <w:r>
-        <w:rPr>
-          <w:rFonts w:hint="cs"/>
-          <w:rtl/>
-        </w:rPr>
-        <w:t xml:space="preserve"> ו-</w:t>
-      </w:r>
-      <w:r>
-        <w:t>mask3</w:t>
-      </w:r>
-      <w:r>
-        <w:rPr>
-          <w:rFonts w:hint="cs"/>
-          <w:rtl/>
-        </w:rPr>
-        <w:t xml:space="preserve"> מוצגות לזמן ארוך מדי </w:t>
-      </w:r>
-      <w:proofErr w:type="spellStart"/>
-      <w:r>
-        <w:rPr>
-          <w:rFonts w:hint="cs"/>
-          <w:rtl/>
-        </w:rPr>
-        <w:t>בטריילים</w:t>
-      </w:r>
-      <w:proofErr w:type="spellEnd"/>
-      <w:r>
-        <w:rPr>
-          <w:rFonts w:hint="cs"/>
-          <w:rtl/>
-        </w:rPr>
-        <w:t xml:space="preserve"> הראשונים.</w:t>
+        <w:rPr>
+          <w:rFonts w:hint="cs"/>
+          <w:rtl/>
+        </w:rPr>
+        <w:t>תסדר פונט כתב יד</w:t>
+      </w:r>
+      <w:r>
+        <w:rPr>
+          <w:rFonts w:hint="cs"/>
+          <w:rtl/>
+        </w:rPr>
+        <w:t>, תתקן פונט חתוך</w:t>
       </w:r>
     </w:p>
     <w:p>
@@ -5555,20 +5348,77 @@
           <w:ilvl w:val="0"/>
           <w:numId w:val="1"/>
         </w:numPr>
-      </w:pPr>
-      <w:r>
-        <w:rPr>
-          <w:rFonts w:hint="cs"/>
-          <w:rtl/>
-        </w:rPr>
-        <w:t>תסדר פונט כתב יד</w:t>
-      </w:r>
-      <w:r>
-        <w:rPr>
-          <w:rFonts w:hint="cs"/>
-          <w:rtl/>
-        </w:rPr>
-        <w:t>, תתקן פונט חתוך</w:t>
+        <w:rPr>
+          <w:strike/>
+        </w:rPr>
+      </w:pPr>
+      <w:r>
+        <w:rPr>
+          <w:rFonts w:hint="cs"/>
+          <w:strike/>
+          <w:rtl/>
+        </w:rPr>
+        <w:t>תכין רשימת מילים טובה יותר</w:t>
+      </w:r>
+    </w:p>
+    <w:p>
+      <w:pPr>
+        <w:pStyle w:val="NoSpacing"/>
+        <w:numPr>
+          <w:ilvl w:val="1"/>
+          <w:numId w:val="1"/>
+        </w:numPr>
+        <w:rPr>
+          <w:strike/>
+        </w:rPr>
+      </w:pPr>
+      <w:r>
+        <w:rPr>
+          <w:rFonts w:hint="cs"/>
+          <w:strike/>
+          <w:rtl/>
+        </w:rPr>
+        <w:t xml:space="preserve">האם שימוש בפחות </w:t>
+      </w:r>
+      <w:proofErr w:type="spellStart"/>
+      <w:r>
+        <w:rPr>
+          <w:rFonts w:hint="cs"/>
+          <w:strike/>
+          <w:rtl/>
+        </w:rPr>
+        <w:t>טריילים</w:t>
+      </w:r>
+      <w:proofErr w:type="spellEnd"/>
+      <w:r>
+        <w:rPr>
+          <w:rFonts w:hint="cs"/>
+          <w:strike/>
+          <w:rtl/>
+        </w:rPr>
+        <w:t xml:space="preserve"> לבלוק (שזה אומר פחות מילים לבלוק, מתוך רשימה שהיא בגודל קבוע) יאפשר לייצר </w:t>
+      </w:r>
+      <w:r>
+        <w:rPr>
+          <w:rFonts w:hint="cs"/>
+          <w:strike/>
+          <w:rtl/>
+        </w:rPr>
+        <w:t xml:space="preserve">רשימת </w:t>
+      </w:r>
+      <w:r>
+        <w:rPr>
+          <w:strike/>
+        </w:rPr>
+        <w:t>trials</w:t>
+      </w:r>
+      <w:r>
+        <w:rPr>
+          <w:rFonts w:hint="cs"/>
+          <w:strike/>
+          <w:rtl/>
+        </w:rPr>
+        <w:t xml:space="preserve">? </w:t>
       </w:r>
     </w:p>
     <w:p>
@@ -5578,141 +5428,17 @@
           <w:ilvl w:val="0"/>
           <w:numId w:val="1"/>
         </w:numPr>
-      </w:pPr>
-      <w:r>
-        <w:rPr>
-          <w:rFonts w:hint="cs"/>
-          <w:rtl/>
-        </w:rPr>
-        <w:t>תכין רשימת מילים טובה יותר</w:t>
-      </w:r>
-    </w:p>
-    <w:p>
-      <w:pPr>
-        <w:pStyle w:val="NoSpacing"/>
-        <w:numPr>
-          <w:ilvl w:val="1"/>
-          <w:numId w:val="1"/>
-        </w:numPr>
-      </w:pPr>
-      <w:r>
-        <w:rPr>
-          <w:rFonts w:hint="cs"/>
-          <w:rtl/>
-        </w:rPr>
-        <w:t xml:space="preserve">האם שימוש בפחות </w:t>
-      </w:r>
-      <w:proofErr w:type="spellStart"/>
-      <w:r>
-        <w:rPr>
-          <w:rFonts w:hint="cs"/>
-          <w:rtl/>
-        </w:rPr>
-        <w:t>טריילים</w:t>
-      </w:r>
-      <w:proofErr w:type="spellEnd"/>
-      <w:r>
-        <w:rPr>
-          <w:rFonts w:hint="cs"/>
-          <w:rtl/>
-        </w:rPr>
-        <w:t xml:space="preserve"> לבלוק (שזה אומר פחות מילים לבלוק, מתוך רשימה שהיא בגודל קבוע) יאפשר לייצר </w:t>
-      </w:r>
-      <w:r>
-        <w:rPr>
-          <w:rFonts w:hint="cs"/>
-          <w:rtl/>
-        </w:rPr>
-        <w:t xml:space="preserve">רשימת </w:t>
-      </w:r>
-      <w:r>
-        <w:t>trials</w:t>
-      </w:r>
-      <w:r>
-        <w:rPr>
-          <w:rFonts w:hint="cs"/>
-          <w:rtl/>
-        </w:rPr>
-        <w:t xml:space="preserve">? </w:t>
-      </w:r>
-    </w:p>
-    <w:p>
-      <w:pPr>
-        <w:pStyle w:val="NoSpacing"/>
-        <w:ind w:left="1440"/>
-      </w:pPr>
-      <w:r>
-        <w:rPr>
-          <w:rFonts w:hint="cs"/>
-          <w:rtl/>
-        </w:rPr>
-        <w:t xml:space="preserve">ניסית לשנות את </w:t>
-      </w:r>
-      <w:proofErr w:type="spellStart"/>
-      <w:r>
-        <w:t>newBlock</w:t>
-      </w:r>
-      <w:proofErr w:type="spellEnd"/>
-      <w:r>
-        <w:rPr>
-          <w:rFonts w:hint="cs"/>
-          <w:rtl/>
-        </w:rPr>
-        <w:t xml:space="preserve"> ככה שהוא יהיה תלוי בגודל הבלוק ולא בגודל רשימת המילים (</w:t>
-      </w:r>
-      <w:r>
-        <w:t>words</w:t>
-      </w:r>
-      <w:r>
-        <w:rPr>
-          <w:rFonts w:hint="cs"/>
-          <w:rtl/>
-        </w:rPr>
-        <w:t>),</w:t>
-      </w:r>
-    </w:p>
-    <w:p>
-      <w:pPr>
-        <w:pStyle w:val="NoSpacing"/>
-        <w:numPr>
-          <w:ilvl w:val="0"/>
-          <w:numId w:val="1"/>
-        </w:numPr>
-      </w:pPr>
-      <w:r>
-        <w:rPr>
-          <w:rFonts w:hint="cs"/>
+        <w:rPr>
+          <w:strike/>
+        </w:rPr>
+      </w:pPr>
+      <w:r>
+        <w:rPr>
+          <w:rFonts w:hint="cs"/>
+          <w:strike/>
           <w:rtl/>
         </w:rPr>
         <w:t>תחשוב על איך לשים את החיישן על האצבע</w:t>
-      </w:r>
-    </w:p>
-    <w:p>
-      <w:pPr>
-        <w:pStyle w:val="NoSpacing"/>
-        <w:numPr>
-          <w:ilvl w:val="0"/>
-          <w:numId w:val="1"/>
-        </w:numPr>
-      </w:pPr>
-      <w:r>
-        <w:rPr>
-          <w:rFonts w:hint="cs"/>
-          <w:rtl/>
-        </w:rPr>
-        <w:t>בניתוח המידע תשמש ב-</w:t>
-      </w:r>
-      <w:proofErr w:type="spellStart"/>
-      <w:r>
-        <w:t>datastore</w:t>
-      </w:r>
-      <w:proofErr w:type="spellEnd"/>
-      <w:r>
-        <w:rPr>
-          <w:rFonts w:hint="cs"/>
-          <w:rtl/>
-        </w:rPr>
-        <w:t xml:space="preserve"> כדי לטעון את הקבצים הענקיים שיצאו לך.</w:t>
       </w:r>
     </w:p>
     <w:p>
@@ -5823,10 +5549,14 @@
           <w:ilvl w:val="0"/>
           <w:numId w:val="1"/>
         </w:numPr>
-      </w:pPr>
-      <w:r>
-        <w:rPr>
-          <w:rFonts w:hint="cs"/>
+        <w:rPr>
+          <w:strike/>
+        </w:rPr>
+      </w:pPr>
+      <w:r>
+        <w:rPr>
+          <w:rFonts w:hint="cs"/>
+          <w:strike/>
           <w:rtl/>
         </w:rPr>
         <w:t>שנה את מסך "תגובה מאורחת" ל: האצבע לא הגיעה ליעד בזמן, הגב מהר יותר.</w:t>
@@ -5834,15 +5564,55 @@
     </w:p>
     <w:p>
       <w:pPr>
-        <w:pStyle w:val="NoSpacing"/>
+        <w:pStyle w:val="ListParagraph"/>
         <w:numPr>
           <w:ilvl w:val="0"/>
           <w:numId w:val="1"/>
         </w:numPr>
-      </w:pPr>
-      <w:r>
-        <w:rPr>
-          <w:rFonts w:hint="cs"/>
+        <w:rPr>
+          <w:strike/>
+          <w:rtl/>
+        </w:rPr>
+      </w:pPr>
+      <w:r>
+        <w:rPr>
+          <w:rFonts w:hint="cs"/>
+          <w:strike/>
+          <w:rtl/>
+        </w:rPr>
+        <w:t xml:space="preserve">תשנה את המסך של </w:t>
+      </w:r>
+      <w:r>
+        <w:rPr>
+          <w:rFonts w:hint="cs"/>
+          <w:strike/>
+        </w:rPr>
+        <w:t>PAS</w:t>
+      </w:r>
+      <w:r>
+        <w:rPr>
+          <w:rFonts w:hint="cs"/>
+          <w:strike/>
+          <w:rtl/>
+        </w:rPr>
+        <w:t>, תוריד את הנקודות הכחולות.</w:t>
+      </w:r>
+    </w:p>
+    <w:p>
+      <w:pPr>
+        <w:pStyle w:val="NoSpacing"/>
+        <w:numPr>
+          <w:ilvl w:val="0"/>
+          <w:numId w:val="1"/>
+        </w:numPr>
+        <w:rPr>
+          <w:strike/>
+        </w:rPr>
+      </w:pPr>
+      <w:r>
+        <w:rPr>
+          <w:rFonts w:hint="cs"/>
+          <w:strike/>
           <w:rtl/>
         </w:rPr>
         <w:t>תבדוק שהקלטת תנועה עובדת בהלוך ובחזור</w:t>
@@ -5855,10 +5625,14 @@
           <w:ilvl w:val="1"/>
           <w:numId w:val="1"/>
         </w:numPr>
-      </w:pPr>
-      <w:r>
-        <w:rPr>
-          <w:rFonts w:hint="cs"/>
+        <w:rPr>
+          <w:strike/>
+        </w:rPr>
+      </w:pPr>
+      <w:r>
+        <w:rPr>
+          <w:rFonts w:hint="cs"/>
+          <w:strike/>
           <w:rtl/>
         </w:rPr>
         <w:t xml:space="preserve">תצייר גרף </w:t>
@@ -5866,6 +5640,7 @@
       <w:r>
         <w:rPr>
           <w:rFonts w:hint="cs"/>
+          <w:strike/>
         </w:rPr>
         <w:t>XYZ</w:t>
       </w:r>
@@ -5878,52 +5653,335 @@
           <w:numId w:val="1"/>
         </w:numPr>
         <w:rPr>
+          <w:strike/>
+        </w:rPr>
+      </w:pPr>
+      <w:r>
+        <w:rPr>
+          <w:rFonts w:hint="cs"/>
+          <w:strike/>
+          <w:rtl/>
+        </w:rPr>
+        <w:t>תוודא שזה שומר תגובה ל-</w:t>
+      </w:r>
+      <w:r>
+        <w:rPr>
+          <w:rFonts w:hint="cs"/>
+          <w:strike/>
+        </w:rPr>
+        <w:t>PAS</w:t>
+      </w:r>
+    </w:p>
+    <w:p>
+      <w:pPr>
+        <w:pStyle w:val="NoSpacing"/>
+        <w:numPr>
+          <w:ilvl w:val="0"/>
+          <w:numId w:val="1"/>
+        </w:numPr>
+        <w:rPr>
+          <w:rtl/>
+        </w:rPr>
+      </w:pPr>
+      <w:r>
+        <w:rPr>
+          <w:rFonts w:hint="cs"/>
+          <w:rtl/>
+        </w:rPr>
+        <w:t xml:space="preserve">תעלה את מספר הבלוקים כך שיהיו בסה"כ 480 </w:t>
+      </w:r>
+      <w:proofErr w:type="spellStart"/>
+      <w:r>
+        <w:rPr>
+          <w:rFonts w:hint="cs"/>
+          <w:rtl/>
+        </w:rPr>
+        <w:t>טריילים</w:t>
+      </w:r>
+      <w:proofErr w:type="spellEnd"/>
+      <w:r>
+        <w:rPr>
+          <w:rFonts w:hint="cs"/>
+          <w:rtl/>
+        </w:rPr>
+        <w:t>.</w:t>
+      </w:r>
+    </w:p>
+    <w:p>
+      <w:pPr>
+        <w:pStyle w:val="NoSpacing"/>
+        <w:numPr>
+          <w:ilvl w:val="0"/>
+          <w:numId w:val="1"/>
+        </w:numPr>
+      </w:pPr>
+      <w:r>
+        <w:rPr>
+          <w:rFonts w:hint="cs"/>
+          <w:rtl/>
+        </w:rPr>
+        <w:t>תעשה נוהל כלשהו לו</w:t>
+      </w:r>
+      <w:r>
+        <w:rPr>
+          <w:rFonts w:hint="cs"/>
+          <w:rtl/>
+        </w:rPr>
+        <w:t>ו</w:t>
+      </w:r>
+      <w:r>
+        <w:rPr>
+          <w:rFonts w:hint="cs"/>
+          <w:rtl/>
+        </w:rPr>
+        <w:t>ידוא שהמרחק מהמסך נשאר קבוע בין נבדקים.</w:t>
+      </w:r>
+    </w:p>
+    <w:p>
+      <w:pPr>
+        <w:pStyle w:val="NoSpacing"/>
+        <w:numPr>
+          <w:ilvl w:val="0"/>
+          <w:numId w:val="1"/>
+        </w:numPr>
+      </w:pPr>
+      <w:r>
+        <w:rPr>
+          <w:rFonts w:hint="cs"/>
+          <w:rtl/>
+        </w:rPr>
+        <w:t xml:space="preserve">תשנה את </w:t>
+      </w:r>
+      <w:proofErr w:type="spellStart"/>
+      <w:r>
+        <w:t>block_num</w:t>
+      </w:r>
+      <w:proofErr w:type="spellEnd"/>
+      <w:r>
+        <w:rPr>
+          <w:rFonts w:hint="cs"/>
+          <w:rtl/>
+        </w:rPr>
+        <w:t xml:space="preserve"> ל-</w:t>
+      </w:r>
+      <w:proofErr w:type="spellStart"/>
+      <w:r>
+        <w:t>nBlock</w:t>
+      </w:r>
+      <w:proofErr w:type="spellEnd"/>
+      <w:r>
+        <w:rPr>
+          <w:rFonts w:hint="cs"/>
+          <w:rtl/>
+        </w:rPr>
+        <w:t xml:space="preserve"> ואת </w:t>
+      </w:r>
+      <w:r>
+        <w:t>trial</w:t>
+      </w:r>
+      <w:r>
+        <w:rPr>
+          <w:rFonts w:hint="cs"/>
+          <w:rtl/>
+        </w:rPr>
+        <w:t xml:space="preserve"> ל-</w:t>
+      </w:r>
+      <w:proofErr w:type="spellStart"/>
+      <w:r>
+        <w:t>nTrial</w:t>
+      </w:r>
+      <w:proofErr w:type="spellEnd"/>
+    </w:p>
+    <w:p>
+      <w:pPr>
+        <w:pStyle w:val="NoSpacing"/>
+        <w:numPr>
+          <w:ilvl w:val="0"/>
+          <w:numId w:val="1"/>
+        </w:numPr>
+        <w:rPr>
+          <w:strike/>
+        </w:rPr>
+      </w:pPr>
+      <w:r>
+        <w:rPr>
+          <w:rFonts w:hint="cs"/>
+          <w:strike/>
+          <w:rtl/>
+        </w:rPr>
+        <w:t xml:space="preserve">תוסיף </w:t>
+      </w:r>
+      <w:proofErr w:type="spellStart"/>
+      <w:r>
+        <w:rPr>
+          <w:rFonts w:hint="cs"/>
+          <w:strike/>
+          <w:rtl/>
+        </w:rPr>
+        <w:t>לטבלאת</w:t>
+      </w:r>
+      <w:proofErr w:type="spellEnd"/>
+      <w:r>
+        <w:rPr>
+          <w:rFonts w:hint="cs"/>
+          <w:strike/>
+          <w:rtl/>
+        </w:rPr>
+        <w:t xml:space="preserve"> פלט באקסל את המסלול והמסלול בחזרה.</w:t>
+      </w:r>
+    </w:p>
+    <w:p>
+      <w:pPr>
+        <w:pStyle w:val="NoSpacing"/>
+        <w:numPr>
+          <w:ilvl w:val="0"/>
+          <w:numId w:val="1"/>
+        </w:numPr>
+        <w:rPr>
+          <w:strike/>
+        </w:rPr>
+      </w:pPr>
+      <w:r>
+        <w:rPr>
+          <w:rFonts w:hint="cs"/>
+          <w:strike/>
+          <w:rtl/>
+        </w:rPr>
+        <w:t>תוסיף מספר בלוק למידע שנשמר עם ה</w:t>
+      </w:r>
+      <w:proofErr w:type="spellStart"/>
+      <w:r>
+        <w:rPr>
+          <w:strike/>
+        </w:rPr>
+        <w:t>traj</w:t>
+      </w:r>
+      <w:proofErr w:type="spellEnd"/>
+    </w:p>
+    <w:p>
+      <w:pPr>
+        <w:pStyle w:val="NoSpacing"/>
+        <w:numPr>
+          <w:ilvl w:val="0"/>
+          <w:numId w:val="1"/>
+        </w:numPr>
+        <w:rPr>
+          <w:strike/>
           <w:u w:val="single"/>
-        </w:rPr>
-      </w:pPr>
-      <w:bookmarkStart w:id="0" w:name="_GoBack"/>
-      <w:r>
-        <w:rPr>
-          <w:rFonts w:hint="cs"/>
-          <w:u w:val="single"/>
-          <w:rtl/>
-        </w:rPr>
-        <w:t>תוודא שזה שומר תגובה ל-</w:t>
-      </w:r>
-      <w:r>
-        <w:rPr>
-          <w:rFonts w:hint="cs"/>
-          <w:u w:val="single"/>
-        </w:rPr>
-        <w:t>PAS</w:t>
-      </w:r>
-    </w:p>
-    <w:bookmarkEnd w:id="0"/>
-    <w:p>
-      <w:pPr>
-        <w:pStyle w:val="NoSpacing"/>
+          <w:rtl/>
+        </w:rPr>
+      </w:pPr>
+      <w:r>
+        <w:rPr>
+          <w:rFonts w:hint="cs"/>
+          <w:strike/>
+          <w:rtl/>
+        </w:rPr>
+        <w:t xml:space="preserve">תכתוב </w:t>
+      </w:r>
+      <w:proofErr w:type="spellStart"/>
+      <w:r>
+        <w:rPr>
+          <w:rFonts w:hint="cs"/>
+          <w:strike/>
+          <w:rtl/>
+        </w:rPr>
+        <w:t>בסלאק</w:t>
+      </w:r>
+      <w:proofErr w:type="spellEnd"/>
+      <w:r>
+        <w:rPr>
+          <w:rFonts w:hint="cs"/>
+          <w:strike/>
+          <w:rtl/>
+        </w:rPr>
+        <w:t xml:space="preserve"> על זה </w:t>
+      </w:r>
+      <w:proofErr w:type="spellStart"/>
+      <w:r>
+        <w:rPr>
+          <w:rFonts w:hint="cs"/>
+          <w:strike/>
+          <w:rtl/>
+        </w:rPr>
+        <w:t>שהווינדוס</w:t>
+      </w:r>
+      <w:proofErr w:type="spellEnd"/>
+      <w:r>
+        <w:rPr>
+          <w:rFonts w:hint="cs"/>
+          <w:strike/>
+          <w:rtl/>
+        </w:rPr>
+        <w:t xml:space="preserve"> לא נותן לך לשמור לדרייב כי יש רווח בשם: "</w:t>
+      </w:r>
+      <w:r>
+        <w:rPr>
+          <w:strike/>
+        </w:rPr>
+        <w:t>my drive</w:t>
+      </w:r>
+      <w:r>
+        <w:rPr>
+          <w:rFonts w:hint="cs"/>
+          <w:strike/>
+          <w:rtl/>
+        </w:rPr>
+        <w:t>".</w:t>
+      </w:r>
+    </w:p>
+    <w:p>
+      <w:pPr>
+        <w:pStyle w:val="NoSpacing"/>
+      </w:pPr>
+    </w:p>
+    <w:p>
+      <w:pPr>
+        <w:pStyle w:val="ListParagraph"/>
         <w:numPr>
           <w:ilvl w:val="0"/>
           <w:numId w:val="1"/>
         </w:numPr>
-        <w:rPr>
-          <w:rtl/>
-        </w:rPr>
-      </w:pPr>
-      <w:r>
-        <w:rPr>
-          <w:rFonts w:hint="cs"/>
-          <w:rtl/>
-        </w:rPr>
-        <w:t xml:space="preserve">תעלה את מספר הבלוקים כך שיהיו בסה"כ 480 </w:t>
-      </w:r>
-      <w:proofErr w:type="spellStart"/>
-      <w:r>
-        <w:rPr>
-          <w:rFonts w:hint="cs"/>
-          <w:rtl/>
-        </w:rPr>
-        <w:t>טריילים</w:t>
+      </w:pPr>
+      <w:r>
+        <w:rPr>
+          <w:rFonts w:hint="cs"/>
+          <w:rtl/>
+        </w:rPr>
+        <w:lastRenderedPageBreak/>
+        <w:t xml:space="preserve">תבדוק </w:t>
+      </w:r>
+      <w:proofErr w:type="spellStart"/>
+      <w:r>
+        <w:rPr>
+          <w:rFonts w:hint="cs"/>
+          <w:rtl/>
+        </w:rPr>
+        <w:t>האפ</w:t>
+      </w:r>
+      <w:proofErr w:type="spellEnd"/>
+      <w:r>
+        <w:rPr>
+          <w:rFonts w:hint="cs"/>
+          <w:rtl/>
+        </w:rPr>
+        <w:t xml:space="preserve"> נבדקים נוטים להגיב ב-</w:t>
+      </w:r>
+      <w:proofErr w:type="spellStart"/>
+      <w:r>
+        <w:t>recog</w:t>
+      </w:r>
+      <w:proofErr w:type="spellEnd"/>
+      <w:r>
+        <w:rPr>
+          <w:rFonts w:hint="cs"/>
+          <w:rtl/>
+        </w:rPr>
+        <w:t xml:space="preserve"> ימין אחרי שהגיבו ימין ב-</w:t>
+      </w:r>
+      <w:proofErr w:type="spellStart"/>
+      <w:r>
+        <w:t>categor</w:t>
       </w:r>
       <w:proofErr w:type="spellEnd"/>
       <w:r>
@@ -5936,32 +5994,54 @@
     </w:p>
     <w:p>
       <w:pPr>
-        <w:pStyle w:val="NoSpacing"/>
+        <w:pStyle w:val="ListParagraph"/>
         <w:numPr>
           <w:ilvl w:val="0"/>
           <w:numId w:val="1"/>
         </w:numPr>
-      </w:pPr>
-      <w:r>
-        <w:rPr>
-          <w:rFonts w:hint="cs"/>
-          <w:rtl/>
-        </w:rPr>
-        <w:t>תעשה נוהל כלשהו לו</w:t>
-      </w:r>
-      <w:r>
-        <w:rPr>
-          <w:rFonts w:hint="cs"/>
-          <w:rtl/>
-        </w:rPr>
-        <w:t>ו</w:t>
-      </w:r>
-      <w:r>
-        <w:rPr>
-          <w:rFonts w:hint="cs"/>
-          <w:rtl/>
-        </w:rPr>
-        <w:t>ידוא שהמרחק מהמסך נשאר קבוע בין נבדקים.</w:t>
+        <w:rPr>
+          <w:strike/>
+        </w:rPr>
+      </w:pPr>
+      <w:r>
+        <w:rPr>
+          <w:rFonts w:hint="cs"/>
+          <w:strike/>
+          <w:rtl/>
+        </w:rPr>
+        <w:t xml:space="preserve">תנסה שוב לעשות </w:t>
+      </w:r>
+      <w:r>
+        <w:rPr>
+          <w:strike/>
+        </w:rPr>
+        <w:t>clone</w:t>
+      </w:r>
+      <w:r>
+        <w:rPr>
+          <w:rFonts w:hint="cs"/>
+          <w:strike/>
+          <w:rtl/>
+        </w:rPr>
+        <w:t xml:space="preserve"> </w:t>
+      </w:r>
+      <w:proofErr w:type="spellStart"/>
+      <w:r>
+        <w:rPr>
+          <w:rFonts w:hint="cs"/>
+          <w:strike/>
+          <w:rtl/>
+        </w:rPr>
+        <w:t>לרפוסטורי</w:t>
+      </w:r>
+      <w:proofErr w:type="spellEnd"/>
+      <w:r>
+        <w:rPr>
+          <w:rFonts w:hint="cs"/>
+          <w:strike/>
+          <w:rtl/>
+        </w:rPr>
+        <w:t xml:space="preserve"> שלך</w:t>
       </w:r>
     </w:p>
     <w:p>
@@ -5977,47 +6057,60 @@
           <w:rFonts w:hint="cs"/>
           <w:rtl/>
         </w:rPr>
-        <w:t xml:space="preserve">תשנה את </w:t>
-      </w:r>
-      <w:proofErr w:type="spellStart"/>
-      <w:r>
-        <w:t>block_num</w:t>
-      </w:r>
-      <w:proofErr w:type="spellEnd"/>
-      <w:r>
-        <w:rPr>
-          <w:rFonts w:hint="cs"/>
-          <w:rtl/>
-        </w:rPr>
-        <w:t xml:space="preserve"> ל-</w:t>
-      </w:r>
-      <w:proofErr w:type="spellStart"/>
-      <w:r>
-        <w:t>nBlock</w:t>
-      </w:r>
-      <w:proofErr w:type="spellEnd"/>
-      <w:r>
-        <w:rPr>
-          <w:rFonts w:hint="cs"/>
-          <w:rtl/>
-        </w:rPr>
-        <w:t xml:space="preserve"> ואת </w:t>
-      </w:r>
-      <w:r>
-        <w:t>trial</w:t>
-      </w:r>
-      <w:r>
-        <w:rPr>
-          <w:rFonts w:hint="cs"/>
-          <w:rtl/>
-        </w:rPr>
-        <w:t xml:space="preserve"> ל-</w:t>
-      </w:r>
-      <w:proofErr w:type="spellStart"/>
-      <w:r>
-        <w:t>nTrial</w:t>
-      </w:r>
-      <w:proofErr w:type="spellEnd"/>
+        <w:t>אולי פתרון ל-</w:t>
+      </w:r>
+      <w:r>
+        <w:t>git</w:t>
+      </w:r>
+      <w:r>
+        <w:rPr>
+          <w:rFonts w:hint="cs"/>
+          <w:rtl/>
+        </w:rPr>
+        <w:t xml:space="preserve">: </w:t>
+      </w:r>
+      <w:r>
+        <w:rPr>
+          <w:rFonts w:hint="cs"/>
+          <w:rtl/>
+        </w:rPr>
+        <w:t>צריך להוסיף איפשהו את ה-</w:t>
+      </w:r>
+      <w:r>
+        <w:rPr>
+          <w:rFonts w:hint="cs"/>
+        </w:rPr>
+        <w:t>SSH</w:t>
+      </w:r>
+      <w:r>
+        <w:t xml:space="preserve"> key</w:t>
+      </w:r>
+      <w:r>
+        <w:rPr>
+          <w:rFonts w:hint="cs"/>
+          <w:rtl/>
+        </w:rPr>
+        <w:t xml:space="preserve"> של המחשב</w:t>
+      </w:r>
+      <w:r>
+        <w:rPr>
+          <w:rFonts w:hint="cs"/>
+          <w:rtl/>
+        </w:rPr>
+        <w:t xml:space="preserve"> של המעבדה</w:t>
+      </w:r>
+      <w:r>
+        <w:rPr>
+          <w:rFonts w:hint="cs"/>
+          <w:rtl/>
+        </w:rPr>
+        <w:t>.</w:t>
+      </w:r>
+    </w:p>
+    <w:p>
+      <w:pPr>
+        <w:pStyle w:val="NoSpacing"/>
+      </w:pPr>
     </w:p>
     <w:p>
       <w:pPr>
@@ -6026,391 +6119,24 @@
           <w:ilvl w:val="0"/>
           <w:numId w:val="1"/>
         </w:numPr>
-        <w:rPr>
-          <w:u w:val="single"/>
-        </w:rPr>
-      </w:pPr>
-      <w:r>
-        <w:rPr>
-          <w:rFonts w:hint="cs"/>
-          <w:u w:val="single"/>
-          <w:rtl/>
-        </w:rPr>
-        <w:t xml:space="preserve">תוסיף </w:t>
-      </w:r>
-      <w:proofErr w:type="spellStart"/>
-      <w:r>
-        <w:rPr>
-          <w:rFonts w:hint="cs"/>
-          <w:u w:val="single"/>
-          <w:rtl/>
-        </w:rPr>
-        <w:t>לטבלאת</w:t>
-      </w:r>
-      <w:proofErr w:type="spellEnd"/>
-      <w:r>
-        <w:rPr>
-          <w:rFonts w:hint="cs"/>
-          <w:u w:val="single"/>
-          <w:rtl/>
-        </w:rPr>
-        <w:t xml:space="preserve"> פלט באקסל את המסלול והמסלול בחזרה.</w:t>
-      </w:r>
-    </w:p>
-    <w:p>
-      <w:pPr>
-        <w:pStyle w:val="NoSpacing"/>
-        <w:numPr>
-          <w:ilvl w:val="0"/>
-          <w:numId w:val="1"/>
-        </w:numPr>
-        <w:rPr>
-          <w:u w:val="single"/>
-        </w:rPr>
-      </w:pPr>
-      <w:r>
-        <w:rPr>
-          <w:rFonts w:hint="cs"/>
-          <w:u w:val="single"/>
-          <w:rtl/>
-        </w:rPr>
-        <w:t>תוסיף מספר בלוק למידע שנשמר עם ה</w:t>
-      </w:r>
-      <w:proofErr w:type="spellStart"/>
-      <w:r>
-        <w:rPr>
-          <w:u w:val="single"/>
-        </w:rPr>
-        <w:t>traj</w:t>
-      </w:r>
-      <w:proofErr w:type="spellEnd"/>
-    </w:p>
-    <w:p>
-      <w:pPr>
-        <w:pStyle w:val="NoSpacing"/>
-        <w:numPr>
-          <w:ilvl w:val="0"/>
-          <w:numId w:val="1"/>
-        </w:numPr>
-        <w:rPr>
-          <w:u w:val="single"/>
-        </w:rPr>
-      </w:pPr>
-      <w:r>
-        <w:rPr>
-          <w:rFonts w:hint="cs"/>
-          <w:rtl/>
-        </w:rPr>
-        <w:lastRenderedPageBreak/>
-        <w:t xml:space="preserve">להגיד לתמרה שכשאתה מנסה לעשות </w:t>
-      </w:r>
-      <w:r>
-        <w:t>copy</w:t>
-      </w:r>
-      <w:r>
-        <w:rPr>
-          <w:rFonts w:hint="cs"/>
-          <w:rtl/>
-        </w:rPr>
-        <w:t xml:space="preserve"> </w:t>
-      </w:r>
-      <w:proofErr w:type="spellStart"/>
-      <w:r>
-        <w:rPr>
-          <w:rFonts w:hint="cs"/>
-          <w:rtl/>
-        </w:rPr>
-        <w:t>בווינדוס</w:t>
-      </w:r>
-      <w:proofErr w:type="spellEnd"/>
-      <w:r>
-        <w:rPr>
-          <w:rFonts w:hint="cs"/>
-          <w:rtl/>
-        </w:rPr>
-        <w:t xml:space="preserve"> הוא לא מצליח, לדעתך</w:t>
-      </w:r>
-    </w:p>
-    <w:p>
-      <w:pPr>
-        <w:pStyle w:val="NoSpacing"/>
-        <w:numPr>
-          <w:ilvl w:val="0"/>
-          <w:numId w:val="1"/>
-        </w:numPr>
-        <w:rPr>
-          <w:u w:val="single"/>
-          <w:rtl/>
-        </w:rPr>
-      </w:pPr>
-      <w:r>
-        <w:rPr>
-          <w:rFonts w:hint="cs"/>
-          <w:rtl/>
-        </w:rPr>
-        <w:t xml:space="preserve">תכתוב </w:t>
-      </w:r>
-      <w:proofErr w:type="spellStart"/>
-      <w:r>
-        <w:rPr>
-          <w:rFonts w:hint="cs"/>
-          <w:rtl/>
-        </w:rPr>
-        <w:t>בסלאק</w:t>
-      </w:r>
-      <w:proofErr w:type="spellEnd"/>
-      <w:r>
-        <w:rPr>
-          <w:rFonts w:hint="cs"/>
-          <w:rtl/>
-        </w:rPr>
-        <w:t xml:space="preserve"> על זה </w:t>
-      </w:r>
-      <w:proofErr w:type="spellStart"/>
-      <w:r>
-        <w:rPr>
-          <w:rFonts w:hint="cs"/>
-          <w:rtl/>
-        </w:rPr>
-        <w:t>שהווינדוס</w:t>
-      </w:r>
-      <w:proofErr w:type="spellEnd"/>
-      <w:r>
-        <w:rPr>
-          <w:rFonts w:hint="cs"/>
-          <w:rtl/>
-        </w:rPr>
-        <w:t xml:space="preserve"> לא נותן לך לשמור לדרייב כי יש רווח בשם: "</w:t>
-      </w:r>
-      <w:r>
-        <w:t>my drive</w:t>
-      </w:r>
-      <w:r>
-        <w:rPr>
-          <w:rFonts w:hint="cs"/>
-          <w:rtl/>
-        </w:rPr>
-        <w:t>".</w:t>
-      </w:r>
-    </w:p>
-    <w:p>
-      <w:pPr>
-        <w:pStyle w:val="NoSpacing"/>
-      </w:pPr>
-    </w:p>
-    <w:p>
-      <w:pPr>
-        <w:pStyle w:val="ListParagraph"/>
-        <w:numPr>
-          <w:ilvl w:val="0"/>
-          <w:numId w:val="1"/>
-        </w:numPr>
-      </w:pPr>
-      <w:r>
-        <w:rPr>
-          <w:rFonts w:hint="cs"/>
-          <w:rtl/>
-        </w:rPr>
-        <w:t xml:space="preserve">תבדוק </w:t>
-      </w:r>
-      <w:proofErr w:type="spellStart"/>
-      <w:r>
-        <w:rPr>
-          <w:rFonts w:hint="cs"/>
-          <w:rtl/>
-        </w:rPr>
-        <w:t>האפ</w:t>
-      </w:r>
-      <w:proofErr w:type="spellEnd"/>
-      <w:r>
-        <w:rPr>
-          <w:rFonts w:hint="cs"/>
-          <w:rtl/>
-        </w:rPr>
-        <w:t xml:space="preserve"> נבדקים נוטים להגיב ב-</w:t>
-      </w:r>
-      <w:proofErr w:type="spellStart"/>
-      <w:r>
-        <w:t>recog</w:t>
-      </w:r>
-      <w:proofErr w:type="spellEnd"/>
-      <w:r>
-        <w:rPr>
-          <w:rFonts w:hint="cs"/>
-          <w:rtl/>
-        </w:rPr>
-        <w:t xml:space="preserve"> ימין אחרי שהגיבו ימין ב-</w:t>
-      </w:r>
-      <w:proofErr w:type="spellStart"/>
-      <w:r>
-        <w:t>categor</w:t>
-      </w:r>
-      <w:proofErr w:type="spellEnd"/>
-      <w:r>
-        <w:rPr>
-          <w:rFonts w:hint="cs"/>
-          <w:rtl/>
-        </w:rPr>
-        <w:t>.</w:t>
-      </w:r>
-    </w:p>
-    <w:p>
-      <w:pPr>
-        <w:pStyle w:val="ListParagraph"/>
-        <w:numPr>
-          <w:ilvl w:val="0"/>
-          <w:numId w:val="1"/>
-        </w:numPr>
-        <w:rPr>
-          <w:rtl/>
-        </w:rPr>
-      </w:pPr>
-      <w:r>
-        <w:rPr>
-          <w:rFonts w:hint="cs"/>
-          <w:rtl/>
-        </w:rPr>
-        <w:t xml:space="preserve">תשנה את </w:t>
-      </w:r>
-      <w:r>
-        <w:rPr>
-          <w:rFonts w:hint="cs"/>
-          <w:rtl/>
-        </w:rPr>
-        <w:t xml:space="preserve">המסך של </w:t>
-      </w:r>
-      <w:r>
-        <w:rPr>
-          <w:rFonts w:hint="cs"/>
-        </w:rPr>
-        <w:t>PAS</w:t>
-      </w:r>
-      <w:r>
-        <w:rPr>
-          <w:rFonts w:hint="cs"/>
-          <w:rtl/>
-        </w:rPr>
-        <w:t>, תוריד את הנקודות הכחולות.</w:t>
-      </w:r>
-    </w:p>
-    <w:p>
-      <w:pPr>
-        <w:pStyle w:val="ListParagraph"/>
-        <w:numPr>
-          <w:ilvl w:val="0"/>
-          <w:numId w:val="1"/>
-        </w:numPr>
-      </w:pPr>
-      <w:r>
-        <w:rPr>
-          <w:rFonts w:hint="cs"/>
-          <w:rtl/>
-        </w:rPr>
-        <w:t>תנסה שוב ל</w:t>
-      </w:r>
-      <w:r>
-        <w:rPr>
-          <w:rFonts w:hint="cs"/>
-          <w:rtl/>
-        </w:rPr>
-        <w:t xml:space="preserve">עשות </w:t>
-      </w:r>
-      <w:r>
-        <w:t>clone</w:t>
-      </w:r>
-      <w:r>
-        <w:rPr>
-          <w:rFonts w:hint="cs"/>
-          <w:rtl/>
-        </w:rPr>
-        <w:t xml:space="preserve"> </w:t>
-      </w:r>
-      <w:proofErr w:type="spellStart"/>
-      <w:r>
-        <w:rPr>
-          <w:rFonts w:hint="cs"/>
-          <w:rtl/>
-        </w:rPr>
-        <w:t>לרפוסטורי</w:t>
-      </w:r>
-      <w:proofErr w:type="spellEnd"/>
-      <w:r>
-        <w:rPr>
-          <w:rFonts w:hint="cs"/>
-          <w:rtl/>
-        </w:rPr>
-        <w:t xml:space="preserve"> שלך</w:t>
-      </w:r>
-    </w:p>
-    <w:p>
-      <w:pPr>
-        <w:pStyle w:val="NoSpacing"/>
-        <w:numPr>
-          <w:ilvl w:val="0"/>
-          <w:numId w:val="1"/>
-        </w:numPr>
-      </w:pPr>
-      <w:r>
-        <w:rPr>
-          <w:rFonts w:hint="cs"/>
-          <w:rtl/>
-        </w:rPr>
-        <w:t>אולי פתרון ל-</w:t>
-      </w:r>
-      <w:proofErr w:type="spellStart"/>
-      <w:r>
-        <w:t>git</w:t>
-      </w:r>
-      <w:proofErr w:type="spellEnd"/>
-      <w:r>
-        <w:rPr>
-          <w:rFonts w:hint="cs"/>
-          <w:rtl/>
-        </w:rPr>
-        <w:t xml:space="preserve">: </w:t>
-      </w:r>
-      <w:r>
-        <w:rPr>
-          <w:rFonts w:hint="cs"/>
-          <w:rtl/>
-        </w:rPr>
-        <w:t>צריך להוסיף איפשהו את ה-</w:t>
-      </w:r>
-      <w:r>
-        <w:rPr>
-          <w:rFonts w:hint="cs"/>
-        </w:rPr>
-        <w:t>SSH</w:t>
-      </w:r>
-      <w:r>
-        <w:t xml:space="preserve"> key</w:t>
-      </w:r>
-      <w:r>
-        <w:rPr>
-          <w:rFonts w:hint="cs"/>
-          <w:rtl/>
-        </w:rPr>
-        <w:t xml:space="preserve"> של המחשב</w:t>
-      </w:r>
-      <w:r>
-        <w:rPr>
-          <w:rFonts w:hint="cs"/>
-          <w:rtl/>
-        </w:rPr>
-        <w:t xml:space="preserve"> של המעבדה</w:t>
-      </w:r>
-      <w:r>
-        <w:rPr>
-          <w:rFonts w:hint="cs"/>
-          <w:rtl/>
-        </w:rPr>
-        <w:t>.</w:t>
-      </w:r>
-    </w:p>
-    <w:p>
-      <w:pPr>
-        <w:pStyle w:val="NoSpacing"/>
-      </w:pPr>
+      </w:pPr>
+      <w:r>
+        <w:rPr>
+          <w:rFonts w:hint="cs"/>
+          <w:rtl/>
+        </w:rPr>
+        <w:t>בניתוח המידע תשמש ב-</w:t>
+      </w:r>
+      <w:r>
+        <w:t>datastore</w:t>
+      </w:r>
+      <w:r>
+        <w:rPr>
+          <w:rFonts w:hint="cs"/>
+          <w:rtl/>
+        </w:rPr>
+        <w:t xml:space="preserve"> כדי לטעון את הקבצים הענקיים שיצאו לך.</w:t>
+      </w:r>
     </w:p>
     <w:p>
       <w:pPr>
@@ -6463,7 +6189,7 @@
 </file>
 
 <file path=word/numbering.xml><?xml version="1.0" encoding="utf-8"?>
-<w:numbering xmlns:wpc="http://schemas.microsoft.com/office/word/2010/wordprocessingCanvas" xmlns:mc="http://schemas.openxmlformats.org/markup-compatibility/2006" xmlns:o="urn:schemas-microsoft-com:office:office" xmlns:r="http://schemas.openxmlformats.org/officeDocument/2006/relationships" xmlns:m="http://schemas.openxmlformats.org/officeDocument/2006/math" xmlns:v="urn:schemas-microsoft-com:vml" xmlns:wp14="http://schemas.microsoft.com/office/word/2010/wordprocessingDrawing" xmlns:wp="http://schemas.openxmlformats.org/drawingml/2006/wordprocessingDrawing" xmlns:w10="urn:schemas-microsoft-com:office:word" xmlns:w="http://schemas.openxmlformats.org/wordprocessingml/2006/main" xmlns:w14="http://schemas.microsoft.com/office/word/2010/wordml" xmlns:w15="http://schemas.microsoft.com/office/word/2012/wordml" xmlns:wpg="http://schemas.microsoft.com/office/word/2010/wordprocessingGroup" xmlns:wpi="http://schemas.microsoft.com/office/word/2010/wordprocessingInk" xmlns:wne="http://schemas.microsoft.com/office/word/2006/wordml" xmlns:wps="http://schemas.microsoft.com/office/word/2010/wordprocessingShape" mc:Ignorable="w14 w15 wp14">
+<w:numbering xmlns:wpc="http://schemas.microsoft.com/office/word/2010/wordprocessingCanvas" xmlns:cx="http://schemas.microsoft.com/office/drawing/2014/chartex" xmlns:cx1="http://schemas.microsoft.com/office/drawing/2015/9/8/chartex" xmlns:cx2="http://schemas.microsoft.com/office/drawing/2015/10/21/chartex" xmlns:cx3="http://schemas.microsoft.com/office/drawing/2016/5/9/chartex" xmlns:cx4="http://schemas.microsoft.com/office/drawing/2016/5/10/chartex" xmlns:cx5="http://schemas.microsoft.com/office/drawing/2016/5/11/chartex" xmlns:cx6="http://schemas.microsoft.com/office/drawing/2016/5/12/chartex" xmlns:cx7="http://schemas.microsoft.com/office/drawing/2016/5/13/chartex" xmlns:cx8="http://schemas.microsoft.com/office/drawing/2016/5/14/chartex" xmlns:mc="http://schemas.openxmlformats.org/markup-compatibility/2006" xmlns:aink="http://schemas.microsoft.com/office/drawing/2016/ink" xmlns:am3d="http://schemas.microsoft.com/office/drawing/2017/model3d" xmlns:o="urn:schemas-microsoft-com:office:office" xmlns:r="http://schemas.openxmlformats.org/officeDocument/2006/relationships" xmlns:m="http://schemas.openxmlformats.org/officeDocument/2006/math" xmlns:v="urn:schemas-microsoft-com:vml" xmlns:wp14="http://schemas.microsoft.com/office/word/2010/wordprocessingDrawing" xmlns:wp="http://schemas.openxmlformats.org/drawingml/2006/wordprocessingDrawing" xmlns:w10="urn:schemas-microsoft-com:office:word" xmlns:w="http://schemas.openxmlformats.org/wordprocessingml/2006/main" xmlns:w14="http://schemas.microsoft.com/office/word/2010/wordml" xmlns:w15="http://schemas.microsoft.com/office/word/2012/wordml" xmlns:w16cex="http://schemas.microsoft.com/office/word/2018/wordml/cex" xmlns:w16cid="http://schemas.microsoft.com/office/word/2016/wordml/cid" xmlns:w16="http://schemas.microsoft.com/office/word/2018/wordml" xmlns:w16se="http://schemas.microsoft.com/office/word/2015/wordml/symex" xmlns:wpg="http://schemas.microsoft.com/office/word/2010/wordprocessingGroup" xmlns:wpi="http://schemas.microsoft.com/office/word/2010/wordprocessingInk" xmlns:wne="http://schemas.microsoft.com/office/word/2006/wordml" xmlns:wps="http://schemas.microsoft.com/office/word/2010/wordprocessingShape" mc:Ignorable="w14 w15 w16se w16cid w16 w16cex wp14">
   <w:abstractNum w:abstractNumId="0" w15:restartNumberingAfterBreak="0">
     <w:nsid w:val="401F25C7"/>
     <w:multiLevelType w:val="hybridMultilevel"/>
@@ -6699,7 +6425,7 @@
 </file>
 
 <file path=word/styles.xml><?xml version="1.0" encoding="utf-8"?>
-<w:styles xmlns:mc="http://schemas.openxmlformats.org/markup-compatibility/2006" xmlns:r="http://schemas.openxmlformats.org/officeDocument/2006/relationships" xmlns:w="http://schemas.openxmlformats.org/wordprocessingml/2006/main" xmlns:w14="http://schemas.microsoft.com/office/word/2010/wordml" xmlns:w15="http://schemas.microsoft.com/office/word/2012/wordml" mc:Ignorable="w14 w15">
+<w:styles xmlns:mc="http://schemas.openxmlformats.org/markup-compatibility/2006" xmlns:r="http://schemas.openxmlformats.org/officeDocument/2006/relationships" xmlns:w="http://schemas.openxmlformats.org/wordprocessingml/2006/main" xmlns:w14="http://schemas.microsoft.com/office/word/2010/wordml" xmlns:w15="http://schemas.microsoft.com/office/word/2012/wordml" xmlns:w16cex="http://schemas.microsoft.com/office/word/2018/wordml/cex" xmlns:w16cid="http://schemas.microsoft.com/office/word/2016/wordml/cid" xmlns:w16="http://schemas.microsoft.com/office/word/2018/wordml" xmlns:w16se="http://schemas.microsoft.com/office/word/2015/wordml/symex" mc:Ignorable="w14 w15 w16se w16cid w16 w16cex">
   <w:docDefaults>
     <w:rPrDefault>
       <w:rPr>
@@ -6715,7 +6441,7 @@
       </w:pPr>
     </w:pPrDefault>
   </w:docDefaults>
-  <w:latentStyles w:defLockedState="0" w:defUIPriority="99" w:defSemiHidden="0" w:defUnhideWhenUsed="0" w:defQFormat="0" w:count="371">
+  <w:latentStyles w:defLockedState="0" w:defUIPriority="99" w:defSemiHidden="0" w:defUnhideWhenUsed="0" w:defQFormat="0" w:count="376">
     <w:lsdException w:name="Normal" w:uiPriority="0" w:qFormat="1"/>
     <w:lsdException w:name="heading 1" w:uiPriority="9" w:qFormat="1"/>
     <w:lsdException w:name="heading 2" w:semiHidden="1" w:uiPriority="9" w:unhideWhenUsed="1" w:qFormat="1"/>
@@ -6821,7 +6547,6 @@
     <w:lsdException w:name="HTML Sample" w:semiHidden="1" w:unhideWhenUsed="1"/>
     <w:lsdException w:name="HTML Typewriter" w:semiHidden="1" w:unhideWhenUsed="1"/>
     <w:lsdException w:name="HTML Variable" w:semiHidden="1" w:unhideWhenUsed="1"/>
-    <w:lsdException w:name="Normal Table" w:semiHidden="1" w:unhideWhenUsed="1"/>
     <w:lsdException w:name="annotation subject" w:semiHidden="1" w:unhideWhenUsed="1"/>
     <w:lsdException w:name="No List" w:semiHidden="1" w:unhideWhenUsed="1"/>
     <w:lsdException w:name="Outline List 1" w:semiHidden="1" w:unhideWhenUsed="1"/>
@@ -6864,11 +6589,8 @@
     <w:lsdException w:name="Table Contemporary" w:semiHidden="1" w:unhideWhenUsed="1"/>
     <w:lsdException w:name="Table Elegant" w:semiHidden="1" w:unhideWhenUsed="1"/>
     <w:lsdException w:name="Table Professional" w:semiHidden="1" w:unhideWhenUsed="1"/>
-    <w:lsdException w:name="Table Subtle 1" w:semiHidden="1" w:unhideWhenUsed="1"/>
     <w:lsdException w:name="Table Subtle 2" w:semiHidden="1" w:unhideWhenUsed="1"/>
     <w:lsdException w:name="Table Web 1" w:semiHidden="1" w:unhideWhenUsed="1"/>
-    <w:lsdException w:name="Table Web 2" w:semiHidden="1" w:unhideWhenUsed="1"/>
-    <w:lsdException w:name="Table Web 3" w:semiHidden="1" w:unhideWhenUsed="1"/>
     <w:lsdException w:name="Balloon Text" w:semiHidden="1" w:unhideWhenUsed="1"/>
     <w:lsdException w:name="Table Grid" w:uiPriority="39"/>
     <w:lsdException w:name="Table Theme" w:semiHidden="1" w:unhideWhenUsed="1"/>
@@ -7087,6 +6809,11 @@
     <w:lsdException w:name="List Table 5 Dark Accent 6" w:uiPriority="50"/>
     <w:lsdException w:name="List Table 6 Colorful Accent 6" w:uiPriority="51"/>
     <w:lsdException w:name="List Table 7 Colorful Accent 6" w:uiPriority="52"/>
+    <w:lsdException w:name="Mention" w:semiHidden="1" w:unhideWhenUsed="1"/>
+    <w:lsdException w:name="Smart Hyperlink" w:semiHidden="1" w:unhideWhenUsed="1"/>
+    <w:lsdException w:name="Hashtag" w:semiHidden="1" w:unhideWhenUsed="1"/>
+    <w:lsdException w:name="Unresolved Mention" w:semiHidden="1" w:unhideWhenUsed="1"/>
+    <w:lsdException w:name="Smart Link" w:semiHidden="1" w:unhideWhenUsed="1"/>
   </w:latentStyles>
   <w:style w:type="paragraph" w:default="1" w:styleId="Normal">
     <w:name w:val="Normal"/>
@@ -7586,8 +7313,8 @@
       <w:shd w:val="clear" w:color="auto" w:fill="E1DFDD"/>
     </w:rPr>
   </w:style>
-  <w:style w:type="character" w:customStyle="1" w:styleId="UnresolvedMention">
-    <w:name w:val="Unresolved Mention"/>
+  <w:style w:type="character" w:customStyle="1" w:styleId="UnresolvedMention2">
+    <w:name w:val="Unresolved Mention2"/>
     <w:basedOn w:val="DefaultParagraphFont"/>
     <w:uiPriority w:val="99"/>
     <w:semiHidden/>

</xml_diff>

<commit_message>
Decreased word & mask size
</commit_message>
<xml_diff>
--- a/development/main.docx
+++ b/development/main.docx
@@ -1,6 +1,6 @@
 
 <file path=word/document.xml><?xml version="1.0" encoding="utf-8"?>
-<w:document xmlns:wpc="http://schemas.microsoft.com/office/word/2010/wordprocessingCanvas" xmlns:cx="http://schemas.microsoft.com/office/drawing/2014/chartex" xmlns:cx1="http://schemas.microsoft.com/office/drawing/2015/9/8/chartex" xmlns:cx2="http://schemas.microsoft.com/office/drawing/2015/10/21/chartex" xmlns:cx3="http://schemas.microsoft.com/office/drawing/2016/5/9/chartex" xmlns:cx4="http://schemas.microsoft.com/office/drawing/2016/5/10/chartex" xmlns:cx5="http://schemas.microsoft.com/office/drawing/2016/5/11/chartex" xmlns:cx6="http://schemas.microsoft.com/office/drawing/2016/5/12/chartex" xmlns:cx7="http://schemas.microsoft.com/office/drawing/2016/5/13/chartex" xmlns:cx8="http://schemas.microsoft.com/office/drawing/2016/5/14/chartex" xmlns:mc="http://schemas.openxmlformats.org/markup-compatibility/2006" xmlns:aink="http://schemas.microsoft.com/office/drawing/2016/ink" xmlns:am3d="http://schemas.microsoft.com/office/drawing/2017/model3d" xmlns:o="urn:schemas-microsoft-com:office:office" xmlns:r="http://schemas.openxmlformats.org/officeDocument/2006/relationships" xmlns:m="http://schemas.openxmlformats.org/officeDocument/2006/math" xmlns:v="urn:schemas-microsoft-com:vml" xmlns:wp14="http://schemas.microsoft.com/office/word/2010/wordprocessingDrawing" xmlns:wp="http://schemas.openxmlformats.org/drawingml/2006/wordprocessingDrawing" xmlns:w10="urn:schemas-microsoft-com:office:word" xmlns:w="http://schemas.openxmlformats.org/wordprocessingml/2006/main" xmlns:w14="http://schemas.microsoft.com/office/word/2010/wordml" xmlns:w15="http://schemas.microsoft.com/office/word/2012/wordml" xmlns:w16cex="http://schemas.microsoft.com/office/word/2018/wordml/cex" xmlns:w16cid="http://schemas.microsoft.com/office/word/2016/wordml/cid" xmlns:w16="http://schemas.microsoft.com/office/word/2018/wordml" xmlns:w16se="http://schemas.microsoft.com/office/word/2015/wordml/symex" xmlns:wpg="http://schemas.microsoft.com/office/word/2010/wordprocessingGroup" xmlns:wpi="http://schemas.microsoft.com/office/word/2010/wordprocessingInk" xmlns:wne="http://schemas.microsoft.com/office/word/2006/wordml" xmlns:wps="http://schemas.microsoft.com/office/word/2010/wordprocessingShape" mc:Ignorable="w14 w15 w16se w16cid w16 w16cex wp14">
+<w:document xmlns:wpc="http://schemas.microsoft.com/office/word/2010/wordprocessingCanvas" xmlns:mc="http://schemas.openxmlformats.org/markup-compatibility/2006" xmlns:o="urn:schemas-microsoft-com:office:office" xmlns:r="http://schemas.openxmlformats.org/officeDocument/2006/relationships" xmlns:m="http://schemas.openxmlformats.org/officeDocument/2006/math" xmlns:v="urn:schemas-microsoft-com:vml" xmlns:wp14="http://schemas.microsoft.com/office/word/2010/wordprocessingDrawing" xmlns:wp="http://schemas.openxmlformats.org/drawingml/2006/wordprocessingDrawing" xmlns:w10="urn:schemas-microsoft-com:office:word" xmlns:w="http://schemas.openxmlformats.org/wordprocessingml/2006/main" xmlns:w14="http://schemas.microsoft.com/office/word/2010/wordml" xmlns:w15="http://schemas.microsoft.com/office/word/2012/wordml" xmlns:wpg="http://schemas.microsoft.com/office/word/2010/wordprocessingGroup" xmlns:wpi="http://schemas.microsoft.com/office/word/2010/wordprocessingInk" xmlns:wne="http://schemas.microsoft.com/office/word/2006/wordml" xmlns:wps="http://schemas.microsoft.com/office/word/2010/wordprocessingShape" mc:Ignorable="w14 w15 wp14">
   <w:body>
     <w:p>
       <w:pPr>
@@ -4963,36 +4963,56 @@
           <w:ilvl w:val="0"/>
           <w:numId w:val="1"/>
         </w:numPr>
-      </w:pPr>
-      <w:r>
-        <w:rPr>
-          <w:rFonts w:hint="cs"/>
+        <w:rPr>
+          <w:u w:val="single"/>
+        </w:rPr>
+      </w:pPr>
+      <w:r>
+        <w:rPr>
+          <w:rFonts w:hint="cs"/>
+          <w:u w:val="single"/>
           <w:rtl/>
         </w:rPr>
         <w:t>תוודא שמילים בכתב יד לא יוצאות חתוכות.</w:t>
       </w:r>
-    </w:p>
-    <w:p>
-      <w:pPr>
-        <w:pStyle w:val="NoSpacing"/>
-        <w:numPr>
-          <w:ilvl w:val="0"/>
-          <w:numId w:val="1"/>
-        </w:numPr>
-      </w:pPr>
-      <w:r>
-        <w:rPr>
-          <w:rFonts w:hint="cs"/>
+      <w:r>
+        <w:rPr>
+          <w:rFonts w:hint="cs"/>
+          <w:u w:val="single"/>
+          <w:rtl/>
+        </w:rPr>
+        <w:t xml:space="preserve"> @@@ שמתי פונט שהיה מותקן אצלי ועכשיו זה לא חותך.</w:t>
+      </w:r>
+    </w:p>
+    <w:p>
+      <w:pPr>
+        <w:pStyle w:val="NoSpacing"/>
+        <w:numPr>
+          <w:ilvl w:val="0"/>
+          <w:numId w:val="1"/>
+        </w:numPr>
+        <w:rPr>
+          <w:u w:val="single"/>
+        </w:rPr>
+      </w:pPr>
+      <w:r>
+        <w:rPr>
+          <w:rFonts w:hint="cs"/>
+          <w:u w:val="single"/>
           <w:rtl/>
         </w:rPr>
         <w:t xml:space="preserve">לבדוק </w:t>
       </w:r>
       <w:r>
+        <w:rPr>
+          <w:u w:val="single"/>
+        </w:rPr>
         <w:t>visual angle</w:t>
       </w:r>
       <w:r>
         <w:rPr>
           <w:rFonts w:hint="cs"/>
+          <w:u w:val="single"/>
           <w:rtl/>
         </w:rPr>
         <w:t xml:space="preserve"> ידנית.</w:t>
@@ -5001,17 +5021,205 @@
     <w:p>
       <w:pPr>
         <w:pStyle w:val="NoSpacing"/>
+        <w:numPr>
+          <w:ilvl w:val="1"/>
+          <w:numId w:val="1"/>
+        </w:numPr>
+        <w:rPr>
+          <w:u w:val="single"/>
+        </w:rPr>
+      </w:pPr>
+      <w:r>
+        <w:rPr>
+          <w:rFonts w:hint="cs"/>
+          <w:u w:val="single"/>
+          <w:rtl/>
+        </w:rPr>
+        <w:t>כתב יד יוצא: 2.8 על 0.8 סנטימטר</w:t>
+      </w:r>
+      <w:r>
+        <w:rPr>
+          <w:rFonts w:hint="cs"/>
+          <w:u w:val="single"/>
+          <w:rtl/>
+        </w:rPr>
+        <w:t xml:space="preserve"> = 2.5 על 0.7 מעלות</w:t>
+      </w:r>
+    </w:p>
+    <w:p>
+      <w:pPr>
+        <w:pStyle w:val="NoSpacing"/>
+        <w:numPr>
+          <w:ilvl w:val="1"/>
+          <w:numId w:val="1"/>
+        </w:numPr>
+        <w:rPr>
+          <w:u w:val="single"/>
+        </w:rPr>
+      </w:pPr>
+      <w:r>
+        <w:rPr>
+          <w:rFonts w:hint="cs"/>
+          <w:u w:val="single"/>
+          <w:rtl/>
+        </w:rPr>
+        <w:t>דפוס יוצא 2.8 על 0.</w:t>
+      </w:r>
+      <w:r>
+        <w:rPr>
+          <w:rFonts w:hint="cs"/>
+          <w:u w:val="single"/>
+          <w:rtl/>
+        </w:rPr>
+        <w:t>9</w:t>
+      </w:r>
+      <w:r>
+        <w:rPr>
+          <w:rFonts w:hint="cs"/>
+          <w:u w:val="single"/>
+          <w:rtl/>
+        </w:rPr>
+        <w:t xml:space="preserve"> סנטימטר</w:t>
+      </w:r>
+      <w:r>
+        <w:rPr>
+          <w:rFonts w:hint="cs"/>
+          <w:u w:val="single"/>
+          <w:rtl/>
+        </w:rPr>
+        <w:t xml:space="preserve"> = 2.5 על </w:t>
+      </w:r>
+      <w:r>
+        <w:rPr>
+          <w:rFonts w:hint="cs"/>
+          <w:u w:val="single"/>
+          <w:rtl/>
+        </w:rPr>
+        <w:t>0.</w:t>
+      </w:r>
+      <w:r>
+        <w:rPr>
+          <w:rFonts w:hint="cs"/>
+          <w:u w:val="single"/>
+          <w:rtl/>
+        </w:rPr>
+        <w:t>8</w:t>
+      </w:r>
+      <w:bookmarkStart w:id="0" w:name="_GoBack"/>
+      <w:bookmarkEnd w:id="0"/>
+      <w:r>
+        <w:rPr>
+          <w:rFonts w:hint="cs"/>
+          <w:u w:val="single"/>
+          <w:rtl/>
+        </w:rPr>
+        <w:t xml:space="preserve"> מעלות</w:t>
+      </w:r>
+    </w:p>
+    <w:p>
+      <w:pPr>
+        <w:pStyle w:val="NoSpacing"/>
+        <w:numPr>
+          <w:ilvl w:val="1"/>
+          <w:numId w:val="1"/>
+        </w:numPr>
+        <w:rPr>
+          <w:u w:val="single"/>
+        </w:rPr>
+      </w:pPr>
+      <w:r>
+        <w:rPr>
+          <w:rFonts w:hint="cs"/>
+          <w:u w:val="single"/>
+          <w:rtl/>
+        </w:rPr>
+        <w:t xml:space="preserve">שינית את החישוב של </w:t>
+      </w:r>
+      <w:r>
+        <w:rPr>
+          <w:u w:val="single"/>
+        </w:rPr>
+        <w:t>fontSize</w:t>
+      </w:r>
+      <w:r>
+        <w:rPr>
+          <w:rFonts w:hint="cs"/>
+          <w:u w:val="single"/>
+          <w:rtl/>
+        </w:rPr>
+        <w:t>, תבדוק שוב גודל של פריים ומטרה.</w:t>
+      </w:r>
+      <w:r>
+        <w:rPr>
+          <w:rFonts w:hint="cs"/>
+          <w:u w:val="single"/>
+          <w:rtl/>
+        </w:rPr>
+        <w:t>@@@ זה יוצא טוב</w:t>
+      </w:r>
+    </w:p>
+    <w:p>
+      <w:pPr>
+        <w:pStyle w:val="NoSpacing"/>
+        <w:numPr>
+          <w:ilvl w:val="1"/>
+          <w:numId w:val="1"/>
+        </w:numPr>
+        <w:rPr>
+          <w:u w:val="single"/>
+        </w:rPr>
+      </w:pPr>
+      <w:r>
+        <w:rPr>
+          <w:rFonts w:hint="cs"/>
+          <w:u w:val="single"/>
+          <w:rtl/>
+        </w:rPr>
+        <w:t>לתקן גודל מילים ב-</w:t>
+      </w:r>
+      <w:r>
+        <w:rPr>
+          <w:u w:val="single"/>
+        </w:rPr>
+        <w:t>recog</w:t>
+      </w:r>
+      <w:r>
+        <w:rPr>
+          <w:rFonts w:hint="cs"/>
+          <w:u w:val="single"/>
+          <w:rtl/>
+        </w:rPr>
+        <w:t>.</w:t>
+      </w:r>
+    </w:p>
+    <w:p>
+      <w:pPr>
+        <w:pStyle w:val="NoSpacing"/>
+        <w:numPr>
+          <w:ilvl w:val="1"/>
+          <w:numId w:val="1"/>
+        </w:numPr>
+        <w:rPr>
+          <w:u w:val="single"/>
+        </w:rPr>
+      </w:pPr>
+    </w:p>
+    <w:p>
+      <w:pPr>
+        <w:pStyle w:val="NoSpacing"/>
         <w:ind w:left="720"/>
       </w:pPr>
       <w:r>
         <w:rPr>
+          <w:rFonts w:hint="cs"/>
           <w:noProof/>
         </w:rPr>
+        <w:lastRenderedPageBreak/>
         <w:drawing>
-          <wp:inline distT="0" distB="0" distL="0" distR="0" wp14:anchorId="0145AE00" wp14:editId="74FDDA2B">
-            <wp:extent cx="5413248" cy="3021569"/>
-            <wp:effectExtent l="0" t="0" r="0" b="7620"/>
-            <wp:docPr id="1" name="Picture 1"/>
+          <wp:inline distT="0" distB="0" distL="0" distR="0" wp14:anchorId="3BB237AC" wp14:editId="0116989B">
+            <wp:extent cx="4637837" cy="2972895"/>
+            <wp:effectExtent l="0" t="0" r="0" b="0"/>
+            <wp:docPr id="2" name="Picture 2"/>
             <wp:cNvGraphicFramePr>
               <a:graphicFrameLocks xmlns:a="http://schemas.openxmlformats.org/drawingml/2006/main" noChangeAspect="1"/>
             </wp:cNvGraphicFramePr>
@@ -5040,7 +5248,7 @@
                   <pic:spPr bwMode="auto">
                     <a:xfrm>
                       <a:off x="0" y="0"/>
-                      <a:ext cx="5426416" cy="3028919"/>
+                      <a:ext cx="4648147" cy="2979504"/>
                     </a:xfrm>
                     <a:prstGeom prst="rect">
                       <a:avLst/>
@@ -5070,6 +5278,50 @@
           <w:rFonts w:hint="cs"/>
           <w:rtl/>
         </w:rPr>
+        <w:t xml:space="preserve">לבטל מילים עם ן </w:t>
+      </w:r>
+      <w:r>
+        <w:rPr>
+          <w:rFonts w:hint="cs"/>
+          <w:rtl/>
+        </w:rPr>
+        <w:t xml:space="preserve">/ ך </w:t>
+      </w:r>
+      <w:r>
+        <w:rPr>
+          <w:rFonts w:hint="cs"/>
+          <w:rtl/>
+        </w:rPr>
+        <w:t>סופי</w:t>
+      </w:r>
+      <w:r>
+        <w:rPr>
+          <w:rFonts w:hint="cs"/>
+          <w:rtl/>
+        </w:rPr>
+        <w:t>ו</w:t>
+      </w:r>
+      <w:r>
+        <w:rPr>
+          <w:rFonts w:hint="cs"/>
+          <w:rtl/>
+        </w:rPr>
+        <w:t>ת.</w:t>
+      </w:r>
+    </w:p>
+    <w:p>
+      <w:pPr>
+        <w:pStyle w:val="NoSpacing"/>
+        <w:numPr>
+          <w:ilvl w:val="0"/>
+          <w:numId w:val="1"/>
+        </w:numPr>
+      </w:pPr>
+      <w:r>
+        <w:rPr>
+          <w:rFonts w:hint="cs"/>
+          <w:rtl/>
+        </w:rPr>
         <w:t xml:space="preserve">לבדוק האם בעיה בתזמונים של מסיכות </w:t>
       </w:r>
       <w:r>
@@ -5100,7 +5352,6 @@
           <w:rFonts w:hint="cs"/>
           <w:rtl/>
         </w:rPr>
-        <w:lastRenderedPageBreak/>
         <w:t xml:space="preserve">תריץ בדיקות על הקוד לפי </w:t>
       </w:r>
       <w:r>
@@ -5180,6 +5431,13 @@
           <w:numId w:val="1"/>
         </w:numPr>
       </w:pPr>
+      <w:r>
+        <w:rPr>
+          <w:rFonts w:hint="cs"/>
+          <w:rtl/>
+        </w:rPr>
+        <w:t>בהוראות תכתוב שעל נבדקים להגיב הכי מהר שהם יכולים</w:t>
+      </w:r>
     </w:p>
     <w:p/>
     <w:p/>
@@ -5386,7 +5644,7 @@
 </file>
 
 <file path=word/numbering.xml><?xml version="1.0" encoding="utf-8"?>
-<w:numbering xmlns:wpc="http://schemas.microsoft.com/office/word/2010/wordprocessingCanvas" xmlns:cx="http://schemas.microsoft.com/office/drawing/2014/chartex" xmlns:cx1="http://schemas.microsoft.com/office/drawing/2015/9/8/chartex" xmlns:cx2="http://schemas.microsoft.com/office/drawing/2015/10/21/chartex" xmlns:cx3="http://schemas.microsoft.com/office/drawing/2016/5/9/chartex" xmlns:cx4="http://schemas.microsoft.com/office/drawing/2016/5/10/chartex" xmlns:cx5="http://schemas.microsoft.com/office/drawing/2016/5/11/chartex" xmlns:cx6="http://schemas.microsoft.com/office/drawing/2016/5/12/chartex" xmlns:cx7="http://schemas.microsoft.com/office/drawing/2016/5/13/chartex" xmlns:cx8="http://schemas.microsoft.com/office/drawing/2016/5/14/chartex" xmlns:mc="http://schemas.openxmlformats.org/markup-compatibility/2006" xmlns:aink="http://schemas.microsoft.com/office/drawing/2016/ink" xmlns:am3d="http://schemas.microsoft.com/office/drawing/2017/model3d" xmlns:o="urn:schemas-microsoft-com:office:office" xmlns:r="http://schemas.openxmlformats.org/officeDocument/2006/relationships" xmlns:m="http://schemas.openxmlformats.org/officeDocument/2006/math" xmlns:v="urn:schemas-microsoft-com:vml" xmlns:wp14="http://schemas.microsoft.com/office/word/2010/wordprocessingDrawing" xmlns:wp="http://schemas.openxmlformats.org/drawingml/2006/wordprocessingDrawing" xmlns:w10="urn:schemas-microsoft-com:office:word" xmlns:w="http://schemas.openxmlformats.org/wordprocessingml/2006/main" xmlns:w14="http://schemas.microsoft.com/office/word/2010/wordml" xmlns:w15="http://schemas.microsoft.com/office/word/2012/wordml" xmlns:w16cex="http://schemas.microsoft.com/office/word/2018/wordml/cex" xmlns:w16cid="http://schemas.microsoft.com/office/word/2016/wordml/cid" xmlns:w16="http://schemas.microsoft.com/office/word/2018/wordml" xmlns:w16se="http://schemas.microsoft.com/office/word/2015/wordml/symex" xmlns:wpg="http://schemas.microsoft.com/office/word/2010/wordprocessingGroup" xmlns:wpi="http://schemas.microsoft.com/office/word/2010/wordprocessingInk" xmlns:wne="http://schemas.microsoft.com/office/word/2006/wordml" xmlns:wps="http://schemas.microsoft.com/office/word/2010/wordprocessingShape" mc:Ignorable="w14 w15 w16se w16cid w16 w16cex wp14">
+<w:numbering xmlns:wpc="http://schemas.microsoft.com/office/word/2010/wordprocessingCanvas" xmlns:mc="http://schemas.openxmlformats.org/markup-compatibility/2006" xmlns:o="urn:schemas-microsoft-com:office:office" xmlns:r="http://schemas.openxmlformats.org/officeDocument/2006/relationships" xmlns:m="http://schemas.openxmlformats.org/officeDocument/2006/math" xmlns:v="urn:schemas-microsoft-com:vml" xmlns:wp14="http://schemas.microsoft.com/office/word/2010/wordprocessingDrawing" xmlns:wp="http://schemas.openxmlformats.org/drawingml/2006/wordprocessingDrawing" xmlns:w10="urn:schemas-microsoft-com:office:word" xmlns:w="http://schemas.openxmlformats.org/wordprocessingml/2006/main" xmlns:w14="http://schemas.microsoft.com/office/word/2010/wordml" xmlns:w15="http://schemas.microsoft.com/office/word/2012/wordml" xmlns:wpg="http://schemas.microsoft.com/office/word/2010/wordprocessingGroup" xmlns:wpi="http://schemas.microsoft.com/office/word/2010/wordprocessingInk" xmlns:wne="http://schemas.microsoft.com/office/word/2006/wordml" xmlns:wps="http://schemas.microsoft.com/office/word/2010/wordprocessingShape" mc:Ignorable="w14 w15 wp14">
   <w:abstractNum w:abstractNumId="0" w15:restartNumberingAfterBreak="0">
     <w:nsid w:val="401F25C7"/>
     <w:multiLevelType w:val="hybridMultilevel"/>
@@ -5622,7 +5880,7 @@
 </file>
 
 <file path=word/styles.xml><?xml version="1.0" encoding="utf-8"?>
-<w:styles xmlns:mc="http://schemas.openxmlformats.org/markup-compatibility/2006" xmlns:r="http://schemas.openxmlformats.org/officeDocument/2006/relationships" xmlns:w="http://schemas.openxmlformats.org/wordprocessingml/2006/main" xmlns:w14="http://schemas.microsoft.com/office/word/2010/wordml" xmlns:w15="http://schemas.microsoft.com/office/word/2012/wordml" xmlns:w16cex="http://schemas.microsoft.com/office/word/2018/wordml/cex" xmlns:w16cid="http://schemas.microsoft.com/office/word/2016/wordml/cid" xmlns:w16="http://schemas.microsoft.com/office/word/2018/wordml" xmlns:w16se="http://schemas.microsoft.com/office/word/2015/wordml/symex" mc:Ignorable="w14 w15 w16se w16cid w16 w16cex">
+<w:styles xmlns:mc="http://schemas.openxmlformats.org/markup-compatibility/2006" xmlns:r="http://schemas.openxmlformats.org/officeDocument/2006/relationships" xmlns:w="http://schemas.openxmlformats.org/wordprocessingml/2006/main" xmlns:w14="http://schemas.microsoft.com/office/word/2010/wordml" xmlns:w15="http://schemas.microsoft.com/office/word/2012/wordml" mc:Ignorable="w14 w15">
   <w:docDefaults>
     <w:rPrDefault>
       <w:rPr>
@@ -5638,7 +5896,7 @@
       </w:pPr>
     </w:pPrDefault>
   </w:docDefaults>
-  <w:latentStyles w:defLockedState="0" w:defUIPriority="99" w:defSemiHidden="0" w:defUnhideWhenUsed="0" w:defQFormat="0" w:count="376">
+  <w:latentStyles w:defLockedState="0" w:defUIPriority="99" w:defSemiHidden="0" w:defUnhideWhenUsed="0" w:defQFormat="0" w:count="371">
     <w:lsdException w:name="Normal" w:uiPriority="0" w:qFormat="1"/>
     <w:lsdException w:name="heading 1" w:uiPriority="9" w:qFormat="1"/>
     <w:lsdException w:name="heading 2" w:semiHidden="1" w:uiPriority="9" w:unhideWhenUsed="1" w:qFormat="1"/>
@@ -6010,11 +6268,6 @@
     <w:lsdException w:name="List Table 5 Dark Accent 6" w:uiPriority="50"/>
     <w:lsdException w:name="List Table 6 Colorful Accent 6" w:uiPriority="51"/>
     <w:lsdException w:name="List Table 7 Colorful Accent 6" w:uiPriority="52"/>
-    <w:lsdException w:name="Mention" w:semiHidden="1" w:unhideWhenUsed="1"/>
-    <w:lsdException w:name="Smart Hyperlink" w:semiHidden="1" w:unhideWhenUsed="1"/>
-    <w:lsdException w:name="Hashtag" w:semiHidden="1" w:unhideWhenUsed="1"/>
-    <w:lsdException w:name="Unresolved Mention" w:semiHidden="1" w:unhideWhenUsed="1"/>
-    <w:lsdException w:name="Smart Link" w:semiHidden="1" w:unhideWhenUsed="1"/>
   </w:latentStyles>
   <w:style w:type="paragraph" w:default="1" w:styleId="Normal">
     <w:name w:val="Normal"/>
@@ -6829,7 +7082,7 @@
 </file>
 
 <file path=customXml/itemProps1.xml><?xml version="1.0" encoding="utf-8"?>
-<ds:datastoreItem xmlns:ds="http://schemas.openxmlformats.org/officeDocument/2006/customXml" ds:itemID="{19585656-479E-468C-98C7-CCFC1B3712AD}">
+<ds:datastoreItem xmlns:ds="http://schemas.openxmlformats.org/officeDocument/2006/customXml" ds:itemID="{DFD02AF4-60F5-4C58-9950-38DE5FBEDD85}">
   <ds:schemaRefs>
     <ds:schemaRef ds:uri="http://schemas.openxmlformats.org/officeDocument/2006/bibliography"/>
   </ds:schemaRefs>

</xml_diff>

<commit_message>
Reduce mo-cap length | Fix words size | Added trial lists files with practice field
</commit_message>
<xml_diff>
--- a/development/main.docx
+++ b/development/main.docx
@@ -1671,6 +1671,7 @@
         <w:rPr>
           <w:sz w:val="16"/>
           <w:szCs w:val="16"/>
+          <w:rtl/>
         </w:rPr>
       </w:pPr>
       <w:r>
@@ -1685,37 +1686,6 @@
     </w:p>
     <w:p>
       <w:pPr>
-        <w:rPr>
-          <w:rtl/>
-        </w:rPr>
-      </w:pPr>
-      <w:r>
-        <w:rPr>
-          <w:b/>
-          <w:bCs/>
-        </w:rPr>
-        <w:t>Practice_nat_targets</w:t>
-      </w:r>
-      <w:r>
-        <w:rPr>
-          <w:rFonts w:hint="cs"/>
-          <w:b/>
-          <w:bCs/>
-          <w:rtl/>
-        </w:rPr>
-        <w:t xml:space="preserve"> - </w:t>
-      </w:r>
-    </w:p>
-    <w:p>
-      <w:pPr>
-        <w:pStyle w:val="NoSpacing"/>
-        <w:rPr>
-          <w:rtl/>
-        </w:rPr>
-      </w:pPr>
-    </w:p>
-    <w:p>
-      <w:pPr>
         <w:pStyle w:val="Heading2"/>
         <w:rPr>
           <w:rtl/>
@@ -3409,7 +3379,25 @@
           <w:bCs/>
           <w:rtl/>
         </w:rPr>
-        <w:t>להציב בצלב פיקסציה מסך לבן.</w:t>
+        <w:t xml:space="preserve">להציב בצלב פיקסציה מסך </w:t>
+      </w:r>
+      <w:r>
+        <w:rPr>
+          <w:rFonts w:hint="cs"/>
+          <w:b/>
+          <w:bCs/>
+          <w:rtl/>
+        </w:rPr>
+        <w:t>שחור</w:t>
+      </w:r>
+      <w:r>
+        <w:rPr>
+          <w:rFonts w:hint="cs"/>
+          <w:b/>
+          <w:bCs/>
+          <w:rtl/>
+        </w:rPr>
+        <w:t>.</w:t>
       </w:r>
     </w:p>
     <w:p>
@@ -3483,7 +3471,18 @@
           <w:sz w:val="14"/>
           <w:szCs w:val="14"/>
         </w:rPr>
-        <w:t>WHITE_SCREEN</w:t>
+        <w:t>BLACK</w:t>
+      </w:r>
+      <w:r>
+        <w:rPr>
+          <w:rFonts w:ascii="Courier New" w:eastAsiaTheme="minorHAnsi" w:hAnsi="Courier New" w:cs="Courier New"/>
+          <w:b/>
+          <w:bCs/>
+          <w:color w:val="000000"/>
+          <w:sz w:val="14"/>
+          <w:szCs w:val="14"/>
+        </w:rPr>
+        <w:t>_SCREEN</w:t>
       </w:r>
       <w:r>
         <w:rPr>
@@ -3521,7 +3520,43 @@
           <w:bCs/>
           <w:rtl/>
         </w:rPr>
-        <w:t>אחת, שתיים ושלוש מסך שחור, לבן ולבן בהתאמה.</w:t>
+        <w:t xml:space="preserve">אחת, שתיים ושלוש מסך </w:t>
+      </w:r>
+      <w:r>
+        <w:rPr>
+          <w:rFonts w:hint="cs"/>
+          <w:b/>
+          <w:bCs/>
+          <w:rtl/>
+        </w:rPr>
+        <w:t xml:space="preserve">לבן, </w:t>
+      </w:r>
+      <w:r>
+        <w:rPr>
+          <w:rFonts w:hint="cs"/>
+          <w:b/>
+          <w:bCs/>
+          <w:rtl/>
+        </w:rPr>
+        <w:t>שחור</w:t>
+      </w:r>
+      <w:r>
+        <w:rPr>
+          <w:rFonts w:hint="cs"/>
+          <w:b/>
+          <w:bCs/>
+          <w:rtl/>
+        </w:rPr>
+        <w:t xml:space="preserve"> ושחור</w:t>
+      </w:r>
+      <w:r>
+        <w:rPr>
+          <w:rFonts w:hint="cs"/>
+          <w:b/>
+          <w:bCs/>
+          <w:rtl/>
+        </w:rPr>
+        <w:t xml:space="preserve"> בהתאמה.</w:t>
       </w:r>
     </w:p>
     <w:p>
@@ -3597,6 +3632,7 @@
           <w:rFonts w:ascii="Courier New" w:eastAsiaTheme="minorHAnsi" w:hAnsi="Courier New" w:cs="Courier New"/>
           <w:sz w:val="10"/>
           <w:szCs w:val="10"/>
+          <w:rtl/>
         </w:rPr>
       </w:pPr>
       <w:r>
@@ -3619,21 +3655,8 @@
           <w:sz w:val="14"/>
           <w:szCs w:val="14"/>
         </w:rPr>
-        <w:t xml:space="preserve"> BLACK_SCREEN WHITE_</w:t>
-      </w:r>
-      <w:proofErr w:type="gramStart"/>
-      <w:r>
-        <w:rPr>
-          <w:rFonts w:ascii="Courier New" w:eastAsiaTheme="minorHAnsi" w:hAnsi="Courier New" w:cs="Courier New"/>
-          <w:b/>
-          <w:bCs/>
-          <w:color w:val="000000"/>
-          <w:sz w:val="14"/>
-          <w:szCs w:val="14"/>
-        </w:rPr>
-        <w:t>SCREEN;</w:t>
-      </w:r>
-      <w:proofErr w:type="gramEnd"/>
+        <w:t xml:space="preserve"> BLACK_SCREEN WHITE_SCREEN;</w:t>
+      </w:r>
     </w:p>
     <w:p>
       <w:pPr>
@@ -3645,6 +3668,7 @@
           <w:rFonts w:ascii="Courier New" w:eastAsiaTheme="minorHAnsi" w:hAnsi="Courier New" w:cs="Courier New"/>
           <w:sz w:val="10"/>
           <w:szCs w:val="10"/>
+          <w:rtl/>
         </w:rPr>
       </w:pPr>
       <w:r>
@@ -3656,9 +3680,8 @@
           <w:sz w:val="14"/>
           <w:szCs w:val="14"/>
         </w:rPr>
-        <w:t xml:space="preserve">        </w:t>
-      </w:r>
-      <w:proofErr w:type="gramStart"/>
+        <w:t xml:space="preserve">        trials.mask1 = repmat(</w:t>
+      </w:r>
       <w:r>
         <w:rPr>
           <w:rFonts w:ascii="Courier New" w:eastAsiaTheme="minorHAnsi" w:hAnsi="Courier New" w:cs="Courier New"/>
@@ -3668,9 +3691,8 @@
           <w:sz w:val="14"/>
           <w:szCs w:val="14"/>
         </w:rPr>
-        <w:t>trials.mask</w:t>
-      </w:r>
-      <w:proofErr w:type="gramEnd"/>
+        <w:t>WHITE</w:t>
+      </w:r>
       <w:r>
         <w:rPr>
           <w:rFonts w:ascii="Courier New" w:eastAsiaTheme="minorHAnsi" w:hAnsi="Courier New" w:cs="Courier New"/>
@@ -3680,7 +3702,7 @@
           <w:sz w:val="14"/>
           <w:szCs w:val="14"/>
         </w:rPr>
-        <w:t>1 = repmat(BLACK_SCREEN,height(trials),1);</w:t>
+        <w:t>_SCREEN,height(trials),1);</w:t>
       </w:r>
     </w:p>
     <w:p>
@@ -3704,9 +3726,8 @@
           <w:sz w:val="14"/>
           <w:szCs w:val="14"/>
         </w:rPr>
-        <w:t xml:space="preserve">        </w:t>
-      </w:r>
-      <w:proofErr w:type="gramStart"/>
+        <w:t xml:space="preserve">        trials.mask2 = repmat(</w:t>
+      </w:r>
       <w:r>
         <w:rPr>
           <w:rFonts w:ascii="Courier New" w:eastAsiaTheme="minorHAnsi" w:hAnsi="Courier New" w:cs="Courier New"/>
@@ -3716,9 +3737,8 @@
           <w:sz w:val="14"/>
           <w:szCs w:val="14"/>
         </w:rPr>
-        <w:t>trials.mask</w:t>
-      </w:r>
-      <w:proofErr w:type="gramEnd"/>
+        <w:t>BLACK</w:t>
+      </w:r>
       <w:r>
         <w:rPr>
           <w:rFonts w:ascii="Courier New" w:eastAsiaTheme="minorHAnsi" w:hAnsi="Courier New" w:cs="Courier New"/>
@@ -3728,7 +3748,7 @@
           <w:sz w:val="14"/>
           <w:szCs w:val="14"/>
         </w:rPr>
-        <w:t>2 = repmat(WHITE_SCREEN,height(trials),1);</w:t>
+        <w:t>_SCREEN,height(trials),1);</w:t>
       </w:r>
     </w:p>
     <w:p>
@@ -3752,9 +3772,8 @@
           <w:sz w:val="14"/>
           <w:szCs w:val="14"/>
         </w:rPr>
-        <w:t xml:space="preserve">        </w:t>
-      </w:r>
-      <w:proofErr w:type="gramStart"/>
+        <w:t xml:space="preserve">        trials.mask3 = repmat(</w:t>
+      </w:r>
       <w:r>
         <w:rPr>
           <w:rFonts w:ascii="Courier New" w:eastAsiaTheme="minorHAnsi" w:hAnsi="Courier New" w:cs="Courier New"/>
@@ -3764,9 +3783,8 @@
           <w:sz w:val="14"/>
           <w:szCs w:val="14"/>
         </w:rPr>
-        <w:t>trials.mask</w:t>
-      </w:r>
-      <w:proofErr w:type="gramEnd"/>
+        <w:t>BLACK</w:t>
+      </w:r>
       <w:r>
         <w:rPr>
           <w:rFonts w:ascii="Courier New" w:eastAsiaTheme="minorHAnsi" w:hAnsi="Courier New" w:cs="Courier New"/>
@@ -3776,7 +3794,7 @@
           <w:sz w:val="14"/>
           <w:szCs w:val="14"/>
         </w:rPr>
-        <w:t>3 = repmat(WHITE_SCREEN,height(trials),1);</w:t>
+        <w:t>_SCREEN,height(trials),1);</w:t>
       </w:r>
     </w:p>
     <w:p>
@@ -3823,7 +3841,16 @@
           <w:bCs/>
           <w:rtl/>
         </w:rPr>
-        <w:t xml:space="preserve"> מסך שחור.</w:t>
+        <w:t xml:space="preserve"> מסך לבן</w:t>
+      </w:r>
+      <w:r>
+        <w:rPr>
+          <w:rFonts w:hint="cs"/>
+          <w:b/>
+          <w:bCs/>
+          <w:rtl/>
+        </w:rPr>
+        <w:t>.</w:t>
       </w:r>
     </w:p>
     <w:p>
@@ -3966,7 +3993,6 @@
           <w:rtl/>
         </w:rPr>
       </w:pPr>
-      <w:proofErr w:type="gramStart"/>
       <w:r>
         <w:rPr>
           <w:rFonts w:ascii="Courier New" w:eastAsiaTheme="minorHAnsi" w:hAnsi="Courier New" w:cs="Courier New"/>
@@ -3978,7 +4004,6 @@
         </w:rPr>
         <w:t>Screen(</w:t>
       </w:r>
-      <w:proofErr w:type="gramEnd"/>
       <w:r>
         <w:rPr>
           <w:rFonts w:ascii="Courier New" w:eastAsiaTheme="minorHAnsi" w:hAnsi="Courier New" w:cs="Courier New"/>
@@ -3999,29 +4024,69 @@
           <w:sz w:val="14"/>
           <w:szCs w:val="14"/>
         </w:rPr>
-        <w:t>,w, BLACK_SCREEN);</w:t>
-      </w:r>
-    </w:p>
-    <w:p>
-      <w:pPr>
-        <w:pStyle w:val="NoSpacing"/>
-        <w:numPr>
-          <w:ilvl w:val="0"/>
-          <w:numId w:val="1"/>
-        </w:numPr>
-        <w:rPr>
-          <w:b/>
-          <w:bCs/>
-        </w:rPr>
-      </w:pPr>
-      <w:r>
-        <w:rPr>
-          <w:rFonts w:hint="cs"/>
-          <w:b/>
-          <w:bCs/>
-          <w:rtl/>
-        </w:rPr>
-        <w:t>להציג מסך שחור עם המטרה</w:t>
+        <w:t>,w,</w:t>
+      </w:r>
+      <w:r>
+        <w:rPr>
+          <w:rFonts w:ascii="Courier New" w:eastAsiaTheme="minorHAnsi" w:hAnsi="Courier New" w:cs="Courier New"/>
+          <w:b/>
+          <w:bCs/>
+          <w:color w:val="000000"/>
+          <w:sz w:val="14"/>
+          <w:szCs w:val="14"/>
+        </w:rPr>
+        <w:t xml:space="preserve"> WHITE</w:t>
+      </w:r>
+      <w:r>
+        <w:rPr>
+          <w:rFonts w:ascii="Courier New" w:eastAsiaTheme="minorHAnsi" w:hAnsi="Courier New" w:cs="Courier New"/>
+          <w:b/>
+          <w:bCs/>
+          <w:color w:val="000000"/>
+          <w:sz w:val="14"/>
+          <w:szCs w:val="14"/>
+        </w:rPr>
+        <w:t>_SCREEN);</w:t>
+      </w:r>
+    </w:p>
+    <w:p>
+      <w:pPr>
+        <w:pStyle w:val="NoSpacing"/>
+        <w:numPr>
+          <w:ilvl w:val="0"/>
+          <w:numId w:val="1"/>
+        </w:numPr>
+        <w:rPr>
+          <w:b/>
+          <w:bCs/>
+        </w:rPr>
+      </w:pPr>
+      <w:r>
+        <w:rPr>
+          <w:rFonts w:hint="cs"/>
+          <w:b/>
+          <w:bCs/>
+          <w:rtl/>
+        </w:rPr>
+        <w:t xml:space="preserve">להציג מסך </w:t>
+      </w:r>
+      <w:r>
+        <w:rPr>
+          <w:rFonts w:hint="cs"/>
+          <w:b/>
+          <w:bCs/>
+          <w:rtl/>
+        </w:rPr>
+        <w:t xml:space="preserve">לבן </w:t>
+      </w:r>
+      <w:r>
+        <w:rPr>
+          <w:rFonts w:hint="cs"/>
+          <w:b/>
+          <w:bCs/>
+          <w:rtl/>
+        </w:rPr>
+        <w:t>עם המטרה</w:t>
       </w:r>
       <w:r>
         <w:rPr>
@@ -4141,7 +4206,7 @@
           <w:sz w:val="14"/>
           <w:szCs w:val="14"/>
         </w:rPr>
-        <w:t>BLACK_SCREE</w:t>
+        <w:t>WHITE</w:t>
       </w:r>
       <w:r>
         <w:rPr>
@@ -4152,6 +4217,17 @@
           <w:sz w:val="14"/>
           <w:szCs w:val="14"/>
         </w:rPr>
+        <w:t>_SCREE</w:t>
+      </w:r>
+      <w:r>
+        <w:rPr>
+          <w:rFonts w:ascii="Courier New" w:eastAsiaTheme="minorHAnsi" w:hAnsi="Courier New" w:cs="Courier New"/>
+          <w:b/>
+          <w:bCs/>
+          <w:color w:val="000000"/>
+          <w:sz w:val="14"/>
+          <w:szCs w:val="14"/>
+        </w:rPr>
         <w:t>N</w:t>
       </w:r>
       <w:r>
@@ -4181,7 +4257,25 @@
           <w:bCs/>
           <w:rtl/>
         </w:rPr>
-        <w:t>להציג מסך לבן מיד אחרי המטרה.</w:t>
+        <w:t xml:space="preserve">להציג מסך </w:t>
+      </w:r>
+      <w:r>
+        <w:rPr>
+          <w:rFonts w:hint="cs"/>
+          <w:b/>
+          <w:bCs/>
+          <w:rtl/>
+        </w:rPr>
+        <w:t xml:space="preserve">שחור </w:t>
+      </w:r>
+      <w:r>
+        <w:rPr>
+          <w:rFonts w:hint="cs"/>
+          <w:b/>
+          <w:bCs/>
+          <w:rtl/>
+        </w:rPr>
+        <w:t>מיד אחרי המטרה.</w:t>
       </w:r>
     </w:p>
     <w:p>
@@ -4273,7 +4367,18 @@
           <w:sz w:val="14"/>
           <w:szCs w:val="14"/>
         </w:rPr>
-        <w:t>WHITE_SCREEN</w:t>
+        <w:t>BLACK</w:t>
+      </w:r>
+      <w:r>
+        <w:rPr>
+          <w:rFonts w:ascii="Courier New" w:eastAsiaTheme="minorHAnsi" w:hAnsi="Courier New" w:cs="Courier New"/>
+          <w:b/>
+          <w:bCs/>
+          <w:color w:val="000000"/>
+          <w:sz w:val="14"/>
+          <w:szCs w:val="14"/>
+        </w:rPr>
+        <w:t>_SCREEN</w:t>
       </w:r>
       <w:r>
         <w:rPr>
@@ -4744,90 +4849,88 @@
           <w:szCs w:val="16"/>
         </w:rPr>
       </w:pPr>
-      <w:proofErr w:type="gramStart"/>
       <w:r>
         <w:rPr>
           <w:sz w:val="16"/>
           <w:szCs w:val="16"/>
         </w:rPr>
-        <w:t>set(</w:t>
-      </w:r>
-      <w:proofErr w:type="gramEnd"/>
-      <w:r>
+        <w:t>set(gcf,'color',[0.5 0.5 0.5]);</w:t>
+      </w:r>
+    </w:p>
+    <w:p>
+      <w:pPr>
+        <w:pStyle w:val="NoSpacing"/>
+        <w:ind w:left="720"/>
         <w:rPr>
           <w:sz w:val="16"/>
           <w:szCs w:val="16"/>
-        </w:rPr>
-        <w:t>gcf,'color',[0.5 0.5 0.5]);</w:t>
-      </w:r>
-    </w:p>
-    <w:p>
-      <w:pPr>
-        <w:pStyle w:val="NoSpacing"/>
-        <w:ind w:left="720"/>
+          <w:rtl/>
+        </w:rPr>
+      </w:pPr>
+      <w:r>
         <w:rPr>
           <w:sz w:val="16"/>
           <w:szCs w:val="16"/>
-          <w:rtl/>
-        </w:rPr>
-      </w:pPr>
-      <w:proofErr w:type="gramStart"/>
-      <w:r>
+        </w:rPr>
+        <w:t>set(gcf, 'InvertHardcopy', 'off');</w:t>
+      </w:r>
+    </w:p>
+    <w:p>
+      <w:pPr>
+        <w:pStyle w:val="NoSpacing"/>
+        <w:numPr>
+          <w:ilvl w:val="0"/>
+          <w:numId w:val="1"/>
+        </w:numPr>
+      </w:pPr>
+      <w:r>
+        <w:rPr>
+          <w:rFonts w:hint="cs"/>
+          <w:rtl/>
+        </w:rPr>
+        <w:t xml:space="preserve">גודל של ריבוע/מעוין </w:t>
+      </w:r>
+      <w:r>
+        <w:rPr>
+          <w:rFonts w:hint="cs"/>
+          <w:rtl/>
+        </w:rPr>
+        <w:t>לא תואם למילה</w:t>
+      </w:r>
+      <w:r>
+        <w:rPr>
+          <w:rFonts w:hint="cs"/>
+          <w:rtl/>
+        </w:rPr>
+        <w:t xml:space="preserve"> </w:t>
+      </w:r>
+    </w:p>
+    <w:p>
+      <w:pPr>
+        <w:pStyle w:val="NoSpacing"/>
+        <w:ind w:left="720"/>
         <w:rPr>
           <w:sz w:val="16"/>
           <w:szCs w:val="16"/>
-        </w:rPr>
-        <w:t>set(</w:t>
-      </w:r>
-      <w:proofErr w:type="gramEnd"/>
-      <w:r>
-        <w:rPr>
+          <w:rtl/>
+        </w:rPr>
+      </w:pPr>
+      <w:r>
+        <w:rPr>
+          <w:rFonts w:hint="cs"/>
           <w:sz w:val="16"/>
           <w:szCs w:val="16"/>
-        </w:rPr>
-        <w:t>gcf, 'InvertHardcopy', 'off');</w:t>
-      </w:r>
-    </w:p>
-    <w:p>
-      <w:pPr>
-        <w:pStyle w:val="NoSpacing"/>
-        <w:numPr>
-          <w:ilvl w:val="0"/>
-          <w:numId w:val="1"/>
-        </w:numPr>
-      </w:pPr>
-      <w:r>
-        <w:rPr>
-          <w:rFonts w:hint="cs"/>
-          <w:rtl/>
-        </w:rPr>
-        <w:t xml:space="preserve">גודל של ריבוע/מעוין </w:t>
-      </w:r>
-      <w:r>
-        <w:rPr>
-          <w:rFonts w:hint="cs"/>
-          <w:rtl/>
-        </w:rPr>
-        <w:t>לא תואם למילה</w:t>
-      </w:r>
-      <w:r>
-        <w:rPr>
-          <w:rFonts w:hint="cs"/>
-          <w:rtl/>
-        </w:rPr>
-        <w:t xml:space="preserve"> </w:t>
-      </w:r>
-    </w:p>
-    <w:p>
-      <w:pPr>
-        <w:pStyle w:val="NoSpacing"/>
-        <w:ind w:left="720"/>
+          <w:rtl/>
+        </w:rPr>
+        <w:t xml:space="preserve">חישוב יחס בין גודל </w:t>
+      </w:r>
+      <w:r>
         <w:rPr>
           <w:sz w:val="16"/>
           <w:szCs w:val="16"/>
-          <w:rtl/>
-        </w:rPr>
-      </w:pPr>
+        </w:rPr>
+        <w:t>font</w:t>
+      </w:r>
       <w:r>
         <w:rPr>
           <w:rFonts w:hint="cs"/>
@@ -4835,14 +4938,14 @@
           <w:szCs w:val="16"/>
           <w:rtl/>
         </w:rPr>
-        <w:t xml:space="preserve">חישוב יחס בין גודל </w:t>
+        <w:t xml:space="preserve"> לבין </w:t>
       </w:r>
       <w:r>
         <w:rPr>
           <w:sz w:val="16"/>
           <w:szCs w:val="16"/>
         </w:rPr>
-        <w:t>font</w:t>
+        <w:t>MarkerSize</w:t>
       </w:r>
       <w:r>
         <w:rPr>
@@ -4851,15 +4954,18 @@
           <w:szCs w:val="16"/>
           <w:rtl/>
         </w:rPr>
-        <w:t xml:space="preserve"> לבין </w:t>
-      </w:r>
-      <w:r>
+        <w:t>.</w:t>
+      </w:r>
+    </w:p>
+    <w:p>
+      <w:pPr>
+        <w:pStyle w:val="NoSpacing"/>
+        <w:ind w:left="720"/>
         <w:rPr>
           <w:sz w:val="16"/>
           <w:szCs w:val="16"/>
         </w:rPr>
-        <w:t>MarkerSize</w:t>
-      </w:r>
+      </w:pPr>
       <w:r>
         <w:rPr>
           <w:rFonts w:hint="cs"/>
@@ -4867,7 +4973,23 @@
           <w:szCs w:val="16"/>
           <w:rtl/>
         </w:rPr>
-        <w:t>.</w:t>
+        <w:t>כנ"ל לגבי עובי של אות ושל ריבוע/מעוין.</w:t>
+      </w:r>
+    </w:p>
+    <w:p>
+      <w:pPr>
+        <w:pStyle w:val="NoSpacing"/>
+        <w:numPr>
+          <w:ilvl w:val="0"/>
+          <w:numId w:val="1"/>
+        </w:numPr>
+      </w:pPr>
+      <w:r>
+        <w:rPr>
+          <w:rFonts w:hint="cs"/>
+          <w:rtl/>
+        </w:rPr>
+        <w:t>מטלאב מותח מסכה כשמציג אותה</w:t>
       </w:r>
     </w:p>
     <w:p>
@@ -4877,6 +4999,7 @@
         <w:rPr>
           <w:sz w:val="16"/>
           <w:szCs w:val="16"/>
+          <w:rtl/>
         </w:rPr>
       </w:pPr>
       <w:r>
@@ -4886,35 +5009,15 @@
           <w:szCs w:val="16"/>
           <w:rtl/>
         </w:rPr>
-        <w:t>כנ"ל לגבי עובי של אות ושל ריבוע/מעוין.</w:t>
-      </w:r>
-    </w:p>
-    <w:p>
-      <w:pPr>
-        <w:pStyle w:val="NoSpacing"/>
-        <w:numPr>
-          <w:ilvl w:val="0"/>
-          <w:numId w:val="1"/>
-        </w:numPr>
-      </w:pPr>
-      <w:r>
-        <w:rPr>
-          <w:rFonts w:hint="cs"/>
-          <w:rtl/>
-        </w:rPr>
-        <w:t>מטלאב מותח מסכה כשמציג אותה</w:t>
-      </w:r>
-    </w:p>
-    <w:p>
-      <w:pPr>
-        <w:pStyle w:val="NoSpacing"/>
-        <w:ind w:left="720"/>
+        <w:t>כי כששומרים אותה ה-</w:t>
+      </w:r>
+      <w:r>
         <w:rPr>
           <w:sz w:val="16"/>
           <w:szCs w:val="16"/>
-          <w:rtl/>
-        </w:rPr>
-      </w:pPr>
+        </w:rPr>
+        <w:t>figure</w:t>
+      </w:r>
       <w:r>
         <w:rPr>
           <w:rFonts w:hint="cs"/>
@@ -4922,49 +5025,24 @@
           <w:szCs w:val="16"/>
           <w:rtl/>
         </w:rPr>
-        <w:t>כי כששומרים אותה ה-</w:t>
-      </w:r>
-      <w:r>
+        <w:t xml:space="preserve"> לא מכסה כל המסך, אבל כשמציגים כן. פתרון:</w:t>
+      </w:r>
+    </w:p>
+    <w:p>
+      <w:pPr>
+        <w:pStyle w:val="NoSpacing"/>
+        <w:ind w:left="720"/>
         <w:rPr>
           <w:sz w:val="16"/>
           <w:szCs w:val="16"/>
         </w:rPr>
-        <w:t>figure</w:t>
-      </w:r>
-      <w:r>
-        <w:rPr>
-          <w:rFonts w:hint="cs"/>
+      </w:pPr>
+      <w:r>
+        <w:rPr>
           <w:sz w:val="16"/>
           <w:szCs w:val="16"/>
-          <w:rtl/>
-        </w:rPr>
-        <w:t xml:space="preserve"> לא מכסה כל המסך, אבל כשמציגים כן. פתרון:</w:t>
-      </w:r>
-    </w:p>
-    <w:p>
-      <w:pPr>
-        <w:pStyle w:val="NoSpacing"/>
-        <w:ind w:left="720"/>
-        <w:rPr>
-          <w:sz w:val="16"/>
-          <w:szCs w:val="16"/>
-        </w:rPr>
-      </w:pPr>
-      <w:proofErr w:type="gramStart"/>
-      <w:r>
-        <w:rPr>
-          <w:sz w:val="16"/>
-          <w:szCs w:val="16"/>
-        </w:rPr>
-        <w:t>set(</w:t>
-      </w:r>
-      <w:proofErr w:type="gramEnd"/>
-      <w:r>
-        <w:rPr>
-          <w:sz w:val="16"/>
-          <w:szCs w:val="16"/>
-        </w:rPr>
-        <w:t xml:space="preserve">gcf,'WindowState','fullscreen',  </w:t>
+        </w:rPr>
+        <w:t xml:space="preserve">set(gcf,'WindowState','fullscreen',  </w:t>
       </w:r>
       <w:r>
         <w:rPr>
@@ -5019,15 +5097,7 @@
         </w:numPr>
       </w:pPr>
       <w:r>
-        <w:t>Sreen('Flip</w:t>
-      </w:r>
-      <w:proofErr w:type="gramStart"/>
-      <w:r>
-        <w:t>',w</w:t>
-      </w:r>
-      <w:proofErr w:type="gramEnd"/>
-      <w:r>
-        <w:t>,0,1)</w:t>
+        <w:t>Sreen('Flip',w,0,1)</w:t>
       </w:r>
       <w:r>
         <w:rPr>
@@ -5251,15 +5321,7 @@
         <w:bidi w:val="0"/>
       </w:pPr>
       <w:r>
-        <w:t xml:space="preserve">What does your log file look like? Currently for each trial I am </w:t>
-      </w:r>
-      <w:proofErr w:type="gramStart"/>
-      <w:r>
-        <w:t>recording:</w:t>
-      </w:r>
-      <w:proofErr w:type="gramEnd"/>
-      <w:r>
-        <w:t xml:space="preserve"> trajectory, time of each sample (I am not recording for example the display time of masks or stimuli, because I am controlling it with matlab. But I can change that).</w:t>
+        <w:t>What does your log file look like? Currently for each trial I am recording: trajectory, time of each sample (I am not recording for example the display time of masks or stimuli, because I am controlling it with matlab. But I can change that).</w:t>
       </w:r>
     </w:p>
     <w:p>
@@ -5291,15 +5353,7 @@
         <w:bidi w:val="0"/>
       </w:pPr>
       <w:r>
-        <w:t>How would you recommend </w:t>
-      </w:r>
-      <w:proofErr w:type="gramStart"/>
-      <w:r>
-        <w:t>to code</w:t>
-      </w:r>
-      <w:proofErr w:type="gramEnd"/>
-      <w:r>
-        <w:t xml:space="preserve"> a script that: starts recording, then displays masks and stimuli, then checks when the subject touches the screen, and only then ends the recording? It seems I will have to merge the recording function with the stimuli display function and the answer comparison function. I would like to see how you handled it. </w:t>
+        <w:t>How would you recommend to code a script that: starts recording, then displays masks and stimuli, then checks when the subject touches the screen, and only then ends the recording? It seems I will have to merge the recording function with the stimuli display function and the answer comparison function. I would like to see how you handled it. </w:t>
       </w:r>
     </w:p>
     <w:p>
@@ -7026,16 +7080,8 @@
         <w:rPr>
           <w:strike/>
         </w:rPr>
-        <w:t xml:space="preserve">Matlab cropped font / </w:t>
-      </w:r>
-      <w:proofErr w:type="gramStart"/>
-      <w:r>
-        <w:rPr>
-          <w:strike/>
-        </w:rPr>
-        <w:t>text</w:t>
-      </w:r>
-      <w:proofErr w:type="gramEnd"/>
+        <w:t>Matlab cropped font / text</w:t>
+      </w:r>
     </w:p>
     <w:p>
       <w:pPr>
@@ -7445,52 +7491,646 @@
           <w:ilvl w:val="0"/>
           <w:numId w:val="1"/>
         </w:numPr>
-      </w:pPr>
-    </w:p>
-    <w:p>
-      <w:pPr>
-        <w:pStyle w:val="NoSpacing"/>
-        <w:numPr>
-          <w:ilvl w:val="0"/>
-          <w:numId w:val="1"/>
-        </w:numPr>
-      </w:pPr>
-      <w:r>
-        <w:rPr>
-          <w:rFonts w:hint="cs"/>
-          <w:rtl/>
-        </w:rPr>
-        <w:t xml:space="preserve">לבדוק האם בעיה בתזמונים של מסיכות </w:t>
-      </w:r>
-      <w:r>
-        <w:rPr>
-          <w:rFonts w:hint="cs"/>
-          <w:rtl/>
-        </w:rPr>
-        <w:t xml:space="preserve">2 ו-3 </w:t>
-      </w:r>
-      <w:r>
-        <w:rPr>
-          <w:rFonts w:hint="cs"/>
-          <w:rtl/>
-        </w:rPr>
-        <w:t>קורת אחרי כל בלוק.</w:t>
-      </w:r>
-    </w:p>
-    <w:p>
-      <w:pPr>
-        <w:pStyle w:val="NoSpacing"/>
-        <w:numPr>
-          <w:ilvl w:val="0"/>
-          <w:numId w:val="1"/>
-        </w:numPr>
-      </w:pPr>
-      <w:r>
-        <w:rPr>
-          <w:rFonts w:hint="cs"/>
+        <w:rPr>
+          <w:strike/>
+        </w:rPr>
+      </w:pPr>
+      <w:r>
+        <w:rPr>
+          <w:rFonts w:hint="cs"/>
+          <w:strike/>
+          <w:rtl/>
+        </w:rPr>
+        <w:t>תקרא מאמרים שערכו מעקב אחר תנועה</w:t>
+      </w:r>
+    </w:p>
+    <w:p>
+      <w:pPr>
+        <w:pStyle w:val="NoSpacing"/>
+        <w:numPr>
+          <w:ilvl w:val="1"/>
+          <w:numId w:val="1"/>
+        </w:numPr>
+        <w:rPr>
+          <w:strike/>
+        </w:rPr>
+      </w:pPr>
+      <w:r>
+        <w:rPr>
+          <w:rFonts w:hint="cs"/>
+          <w:strike/>
+          <w:rtl/>
+        </w:rPr>
+        <w:t>מרחק בין גירויים?</w:t>
+      </w:r>
+      <w:r>
+        <w:rPr>
+          <w:strike/>
+        </w:rPr>
+        <w:t xml:space="preserve"> </w:t>
+      </w:r>
+      <w:r>
+        <w:rPr>
+          <w:rFonts w:hint="cs"/>
+          <w:strike/>
+          <w:rtl/>
+        </w:rPr>
+        <w:t xml:space="preserve"> 20 ס"מ</w:t>
+      </w:r>
+    </w:p>
+    <w:p>
+      <w:pPr>
+        <w:pStyle w:val="NoSpacing"/>
+        <w:numPr>
+          <w:ilvl w:val="1"/>
+          <w:numId w:val="1"/>
+        </w:numPr>
+        <w:rPr>
+          <w:strike/>
+        </w:rPr>
+      </w:pPr>
+      <w:r>
+        <w:rPr>
+          <w:rFonts w:hint="cs"/>
+          <w:strike/>
           <w:rtl/>
         </w:rPr>
         <w:lastRenderedPageBreak/>
+        <w:t>מרחק נקודת התחלה מהמסך? 40 ס"מ</w:t>
+      </w:r>
+    </w:p>
+    <w:p>
+      <w:pPr>
+        <w:pStyle w:val="NoSpacing"/>
+        <w:numPr>
+          <w:ilvl w:val="1"/>
+          <w:numId w:val="1"/>
+        </w:numPr>
+        <w:rPr>
+          <w:strike/>
+        </w:rPr>
+      </w:pPr>
+      <w:r>
+        <w:rPr>
+          <w:rFonts w:hint="cs"/>
+          <w:strike/>
+          <w:rtl/>
+        </w:rPr>
+        <w:t>הצגת תשובה עם הגירוי כדי שנבדק יוכל ישר להגיב?</w:t>
+      </w:r>
+    </w:p>
+    <w:p>
+      <w:pPr>
+        <w:pStyle w:val="NoSpacing"/>
+        <w:numPr>
+          <w:ilvl w:val="2"/>
+          <w:numId w:val="1"/>
+        </w:numPr>
+        <w:rPr>
+          <w:strike/>
+        </w:rPr>
+      </w:pPr>
+      <w:r>
+        <w:rPr>
+          <w:rFonts w:hint="cs"/>
+          <w:strike/>
+          <w:rtl/>
+        </w:rPr>
+        <w:t>במאמר הראשון כן, כי הנקודות תמיד שם ופשוט מסמנים על איזו ללחוץ.</w:t>
+      </w:r>
+    </w:p>
+    <w:p>
+      <w:pPr>
+        <w:pStyle w:val="NoSpacing"/>
+        <w:numPr>
+          <w:ilvl w:val="2"/>
+          <w:numId w:val="1"/>
+        </w:numPr>
+        <w:rPr>
+          <w:strike/>
+        </w:rPr>
+      </w:pPr>
+      <w:r>
+        <w:rPr>
+          <w:rFonts w:hint="cs"/>
+          <w:strike/>
+          <w:rtl/>
+        </w:rPr>
+        <w:t>במאמר השני זמן הצגת המטרה הוא המניפולציה.</w:t>
+      </w:r>
+    </w:p>
+    <w:p>
+      <w:pPr>
+        <w:pStyle w:val="NoSpacing"/>
+        <w:numPr>
+          <w:ilvl w:val="1"/>
+          <w:numId w:val="1"/>
+        </w:numPr>
+        <w:rPr>
+          <w:strike/>
+        </w:rPr>
+      </w:pPr>
+      <w:r>
+        <w:rPr>
+          <w:rFonts w:hint="cs"/>
+          <w:strike/>
+          <w:rtl/>
+        </w:rPr>
+        <w:t>להקטין תשובות אם קשה לתפוס אותן במבט אחד? תקטין ל-2 ס"מ ותקרב בין מטרות לפי מה שרשום מקודם.</w:t>
+      </w:r>
+    </w:p>
+    <w:p>
+      <w:pPr>
+        <w:pStyle w:val="NoSpacing"/>
+        <w:numPr>
+          <w:ilvl w:val="1"/>
+          <w:numId w:val="1"/>
+        </w:numPr>
+        <w:rPr>
+          <w:strike/>
+        </w:rPr>
+      </w:pPr>
+      <w:r>
+        <w:rPr>
+          <w:rFonts w:hint="cs"/>
+          <w:strike/>
+          <w:rtl/>
+        </w:rPr>
+        <w:t>מה גודל המטרות שלהם? האם מטרה קטנה מדי לא דורשת תנועה מדויקת מדי שמבטלת השפעת לא מודע? לא, גודל המטרות 2 ס"מ.</w:t>
+      </w:r>
+    </w:p>
+    <w:p>
+      <w:pPr>
+        <w:pStyle w:val="NoSpacing"/>
+        <w:numPr>
+          <w:ilvl w:val="1"/>
+          <w:numId w:val="1"/>
+        </w:numPr>
+        <w:rPr>
+          <w:strike/>
+        </w:rPr>
+      </w:pPr>
+      <w:r>
+        <w:rPr>
+          <w:strike/>
+        </w:rPr>
+        <w:t>Ghez, C. et al. 1997. Discrete and continuous planning of hand movements and isometric force trajectories. Exp. Brain Res. 115: 217–233.</w:t>
+      </w:r>
+    </w:p>
+    <w:p>
+      <w:pPr>
+        <w:pStyle w:val="NoSpacing"/>
+        <w:numPr>
+          <w:ilvl w:val="1"/>
+          <w:numId w:val="1"/>
+        </w:numPr>
+        <w:rPr>
+          <w:strike/>
+        </w:rPr>
+      </w:pPr>
+      <w:r>
+        <w:rPr>
+          <w:strike/>
+        </w:rPr>
+        <w:t>Gallivan, J.P. &amp; C.S. Chapman. 2014. Three-dimensional reach trajectories as a probe of real-time decision-making between multiple competing targets. Front. Neurosci. 8: 215.</w:t>
+      </w:r>
+    </w:p>
+    <w:p>
+      <w:pPr>
+        <w:pStyle w:val="NoSpacing"/>
+        <w:numPr>
+          <w:ilvl w:val="0"/>
+          <w:numId w:val="1"/>
+        </w:numPr>
+        <w:rPr>
+          <w:strike/>
+        </w:rPr>
+      </w:pPr>
+      <w:r>
+        <w:rPr>
+          <w:rFonts w:hint="cs"/>
+          <w:strike/>
+          <w:rtl/>
+        </w:rPr>
+        <w:t xml:space="preserve">תכתוב </w:t>
+      </w:r>
+      <w:r>
+        <w:rPr>
+          <w:strike/>
+        </w:rPr>
+        <w:t>tests</w:t>
+      </w:r>
+      <w:r>
+        <w:rPr>
+          <w:rFonts w:hint="cs"/>
+          <w:strike/>
+          <w:rtl/>
+        </w:rPr>
+        <w:t xml:space="preserve"> לקוד ולפלט.</w:t>
+      </w:r>
+    </w:p>
+    <w:p>
+      <w:pPr>
+        <w:pStyle w:val="NoSpacing"/>
+        <w:numPr>
+          <w:ilvl w:val="0"/>
+          <w:numId w:val="1"/>
+        </w:numPr>
+        <w:rPr>
+          <w:strike/>
+        </w:rPr>
+      </w:pPr>
+      <w:r>
+        <w:rPr>
+          <w:rFonts w:hint="cs"/>
+          <w:strike/>
+          <w:rtl/>
+        </w:rPr>
+        <w:t xml:space="preserve">תמחק תוו עודף בקובץ </w:t>
+      </w:r>
+      <w:r>
+        <w:rPr>
+          <w:strike/>
+        </w:rPr>
+        <w:t xml:space="preserve"> </w:t>
+      </w:r>
+      <w:r>
+        <w:rPr>
+          <w:strike/>
+        </w:rPr>
+        <w:t>data</w:t>
+      </w:r>
+      <w:r>
+        <w:rPr>
+          <w:rFonts w:hint="cs"/>
+          <w:strike/>
+        </w:rPr>
+        <w:t xml:space="preserve"> </w:t>
+      </w:r>
+      <w:r>
+        <w:rPr>
+          <w:rFonts w:hint="cs"/>
+          <w:strike/>
+          <w:rtl/>
+        </w:rPr>
+        <w:t>ו</w:t>
+      </w:r>
+      <w:r>
+        <w:rPr>
+          <w:strike/>
+        </w:rPr>
+        <w:t xml:space="preserve"> </w:t>
+      </w:r>
+      <w:r>
+        <w:rPr>
+          <w:strike/>
+        </w:rPr>
+        <w:t>traj</w:t>
+      </w:r>
+      <w:r>
+        <w:rPr>
+          <w:rFonts w:hint="cs"/>
+          <w:strike/>
+          <w:rtl/>
+        </w:rPr>
+        <w:t>.</w:t>
+      </w:r>
+    </w:p>
+    <w:p>
+      <w:pPr>
+        <w:pStyle w:val="NoSpacing"/>
+        <w:numPr>
+          <w:ilvl w:val="0"/>
+          <w:numId w:val="1"/>
+        </w:numPr>
+        <w:rPr>
+          <w:strike/>
+        </w:rPr>
+      </w:pPr>
+      <w:r>
+        <w:rPr>
+          <w:rFonts w:hint="cs"/>
+          <w:strike/>
+          <w:rtl/>
+        </w:rPr>
+        <w:t xml:space="preserve">לייצר 10 רשימות </w:t>
+      </w:r>
+      <w:r>
+        <w:rPr>
+          <w:strike/>
+        </w:rPr>
+        <w:t>trials</w:t>
+      </w:r>
+      <w:r>
+        <w:rPr>
+          <w:rFonts w:hint="cs"/>
+          <w:strike/>
+          <w:rtl/>
+        </w:rPr>
+        <w:t xml:space="preserve"> ולבדוק שאינן זהות</w:t>
+      </w:r>
+      <w:r>
+        <w:rPr>
+          <w:rFonts w:hint="cs"/>
+          <w:strike/>
+          <w:rtl/>
+        </w:rPr>
+        <w:t>. להגריל אחת לכ</w:t>
+      </w:r>
+      <w:r>
+        <w:rPr>
+          <w:rFonts w:hint="cs"/>
+          <w:strike/>
+          <w:rtl/>
+        </w:rPr>
+        <w:t>ל נבדק, כך שרשימה לא תיבחר יותר מרשימות אחרות.</w:t>
+      </w:r>
+    </w:p>
+    <w:p>
+      <w:pPr>
+        <w:pStyle w:val="ListParagraph"/>
+        <w:numPr>
+          <w:ilvl w:val="0"/>
+          <w:numId w:val="1"/>
+        </w:numPr>
+        <w:rPr>
+          <w:strike/>
+        </w:rPr>
+      </w:pPr>
+      <w:r>
+        <w:rPr>
+          <w:rFonts w:hint="cs"/>
+          <w:strike/>
+          <w:rtl/>
+        </w:rPr>
+        <w:t>תייצר מלא טריילים ותבדוק האם יש מילים דומיננטיות.</w:t>
+      </w:r>
+    </w:p>
+    <w:p>
+      <w:pPr>
+        <w:pStyle w:val="ListParagraph"/>
+        <w:numPr>
+          <w:ilvl w:val="1"/>
+          <w:numId w:val="1"/>
+        </w:numPr>
+        <w:rPr>
+          <w:strike/>
+        </w:rPr>
+      </w:pPr>
+      <w:r>
+        <w:rPr>
+          <w:rFonts w:hint="cs"/>
+          <w:strike/>
+          <w:rtl/>
+        </w:rPr>
+        <w:t>ייצרתי, צריך לנתח את התוצאות</w:t>
+      </w:r>
+    </w:p>
+    <w:p>
+      <w:pPr>
+        <w:pStyle w:val="NoSpacing"/>
+        <w:numPr>
+          <w:ilvl w:val="0"/>
+          <w:numId w:val="1"/>
+        </w:numPr>
+        <w:rPr>
+          <w:strike/>
+        </w:rPr>
+      </w:pPr>
+      <w:r>
+        <w:rPr>
+          <w:rFonts w:hint="cs"/>
+          <w:strike/>
+          <w:rtl/>
+        </w:rPr>
+        <w:t>בהוראות תכתוב שעל נבדקים להגיב הכי מהר שהם יכולים</w:t>
+      </w:r>
+    </w:p>
+    <w:p>
+      <w:pPr>
+        <w:pStyle w:val="NoSpacing"/>
+        <w:numPr>
+          <w:ilvl w:val="0"/>
+          <w:numId w:val="1"/>
+        </w:numPr>
+      </w:pPr>
+      <w:r>
+        <w:rPr>
+          <w:rFonts w:hint="cs"/>
+          <w:rtl/>
+        </w:rPr>
+        <w:t>תשאל את אורי האם זה בסדר להדביק עוד בריסטול שחור על השולחן כדי לסמן לעצמך נקודת התחלה ונקודת מיקום של המסך. והאם נשאר עוד בריסטול ממה שהוא השתמש.</w:t>
+      </w:r>
+    </w:p>
+    <w:p>
+      <w:pPr>
+        <w:pStyle w:val="NoSpacing"/>
+        <w:numPr>
+          <w:ilvl w:val="0"/>
+          <w:numId w:val="1"/>
+        </w:numPr>
+      </w:pPr>
+      <w:r>
+        <w:rPr>
+          <w:rFonts w:hint="cs"/>
+          <w:rtl/>
+        </w:rPr>
+        <w:t>תסמן מיקום של כיסא על הרצפה</w:t>
+      </w:r>
+    </w:p>
+    <w:p>
+      <w:pPr>
+        <w:pStyle w:val="NoSpacing"/>
+        <w:numPr>
+          <w:ilvl w:val="0"/>
+          <w:numId w:val="1"/>
+        </w:numPr>
+      </w:pPr>
+      <w:r>
+        <w:rPr>
+          <w:rFonts w:hint="cs"/>
+          <w:rtl/>
+        </w:rPr>
+        <w:t>תמדוד מרחק עיניים ממסך ותשנה בהתאם בקוד, ואז תוודא שהמטרות נשארות בגודל נכון.</w:t>
+      </w:r>
+    </w:p>
+    <w:p>
+      <w:pPr>
+        <w:pStyle w:val="NoSpacing"/>
+        <w:numPr>
+          <w:ilvl w:val="0"/>
+          <w:numId w:val="1"/>
+        </w:numPr>
+      </w:pPr>
+      <w:r>
+        <w:rPr>
+          <w:rFonts w:hint="cs"/>
+          <w:rtl/>
+        </w:rPr>
+        <w:t>תכין נקודת התחלה נקודת התחלה במרחק 30-40 ס"מ מהמסך.</w:t>
+      </w:r>
+    </w:p>
+    <w:p>
+      <w:pPr>
+        <w:pStyle w:val="NoSpacing"/>
+        <w:numPr>
+          <w:ilvl w:val="0"/>
+          <w:numId w:val="1"/>
+        </w:numPr>
+      </w:pPr>
+      <w:r>
+        <w:rPr>
+          <w:rFonts w:hint="cs"/>
+          <w:rtl/>
+        </w:rPr>
+        <w:t>תיצור מודל למסך פרספקס</w:t>
+      </w:r>
+    </w:p>
+    <w:p>
+      <w:pPr>
+        <w:pStyle w:val="NoSpacing"/>
+        <w:numPr>
+          <w:ilvl w:val="0"/>
+          <w:numId w:val="1"/>
+        </w:numPr>
+        <w:rPr>
+          <w:u w:val="single"/>
+        </w:rPr>
+      </w:pPr>
+      <w:r>
+        <w:rPr>
+          <w:rFonts w:hint="cs"/>
+          <w:u w:val="single"/>
+          <w:rtl/>
+        </w:rPr>
+        <w:t>מרחק בין נקודות על המסך = 20 ס"מ.</w:t>
+      </w:r>
+    </w:p>
+    <w:p>
+      <w:pPr>
+        <w:pStyle w:val="NoSpacing"/>
+        <w:numPr>
+          <w:ilvl w:val="0"/>
+          <w:numId w:val="1"/>
+        </w:numPr>
+        <w:rPr>
+          <w:u w:val="single"/>
+        </w:rPr>
+      </w:pPr>
+      <w:r>
+        <w:rPr>
+          <w:rFonts w:hint="cs"/>
+          <w:u w:val="single"/>
+          <w:rtl/>
+        </w:rPr>
+        <w:t>גודל נקודה על המסך = 2 ס"מ.</w:t>
+      </w:r>
+    </w:p>
+    <w:p>
+      <w:pPr>
+        <w:pStyle w:val="NoSpacing"/>
+        <w:numPr>
+          <w:ilvl w:val="0"/>
+          <w:numId w:val="1"/>
+        </w:numPr>
+        <w:rPr>
+          <w:u w:val="single"/>
+        </w:rPr>
+      </w:pPr>
+      <w:r>
+        <w:rPr>
+          <w:rFonts w:hint="cs"/>
+          <w:u w:val="single"/>
+          <w:rtl/>
+        </w:rPr>
+        <w:t>קרב את המילים ב</w:t>
+      </w:r>
+      <w:r>
+        <w:rPr>
+          <w:u w:val="single"/>
+        </w:rPr>
+        <w:t>recog</w:t>
+      </w:r>
+    </w:p>
+    <w:p>
+      <w:pPr>
+        <w:pStyle w:val="NoSpacing"/>
+        <w:numPr>
+          <w:ilvl w:val="0"/>
+          <w:numId w:val="1"/>
+        </w:numPr>
+        <w:rPr>
+          <w:u w:val="single"/>
+        </w:rPr>
+      </w:pPr>
+      <w:r>
+        <w:rPr>
+          <w:rFonts w:hint="cs"/>
+          <w:u w:val="single"/>
+          <w:rtl/>
+        </w:rPr>
+        <w:t xml:space="preserve">תריץ </w:t>
+      </w:r>
+      <w:r>
+        <w:rPr>
+          <w:u w:val="single"/>
+        </w:rPr>
+        <w:t>photodiode test</w:t>
+      </w:r>
+      <w:r>
+        <w:rPr>
+          <w:rFonts w:hint="cs"/>
+          <w:u w:val="single"/>
+          <w:rtl/>
+        </w:rPr>
+        <w:t>.</w:t>
+      </w:r>
+    </w:p>
+    <w:p>
+      <w:pPr>
+        <w:pStyle w:val="NoSpacing"/>
+        <w:numPr>
+          <w:ilvl w:val="1"/>
+          <w:numId w:val="1"/>
+        </w:numPr>
+      </w:pPr>
+      <w:r>
+        <w:rPr>
+          <w:rFonts w:hint="cs"/>
+          <w:rtl/>
+        </w:rPr>
+        <w:t>תנתח תוצאות</w:t>
+      </w:r>
+    </w:p>
+    <w:p>
+      <w:pPr>
+        <w:pStyle w:val="NoSpacing"/>
+        <w:numPr>
+          <w:ilvl w:val="0"/>
+          <w:numId w:val="1"/>
+        </w:numPr>
+      </w:pPr>
+      <w:r>
+        <w:rPr>
+          <w:rFonts w:hint="cs"/>
+          <w:rtl/>
+        </w:rPr>
+        <w:t>תריץ טסטים על הקוד.</w:t>
+      </w:r>
+    </w:p>
+    <w:p>
+      <w:pPr>
+        <w:pStyle w:val="NoSpacing"/>
+        <w:numPr>
+          <w:ilvl w:val="0"/>
+          <w:numId w:val="1"/>
+        </w:numPr>
+      </w:pPr>
+      <w:r>
+        <w:rPr>
+          <w:rFonts w:hint="cs"/>
+          <w:rtl/>
+        </w:rPr>
         <w:t>תגדיל משך אימון</w:t>
       </w:r>
       <w:r>
@@ -7785,6 +8425,58 @@
           <w:rFonts w:hint="cs"/>
           <w:rtl/>
         </w:rPr>
+        <w:t>תריץ ניסוי על עצמך.</w:t>
+      </w:r>
+    </w:p>
+    <w:p>
+      <w:pPr>
+        <w:pStyle w:val="NoSpacing"/>
+        <w:numPr>
+          <w:ilvl w:val="0"/>
+          <w:numId w:val="1"/>
+        </w:numPr>
+      </w:pPr>
+      <w:r>
+        <w:rPr>
+          <w:rFonts w:hint="cs"/>
+          <w:rtl/>
+        </w:rPr>
+        <w:t xml:space="preserve">תייצר </w:t>
+      </w:r>
+      <w:r>
+        <w:t>test</w:t>
+      </w:r>
+      <w:r>
+        <w:rPr>
+          <w:rFonts w:hint="cs"/>
+          <w:rtl/>
+        </w:rPr>
+        <w:t xml:space="preserve"> שבודק כמה נבדקים משתמשים באותה רשימת </w:t>
+      </w:r>
+      <w:r>
+        <w:t>trials</w:t>
+      </w:r>
+      <w:r>
+        <w:rPr>
+          <w:rFonts w:hint="cs"/>
+          <w:rtl/>
+        </w:rPr>
+        <w:t>.</w:t>
+      </w:r>
+    </w:p>
+    <w:p>
+      <w:pPr>
+        <w:pStyle w:val="NoSpacing"/>
+        <w:numPr>
+          <w:ilvl w:val="0"/>
+          <w:numId w:val="1"/>
+        </w:numPr>
+      </w:pPr>
+      <w:r>
+        <w:rPr>
+          <w:rFonts w:hint="cs"/>
+          <w:rtl/>
+        </w:rPr>
         <w:t xml:space="preserve">תוסיף ציור </w:t>
       </w:r>
       <w:r>
@@ -7831,547 +8523,6 @@
           <w:rFonts w:hint="cs"/>
           <w:rtl/>
         </w:rPr>
-        <w:t>תכין נקודת התחלה</w:t>
-      </w:r>
-    </w:p>
-    <w:p>
-      <w:pPr>
-        <w:pStyle w:val="NoSpacing"/>
-        <w:numPr>
-          <w:ilvl w:val="0"/>
-          <w:numId w:val="1"/>
-        </w:numPr>
-      </w:pPr>
-      <w:r>
-        <w:rPr>
-          <w:rFonts w:hint="cs"/>
-          <w:rtl/>
-        </w:rPr>
-        <w:t>נקודת התחלה במרחק 30-40 ס"מ מהמסך.</w:t>
-      </w:r>
-    </w:p>
-    <w:p>
-      <w:pPr>
-        <w:pStyle w:val="NoSpacing"/>
-        <w:numPr>
-          <w:ilvl w:val="0"/>
-          <w:numId w:val="1"/>
-        </w:numPr>
-      </w:pPr>
-      <w:r>
-        <w:rPr>
-          <w:rFonts w:hint="cs"/>
-          <w:rtl/>
-        </w:rPr>
-        <w:t>מרחק בין נקודות על המסך = 20 ס"מ.</w:t>
-      </w:r>
-    </w:p>
-    <w:p>
-      <w:pPr>
-        <w:pStyle w:val="NoSpacing"/>
-        <w:numPr>
-          <w:ilvl w:val="0"/>
-          <w:numId w:val="1"/>
-        </w:numPr>
-        <w:rPr>
-          <w:strike/>
-        </w:rPr>
-      </w:pPr>
-      <w:r>
-        <w:rPr>
-          <w:rFonts w:hint="cs"/>
-          <w:strike/>
-          <w:rtl/>
-        </w:rPr>
-        <w:t>תקרא מאמרים שערכו מעקב אחר תנועה</w:t>
-      </w:r>
-    </w:p>
-    <w:p>
-      <w:pPr>
-        <w:pStyle w:val="NoSpacing"/>
-        <w:numPr>
-          <w:ilvl w:val="1"/>
-          <w:numId w:val="1"/>
-        </w:numPr>
-        <w:rPr>
-          <w:strike/>
-        </w:rPr>
-      </w:pPr>
-      <w:r>
-        <w:rPr>
-          <w:rFonts w:hint="cs"/>
-          <w:strike/>
-          <w:rtl/>
-        </w:rPr>
-        <w:t>מרחק בין גירויים?</w:t>
-      </w:r>
-      <w:r>
-        <w:rPr>
-          <w:strike/>
-        </w:rPr>
-        <w:t xml:space="preserve"> </w:t>
-      </w:r>
-      <w:r>
-        <w:rPr>
-          <w:rFonts w:hint="cs"/>
-          <w:strike/>
-          <w:rtl/>
-        </w:rPr>
-        <w:t xml:space="preserve"> 20 ס"מ</w:t>
-      </w:r>
-    </w:p>
-    <w:p>
-      <w:pPr>
-        <w:pStyle w:val="NoSpacing"/>
-        <w:numPr>
-          <w:ilvl w:val="1"/>
-          <w:numId w:val="1"/>
-        </w:numPr>
-        <w:rPr>
-          <w:strike/>
-        </w:rPr>
-      </w:pPr>
-      <w:r>
-        <w:rPr>
-          <w:rFonts w:hint="cs"/>
-          <w:strike/>
-          <w:rtl/>
-        </w:rPr>
-        <w:t>מרחק נקודת התחלה מהמסך?</w:t>
-      </w:r>
-      <w:r>
-        <w:rPr>
-          <w:rFonts w:hint="cs"/>
-          <w:strike/>
-          <w:rtl/>
-        </w:rPr>
-        <w:t xml:space="preserve"> 40 ס"מ</w:t>
-      </w:r>
-    </w:p>
-    <w:p>
-      <w:pPr>
-        <w:pStyle w:val="NoSpacing"/>
-        <w:numPr>
-          <w:ilvl w:val="1"/>
-          <w:numId w:val="1"/>
-        </w:numPr>
-        <w:rPr>
-          <w:strike/>
-        </w:rPr>
-      </w:pPr>
-      <w:r>
-        <w:rPr>
-          <w:rFonts w:hint="cs"/>
-          <w:strike/>
-          <w:rtl/>
-        </w:rPr>
-        <w:t>הצגת תשובה עם הגירוי כדי שנבדק יוכל ישר להגיב?</w:t>
-      </w:r>
-    </w:p>
-    <w:p>
-      <w:pPr>
-        <w:pStyle w:val="NoSpacing"/>
-        <w:numPr>
-          <w:ilvl w:val="2"/>
-          <w:numId w:val="1"/>
-        </w:numPr>
-        <w:rPr>
-          <w:strike/>
-        </w:rPr>
-      </w:pPr>
-      <w:r>
-        <w:rPr>
-          <w:rFonts w:hint="cs"/>
-          <w:strike/>
-          <w:rtl/>
-        </w:rPr>
-        <w:t>במאמר הראשון כן, כי הנקודות תמיד שם ופשוט מסמנים על איזו ללחוץ.</w:t>
-      </w:r>
-    </w:p>
-    <w:p>
-      <w:pPr>
-        <w:pStyle w:val="NoSpacing"/>
-        <w:numPr>
-          <w:ilvl w:val="2"/>
-          <w:numId w:val="1"/>
-        </w:numPr>
-        <w:rPr>
-          <w:strike/>
-        </w:rPr>
-      </w:pPr>
-      <w:r>
-        <w:rPr>
-          <w:rFonts w:hint="cs"/>
-          <w:strike/>
-          <w:rtl/>
-        </w:rPr>
-        <w:t>במאמר השני זמן הצגת המטרה הוא המניפולציה.</w:t>
-      </w:r>
-    </w:p>
-    <w:p>
-      <w:pPr>
-        <w:pStyle w:val="NoSpacing"/>
-        <w:numPr>
-          <w:ilvl w:val="1"/>
-          <w:numId w:val="1"/>
-        </w:numPr>
-        <w:rPr>
-          <w:strike/>
-        </w:rPr>
-      </w:pPr>
-      <w:r>
-        <w:rPr>
-          <w:rFonts w:hint="cs"/>
-          <w:strike/>
-          <w:rtl/>
-        </w:rPr>
-        <w:t>להקטין תשובות אם קשה לתפוס אותן במבט אחד</w:t>
-      </w:r>
-      <w:r>
-        <w:rPr>
-          <w:rFonts w:hint="cs"/>
-          <w:strike/>
-          <w:rtl/>
-        </w:rPr>
-        <w:t xml:space="preserve">? תקטין ל-2 ס"מ ותקרב בין מטרות לפי מה שרשום </w:t>
-      </w:r>
-      <w:r>
-        <w:rPr>
-          <w:rFonts w:hint="cs"/>
-          <w:strike/>
-          <w:rtl/>
-        </w:rPr>
-        <w:t>מקודם.</w:t>
-      </w:r>
-    </w:p>
-    <w:p>
-      <w:pPr>
-        <w:pStyle w:val="NoSpacing"/>
-        <w:numPr>
-          <w:ilvl w:val="1"/>
-          <w:numId w:val="1"/>
-        </w:numPr>
-        <w:rPr>
-          <w:strike/>
-        </w:rPr>
-      </w:pPr>
-      <w:r>
-        <w:rPr>
-          <w:rFonts w:hint="cs"/>
-          <w:strike/>
-          <w:rtl/>
-        </w:rPr>
-        <w:t>מה גודל המטרות שלהם? האם מטרה קטנה מדי לא דורשת תנועה מדויקת מדי שמבטלת השפעת לא מודע</w:t>
-      </w:r>
-      <w:r>
-        <w:rPr>
-          <w:rFonts w:hint="cs"/>
-          <w:strike/>
-          <w:rtl/>
-        </w:rPr>
-        <w:t>? לא, גודל המטרות 2 ס"מ.</w:t>
-      </w:r>
-    </w:p>
-    <w:p>
-      <w:pPr>
-        <w:pStyle w:val="NoSpacing"/>
-        <w:numPr>
-          <w:ilvl w:val="1"/>
-          <w:numId w:val="1"/>
-        </w:numPr>
-        <w:rPr>
-          <w:strike/>
-        </w:rPr>
-      </w:pPr>
-      <w:r>
-        <w:rPr>
-          <w:strike/>
-        </w:rPr>
-        <w:t>Ghez, C. et al. 1997. Discrete and continuous planning of hand movements and isometric force trajectories. Exp. Brain Res. 115: 217–233.</w:t>
-      </w:r>
-    </w:p>
-    <w:p>
-      <w:pPr>
-        <w:pStyle w:val="NoSpacing"/>
-        <w:numPr>
-          <w:ilvl w:val="1"/>
-          <w:numId w:val="1"/>
-        </w:numPr>
-        <w:rPr>
-          <w:strike/>
-        </w:rPr>
-      </w:pPr>
-      <w:r>
-        <w:rPr>
-          <w:strike/>
-        </w:rPr>
-        <w:t>Gallivan, J.P. &amp; C.S. Chapman. 2014. Three-dimensional reach trajectories as a probe of real-time decision-making between multiple competing targets. Front. Neurosci. 8: 215.</w:t>
-      </w:r>
-    </w:p>
-    <w:p>
-      <w:pPr>
-        <w:pStyle w:val="NoSpacing"/>
-        <w:numPr>
-          <w:ilvl w:val="0"/>
-          <w:numId w:val="1"/>
-        </w:numPr>
-      </w:pPr>
-      <w:r>
-        <w:rPr>
-          <w:rFonts w:hint="cs"/>
-          <w:rtl/>
-        </w:rPr>
-        <w:t>תיצור מודל למסך פרספקס</w:t>
-      </w:r>
-    </w:p>
-    <w:p>
-      <w:pPr>
-        <w:pStyle w:val="NoSpacing"/>
-        <w:numPr>
-          <w:ilvl w:val="0"/>
-          <w:numId w:val="1"/>
-        </w:numPr>
-        <w:rPr>
-          <w:strike/>
-        </w:rPr>
-      </w:pPr>
-      <w:r>
-        <w:rPr>
-          <w:rFonts w:hint="cs"/>
-          <w:strike/>
-          <w:rtl/>
-        </w:rPr>
-        <w:t xml:space="preserve">תכתוב </w:t>
-      </w:r>
-      <w:r>
-        <w:rPr>
-          <w:strike/>
-        </w:rPr>
-        <w:t>tests</w:t>
-      </w:r>
-      <w:r>
-        <w:rPr>
-          <w:rFonts w:hint="cs"/>
-          <w:strike/>
-          <w:rtl/>
-        </w:rPr>
-        <w:t xml:space="preserve"> לקוד ולפלט.</w:t>
-      </w:r>
-    </w:p>
-    <w:p>
-      <w:pPr>
-        <w:pStyle w:val="NoSpacing"/>
-        <w:numPr>
-          <w:ilvl w:val="0"/>
-          <w:numId w:val="1"/>
-        </w:numPr>
-        <w:rPr>
-          <w:strike/>
-        </w:rPr>
-      </w:pPr>
-      <w:r>
-        <w:rPr>
-          <w:rFonts w:hint="cs"/>
-          <w:strike/>
-          <w:rtl/>
-        </w:rPr>
-        <w:t xml:space="preserve">תמחק תוו עודף בקובץ </w:t>
-      </w:r>
-      <w:r>
-        <w:rPr>
-          <w:strike/>
-        </w:rPr>
-        <w:t xml:space="preserve"> </w:t>
-      </w:r>
-      <w:r>
-        <w:rPr>
-          <w:strike/>
-        </w:rPr>
-        <w:t>data</w:t>
-      </w:r>
-      <w:r>
-        <w:rPr>
-          <w:rFonts w:hint="cs"/>
-          <w:strike/>
-        </w:rPr>
-        <w:t xml:space="preserve"> </w:t>
-      </w:r>
-      <w:r>
-        <w:rPr>
-          <w:rFonts w:hint="cs"/>
-          <w:strike/>
-          <w:rtl/>
-        </w:rPr>
-        <w:t>ו</w:t>
-      </w:r>
-      <w:r>
-        <w:rPr>
-          <w:strike/>
-        </w:rPr>
-        <w:t xml:space="preserve"> </w:t>
-      </w:r>
-      <w:r>
-        <w:rPr>
-          <w:strike/>
-        </w:rPr>
-        <w:t>traj</w:t>
-      </w:r>
-      <w:r>
-        <w:rPr>
-          <w:rFonts w:hint="cs"/>
-          <w:strike/>
-          <w:rtl/>
-        </w:rPr>
-        <w:t>.</w:t>
-      </w:r>
-    </w:p>
-    <w:p>
-      <w:pPr>
-        <w:pStyle w:val="NoSpacing"/>
-        <w:numPr>
-          <w:ilvl w:val="0"/>
-          <w:numId w:val="1"/>
-        </w:numPr>
-        <w:rPr>
-          <w:strike/>
-        </w:rPr>
-      </w:pPr>
-      <w:r>
-        <w:rPr>
-          <w:rFonts w:hint="cs"/>
-          <w:strike/>
-          <w:rtl/>
-        </w:rPr>
-        <w:t xml:space="preserve">לייצר 10 רשימות </w:t>
-      </w:r>
-      <w:r>
-        <w:rPr>
-          <w:strike/>
-        </w:rPr>
-        <w:t>trials</w:t>
-      </w:r>
-      <w:r>
-        <w:rPr>
-          <w:rFonts w:hint="cs"/>
-          <w:strike/>
-          <w:rtl/>
-        </w:rPr>
-        <w:t xml:space="preserve"> ולבדוק שאינן זהות</w:t>
-      </w:r>
-      <w:r>
-        <w:rPr>
-          <w:rFonts w:hint="cs"/>
-          <w:strike/>
-          <w:rtl/>
-        </w:rPr>
-        <w:t>. להגריל אחת לכ</w:t>
-      </w:r>
-      <w:r>
-        <w:rPr>
-          <w:rFonts w:hint="cs"/>
-          <w:strike/>
-          <w:rtl/>
-        </w:rPr>
-        <w:t>ל נבדק</w:t>
-      </w:r>
-      <w:r>
-        <w:rPr>
-          <w:rFonts w:hint="cs"/>
-          <w:strike/>
-          <w:rtl/>
-        </w:rPr>
-        <w:t>, כך שרשימה לא תיבחר יותר מרשימות אחרות.</w:t>
-      </w:r>
-    </w:p>
-    <w:p>
-      <w:pPr>
-        <w:pStyle w:val="NoSpacing"/>
-        <w:numPr>
-          <w:ilvl w:val="0"/>
-          <w:numId w:val="1"/>
-        </w:numPr>
-      </w:pPr>
-      <w:r>
-        <w:rPr>
-          <w:rFonts w:hint="cs"/>
-          <w:rtl/>
-        </w:rPr>
-        <w:t xml:space="preserve">תייצר </w:t>
-      </w:r>
-      <w:r>
-        <w:t>test</w:t>
-      </w:r>
-      <w:r>
-        <w:rPr>
-          <w:rFonts w:hint="cs"/>
-          <w:rtl/>
-        </w:rPr>
-        <w:t xml:space="preserve"> שבודק כמה נבדקים משתמשים באותה רשימת </w:t>
-      </w:r>
-      <w:r>
-        <w:t>trials</w:t>
-      </w:r>
-      <w:r>
-        <w:rPr>
-          <w:rFonts w:hint="cs"/>
-          <w:rtl/>
-        </w:rPr>
-        <w:t>.</w:t>
-      </w:r>
-    </w:p>
-    <w:p>
-      <w:pPr>
-        <w:pStyle w:val="ListParagraph"/>
-        <w:numPr>
-          <w:ilvl w:val="0"/>
-          <w:numId w:val="1"/>
-        </w:numPr>
-        <w:rPr>
-          <w:strike/>
-        </w:rPr>
-      </w:pPr>
-      <w:r>
-        <w:rPr>
-          <w:rFonts w:hint="cs"/>
-          <w:strike/>
-          <w:rtl/>
-        </w:rPr>
-        <w:t>תייצר מלא טריילים ותבדוק האם יש מילים דומיננטיות.</w:t>
-      </w:r>
-    </w:p>
-    <w:p>
-      <w:pPr>
-        <w:pStyle w:val="ListParagraph"/>
-        <w:numPr>
-          <w:ilvl w:val="1"/>
-          <w:numId w:val="1"/>
-        </w:numPr>
-        <w:rPr>
-          <w:strike/>
-        </w:rPr>
-      </w:pPr>
-      <w:r>
-        <w:rPr>
-          <w:rFonts w:hint="cs"/>
-          <w:strike/>
-          <w:rtl/>
-        </w:rPr>
-        <w:t>ייצרתי, צריך לנתח את התוצאות</w:t>
-      </w:r>
-    </w:p>
-    <w:p>
-      <w:pPr>
-        <w:pStyle w:val="NoSpacing"/>
-        <w:numPr>
-          <w:ilvl w:val="0"/>
-          <w:numId w:val="1"/>
-        </w:numPr>
-      </w:pPr>
-      <w:r>
-        <w:rPr>
-          <w:rFonts w:hint="cs"/>
-          <w:rtl/>
-        </w:rPr>
         <w:t>תעשה נוהל כלשהו לווידוא שהמרחק מהמסך נשאר קבוע בין נבדקים.</w:t>
       </w:r>
     </w:p>
@@ -8382,26 +8533,6 @@
           <w:ilvl w:val="0"/>
           <w:numId w:val="1"/>
         </w:numPr>
-        <w:rPr>
-          <w:strike/>
-        </w:rPr>
-      </w:pPr>
-      <w:r>
-        <w:rPr>
-          <w:rFonts w:hint="cs"/>
-          <w:strike/>
-          <w:rtl/>
-        </w:rPr>
-        <w:t>בהוראות תכתוב שעל נבדקים להגיב הכי מהר שהם יכולים</w:t>
-      </w:r>
-    </w:p>
-    <w:p>
-      <w:pPr>
-        <w:pStyle w:val="NoSpacing"/>
-        <w:numPr>
-          <w:ilvl w:val="0"/>
-          <w:numId w:val="1"/>
-        </w:numPr>
       </w:pPr>
       <w:r>
         <w:rPr>
@@ -8410,6 +8541,31 @@
         </w:rPr>
         <w:t>לשנות הגדרת גודל אצבע אחרי שיש מסך פספקס</w:t>
       </w:r>
+    </w:p>
+    <w:p>
+      <w:pPr>
+        <w:pStyle w:val="NoSpacing"/>
+        <w:numPr>
+          <w:ilvl w:val="0"/>
+          <w:numId w:val="1"/>
+        </w:numPr>
+      </w:pPr>
+      <w:r>
+        <w:rPr>
+          <w:rFonts w:hint="cs"/>
+          <w:rtl/>
+        </w:rPr>
+        <w:t>לבדוק האם בעיה בתזמונים של מסיכות 2 ו-3 קורת אחרי כל בלוק.</w:t>
+      </w:r>
+    </w:p>
+    <w:p>
+      <w:pPr>
+        <w:pStyle w:val="NoSpacing"/>
+        <w:numPr>
+          <w:ilvl w:val="0"/>
+          <w:numId w:val="1"/>
+        </w:numPr>
+      </w:pPr>
     </w:p>
     <w:p>
       <w:pPr>
@@ -8554,6 +8710,7 @@
           <w:rFonts w:hint="cs"/>
           <w:rtl/>
         </w:rPr>
+        <w:lastRenderedPageBreak/>
         <w:t xml:space="preserve">לוודא שעברת כל כל הצ'ק ליסט של הרצת ניסוי ב: </w:t>
       </w:r>
       <w:r>
@@ -8740,15 +8897,7 @@
           <w:rFonts w:hint="cs"/>
           <w:rtl/>
         </w:rPr>
-        <w:t xml:space="preserve"> כי הם יהיו משוחדים להגיב </w:t>
-      </w:r>
-      <w:r>
-        <w:rPr>
-          <w:rFonts w:hint="cs"/>
-          <w:rtl/>
-        </w:rPr>
-        <w:lastRenderedPageBreak/>
-        <w:t>במה שמתאים למטרה כשהוא יופיע. לכן כדי להעריך מודעות צריך לבדוק בעיקר את הטריילים ה-</w:t>
+        <w:t xml:space="preserve"> כי הם יהיו משוחדים להגיב במה שמתאים למטרה כשהוא יופיע. לכן כדי להעריך מודעות צריך לבדוק בעיקר את הטריילים ה-</w:t>
       </w:r>
       <w:r>
         <w:t>incongruent</w:t>
@@ -8915,9 +9064,6 @@
     <w:p>
       <w:pPr>
         <w:pStyle w:val="NoSpacing"/>
-        <w:rPr>
-          <w:rtl/>
-        </w:rPr>
       </w:pPr>
       <w:r>
         <w:rPr>
@@ -8936,75 +9082,13 @@
     <w:p>
       <w:pPr>
         <w:pStyle w:val="NoSpacing"/>
-        <w:rPr>
-          <w:rtl/>
-        </w:rPr>
-      </w:pPr>
-    </w:p>
-    <w:p>
-      <w:pPr>
-        <w:pStyle w:val="NoSpacing"/>
-        <w:rPr>
-          <w:rtl/>
-        </w:rPr>
-      </w:pPr>
-      <w:r>
-        <w:rPr>
-          <w:rFonts w:hint="cs"/>
-          <w:rtl/>
-        </w:rPr>
-        <w:t>מילים לאימון:</w:t>
-      </w:r>
-    </w:p>
-    <w:p>
-      <w:pPr>
-        <w:pStyle w:val="NoSpacing"/>
-        <w:rPr>
-          <w:rtl/>
-        </w:rPr>
-      </w:pPr>
-    </w:p>
-    <w:p>
-      <w:pPr>
-        <w:pStyle w:val="NoSpacing"/>
-        <w:rPr>
-          <w:rtl/>
-        </w:rPr>
-      </w:pPr>
-    </w:p>
-    <w:p>
-      <w:pPr>
-        <w:pStyle w:val="NoSpacing"/>
-        <w:rPr>
-          <w:rtl/>
-        </w:rPr>
-      </w:pPr>
-    </w:p>
-    <w:p>
-      <w:pPr>
-        <w:pStyle w:val="NoSpacing"/>
-        <w:rPr>
-          <w:rtl/>
-        </w:rPr>
-      </w:pPr>
-      <w:r>
-        <w:rPr>
-          <w:rFonts w:hint="cs"/>
-          <w:rtl/>
-        </w:rPr>
-        <w:t>עד 872 אין כלום באורך 4</w:t>
-      </w:r>
-    </w:p>
-    <w:p>
-      <w:pPr>
-        <w:pStyle w:val="NoSpacing"/>
-      </w:pPr>
-      <w:r>
-        <w:rPr>
-          <w:rFonts w:hint="cs"/>
-          <w:rtl/>
-        </w:rPr>
-        <w:t>מלאכותיות: קולנוע</w:t>
+      </w:pPr>
+      <w:r>
+        <w:rPr>
+          <w:rFonts w:hint="cs"/>
+          <w:rtl/>
+        </w:rPr>
+        <w:t>קולנוע</w:t>
       </w:r>
     </w:p>
     <w:sectPr>
@@ -9378,7 +9462,6 @@
     <w:lsdException w:name="HTML Sample" w:semiHidden="1" w:unhideWhenUsed="1"/>
     <w:lsdException w:name="HTML Typewriter" w:semiHidden="1" w:unhideWhenUsed="1"/>
     <w:lsdException w:name="HTML Variable" w:semiHidden="1" w:unhideWhenUsed="1"/>
-    <w:lsdException w:name="Normal Table" w:semiHidden="1" w:unhideWhenUsed="1"/>
     <w:lsdException w:name="annotation subject" w:semiHidden="1" w:unhideWhenUsed="1"/>
     <w:lsdException w:name="No List" w:semiHidden="1" w:unhideWhenUsed="1"/>
     <w:lsdException w:name="Outline List 1" w:semiHidden="1" w:unhideWhenUsed="1"/>
@@ -9421,11 +9504,8 @@
     <w:lsdException w:name="Table Contemporary" w:semiHidden="1" w:unhideWhenUsed="1"/>
     <w:lsdException w:name="Table Elegant" w:semiHidden="1" w:unhideWhenUsed="1"/>
     <w:lsdException w:name="Table Professional" w:semiHidden="1" w:unhideWhenUsed="1"/>
-    <w:lsdException w:name="Table Subtle 1" w:semiHidden="1" w:unhideWhenUsed="1"/>
     <w:lsdException w:name="Table Subtle 2" w:semiHidden="1" w:unhideWhenUsed="1"/>
     <w:lsdException w:name="Table Web 1" w:semiHidden="1" w:unhideWhenUsed="1"/>
-    <w:lsdException w:name="Table Web 2" w:semiHidden="1" w:unhideWhenUsed="1"/>
-    <w:lsdException w:name="Table Web 3" w:semiHidden="1" w:unhideWhenUsed="1"/>
     <w:lsdException w:name="Balloon Text" w:semiHidden="1" w:unhideWhenUsed="1"/>
     <w:lsdException w:name="Table Grid" w:uiPriority="39"/>
     <w:lsdException w:name="Table Theme" w:semiHidden="1" w:unhideWhenUsed="1"/>
@@ -10160,8 +10240,8 @@
       <w:shd w:val="clear" w:color="auto" w:fill="E1DFDD"/>
     </w:rPr>
   </w:style>
-  <w:style w:type="character" w:styleId="UnresolvedMention">
-    <w:name w:val="Unresolved Mention"/>
+  <w:style w:type="character" w:customStyle="1" w:styleId="UnresolvedMention3">
+    <w:name w:val="Unresolved Mention3"/>
     <w:basedOn w:val="DefaultParagraphFont"/>
     <w:uiPriority w:val="99"/>
     <w:semiHidden/>
@@ -10475,7 +10555,7 @@
 </file>
 
 <file path=customXml/itemProps1.xml><?xml version="1.0" encoding="utf-8"?>
-<ds:datastoreItem xmlns:ds="http://schemas.openxmlformats.org/officeDocument/2006/customXml" ds:itemID="{31A73286-137E-47A6-AB80-BA7B6A27C948}">
+<ds:datastoreItem xmlns:ds="http://schemas.openxmlformats.org/officeDocument/2006/customXml" ds:itemID="{647CF530-36CE-4A7B-A2CF-B33491F24831}">
   <ds:schemaRefs>
     <ds:schemaRef ds:uri="http://schemas.openxmlformats.org/officeDocument/2006/bibliography"/>
   </ds:schemaRefs>

</xml_diff>

<commit_message>
remove bad char even experiment not done
</commit_message>
<xml_diff>
--- a/development/main.docx
+++ b/development/main.docx
@@ -7913,10 +7913,14 @@
           <w:ilvl w:val="0"/>
           <w:numId w:val="1"/>
         </w:numPr>
-      </w:pPr>
-      <w:r>
-        <w:rPr>
-          <w:rFonts w:hint="cs"/>
+        <w:rPr>
+          <w:strike/>
+        </w:rPr>
+      </w:pPr>
+      <w:r>
+        <w:rPr>
+          <w:rFonts w:hint="cs"/>
+          <w:strike/>
           <w:rtl/>
         </w:rPr>
         <w:t>תשאל את אורי האם זה בסדר להדביק עוד בריסטול שחור על השולחן כדי לסמן לעצמך נקודת התחלה ונקודת מיקום של המסך. והאם נשאר עוד בריסטול ממה שהוא השתמש.</w:t>
@@ -7977,10 +7981,14 @@
           <w:ilvl w:val="0"/>
           <w:numId w:val="1"/>
         </w:numPr>
-      </w:pPr>
-      <w:r>
-        <w:rPr>
-          <w:rFonts w:hint="cs"/>
+        <w:rPr>
+          <w:strike/>
+        </w:rPr>
+      </w:pPr>
+      <w:r>
+        <w:rPr>
+          <w:rFonts w:hint="cs"/>
+          <w:strike/>
           <w:rtl/>
         </w:rPr>
         <w:t>תיצור מודל למסך פרספקס</w:t>
@@ -7994,13 +8002,13 @@
           <w:numId w:val="1"/>
         </w:numPr>
         <w:rPr>
-          <w:u w:val="single"/>
-        </w:rPr>
-      </w:pPr>
-      <w:r>
-        <w:rPr>
-          <w:rFonts w:hint="cs"/>
-          <w:u w:val="single"/>
+          <w:strike/>
+        </w:rPr>
+      </w:pPr>
+      <w:r>
+        <w:rPr>
+          <w:rFonts w:hint="cs"/>
+          <w:strike/>
           <w:rtl/>
         </w:rPr>
         <w:t>מרחק בין נקודות על המסך = 20 ס"מ.</w:t>
@@ -8014,13 +8022,13 @@
           <w:numId w:val="1"/>
         </w:numPr>
         <w:rPr>
-          <w:u w:val="single"/>
-        </w:rPr>
-      </w:pPr>
-      <w:r>
-        <w:rPr>
-          <w:rFonts w:hint="cs"/>
-          <w:u w:val="single"/>
+          <w:strike/>
+        </w:rPr>
+      </w:pPr>
+      <w:r>
+        <w:rPr>
+          <w:rFonts w:hint="cs"/>
+          <w:strike/>
           <w:rtl/>
         </w:rPr>
         <w:t>גודל נקודה על המסך = 2 ס"מ.</w:t>
@@ -8034,20 +8042,20 @@
           <w:numId w:val="1"/>
         </w:numPr>
         <w:rPr>
-          <w:u w:val="single"/>
-        </w:rPr>
-      </w:pPr>
-      <w:r>
-        <w:rPr>
-          <w:rFonts w:hint="cs"/>
-          <w:u w:val="single"/>
+          <w:strike/>
+        </w:rPr>
+      </w:pPr>
+      <w:r>
+        <w:rPr>
+          <w:rFonts w:hint="cs"/>
+          <w:strike/>
           <w:rtl/>
         </w:rPr>
         <w:t>קרב את המילים ב</w:t>
       </w:r>
       <w:r>
         <w:rPr>
-          <w:u w:val="single"/>
+          <w:strike/>
         </w:rPr>
         <w:t>recog</w:t>
       </w:r>
@@ -8060,27 +8068,27 @@
           <w:numId w:val="1"/>
         </w:numPr>
         <w:rPr>
-          <w:u w:val="single"/>
-        </w:rPr>
-      </w:pPr>
-      <w:r>
-        <w:rPr>
-          <w:rFonts w:hint="cs"/>
-          <w:u w:val="single"/>
+          <w:strike/>
+        </w:rPr>
+      </w:pPr>
+      <w:r>
+        <w:rPr>
+          <w:rFonts w:hint="cs"/>
+          <w:strike/>
           <w:rtl/>
         </w:rPr>
         <w:t xml:space="preserve">תריץ </w:t>
       </w:r>
       <w:r>
         <w:rPr>
-          <w:u w:val="single"/>
+          <w:strike/>
         </w:rPr>
         <w:t>photodiode test</w:t>
       </w:r>
       <w:r>
         <w:rPr>
           <w:rFonts w:hint="cs"/>
-          <w:u w:val="single"/>
+          <w:strike/>
           <w:rtl/>
         </w:rPr>
         <w:t>.</w:t>
@@ -8115,6 +8123,349 @@
           <w:rFonts w:hint="cs"/>
           <w:rtl/>
         </w:rPr>
+        <w:t>תגדיל משך אימון</w:t>
+      </w:r>
+      <w:r>
+        <w:rPr>
+          <w:rFonts w:hint="cs"/>
+          <w:rtl/>
+        </w:rPr>
+        <w:t>.</w:t>
+      </w:r>
+    </w:p>
+    <w:p>
+      <w:pPr>
+        <w:pStyle w:val="NoSpacing"/>
+        <w:numPr>
+          <w:ilvl w:val="1"/>
+          <w:numId w:val="1"/>
+        </w:numPr>
+        <w:rPr>
+          <w:strike/>
+        </w:rPr>
+      </w:pPr>
+      <w:r>
+        <w:rPr>
+          <w:rFonts w:hint="cs"/>
+          <w:strike/>
+          <w:rtl/>
+        </w:rPr>
+        <w:t>תכין רשימת מילים מלאה</w:t>
+      </w:r>
+    </w:p>
+    <w:p>
+      <w:pPr>
+        <w:pStyle w:val="NoSpacing"/>
+        <w:numPr>
+          <w:ilvl w:val="1"/>
+          <w:numId w:val="1"/>
+        </w:numPr>
+        <w:rPr>
+          <w:strike/>
+        </w:rPr>
+      </w:pPr>
+      <w:r>
+        <w:rPr>
+          <w:rFonts w:hint="cs"/>
+          <w:strike/>
+          <w:rtl/>
+        </w:rPr>
+        <w:t>תריץ עליה בדיקות</w:t>
+      </w:r>
+    </w:p>
+    <w:p>
+      <w:pPr>
+        <w:pStyle w:val="NoSpacing"/>
+        <w:numPr>
+          <w:ilvl w:val="1"/>
+          <w:numId w:val="1"/>
+        </w:numPr>
+        <w:rPr>
+          <w:strike/>
+        </w:rPr>
+      </w:pPr>
+      <w:r>
+        <w:rPr>
+          <w:rFonts w:hint="cs"/>
+          <w:strike/>
+          <w:rtl/>
+        </w:rPr>
+        <w:t xml:space="preserve">תוסיף שדה </w:t>
+      </w:r>
+      <w:r>
+        <w:rPr>
+          <w:strike/>
+        </w:rPr>
+        <w:t>practice</w:t>
+      </w:r>
+      <w:r>
+        <w:rPr>
+          <w:rFonts w:hint="cs"/>
+          <w:strike/>
+          <w:rtl/>
+        </w:rPr>
+        <w:t xml:space="preserve"> ל-</w:t>
+      </w:r>
+      <w:r>
+        <w:rPr>
+          <w:strike/>
+        </w:rPr>
+        <w:t>trials</w:t>
+      </w:r>
+      <w:r>
+        <w:rPr>
+          <w:rFonts w:hint="cs"/>
+          <w:strike/>
+          <w:rtl/>
+        </w:rPr>
+        <w:t xml:space="preserve"> וגם ל-</w:t>
+      </w:r>
+      <w:r>
+        <w:rPr>
+          <w:strike/>
+        </w:rPr>
+        <w:t>traj</w:t>
+      </w:r>
+    </w:p>
+    <w:p>
+      <w:pPr>
+        <w:pStyle w:val="NoSpacing"/>
+        <w:numPr>
+          <w:ilvl w:val="1"/>
+          <w:numId w:val="1"/>
+        </w:numPr>
+        <w:rPr>
+          <w:strike/>
+        </w:rPr>
+      </w:pPr>
+      <w:r>
+        <w:rPr>
+          <w:rFonts w:hint="cs"/>
+          <w:strike/>
+          <w:rtl/>
+        </w:rPr>
+        <w:t xml:space="preserve">תיתן </w:t>
+      </w:r>
+      <w:r>
+        <w:rPr>
+          <w:rFonts w:hint="cs"/>
+          <w:strike/>
+          <w:rtl/>
+        </w:rPr>
+        <w:t xml:space="preserve">ערך לשדה </w:t>
+      </w:r>
+      <w:r>
+        <w:rPr>
+          <w:strike/>
+        </w:rPr>
+        <w:t>list_id</w:t>
+      </w:r>
+      <w:r>
+        <w:rPr>
+          <w:rFonts w:hint="cs"/>
+          <w:strike/>
+          <w:rtl/>
+        </w:rPr>
+        <w:t xml:space="preserve">, </w:t>
+      </w:r>
+      <w:r>
+        <w:rPr>
+          <w:strike/>
+        </w:rPr>
+        <w:t>natural left</w:t>
+      </w:r>
+      <w:r>
+        <w:rPr>
+          <w:rFonts w:hint="cs"/>
+          <w:strike/>
+          <w:rtl/>
+        </w:rPr>
+        <w:t xml:space="preserve">, </w:t>
+      </w:r>
+      <w:r>
+        <w:rPr>
+          <w:strike/>
+        </w:rPr>
+        <w:t>subnum</w:t>
+      </w:r>
+      <w:r>
+        <w:rPr>
+          <w:rFonts w:hint="cs"/>
+          <w:strike/>
+          <w:rtl/>
+        </w:rPr>
+        <w:t xml:space="preserve"> עבור טריילים של </w:t>
+      </w:r>
+      <w:r>
+        <w:rPr>
+          <w:strike/>
+        </w:rPr>
+        <w:t>practice</w:t>
+      </w:r>
+      <w:r>
+        <w:rPr>
+          <w:rFonts w:hint="cs"/>
+          <w:strike/>
+          <w:rtl/>
+        </w:rPr>
+        <w:t>.</w:t>
+      </w:r>
+    </w:p>
+    <w:p>
+      <w:pPr>
+        <w:pStyle w:val="NoSpacing"/>
+        <w:numPr>
+          <w:ilvl w:val="1"/>
+          <w:numId w:val="1"/>
+        </w:numPr>
+        <w:rPr>
+          <w:strike/>
+        </w:rPr>
+      </w:pPr>
+      <w:r>
+        <w:rPr>
+          <w:rFonts w:hint="cs"/>
+          <w:strike/>
+          <w:rtl/>
+        </w:rPr>
+        <w:t xml:space="preserve">תהפוך את </w:t>
+      </w:r>
+      <w:r>
+        <w:rPr>
+          <w:strike/>
+        </w:rPr>
+        <w:t>runPractice</w:t>
+      </w:r>
+      <w:r>
+        <w:rPr>
+          <w:rFonts w:hint="cs"/>
+          <w:strike/>
+          <w:rtl/>
+        </w:rPr>
+        <w:t xml:space="preserve"> ל-</w:t>
+      </w:r>
+      <w:r>
+        <w:rPr>
+          <w:strike/>
+        </w:rPr>
+        <w:t>runTrials</w:t>
+      </w:r>
+      <w:r>
+        <w:rPr>
+          <w:rFonts w:hint="cs"/>
+          <w:strike/>
+          <w:rtl/>
+        </w:rPr>
+        <w:t>.</w:t>
+      </w:r>
+    </w:p>
+    <w:p>
+      <w:pPr>
+        <w:pStyle w:val="NoSpacing"/>
+        <w:numPr>
+          <w:ilvl w:val="1"/>
+          <w:numId w:val="1"/>
+        </w:numPr>
+      </w:pPr>
+      <w:r>
+        <w:rPr>
+          <w:rFonts w:hint="cs"/>
+          <w:rtl/>
+        </w:rPr>
+        <w:t xml:space="preserve">תריץ בדיקה אחרונה מהמסמך על </w:t>
+      </w:r>
+      <w:r>
+        <w:t>practice</w:t>
+      </w:r>
+      <w:r>
+        <w:rPr>
+          <w:rFonts w:hint="cs"/>
+          <w:rtl/>
+        </w:rPr>
+        <w:t>.</w:t>
+      </w:r>
+    </w:p>
+    <w:p>
+      <w:pPr>
+        <w:pStyle w:val="NoSpacing"/>
+        <w:numPr>
+          <w:ilvl w:val="1"/>
+          <w:numId w:val="1"/>
+        </w:numPr>
+      </w:pPr>
+      <w:r>
+        <w:rPr>
+          <w:rFonts w:hint="cs"/>
+          <w:rtl/>
+        </w:rPr>
+        <w:t xml:space="preserve">תמחק את </w:t>
+      </w:r>
+      <w:r>
+        <w:t>runPractice</w:t>
+      </w:r>
+    </w:p>
+    <w:p>
+      <w:pPr>
+        <w:pStyle w:val="NoSpacing"/>
+        <w:numPr>
+          <w:ilvl w:val="0"/>
+          <w:numId w:val="1"/>
+        </w:numPr>
+      </w:pPr>
+      <w:r>
+        <w:rPr>
+          <w:rFonts w:hint="cs"/>
+          <w:rtl/>
+        </w:rPr>
+        <w:t xml:space="preserve">תריץ ניסוי קצר על עצמך ותבדוק שהפלט נשמר ושאין </w:t>
+      </w:r>
+      <w:r>
+        <w:t>bad char</w:t>
+      </w:r>
+      <w:r>
+        <w:rPr>
+          <w:rFonts w:hint="cs"/>
+          <w:rtl/>
+        </w:rPr>
+        <w:t>.</w:t>
+      </w:r>
+    </w:p>
+    <w:p>
+      <w:pPr>
+        <w:pStyle w:val="NoSpacing"/>
+        <w:numPr>
+          <w:ilvl w:val="1"/>
+          <w:numId w:val="1"/>
+        </w:numPr>
+      </w:pPr>
+      <w:r>
+        <w:rPr>
+          <w:rFonts w:hint="cs"/>
+          <w:rtl/>
+        </w:rPr>
+        <w:t>תבדוק שהתיעוד של המסכות נשמר כראוי בפלט של הניסוי</w:t>
+      </w:r>
+      <w:r>
+        <w:rPr>
+          <w:rFonts w:hint="cs"/>
+          <w:rtl/>
+        </w:rPr>
+        <w:t>.</w:t>
+      </w:r>
+    </w:p>
+    <w:p>
+      <w:pPr>
+        <w:pStyle w:val="NoSpacing"/>
+        <w:numPr>
+          <w:ilvl w:val="0"/>
+          <w:numId w:val="1"/>
+        </w:numPr>
+      </w:pPr>
+      <w:r>
+        <w:rPr>
+          <w:rFonts w:hint="cs"/>
+          <w:rtl/>
+        </w:rPr>
         <w:t>תריץ טסטים על הקוד.</w:t>
       </w:r>
     </w:p>
@@ -8131,7 +8482,43 @@
           <w:rFonts w:hint="cs"/>
           <w:rtl/>
         </w:rPr>
-        <w:t>תגדיל משך אימון</w:t>
+        <w:t>תריץ ניסוי ותעצור באמצע (</w:t>
+      </w:r>
+      <w:r>
+        <w:t>esc</w:t>
+      </w:r>
+      <w:r>
+        <w:rPr>
+          <w:rFonts w:hint="cs"/>
+          <w:rtl/>
+        </w:rPr>
+        <w:t xml:space="preserve"> ב-</w:t>
+      </w:r>
+      <w:r>
+        <w:rPr>
+          <w:rFonts w:hint="cs"/>
+        </w:rPr>
+        <w:t>PAS</w:t>
+      </w:r>
+      <w:r>
+        <w:rPr>
+          <w:rFonts w:hint="cs"/>
+          <w:rtl/>
+        </w:rPr>
+        <w:t>) ותוודא שה-</w:t>
+      </w:r>
+      <w:r>
+        <w:t>data</w:t>
+      </w:r>
+      <w:r>
+        <w:rPr>
+          <w:rFonts w:hint="cs"/>
+          <w:rtl/>
+        </w:rPr>
+        <w:t xml:space="preserve"> של הנבדק נשמר ושאין </w:t>
+      </w:r>
+      <w:r>
+        <w:t>bad char</w:t>
       </w:r>
       <w:r>
         <w:rPr>
@@ -8145,271 +8532,16 @@
       <w:pPr>
         <w:pStyle w:val="NoSpacing"/>
         <w:numPr>
-          <w:ilvl w:val="1"/>
-          <w:numId w:val="1"/>
-        </w:numPr>
-        <w:rPr>
-          <w:strike/>
-        </w:rPr>
-      </w:pPr>
-      <w:r>
-        <w:rPr>
-          <w:rFonts w:hint="cs"/>
-          <w:strike/>
-          <w:rtl/>
-        </w:rPr>
-        <w:t>תכין רשימת מילים מלאה</w:t>
-      </w:r>
-    </w:p>
-    <w:p>
-      <w:pPr>
-        <w:pStyle w:val="NoSpacing"/>
-        <w:numPr>
-          <w:ilvl w:val="1"/>
-          <w:numId w:val="1"/>
-        </w:numPr>
-        <w:rPr>
-          <w:strike/>
-        </w:rPr>
-      </w:pPr>
-      <w:r>
-        <w:rPr>
-          <w:rFonts w:hint="cs"/>
-          <w:strike/>
-          <w:rtl/>
-        </w:rPr>
-        <w:t>תריץ עליה בדיקות</w:t>
-      </w:r>
-    </w:p>
-    <w:p>
-      <w:pPr>
-        <w:pStyle w:val="NoSpacing"/>
-        <w:numPr>
-          <w:ilvl w:val="1"/>
-          <w:numId w:val="1"/>
-        </w:numPr>
-        <w:rPr>
-          <w:strike/>
-        </w:rPr>
-      </w:pPr>
-      <w:r>
-        <w:rPr>
-          <w:rFonts w:hint="cs"/>
-          <w:strike/>
-          <w:rtl/>
-        </w:rPr>
-        <w:t xml:space="preserve">תוסיף שדה </w:t>
-      </w:r>
-      <w:r>
-        <w:rPr>
-          <w:strike/>
-        </w:rPr>
-        <w:t>practice</w:t>
-      </w:r>
-      <w:r>
-        <w:rPr>
-          <w:rFonts w:hint="cs"/>
-          <w:strike/>
-          <w:rtl/>
-        </w:rPr>
-        <w:t xml:space="preserve"> ל-</w:t>
-      </w:r>
-      <w:r>
-        <w:rPr>
-          <w:strike/>
-        </w:rPr>
-        <w:t>trials</w:t>
-      </w:r>
-      <w:r>
-        <w:rPr>
-          <w:rFonts w:hint="cs"/>
-          <w:strike/>
-          <w:rtl/>
-        </w:rPr>
-        <w:t xml:space="preserve"> וגם ל-</w:t>
-      </w:r>
-      <w:r>
-        <w:rPr>
-          <w:strike/>
-        </w:rPr>
-        <w:t>traj</w:t>
-      </w:r>
-    </w:p>
-    <w:p>
-      <w:pPr>
-        <w:pStyle w:val="NoSpacing"/>
-        <w:numPr>
-          <w:ilvl w:val="1"/>
-          <w:numId w:val="1"/>
-        </w:numPr>
-        <w:rPr>
-          <w:strike/>
-        </w:rPr>
-      </w:pPr>
-      <w:r>
-        <w:rPr>
-          <w:rFonts w:hint="cs"/>
-          <w:strike/>
-          <w:rtl/>
-        </w:rPr>
-        <w:t xml:space="preserve">תיתן </w:t>
-      </w:r>
-      <w:r>
-        <w:rPr>
-          <w:rFonts w:hint="cs"/>
-          <w:strike/>
-          <w:rtl/>
-        </w:rPr>
-        <w:t xml:space="preserve">ערך לשדה </w:t>
-      </w:r>
-      <w:r>
-        <w:rPr>
-          <w:strike/>
-        </w:rPr>
-        <w:t>list_id</w:t>
-      </w:r>
-      <w:r>
-        <w:rPr>
-          <w:rFonts w:hint="cs"/>
-          <w:strike/>
-          <w:rtl/>
-        </w:rPr>
-        <w:t xml:space="preserve">, </w:t>
-      </w:r>
-      <w:r>
-        <w:rPr>
-          <w:strike/>
-        </w:rPr>
-        <w:t>natural left</w:t>
-      </w:r>
-      <w:r>
-        <w:rPr>
-          <w:rFonts w:hint="cs"/>
-          <w:strike/>
-          <w:rtl/>
-        </w:rPr>
-        <w:t xml:space="preserve">, </w:t>
-      </w:r>
-      <w:r>
-        <w:rPr>
-          <w:strike/>
-        </w:rPr>
-        <w:t>subnum</w:t>
-      </w:r>
-      <w:r>
-        <w:rPr>
-          <w:rFonts w:hint="cs"/>
-          <w:strike/>
-          <w:rtl/>
-        </w:rPr>
-        <w:t xml:space="preserve"> עבור טריילים של </w:t>
-      </w:r>
-      <w:r>
-        <w:rPr>
-          <w:strike/>
-        </w:rPr>
-        <w:t>practice</w:t>
-      </w:r>
-      <w:r>
-        <w:rPr>
-          <w:rFonts w:hint="cs"/>
-          <w:strike/>
-          <w:rtl/>
-        </w:rPr>
-        <w:t>.</w:t>
-      </w:r>
-    </w:p>
-    <w:p>
-      <w:pPr>
-        <w:pStyle w:val="NoSpacing"/>
-        <w:numPr>
-          <w:ilvl w:val="1"/>
-          <w:numId w:val="1"/>
-        </w:numPr>
-        <w:rPr>
-          <w:strike/>
-        </w:rPr>
-      </w:pPr>
-      <w:r>
-        <w:rPr>
-          <w:rFonts w:hint="cs"/>
-          <w:strike/>
-          <w:rtl/>
-        </w:rPr>
-        <w:t xml:space="preserve">תהפוך את </w:t>
-      </w:r>
-      <w:r>
-        <w:rPr>
-          <w:strike/>
-        </w:rPr>
-        <w:t>runPractice</w:t>
-      </w:r>
-      <w:r>
-        <w:rPr>
-          <w:rFonts w:hint="cs"/>
-          <w:strike/>
-          <w:rtl/>
-        </w:rPr>
-        <w:t xml:space="preserve"> ל-</w:t>
-      </w:r>
-      <w:r>
-        <w:rPr>
-          <w:strike/>
-        </w:rPr>
-        <w:t>runTrials</w:t>
-      </w:r>
-      <w:r>
-        <w:rPr>
-          <w:rFonts w:hint="cs"/>
-          <w:strike/>
-          <w:rtl/>
-        </w:rPr>
-        <w:t>.</w:t>
-      </w:r>
-    </w:p>
-    <w:p>
-      <w:pPr>
-        <w:pStyle w:val="NoSpacing"/>
-        <w:numPr>
-          <w:ilvl w:val="1"/>
-          <w:numId w:val="1"/>
-        </w:numPr>
-      </w:pPr>
-      <w:r>
-        <w:rPr>
-          <w:rFonts w:hint="cs"/>
-          <w:rtl/>
-        </w:rPr>
-        <w:t xml:space="preserve">תריץ בדיקה אחרונה מהמסמך על </w:t>
-      </w:r>
-      <w:r>
-        <w:t>practice</w:t>
-      </w:r>
-      <w:r>
-        <w:rPr>
-          <w:rFonts w:hint="cs"/>
-          <w:rtl/>
-        </w:rPr>
-        <w:t>.</w:t>
-      </w:r>
-    </w:p>
-    <w:p>
-      <w:pPr>
-        <w:pStyle w:val="NoSpacing"/>
-        <w:numPr>
-          <w:ilvl w:val="1"/>
-          <w:numId w:val="1"/>
-        </w:numPr>
-      </w:pPr>
-      <w:r>
-        <w:rPr>
-          <w:rFonts w:hint="cs"/>
-          <w:rtl/>
-        </w:rPr>
-        <w:t xml:space="preserve">תמחק את </w:t>
-      </w:r>
-      <w:r>
-        <w:t>runPractice</w:t>
+          <w:ilvl w:val="0"/>
+          <w:numId w:val="1"/>
+        </w:numPr>
+      </w:pPr>
+      <w:r>
+        <w:rPr>
+          <w:rFonts w:hint="cs"/>
+          <w:rtl/>
+        </w:rPr>
+        <w:t>תריץ טסטים על הקוד.</w:t>
       </w:r>
     </w:p>
     <w:p>
@@ -8426,6 +8558,22 @@
           <w:rtl/>
         </w:rPr>
         <w:t>תריץ ניסוי על עצמך.</w:t>
+      </w:r>
+    </w:p>
+    <w:p>
+      <w:pPr>
+        <w:pStyle w:val="NoSpacing"/>
+        <w:numPr>
+          <w:ilvl w:val="0"/>
+          <w:numId w:val="1"/>
+        </w:numPr>
+      </w:pPr>
+      <w:r>
+        <w:rPr>
+          <w:rFonts w:hint="cs"/>
+          <w:rtl/>
+        </w:rPr>
+        <w:t>תריץ טסטים על הקוד.</w:t>
       </w:r>
     </w:p>
     <w:p>
@@ -8710,7 +8858,6 @@
           <w:rFonts w:hint="cs"/>
           <w:rtl/>
         </w:rPr>
-        <w:lastRenderedPageBreak/>
         <w:t xml:space="preserve">לוודא שעברת כל כל הצ'ק ליסט של הרצת ניסוי ב: </w:t>
       </w:r>
       <w:r>
@@ -8790,6 +8937,140 @@
           <w:rtl/>
         </w:rPr>
         <w:t xml:space="preserve"> (דרך תמרה או יעל)</w:t>
+      </w:r>
+    </w:p>
+    <w:p>
+      <w:pPr>
+        <w:pStyle w:val="ListParagraph"/>
+        <w:numPr>
+          <w:ilvl w:val="0"/>
+          <w:numId w:val="1"/>
+        </w:numPr>
+      </w:pPr>
+      <w:r>
+        <w:rPr>
+          <w:rFonts w:hint="cs"/>
+          <w:rtl/>
+        </w:rPr>
+        <w:t>לתעד החלטות לגבי הניסוי (למשל מקורות) ב-</w:t>
+      </w:r>
+      <w:r>
+        <w:t>Trelo</w:t>
+      </w:r>
+      <w:r>
+        <w:rPr>
+          <w:rFonts w:hint="cs"/>
+          <w:rtl/>
+        </w:rPr>
+        <w:t xml:space="preserve"> כשיש רישיון</w:t>
+      </w:r>
+    </w:p>
+    <w:p>
+      <w:pPr>
+        <w:pStyle w:val="ListParagraph"/>
+        <w:numPr>
+          <w:ilvl w:val="1"/>
+          <w:numId w:val="1"/>
+        </w:numPr>
+      </w:pPr>
+      <w:r>
+        <w:rPr>
+          <w:rFonts w:hint="cs"/>
+          <w:rtl/>
+        </w:rPr>
+        <w:t>זווית ומרחק בין גירויים</w:t>
+      </w:r>
+      <w:r>
+        <w:rPr>
+          <w:rFonts w:hint="cs"/>
+          <w:rtl/>
+        </w:rPr>
+        <w:t xml:space="preserve"> והגודל שלהם</w:t>
+      </w:r>
+      <w:r>
+        <w:rPr>
+          <w:rFonts w:hint="cs"/>
+          <w:rtl/>
+        </w:rPr>
+        <w:t xml:space="preserve">. </w:t>
+      </w:r>
+      <w:r>
+        <w:rPr>
+          <w:rFonts w:hint="cs"/>
+          <w:rtl/>
+        </w:rPr>
+        <w:t>ב-</w:t>
+      </w:r>
+      <w:r>
+        <w:t>docs</w:t>
+      </w:r>
+      <w:r>
+        <w:rPr>
+          <w:rFonts w:hint="cs"/>
+          <w:rtl/>
+        </w:rPr>
+        <w:t xml:space="preserve"> </w:t>
+      </w:r>
+      <w:r>
+        <w:rPr>
+          <w:rFonts w:hint="cs"/>
+          <w:rtl/>
+        </w:rPr>
+        <w:t xml:space="preserve">21.1.21 </w:t>
+      </w:r>
+      <w:r>
+        <w:rPr>
+          <w:rFonts w:hint="cs"/>
+          <w:rtl/>
+        </w:rPr>
+        <w:t>רשמת מאיפה לקחת.</w:t>
+      </w:r>
+    </w:p>
+    <w:p>
+      <w:pPr>
+        <w:pStyle w:val="ListParagraph"/>
+        <w:numPr>
+          <w:ilvl w:val="1"/>
+          <w:numId w:val="1"/>
+        </w:numPr>
+      </w:pPr>
+      <w:r>
+        <w:rPr>
+          <w:rFonts w:hint="cs"/>
+          <w:rtl/>
+        </w:rPr>
+        <w:t xml:space="preserve">מרחק נבדק מהמסך. </w:t>
+      </w:r>
+      <w:r>
+        <w:rPr>
+          <w:rFonts w:hint="cs"/>
+          <w:rtl/>
+        </w:rPr>
+        <w:t>ב-</w:t>
+      </w:r>
+      <w:r>
+        <w:t>docs</w:t>
+      </w:r>
+      <w:r>
+        <w:rPr>
+          <w:rFonts w:hint="cs"/>
+          <w:rtl/>
+        </w:rPr>
+        <w:t xml:space="preserve"> </w:t>
+      </w:r>
+      <w:r>
+        <w:rPr>
+          <w:rFonts w:hint="cs"/>
+          <w:rtl/>
+        </w:rPr>
+        <w:t xml:space="preserve">21.1.21 </w:t>
+      </w:r>
+      <w:r>
+        <w:rPr>
+          <w:rFonts w:hint="cs"/>
+          <w:rtl/>
+        </w:rPr>
+        <w:t>רשמת מאיפה לקחת.</w:t>
       </w:r>
     </w:p>
     <w:p>
@@ -9462,6 +9743,7 @@
     <w:lsdException w:name="HTML Sample" w:semiHidden="1" w:unhideWhenUsed="1"/>
     <w:lsdException w:name="HTML Typewriter" w:semiHidden="1" w:unhideWhenUsed="1"/>
     <w:lsdException w:name="HTML Variable" w:semiHidden="1" w:unhideWhenUsed="1"/>
+    <w:lsdException w:name="Normal Table" w:semiHidden="1" w:unhideWhenUsed="1"/>
     <w:lsdException w:name="annotation subject" w:semiHidden="1" w:unhideWhenUsed="1"/>
     <w:lsdException w:name="No List" w:semiHidden="1" w:unhideWhenUsed="1"/>
     <w:lsdException w:name="Outline List 1" w:semiHidden="1" w:unhideWhenUsed="1"/>
@@ -9504,8 +9786,11 @@
     <w:lsdException w:name="Table Contemporary" w:semiHidden="1" w:unhideWhenUsed="1"/>
     <w:lsdException w:name="Table Elegant" w:semiHidden="1" w:unhideWhenUsed="1"/>
     <w:lsdException w:name="Table Professional" w:semiHidden="1" w:unhideWhenUsed="1"/>
+    <w:lsdException w:name="Table Subtle 1" w:semiHidden="1" w:unhideWhenUsed="1"/>
     <w:lsdException w:name="Table Subtle 2" w:semiHidden="1" w:unhideWhenUsed="1"/>
     <w:lsdException w:name="Table Web 1" w:semiHidden="1" w:unhideWhenUsed="1"/>
+    <w:lsdException w:name="Table Web 2" w:semiHidden="1" w:unhideWhenUsed="1"/>
+    <w:lsdException w:name="Table Web 3" w:semiHidden="1" w:unhideWhenUsed="1"/>
     <w:lsdException w:name="Balloon Text" w:semiHidden="1" w:unhideWhenUsed="1"/>
     <w:lsdException w:name="Table Grid" w:uiPriority="39"/>
     <w:lsdException w:name="Table Theme" w:semiHidden="1" w:unhideWhenUsed="1"/>

</xml_diff>

<commit_message>
save trial lists with sub's data
</commit_message>
<xml_diff>
--- a/development/main.docx
+++ b/development/main.docx
@@ -1,6 +1,6 @@
 
 <file path=word/document.xml><?xml version="1.0" encoding="utf-8"?>
-<w:document xmlns:wpc="http://schemas.microsoft.com/office/word/2010/wordprocessingCanvas" xmlns:mc="http://schemas.openxmlformats.org/markup-compatibility/2006" xmlns:o="urn:schemas-microsoft-com:office:office" xmlns:r="http://schemas.openxmlformats.org/officeDocument/2006/relationships" xmlns:m="http://schemas.openxmlformats.org/officeDocument/2006/math" xmlns:v="urn:schemas-microsoft-com:vml" xmlns:wp14="http://schemas.microsoft.com/office/word/2010/wordprocessingDrawing" xmlns:wp="http://schemas.openxmlformats.org/drawingml/2006/wordprocessingDrawing" xmlns:w10="urn:schemas-microsoft-com:office:word" xmlns:w="http://schemas.openxmlformats.org/wordprocessingml/2006/main" xmlns:w14="http://schemas.microsoft.com/office/word/2010/wordml" xmlns:w15="http://schemas.microsoft.com/office/word/2012/wordml" xmlns:wpg="http://schemas.microsoft.com/office/word/2010/wordprocessingGroup" xmlns:wpi="http://schemas.microsoft.com/office/word/2010/wordprocessingInk" xmlns:wne="http://schemas.microsoft.com/office/word/2006/wordml" xmlns:wps="http://schemas.microsoft.com/office/word/2010/wordprocessingShape" mc:Ignorable="w14 w15 wp14">
+<w:document xmlns:wpc="http://schemas.microsoft.com/office/word/2010/wordprocessingCanvas" xmlns:cx="http://schemas.microsoft.com/office/drawing/2014/chartex" xmlns:cx1="http://schemas.microsoft.com/office/drawing/2015/9/8/chartex" xmlns:cx2="http://schemas.microsoft.com/office/drawing/2015/10/21/chartex" xmlns:cx3="http://schemas.microsoft.com/office/drawing/2016/5/9/chartex" xmlns:cx4="http://schemas.microsoft.com/office/drawing/2016/5/10/chartex" xmlns:cx5="http://schemas.microsoft.com/office/drawing/2016/5/11/chartex" xmlns:cx6="http://schemas.microsoft.com/office/drawing/2016/5/12/chartex" xmlns:cx7="http://schemas.microsoft.com/office/drawing/2016/5/13/chartex" xmlns:cx8="http://schemas.microsoft.com/office/drawing/2016/5/14/chartex" xmlns:mc="http://schemas.openxmlformats.org/markup-compatibility/2006" xmlns:aink="http://schemas.microsoft.com/office/drawing/2016/ink" xmlns:am3d="http://schemas.microsoft.com/office/drawing/2017/model3d" xmlns:o="urn:schemas-microsoft-com:office:office" xmlns:r="http://schemas.openxmlformats.org/officeDocument/2006/relationships" xmlns:m="http://schemas.openxmlformats.org/officeDocument/2006/math" xmlns:v="urn:schemas-microsoft-com:vml" xmlns:wp14="http://schemas.microsoft.com/office/word/2010/wordprocessingDrawing" xmlns:wp="http://schemas.openxmlformats.org/drawingml/2006/wordprocessingDrawing" xmlns:w10="urn:schemas-microsoft-com:office:word" xmlns:w="http://schemas.openxmlformats.org/wordprocessingml/2006/main" xmlns:w14="http://schemas.microsoft.com/office/word/2010/wordml" xmlns:w15="http://schemas.microsoft.com/office/word/2012/wordml" xmlns:w16cex="http://schemas.microsoft.com/office/word/2018/wordml/cex" xmlns:w16cid="http://schemas.microsoft.com/office/word/2016/wordml/cid" xmlns:w16="http://schemas.microsoft.com/office/word/2018/wordml" xmlns:w16se="http://schemas.microsoft.com/office/word/2015/wordml/symex" xmlns:wpg="http://schemas.microsoft.com/office/word/2010/wordprocessingGroup" xmlns:wpi="http://schemas.microsoft.com/office/word/2010/wordprocessingInk" xmlns:wne="http://schemas.microsoft.com/office/word/2006/wordml" xmlns:wps="http://schemas.microsoft.com/office/word/2010/wordprocessingShape" mc:Ignorable="w14 w15 w16se w16cid w16 w16cex wp14">
   <w:body>
     <w:p>
       <w:pPr>
@@ -1715,23 +1715,7 @@
           <w:rFonts w:hint="cs"/>
           <w:rtl/>
         </w:rPr>
-        <w:t xml:space="preserve">מוצא עבור מילה את כל המילים שאינן חולקות </w:t>
-      </w:r>
-      <w:proofErr w:type="spellStart"/>
-      <w:r>
-        <w:rPr>
-          <w:rFonts w:hint="cs"/>
-          <w:rtl/>
-        </w:rPr>
-        <w:t>איתה</w:t>
-      </w:r>
-      <w:proofErr w:type="spellEnd"/>
-      <w:r>
-        <w:rPr>
-          <w:rFonts w:hint="cs"/>
-          <w:rtl/>
-        </w:rPr>
-        <w:t xml:space="preserve"> אותיות.</w:t>
+        <w:t>מוצא עבור מילה את כל המילים שאינן חולקות איתה אותיות.</w:t>
       </w:r>
     </w:p>
     <w:p>
@@ -1818,12 +1802,10 @@
         </w:rPr>
       </w:pPr>
       <w:proofErr w:type="spellStart"/>
-      <w:proofErr w:type="gramStart"/>
       <w:r>
         <w:t>makeMasks</w:t>
       </w:r>
       <w:proofErr w:type="spellEnd"/>
-      <w:proofErr w:type="gramEnd"/>
     </w:p>
     <w:p>
       <w:pPr>
@@ -2268,12 +2250,10 @@
         </w:rPr>
       </w:pPr>
       <w:proofErr w:type="spellStart"/>
-      <w:proofErr w:type="gramStart"/>
       <w:r>
         <w:t>newBlock</w:t>
       </w:r>
       <w:proofErr w:type="spellEnd"/>
-      <w:proofErr w:type="gramEnd"/>
     </w:p>
     <w:p>
       <w:pPr>
@@ -2402,21 +2382,12 @@
         </w:rPr>
         <w:t xml:space="preserve">ומחזיר </w:t>
       </w:r>
-      <w:proofErr w:type="spellStart"/>
-      <w:r>
-        <w:rPr>
-          <w:rFonts w:hint="cs"/>
-          <w:rtl/>
-        </w:rPr>
-        <w:t>טבלאת</w:t>
-      </w:r>
-      <w:proofErr w:type="spellEnd"/>
-      <w:r>
-        <w:rPr>
-          <w:rFonts w:hint="cs"/>
-          <w:rtl/>
-        </w:rPr>
-        <w:t xml:space="preserve"> </w:t>
+      <w:r>
+        <w:rPr>
+          <w:rFonts w:hint="cs"/>
+          <w:rtl/>
+        </w:rPr>
+        <w:t xml:space="preserve">טבלאת </w:t>
       </w:r>
       <w:r>
         <w:t>trials</w:t>
@@ -2561,21 +2532,12 @@
         </w:rPr>
         <w:t xml:space="preserve">קטגוריה </w:t>
       </w:r>
-      <w:proofErr w:type="spellStart"/>
-      <w:r>
-        <w:rPr>
-          <w:rFonts w:hint="cs"/>
-          <w:rtl/>
-        </w:rPr>
-        <w:t>השניה</w:t>
-      </w:r>
-      <w:proofErr w:type="spellEnd"/>
-      <w:r>
-        <w:rPr>
-          <w:rFonts w:hint="cs"/>
-          <w:rtl/>
-        </w:rPr>
-        <w:t xml:space="preserve">, </w:t>
+      <w:r>
+        <w:rPr>
+          <w:rFonts w:hint="cs"/>
+          <w:rtl/>
+        </w:rPr>
+        <w:t xml:space="preserve">השניה, </w:t>
       </w:r>
       <w:r>
         <w:rPr>
@@ -2779,42 +2741,24 @@
         </w:rPr>
       </w:pPr>
       <w:proofErr w:type="spellStart"/>
-      <w:proofErr w:type="gramStart"/>
       <w:r>
         <w:t>newTrials</w:t>
       </w:r>
       <w:proofErr w:type="spellEnd"/>
-      <w:proofErr w:type="gramEnd"/>
-    </w:p>
-    <w:p>
-      <w:pPr>
-        <w:pStyle w:val="NoSpacing"/>
-        <w:rPr>
-          <w:rtl/>
-        </w:rPr>
-      </w:pPr>
-      <w:r>
-        <w:rPr>
-          <w:rFonts w:hint="cs"/>
-          <w:rtl/>
-        </w:rPr>
-        <w:t xml:space="preserve">יוצר </w:t>
-      </w:r>
-      <w:proofErr w:type="spellStart"/>
-      <w:r>
-        <w:rPr>
-          <w:rFonts w:hint="cs"/>
-          <w:rtl/>
-        </w:rPr>
-        <w:t>טבלאת</w:t>
-      </w:r>
-      <w:proofErr w:type="spellEnd"/>
-      <w:r>
-        <w:rPr>
-          <w:rFonts w:hint="cs"/>
-          <w:rtl/>
-        </w:rPr>
-        <w:t xml:space="preserve"> </w:t>
+    </w:p>
+    <w:p>
+      <w:pPr>
+        <w:pStyle w:val="NoSpacing"/>
+        <w:rPr>
+          <w:rtl/>
+        </w:rPr>
+      </w:pPr>
+      <w:r>
+        <w:rPr>
+          <w:rFonts w:hint="cs"/>
+          <w:rtl/>
+        </w:rPr>
+        <w:t xml:space="preserve">יוצר טבלאת </w:t>
       </w:r>
       <w:r>
         <w:t>trials</w:t>
@@ -3346,12 +3290,10 @@
         </w:rPr>
       </w:pPr>
       <w:proofErr w:type="spellStart"/>
-      <w:proofErr w:type="gramStart"/>
       <w:r>
         <w:t>showCategor</w:t>
       </w:r>
       <w:proofErr w:type="spellEnd"/>
-      <w:proofErr w:type="gramEnd"/>
     </w:p>
     <w:p>
       <w:pPr>
@@ -3389,12 +3331,10 @@
         </w:rPr>
       </w:pPr>
       <w:proofErr w:type="spellStart"/>
-      <w:proofErr w:type="gramStart"/>
       <w:r>
         <w:t>getTraj</w:t>
       </w:r>
       <w:proofErr w:type="spellEnd"/>
-      <w:proofErr w:type="gramEnd"/>
     </w:p>
     <w:p>
       <w:pPr>
@@ -3490,13 +3430,11 @@
         </w:rPr>
       </w:pPr>
       <w:proofErr w:type="spellStart"/>
-      <w:proofErr w:type="gramStart"/>
       <w:r>
         <w:lastRenderedPageBreak/>
         <w:t>getAns</w:t>
       </w:r>
       <w:proofErr w:type="spellEnd"/>
-      <w:proofErr w:type="gramEnd"/>
     </w:p>
     <w:p>
       <w:pPr>
@@ -3576,12 +3514,10 @@
         </w:rPr>
       </w:pPr>
       <w:proofErr w:type="spellStart"/>
-      <w:proofErr w:type="gramStart"/>
       <w:r>
         <w:t>saveToFile</w:t>
       </w:r>
       <w:proofErr w:type="spellEnd"/>
-      <w:proofErr w:type="gramEnd"/>
     </w:p>
     <w:p>
       <w:pPr>
@@ -3965,7 +3901,6 @@
           <w:rtl/>
         </w:rPr>
       </w:pPr>
-      <w:proofErr w:type="gramStart"/>
       <w:r>
         <w:rPr>
           <w:rFonts w:ascii="Courier New" w:eastAsiaTheme="minorHAnsi" w:hAnsi="Courier New" w:cs="Courier New"/>
@@ -3977,7 +3912,6 @@
         </w:rPr>
         <w:t>global</w:t>
       </w:r>
-      <w:proofErr w:type="gramEnd"/>
       <w:r>
         <w:rPr>
           <w:rFonts w:ascii="Courier New" w:eastAsiaTheme="minorHAnsi" w:hAnsi="Courier New" w:cs="Courier New"/>
@@ -3987,8 +3921,21 @@
           <w:sz w:val="14"/>
           <w:szCs w:val="14"/>
         </w:rPr>
-        <w:t xml:space="preserve"> BLACK_SCREEN WHITE_SCREEN;</w:t>
-      </w:r>
+        <w:t xml:space="preserve"> BLACK_SCREEN WHITE_</w:t>
+      </w:r>
+      <w:proofErr w:type="gramStart"/>
+      <w:r>
+        <w:rPr>
+          <w:rFonts w:ascii="Courier New" w:eastAsiaTheme="minorHAnsi" w:hAnsi="Courier New" w:cs="Courier New"/>
+          <w:b/>
+          <w:bCs/>
+          <w:color w:val="000000"/>
+          <w:sz w:val="14"/>
+          <w:szCs w:val="14"/>
+        </w:rPr>
+        <w:t>SCREEN;</w:t>
+      </w:r>
+      <w:proofErr w:type="gramEnd"/>
     </w:p>
     <w:p>
       <w:pPr>
@@ -4012,9 +3959,8 @@
           <w:sz w:val="14"/>
           <w:szCs w:val="14"/>
         </w:rPr>
-        <w:t xml:space="preserve">        trials.mask1 = </w:t>
-      </w:r>
-      <w:proofErr w:type="spellStart"/>
+        <w:t xml:space="preserve">        </w:t>
+      </w:r>
       <w:proofErr w:type="gramStart"/>
       <w:r>
         <w:rPr>
@@ -4025,9 +3971,9 @@
           <w:sz w:val="14"/>
           <w:szCs w:val="14"/>
         </w:rPr>
-        <w:t>repmat</w:t>
-      </w:r>
-      <w:proofErr w:type="spellEnd"/>
+        <w:t>trials.mask</w:t>
+      </w:r>
+      <w:proofErr w:type="gramEnd"/>
       <w:r>
         <w:rPr>
           <w:rFonts w:ascii="Courier New" w:eastAsiaTheme="minorHAnsi" w:hAnsi="Courier New" w:cs="Courier New"/>
@@ -4037,10 +3983,33 @@
           <w:sz w:val="14"/>
           <w:szCs w:val="14"/>
         </w:rPr>
+        <w:t xml:space="preserve">1 = </w:t>
+      </w:r>
+      <w:proofErr w:type="spellStart"/>
+      <w:r>
+        <w:rPr>
+          <w:rFonts w:ascii="Courier New" w:eastAsiaTheme="minorHAnsi" w:hAnsi="Courier New" w:cs="Courier New"/>
+          <w:b/>
+          <w:bCs/>
+          <w:color w:val="000000"/>
+          <w:sz w:val="14"/>
+          <w:szCs w:val="14"/>
+        </w:rPr>
+        <w:t>repmat</w:t>
+      </w:r>
+      <w:proofErr w:type="spellEnd"/>
+      <w:r>
+        <w:rPr>
+          <w:rFonts w:ascii="Courier New" w:eastAsiaTheme="minorHAnsi" w:hAnsi="Courier New" w:cs="Courier New"/>
+          <w:b/>
+          <w:bCs/>
+          <w:color w:val="000000"/>
+          <w:sz w:val="14"/>
+          <w:szCs w:val="14"/>
+        </w:rPr>
         <w:t>(</w:t>
       </w:r>
       <w:proofErr w:type="spellStart"/>
-      <w:proofErr w:type="gramEnd"/>
       <w:r>
         <w:rPr>
           <w:rFonts w:ascii="Courier New" w:eastAsiaTheme="minorHAnsi" w:hAnsi="Courier New" w:cs="Courier New"/>
@@ -4097,9 +4066,8 @@
           <w:sz w:val="14"/>
           <w:szCs w:val="14"/>
         </w:rPr>
-        <w:t xml:space="preserve">        trials.mask2 = </w:t>
-      </w:r>
-      <w:proofErr w:type="spellStart"/>
+        <w:t xml:space="preserve">        </w:t>
+      </w:r>
       <w:proofErr w:type="gramStart"/>
       <w:r>
         <w:rPr>
@@ -4110,9 +4078,9 @@
           <w:sz w:val="14"/>
           <w:szCs w:val="14"/>
         </w:rPr>
-        <w:t>repmat</w:t>
-      </w:r>
-      <w:proofErr w:type="spellEnd"/>
+        <w:t>trials.mask</w:t>
+      </w:r>
+      <w:proofErr w:type="gramEnd"/>
       <w:r>
         <w:rPr>
           <w:rFonts w:ascii="Courier New" w:eastAsiaTheme="minorHAnsi" w:hAnsi="Courier New" w:cs="Courier New"/>
@@ -4122,10 +4090,33 @@
           <w:sz w:val="14"/>
           <w:szCs w:val="14"/>
         </w:rPr>
+        <w:t xml:space="preserve">2 = </w:t>
+      </w:r>
+      <w:proofErr w:type="spellStart"/>
+      <w:r>
+        <w:rPr>
+          <w:rFonts w:ascii="Courier New" w:eastAsiaTheme="minorHAnsi" w:hAnsi="Courier New" w:cs="Courier New"/>
+          <w:b/>
+          <w:bCs/>
+          <w:color w:val="000000"/>
+          <w:sz w:val="14"/>
+          <w:szCs w:val="14"/>
+        </w:rPr>
+        <w:t>repmat</w:t>
+      </w:r>
+      <w:proofErr w:type="spellEnd"/>
+      <w:r>
+        <w:rPr>
+          <w:rFonts w:ascii="Courier New" w:eastAsiaTheme="minorHAnsi" w:hAnsi="Courier New" w:cs="Courier New"/>
+          <w:b/>
+          <w:bCs/>
+          <w:color w:val="000000"/>
+          <w:sz w:val="14"/>
+          <w:szCs w:val="14"/>
+        </w:rPr>
         <w:t>(</w:t>
       </w:r>
       <w:proofErr w:type="spellStart"/>
-      <w:proofErr w:type="gramEnd"/>
       <w:r>
         <w:rPr>
           <w:rFonts w:ascii="Courier New" w:eastAsiaTheme="minorHAnsi" w:hAnsi="Courier New" w:cs="Courier New"/>
@@ -4182,9 +4173,8 @@
           <w:sz w:val="14"/>
           <w:szCs w:val="14"/>
         </w:rPr>
-        <w:t xml:space="preserve">        trials.mask3 = </w:t>
-      </w:r>
-      <w:proofErr w:type="spellStart"/>
+        <w:t xml:space="preserve">        </w:t>
+      </w:r>
       <w:proofErr w:type="gramStart"/>
       <w:r>
         <w:rPr>
@@ -4195,9 +4185,9 @@
           <w:sz w:val="14"/>
           <w:szCs w:val="14"/>
         </w:rPr>
-        <w:t>repmat</w:t>
-      </w:r>
-      <w:proofErr w:type="spellEnd"/>
+        <w:t>trials.mask</w:t>
+      </w:r>
+      <w:proofErr w:type="gramEnd"/>
       <w:r>
         <w:rPr>
           <w:rFonts w:ascii="Courier New" w:eastAsiaTheme="minorHAnsi" w:hAnsi="Courier New" w:cs="Courier New"/>
@@ -4207,10 +4197,33 @@
           <w:sz w:val="14"/>
           <w:szCs w:val="14"/>
         </w:rPr>
+        <w:t xml:space="preserve">3 = </w:t>
+      </w:r>
+      <w:proofErr w:type="spellStart"/>
+      <w:r>
+        <w:rPr>
+          <w:rFonts w:ascii="Courier New" w:eastAsiaTheme="minorHAnsi" w:hAnsi="Courier New" w:cs="Courier New"/>
+          <w:b/>
+          <w:bCs/>
+          <w:color w:val="000000"/>
+          <w:sz w:val="14"/>
+          <w:szCs w:val="14"/>
+        </w:rPr>
+        <w:t>repmat</w:t>
+      </w:r>
+      <w:proofErr w:type="spellEnd"/>
+      <w:r>
+        <w:rPr>
+          <w:rFonts w:ascii="Courier New" w:eastAsiaTheme="minorHAnsi" w:hAnsi="Courier New" w:cs="Courier New"/>
+          <w:b/>
+          <w:bCs/>
+          <w:color w:val="000000"/>
+          <w:sz w:val="14"/>
+          <w:szCs w:val="14"/>
+        </w:rPr>
         <w:t>(</w:t>
       </w:r>
       <w:proofErr w:type="spellStart"/>
-      <w:proofErr w:type="gramEnd"/>
       <w:r>
         <w:rPr>
           <w:rFonts w:ascii="Courier New" w:eastAsiaTheme="minorHAnsi" w:hAnsi="Courier New" w:cs="Courier New"/>
@@ -4960,21 +4973,8 @@
         </w:rPr>
         <w:t xml:space="preserve"> </w:t>
       </w:r>
-      <w:proofErr w:type="spellStart"/>
-      <w:r>
-        <w:t>Guttman</w:t>
-      </w:r>
-      <w:proofErr w:type="spellEnd"/>
-      <w:r>
-        <w:t xml:space="preserve"> </w:t>
-      </w:r>
-      <w:proofErr w:type="spellStart"/>
-      <w:r>
-        <w:t>Yad</w:t>
-      </w:r>
-      <w:proofErr w:type="spellEnd"/>
-      <w:r>
-        <w:t>-Brush</w:t>
+      <w:r>
+        <w:t>Guttman Yad-Brush</w:t>
       </w:r>
     </w:p>
     <w:p>
@@ -6131,13 +6131,8 @@
         <w:t>recording</w:t>
       </w:r>
       <w:r>
-        <w:t xml:space="preserve"> along the whole experiment (in contrast to recording per trial)</w:t>
-      </w:r>
-      <w:proofErr w:type="gramStart"/>
-      <w:r>
-        <w:t>.</w:t>
-      </w:r>
-      <w:proofErr w:type="gramEnd"/>
+        <w:t xml:space="preserve"> along the whole experiment (in contrast to recording per trial).</w:t>
+      </w:r>
     </w:p>
     <w:p>
       <w:pPr>
@@ -6168,23 +6163,7 @@
           <w:b/>
           <w:bCs/>
         </w:rPr>
-        <w:t xml:space="preserve">Insert </w:t>
-      </w:r>
-      <w:proofErr w:type="spellStart"/>
-      <w:r>
-        <w:rPr>
-          <w:b/>
-          <w:bCs/>
-        </w:rPr>
-        <w:t>mo</w:t>
-      </w:r>
-      <w:proofErr w:type="spellEnd"/>
-      <w:r>
-        <w:rPr>
-          <w:b/>
-          <w:bCs/>
-        </w:rPr>
-        <w:t xml:space="preserve">-cap to </w:t>
+        <w:t xml:space="preserve">Insert mo-cap to </w:t>
       </w:r>
       <w:proofErr w:type="spellStart"/>
       <w:r>
@@ -6249,23 +6228,7 @@
           <w:rFonts w:hint="cs"/>
           <w:rtl/>
         </w:rPr>
-        <w:t xml:space="preserve">יש לאורי קלאס </w:t>
-      </w:r>
-      <w:proofErr w:type="spellStart"/>
-      <w:r>
-        <w:rPr>
-          <w:rFonts w:hint="cs"/>
-          <w:rtl/>
-        </w:rPr>
-        <w:t>שאיתו</w:t>
-      </w:r>
-      <w:proofErr w:type="spellEnd"/>
-      <w:r>
-        <w:rPr>
-          <w:rFonts w:hint="cs"/>
-          <w:rtl/>
-        </w:rPr>
-        <w:t xml:space="preserve"> הוא שומר מידע.</w:t>
+        <w:t>יש לאורי קלאס שאיתו הוא שומר מידע.</w:t>
       </w:r>
     </w:p>
     <w:p>
@@ -6323,11 +6286,9 @@
         </w:rPr>
         <w:t xml:space="preserve"> שהטיפוס שלו הוא </w:t>
       </w:r>
-      <w:proofErr w:type="spellStart"/>
       <w:r>
         <w:t>struct</w:t>
       </w:r>
-      <w:proofErr w:type="spellEnd"/>
       <w:r>
         <w:rPr>
           <w:rFonts w:hint="cs"/>
@@ -6359,23 +6320,7 @@
           <w:rFonts w:hint="cs"/>
           <w:rtl/>
         </w:rPr>
-        <w:t xml:space="preserve">, </w:t>
-      </w:r>
-      <w:proofErr w:type="spellStart"/>
-      <w:r>
-        <w:rPr>
-          <w:rFonts w:hint="cs"/>
-          <w:rtl/>
-        </w:rPr>
-        <w:t>וכו</w:t>
-      </w:r>
-      <w:proofErr w:type="spellEnd"/>
-      <w:r>
-        <w:rPr>
-          <w:rFonts w:hint="cs"/>
-          <w:rtl/>
-        </w:rPr>
-        <w:t xml:space="preserve">'... יש לו </w:t>
+        <w:t xml:space="preserve">, וכו'... יש לו </w:t>
       </w:r>
       <w:r>
         <w:t>slot</w:t>
@@ -7044,7 +6989,6 @@
         </w:rPr>
       </w:pPr>
       <w:proofErr w:type="spellStart"/>
-      <w:proofErr w:type="gramStart"/>
       <w:r>
         <w:rPr>
           <w:strike/>
@@ -7052,7 +6996,6 @@
         <w:t>showWord</w:t>
       </w:r>
       <w:proofErr w:type="spellEnd"/>
-      <w:proofErr w:type="gramEnd"/>
       <w:r>
         <w:rPr>
           <w:rFonts w:hint="cs"/>
@@ -7638,7 +7581,6 @@
           <w:strike/>
           <w:rtl/>
         </w:rPr>
-        <w:lastRenderedPageBreak/>
         <w:t>תוריד את הצלב פיקסציה קצת למטה.</w:t>
       </w:r>
     </w:p>
@@ -7659,6 +7601,7 @@
           <w:strike/>
           <w:rtl/>
         </w:rPr>
+        <w:lastRenderedPageBreak/>
         <w:t>תכתוב במפגש השבועי שהצלחת להמיר את המידע לצורה שבה ניתן לשמור אותה לקובץ.</w:t>
       </w:r>
     </w:p>
@@ -7730,14 +7673,12 @@
         </w:rPr>
         <w:t xml:space="preserve"> @@@ נראה שביד 1 לפי מאמרים של </w:t>
       </w:r>
-      <w:proofErr w:type="spellStart"/>
       <w:r>
         <w:rPr>
           <w:strike/>
         </w:rPr>
         <w:t>craig</w:t>
       </w:r>
-      <w:proofErr w:type="spellEnd"/>
       <w:r>
         <w:rPr>
           <w:rFonts w:hint="cs"/>
@@ -8673,9 +8614,6 @@
           <w:ilvl w:val="1"/>
           <w:numId w:val="1"/>
         </w:numPr>
-        <w:rPr>
-          <w:rFonts w:hint="cs"/>
-        </w:rPr>
       </w:pPr>
       <w:r>
         <w:rPr>
@@ -8690,7 +8628,6 @@
         <w:pStyle w:val="NoSpacing"/>
         <w:ind w:left="2160" w:firstLine="720"/>
         <w:rPr>
-          <w:rFonts w:hint="cs"/>
           <w:rtl/>
         </w:rPr>
       </w:pPr>
@@ -8872,7 +8809,6 @@
           <w:strike/>
           <w:rtl/>
         </w:rPr>
-        <w:lastRenderedPageBreak/>
         <w:t>תכתוב קוד שמייצר רשימת מילים ללא אותיות משותפות</w:t>
       </w:r>
     </w:p>
@@ -8893,6 +8829,7 @@
           <w:strike/>
           <w:rtl/>
         </w:rPr>
+        <w:lastRenderedPageBreak/>
         <w:t>תקרא מאמרים שערכו מעקב אחר תנועה</w:t>
       </w:r>
     </w:p>
@@ -9087,19 +9024,11 @@
           <w:strike/>
         </w:rPr>
       </w:pPr>
-      <w:proofErr w:type="spellStart"/>
-      <w:r>
-        <w:rPr>
-          <w:strike/>
-        </w:rPr>
-        <w:t>Gallivan</w:t>
-      </w:r>
-      <w:proofErr w:type="spellEnd"/>
-      <w:r>
-        <w:rPr>
-          <w:strike/>
-        </w:rPr>
-        <w:t xml:space="preserve">, J.P. &amp; C.S. Chapman. 2014. Three-dimensional reach trajectories as a probe of real-time decision-making between multiple competing targets. Front. </w:t>
+      <w:r>
+        <w:rPr>
+          <w:strike/>
+        </w:rPr>
+        <w:t xml:space="preserve">Gallivan, J.P. &amp; C.S. Chapman. 2014. Three-dimensional reach trajectories as a probe of real-time decision-making between multiple competing targets. Front. </w:t>
       </w:r>
       <w:proofErr w:type="spellStart"/>
       <w:r>
@@ -9987,11 +9916,9 @@
         </w:rPr>
         <w:t>כשאני משתמש ב-</w:t>
       </w:r>
-      <w:proofErr w:type="spellStart"/>
       <w:r>
         <w:t>xlsx</w:t>
       </w:r>
-      <w:proofErr w:type="spellEnd"/>
       <w:r>
         <w:rPr>
           <w:rFonts w:hint="cs"/>
@@ -10072,16 +9999,7 @@
           <w:rFonts w:hint="cs"/>
           <w:rtl/>
         </w:rPr>
-        <w:t>תריץ טס</w:t>
-      </w:r>
-      <w:bookmarkStart w:id="0" w:name="_GoBack"/>
-      <w:bookmarkEnd w:id="0"/>
-      <w:r>
-        <w:rPr>
-          <w:rFonts w:hint="cs"/>
-          <w:rtl/>
-        </w:rPr>
-        <w:t>טים על הקוד.</w:t>
+        <w:t>תריץ טסטים על הקוד.</w:t>
       </w:r>
     </w:p>
     <w:p>
@@ -10258,7 +10176,6 @@
           <w:rFonts w:hint="cs"/>
           <w:rtl/>
         </w:rPr>
-        <w:lastRenderedPageBreak/>
         <w:t xml:space="preserve">תוסיף ציור </w:t>
       </w:r>
       <w:r>
@@ -10321,6 +10238,7 @@
           <w:rFonts w:hint="cs"/>
           <w:rtl/>
         </w:rPr>
+        <w:lastRenderedPageBreak/>
         <w:t>תעשה נוהל כלשהו לווידוא שהמרחק מהמסך נשאר קבוע בין נבדקים.</w:t>
       </w:r>
     </w:p>
@@ -10403,23 +10321,7 @@
           <w:rFonts w:hint="cs"/>
           <w:rtl/>
         </w:rPr>
-        <w:t xml:space="preserve">בניתוח תבדוק אם יש מילים שנוטות לעורר </w:t>
-      </w:r>
-      <w:proofErr w:type="spellStart"/>
-      <w:r>
-        <w:rPr>
-          <w:rFonts w:hint="cs"/>
-          <w:rtl/>
-        </w:rPr>
-        <w:t>סטיה</w:t>
-      </w:r>
-      <w:proofErr w:type="spellEnd"/>
-      <w:r>
-        <w:rPr>
-          <w:rFonts w:hint="cs"/>
-          <w:rtl/>
-        </w:rPr>
-        <w:t xml:space="preserve"> ב-</w:t>
+        <w:t>בניתוח תבדוק אם יש מילים שנוטות לעורר סטיה ב-</w:t>
       </w:r>
       <w:r>
         <w:rPr>
@@ -10765,6 +10667,2710 @@
     </w:p>
     <w:p>
       <w:pPr>
+        <w:pStyle w:val="ListParagraph"/>
+        <w:numPr>
+          <w:ilvl w:val="1"/>
+          <w:numId w:val="1"/>
+        </w:numPr>
+      </w:pPr>
+      <w:r>
+        <w:rPr>
+          <w:rFonts w:hint="cs"/>
+          <w:rtl/>
+        </w:rPr>
+        <w:t xml:space="preserve">בדיקות </w:t>
+      </w:r>
+      <w:r>
+        <w:rPr>
+          <w:rFonts w:hint="cs"/>
+          <w:rtl/>
+        </w:rPr>
+        <w:t xml:space="preserve">על הרצה מלאה שלי: </w:t>
+      </w:r>
+      <w:r>
+        <w:t>sub9993</w:t>
+      </w:r>
+    </w:p>
+    <w:p>
+      <w:pPr>
+        <w:bidi w:val="0"/>
+      </w:pPr>
+      <w:r>
+        <w:rPr>
+          <w:rFonts w:ascii="Courier New" w:hAnsi="Courier New" w:cs="Courier New"/>
+          <w:noProof/>
+          <w:sz w:val="14"/>
+          <w:szCs w:val="14"/>
+        </w:rPr>
+        <mc:AlternateContent>
+          <mc:Choice Requires="wps">
+            <w:drawing>
+              <wp:inline distT="0" distB="0" distL="0" distR="0" wp14:anchorId="73ADE5A5" wp14:editId="714FE0CD">
+                <wp:extent cx="5327650" cy="4959350"/>
+                <wp:effectExtent l="0" t="0" r="25400" b="12700"/>
+                <wp:docPr id="217" name="Text Box 2"/>
+                <wp:cNvGraphicFramePr>
+                  <a:graphicFrameLocks xmlns:a="http://schemas.openxmlformats.org/drawingml/2006/main"/>
+                </wp:cNvGraphicFramePr>
+                <a:graphic xmlns:a="http://schemas.openxmlformats.org/drawingml/2006/main">
+                  <a:graphicData uri="http://schemas.microsoft.com/office/word/2010/wordprocessingShape">
+                    <wps:wsp>
+                      <wps:cNvSpPr txBox="1">
+                        <a:spLocks noChangeArrowheads="1"/>
+                      </wps:cNvSpPr>
+                      <wps:spPr bwMode="auto">
+                        <a:xfrm>
+                          <a:off x="0" y="0"/>
+                          <a:ext cx="5327650" cy="4959350"/>
+                        </a:xfrm>
+                        <a:prstGeom prst="rect">
+                          <a:avLst/>
+                        </a:prstGeom>
+                        <a:solidFill>
+                          <a:srgbClr val="FFFFFF"/>
+                        </a:solidFill>
+                        <a:ln w="9525">
+                          <a:solidFill>
+                            <a:srgbClr val="000000"/>
+                          </a:solidFill>
+                          <a:miter lim="800000"/>
+                          <a:headEnd/>
+                          <a:tailEnd/>
+                        </a:ln>
+                      </wps:spPr>
+                      <wps:txbx>
+                        <w:txbxContent>
+                          <w:p>
+                            <w:pPr>
+                              <w:bidi w:val="0"/>
+                              <w:rPr>
+                                <w:rFonts w:ascii="Courier New" w:hAnsi="Courier New" w:cs="Courier New"/>
+                                <w:sz w:val="14"/>
+                                <w:szCs w:val="14"/>
+                              </w:rPr>
+                            </w:pPr>
+                            <w:r>
+                              <w:rPr>
+                                <w:rFonts w:ascii="Courier New" w:hAnsi="Courier New" w:cs="Courier New"/>
+                                <w:sz w:val="14"/>
+                                <w:szCs w:val="14"/>
+                              </w:rPr>
+                              <w:t>------------------------------- Event Durations -------------------------------</w:t>
+                            </w:r>
+                          </w:p>
+                          <w:p>
+                            <w:pPr>
+                              <w:bidi w:val="0"/>
+                              <w:rPr>
+                                <w:rFonts w:ascii="Courier New" w:hAnsi="Courier New" w:cs="Courier New"/>
+                                <w:sz w:val="14"/>
+                                <w:szCs w:val="14"/>
+                              </w:rPr>
+                            </w:pPr>
+                            <w:r>
+                              <w:rPr>
+                                <w:rFonts w:ascii="Courier New" w:hAnsi="Courier New" w:cs="Courier New"/>
+                                <w:sz w:val="14"/>
+                                <w:szCs w:val="14"/>
+                              </w:rPr>
+                              <w:t xml:space="preserve">Number of trials </w:t>
+                            </w:r>
+                            <w:proofErr w:type="spellStart"/>
+                            <w:r>
+                              <w:rPr>
+                                <w:rFonts w:ascii="Courier New" w:hAnsi="Courier New" w:cs="Courier New"/>
+                                <w:sz w:val="14"/>
+                                <w:szCs w:val="14"/>
+                              </w:rPr>
+                              <w:t>devaiting</w:t>
+                            </w:r>
+                            <w:proofErr w:type="spellEnd"/>
+                            <w:r>
+                              <w:rPr>
+                                <w:rFonts w:ascii="Courier New" w:hAnsi="Courier New" w:cs="Courier New"/>
+                                <w:sz w:val="14"/>
+                                <w:szCs w:val="14"/>
+                              </w:rPr>
+                              <w:t xml:space="preserve"> from desired duration:</w:t>
+                            </w:r>
+                          </w:p>
+                          <w:p>
+                            <w:pPr>
+                              <w:bidi w:val="0"/>
+                              <w:rPr>
+                                <w:rFonts w:ascii="Courier New" w:hAnsi="Courier New" w:cs="Courier New"/>
+                                <w:sz w:val="14"/>
+                                <w:szCs w:val="14"/>
+                                <w:rtl/>
+                              </w:rPr>
+                            </w:pPr>
+                            <w:r>
+                              <w:rPr>
+                                <w:rFonts w:ascii="Courier New" w:hAnsi="Courier New" w:cs="Courier New"/>
+                                <w:sz w:val="14"/>
+                                <w:szCs w:val="14"/>
+                              </w:rPr>
+                              <w:t>4</w:t>
+                            </w:r>
+                          </w:p>
+                          <w:p>
+                            <w:pPr>
+                              <w:bidi w:val="0"/>
+                              <w:rPr>
+                                <w:rFonts w:ascii="Courier New" w:hAnsi="Courier New" w:cs="Courier New"/>
+                                <w:sz w:val="14"/>
+                                <w:szCs w:val="14"/>
+                              </w:rPr>
+                            </w:pPr>
+                            <w:r>
+                              <w:rPr>
+                                <w:rFonts w:ascii="Courier New" w:hAnsi="Courier New" w:cs="Courier New"/>
+                                <w:sz w:val="14"/>
+                                <w:szCs w:val="14"/>
+                              </w:rPr>
+                              <w:t xml:space="preserve">Deviating trials and their deviation (in </w:t>
+                            </w:r>
+                            <w:proofErr w:type="spellStart"/>
+                            <w:r>
+                              <w:rPr>
+                                <w:rFonts w:ascii="Courier New" w:hAnsi="Courier New" w:cs="Courier New"/>
+                                <w:sz w:val="14"/>
+                                <w:szCs w:val="14"/>
+                              </w:rPr>
+                              <w:t>ms</w:t>
+                            </w:r>
+                            <w:proofErr w:type="spellEnd"/>
+                            <w:r>
+                              <w:rPr>
+                                <w:rFonts w:ascii="Courier New" w:hAnsi="Courier New" w:cs="Courier New"/>
+                                <w:sz w:val="14"/>
+                                <w:szCs w:val="14"/>
+                              </w:rPr>
+                              <w:t>):</w:t>
+                            </w:r>
+                          </w:p>
+                          <w:p>
+                            <w:pPr>
+                              <w:bidi w:val="0"/>
+                              <w:rPr>
+                                <w:rFonts w:ascii="Courier New" w:hAnsi="Courier New" w:cs="Courier New"/>
+                                <w:sz w:val="14"/>
+                                <w:szCs w:val="14"/>
+                              </w:rPr>
+                            </w:pPr>
+                            <w:r>
+                              <w:rPr>
+                                <w:rFonts w:ascii="Courier New" w:hAnsi="Courier New" w:cs="Courier New"/>
+                                <w:sz w:val="14"/>
+                                <w:szCs w:val="14"/>
+                              </w:rPr>
+                              <w:t xml:space="preserve">    </w:t>
+                            </w:r>
+                            <w:proofErr w:type="spellStart"/>
+                            <w:r>
+                              <w:rPr>
+                                <w:rFonts w:ascii="Courier New" w:hAnsi="Courier New" w:cs="Courier New"/>
+                                <w:sz w:val="14"/>
+                                <w:szCs w:val="14"/>
+                              </w:rPr>
+                              <w:t>TrialNum</w:t>
+                            </w:r>
+                            <w:proofErr w:type="spellEnd"/>
+                            <w:r>
+                              <w:rPr>
+                                <w:rFonts w:ascii="Courier New" w:hAnsi="Courier New" w:cs="Courier New"/>
+                                <w:sz w:val="14"/>
+                                <w:szCs w:val="14"/>
+                              </w:rPr>
+                              <w:t xml:space="preserve">    Deviation       Event    </w:t>
+                            </w:r>
+                          </w:p>
+                          <w:p>
+                            <w:pPr>
+                              <w:bidi w:val="0"/>
+                              <w:rPr>
+                                <w:rFonts w:ascii="Courier New" w:hAnsi="Courier New" w:cs="Courier New"/>
+                                <w:sz w:val="14"/>
+                                <w:szCs w:val="14"/>
+                                <w:rtl/>
+                              </w:rPr>
+                            </w:pPr>
+                            <w:r>
+                              <w:rPr>
+                                <w:rFonts w:ascii="Courier New" w:hAnsi="Courier New" w:cs="Courier New"/>
+                                <w:sz w:val="14"/>
+                                <w:szCs w:val="14"/>
+                              </w:rPr>
+                              <w:t xml:space="preserve">    ________    _________    ____________</w:t>
+                            </w:r>
+                          </w:p>
+                          <w:p>
+                            <w:pPr>
+                              <w:bidi w:val="0"/>
+                              <w:rPr>
+                                <w:rFonts w:ascii="Courier New" w:hAnsi="Courier New" w:cs="Courier New"/>
+                                <w:sz w:val="14"/>
+                                <w:szCs w:val="14"/>
+                                <w:rtl/>
+                              </w:rPr>
+                            </w:pPr>
+                          </w:p>
+                          <w:p>
+                            <w:pPr>
+                              <w:bidi w:val="0"/>
+                              <w:rPr>
+                                <w:rFonts w:ascii="Courier New" w:hAnsi="Courier New" w:cs="Courier New"/>
+                                <w:sz w:val="14"/>
+                                <w:szCs w:val="14"/>
+                              </w:rPr>
+                            </w:pPr>
+                            <w:r>
+                              <w:rPr>
+                                <w:rFonts w:ascii="Courier New" w:hAnsi="Courier New" w:cs="Courier New"/>
+                                <w:sz w:val="14"/>
+                                <w:szCs w:val="14"/>
+                              </w:rPr>
+                              <w:t xml:space="preserve">       38        20.033      'mask1_time'</w:t>
+                            </w:r>
+                          </w:p>
+                          <w:p>
+                            <w:pPr>
+                              <w:bidi w:val="0"/>
+                              <w:rPr>
+                                <w:rFonts w:ascii="Courier New" w:hAnsi="Courier New" w:cs="Courier New"/>
+                                <w:sz w:val="14"/>
+                                <w:szCs w:val="14"/>
+                              </w:rPr>
+                            </w:pPr>
+                            <w:r>
+                              <w:rPr>
+                                <w:rFonts w:ascii="Courier New" w:hAnsi="Courier New" w:cs="Courier New"/>
+                                <w:sz w:val="14"/>
+                                <w:szCs w:val="14"/>
+                              </w:rPr>
+                              <w:t xml:space="preserve">      295        9.9242      'mask1_time'</w:t>
+                            </w:r>
+                          </w:p>
+                          <w:p>
+                            <w:pPr>
+                              <w:bidi w:val="0"/>
+                              <w:rPr>
+                                <w:rFonts w:ascii="Courier New" w:hAnsi="Courier New" w:cs="Courier New"/>
+                                <w:sz w:val="14"/>
+                                <w:szCs w:val="14"/>
+                              </w:rPr>
+                            </w:pPr>
+                            <w:r>
+                              <w:rPr>
+                                <w:rFonts w:ascii="Courier New" w:hAnsi="Courier New" w:cs="Courier New"/>
+                                <w:sz w:val="14"/>
+                                <w:szCs w:val="14"/>
+                              </w:rPr>
+                              <w:t xml:space="preserve">      401        9.9538      'mask2_time'</w:t>
+                            </w:r>
+                          </w:p>
+                          <w:p>
+                            <w:pPr>
+                              <w:bidi w:val="0"/>
+                              <w:rPr>
+                                <w:rFonts w:ascii="Courier New" w:hAnsi="Courier New" w:cs="Courier New"/>
+                                <w:sz w:val="14"/>
+                                <w:szCs w:val="14"/>
+                              </w:rPr>
+                            </w:pPr>
+                            <w:r>
+                              <w:rPr>
+                                <w:rFonts w:ascii="Courier New" w:hAnsi="Courier New" w:cs="Courier New"/>
+                                <w:sz w:val="14"/>
+                                <w:szCs w:val="14"/>
+                              </w:rPr>
+                              <w:t xml:space="preserve">       72        10.035      '</w:t>
+                            </w:r>
+                            <w:proofErr w:type="spellStart"/>
+                            <w:r>
+                              <w:rPr>
+                                <w:rFonts w:ascii="Courier New" w:hAnsi="Courier New" w:cs="Courier New"/>
+                                <w:sz w:val="14"/>
+                                <w:szCs w:val="14"/>
+                              </w:rPr>
+                              <w:t>prime_time</w:t>
+                            </w:r>
+                            <w:proofErr w:type="spellEnd"/>
+                            <w:r>
+                              <w:rPr>
+                                <w:rFonts w:ascii="Courier New" w:hAnsi="Courier New" w:cs="Courier New"/>
+                                <w:sz w:val="14"/>
+                                <w:szCs w:val="14"/>
+                              </w:rPr>
+                              <w:t>'</w:t>
+                            </w:r>
+                          </w:p>
+                          <w:p>
+                            <w:pPr>
+                              <w:bidi w:val="0"/>
+                              <w:rPr>
+                                <w:rFonts w:ascii="Courier New" w:hAnsi="Courier New" w:cs="Courier New"/>
+                                <w:sz w:val="14"/>
+                                <w:szCs w:val="14"/>
+                                <w:rtl/>
+                              </w:rPr>
+                            </w:pPr>
+                          </w:p>
+                          <w:p>
+                            <w:pPr>
+                              <w:bidi w:val="0"/>
+                              <w:rPr>
+                                <w:rFonts w:ascii="Courier New" w:hAnsi="Courier New" w:cs="Courier New"/>
+                                <w:sz w:val="14"/>
+                                <w:szCs w:val="14"/>
+                              </w:rPr>
+                            </w:pPr>
+                            <w:r>
+                              <w:rPr>
+                                <w:rFonts w:ascii="Courier New" w:hAnsi="Courier New" w:cs="Courier New"/>
+                                <w:sz w:val="14"/>
+                                <w:szCs w:val="14"/>
+                              </w:rPr>
+                              <w:t xml:space="preserve">Deviations in </w:t>
+                            </w:r>
+                            <w:proofErr w:type="spellStart"/>
+                            <w:r>
+                              <w:rPr>
+                                <w:rFonts w:ascii="Courier New" w:hAnsi="Courier New" w:cs="Courier New"/>
+                                <w:sz w:val="14"/>
+                                <w:szCs w:val="14"/>
+                              </w:rPr>
+                              <w:t>ms</w:t>
+                            </w:r>
+                            <w:proofErr w:type="spellEnd"/>
+                            <w:r>
+                              <w:rPr>
+                                <w:rFonts w:ascii="Courier New" w:hAnsi="Courier New" w:cs="Courier New"/>
+                                <w:sz w:val="14"/>
+                                <w:szCs w:val="14"/>
+                              </w:rPr>
+                              <w:t>:</w:t>
+                            </w:r>
+                          </w:p>
+                          <w:p>
+                            <w:pPr>
+                              <w:bidi w:val="0"/>
+                              <w:rPr>
+                                <w:rFonts w:ascii="Courier New" w:hAnsi="Courier New" w:cs="Courier New"/>
+                                <w:sz w:val="14"/>
+                                <w:szCs w:val="14"/>
+                              </w:rPr>
+                            </w:pPr>
+                            <w:r>
+                              <w:rPr>
+                                <w:rFonts w:ascii="Courier New" w:hAnsi="Courier New" w:cs="Courier New"/>
+                                <w:sz w:val="14"/>
+                                <w:szCs w:val="14"/>
+                              </w:rPr>
+                              <w:t xml:space="preserve">    </w:t>
+                            </w:r>
+                            <w:proofErr w:type="spellStart"/>
+                            <w:r>
+                              <w:rPr>
+                                <w:rFonts w:ascii="Courier New" w:hAnsi="Courier New" w:cs="Courier New"/>
+                                <w:sz w:val="14"/>
+                                <w:szCs w:val="14"/>
+                              </w:rPr>
+                              <w:t>Desired_duration</w:t>
+                            </w:r>
+                            <w:proofErr w:type="spellEnd"/>
+                            <w:r>
+                              <w:rPr>
+                                <w:rFonts w:ascii="Courier New" w:hAnsi="Courier New" w:cs="Courier New"/>
+                                <w:sz w:val="14"/>
+                                <w:szCs w:val="14"/>
+                              </w:rPr>
+                              <w:t xml:space="preserve">    </w:t>
+                            </w:r>
+                            <w:proofErr w:type="spellStart"/>
+                            <w:r>
+                              <w:rPr>
+                                <w:rFonts w:ascii="Courier New" w:hAnsi="Courier New" w:cs="Courier New"/>
+                                <w:sz w:val="14"/>
+                                <w:szCs w:val="14"/>
+                              </w:rPr>
+                              <w:t>Mean_duration</w:t>
+                            </w:r>
+                            <w:proofErr w:type="spellEnd"/>
+                            <w:r>
+                              <w:rPr>
+                                <w:rFonts w:ascii="Courier New" w:hAnsi="Courier New" w:cs="Courier New"/>
+                                <w:sz w:val="14"/>
+                                <w:szCs w:val="14"/>
+                              </w:rPr>
+                              <w:t xml:space="preserve">      STD       </w:t>
+                            </w:r>
+                            <w:proofErr w:type="spellStart"/>
+                            <w:r>
+                              <w:rPr>
+                                <w:rFonts w:ascii="Courier New" w:hAnsi="Courier New" w:cs="Courier New"/>
+                                <w:sz w:val="14"/>
+                                <w:szCs w:val="14"/>
+                              </w:rPr>
+                              <w:t>Deviation_of_mean_from_</w:t>
+                            </w:r>
+                            <w:proofErr w:type="gramStart"/>
+                            <w:r>
+                              <w:rPr>
+                                <w:rFonts w:ascii="Courier New" w:hAnsi="Courier New" w:cs="Courier New"/>
+                                <w:sz w:val="14"/>
+                                <w:szCs w:val="14"/>
+                              </w:rPr>
+                              <w:t>desired</w:t>
+                            </w:r>
+                            <w:proofErr w:type="spellEnd"/>
+                            <w:proofErr w:type="gramEnd"/>
+                          </w:p>
+                          <w:p>
+                            <w:pPr>
+                              <w:bidi w:val="0"/>
+                              <w:rPr>
+                                <w:rFonts w:ascii="Courier New" w:hAnsi="Courier New" w:cs="Courier New"/>
+                                <w:sz w:val="14"/>
+                                <w:szCs w:val="14"/>
+                                <w:rtl/>
+                              </w:rPr>
+                            </w:pPr>
+                            <w:r>
+                              <w:rPr>
+                                <w:rFonts w:ascii="Courier New" w:hAnsi="Courier New" w:cs="Courier New"/>
+                                <w:sz w:val="14"/>
+                                <w:szCs w:val="14"/>
+                              </w:rPr>
+                              <w:t xml:space="preserve">    ________________    _____________    ________    ______________________________</w:t>
+                            </w:r>
+                          </w:p>
+                          <w:p>
+                            <w:pPr>
+                              <w:bidi w:val="0"/>
+                              <w:rPr>
+                                <w:rFonts w:ascii="Courier New" w:hAnsi="Courier New" w:cs="Courier New"/>
+                                <w:sz w:val="14"/>
+                                <w:szCs w:val="14"/>
+                                <w:rtl/>
+                              </w:rPr>
+                            </w:pPr>
+                          </w:p>
+                          <w:p>
+                            <w:pPr>
+                              <w:bidi w:val="0"/>
+                              <w:rPr>
+                                <w:rFonts w:ascii="Courier New" w:hAnsi="Courier New" w:cs="Courier New"/>
+                                <w:sz w:val="14"/>
+                                <w:szCs w:val="14"/>
+                                <w:rtl/>
+                              </w:rPr>
+                            </w:pPr>
+                            <w:r>
+                              <w:rPr>
+                                <w:rFonts w:ascii="Courier New" w:hAnsi="Courier New" w:cs="Courier New"/>
+                                <w:sz w:val="14"/>
+                                <w:szCs w:val="14"/>
+                              </w:rPr>
+                              <w:t xml:space="preserve">          1000               1000        0.047687              0.0095953           </w:t>
+                            </w:r>
+                          </w:p>
+                          <w:p>
+                            <w:pPr>
+                              <w:bidi w:val="0"/>
+                              <w:rPr>
+                                <w:rFonts w:ascii="Courier New" w:hAnsi="Courier New" w:cs="Courier New"/>
+                                <w:sz w:val="14"/>
+                                <w:szCs w:val="14"/>
+                                <w:rtl/>
+                              </w:rPr>
+                            </w:pPr>
+                            <w:r>
+                              <w:rPr>
+                                <w:rFonts w:ascii="Courier New" w:hAnsi="Courier New" w:cs="Courier New"/>
+                                <w:sz w:val="14"/>
+                                <w:szCs w:val="14"/>
+                              </w:rPr>
+                              <w:t xml:space="preserve">           270             270.07          1.0193                0.06867           </w:t>
+                            </w:r>
+                          </w:p>
+                          <w:p>
+                            <w:pPr>
+                              <w:bidi w:val="0"/>
+                              <w:rPr>
+                                <w:rFonts w:ascii="Courier New" w:hAnsi="Courier New" w:cs="Courier New"/>
+                                <w:sz w:val="14"/>
+                                <w:szCs w:val="14"/>
+                                <w:rtl/>
+                              </w:rPr>
+                            </w:pPr>
+                            <w:r>
+                              <w:rPr>
+                                <w:rFonts w:ascii="Courier New" w:hAnsi="Courier New" w:cs="Courier New"/>
+                                <w:sz w:val="14"/>
+                                <w:szCs w:val="14"/>
+                              </w:rPr>
+                              <w:t xml:space="preserve">            30             30.023         0.45725                0.02267           </w:t>
+                            </w:r>
+                          </w:p>
+                          <w:p>
+                            <w:pPr>
+                              <w:bidi w:val="0"/>
+                              <w:rPr>
+                                <w:rFonts w:ascii="Courier New" w:hAnsi="Courier New" w:cs="Courier New"/>
+                                <w:sz w:val="14"/>
+                                <w:szCs w:val="14"/>
+                                <w:rtl/>
+                              </w:rPr>
+                            </w:pPr>
+                            <w:r>
+                              <w:rPr>
+                                <w:rFonts w:ascii="Courier New" w:hAnsi="Courier New" w:cs="Courier New"/>
+                                <w:sz w:val="14"/>
+                                <w:szCs w:val="14"/>
+                              </w:rPr>
+                              <w:t xml:space="preserve">            30             30.016         0.46109               0.016392           </w:t>
+                            </w:r>
+                          </w:p>
+                          <w:p>
+                            <w:pPr>
+                              <w:bidi w:val="0"/>
+                              <w:rPr>
+                                <w:rFonts w:ascii="Courier New" w:hAnsi="Courier New" w:cs="Courier New"/>
+                                <w:sz w:val="14"/>
+                                <w:szCs w:val="14"/>
+                                <w:rtl/>
+                              </w:rPr>
+                            </w:pPr>
+                            <w:r>
+                              <w:rPr>
+                                <w:rFonts w:ascii="Courier New" w:hAnsi="Courier New" w:cs="Courier New"/>
+                                <w:sz w:val="14"/>
+                                <w:szCs w:val="14"/>
+                              </w:rPr>
+                              <w:t xml:space="preserve">            30             30.003        0.055487              0.0026854           </w:t>
+                            </w:r>
+                          </w:p>
+                          <w:p>
+                            <w:pPr>
+                              <w:bidi w:val="0"/>
+                              <w:rPr>
+                                <w:rFonts w:ascii="Courier New" w:hAnsi="Courier New" w:cs="Courier New"/>
+                                <w:sz w:val="14"/>
+                                <w:szCs w:val="14"/>
+                                <w:rtl/>
+                              </w:rPr>
+                            </w:pPr>
+                            <w:r>
+                              <w:rPr>
+                                <w:rFonts w:ascii="Courier New" w:hAnsi="Courier New" w:cs="Courier New"/>
+                                <w:sz w:val="14"/>
+                                <w:szCs w:val="14"/>
+                              </w:rPr>
+                              <w:t xml:space="preserve">           500             500.01         0.05607               0.005804           </w:t>
+                            </w:r>
+                          </w:p>
+                          <w:p>
+                            <w:pPr>
+                              <w:bidi w:val="0"/>
+                              <w:rPr>
+                                <w:rFonts w:ascii="Courier New" w:hAnsi="Courier New" w:cs="Courier New"/>
+                                <w:sz w:val="14"/>
+                                <w:szCs w:val="14"/>
+                                <w:rtl/>
+                              </w:rPr>
+                            </w:pPr>
+                          </w:p>
+                          <w:p>
+                            <w:pPr>
+                              <w:bidi w:val="0"/>
+                              <w:rPr>
+                                <w:rFonts w:ascii="Courier New" w:hAnsi="Courier New" w:cs="Courier New"/>
+                                <w:sz w:val="14"/>
+                                <w:szCs w:val="14"/>
+                              </w:rPr>
+                            </w:pPr>
+                            <w:r>
+                              <w:rPr>
+                                <w:rFonts w:ascii="Courier New" w:hAnsi="Courier New" w:cs="Courier New"/>
+                                <w:sz w:val="14"/>
+                                <w:szCs w:val="14"/>
+                              </w:rPr>
+                              <w:t>------------------------------- Has Values -------------------------------</w:t>
+                            </w:r>
+                          </w:p>
+                          <w:p>
+                            <w:pPr>
+                              <w:bidi w:val="0"/>
+                              <w:rPr>
+                                <w:rFonts w:ascii="Courier New" w:hAnsi="Courier New" w:cs="Courier New"/>
+                                <w:sz w:val="14"/>
+                                <w:szCs w:val="14"/>
+                              </w:rPr>
+                            </w:pPr>
+                            <w:proofErr w:type="spellStart"/>
+                            <w:r>
+                              <w:rPr>
+                                <w:rFonts w:ascii="Courier New" w:hAnsi="Courier New" w:cs="Courier New"/>
+                                <w:sz w:val="14"/>
+                                <w:szCs w:val="14"/>
+                              </w:rPr>
+                              <w:t>categor_time</w:t>
+                            </w:r>
+                            <w:proofErr w:type="spellEnd"/>
+                            <w:r>
+                              <w:rPr>
+                                <w:rFonts w:ascii="Courier New" w:hAnsi="Courier New" w:cs="Courier New"/>
+                                <w:sz w:val="14"/>
+                                <w:szCs w:val="14"/>
+                              </w:rPr>
+                              <w:t xml:space="preserve"> has no values in trials: </w:t>
+                            </w:r>
+                            <w:proofErr w:type="gramStart"/>
+                            <w:r>
+                              <w:rPr>
+                                <w:rFonts w:ascii="Courier New" w:hAnsi="Courier New" w:cs="Courier New"/>
+                                <w:sz w:val="14"/>
+                                <w:szCs w:val="14"/>
+                              </w:rPr>
+                              <w:t>283</w:t>
+                            </w:r>
+                            <w:proofErr w:type="gramEnd"/>
+                          </w:p>
+                          <w:p>
+                            <w:pPr>
+                              <w:bidi w:val="0"/>
+                              <w:rPr>
+                                <w:rFonts w:ascii="Courier New" w:hAnsi="Courier New" w:cs="Courier New"/>
+                                <w:sz w:val="14"/>
+                                <w:szCs w:val="14"/>
+                              </w:rPr>
+                            </w:pPr>
+                            <w:r>
+                              <w:rPr>
+                                <w:rFonts w:ascii="Courier New" w:hAnsi="Courier New" w:cs="Courier New"/>
+                                <w:sz w:val="14"/>
+                                <w:szCs w:val="14"/>
+                              </w:rPr>
+                              <w:t>------------------------------- Relations -------------------------------</w:t>
+                            </w:r>
+                          </w:p>
+                          <w:p>
+                            <w:pPr>
+                              <w:bidi w:val="0"/>
+                              <w:rPr>
+                                <w:rFonts w:ascii="Courier New" w:hAnsi="Courier New" w:cs="Courier New"/>
+                                <w:sz w:val="14"/>
+                                <w:szCs w:val="14"/>
+                              </w:rPr>
+                            </w:pPr>
+                            <w:r>
+                              <w:rPr>
+                                <w:rFonts w:ascii="Courier New" w:hAnsi="Courier New" w:cs="Courier New"/>
+                                <w:sz w:val="14"/>
+                                <w:szCs w:val="14"/>
+                              </w:rPr>
+                              <w:t>------------------------------- Conditions -------------------------------</w:t>
+                            </w:r>
+                          </w:p>
+                          <w:p>
+                            <w:pPr>
+                              <w:bidi w:val="0"/>
+                              <w:rPr>
+                                <w:rFonts w:ascii="Courier New" w:hAnsi="Courier New" w:cs="Courier New"/>
+                                <w:sz w:val="14"/>
+                                <w:szCs w:val="14"/>
+                              </w:rPr>
+                            </w:pPr>
+                            <w:r>
+                              <w:rPr>
+                                <w:rFonts w:ascii="Courier New" w:hAnsi="Courier New" w:cs="Courier New"/>
+                                <w:sz w:val="14"/>
+                                <w:szCs w:val="14"/>
+                              </w:rPr>
+                              <w:t xml:space="preserve">------------------------------- Target </w:t>
+                            </w:r>
+                            <w:proofErr w:type="spellStart"/>
+                            <w:r>
+                              <w:rPr>
+                                <w:rFonts w:ascii="Courier New" w:hAnsi="Courier New" w:cs="Courier New"/>
+                                <w:sz w:val="14"/>
+                                <w:szCs w:val="14"/>
+                              </w:rPr>
+                              <w:t>Repeatitions</w:t>
+                            </w:r>
+                            <w:proofErr w:type="spellEnd"/>
+                            <w:r>
+                              <w:rPr>
+                                <w:rFonts w:ascii="Courier New" w:hAnsi="Courier New" w:cs="Courier New"/>
+                                <w:sz w:val="14"/>
+                                <w:szCs w:val="14"/>
+                              </w:rPr>
+                              <w:t xml:space="preserve"> -------------------------------</w:t>
+                            </w:r>
+                          </w:p>
+                          <w:p>
+                            <w:pPr>
+                              <w:bidi w:val="0"/>
+                              <w:rPr>
+                                <w:rFonts w:ascii="Courier New" w:hAnsi="Courier New" w:cs="Courier New"/>
+                                <w:sz w:val="14"/>
+                                <w:szCs w:val="14"/>
+                              </w:rPr>
+                            </w:pPr>
+                            <w:r>
+                              <w:rPr>
+                                <w:rFonts w:ascii="Courier New" w:hAnsi="Courier New" w:cs="Courier New"/>
+                                <w:sz w:val="14"/>
+                                <w:szCs w:val="14"/>
+                              </w:rPr>
+                              <w:t>------------------------------- Prime right/left alternations -------------------------------</w:t>
+                            </w:r>
+                          </w:p>
+                          <w:p>
+                            <w:pPr>
+                              <w:bidi w:val="0"/>
+                              <w:rPr>
+                                <w:rFonts w:ascii="Courier New" w:hAnsi="Courier New" w:cs="Courier New"/>
+                                <w:sz w:val="14"/>
+                                <w:szCs w:val="14"/>
+                              </w:rPr>
+                            </w:pPr>
+                            <w:r>
+                              <w:rPr>
+                                <w:rFonts w:ascii="Courier New" w:hAnsi="Courier New" w:cs="Courier New"/>
+                                <w:sz w:val="14"/>
+                                <w:szCs w:val="14"/>
+                              </w:rPr>
+                              <w:t>------------------------------- Count trials and blocks -------------------------------</w:t>
+                            </w:r>
+                          </w:p>
+                          <w:p>
+                            <w:pPr>
+                              <w:bidi w:val="0"/>
+                              <w:rPr>
+                                <w:rFonts w:ascii="Courier New" w:hAnsi="Courier New" w:cs="Courier New"/>
+                                <w:sz w:val="14"/>
+                                <w:szCs w:val="14"/>
+                              </w:rPr>
+                            </w:pPr>
+                            <w:r>
+                              <w:rPr>
+                                <w:rFonts w:ascii="Courier New" w:hAnsi="Courier New" w:cs="Courier New"/>
+                                <w:sz w:val="14"/>
+                                <w:szCs w:val="14"/>
+                              </w:rPr>
+                              <w:t>------------------------------- Trial Lists -------------------------------</w:t>
+                            </w:r>
+                          </w:p>
+                          <w:p>
+                            <w:pPr>
+                              <w:bidi w:val="0"/>
+                              <w:rPr>
+                                <w:rFonts w:ascii="Courier New" w:hAnsi="Courier New" w:cs="Courier New"/>
+                                <w:sz w:val="14"/>
+                                <w:szCs w:val="14"/>
+                                <w:rtl/>
+                              </w:rPr>
+                            </w:pPr>
+                            <w:r>
+                              <w:rPr>
+                                <w:rFonts w:ascii="Courier New" w:hAnsi="Courier New" w:cs="Courier New"/>
+                                <w:sz w:val="14"/>
+                                <w:szCs w:val="14"/>
+                              </w:rPr>
+                              <w:t>------------------------------------------------------------------------------------------------</w:t>
+                            </w:r>
+                          </w:p>
+                          <w:p>
+                            <w:pPr>
+                              <w:bidi w:val="0"/>
+                              <w:rPr>
+                                <w:rFonts w:ascii="Courier New" w:hAnsi="Courier New" w:cs="Courier New"/>
+                                <w:sz w:val="14"/>
+                                <w:szCs w:val="14"/>
+                              </w:rPr>
+                            </w:pPr>
+                            <w:r>
+                              <w:rPr>
+                                <w:rFonts w:ascii="Courier New" w:hAnsi="Courier New" w:cs="Courier New"/>
+                                <w:sz w:val="14"/>
+                                <w:szCs w:val="14"/>
+                              </w:rPr>
+                              <w:t>------------------------------- Test results (0=</w:t>
+                            </w:r>
+                            <w:proofErr w:type="spellStart"/>
+                            <w:r>
+                              <w:rPr>
+                                <w:rFonts w:ascii="Courier New" w:hAnsi="Courier New" w:cs="Courier New"/>
+                                <w:sz w:val="14"/>
+                                <w:szCs w:val="14"/>
+                              </w:rPr>
+                              <w:t>didnt</w:t>
+                            </w:r>
+                            <w:proofErr w:type="spellEnd"/>
+                            <w:r>
+                              <w:rPr>
+                                <w:rFonts w:ascii="Courier New" w:hAnsi="Courier New" w:cs="Courier New"/>
+                                <w:sz w:val="14"/>
+                                <w:szCs w:val="14"/>
+                              </w:rPr>
+                              <w:t xml:space="preserve"> pass test) -------------------------------</w:t>
+                            </w:r>
+                          </w:p>
+                          <w:p>
+                            <w:pPr>
+                              <w:bidi w:val="0"/>
+                              <w:rPr>
+                                <w:rFonts w:ascii="Courier New" w:hAnsi="Courier New" w:cs="Courier New"/>
+                                <w:sz w:val="14"/>
+                                <w:szCs w:val="14"/>
+                                <w:rtl/>
+                              </w:rPr>
+                            </w:pPr>
+                            <w:r>
+                              <w:rPr>
+                                <w:rFonts w:ascii="Courier New" w:hAnsi="Courier New" w:cs="Courier New"/>
+                                <w:sz w:val="14"/>
+                                <w:szCs w:val="14"/>
+                              </w:rPr>
+                              <w:t>------------------------------------------------------------------------------------------------</w:t>
+                            </w:r>
+                          </w:p>
+                          <w:p>
+                            <w:pPr>
+                              <w:bidi w:val="0"/>
+                              <w:rPr>
+                                <w:rFonts w:ascii="Courier New" w:hAnsi="Courier New" w:cs="Courier New"/>
+                                <w:sz w:val="14"/>
+                                <w:szCs w:val="14"/>
+                              </w:rPr>
+                            </w:pPr>
+                            <w:r>
+                              <w:rPr>
+                                <w:rFonts w:ascii="Courier New" w:hAnsi="Courier New" w:cs="Courier New"/>
+                                <w:sz w:val="14"/>
+                                <w:szCs w:val="14"/>
+                              </w:rPr>
+                              <w:t xml:space="preserve">                    </w:t>
+                            </w:r>
+                            <w:proofErr w:type="spellStart"/>
+                            <w:r>
+                              <w:rPr>
+                                <w:rFonts w:ascii="Courier New" w:hAnsi="Courier New" w:cs="Courier New"/>
+                                <w:sz w:val="14"/>
+                                <w:szCs w:val="14"/>
+                              </w:rPr>
+                              <w:t>prime_alter</w:t>
+                            </w:r>
+                            <w:proofErr w:type="spellEnd"/>
+                            <w:r>
+                              <w:rPr>
+                                <w:rFonts w:ascii="Courier New" w:hAnsi="Courier New" w:cs="Courier New"/>
+                                <w:sz w:val="14"/>
+                                <w:szCs w:val="14"/>
+                              </w:rPr>
+                              <w:t xml:space="preserve">: </w:t>
+                            </w:r>
+                            <w:proofErr w:type="gramStart"/>
+                            <w:r>
+                              <w:rPr>
+                                <w:rFonts w:ascii="Courier New" w:hAnsi="Courier New" w:cs="Courier New"/>
+                                <w:sz w:val="14"/>
+                                <w:szCs w:val="14"/>
+                              </w:rPr>
+                              <w:t>1</w:t>
+                            </w:r>
+                            <w:proofErr w:type="gramEnd"/>
+                          </w:p>
+                          <w:p>
+                            <w:pPr>
+                              <w:bidi w:val="0"/>
+                              <w:rPr>
+                                <w:rFonts w:ascii="Courier New" w:hAnsi="Courier New" w:cs="Courier New"/>
+                                <w:sz w:val="14"/>
+                                <w:szCs w:val="14"/>
+                              </w:rPr>
+                            </w:pPr>
+                            <w:r>
+                              <w:rPr>
+                                <w:rFonts w:ascii="Courier New" w:hAnsi="Courier New" w:cs="Courier New"/>
+                                <w:sz w:val="14"/>
+                                <w:szCs w:val="14"/>
+                              </w:rPr>
+                              <w:t xml:space="preserve">                     deviations: 0</w:t>
+                            </w:r>
+                          </w:p>
+                          <w:p>
+                            <w:pPr>
+                              <w:bidi w:val="0"/>
+                              <w:rPr>
+                                <w:rFonts w:ascii="Courier New" w:hAnsi="Courier New" w:cs="Courier New"/>
+                                <w:sz w:val="14"/>
+                                <w:szCs w:val="14"/>
+                              </w:rPr>
+                            </w:pPr>
+                            <w:r>
+                              <w:rPr>
+                                <w:rFonts w:ascii="Courier New" w:hAnsi="Courier New" w:cs="Courier New"/>
+                                <w:sz w:val="14"/>
+                                <w:szCs w:val="14"/>
+                              </w:rPr>
+                              <w:t xml:space="preserve">              </w:t>
+                            </w:r>
+                            <w:proofErr w:type="spellStart"/>
+                            <w:r>
+                              <w:rPr>
+                                <w:rFonts w:ascii="Courier New" w:hAnsi="Courier New" w:cs="Courier New"/>
+                                <w:sz w:val="14"/>
+                                <w:szCs w:val="14"/>
+                              </w:rPr>
+                              <w:t>deviation_of_mean</w:t>
+                            </w:r>
+                            <w:proofErr w:type="spellEnd"/>
+                            <w:r>
+                              <w:rPr>
+                                <w:rFonts w:ascii="Courier New" w:hAnsi="Courier New" w:cs="Courier New"/>
+                                <w:sz w:val="14"/>
+                                <w:szCs w:val="14"/>
+                              </w:rPr>
+                              <w:t xml:space="preserve">: </w:t>
+                            </w:r>
+                            <w:proofErr w:type="gramStart"/>
+                            <w:r>
+                              <w:rPr>
+                                <w:rFonts w:ascii="Courier New" w:hAnsi="Courier New" w:cs="Courier New"/>
+                                <w:sz w:val="14"/>
+                                <w:szCs w:val="14"/>
+                              </w:rPr>
+                              <w:t>1</w:t>
+                            </w:r>
+                            <w:proofErr w:type="gramEnd"/>
+                          </w:p>
+                          <w:p>
+                            <w:pPr>
+                              <w:bidi w:val="0"/>
+                              <w:rPr>
+                                <w:rFonts w:ascii="Courier New" w:hAnsi="Courier New" w:cs="Courier New"/>
+                                <w:sz w:val="14"/>
+                                <w:szCs w:val="14"/>
+                              </w:rPr>
+                            </w:pPr>
+                            <w:r>
+                              <w:rPr>
+                                <w:rFonts w:ascii="Courier New" w:hAnsi="Courier New" w:cs="Courier New"/>
+                                <w:sz w:val="14"/>
+                                <w:szCs w:val="14"/>
+                              </w:rPr>
+                              <w:t xml:space="preserve">                            std: 1</w:t>
+                            </w:r>
+                          </w:p>
+                          <w:p>
+                            <w:pPr>
+                              <w:bidi w:val="0"/>
+                              <w:rPr>
+                                <w:rFonts w:ascii="Courier New" w:hAnsi="Courier New" w:cs="Courier New"/>
+                                <w:sz w:val="14"/>
+                                <w:szCs w:val="14"/>
+                              </w:rPr>
+                            </w:pPr>
+                            <w:r>
+                              <w:rPr>
+                                <w:rFonts w:ascii="Courier New" w:hAnsi="Courier New" w:cs="Courier New"/>
+                                <w:sz w:val="14"/>
+                                <w:szCs w:val="14"/>
+                              </w:rPr>
+                              <w:t xml:space="preserve">                    </w:t>
+                            </w:r>
+                            <w:proofErr w:type="spellStart"/>
+                            <w:r>
+                              <w:rPr>
+                                <w:rFonts w:ascii="Courier New" w:hAnsi="Courier New" w:cs="Courier New"/>
+                                <w:sz w:val="14"/>
+                                <w:szCs w:val="14"/>
+                              </w:rPr>
+                              <w:t>data_values</w:t>
+                            </w:r>
+                            <w:proofErr w:type="spellEnd"/>
+                            <w:r>
+                              <w:rPr>
+                                <w:rFonts w:ascii="Courier New" w:hAnsi="Courier New" w:cs="Courier New"/>
+                                <w:sz w:val="14"/>
+                                <w:szCs w:val="14"/>
+                              </w:rPr>
+                              <w:t>: 0</w:t>
+                            </w:r>
+                          </w:p>
+                          <w:p>
+                            <w:pPr>
+                              <w:bidi w:val="0"/>
+                              <w:rPr>
+                                <w:rFonts w:ascii="Courier New" w:hAnsi="Courier New" w:cs="Courier New"/>
+                                <w:sz w:val="14"/>
+                                <w:szCs w:val="14"/>
+                              </w:rPr>
+                            </w:pPr>
+                            <w:r>
+                              <w:rPr>
+                                <w:rFonts w:ascii="Courier New" w:hAnsi="Courier New" w:cs="Courier New"/>
+                                <w:sz w:val="14"/>
+                                <w:szCs w:val="14"/>
+                              </w:rPr>
+                              <w:t xml:space="preserve">                    </w:t>
+                            </w:r>
+                            <w:proofErr w:type="spellStart"/>
+                            <w:r>
+                              <w:rPr>
+                                <w:rFonts w:ascii="Courier New" w:hAnsi="Courier New" w:cs="Courier New"/>
+                                <w:sz w:val="14"/>
+                                <w:szCs w:val="14"/>
+                              </w:rPr>
+                              <w:t>traj_values</w:t>
+                            </w:r>
+                            <w:proofErr w:type="spellEnd"/>
+                            <w:r>
+                              <w:rPr>
+                                <w:rFonts w:ascii="Courier New" w:hAnsi="Courier New" w:cs="Courier New"/>
+                                <w:sz w:val="14"/>
+                                <w:szCs w:val="14"/>
+                              </w:rPr>
+                              <w:t>: 1</w:t>
+                            </w:r>
+                          </w:p>
+                          <w:p>
+                            <w:pPr>
+                              <w:bidi w:val="0"/>
+                              <w:rPr>
+                                <w:rFonts w:ascii="Courier New" w:hAnsi="Courier New" w:cs="Courier New"/>
+                                <w:sz w:val="14"/>
+                                <w:szCs w:val="14"/>
+                              </w:rPr>
+                            </w:pPr>
+                            <w:r>
+                              <w:rPr>
+                                <w:rFonts w:ascii="Courier New" w:hAnsi="Courier New" w:cs="Courier New"/>
+                                <w:sz w:val="14"/>
+                                <w:szCs w:val="14"/>
+                              </w:rPr>
+                              <w:t xml:space="preserve">    </w:t>
+                            </w:r>
+                            <w:proofErr w:type="spellStart"/>
+                            <w:r>
+                              <w:rPr>
+                                <w:rFonts w:ascii="Courier New" w:hAnsi="Courier New" w:cs="Courier New"/>
+                                <w:sz w:val="14"/>
+                                <w:szCs w:val="14"/>
+                              </w:rPr>
+                              <w:t>prime_target_common_letters</w:t>
+                            </w:r>
+                            <w:proofErr w:type="spellEnd"/>
+                            <w:r>
+                              <w:rPr>
+                                <w:rFonts w:ascii="Courier New" w:hAnsi="Courier New" w:cs="Courier New"/>
+                                <w:sz w:val="14"/>
+                                <w:szCs w:val="14"/>
+                              </w:rPr>
+                              <w:t>: 1</w:t>
+                            </w:r>
+                          </w:p>
+                          <w:p>
+                            <w:pPr>
+                              <w:bidi w:val="0"/>
+                              <w:rPr>
+                                <w:rFonts w:ascii="Courier New" w:hAnsi="Courier New" w:cs="Courier New"/>
+                                <w:sz w:val="14"/>
+                                <w:szCs w:val="14"/>
+                              </w:rPr>
+                            </w:pPr>
+                            <w:r>
+                              <w:rPr>
+                                <w:rFonts w:ascii="Courier New" w:hAnsi="Courier New" w:cs="Courier New"/>
+                                <w:sz w:val="14"/>
+                                <w:szCs w:val="14"/>
+                              </w:rPr>
+                              <w:t xml:space="preserve">           </w:t>
+                            </w:r>
+                            <w:proofErr w:type="spellStart"/>
+                            <w:r>
+                              <w:rPr>
+                                <w:rFonts w:ascii="Courier New" w:hAnsi="Courier New" w:cs="Courier New"/>
+                                <w:sz w:val="14"/>
+                                <w:szCs w:val="14"/>
+                              </w:rPr>
+                              <w:t>prime_target_categor</w:t>
+                            </w:r>
+                            <w:proofErr w:type="spellEnd"/>
+                            <w:r>
+                              <w:rPr>
+                                <w:rFonts w:ascii="Courier New" w:hAnsi="Courier New" w:cs="Courier New"/>
+                                <w:sz w:val="14"/>
+                                <w:szCs w:val="14"/>
+                              </w:rPr>
+                              <w:t>: 1</w:t>
+                            </w:r>
+                          </w:p>
+                          <w:p>
+                            <w:pPr>
+                              <w:bidi w:val="0"/>
+                              <w:rPr>
+                                <w:rFonts w:ascii="Courier New" w:hAnsi="Courier New" w:cs="Courier New"/>
+                                <w:sz w:val="14"/>
+                                <w:szCs w:val="14"/>
+                              </w:rPr>
+                            </w:pPr>
+                            <w:r>
+                              <w:rPr>
+                                <w:rFonts w:ascii="Courier New" w:hAnsi="Courier New" w:cs="Courier New"/>
+                                <w:sz w:val="14"/>
+                                <w:szCs w:val="14"/>
+                              </w:rPr>
+                              <w:t xml:space="preserve">      </w:t>
+                            </w:r>
+                            <w:proofErr w:type="spellStart"/>
+                            <w:r>
+                              <w:rPr>
+                                <w:rFonts w:ascii="Courier New" w:hAnsi="Courier New" w:cs="Courier New"/>
+                                <w:sz w:val="14"/>
+                                <w:szCs w:val="14"/>
+                              </w:rPr>
+                              <w:t>prime_dist_common_letters</w:t>
+                            </w:r>
+                            <w:proofErr w:type="spellEnd"/>
+                            <w:r>
+                              <w:rPr>
+                                <w:rFonts w:ascii="Courier New" w:hAnsi="Courier New" w:cs="Courier New"/>
+                                <w:sz w:val="14"/>
+                                <w:szCs w:val="14"/>
+                              </w:rPr>
+                              <w:t>: 1</w:t>
+                            </w:r>
+                          </w:p>
+                          <w:p>
+                            <w:pPr>
+                              <w:bidi w:val="0"/>
+                              <w:rPr>
+                                <w:rFonts w:ascii="Courier New" w:hAnsi="Courier New" w:cs="Courier New"/>
+                                <w:sz w:val="14"/>
+                                <w:szCs w:val="14"/>
+                              </w:rPr>
+                            </w:pPr>
+                            <w:r>
+                              <w:rPr>
+                                <w:rFonts w:ascii="Courier New" w:hAnsi="Courier New" w:cs="Courier New"/>
+                                <w:sz w:val="14"/>
+                                <w:szCs w:val="14"/>
+                              </w:rPr>
+                              <w:t xml:space="preserve">             </w:t>
+                            </w:r>
+                            <w:proofErr w:type="spellStart"/>
+                            <w:r>
+                              <w:rPr>
+                                <w:rFonts w:ascii="Courier New" w:hAnsi="Courier New" w:cs="Courier New"/>
+                                <w:sz w:val="14"/>
+                                <w:szCs w:val="14"/>
+                              </w:rPr>
+                              <w:t>prime_dist_categor</w:t>
+                            </w:r>
+                            <w:proofErr w:type="spellEnd"/>
+                            <w:r>
+                              <w:rPr>
+                                <w:rFonts w:ascii="Courier New" w:hAnsi="Courier New" w:cs="Courier New"/>
+                                <w:sz w:val="14"/>
+                                <w:szCs w:val="14"/>
+                              </w:rPr>
+                              <w:t>: 1</w:t>
+                            </w:r>
+                          </w:p>
+                          <w:p>
+                            <w:pPr>
+                              <w:bidi w:val="0"/>
+                              <w:rPr>
+                                <w:rFonts w:ascii="Courier New" w:hAnsi="Courier New" w:cs="Courier New"/>
+                                <w:sz w:val="14"/>
+                                <w:szCs w:val="14"/>
+                              </w:rPr>
+                            </w:pPr>
+                            <w:r>
+                              <w:rPr>
+                                <w:rFonts w:ascii="Courier New" w:hAnsi="Courier New" w:cs="Courier New"/>
+                                <w:sz w:val="14"/>
+                                <w:szCs w:val="14"/>
+                              </w:rPr>
+                              <w:t xml:space="preserve">                     conditions: 1</w:t>
+                            </w:r>
+                          </w:p>
+                          <w:p>
+                            <w:pPr>
+                              <w:bidi w:val="0"/>
+                              <w:rPr>
+                                <w:rFonts w:ascii="Courier New" w:hAnsi="Courier New" w:cs="Courier New"/>
+                                <w:sz w:val="14"/>
+                                <w:szCs w:val="14"/>
+                              </w:rPr>
+                            </w:pPr>
+                            <w:r>
+                              <w:rPr>
+                                <w:rFonts w:ascii="Courier New" w:hAnsi="Courier New" w:cs="Courier New"/>
+                                <w:sz w:val="14"/>
+                                <w:szCs w:val="14"/>
+                              </w:rPr>
+                              <w:t xml:space="preserve">               </w:t>
+                            </w:r>
+                            <w:proofErr w:type="spellStart"/>
+                            <w:r>
+                              <w:rPr>
+                                <w:rFonts w:ascii="Courier New" w:hAnsi="Courier New" w:cs="Courier New"/>
+                                <w:sz w:val="14"/>
+                                <w:szCs w:val="14"/>
+                              </w:rPr>
+                              <w:t>word_dont_repeat</w:t>
+                            </w:r>
+                            <w:proofErr w:type="spellEnd"/>
+                            <w:r>
+                              <w:rPr>
+                                <w:rFonts w:ascii="Courier New" w:hAnsi="Courier New" w:cs="Courier New"/>
+                                <w:sz w:val="14"/>
+                                <w:szCs w:val="14"/>
+                              </w:rPr>
+                              <w:t>: 1</w:t>
+                            </w:r>
+                          </w:p>
+                          <w:p>
+                            <w:pPr>
+                              <w:bidi w:val="0"/>
+                              <w:rPr>
+                                <w:rFonts w:ascii="Courier New" w:hAnsi="Courier New" w:cs="Courier New"/>
+                                <w:sz w:val="14"/>
+                                <w:szCs w:val="14"/>
+                              </w:rPr>
+                            </w:pPr>
+                            <w:r>
+                              <w:rPr>
+                                <w:rFonts w:ascii="Courier New" w:hAnsi="Courier New" w:cs="Courier New"/>
+                                <w:sz w:val="14"/>
+                                <w:szCs w:val="14"/>
+                              </w:rPr>
+                              <w:t xml:space="preserve">                    </w:t>
+                            </w:r>
+                            <w:proofErr w:type="spellStart"/>
+                            <w:r>
+                              <w:rPr>
+                                <w:rFonts w:ascii="Courier New" w:hAnsi="Courier New" w:cs="Courier New"/>
+                                <w:sz w:val="14"/>
+                                <w:szCs w:val="14"/>
+                              </w:rPr>
+                              <w:t>block_count</w:t>
+                            </w:r>
+                            <w:proofErr w:type="spellEnd"/>
+                            <w:r>
+                              <w:rPr>
+                                <w:rFonts w:ascii="Courier New" w:hAnsi="Courier New" w:cs="Courier New"/>
+                                <w:sz w:val="14"/>
+                                <w:szCs w:val="14"/>
+                              </w:rPr>
+                              <w:t>: 1</w:t>
+                            </w:r>
+                          </w:p>
+                          <w:p>
+                            <w:pPr>
+                              <w:bidi w:val="0"/>
+                              <w:rPr>
+                                <w:rFonts w:ascii="Courier New" w:hAnsi="Courier New" w:cs="Courier New"/>
+                                <w:sz w:val="14"/>
+                                <w:szCs w:val="14"/>
+                              </w:rPr>
+                            </w:pPr>
+                            <w:r>
+                              <w:rPr>
+                                <w:rFonts w:ascii="Courier New" w:hAnsi="Courier New" w:cs="Courier New"/>
+                                <w:sz w:val="14"/>
+                                <w:szCs w:val="14"/>
+                              </w:rPr>
+                              <w:t xml:space="preserve">                    </w:t>
+                            </w:r>
+                            <w:proofErr w:type="spellStart"/>
+                            <w:r>
+                              <w:rPr>
+                                <w:rFonts w:ascii="Courier New" w:hAnsi="Courier New" w:cs="Courier New"/>
+                                <w:sz w:val="14"/>
+                                <w:szCs w:val="14"/>
+                              </w:rPr>
+                              <w:t>trial_count</w:t>
+                            </w:r>
+                            <w:proofErr w:type="spellEnd"/>
+                            <w:r>
+                              <w:rPr>
+                                <w:rFonts w:ascii="Courier New" w:hAnsi="Courier New" w:cs="Courier New"/>
+                                <w:sz w:val="14"/>
+                                <w:szCs w:val="14"/>
+                              </w:rPr>
+                              <w:t>: 1</w:t>
+                            </w:r>
+                          </w:p>
+                          <w:p>
+                            <w:pPr>
+                              <w:bidi w:val="0"/>
+                            </w:pPr>
+                          </w:p>
+                        </w:txbxContent>
+                      </wps:txbx>
+                      <wps:bodyPr rot="0" vert="horz" wrap="square" lIns="91440" tIns="45720" rIns="91440" bIns="45720" anchor="t" anchorCtr="0">
+                        <a:noAutofit/>
+                      </wps:bodyPr>
+                    </wps:wsp>
+                  </a:graphicData>
+                </a:graphic>
+              </wp:inline>
+            </w:drawing>
+          </mc:Choice>
+          <mc:Fallback>
+            <w:pict>
+              <v:shapetype w14:anchorId="73ADE5A5" id="_x0000_t202" coordsize="21600,21600" o:spt="202" path="m,l,21600r21600,l21600,xe">
+                <v:stroke joinstyle="miter"/>
+                <v:path gradientshapeok="t" o:connecttype="rect"/>
+              </v:shapetype>
+              <v:shape id="Text Box 2" o:spid="_x0000_s1026" type="#_x0000_t202" style="width:419.5pt;height:390.5pt;visibility:visible;mso-wrap-style:square;mso-left-percent:-10001;mso-top-percent:-10001;mso-position-horizontal:absolute;mso-position-horizontal-relative:char;mso-position-vertical:absolute;mso-position-vertical-relative:line;mso-left-percent:-10001;mso-top-percent:-10001;v-text-anchor:top" o:gfxdata="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">
+                <v:textbox>
+                  <w:txbxContent>
+                    <w:p>
+                      <w:pPr>
+                        <w:bidi w:val="0"/>
+                        <w:rPr>
+                          <w:rFonts w:ascii="Courier New" w:hAnsi="Courier New" w:cs="Courier New"/>
+                          <w:sz w:val="14"/>
+                          <w:szCs w:val="14"/>
+                        </w:rPr>
+                      </w:pPr>
+                      <w:r>
+                        <w:rPr>
+                          <w:rFonts w:ascii="Courier New" w:hAnsi="Courier New" w:cs="Courier New"/>
+                          <w:sz w:val="14"/>
+                          <w:szCs w:val="14"/>
+                        </w:rPr>
+                        <w:t>------------------------------- Event Durations -------------------------------</w:t>
+                      </w:r>
+                    </w:p>
+                    <w:p>
+                      <w:pPr>
+                        <w:bidi w:val="0"/>
+                        <w:rPr>
+                          <w:rFonts w:ascii="Courier New" w:hAnsi="Courier New" w:cs="Courier New"/>
+                          <w:sz w:val="14"/>
+                          <w:szCs w:val="14"/>
+                        </w:rPr>
+                      </w:pPr>
+                      <w:r>
+                        <w:rPr>
+                          <w:rFonts w:ascii="Courier New" w:hAnsi="Courier New" w:cs="Courier New"/>
+                          <w:sz w:val="14"/>
+                          <w:szCs w:val="14"/>
+                        </w:rPr>
+                        <w:t xml:space="preserve">Number of trials </w:t>
+                      </w:r>
+                      <w:proofErr w:type="spellStart"/>
+                      <w:r>
+                        <w:rPr>
+                          <w:rFonts w:ascii="Courier New" w:hAnsi="Courier New" w:cs="Courier New"/>
+                          <w:sz w:val="14"/>
+                          <w:szCs w:val="14"/>
+                        </w:rPr>
+                        <w:t>devaiting</w:t>
+                      </w:r>
+                      <w:proofErr w:type="spellEnd"/>
+                      <w:r>
+                        <w:rPr>
+                          <w:rFonts w:ascii="Courier New" w:hAnsi="Courier New" w:cs="Courier New"/>
+                          <w:sz w:val="14"/>
+                          <w:szCs w:val="14"/>
+                        </w:rPr>
+                        <w:t xml:space="preserve"> from desired duration:</w:t>
+                      </w:r>
+                    </w:p>
+                    <w:p>
+                      <w:pPr>
+                        <w:bidi w:val="0"/>
+                        <w:rPr>
+                          <w:rFonts w:ascii="Courier New" w:hAnsi="Courier New" w:cs="Courier New"/>
+                          <w:sz w:val="14"/>
+                          <w:szCs w:val="14"/>
+                          <w:rtl/>
+                        </w:rPr>
+                      </w:pPr>
+                      <w:r>
+                        <w:rPr>
+                          <w:rFonts w:ascii="Courier New" w:hAnsi="Courier New" w:cs="Courier New"/>
+                          <w:sz w:val="14"/>
+                          <w:szCs w:val="14"/>
+                        </w:rPr>
+                        <w:t>4</w:t>
+                      </w:r>
+                    </w:p>
+                    <w:p>
+                      <w:pPr>
+                        <w:bidi w:val="0"/>
+                        <w:rPr>
+                          <w:rFonts w:ascii="Courier New" w:hAnsi="Courier New" w:cs="Courier New"/>
+                          <w:sz w:val="14"/>
+                          <w:szCs w:val="14"/>
+                        </w:rPr>
+                      </w:pPr>
+                      <w:r>
+                        <w:rPr>
+                          <w:rFonts w:ascii="Courier New" w:hAnsi="Courier New" w:cs="Courier New"/>
+                          <w:sz w:val="14"/>
+                          <w:szCs w:val="14"/>
+                        </w:rPr>
+                        <w:t xml:space="preserve">Deviating trials and their deviation (in </w:t>
+                      </w:r>
+                      <w:proofErr w:type="spellStart"/>
+                      <w:r>
+                        <w:rPr>
+                          <w:rFonts w:ascii="Courier New" w:hAnsi="Courier New" w:cs="Courier New"/>
+                          <w:sz w:val="14"/>
+                          <w:szCs w:val="14"/>
+                        </w:rPr>
+                        <w:t>ms</w:t>
+                      </w:r>
+                      <w:proofErr w:type="spellEnd"/>
+                      <w:r>
+                        <w:rPr>
+                          <w:rFonts w:ascii="Courier New" w:hAnsi="Courier New" w:cs="Courier New"/>
+                          <w:sz w:val="14"/>
+                          <w:szCs w:val="14"/>
+                        </w:rPr>
+                        <w:t>):</w:t>
+                      </w:r>
+                    </w:p>
+                    <w:p>
+                      <w:pPr>
+                        <w:bidi w:val="0"/>
+                        <w:rPr>
+                          <w:rFonts w:ascii="Courier New" w:hAnsi="Courier New" w:cs="Courier New"/>
+                          <w:sz w:val="14"/>
+                          <w:szCs w:val="14"/>
+                        </w:rPr>
+                      </w:pPr>
+                      <w:r>
+                        <w:rPr>
+                          <w:rFonts w:ascii="Courier New" w:hAnsi="Courier New" w:cs="Courier New"/>
+                          <w:sz w:val="14"/>
+                          <w:szCs w:val="14"/>
+                        </w:rPr>
+                        <w:t xml:space="preserve">    </w:t>
+                      </w:r>
+                      <w:proofErr w:type="spellStart"/>
+                      <w:r>
+                        <w:rPr>
+                          <w:rFonts w:ascii="Courier New" w:hAnsi="Courier New" w:cs="Courier New"/>
+                          <w:sz w:val="14"/>
+                          <w:szCs w:val="14"/>
+                        </w:rPr>
+                        <w:t>TrialNum</w:t>
+                      </w:r>
+                      <w:proofErr w:type="spellEnd"/>
+                      <w:r>
+                        <w:rPr>
+                          <w:rFonts w:ascii="Courier New" w:hAnsi="Courier New" w:cs="Courier New"/>
+                          <w:sz w:val="14"/>
+                          <w:szCs w:val="14"/>
+                        </w:rPr>
+                        <w:t xml:space="preserve">    Deviation       Event    </w:t>
+                      </w:r>
+                    </w:p>
+                    <w:p>
+                      <w:pPr>
+                        <w:bidi w:val="0"/>
+                        <w:rPr>
+                          <w:rFonts w:ascii="Courier New" w:hAnsi="Courier New" w:cs="Courier New"/>
+                          <w:sz w:val="14"/>
+                          <w:szCs w:val="14"/>
+                          <w:rtl/>
+                        </w:rPr>
+                      </w:pPr>
+                      <w:r>
+                        <w:rPr>
+                          <w:rFonts w:ascii="Courier New" w:hAnsi="Courier New" w:cs="Courier New"/>
+                          <w:sz w:val="14"/>
+                          <w:szCs w:val="14"/>
+                        </w:rPr>
+                        <w:t xml:space="preserve">    ________    _________    ____________</w:t>
+                      </w:r>
+                    </w:p>
+                    <w:p>
+                      <w:pPr>
+                        <w:bidi w:val="0"/>
+                        <w:rPr>
+                          <w:rFonts w:ascii="Courier New" w:hAnsi="Courier New" w:cs="Courier New"/>
+                          <w:sz w:val="14"/>
+                          <w:szCs w:val="14"/>
+                          <w:rtl/>
+                        </w:rPr>
+                      </w:pPr>
+                    </w:p>
+                    <w:p>
+                      <w:pPr>
+                        <w:bidi w:val="0"/>
+                        <w:rPr>
+                          <w:rFonts w:ascii="Courier New" w:hAnsi="Courier New" w:cs="Courier New"/>
+                          <w:sz w:val="14"/>
+                          <w:szCs w:val="14"/>
+                        </w:rPr>
+                      </w:pPr>
+                      <w:r>
+                        <w:rPr>
+                          <w:rFonts w:ascii="Courier New" w:hAnsi="Courier New" w:cs="Courier New"/>
+                          <w:sz w:val="14"/>
+                          <w:szCs w:val="14"/>
+                        </w:rPr>
+                        <w:t xml:space="preserve">       38        20.033      'mask1_time'</w:t>
+                      </w:r>
+                    </w:p>
+                    <w:p>
+                      <w:pPr>
+                        <w:bidi w:val="0"/>
+                        <w:rPr>
+                          <w:rFonts w:ascii="Courier New" w:hAnsi="Courier New" w:cs="Courier New"/>
+                          <w:sz w:val="14"/>
+                          <w:szCs w:val="14"/>
+                        </w:rPr>
+                      </w:pPr>
+                      <w:r>
+                        <w:rPr>
+                          <w:rFonts w:ascii="Courier New" w:hAnsi="Courier New" w:cs="Courier New"/>
+                          <w:sz w:val="14"/>
+                          <w:szCs w:val="14"/>
+                        </w:rPr>
+                        <w:t xml:space="preserve">      295        9.9242      'mask1_time'</w:t>
+                      </w:r>
+                    </w:p>
+                    <w:p>
+                      <w:pPr>
+                        <w:bidi w:val="0"/>
+                        <w:rPr>
+                          <w:rFonts w:ascii="Courier New" w:hAnsi="Courier New" w:cs="Courier New"/>
+                          <w:sz w:val="14"/>
+                          <w:szCs w:val="14"/>
+                        </w:rPr>
+                      </w:pPr>
+                      <w:r>
+                        <w:rPr>
+                          <w:rFonts w:ascii="Courier New" w:hAnsi="Courier New" w:cs="Courier New"/>
+                          <w:sz w:val="14"/>
+                          <w:szCs w:val="14"/>
+                        </w:rPr>
+                        <w:t xml:space="preserve">      401        9.9538      'mask2_time'</w:t>
+                      </w:r>
+                    </w:p>
+                    <w:p>
+                      <w:pPr>
+                        <w:bidi w:val="0"/>
+                        <w:rPr>
+                          <w:rFonts w:ascii="Courier New" w:hAnsi="Courier New" w:cs="Courier New"/>
+                          <w:sz w:val="14"/>
+                          <w:szCs w:val="14"/>
+                        </w:rPr>
+                      </w:pPr>
+                      <w:r>
+                        <w:rPr>
+                          <w:rFonts w:ascii="Courier New" w:hAnsi="Courier New" w:cs="Courier New"/>
+                          <w:sz w:val="14"/>
+                          <w:szCs w:val="14"/>
+                        </w:rPr>
+                        <w:t xml:space="preserve">       72        10.035      '</w:t>
+                      </w:r>
+                      <w:proofErr w:type="spellStart"/>
+                      <w:r>
+                        <w:rPr>
+                          <w:rFonts w:ascii="Courier New" w:hAnsi="Courier New" w:cs="Courier New"/>
+                          <w:sz w:val="14"/>
+                          <w:szCs w:val="14"/>
+                        </w:rPr>
+                        <w:t>prime_time</w:t>
+                      </w:r>
+                      <w:proofErr w:type="spellEnd"/>
+                      <w:r>
+                        <w:rPr>
+                          <w:rFonts w:ascii="Courier New" w:hAnsi="Courier New" w:cs="Courier New"/>
+                          <w:sz w:val="14"/>
+                          <w:szCs w:val="14"/>
+                        </w:rPr>
+                        <w:t>'</w:t>
+                      </w:r>
+                    </w:p>
+                    <w:p>
+                      <w:pPr>
+                        <w:bidi w:val="0"/>
+                        <w:rPr>
+                          <w:rFonts w:ascii="Courier New" w:hAnsi="Courier New" w:cs="Courier New"/>
+                          <w:sz w:val="14"/>
+                          <w:szCs w:val="14"/>
+                          <w:rtl/>
+                        </w:rPr>
+                      </w:pPr>
+                    </w:p>
+                    <w:p>
+                      <w:pPr>
+                        <w:bidi w:val="0"/>
+                        <w:rPr>
+                          <w:rFonts w:ascii="Courier New" w:hAnsi="Courier New" w:cs="Courier New"/>
+                          <w:sz w:val="14"/>
+                          <w:szCs w:val="14"/>
+                        </w:rPr>
+                      </w:pPr>
+                      <w:r>
+                        <w:rPr>
+                          <w:rFonts w:ascii="Courier New" w:hAnsi="Courier New" w:cs="Courier New"/>
+                          <w:sz w:val="14"/>
+                          <w:szCs w:val="14"/>
+                        </w:rPr>
+                        <w:t xml:space="preserve">Deviations in </w:t>
+                      </w:r>
+                      <w:proofErr w:type="spellStart"/>
+                      <w:r>
+                        <w:rPr>
+                          <w:rFonts w:ascii="Courier New" w:hAnsi="Courier New" w:cs="Courier New"/>
+                          <w:sz w:val="14"/>
+                          <w:szCs w:val="14"/>
+                        </w:rPr>
+                        <w:t>ms</w:t>
+                      </w:r>
+                      <w:proofErr w:type="spellEnd"/>
+                      <w:r>
+                        <w:rPr>
+                          <w:rFonts w:ascii="Courier New" w:hAnsi="Courier New" w:cs="Courier New"/>
+                          <w:sz w:val="14"/>
+                          <w:szCs w:val="14"/>
+                        </w:rPr>
+                        <w:t>:</w:t>
+                      </w:r>
+                    </w:p>
+                    <w:p>
+                      <w:pPr>
+                        <w:bidi w:val="0"/>
+                        <w:rPr>
+                          <w:rFonts w:ascii="Courier New" w:hAnsi="Courier New" w:cs="Courier New"/>
+                          <w:sz w:val="14"/>
+                          <w:szCs w:val="14"/>
+                        </w:rPr>
+                      </w:pPr>
+                      <w:r>
+                        <w:rPr>
+                          <w:rFonts w:ascii="Courier New" w:hAnsi="Courier New" w:cs="Courier New"/>
+                          <w:sz w:val="14"/>
+                          <w:szCs w:val="14"/>
+                        </w:rPr>
+                        <w:t xml:space="preserve">    </w:t>
+                      </w:r>
+                      <w:proofErr w:type="spellStart"/>
+                      <w:r>
+                        <w:rPr>
+                          <w:rFonts w:ascii="Courier New" w:hAnsi="Courier New" w:cs="Courier New"/>
+                          <w:sz w:val="14"/>
+                          <w:szCs w:val="14"/>
+                        </w:rPr>
+                        <w:t>Desired_duration</w:t>
+                      </w:r>
+                      <w:proofErr w:type="spellEnd"/>
+                      <w:r>
+                        <w:rPr>
+                          <w:rFonts w:ascii="Courier New" w:hAnsi="Courier New" w:cs="Courier New"/>
+                          <w:sz w:val="14"/>
+                          <w:szCs w:val="14"/>
+                        </w:rPr>
+                        <w:t xml:space="preserve">    </w:t>
+                      </w:r>
+                      <w:proofErr w:type="spellStart"/>
+                      <w:r>
+                        <w:rPr>
+                          <w:rFonts w:ascii="Courier New" w:hAnsi="Courier New" w:cs="Courier New"/>
+                          <w:sz w:val="14"/>
+                          <w:szCs w:val="14"/>
+                        </w:rPr>
+                        <w:t>Mean_duration</w:t>
+                      </w:r>
+                      <w:proofErr w:type="spellEnd"/>
+                      <w:r>
+                        <w:rPr>
+                          <w:rFonts w:ascii="Courier New" w:hAnsi="Courier New" w:cs="Courier New"/>
+                          <w:sz w:val="14"/>
+                          <w:szCs w:val="14"/>
+                        </w:rPr>
+                        <w:t xml:space="preserve">      STD       </w:t>
+                      </w:r>
+                      <w:proofErr w:type="spellStart"/>
+                      <w:r>
+                        <w:rPr>
+                          <w:rFonts w:ascii="Courier New" w:hAnsi="Courier New" w:cs="Courier New"/>
+                          <w:sz w:val="14"/>
+                          <w:szCs w:val="14"/>
+                        </w:rPr>
+                        <w:t>Deviation_of_mean_from_</w:t>
+                      </w:r>
+                      <w:proofErr w:type="gramStart"/>
+                      <w:r>
+                        <w:rPr>
+                          <w:rFonts w:ascii="Courier New" w:hAnsi="Courier New" w:cs="Courier New"/>
+                          <w:sz w:val="14"/>
+                          <w:szCs w:val="14"/>
+                        </w:rPr>
+                        <w:t>desired</w:t>
+                      </w:r>
+                      <w:proofErr w:type="spellEnd"/>
+                      <w:proofErr w:type="gramEnd"/>
+                    </w:p>
+                    <w:p>
+                      <w:pPr>
+                        <w:bidi w:val="0"/>
+                        <w:rPr>
+                          <w:rFonts w:ascii="Courier New" w:hAnsi="Courier New" w:cs="Courier New"/>
+                          <w:sz w:val="14"/>
+                          <w:szCs w:val="14"/>
+                          <w:rtl/>
+                        </w:rPr>
+                      </w:pPr>
+                      <w:r>
+                        <w:rPr>
+                          <w:rFonts w:ascii="Courier New" w:hAnsi="Courier New" w:cs="Courier New"/>
+                          <w:sz w:val="14"/>
+                          <w:szCs w:val="14"/>
+                        </w:rPr>
+                        <w:t xml:space="preserve">    ________________    _____________    ________    ______________________________</w:t>
+                      </w:r>
+                    </w:p>
+                    <w:p>
+                      <w:pPr>
+                        <w:bidi w:val="0"/>
+                        <w:rPr>
+                          <w:rFonts w:ascii="Courier New" w:hAnsi="Courier New" w:cs="Courier New"/>
+                          <w:sz w:val="14"/>
+                          <w:szCs w:val="14"/>
+                          <w:rtl/>
+                        </w:rPr>
+                      </w:pPr>
+                    </w:p>
+                    <w:p>
+                      <w:pPr>
+                        <w:bidi w:val="0"/>
+                        <w:rPr>
+                          <w:rFonts w:ascii="Courier New" w:hAnsi="Courier New" w:cs="Courier New"/>
+                          <w:sz w:val="14"/>
+                          <w:szCs w:val="14"/>
+                          <w:rtl/>
+                        </w:rPr>
+                      </w:pPr>
+                      <w:r>
+                        <w:rPr>
+                          <w:rFonts w:ascii="Courier New" w:hAnsi="Courier New" w:cs="Courier New"/>
+                          <w:sz w:val="14"/>
+                          <w:szCs w:val="14"/>
+                        </w:rPr>
+                        <w:t xml:space="preserve">          1000               1000        0.047687              0.0095953           </w:t>
+                      </w:r>
+                    </w:p>
+                    <w:p>
+                      <w:pPr>
+                        <w:bidi w:val="0"/>
+                        <w:rPr>
+                          <w:rFonts w:ascii="Courier New" w:hAnsi="Courier New" w:cs="Courier New"/>
+                          <w:sz w:val="14"/>
+                          <w:szCs w:val="14"/>
+                          <w:rtl/>
+                        </w:rPr>
+                      </w:pPr>
+                      <w:r>
+                        <w:rPr>
+                          <w:rFonts w:ascii="Courier New" w:hAnsi="Courier New" w:cs="Courier New"/>
+                          <w:sz w:val="14"/>
+                          <w:szCs w:val="14"/>
+                        </w:rPr>
+                        <w:t xml:space="preserve">           270             270.07          1.0193                0.06867           </w:t>
+                      </w:r>
+                    </w:p>
+                    <w:p>
+                      <w:pPr>
+                        <w:bidi w:val="0"/>
+                        <w:rPr>
+                          <w:rFonts w:ascii="Courier New" w:hAnsi="Courier New" w:cs="Courier New"/>
+                          <w:sz w:val="14"/>
+                          <w:szCs w:val="14"/>
+                          <w:rtl/>
+                        </w:rPr>
+                      </w:pPr>
+                      <w:r>
+                        <w:rPr>
+                          <w:rFonts w:ascii="Courier New" w:hAnsi="Courier New" w:cs="Courier New"/>
+                          <w:sz w:val="14"/>
+                          <w:szCs w:val="14"/>
+                        </w:rPr>
+                        <w:t xml:space="preserve">            30             30.023         0.45725                0.02267           </w:t>
+                      </w:r>
+                    </w:p>
+                    <w:p>
+                      <w:pPr>
+                        <w:bidi w:val="0"/>
+                        <w:rPr>
+                          <w:rFonts w:ascii="Courier New" w:hAnsi="Courier New" w:cs="Courier New"/>
+                          <w:sz w:val="14"/>
+                          <w:szCs w:val="14"/>
+                          <w:rtl/>
+                        </w:rPr>
+                      </w:pPr>
+                      <w:r>
+                        <w:rPr>
+                          <w:rFonts w:ascii="Courier New" w:hAnsi="Courier New" w:cs="Courier New"/>
+                          <w:sz w:val="14"/>
+                          <w:szCs w:val="14"/>
+                        </w:rPr>
+                        <w:t xml:space="preserve">            30             30.016         0.46109               0.016392           </w:t>
+                      </w:r>
+                    </w:p>
+                    <w:p>
+                      <w:pPr>
+                        <w:bidi w:val="0"/>
+                        <w:rPr>
+                          <w:rFonts w:ascii="Courier New" w:hAnsi="Courier New" w:cs="Courier New"/>
+                          <w:sz w:val="14"/>
+                          <w:szCs w:val="14"/>
+                          <w:rtl/>
+                        </w:rPr>
+                      </w:pPr>
+                      <w:r>
+                        <w:rPr>
+                          <w:rFonts w:ascii="Courier New" w:hAnsi="Courier New" w:cs="Courier New"/>
+                          <w:sz w:val="14"/>
+                          <w:szCs w:val="14"/>
+                        </w:rPr>
+                        <w:t xml:space="preserve">            30             30.003        0.055487              0.0026854           </w:t>
+                      </w:r>
+                    </w:p>
+                    <w:p>
+                      <w:pPr>
+                        <w:bidi w:val="0"/>
+                        <w:rPr>
+                          <w:rFonts w:ascii="Courier New" w:hAnsi="Courier New" w:cs="Courier New"/>
+                          <w:sz w:val="14"/>
+                          <w:szCs w:val="14"/>
+                          <w:rtl/>
+                        </w:rPr>
+                      </w:pPr>
+                      <w:r>
+                        <w:rPr>
+                          <w:rFonts w:ascii="Courier New" w:hAnsi="Courier New" w:cs="Courier New"/>
+                          <w:sz w:val="14"/>
+                          <w:szCs w:val="14"/>
+                        </w:rPr>
+                        <w:t xml:space="preserve">           500             500.01         0.05607               0.005804           </w:t>
+                      </w:r>
+                    </w:p>
+                    <w:p>
+                      <w:pPr>
+                        <w:bidi w:val="0"/>
+                        <w:rPr>
+                          <w:rFonts w:ascii="Courier New" w:hAnsi="Courier New" w:cs="Courier New"/>
+                          <w:sz w:val="14"/>
+                          <w:szCs w:val="14"/>
+                          <w:rtl/>
+                        </w:rPr>
+                      </w:pPr>
+                    </w:p>
+                    <w:p>
+                      <w:pPr>
+                        <w:bidi w:val="0"/>
+                        <w:rPr>
+                          <w:rFonts w:ascii="Courier New" w:hAnsi="Courier New" w:cs="Courier New"/>
+                          <w:sz w:val="14"/>
+                          <w:szCs w:val="14"/>
+                        </w:rPr>
+                      </w:pPr>
+                      <w:r>
+                        <w:rPr>
+                          <w:rFonts w:ascii="Courier New" w:hAnsi="Courier New" w:cs="Courier New"/>
+                          <w:sz w:val="14"/>
+                          <w:szCs w:val="14"/>
+                        </w:rPr>
+                        <w:t>------------------------------- Has Values -------------------------------</w:t>
+                      </w:r>
+                    </w:p>
+                    <w:p>
+                      <w:pPr>
+                        <w:bidi w:val="0"/>
+                        <w:rPr>
+                          <w:rFonts w:ascii="Courier New" w:hAnsi="Courier New" w:cs="Courier New"/>
+                          <w:sz w:val="14"/>
+                          <w:szCs w:val="14"/>
+                        </w:rPr>
+                      </w:pPr>
+                      <w:proofErr w:type="spellStart"/>
+                      <w:r>
+                        <w:rPr>
+                          <w:rFonts w:ascii="Courier New" w:hAnsi="Courier New" w:cs="Courier New"/>
+                          <w:sz w:val="14"/>
+                          <w:szCs w:val="14"/>
+                        </w:rPr>
+                        <w:t>categor_time</w:t>
+                      </w:r>
+                      <w:proofErr w:type="spellEnd"/>
+                      <w:r>
+                        <w:rPr>
+                          <w:rFonts w:ascii="Courier New" w:hAnsi="Courier New" w:cs="Courier New"/>
+                          <w:sz w:val="14"/>
+                          <w:szCs w:val="14"/>
+                        </w:rPr>
+                        <w:t xml:space="preserve"> has no values in trials: </w:t>
+                      </w:r>
+                      <w:proofErr w:type="gramStart"/>
+                      <w:r>
+                        <w:rPr>
+                          <w:rFonts w:ascii="Courier New" w:hAnsi="Courier New" w:cs="Courier New"/>
+                          <w:sz w:val="14"/>
+                          <w:szCs w:val="14"/>
+                        </w:rPr>
+                        <w:t>283</w:t>
+                      </w:r>
+                      <w:proofErr w:type="gramEnd"/>
+                    </w:p>
+                    <w:p>
+                      <w:pPr>
+                        <w:bidi w:val="0"/>
+                        <w:rPr>
+                          <w:rFonts w:ascii="Courier New" w:hAnsi="Courier New" w:cs="Courier New"/>
+                          <w:sz w:val="14"/>
+                          <w:szCs w:val="14"/>
+                        </w:rPr>
+                      </w:pPr>
+                      <w:r>
+                        <w:rPr>
+                          <w:rFonts w:ascii="Courier New" w:hAnsi="Courier New" w:cs="Courier New"/>
+                          <w:sz w:val="14"/>
+                          <w:szCs w:val="14"/>
+                        </w:rPr>
+                        <w:t>------------------------------- Relations -------------------------------</w:t>
+                      </w:r>
+                    </w:p>
+                    <w:p>
+                      <w:pPr>
+                        <w:bidi w:val="0"/>
+                        <w:rPr>
+                          <w:rFonts w:ascii="Courier New" w:hAnsi="Courier New" w:cs="Courier New"/>
+                          <w:sz w:val="14"/>
+                          <w:szCs w:val="14"/>
+                        </w:rPr>
+                      </w:pPr>
+                      <w:r>
+                        <w:rPr>
+                          <w:rFonts w:ascii="Courier New" w:hAnsi="Courier New" w:cs="Courier New"/>
+                          <w:sz w:val="14"/>
+                          <w:szCs w:val="14"/>
+                        </w:rPr>
+                        <w:t>------------------------------- Conditions -------------------------------</w:t>
+                      </w:r>
+                    </w:p>
+                    <w:p>
+                      <w:pPr>
+                        <w:bidi w:val="0"/>
+                        <w:rPr>
+                          <w:rFonts w:ascii="Courier New" w:hAnsi="Courier New" w:cs="Courier New"/>
+                          <w:sz w:val="14"/>
+                          <w:szCs w:val="14"/>
+                        </w:rPr>
+                      </w:pPr>
+                      <w:r>
+                        <w:rPr>
+                          <w:rFonts w:ascii="Courier New" w:hAnsi="Courier New" w:cs="Courier New"/>
+                          <w:sz w:val="14"/>
+                          <w:szCs w:val="14"/>
+                        </w:rPr>
+                        <w:t xml:space="preserve">------------------------------- Target </w:t>
+                      </w:r>
+                      <w:proofErr w:type="spellStart"/>
+                      <w:r>
+                        <w:rPr>
+                          <w:rFonts w:ascii="Courier New" w:hAnsi="Courier New" w:cs="Courier New"/>
+                          <w:sz w:val="14"/>
+                          <w:szCs w:val="14"/>
+                        </w:rPr>
+                        <w:t>Repeatitions</w:t>
+                      </w:r>
+                      <w:proofErr w:type="spellEnd"/>
+                      <w:r>
+                        <w:rPr>
+                          <w:rFonts w:ascii="Courier New" w:hAnsi="Courier New" w:cs="Courier New"/>
+                          <w:sz w:val="14"/>
+                          <w:szCs w:val="14"/>
+                        </w:rPr>
+                        <w:t xml:space="preserve"> -------------------------------</w:t>
+                      </w:r>
+                    </w:p>
+                    <w:p>
+                      <w:pPr>
+                        <w:bidi w:val="0"/>
+                        <w:rPr>
+                          <w:rFonts w:ascii="Courier New" w:hAnsi="Courier New" w:cs="Courier New"/>
+                          <w:sz w:val="14"/>
+                          <w:szCs w:val="14"/>
+                        </w:rPr>
+                      </w:pPr>
+                      <w:r>
+                        <w:rPr>
+                          <w:rFonts w:ascii="Courier New" w:hAnsi="Courier New" w:cs="Courier New"/>
+                          <w:sz w:val="14"/>
+                          <w:szCs w:val="14"/>
+                        </w:rPr>
+                        <w:t>------------------------------- Prime right/left alternations -------------------------------</w:t>
+                      </w:r>
+                    </w:p>
+                    <w:p>
+                      <w:pPr>
+                        <w:bidi w:val="0"/>
+                        <w:rPr>
+                          <w:rFonts w:ascii="Courier New" w:hAnsi="Courier New" w:cs="Courier New"/>
+                          <w:sz w:val="14"/>
+                          <w:szCs w:val="14"/>
+                        </w:rPr>
+                      </w:pPr>
+                      <w:r>
+                        <w:rPr>
+                          <w:rFonts w:ascii="Courier New" w:hAnsi="Courier New" w:cs="Courier New"/>
+                          <w:sz w:val="14"/>
+                          <w:szCs w:val="14"/>
+                        </w:rPr>
+                        <w:t>------------------------------- Count trials and blocks -------------------------------</w:t>
+                      </w:r>
+                    </w:p>
+                    <w:p>
+                      <w:pPr>
+                        <w:bidi w:val="0"/>
+                        <w:rPr>
+                          <w:rFonts w:ascii="Courier New" w:hAnsi="Courier New" w:cs="Courier New"/>
+                          <w:sz w:val="14"/>
+                          <w:szCs w:val="14"/>
+                        </w:rPr>
+                      </w:pPr>
+                      <w:r>
+                        <w:rPr>
+                          <w:rFonts w:ascii="Courier New" w:hAnsi="Courier New" w:cs="Courier New"/>
+                          <w:sz w:val="14"/>
+                          <w:szCs w:val="14"/>
+                        </w:rPr>
+                        <w:t>------------------------------- Trial Lists -------------------------------</w:t>
+                      </w:r>
+                    </w:p>
+                    <w:p>
+                      <w:pPr>
+                        <w:bidi w:val="0"/>
+                        <w:rPr>
+                          <w:rFonts w:ascii="Courier New" w:hAnsi="Courier New" w:cs="Courier New"/>
+                          <w:sz w:val="14"/>
+                          <w:szCs w:val="14"/>
+                          <w:rtl/>
+                        </w:rPr>
+                      </w:pPr>
+                      <w:r>
+                        <w:rPr>
+                          <w:rFonts w:ascii="Courier New" w:hAnsi="Courier New" w:cs="Courier New"/>
+                          <w:sz w:val="14"/>
+                          <w:szCs w:val="14"/>
+                        </w:rPr>
+                        <w:t>------------------------------------------------------------------------------------------------</w:t>
+                      </w:r>
+                    </w:p>
+                    <w:p>
+                      <w:pPr>
+                        <w:bidi w:val="0"/>
+                        <w:rPr>
+                          <w:rFonts w:ascii="Courier New" w:hAnsi="Courier New" w:cs="Courier New"/>
+                          <w:sz w:val="14"/>
+                          <w:szCs w:val="14"/>
+                        </w:rPr>
+                      </w:pPr>
+                      <w:r>
+                        <w:rPr>
+                          <w:rFonts w:ascii="Courier New" w:hAnsi="Courier New" w:cs="Courier New"/>
+                          <w:sz w:val="14"/>
+                          <w:szCs w:val="14"/>
+                        </w:rPr>
+                        <w:t>------------------------------- Test results (0=</w:t>
+                      </w:r>
+                      <w:proofErr w:type="spellStart"/>
+                      <w:r>
+                        <w:rPr>
+                          <w:rFonts w:ascii="Courier New" w:hAnsi="Courier New" w:cs="Courier New"/>
+                          <w:sz w:val="14"/>
+                          <w:szCs w:val="14"/>
+                        </w:rPr>
+                        <w:t>didnt</w:t>
+                      </w:r>
+                      <w:proofErr w:type="spellEnd"/>
+                      <w:r>
+                        <w:rPr>
+                          <w:rFonts w:ascii="Courier New" w:hAnsi="Courier New" w:cs="Courier New"/>
+                          <w:sz w:val="14"/>
+                          <w:szCs w:val="14"/>
+                        </w:rPr>
+                        <w:t xml:space="preserve"> pass test) -------------------------------</w:t>
+                      </w:r>
+                    </w:p>
+                    <w:p>
+                      <w:pPr>
+                        <w:bidi w:val="0"/>
+                        <w:rPr>
+                          <w:rFonts w:ascii="Courier New" w:hAnsi="Courier New" w:cs="Courier New"/>
+                          <w:sz w:val="14"/>
+                          <w:szCs w:val="14"/>
+                          <w:rtl/>
+                        </w:rPr>
+                      </w:pPr>
+                      <w:r>
+                        <w:rPr>
+                          <w:rFonts w:ascii="Courier New" w:hAnsi="Courier New" w:cs="Courier New"/>
+                          <w:sz w:val="14"/>
+                          <w:szCs w:val="14"/>
+                        </w:rPr>
+                        <w:t>------------------------------------------------------------------------------------------------</w:t>
+                      </w:r>
+                    </w:p>
+                    <w:p>
+                      <w:pPr>
+                        <w:bidi w:val="0"/>
+                        <w:rPr>
+                          <w:rFonts w:ascii="Courier New" w:hAnsi="Courier New" w:cs="Courier New"/>
+                          <w:sz w:val="14"/>
+                          <w:szCs w:val="14"/>
+                        </w:rPr>
+                      </w:pPr>
+                      <w:r>
+                        <w:rPr>
+                          <w:rFonts w:ascii="Courier New" w:hAnsi="Courier New" w:cs="Courier New"/>
+                          <w:sz w:val="14"/>
+                          <w:szCs w:val="14"/>
+                        </w:rPr>
+                        <w:t xml:space="preserve">                    </w:t>
+                      </w:r>
+                      <w:proofErr w:type="spellStart"/>
+                      <w:r>
+                        <w:rPr>
+                          <w:rFonts w:ascii="Courier New" w:hAnsi="Courier New" w:cs="Courier New"/>
+                          <w:sz w:val="14"/>
+                          <w:szCs w:val="14"/>
+                        </w:rPr>
+                        <w:t>prime_alter</w:t>
+                      </w:r>
+                      <w:proofErr w:type="spellEnd"/>
+                      <w:r>
+                        <w:rPr>
+                          <w:rFonts w:ascii="Courier New" w:hAnsi="Courier New" w:cs="Courier New"/>
+                          <w:sz w:val="14"/>
+                          <w:szCs w:val="14"/>
+                        </w:rPr>
+                        <w:t xml:space="preserve">: </w:t>
+                      </w:r>
+                      <w:proofErr w:type="gramStart"/>
+                      <w:r>
+                        <w:rPr>
+                          <w:rFonts w:ascii="Courier New" w:hAnsi="Courier New" w:cs="Courier New"/>
+                          <w:sz w:val="14"/>
+                          <w:szCs w:val="14"/>
+                        </w:rPr>
+                        <w:t>1</w:t>
+                      </w:r>
+                      <w:proofErr w:type="gramEnd"/>
+                    </w:p>
+                    <w:p>
+                      <w:pPr>
+                        <w:bidi w:val="0"/>
+                        <w:rPr>
+                          <w:rFonts w:ascii="Courier New" w:hAnsi="Courier New" w:cs="Courier New"/>
+                          <w:sz w:val="14"/>
+                          <w:szCs w:val="14"/>
+                        </w:rPr>
+                      </w:pPr>
+                      <w:r>
+                        <w:rPr>
+                          <w:rFonts w:ascii="Courier New" w:hAnsi="Courier New" w:cs="Courier New"/>
+                          <w:sz w:val="14"/>
+                          <w:szCs w:val="14"/>
+                        </w:rPr>
+                        <w:t xml:space="preserve">                     deviations: 0</w:t>
+                      </w:r>
+                    </w:p>
+                    <w:p>
+                      <w:pPr>
+                        <w:bidi w:val="0"/>
+                        <w:rPr>
+                          <w:rFonts w:ascii="Courier New" w:hAnsi="Courier New" w:cs="Courier New"/>
+                          <w:sz w:val="14"/>
+                          <w:szCs w:val="14"/>
+                        </w:rPr>
+                      </w:pPr>
+                      <w:r>
+                        <w:rPr>
+                          <w:rFonts w:ascii="Courier New" w:hAnsi="Courier New" w:cs="Courier New"/>
+                          <w:sz w:val="14"/>
+                          <w:szCs w:val="14"/>
+                        </w:rPr>
+                        <w:t xml:space="preserve">              </w:t>
+                      </w:r>
+                      <w:proofErr w:type="spellStart"/>
+                      <w:r>
+                        <w:rPr>
+                          <w:rFonts w:ascii="Courier New" w:hAnsi="Courier New" w:cs="Courier New"/>
+                          <w:sz w:val="14"/>
+                          <w:szCs w:val="14"/>
+                        </w:rPr>
+                        <w:t>deviation_of_mean</w:t>
+                      </w:r>
+                      <w:proofErr w:type="spellEnd"/>
+                      <w:r>
+                        <w:rPr>
+                          <w:rFonts w:ascii="Courier New" w:hAnsi="Courier New" w:cs="Courier New"/>
+                          <w:sz w:val="14"/>
+                          <w:szCs w:val="14"/>
+                        </w:rPr>
+                        <w:t xml:space="preserve">: </w:t>
+                      </w:r>
+                      <w:proofErr w:type="gramStart"/>
+                      <w:r>
+                        <w:rPr>
+                          <w:rFonts w:ascii="Courier New" w:hAnsi="Courier New" w:cs="Courier New"/>
+                          <w:sz w:val="14"/>
+                          <w:szCs w:val="14"/>
+                        </w:rPr>
+                        <w:t>1</w:t>
+                      </w:r>
+                      <w:proofErr w:type="gramEnd"/>
+                    </w:p>
+                    <w:p>
+                      <w:pPr>
+                        <w:bidi w:val="0"/>
+                        <w:rPr>
+                          <w:rFonts w:ascii="Courier New" w:hAnsi="Courier New" w:cs="Courier New"/>
+                          <w:sz w:val="14"/>
+                          <w:szCs w:val="14"/>
+                        </w:rPr>
+                      </w:pPr>
+                      <w:r>
+                        <w:rPr>
+                          <w:rFonts w:ascii="Courier New" w:hAnsi="Courier New" w:cs="Courier New"/>
+                          <w:sz w:val="14"/>
+                          <w:szCs w:val="14"/>
+                        </w:rPr>
+                        <w:t xml:space="preserve">                            std: 1</w:t>
+                      </w:r>
+                    </w:p>
+                    <w:p>
+                      <w:pPr>
+                        <w:bidi w:val="0"/>
+                        <w:rPr>
+                          <w:rFonts w:ascii="Courier New" w:hAnsi="Courier New" w:cs="Courier New"/>
+                          <w:sz w:val="14"/>
+                          <w:szCs w:val="14"/>
+                        </w:rPr>
+                      </w:pPr>
+                      <w:r>
+                        <w:rPr>
+                          <w:rFonts w:ascii="Courier New" w:hAnsi="Courier New" w:cs="Courier New"/>
+                          <w:sz w:val="14"/>
+                          <w:szCs w:val="14"/>
+                        </w:rPr>
+                        <w:t xml:space="preserve">                    </w:t>
+                      </w:r>
+                      <w:proofErr w:type="spellStart"/>
+                      <w:r>
+                        <w:rPr>
+                          <w:rFonts w:ascii="Courier New" w:hAnsi="Courier New" w:cs="Courier New"/>
+                          <w:sz w:val="14"/>
+                          <w:szCs w:val="14"/>
+                        </w:rPr>
+                        <w:t>data_values</w:t>
+                      </w:r>
+                      <w:proofErr w:type="spellEnd"/>
+                      <w:r>
+                        <w:rPr>
+                          <w:rFonts w:ascii="Courier New" w:hAnsi="Courier New" w:cs="Courier New"/>
+                          <w:sz w:val="14"/>
+                          <w:szCs w:val="14"/>
+                        </w:rPr>
+                        <w:t>: 0</w:t>
+                      </w:r>
+                    </w:p>
+                    <w:p>
+                      <w:pPr>
+                        <w:bidi w:val="0"/>
+                        <w:rPr>
+                          <w:rFonts w:ascii="Courier New" w:hAnsi="Courier New" w:cs="Courier New"/>
+                          <w:sz w:val="14"/>
+                          <w:szCs w:val="14"/>
+                        </w:rPr>
+                      </w:pPr>
+                      <w:r>
+                        <w:rPr>
+                          <w:rFonts w:ascii="Courier New" w:hAnsi="Courier New" w:cs="Courier New"/>
+                          <w:sz w:val="14"/>
+                          <w:szCs w:val="14"/>
+                        </w:rPr>
+                        <w:t xml:space="preserve">                    </w:t>
+                      </w:r>
+                      <w:proofErr w:type="spellStart"/>
+                      <w:r>
+                        <w:rPr>
+                          <w:rFonts w:ascii="Courier New" w:hAnsi="Courier New" w:cs="Courier New"/>
+                          <w:sz w:val="14"/>
+                          <w:szCs w:val="14"/>
+                        </w:rPr>
+                        <w:t>traj_values</w:t>
+                      </w:r>
+                      <w:proofErr w:type="spellEnd"/>
+                      <w:r>
+                        <w:rPr>
+                          <w:rFonts w:ascii="Courier New" w:hAnsi="Courier New" w:cs="Courier New"/>
+                          <w:sz w:val="14"/>
+                          <w:szCs w:val="14"/>
+                        </w:rPr>
+                        <w:t>: 1</w:t>
+                      </w:r>
+                    </w:p>
+                    <w:p>
+                      <w:pPr>
+                        <w:bidi w:val="0"/>
+                        <w:rPr>
+                          <w:rFonts w:ascii="Courier New" w:hAnsi="Courier New" w:cs="Courier New"/>
+                          <w:sz w:val="14"/>
+                          <w:szCs w:val="14"/>
+                        </w:rPr>
+                      </w:pPr>
+                      <w:r>
+                        <w:rPr>
+                          <w:rFonts w:ascii="Courier New" w:hAnsi="Courier New" w:cs="Courier New"/>
+                          <w:sz w:val="14"/>
+                          <w:szCs w:val="14"/>
+                        </w:rPr>
+                        <w:t xml:space="preserve">    </w:t>
+                      </w:r>
+                      <w:proofErr w:type="spellStart"/>
+                      <w:r>
+                        <w:rPr>
+                          <w:rFonts w:ascii="Courier New" w:hAnsi="Courier New" w:cs="Courier New"/>
+                          <w:sz w:val="14"/>
+                          <w:szCs w:val="14"/>
+                        </w:rPr>
+                        <w:t>prime_target_common_letters</w:t>
+                      </w:r>
+                      <w:proofErr w:type="spellEnd"/>
+                      <w:r>
+                        <w:rPr>
+                          <w:rFonts w:ascii="Courier New" w:hAnsi="Courier New" w:cs="Courier New"/>
+                          <w:sz w:val="14"/>
+                          <w:szCs w:val="14"/>
+                        </w:rPr>
+                        <w:t>: 1</w:t>
+                      </w:r>
+                    </w:p>
+                    <w:p>
+                      <w:pPr>
+                        <w:bidi w:val="0"/>
+                        <w:rPr>
+                          <w:rFonts w:ascii="Courier New" w:hAnsi="Courier New" w:cs="Courier New"/>
+                          <w:sz w:val="14"/>
+                          <w:szCs w:val="14"/>
+                        </w:rPr>
+                      </w:pPr>
+                      <w:r>
+                        <w:rPr>
+                          <w:rFonts w:ascii="Courier New" w:hAnsi="Courier New" w:cs="Courier New"/>
+                          <w:sz w:val="14"/>
+                          <w:szCs w:val="14"/>
+                        </w:rPr>
+                        <w:t xml:space="preserve">           </w:t>
+                      </w:r>
+                      <w:proofErr w:type="spellStart"/>
+                      <w:r>
+                        <w:rPr>
+                          <w:rFonts w:ascii="Courier New" w:hAnsi="Courier New" w:cs="Courier New"/>
+                          <w:sz w:val="14"/>
+                          <w:szCs w:val="14"/>
+                        </w:rPr>
+                        <w:t>prime_target_categor</w:t>
+                      </w:r>
+                      <w:proofErr w:type="spellEnd"/>
+                      <w:r>
+                        <w:rPr>
+                          <w:rFonts w:ascii="Courier New" w:hAnsi="Courier New" w:cs="Courier New"/>
+                          <w:sz w:val="14"/>
+                          <w:szCs w:val="14"/>
+                        </w:rPr>
+                        <w:t>: 1</w:t>
+                      </w:r>
+                    </w:p>
+                    <w:p>
+                      <w:pPr>
+                        <w:bidi w:val="0"/>
+                        <w:rPr>
+                          <w:rFonts w:ascii="Courier New" w:hAnsi="Courier New" w:cs="Courier New"/>
+                          <w:sz w:val="14"/>
+                          <w:szCs w:val="14"/>
+                        </w:rPr>
+                      </w:pPr>
+                      <w:r>
+                        <w:rPr>
+                          <w:rFonts w:ascii="Courier New" w:hAnsi="Courier New" w:cs="Courier New"/>
+                          <w:sz w:val="14"/>
+                          <w:szCs w:val="14"/>
+                        </w:rPr>
+                        <w:t xml:space="preserve">      </w:t>
+                      </w:r>
+                      <w:proofErr w:type="spellStart"/>
+                      <w:r>
+                        <w:rPr>
+                          <w:rFonts w:ascii="Courier New" w:hAnsi="Courier New" w:cs="Courier New"/>
+                          <w:sz w:val="14"/>
+                          <w:szCs w:val="14"/>
+                        </w:rPr>
+                        <w:t>prime_dist_common_letters</w:t>
+                      </w:r>
+                      <w:proofErr w:type="spellEnd"/>
+                      <w:r>
+                        <w:rPr>
+                          <w:rFonts w:ascii="Courier New" w:hAnsi="Courier New" w:cs="Courier New"/>
+                          <w:sz w:val="14"/>
+                          <w:szCs w:val="14"/>
+                        </w:rPr>
+                        <w:t>: 1</w:t>
+                      </w:r>
+                    </w:p>
+                    <w:p>
+                      <w:pPr>
+                        <w:bidi w:val="0"/>
+                        <w:rPr>
+                          <w:rFonts w:ascii="Courier New" w:hAnsi="Courier New" w:cs="Courier New"/>
+                          <w:sz w:val="14"/>
+                          <w:szCs w:val="14"/>
+                        </w:rPr>
+                      </w:pPr>
+                      <w:r>
+                        <w:rPr>
+                          <w:rFonts w:ascii="Courier New" w:hAnsi="Courier New" w:cs="Courier New"/>
+                          <w:sz w:val="14"/>
+                          <w:szCs w:val="14"/>
+                        </w:rPr>
+                        <w:t xml:space="preserve">             </w:t>
+                      </w:r>
+                      <w:proofErr w:type="spellStart"/>
+                      <w:r>
+                        <w:rPr>
+                          <w:rFonts w:ascii="Courier New" w:hAnsi="Courier New" w:cs="Courier New"/>
+                          <w:sz w:val="14"/>
+                          <w:szCs w:val="14"/>
+                        </w:rPr>
+                        <w:t>prime_dist_categor</w:t>
+                      </w:r>
+                      <w:proofErr w:type="spellEnd"/>
+                      <w:r>
+                        <w:rPr>
+                          <w:rFonts w:ascii="Courier New" w:hAnsi="Courier New" w:cs="Courier New"/>
+                          <w:sz w:val="14"/>
+                          <w:szCs w:val="14"/>
+                        </w:rPr>
+                        <w:t>: 1</w:t>
+                      </w:r>
+                    </w:p>
+                    <w:p>
+                      <w:pPr>
+                        <w:bidi w:val="0"/>
+                        <w:rPr>
+                          <w:rFonts w:ascii="Courier New" w:hAnsi="Courier New" w:cs="Courier New"/>
+                          <w:sz w:val="14"/>
+                          <w:szCs w:val="14"/>
+                        </w:rPr>
+                      </w:pPr>
+                      <w:r>
+                        <w:rPr>
+                          <w:rFonts w:ascii="Courier New" w:hAnsi="Courier New" w:cs="Courier New"/>
+                          <w:sz w:val="14"/>
+                          <w:szCs w:val="14"/>
+                        </w:rPr>
+                        <w:t xml:space="preserve">                     conditions: 1</w:t>
+                      </w:r>
+                    </w:p>
+                    <w:p>
+                      <w:pPr>
+                        <w:bidi w:val="0"/>
+                        <w:rPr>
+                          <w:rFonts w:ascii="Courier New" w:hAnsi="Courier New" w:cs="Courier New"/>
+                          <w:sz w:val="14"/>
+                          <w:szCs w:val="14"/>
+                        </w:rPr>
+                      </w:pPr>
+                      <w:r>
+                        <w:rPr>
+                          <w:rFonts w:ascii="Courier New" w:hAnsi="Courier New" w:cs="Courier New"/>
+                          <w:sz w:val="14"/>
+                          <w:szCs w:val="14"/>
+                        </w:rPr>
+                        <w:t xml:space="preserve">               </w:t>
+                      </w:r>
+                      <w:proofErr w:type="spellStart"/>
+                      <w:r>
+                        <w:rPr>
+                          <w:rFonts w:ascii="Courier New" w:hAnsi="Courier New" w:cs="Courier New"/>
+                          <w:sz w:val="14"/>
+                          <w:szCs w:val="14"/>
+                        </w:rPr>
+                        <w:t>word_dont_repeat</w:t>
+                      </w:r>
+                      <w:proofErr w:type="spellEnd"/>
+                      <w:r>
+                        <w:rPr>
+                          <w:rFonts w:ascii="Courier New" w:hAnsi="Courier New" w:cs="Courier New"/>
+                          <w:sz w:val="14"/>
+                          <w:szCs w:val="14"/>
+                        </w:rPr>
+                        <w:t>: 1</w:t>
+                      </w:r>
+                    </w:p>
+                    <w:p>
+                      <w:pPr>
+                        <w:bidi w:val="0"/>
+                        <w:rPr>
+                          <w:rFonts w:ascii="Courier New" w:hAnsi="Courier New" w:cs="Courier New"/>
+                          <w:sz w:val="14"/>
+                          <w:szCs w:val="14"/>
+                        </w:rPr>
+                      </w:pPr>
+                      <w:r>
+                        <w:rPr>
+                          <w:rFonts w:ascii="Courier New" w:hAnsi="Courier New" w:cs="Courier New"/>
+                          <w:sz w:val="14"/>
+                          <w:szCs w:val="14"/>
+                        </w:rPr>
+                        <w:t xml:space="preserve">                    </w:t>
+                      </w:r>
+                      <w:proofErr w:type="spellStart"/>
+                      <w:r>
+                        <w:rPr>
+                          <w:rFonts w:ascii="Courier New" w:hAnsi="Courier New" w:cs="Courier New"/>
+                          <w:sz w:val="14"/>
+                          <w:szCs w:val="14"/>
+                        </w:rPr>
+                        <w:t>block_count</w:t>
+                      </w:r>
+                      <w:proofErr w:type="spellEnd"/>
+                      <w:r>
+                        <w:rPr>
+                          <w:rFonts w:ascii="Courier New" w:hAnsi="Courier New" w:cs="Courier New"/>
+                          <w:sz w:val="14"/>
+                          <w:szCs w:val="14"/>
+                        </w:rPr>
+                        <w:t>: 1</w:t>
+                      </w:r>
+                    </w:p>
+                    <w:p>
+                      <w:pPr>
+                        <w:bidi w:val="0"/>
+                        <w:rPr>
+                          <w:rFonts w:ascii="Courier New" w:hAnsi="Courier New" w:cs="Courier New"/>
+                          <w:sz w:val="14"/>
+                          <w:szCs w:val="14"/>
+                        </w:rPr>
+                      </w:pPr>
+                      <w:r>
+                        <w:rPr>
+                          <w:rFonts w:ascii="Courier New" w:hAnsi="Courier New" w:cs="Courier New"/>
+                          <w:sz w:val="14"/>
+                          <w:szCs w:val="14"/>
+                        </w:rPr>
+                        <w:t xml:space="preserve">                    </w:t>
+                      </w:r>
+                      <w:proofErr w:type="spellStart"/>
+                      <w:r>
+                        <w:rPr>
+                          <w:rFonts w:ascii="Courier New" w:hAnsi="Courier New" w:cs="Courier New"/>
+                          <w:sz w:val="14"/>
+                          <w:szCs w:val="14"/>
+                        </w:rPr>
+                        <w:t>trial_count</w:t>
+                      </w:r>
+                      <w:proofErr w:type="spellEnd"/>
+                      <w:r>
+                        <w:rPr>
+                          <w:rFonts w:ascii="Courier New" w:hAnsi="Courier New" w:cs="Courier New"/>
+                          <w:sz w:val="14"/>
+                          <w:szCs w:val="14"/>
+                        </w:rPr>
+                        <w:t>: 1</w:t>
+                      </w:r>
+                    </w:p>
+                    <w:p>
+                      <w:pPr>
+                        <w:bidi w:val="0"/>
+                      </w:pPr>
+                    </w:p>
+                  </w:txbxContent>
+                </v:textbox>
+                <w10:wrap anchorx="page"/>
+                <w10:anchorlock/>
+              </v:shape>
+            </w:pict>
+          </mc:Fallback>
+        </mc:AlternateContent>
+      </w:r>
+    </w:p>
+    <w:p>
+      <w:pPr>
+        <w:bidi w:val="0"/>
+      </w:pPr>
+      <w:r>
+        <w:rPr>
+          <w:rtl/>
+        </w:rPr>
+        <w:lastRenderedPageBreak/>
+        <w:drawing>
+          <wp:inline distT="0" distB="0" distL="0" distR="0" wp14:anchorId="3233F370" wp14:editId="2CE96F3F">
+            <wp:extent cx="5302250" cy="3307524"/>
+            <wp:effectExtent l="0" t="0" r="0" b="7620"/>
+            <wp:docPr id="1" name="Picture 1"/>
+            <wp:cNvGraphicFramePr>
+              <a:graphicFrameLocks xmlns:a="http://schemas.openxmlformats.org/drawingml/2006/main" noChangeAspect="1"/>
+            </wp:cNvGraphicFramePr>
+            <a:graphic xmlns:a="http://schemas.openxmlformats.org/drawingml/2006/main">
+              <a:graphicData uri="http://schemas.openxmlformats.org/drawingml/2006/picture">
+                <pic:pic xmlns:pic="http://schemas.openxmlformats.org/drawingml/2006/picture">
+                  <pic:nvPicPr>
+                    <pic:cNvPr id="1" name=""/>
+                    <pic:cNvPicPr/>
+                  </pic:nvPicPr>
+                  <pic:blipFill>
+                    <a:blip r:embed="rId13"/>
+                    <a:stretch>
+                      <a:fillRect/>
+                    </a:stretch>
+                  </pic:blipFill>
+                  <pic:spPr>
+                    <a:xfrm>
+                      <a:off x="0" y="0"/>
+                      <a:ext cx="5302250" cy="3307524"/>
+                    </a:xfrm>
+                    <a:prstGeom prst="rect">
+                      <a:avLst/>
+                    </a:prstGeom>
+                  </pic:spPr>
+                </pic:pic>
+              </a:graphicData>
+            </a:graphic>
+          </wp:inline>
+        </w:drawing>
+      </w:r>
+    </w:p>
+    <w:p>
+      <w:pPr>
+        <w:pStyle w:val="ListParagraph"/>
+        <w:numPr>
+          <w:ilvl w:val="1"/>
+          <w:numId w:val="1"/>
+        </w:numPr>
+      </w:pPr>
+    </w:p>
+    <w:p>
+      <w:pPr>
         <w:pStyle w:val="NoSpacing"/>
         <w:numPr>
           <w:ilvl w:val="0"/>
@@ -10778,11 +13384,9 @@
         </w:rPr>
         <w:t>אולי פתרון ל-</w:t>
       </w:r>
-      <w:proofErr w:type="spellStart"/>
       <w:r>
         <w:t>git</w:t>
       </w:r>
-      <w:proofErr w:type="spellEnd"/>
       <w:r>
         <w:rPr>
           <w:rFonts w:hint="cs"/>
@@ -10924,11 +13528,9 @@
         </w:rPr>
         <w:t>בניתוח המידע תשמש ב-</w:t>
       </w:r>
-      <w:proofErr w:type="spellStart"/>
       <w:r>
         <w:t>datastore</w:t>
       </w:r>
-      <w:proofErr w:type="spellEnd"/>
       <w:r>
         <w:rPr>
           <w:rFonts w:hint="cs"/>
@@ -11095,7 +13697,7 @@
 </file>
 
 <file path=word/numbering.xml><?xml version="1.0" encoding="utf-8"?>
-<w:numbering xmlns:wpc="http://schemas.microsoft.com/office/word/2010/wordprocessingCanvas" xmlns:mc="http://schemas.openxmlformats.org/markup-compatibility/2006" xmlns:o="urn:schemas-microsoft-com:office:office" xmlns:r="http://schemas.openxmlformats.org/officeDocument/2006/relationships" xmlns:m="http://schemas.openxmlformats.org/officeDocument/2006/math" xmlns:v="urn:schemas-microsoft-com:vml" xmlns:wp14="http://schemas.microsoft.com/office/word/2010/wordprocessingDrawing" xmlns:wp="http://schemas.openxmlformats.org/drawingml/2006/wordprocessingDrawing" xmlns:w10="urn:schemas-microsoft-com:office:word" xmlns:w="http://schemas.openxmlformats.org/wordprocessingml/2006/main" xmlns:w14="http://schemas.microsoft.com/office/word/2010/wordml" xmlns:w15="http://schemas.microsoft.com/office/word/2012/wordml" xmlns:wpg="http://schemas.microsoft.com/office/word/2010/wordprocessingGroup" xmlns:wpi="http://schemas.microsoft.com/office/word/2010/wordprocessingInk" xmlns:wne="http://schemas.microsoft.com/office/word/2006/wordml" xmlns:wps="http://schemas.microsoft.com/office/word/2010/wordprocessingShape" mc:Ignorable="w14 w15 wp14">
+<w:numbering xmlns:wpc="http://schemas.microsoft.com/office/word/2010/wordprocessingCanvas" xmlns:cx="http://schemas.microsoft.com/office/drawing/2014/chartex" xmlns:cx1="http://schemas.microsoft.com/office/drawing/2015/9/8/chartex" xmlns:cx2="http://schemas.microsoft.com/office/drawing/2015/10/21/chartex" xmlns:cx3="http://schemas.microsoft.com/office/drawing/2016/5/9/chartex" xmlns:cx4="http://schemas.microsoft.com/office/drawing/2016/5/10/chartex" xmlns:cx5="http://schemas.microsoft.com/office/drawing/2016/5/11/chartex" xmlns:cx6="http://schemas.microsoft.com/office/drawing/2016/5/12/chartex" xmlns:cx7="http://schemas.microsoft.com/office/drawing/2016/5/13/chartex" xmlns:cx8="http://schemas.microsoft.com/office/drawing/2016/5/14/chartex" xmlns:mc="http://schemas.openxmlformats.org/markup-compatibility/2006" xmlns:aink="http://schemas.microsoft.com/office/drawing/2016/ink" xmlns:am3d="http://schemas.microsoft.com/office/drawing/2017/model3d" xmlns:o="urn:schemas-microsoft-com:office:office" xmlns:r="http://schemas.openxmlformats.org/officeDocument/2006/relationships" xmlns:m="http://schemas.openxmlformats.org/officeDocument/2006/math" xmlns:v="urn:schemas-microsoft-com:vml" xmlns:wp14="http://schemas.microsoft.com/office/word/2010/wordprocessingDrawing" xmlns:wp="http://schemas.openxmlformats.org/drawingml/2006/wordprocessingDrawing" xmlns:w10="urn:schemas-microsoft-com:office:word" xmlns:w="http://schemas.openxmlformats.org/wordprocessingml/2006/main" xmlns:w14="http://schemas.microsoft.com/office/word/2010/wordml" xmlns:w15="http://schemas.microsoft.com/office/word/2012/wordml" xmlns:w16cex="http://schemas.microsoft.com/office/word/2018/wordml/cex" xmlns:w16cid="http://schemas.microsoft.com/office/word/2016/wordml/cid" xmlns:w16="http://schemas.microsoft.com/office/word/2018/wordml" xmlns:w16se="http://schemas.microsoft.com/office/word/2015/wordml/symex" xmlns:wpg="http://schemas.microsoft.com/office/word/2010/wordprocessingGroup" xmlns:wpi="http://schemas.microsoft.com/office/word/2010/wordprocessingInk" xmlns:wne="http://schemas.microsoft.com/office/word/2006/wordml" xmlns:wps="http://schemas.microsoft.com/office/word/2010/wordprocessingShape" mc:Ignorable="w14 w15 w16se w16cid w16 w16cex wp14">
   <w:abstractNum w:abstractNumId="0" w15:restartNumberingAfterBreak="0">
     <w:nsid w:val="401F25C7"/>
     <w:multiLevelType w:val="hybridMultilevel"/>
@@ -11331,7 +13933,7 @@
 </file>
 
 <file path=word/styles.xml><?xml version="1.0" encoding="utf-8"?>
-<w:styles xmlns:mc="http://schemas.openxmlformats.org/markup-compatibility/2006" xmlns:r="http://schemas.openxmlformats.org/officeDocument/2006/relationships" xmlns:w="http://schemas.openxmlformats.org/wordprocessingml/2006/main" xmlns:w14="http://schemas.microsoft.com/office/word/2010/wordml" xmlns:w15="http://schemas.microsoft.com/office/word/2012/wordml" mc:Ignorable="w14 w15">
+<w:styles xmlns:mc="http://schemas.openxmlformats.org/markup-compatibility/2006" xmlns:r="http://schemas.openxmlformats.org/officeDocument/2006/relationships" xmlns:w="http://schemas.openxmlformats.org/wordprocessingml/2006/main" xmlns:w14="http://schemas.microsoft.com/office/word/2010/wordml" xmlns:w15="http://schemas.microsoft.com/office/word/2012/wordml" xmlns:w16cex="http://schemas.microsoft.com/office/word/2018/wordml/cex" xmlns:w16cid="http://schemas.microsoft.com/office/word/2016/wordml/cid" xmlns:w16="http://schemas.microsoft.com/office/word/2018/wordml" xmlns:w16se="http://schemas.microsoft.com/office/word/2015/wordml/symex" mc:Ignorable="w14 w15 w16se w16cid w16 w16cex">
   <w:docDefaults>
     <w:rPrDefault>
       <w:rPr>
@@ -11347,7 +13949,7 @@
       </w:pPr>
     </w:pPrDefault>
   </w:docDefaults>
-  <w:latentStyles w:defLockedState="0" w:defUIPriority="99" w:defSemiHidden="0" w:defUnhideWhenUsed="0" w:defQFormat="0" w:count="371">
+  <w:latentStyles w:defLockedState="0" w:defUIPriority="99" w:defSemiHidden="0" w:defUnhideWhenUsed="0" w:defQFormat="0" w:count="376">
     <w:lsdException w:name="Normal" w:uiPriority="0" w:qFormat="1"/>
     <w:lsdException w:name="heading 1" w:uiPriority="9" w:qFormat="1"/>
     <w:lsdException w:name="heading 2" w:semiHidden="1" w:uiPriority="9" w:unhideWhenUsed="1" w:qFormat="1"/>
@@ -11453,7 +14055,6 @@
     <w:lsdException w:name="HTML Sample" w:semiHidden="1" w:unhideWhenUsed="1"/>
     <w:lsdException w:name="HTML Typewriter" w:semiHidden="1" w:unhideWhenUsed="1"/>
     <w:lsdException w:name="HTML Variable" w:semiHidden="1" w:unhideWhenUsed="1"/>
-    <w:lsdException w:name="Normal Table" w:semiHidden="1" w:unhideWhenUsed="1"/>
     <w:lsdException w:name="annotation subject" w:semiHidden="1" w:unhideWhenUsed="1"/>
     <w:lsdException w:name="No List" w:semiHidden="1" w:unhideWhenUsed="1"/>
     <w:lsdException w:name="Outline List 1" w:semiHidden="1" w:unhideWhenUsed="1"/>
@@ -11496,11 +14097,8 @@
     <w:lsdException w:name="Table Contemporary" w:semiHidden="1" w:unhideWhenUsed="1"/>
     <w:lsdException w:name="Table Elegant" w:semiHidden="1" w:unhideWhenUsed="1"/>
     <w:lsdException w:name="Table Professional" w:semiHidden="1" w:unhideWhenUsed="1"/>
-    <w:lsdException w:name="Table Subtle 1" w:semiHidden="1" w:unhideWhenUsed="1"/>
     <w:lsdException w:name="Table Subtle 2" w:semiHidden="1" w:unhideWhenUsed="1"/>
     <w:lsdException w:name="Table Web 1" w:semiHidden="1" w:unhideWhenUsed="1"/>
-    <w:lsdException w:name="Table Web 2" w:semiHidden="1" w:unhideWhenUsed="1"/>
-    <w:lsdException w:name="Table Web 3" w:semiHidden="1" w:unhideWhenUsed="1"/>
     <w:lsdException w:name="Balloon Text" w:semiHidden="1" w:unhideWhenUsed="1"/>
     <w:lsdException w:name="Table Grid" w:uiPriority="39"/>
     <w:lsdException w:name="Table Theme" w:semiHidden="1" w:unhideWhenUsed="1"/>
@@ -11719,6 +14317,11 @@
     <w:lsdException w:name="List Table 5 Dark Accent 6" w:uiPriority="50"/>
     <w:lsdException w:name="List Table 6 Colorful Accent 6" w:uiPriority="51"/>
     <w:lsdException w:name="List Table 7 Colorful Accent 6" w:uiPriority="52"/>
+    <w:lsdException w:name="Mention" w:semiHidden="1" w:unhideWhenUsed="1"/>
+    <w:lsdException w:name="Smart Hyperlink" w:semiHidden="1" w:unhideWhenUsed="1"/>
+    <w:lsdException w:name="Hashtag" w:semiHidden="1" w:unhideWhenUsed="1"/>
+    <w:lsdException w:name="Unresolved Mention" w:semiHidden="1" w:unhideWhenUsed="1"/>
+    <w:lsdException w:name="Smart Link" w:semiHidden="1" w:unhideWhenUsed="1"/>
   </w:latentStyles>
   <w:style w:type="paragraph" w:default="1" w:styleId="Normal">
     <w:name w:val="Normal"/>

</xml_diff>

<commit_message>
Fix NAN at categor_time
Happened when subject responded before target was cleared from screen.
</commit_message>
<xml_diff>
--- a/development/main.docx
+++ b/development/main.docx
@@ -8197,13 +8197,13 @@
           <w:numId w:val="1"/>
         </w:numPr>
         <w:rPr>
-          <w:u w:val="single"/>
-        </w:rPr>
-      </w:pPr>
-      <w:r>
-        <w:rPr>
-          <w:rFonts w:hint="cs"/>
-          <w:u w:val="single"/>
+          <w:strike/>
+        </w:rPr>
+      </w:pPr>
+      <w:r>
+        <w:rPr>
+          <w:rFonts w:hint="cs"/>
+          <w:strike/>
           <w:rtl/>
         </w:rPr>
         <w:t>תנתח תוצאות</w:t>
@@ -8216,10 +8216,14 @@
           <w:ilvl w:val="0"/>
           <w:numId w:val="1"/>
         </w:numPr>
-      </w:pPr>
-      <w:r>
-        <w:rPr>
-          <w:rFonts w:hint="cs"/>
+        <w:rPr>
+          <w:strike/>
+        </w:rPr>
+      </w:pPr>
+      <w:r>
+        <w:rPr>
+          <w:rFonts w:hint="cs"/>
+          <w:strike/>
           <w:rtl/>
         </w:rPr>
         <w:t>תגדיל משך אימון</w:t>
@@ -8227,6 +8231,7 @@
       <w:r>
         <w:rPr>
           <w:rFonts w:hint="cs"/>
+          <w:strike/>
           <w:rtl/>
         </w:rPr>
         <w:t>.</w:t>
@@ -8317,7 +8322,15 @@
           <w:strike/>
           <w:rtl/>
         </w:rPr>
-        <w:t xml:space="preserve"> וגם ל-</w:t>
+        <w:t xml:space="preserve"> וגם</w:t>
+      </w:r>
+      <w:r>
+        <w:rPr>
+          <w:rFonts w:hint="cs"/>
+          <w:strike/>
+          <w:rtl/>
+        </w:rPr>
+        <w:t xml:space="preserve"> ל-</w:t>
       </w:r>
       <w:r>
         <w:rPr>
@@ -8466,27 +8479,27 @@
           <w:numId w:val="1"/>
         </w:numPr>
         <w:rPr>
-          <w:u w:val="single"/>
-        </w:rPr>
-      </w:pPr>
-      <w:r>
-        <w:rPr>
-          <w:rFonts w:hint="cs"/>
-          <w:u w:val="single"/>
+          <w:strike/>
+        </w:rPr>
+      </w:pPr>
+      <w:r>
+        <w:rPr>
+          <w:rFonts w:hint="cs"/>
+          <w:strike/>
           <w:rtl/>
         </w:rPr>
         <w:t xml:space="preserve">תריץ בדיקה אחרונה מהמסמך על </w:t>
       </w:r>
       <w:r>
         <w:rPr>
-          <w:u w:val="single"/>
+          <w:strike/>
         </w:rPr>
         <w:t>practice</w:t>
       </w:r>
       <w:r>
         <w:rPr>
           <w:rFonts w:hint="cs"/>
-          <w:u w:val="single"/>
+          <w:strike/>
           <w:rtl/>
         </w:rPr>
         <w:t>.</w:t>
@@ -8499,15 +8512,22 @@
           <w:ilvl w:val="1"/>
           <w:numId w:val="1"/>
         </w:numPr>
-      </w:pPr>
-      <w:r>
-        <w:rPr>
-          <w:rFonts w:hint="cs"/>
+        <w:rPr>
+          <w:strike/>
+        </w:rPr>
+      </w:pPr>
+      <w:r>
+        <w:rPr>
+          <w:rFonts w:hint="cs"/>
+          <w:strike/>
           <w:rtl/>
         </w:rPr>
         <w:t xml:space="preserve">תמחק את </w:t>
       </w:r>
       <w:r>
+        <w:rPr>
+          <w:strike/>
+        </w:rPr>
         <w:t>runPractice</w:t>
       </w:r>
     </w:p>
@@ -8518,20 +8538,28 @@
           <w:ilvl w:val="1"/>
           <w:numId w:val="1"/>
         </w:numPr>
-      </w:pPr>
-      <w:r>
-        <w:rPr>
-          <w:rFonts w:hint="cs"/>
+        <w:rPr>
+          <w:strike/>
+        </w:rPr>
+      </w:pPr>
+      <w:r>
+        <w:rPr>
+          <w:rFonts w:hint="cs"/>
+          <w:strike/>
           <w:rtl/>
         </w:rPr>
         <w:t xml:space="preserve">תערבב טריילים ככה שלא יהיה </w:t>
       </w:r>
       <w:r>
+        <w:rPr>
+          <w:strike/>
+        </w:rPr>
         <w:t>same</w:t>
       </w:r>
       <w:r>
         <w:rPr>
           <w:rFonts w:hint="cs"/>
+          <w:strike/>
           <w:rtl/>
         </w:rPr>
         <w:t xml:space="preserve"> </w:t>
@@ -8539,6 +8567,7 @@
       <w:r>
         <w:rPr>
           <w:rFonts w:hint="cs"/>
+          <w:strike/>
           <w:rtl/>
         </w:rPr>
         <w:t>בכל הטריילים הראשונים.</w:t>
@@ -8567,30 +8596,42 @@
           <w:ilvl w:val="0"/>
           <w:numId w:val="1"/>
         </w:numPr>
-      </w:pPr>
-      <w:r>
-        <w:rPr>
-          <w:rFonts w:hint="cs"/>
+        <w:rPr>
+          <w:strike/>
+        </w:rPr>
+      </w:pPr>
+      <w:r>
+        <w:rPr>
+          <w:rFonts w:hint="cs"/>
+          <w:strike/>
           <w:rtl/>
         </w:rPr>
         <w:t>כשאני משתמש ב-</w:t>
       </w:r>
       <w:r>
+        <w:rPr>
+          <w:strike/>
+        </w:rPr>
         <w:t>xlsx</w:t>
       </w:r>
       <w:r>
         <w:rPr>
           <w:rFonts w:hint="cs"/>
+          <w:strike/>
           <w:rtl/>
         </w:rPr>
         <w:t xml:space="preserve"> אז ה-</w:t>
       </w:r>
       <w:r>
+        <w:rPr>
+          <w:strike/>
+        </w:rPr>
         <w:t>copy</w:t>
       </w:r>
       <w:r>
         <w:rPr>
           <w:rFonts w:hint="cs"/>
+          <w:strike/>
           <w:rtl/>
         </w:rPr>
         <w:t xml:space="preserve"> של ווינדוס לא שומר כמו שצריך את הקובץ. ואז אי אפשר לפתוח אותו.</w:t>
@@ -8603,20 +8644,28 @@
           <w:ilvl w:val="0"/>
           <w:numId w:val="1"/>
         </w:numPr>
-      </w:pPr>
-      <w:r>
-        <w:rPr>
-          <w:rFonts w:hint="cs"/>
+        <w:rPr>
+          <w:strike/>
+        </w:rPr>
+      </w:pPr>
+      <w:r>
+        <w:rPr>
+          <w:rFonts w:hint="cs"/>
+          <w:strike/>
           <w:rtl/>
         </w:rPr>
         <w:t xml:space="preserve">תריץ ניסוי קצר על עצמך ותבדוק שהפלט נשמר ושאין </w:t>
       </w:r>
       <w:r>
+        <w:rPr>
+          <w:strike/>
+        </w:rPr>
         <w:t>bad char</w:t>
       </w:r>
       <w:r>
         <w:rPr>
           <w:rFonts w:hint="cs"/>
+          <w:strike/>
           <w:rtl/>
         </w:rPr>
         <w:t>.</w:t>
@@ -8629,10 +8678,14 @@
           <w:ilvl w:val="1"/>
           <w:numId w:val="1"/>
         </w:numPr>
-      </w:pPr>
-      <w:r>
-        <w:rPr>
-          <w:rFonts w:hint="cs"/>
+        <w:rPr>
+          <w:strike/>
+        </w:rPr>
+      </w:pPr>
+      <w:r>
+        <w:rPr>
+          <w:rFonts w:hint="cs"/>
+          <w:strike/>
           <w:rtl/>
         </w:rPr>
         <w:t>תבדוק שהתיעוד של המסכות נשמר כראוי בפלט של הניסוי</w:t>
@@ -8640,6 +8693,7 @@
       <w:r>
         <w:rPr>
           <w:rFonts w:hint="cs"/>
+          <w:strike/>
           <w:rtl/>
         </w:rPr>
         <w:t>.</w:t>
@@ -8652,10 +8706,111 @@
           <w:ilvl w:val="0"/>
           <w:numId w:val="1"/>
         </w:numPr>
-      </w:pPr>
-      <w:r>
-        <w:rPr>
-          <w:rFonts w:hint="cs"/>
+        <w:rPr>
+          <w:strike/>
+        </w:rPr>
+      </w:pPr>
+      <w:r>
+        <w:rPr>
+          <w:rFonts w:hint="cs"/>
+          <w:strike/>
+          <w:rtl/>
+        </w:rPr>
+        <w:t>תריץ ניסוי ותעצור באמצע (</w:t>
+      </w:r>
+      <w:r>
+        <w:rPr>
+          <w:strike/>
+        </w:rPr>
+        <w:t>esc</w:t>
+      </w:r>
+      <w:r>
+        <w:rPr>
+          <w:rFonts w:hint="cs"/>
+          <w:strike/>
+          <w:rtl/>
+        </w:rPr>
+        <w:t xml:space="preserve"> ב-</w:t>
+      </w:r>
+      <w:r>
+        <w:rPr>
+          <w:rFonts w:hint="cs"/>
+          <w:strike/>
+        </w:rPr>
+        <w:t>PAS</w:t>
+      </w:r>
+      <w:r>
+        <w:rPr>
+          <w:rFonts w:hint="cs"/>
+          <w:strike/>
+          <w:rtl/>
+        </w:rPr>
+        <w:t>) ותוודא שה-</w:t>
+      </w:r>
+      <w:r>
+        <w:rPr>
+          <w:strike/>
+        </w:rPr>
+        <w:t>data</w:t>
+      </w:r>
+      <w:r>
+        <w:rPr>
+          <w:rFonts w:hint="cs"/>
+          <w:strike/>
+          <w:rtl/>
+        </w:rPr>
+        <w:t xml:space="preserve"> של הנבדק נשמר ושאין </w:t>
+      </w:r>
+      <w:r>
+        <w:rPr>
+          <w:strike/>
+        </w:rPr>
+        <w:t>bad char</w:t>
+      </w:r>
+      <w:r>
+        <w:rPr>
+          <w:rFonts w:hint="cs"/>
+          <w:strike/>
+          <w:rtl/>
+        </w:rPr>
+        <w:t>.</w:t>
+      </w:r>
+    </w:p>
+    <w:p>
+      <w:pPr>
+        <w:pStyle w:val="NoSpacing"/>
+        <w:numPr>
+          <w:ilvl w:val="0"/>
+          <w:numId w:val="1"/>
+        </w:numPr>
+        <w:rPr>
+          <w:strike/>
+        </w:rPr>
+      </w:pPr>
+      <w:r>
+        <w:rPr>
+          <w:rFonts w:hint="cs"/>
+          <w:strike/>
+          <w:rtl/>
+        </w:rPr>
+        <w:t>תריץ ניסוי על עצמך.</w:t>
+      </w:r>
+    </w:p>
+    <w:p>
+      <w:pPr>
+        <w:pStyle w:val="NoSpacing"/>
+        <w:numPr>
+          <w:ilvl w:val="0"/>
+          <w:numId w:val="1"/>
+        </w:numPr>
+        <w:rPr>
+          <w:strike/>
+        </w:rPr>
+      </w:pPr>
+      <w:r>
+        <w:rPr>
+          <w:rFonts w:hint="cs"/>
+          <w:strike/>
           <w:rtl/>
         </w:rPr>
         <w:t>תריץ טסטים על הקוד.</w:t>
@@ -8669,70 +8824,76 @@
           <w:numId w:val="1"/>
         </w:numPr>
         <w:rPr>
-          <w:u w:val="single"/>
-        </w:rPr>
-      </w:pPr>
-      <w:r>
-        <w:rPr>
-          <w:rFonts w:hint="cs"/>
-          <w:u w:val="single"/>
-          <w:rtl/>
-        </w:rPr>
-        <w:t>תריץ ניסוי ותעצור באמצע (</w:t>
-      </w:r>
-      <w:r>
-        <w:rPr>
-          <w:u w:val="single"/>
-        </w:rPr>
-        <w:t>esc</w:t>
-      </w:r>
-      <w:r>
-        <w:rPr>
-          <w:rFonts w:hint="cs"/>
-          <w:u w:val="single"/>
-          <w:rtl/>
-        </w:rPr>
-        <w:t xml:space="preserve"> ב-</w:t>
-      </w:r>
-      <w:r>
-        <w:rPr>
-          <w:rFonts w:hint="cs"/>
-          <w:u w:val="single"/>
-        </w:rPr>
-        <w:t>PAS</w:t>
-      </w:r>
-      <w:r>
-        <w:rPr>
-          <w:rFonts w:hint="cs"/>
-          <w:u w:val="single"/>
-          <w:rtl/>
-        </w:rPr>
-        <w:t>) ותוודא שה-</w:t>
-      </w:r>
-      <w:r>
-        <w:rPr>
-          <w:u w:val="single"/>
-        </w:rPr>
-        <w:t>data</w:t>
-      </w:r>
-      <w:r>
-        <w:rPr>
-          <w:rFonts w:hint="cs"/>
-          <w:u w:val="single"/>
-          <w:rtl/>
-        </w:rPr>
-        <w:t xml:space="preserve"> של הנבדק נשמר ושאין </w:t>
-      </w:r>
-      <w:r>
-        <w:rPr>
-          <w:u w:val="single"/>
-        </w:rPr>
-        <w:t>bad char</w:t>
-      </w:r>
-      <w:r>
-        <w:rPr>
-          <w:rFonts w:hint="cs"/>
-          <w:u w:val="single"/>
+          <w:strike/>
+        </w:rPr>
+      </w:pPr>
+      <w:r>
+        <w:rPr>
+          <w:rFonts w:hint="cs"/>
+          <w:strike/>
+          <w:rtl/>
+        </w:rPr>
+        <w:t>תעשה נוהל כלשהו לווידוא שהמרחק מהמסך נשאר קבוע בין נבדקים.</w:t>
+      </w:r>
+    </w:p>
+    <w:p>
+      <w:pPr>
+        <w:pStyle w:val="NoSpacing"/>
+        <w:numPr>
+          <w:ilvl w:val="0"/>
+          <w:numId w:val="1"/>
+        </w:numPr>
+      </w:pPr>
+      <w:r>
+        <w:rPr>
+          <w:rFonts w:hint="cs"/>
+          <w:rtl/>
+        </w:rPr>
+        <w:t xml:space="preserve">תריץ ניסוי קצר ותוודא שהזמן של </w:t>
+      </w:r>
+      <w:r>
+        <w:t>category_time</w:t>
+      </w:r>
+      <w:r>
+        <w:rPr>
+          <w:rFonts w:hint="cs"/>
+          <w:rtl/>
+        </w:rPr>
+        <w:t xml:space="preserve"> מתועד כמו שצריך. כי שינית את הקוד כדי לטפל במקרי קצה בהם הנבדק מגיב לפני שהמטרה נעלמת (למשל כשהאצבע צמודה למסך לפני הצגת המטרה).</w:t>
+      </w:r>
+    </w:p>
+    <w:p>
+      <w:pPr>
+        <w:pStyle w:val="NoSpacing"/>
+        <w:numPr>
+          <w:ilvl w:val="0"/>
+          <w:numId w:val="1"/>
+        </w:numPr>
+      </w:pPr>
+      <w:r>
+        <w:rPr>
+          <w:rFonts w:hint="cs"/>
+          <w:rtl/>
+        </w:rPr>
+        <w:lastRenderedPageBreak/>
+        <w:t xml:space="preserve">תייצר </w:t>
+      </w:r>
+      <w:r>
+        <w:t>test</w:t>
+      </w:r>
+      <w:r>
+        <w:rPr>
+          <w:rFonts w:hint="cs"/>
+          <w:rtl/>
+        </w:rPr>
+        <w:t xml:space="preserve"> שבודק כמה נבדקים משתמשים באותה רשימת </w:t>
+      </w:r>
+      <w:r>
+        <w:t>trials</w:t>
+      </w:r>
+      <w:r>
+        <w:rPr>
+          <w:rFonts w:hint="cs"/>
           <w:rtl/>
         </w:rPr>
         <w:t>.</w:t>
@@ -8751,7 +8912,37 @@
           <w:rFonts w:hint="cs"/>
           <w:rtl/>
         </w:rPr>
-        <w:t>תריץ טסטים על הקוד.</w:t>
+        <w:t xml:space="preserve">תוסיף ציור </w:t>
+      </w:r>
+      <w:r>
+        <w:t>flow</w:t>
+      </w:r>
+      <w:r>
+        <w:rPr>
+          <w:rFonts w:hint="cs"/>
+          <w:rtl/>
+        </w:rPr>
+        <w:t xml:space="preserve"> של הקוד, יענו מתחיל מ-</w:t>
+      </w:r>
+      <w:r>
+        <w:t>experiment</w:t>
+      </w:r>
+      <w:r>
+        <w:rPr>
+          <w:rFonts w:hint="cs"/>
+          <w:rtl/>
+        </w:rPr>
+        <w:t>, ואז ל-</w:t>
+      </w:r>
+      <w:r>
+        <w:t>main</w:t>
+      </w:r>
+      <w:r>
+        <w:rPr>
+          <w:rFonts w:hint="cs"/>
+          <w:rtl/>
+        </w:rPr>
+        <w:t xml:space="preserve"> והלאה והלאה.</w:t>
       </w:r>
     </w:p>
     <w:p>
@@ -8767,7 +8958,7 @@
           <w:rFonts w:hint="cs"/>
           <w:rtl/>
         </w:rPr>
-        <w:t>תריץ ניסוי על עצמך.</w:t>
+        <w:t>לשנות הגדרת גודל אצבע אחרי שיש מסך פספקס</w:t>
       </w:r>
     </w:p>
     <w:p>
@@ -8783,212 +8974,7 @@
           <w:rFonts w:hint="cs"/>
           <w:rtl/>
         </w:rPr>
-        <w:t>תריץ טסטים על הקוד.</w:t>
-      </w:r>
-    </w:p>
-    <w:p>
-      <w:pPr>
-        <w:pStyle w:val="NoSpacing"/>
-        <w:numPr>
-          <w:ilvl w:val="0"/>
-          <w:numId w:val="1"/>
-        </w:numPr>
-      </w:pPr>
-      <w:r>
-        <w:rPr>
-          <w:rFonts w:hint="cs"/>
-          <w:rtl/>
-        </w:rPr>
-        <w:t xml:space="preserve">תייצר </w:t>
-      </w:r>
-      <w:r>
-        <w:t>test</w:t>
-      </w:r>
-      <w:r>
-        <w:rPr>
-          <w:rFonts w:hint="cs"/>
-          <w:rtl/>
-        </w:rPr>
-        <w:t xml:space="preserve"> שבודק כמה נבדקים משתמשים באותה רשימת </w:t>
-      </w:r>
-      <w:r>
-        <w:t>trials</w:t>
-      </w:r>
-      <w:r>
-        <w:rPr>
-          <w:rFonts w:hint="cs"/>
-          <w:rtl/>
-        </w:rPr>
-        <w:t>.</w:t>
-      </w:r>
-    </w:p>
-    <w:p>
-      <w:pPr>
-        <w:pStyle w:val="NoSpacing"/>
-        <w:numPr>
-          <w:ilvl w:val="0"/>
-          <w:numId w:val="1"/>
-        </w:numPr>
-      </w:pPr>
-      <w:r>
-        <w:rPr>
-          <w:rFonts w:hint="cs"/>
-          <w:rtl/>
-        </w:rPr>
-        <w:lastRenderedPageBreak/>
-        <w:t xml:space="preserve">תוסיף ציור </w:t>
-      </w:r>
-      <w:r>
-        <w:t>flow</w:t>
-      </w:r>
-      <w:r>
-        <w:rPr>
-          <w:rFonts w:hint="cs"/>
-          <w:rtl/>
-        </w:rPr>
-        <w:t xml:space="preserve"> של הקוד, יענו מתחיל מ-</w:t>
-      </w:r>
-      <w:r>
-        <w:t>experiment</w:t>
-      </w:r>
-      <w:r>
-        <w:rPr>
-          <w:rFonts w:hint="cs"/>
-          <w:rtl/>
-        </w:rPr>
-        <w:t>, ואז ל-</w:t>
-      </w:r>
-      <w:r>
-        <w:t>main</w:t>
-      </w:r>
-      <w:r>
-        <w:rPr>
-          <w:rFonts w:hint="cs"/>
-          <w:rtl/>
-        </w:rPr>
-        <w:t xml:space="preserve"> והלאה והלאה.</w:t>
-      </w:r>
-    </w:p>
-    <w:p>
-      <w:pPr>
-        <w:pStyle w:val="NoSpacing"/>
-        <w:numPr>
-          <w:ilvl w:val="0"/>
-          <w:numId w:val="1"/>
-        </w:numPr>
-      </w:pPr>
-      <w:r>
-        <w:rPr>
-          <w:rFonts w:hint="cs"/>
-          <w:rtl/>
-        </w:rPr>
-        <w:t>תעשה נוהל כלשהו לווידוא שהמרחק מהמסך נשאר קבוע בין נבדקים.</w:t>
-      </w:r>
-    </w:p>
-    <w:p>
-      <w:pPr>
-        <w:pStyle w:val="NoSpacing"/>
-        <w:numPr>
-          <w:ilvl w:val="0"/>
-          <w:numId w:val="1"/>
-        </w:numPr>
-      </w:pPr>
-      <w:r>
-        <w:rPr>
-          <w:rFonts w:hint="cs"/>
-          <w:rtl/>
-        </w:rPr>
-        <w:t>לשנות הגדרת גודל אצבע אחרי שיש מסך פספקס</w:t>
-      </w:r>
-    </w:p>
-    <w:p>
-      <w:pPr>
-        <w:pStyle w:val="NoSpacing"/>
-        <w:numPr>
-          <w:ilvl w:val="0"/>
-          <w:numId w:val="1"/>
-        </w:numPr>
-      </w:pPr>
-      <w:r>
-        <w:rPr>
-          <w:rFonts w:hint="cs"/>
-          <w:rtl/>
-        </w:rPr>
-        <w:t>לבדוק האם בעיה בתזמונים של מסיכות 2 ו-3 קורת אחרי כל בלוק.</w:t>
-      </w:r>
-    </w:p>
-    <w:p>
-      <w:pPr>
-        <w:pStyle w:val="NoSpacing"/>
-        <w:numPr>
-          <w:ilvl w:val="0"/>
-          <w:numId w:val="1"/>
-        </w:numPr>
-      </w:pPr>
-    </w:p>
-    <w:p>
-      <w:pPr>
-        <w:pStyle w:val="NoSpacing"/>
-        <w:numPr>
-          <w:ilvl w:val="0"/>
-          <w:numId w:val="1"/>
-        </w:numPr>
-      </w:pPr>
-      <w:r>
-        <w:rPr>
-          <w:rFonts w:hint="cs"/>
-          <w:rtl/>
-        </w:rPr>
-        <w:t>תוודא שלנבדקים אין בעיית כתפיים.</w:t>
-      </w:r>
-    </w:p>
-    <w:p>
-      <w:pPr>
-        <w:pStyle w:val="NoSpacing"/>
-        <w:numPr>
-          <w:ilvl w:val="0"/>
-          <w:numId w:val="1"/>
-        </w:numPr>
-      </w:pPr>
-      <w:r>
-        <w:rPr>
-          <w:rFonts w:hint="cs"/>
-          <w:rtl/>
-        </w:rPr>
-        <w:t>בניתוח תבדוק אם יש מילים שנוטות לעורר סטיה ב-</w:t>
-      </w:r>
-      <w:r>
-        <w:rPr>
-          <w:rFonts w:hint="cs"/>
-        </w:rPr>
-        <w:t>X</w:t>
-      </w:r>
-      <w:r>
-        <w:rPr>
-          <w:rFonts w:hint="cs"/>
-          <w:rtl/>
-        </w:rPr>
-        <w:t xml:space="preserve"> (התלבטות בין תשובות) גם ב-</w:t>
-      </w:r>
-      <w:r>
-        <w:t>same</w:t>
-      </w:r>
-      <w:r>
-        <w:rPr>
-          <w:rFonts w:hint="cs"/>
-          <w:rtl/>
-        </w:rPr>
-        <w:t xml:space="preserve"> וגם ב-</w:t>
-      </w:r>
-      <w:r>
-        <w:t>diff</w:t>
-      </w:r>
-      <w:r>
-        <w:rPr>
-          <w:rFonts w:hint="cs"/>
-          <w:rtl/>
-        </w:rPr>
-        <w:t xml:space="preserve"> רק כי הן קשות לסיווג.</w:t>
+        <w:t>תקצר את הזמן בו נבדקים יכולים להגיב.</w:t>
       </w:r>
     </w:p>
     <w:p>
@@ -9111,7 +9097,21 @@
           <w:rFonts w:hint="cs"/>
           <w:rtl/>
         </w:rPr>
-        <w:t xml:space="preserve">לוודא שעברת כל כל הצ'ק ליסט של הרצת ניסוי ב: </w:t>
+        <w:t xml:space="preserve">לוודא שעברת </w:t>
+      </w:r>
+      <w:r>
+        <w:rPr>
+          <w:rFonts w:hint="cs"/>
+          <w:rtl/>
+        </w:rPr>
+        <w:t>ע</w:t>
+      </w:r>
+      <w:r>
+        <w:rPr>
+          <w:rFonts w:hint="cs"/>
+          <w:rtl/>
+        </w:rPr>
+        <w:t xml:space="preserve">ל כל הצ'ק ליסט של הרצת ניסוי ב: </w:t>
       </w:r>
       <w:r>
         <w:t> </w:t>
@@ -9129,7 +9129,88 @@
         <w:t> on to chapter 4 (Running an Experiment).</w:t>
       </w:r>
     </w:p>
+    <w:p>
+      <w:pPr>
+        <w:pStyle w:val="NoSpacing"/>
+        <w:numPr>
+          <w:ilvl w:val="0"/>
+          <w:numId w:val="1"/>
+        </w:numPr>
+      </w:pPr>
+      <w:r>
+        <w:rPr>
+          <w:rFonts w:hint="cs"/>
+          <w:rtl/>
+        </w:rPr>
+        <w:t>תוודא שלנבדקים אין בעיית כתפיים.</w:t>
+      </w:r>
+    </w:p>
     <w:p/>
+    <w:p>
+      <w:pPr>
+        <w:pStyle w:val="NoSpacing"/>
+        <w:numPr>
+          <w:ilvl w:val="0"/>
+          <w:numId w:val="1"/>
+        </w:numPr>
+      </w:pPr>
+      <w:r>
+        <w:rPr>
+          <w:rFonts w:hint="cs"/>
+          <w:rtl/>
+        </w:rPr>
+        <w:t>בניתוח תבדוק אם יש מילים שנוטות לעורר סטיה ב-</w:t>
+      </w:r>
+      <w:r>
+        <w:rPr>
+          <w:rFonts w:hint="cs"/>
+        </w:rPr>
+        <w:t>X</w:t>
+      </w:r>
+      <w:r>
+        <w:rPr>
+          <w:rFonts w:hint="cs"/>
+          <w:rtl/>
+        </w:rPr>
+        <w:t xml:space="preserve"> (התלבטות בין תשובות) גם ב-</w:t>
+      </w:r>
+      <w:r>
+        <w:t>same</w:t>
+      </w:r>
+      <w:r>
+        <w:rPr>
+          <w:rFonts w:hint="cs"/>
+          <w:rtl/>
+        </w:rPr>
+        <w:t xml:space="preserve"> וגם ב-</w:t>
+      </w:r>
+      <w:r>
+        <w:t>diff</w:t>
+      </w:r>
+      <w:r>
+        <w:rPr>
+          <w:rFonts w:hint="cs"/>
+          <w:rtl/>
+        </w:rPr>
+        <w:t xml:space="preserve"> רק כי הן קשות לסיווג.</w:t>
+      </w:r>
+    </w:p>
+    <w:p>
+      <w:pPr>
+        <w:pStyle w:val="NoSpacing"/>
+        <w:numPr>
+          <w:ilvl w:val="0"/>
+          <w:numId w:val="1"/>
+        </w:numPr>
+      </w:pPr>
+      <w:r>
+        <w:rPr>
+          <w:rFonts w:hint="cs"/>
+          <w:rtl/>
+        </w:rPr>
+        <w:t>לבדוק האם בעיה בתזמונים של מסיכות 2 ו-3 קורת אחרי כל בלוק.</w:t>
+      </w:r>
+    </w:p>
     <w:p>
       <w:pPr>
         <w:pStyle w:val="ListParagraph"/>

</xml_diff>

<commit_message>
Updated SOP | changed param names
</commit_message>
<xml_diff>
--- a/development/main.docx
+++ b/development/main.docx
@@ -132,9 +132,11 @@
         </w:rPr>
         <w:t xml:space="preserve">זה נובע מהצורה בה </w:t>
       </w:r>
+      <w:proofErr w:type="spellStart"/>
       <w:r>
         <w:t>saveToFile</w:t>
       </w:r>
+      <w:proofErr w:type="spellEnd"/>
       <w:r>
         <w:rPr>
           <w:rFonts w:hint="cs"/>
@@ -443,9 +445,11 @@
         </w:rPr>
         <w:t xml:space="preserve">עדכנו את הרזולוציה בקובץ </w:t>
       </w:r>
+      <w:proofErr w:type="spellStart"/>
       <w:r>
         <w:t>touch_plane_setup.m</w:t>
       </w:r>
+      <w:proofErr w:type="spellEnd"/>
       <w:r>
         <w:rPr>
           <w:rFonts w:hint="cs"/>
@@ -453,6 +457,7 @@
         </w:rPr>
         <w:t xml:space="preserve"> בכל מקום בו מופיע: </w:t>
       </w:r>
+      <w:proofErr w:type="spellStart"/>
       <w:r>
         <w:rPr>
           <w:rFonts w:ascii="Courier New" w:eastAsiaTheme="minorHAnsi" w:hAnsi="Courier New" w:cs="Courier New"/>
@@ -462,7 +467,19 @@
           <w:sz w:val="14"/>
           <w:szCs w:val="14"/>
         </w:rPr>
-        <w:t>defaultanswer=</w:t>
+        <w:t>defaultanswer</w:t>
+      </w:r>
+      <w:proofErr w:type="spellEnd"/>
+      <w:r>
+        <w:rPr>
+          <w:rFonts w:ascii="Courier New" w:eastAsiaTheme="minorHAnsi" w:hAnsi="Courier New" w:cs="Courier New"/>
+          <w:b/>
+          <w:bCs/>
+          <w:color w:val="000000"/>
+          <w:sz w:val="14"/>
+          <w:szCs w:val="14"/>
+        </w:rPr>
+        <w:t>=</w:t>
       </w:r>
       <w:r>
         <w:rPr>
@@ -562,9 +579,11 @@
         </w:rPr>
         <w:t>הוסף מילים רצויות ל-</w:t>
       </w:r>
+      <w:proofErr w:type="spellStart"/>
       <w:r>
         <w:t>word_freq_list</w:t>
       </w:r>
+      <w:proofErr w:type="spellEnd"/>
       <w:r>
         <w:rPr>
           <w:rFonts w:hint="cs"/>
@@ -599,7 +618,23 @@
           <w:rFonts w:hint="cs"/>
           <w:rtl/>
         </w:rPr>
-        <w:t xml:space="preserve"> לפחות 10 למליון.</w:t>
+        <w:t xml:space="preserve"> לפחות 10 </w:t>
+      </w:r>
+      <w:proofErr w:type="spellStart"/>
+      <w:r>
+        <w:rPr>
+          <w:rFonts w:hint="cs"/>
+          <w:rtl/>
+        </w:rPr>
+        <w:t>למליון</w:t>
+      </w:r>
+      <w:proofErr w:type="spellEnd"/>
+      <w:r>
+        <w:rPr>
+          <w:rFonts w:hint="cs"/>
+          <w:rtl/>
+        </w:rPr>
+        <w:t>.</w:t>
       </w:r>
     </w:p>
     <w:p>
@@ -636,9 +671,11 @@
         </w:rPr>
         <w:t xml:space="preserve"> באמצעות </w:t>
       </w:r>
+      <w:proofErr w:type="spellStart"/>
       <w:r>
         <w:t>genWordsLists.m</w:t>
       </w:r>
+      <w:proofErr w:type="spellEnd"/>
       <w:r>
         <w:rPr>
           <w:rFonts w:hint="cs"/>
@@ -679,9 +716,11 @@
         </w:rPr>
         <w:t xml:space="preserve">הרץ את </w:t>
       </w:r>
+      <w:proofErr w:type="spellStart"/>
       <w:r>
         <w:t>genTrialLists</w:t>
       </w:r>
+      <w:proofErr w:type="spellEnd"/>
       <w:r>
         <w:rPr>
           <w:rFonts w:hint="cs"/>
@@ -689,9 +728,11 @@
         </w:rPr>
         <w:t xml:space="preserve"> שב-</w:t>
       </w:r>
+      <w:proofErr w:type="spellStart"/>
       <w:r>
         <w:t>experiment.m</w:t>
       </w:r>
+      <w:proofErr w:type="spellEnd"/>
       <w:r>
         <w:rPr>
           <w:rFonts w:hint="cs"/>
@@ -820,9 +861,11 @@
         </w:rPr>
         <w:t>ב-</w:t>
       </w:r>
+      <w:proofErr w:type="spellStart"/>
       <w:r>
         <w:t>genWordsLists.m</w:t>
       </w:r>
+      <w:proofErr w:type="spellEnd"/>
       <w:r>
         <w:rPr>
           <w:rFonts w:hint="cs"/>
@@ -873,6 +916,7 @@
           <w:szCs w:val="10"/>
         </w:rPr>
       </w:pPr>
+      <w:proofErr w:type="spellStart"/>
       <w:r>
         <w:rPr>
           <w:rFonts w:ascii="Courier New" w:eastAsiaTheme="minorHAnsi" w:hAnsi="Courier New" w:cs="Courier New"/>
@@ -884,6 +928,7 @@
         </w:rPr>
         <w:t>word_freq_list</w:t>
       </w:r>
+      <w:proofErr w:type="spellEnd"/>
     </w:p>
     <w:p>
       <w:pPr>
@@ -896,6 +941,7 @@
           <w:szCs w:val="10"/>
         </w:rPr>
       </w:pPr>
+      <w:proofErr w:type="spellStart"/>
       <w:r>
         <w:rPr>
           <w:rFonts w:ascii="Courier New" w:eastAsiaTheme="minorHAnsi" w:hAnsi="Courier New" w:cs="Courier New"/>
@@ -908,6 +954,7 @@
         <w:lastRenderedPageBreak/>
         <w:t>nat_primes</w:t>
       </w:r>
+      <w:proofErr w:type="spellEnd"/>
     </w:p>
     <w:p>
       <w:pPr>
@@ -920,6 +967,7 @@
           <w:szCs w:val="10"/>
         </w:rPr>
       </w:pPr>
+      <w:proofErr w:type="spellStart"/>
       <w:r>
         <w:rPr>
           <w:rFonts w:ascii="Courier New" w:eastAsiaTheme="minorHAnsi" w:hAnsi="Courier New" w:cs="Courier New"/>
@@ -931,6 +979,7 @@
         </w:rPr>
         <w:t>art_primes</w:t>
       </w:r>
+      <w:proofErr w:type="spellEnd"/>
     </w:p>
     <w:p>
       <w:pPr>
@@ -943,6 +992,7 @@
           <w:szCs w:val="10"/>
         </w:rPr>
       </w:pPr>
+      <w:proofErr w:type="spellStart"/>
       <w:r>
         <w:rPr>
           <w:rFonts w:ascii="Courier New" w:eastAsiaTheme="minorHAnsi" w:hAnsi="Courier New" w:cs="Courier New"/>
@@ -954,6 +1004,7 @@
         </w:rPr>
         <w:t>art_targets</w:t>
       </w:r>
+      <w:proofErr w:type="spellEnd"/>
     </w:p>
     <w:p>
       <w:pPr>
@@ -966,6 +1017,7 @@
           <w:szCs w:val="10"/>
         </w:rPr>
       </w:pPr>
+      <w:proofErr w:type="spellStart"/>
       <w:r>
         <w:rPr>
           <w:rFonts w:ascii="Courier New" w:eastAsiaTheme="minorHAnsi" w:hAnsi="Courier New" w:cs="Courier New"/>
@@ -977,6 +1029,7 @@
         </w:rPr>
         <w:t>nat_targets</w:t>
       </w:r>
+      <w:proofErr w:type="spellEnd"/>
     </w:p>
     <w:p>
       <w:pPr>
@@ -991,9 +1044,11 @@
         </w:rPr>
         <w:t>ב-</w:t>
       </w:r>
+      <w:proofErr w:type="spellStart"/>
       <w:r>
         <w:t>initconstants.m</w:t>
       </w:r>
+      <w:proofErr w:type="spellEnd"/>
       <w:r>
         <w:rPr>
           <w:rFonts w:hint="cs"/>
@@ -1192,9 +1247,11 @@
         </w:rPr>
         <w:t>ב-</w:t>
       </w:r>
+      <w:proofErr w:type="spellStart"/>
       <w:r>
         <w:t>genTrialLists.m</w:t>
       </w:r>
+      <w:proofErr w:type="spellEnd"/>
       <w:r>
         <w:rPr>
           <w:rFonts w:hint="cs"/>
@@ -1248,8 +1305,21 @@
           <w:sz w:val="14"/>
           <w:szCs w:val="14"/>
         </w:rPr>
-        <w:t>/practice_trials</w:t>
-      </w:r>
+        <w:t>/</w:t>
+      </w:r>
+      <w:proofErr w:type="spellStart"/>
+      <w:r>
+        <w:rPr>
+          <w:rFonts w:ascii="Courier New" w:eastAsiaTheme="minorHAnsi" w:hAnsi="Courier New" w:cs="Courier New"/>
+          <w:b/>
+          <w:bCs/>
+          <w:color w:val="A020F0"/>
+          <w:sz w:val="14"/>
+          <w:szCs w:val="14"/>
+        </w:rPr>
+        <w:t>practice_trials</w:t>
+      </w:r>
+      <w:proofErr w:type="spellEnd"/>
       <w:r>
         <w:rPr>
           <w:rFonts w:hint="cs"/>
@@ -1280,8 +1350,13 @@
         </w:rPr>
         <w:t xml:space="preserve">, ושנה את הזימון של פונקציה הבאה כך שתקבל: </w:t>
       </w:r>
-      <w:r>
-        <w:t>newTrials(1,1)</w:t>
+      <w:proofErr w:type="spellStart"/>
+      <w:r>
+        <w:t>newTrials</w:t>
+      </w:r>
+      <w:proofErr w:type="spellEnd"/>
+      <w:r>
+        <w:t>(1,1)</w:t>
       </w:r>
       <w:r>
         <w:rPr>
@@ -1304,9 +1379,11 @@
         </w:rPr>
         <w:t xml:space="preserve">את </w:t>
       </w:r>
+      <w:proofErr w:type="spellStart"/>
       <w:r>
         <w:t>genTrialLists</w:t>
       </w:r>
+      <w:proofErr w:type="spellEnd"/>
       <w:r>
         <w:rPr>
           <w:rFonts w:hint="cs"/>
@@ -1314,9 +1391,11 @@
         </w:rPr>
         <w:t xml:space="preserve"> ב-</w:t>
       </w:r>
+      <w:proofErr w:type="spellStart"/>
       <w:r>
         <w:t>experiment.m</w:t>
       </w:r>
+      <w:proofErr w:type="spellEnd"/>
       <w:r>
         <w:rPr>
           <w:rFonts w:hint="cs"/>
@@ -1324,9 +1403,11 @@
         </w:rPr>
         <w:t xml:space="preserve"> כש-</w:t>
       </w:r>
+      <w:proofErr w:type="spellStart"/>
       <w:r>
         <w:t>num_trial_lists</w:t>
       </w:r>
+      <w:proofErr w:type="spellEnd"/>
       <w:r>
         <w:rPr>
           <w:rFonts w:hint="cs"/>
@@ -1542,6 +1623,7 @@
         </w:rPr>
         <w:t>סדר העמודות צריך להיות לפי סדר השורות ב-</w:t>
       </w:r>
+      <w:proofErr w:type="spellStart"/>
       <w:r>
         <w:t>word_fre</w:t>
       </w:r>
@@ -1551,6 +1633,7 @@
       <w:r>
         <w:t>_list</w:t>
       </w:r>
+      <w:proofErr w:type="spellEnd"/>
       <w:r>
         <w:rPr>
           <w:rFonts w:hint="cs"/>
@@ -1671,9 +1754,11 @@
         </w:rPr>
         <w:t>סדר העמודות צריך להיות לפי סדר השורות ב-</w:t>
       </w:r>
+      <w:proofErr w:type="spellStart"/>
       <w:r>
         <w:t>word_freq_list</w:t>
       </w:r>
+      <w:proofErr w:type="spellEnd"/>
       <w:r>
         <w:rPr>
           <w:rFonts w:hint="cs"/>
@@ -1833,9 +1918,11 @@
         </w:rPr>
         <w:t>סדר העמודות צריך להיות לפי סדר השורות ב-</w:t>
       </w:r>
+      <w:proofErr w:type="spellStart"/>
       <w:r>
         <w:t>word_freq_list</w:t>
       </w:r>
+      <w:proofErr w:type="spellEnd"/>
       <w:r>
         <w:rPr>
           <w:rFonts w:hint="cs"/>
@@ -1946,9 +2033,11 @@
         </w:rPr>
         <w:t>סדר העמודות צריך להיות לפי סדר השורות ב-</w:t>
       </w:r>
+      <w:proofErr w:type="spellStart"/>
       <w:r>
         <w:t>word_freq_list</w:t>
       </w:r>
+      <w:proofErr w:type="spellEnd"/>
       <w:r>
         <w:rPr>
           <w:rFonts w:hint="cs"/>
@@ -2042,7 +2131,27 @@
           <w:szCs w:val="16"/>
           <w:rtl/>
         </w:rPr>
-        <w:t>יש סקריפט של מטלאב שעושה זאת אוטומטית ונועד להחליף קובץ זה.</w:t>
+        <w:t xml:space="preserve">יש סקריפט של </w:t>
+      </w:r>
+      <w:proofErr w:type="spellStart"/>
+      <w:r>
+        <w:rPr>
+          <w:rFonts w:hint="cs"/>
+          <w:sz w:val="16"/>
+          <w:szCs w:val="16"/>
+          <w:rtl/>
+        </w:rPr>
+        <w:t>מטלאב</w:t>
+      </w:r>
+      <w:proofErr w:type="spellEnd"/>
+      <w:r>
+        <w:rPr>
+          <w:rFonts w:hint="cs"/>
+          <w:sz w:val="16"/>
+          <w:szCs w:val="16"/>
+          <w:rtl/>
+        </w:rPr>
+        <w:t xml:space="preserve"> שעושה זאת אוטומטית ונועד להחליף קובץ זה.</w:t>
       </w:r>
     </w:p>
     <w:p>
@@ -2067,9 +2176,11 @@
           <w:rtl/>
         </w:rPr>
       </w:pPr>
+      <w:proofErr w:type="spellStart"/>
       <w:r>
         <w:t>makeMasks</w:t>
       </w:r>
+      <w:proofErr w:type="spellEnd"/>
     </w:p>
     <w:p>
       <w:pPr>
@@ -2177,9 +2288,11 @@
           <w:rtl/>
         </w:rPr>
       </w:pPr>
+      <w:proofErr w:type="spellStart"/>
       <w:r>
         <w:t>newTrials</w:t>
       </w:r>
+      <w:proofErr w:type="spellEnd"/>
     </w:p>
     <w:p>
       <w:pPr>
@@ -2510,9 +2623,11 @@
         </w:rPr>
         <w:t xml:space="preserve"> לא חולק אותיות עם </w:t>
       </w:r>
+      <w:proofErr w:type="spellStart"/>
       <w:r>
         <w:t>dist</w:t>
       </w:r>
+      <w:proofErr w:type="spellEnd"/>
       <w:r>
         <w:rPr>
           <w:rFonts w:hint="cs"/>
@@ -2564,9 +2679,11 @@
           <w:rtl/>
         </w:rPr>
       </w:pPr>
+      <w:proofErr w:type="spellStart"/>
       <w:r>
         <w:t>n_words_to_use</w:t>
       </w:r>
+      <w:proofErr w:type="spellEnd"/>
       <w:r>
         <w:rPr>
           <w:rFonts w:hint="cs"/>
@@ -2782,9 +2899,11 @@
           <w:rtl/>
         </w:rPr>
       </w:pPr>
+      <w:proofErr w:type="spellStart"/>
       <w:r>
         <w:t>showCategor</w:t>
       </w:r>
+      <w:proofErr w:type="spellEnd"/>
     </w:p>
     <w:p>
       <w:pPr>
@@ -2822,9 +2941,11 @@
           <w:rtl/>
         </w:rPr>
       </w:pPr>
+      <w:proofErr w:type="spellStart"/>
       <w:r>
         <w:t>getTraj</w:t>
       </w:r>
+      <w:proofErr w:type="spellEnd"/>
     </w:p>
     <w:p>
       <w:pPr>
@@ -2919,9 +3040,11 @@
           <w:rtl/>
         </w:rPr>
       </w:pPr>
+      <w:proofErr w:type="spellStart"/>
       <w:r>
         <w:t>getAns</w:t>
       </w:r>
+      <w:proofErr w:type="spellEnd"/>
     </w:p>
     <w:p>
       <w:pPr>
@@ -2937,9 +3060,11 @@
         </w:rPr>
         <w:t>מקבל סוג שאלה (</w:t>
       </w:r>
+      <w:proofErr w:type="spellStart"/>
       <w:r>
         <w:t>recog</w:t>
       </w:r>
+      <w:proofErr w:type="spellEnd"/>
       <w:r>
         <w:rPr>
           <w:rFonts w:hint="cs"/>
@@ -2947,9 +3072,11 @@
         </w:rPr>
         <w:t xml:space="preserve">, </w:t>
       </w:r>
+      <w:proofErr w:type="spellStart"/>
       <w:r>
         <w:t>categ</w:t>
       </w:r>
+      <w:proofErr w:type="spellEnd"/>
       <w:r>
         <w:rPr>
           <w:rFonts w:hint="cs"/>
@@ -2996,9 +3123,11 @@
           <w:rtl/>
         </w:rPr>
       </w:pPr>
+      <w:proofErr w:type="spellStart"/>
       <w:r>
         <w:t>saveToFile</w:t>
       </w:r>
+      <w:proofErr w:type="spellEnd"/>
     </w:p>
     <w:p>
       <w:pPr>
@@ -3152,9 +3281,11 @@
         </w:rPr>
         <w:t>ב-</w:t>
       </w:r>
+      <w:proofErr w:type="spellStart"/>
       <w:r>
         <w:t>showFixation</w:t>
       </w:r>
+      <w:proofErr w:type="spellEnd"/>
       <w:r>
         <w:rPr>
           <w:rFonts w:hint="cs"/>
@@ -3347,7 +3478,31 @@
           <w:sz w:val="12"/>
           <w:szCs w:val="12"/>
         </w:rPr>
-        <w:t>trials = getTrials()</w:t>
+        <w:t xml:space="preserve">trials = </w:t>
+      </w:r>
+      <w:proofErr w:type="spellStart"/>
+      <w:r>
+        <w:rPr>
+          <w:rFonts w:ascii="Courier New" w:eastAsiaTheme="minorHAnsi" w:hAnsi="Courier New" w:cs="Courier New"/>
+          <w:b/>
+          <w:bCs/>
+          <w:color w:val="000000"/>
+          <w:sz w:val="12"/>
+          <w:szCs w:val="12"/>
+        </w:rPr>
+        <w:t>getTrials</w:t>
+      </w:r>
+      <w:proofErr w:type="spellEnd"/>
+      <w:r>
+        <w:rPr>
+          <w:rFonts w:ascii="Courier New" w:eastAsiaTheme="minorHAnsi" w:hAnsi="Courier New" w:cs="Courier New"/>
+          <w:b/>
+          <w:bCs/>
+          <w:color w:val="000000"/>
+          <w:sz w:val="12"/>
+          <w:szCs w:val="12"/>
+        </w:rPr>
+        <w:t>()</w:t>
       </w:r>
       <w:r>
         <w:rPr>
@@ -3390,22 +3545,9 @@
           <w:sz w:val="14"/>
           <w:szCs w:val="14"/>
         </w:rPr>
-        <w:t xml:space="preserve"> BLACK_SCREEN WHITE_SCREEN;</w:t>
-      </w:r>
-    </w:p>
-    <w:p>
-      <w:pPr>
-        <w:autoSpaceDE w:val="0"/>
-        <w:autoSpaceDN w:val="0"/>
-        <w:adjustRightInd w:val="0"/>
-        <w:ind w:left="720"/>
-        <w:rPr>
-          <w:rFonts w:ascii="Courier New" w:eastAsiaTheme="minorHAnsi" w:hAnsi="Courier New" w:cs="Courier New"/>
-          <w:sz w:val="10"/>
-          <w:szCs w:val="10"/>
-          <w:rtl/>
-        </w:rPr>
-      </w:pPr>
+        <w:t xml:space="preserve"> BLACK_SCREEN WHITE_</w:t>
+      </w:r>
+      <w:proofErr w:type="gramStart"/>
       <w:r>
         <w:rPr>
           <w:rFonts w:ascii="Courier New" w:eastAsiaTheme="minorHAnsi" w:hAnsi="Courier New" w:cs="Courier New"/>
@@ -3415,8 +3557,23 @@
           <w:sz w:val="14"/>
           <w:szCs w:val="14"/>
         </w:rPr>
-        <w:t xml:space="preserve">        trials.mask1 = repmat(</w:t>
-      </w:r>
+        <w:t>SCREEN;</w:t>
+      </w:r>
+      <w:proofErr w:type="gramEnd"/>
+    </w:p>
+    <w:p>
+      <w:pPr>
+        <w:autoSpaceDE w:val="0"/>
+        <w:autoSpaceDN w:val="0"/>
+        <w:adjustRightInd w:val="0"/>
+        <w:ind w:left="720"/>
+        <w:rPr>
+          <w:rFonts w:ascii="Courier New" w:eastAsiaTheme="minorHAnsi" w:hAnsi="Courier New" w:cs="Courier New"/>
+          <w:sz w:val="10"/>
+          <w:szCs w:val="10"/>
+          <w:rtl/>
+        </w:rPr>
+      </w:pPr>
       <w:r>
         <w:rPr>
           <w:rFonts w:ascii="Courier New" w:eastAsiaTheme="minorHAnsi" w:hAnsi="Courier New" w:cs="Courier New"/>
@@ -3426,8 +3583,9 @@
           <w:sz w:val="14"/>
           <w:szCs w:val="14"/>
         </w:rPr>
-        <w:t>WHITE</w:t>
-      </w:r>
+        <w:t xml:space="preserve">        </w:t>
+      </w:r>
+      <w:proofErr w:type="gramStart"/>
       <w:r>
         <w:rPr>
           <w:rFonts w:ascii="Courier New" w:eastAsiaTheme="minorHAnsi" w:hAnsi="Courier New" w:cs="Courier New"/>
@@ -3437,21 +3595,9 @@
           <w:sz w:val="14"/>
           <w:szCs w:val="14"/>
         </w:rPr>
-        <w:t>_SCREEN,height(trials),1);</w:t>
-      </w:r>
-    </w:p>
-    <w:p>
-      <w:pPr>
-        <w:autoSpaceDE w:val="0"/>
-        <w:autoSpaceDN w:val="0"/>
-        <w:adjustRightInd w:val="0"/>
-        <w:ind w:left="720"/>
-        <w:rPr>
-          <w:rFonts w:ascii="Courier New" w:eastAsiaTheme="minorHAnsi" w:hAnsi="Courier New" w:cs="Courier New"/>
-          <w:sz w:val="10"/>
-          <w:szCs w:val="10"/>
-        </w:rPr>
-      </w:pPr>
+        <w:t>trials.mask</w:t>
+      </w:r>
+      <w:proofErr w:type="gramEnd"/>
       <w:r>
         <w:rPr>
           <w:rFonts w:ascii="Courier New" w:eastAsiaTheme="minorHAnsi" w:hAnsi="Courier New" w:cs="Courier New"/>
@@ -3461,8 +3607,9 @@
           <w:sz w:val="14"/>
           <w:szCs w:val="14"/>
         </w:rPr>
-        <w:t xml:space="preserve">        trials.mask2 = repmat(</w:t>
-      </w:r>
+        <w:t xml:space="preserve">1 = </w:t>
+      </w:r>
+      <w:proofErr w:type="spellStart"/>
       <w:r>
         <w:rPr>
           <w:rFonts w:ascii="Courier New" w:eastAsiaTheme="minorHAnsi" w:hAnsi="Courier New" w:cs="Courier New"/>
@@ -3472,8 +3619,9 @@
           <w:sz w:val="14"/>
           <w:szCs w:val="14"/>
         </w:rPr>
-        <w:t>BLACK</w:t>
-      </w:r>
+        <w:t>repmat</w:t>
+      </w:r>
+      <w:proofErr w:type="spellEnd"/>
       <w:r>
         <w:rPr>
           <w:rFonts w:ascii="Courier New" w:eastAsiaTheme="minorHAnsi" w:hAnsi="Courier New" w:cs="Courier New"/>
@@ -3483,21 +3631,9 @@
           <w:sz w:val="14"/>
           <w:szCs w:val="14"/>
         </w:rPr>
-        <w:t>_SCREEN,height(trials),1);</w:t>
-      </w:r>
-    </w:p>
-    <w:p>
-      <w:pPr>
-        <w:autoSpaceDE w:val="0"/>
-        <w:autoSpaceDN w:val="0"/>
-        <w:adjustRightInd w:val="0"/>
-        <w:ind w:left="720"/>
-        <w:rPr>
-          <w:rFonts w:ascii="Courier New" w:eastAsiaTheme="minorHAnsi" w:hAnsi="Courier New" w:cs="Courier New"/>
-          <w:sz w:val="10"/>
-          <w:szCs w:val="10"/>
-        </w:rPr>
-      </w:pPr>
+        <w:t>(</w:t>
+      </w:r>
+      <w:proofErr w:type="spellStart"/>
       <w:r>
         <w:rPr>
           <w:rFonts w:ascii="Courier New" w:eastAsiaTheme="minorHAnsi" w:hAnsi="Courier New" w:cs="Courier New"/>
@@ -3507,7 +3643,7 @@
           <w:sz w:val="14"/>
           <w:szCs w:val="14"/>
         </w:rPr>
-        <w:t xml:space="preserve">        trials.mask3 = repmat(</w:t>
+        <w:t>WHITE</w:t>
       </w:r>
       <w:r>
         <w:rPr>
@@ -3518,8 +3654,9 @@
           <w:sz w:val="14"/>
           <w:szCs w:val="14"/>
         </w:rPr>
-        <w:t>BLACK</w:t>
-      </w:r>
+        <w:t>_SCREEN,height</w:t>
+      </w:r>
+      <w:proofErr w:type="spellEnd"/>
       <w:r>
         <w:rPr>
           <w:rFonts w:ascii="Courier New" w:eastAsiaTheme="minorHAnsi" w:hAnsi="Courier New" w:cs="Courier New"/>
@@ -3529,7 +3666,221 @@
           <w:sz w:val="14"/>
           <w:szCs w:val="14"/>
         </w:rPr>
-        <w:t>_SCREEN,height(trials),1);</w:t>
+        <w:t>(trials),1);</w:t>
+      </w:r>
+    </w:p>
+    <w:p>
+      <w:pPr>
+        <w:autoSpaceDE w:val="0"/>
+        <w:autoSpaceDN w:val="0"/>
+        <w:adjustRightInd w:val="0"/>
+        <w:ind w:left="720"/>
+        <w:rPr>
+          <w:rFonts w:ascii="Courier New" w:eastAsiaTheme="minorHAnsi" w:hAnsi="Courier New" w:cs="Courier New"/>
+          <w:sz w:val="10"/>
+          <w:szCs w:val="10"/>
+        </w:rPr>
+      </w:pPr>
+      <w:r>
+        <w:rPr>
+          <w:rFonts w:ascii="Courier New" w:eastAsiaTheme="minorHAnsi" w:hAnsi="Courier New" w:cs="Courier New"/>
+          <w:b/>
+          <w:bCs/>
+          <w:color w:val="000000"/>
+          <w:sz w:val="14"/>
+          <w:szCs w:val="14"/>
+        </w:rPr>
+        <w:t xml:space="preserve">        </w:t>
+      </w:r>
+      <w:proofErr w:type="gramStart"/>
+      <w:r>
+        <w:rPr>
+          <w:rFonts w:ascii="Courier New" w:eastAsiaTheme="minorHAnsi" w:hAnsi="Courier New" w:cs="Courier New"/>
+          <w:b/>
+          <w:bCs/>
+          <w:color w:val="000000"/>
+          <w:sz w:val="14"/>
+          <w:szCs w:val="14"/>
+        </w:rPr>
+        <w:t>trials.mask</w:t>
+      </w:r>
+      <w:proofErr w:type="gramEnd"/>
+      <w:r>
+        <w:rPr>
+          <w:rFonts w:ascii="Courier New" w:eastAsiaTheme="minorHAnsi" w:hAnsi="Courier New" w:cs="Courier New"/>
+          <w:b/>
+          <w:bCs/>
+          <w:color w:val="000000"/>
+          <w:sz w:val="14"/>
+          <w:szCs w:val="14"/>
+        </w:rPr>
+        <w:t xml:space="preserve">2 = </w:t>
+      </w:r>
+      <w:proofErr w:type="spellStart"/>
+      <w:r>
+        <w:rPr>
+          <w:rFonts w:ascii="Courier New" w:eastAsiaTheme="minorHAnsi" w:hAnsi="Courier New" w:cs="Courier New"/>
+          <w:b/>
+          <w:bCs/>
+          <w:color w:val="000000"/>
+          <w:sz w:val="14"/>
+          <w:szCs w:val="14"/>
+        </w:rPr>
+        <w:t>repmat</w:t>
+      </w:r>
+      <w:proofErr w:type="spellEnd"/>
+      <w:r>
+        <w:rPr>
+          <w:rFonts w:ascii="Courier New" w:eastAsiaTheme="minorHAnsi" w:hAnsi="Courier New" w:cs="Courier New"/>
+          <w:b/>
+          <w:bCs/>
+          <w:color w:val="000000"/>
+          <w:sz w:val="14"/>
+          <w:szCs w:val="14"/>
+        </w:rPr>
+        <w:t>(</w:t>
+      </w:r>
+      <w:proofErr w:type="spellStart"/>
+      <w:r>
+        <w:rPr>
+          <w:rFonts w:ascii="Courier New" w:eastAsiaTheme="minorHAnsi" w:hAnsi="Courier New" w:cs="Courier New"/>
+          <w:b/>
+          <w:bCs/>
+          <w:color w:val="000000"/>
+          <w:sz w:val="14"/>
+          <w:szCs w:val="14"/>
+        </w:rPr>
+        <w:t>BLACK</w:t>
+      </w:r>
+      <w:r>
+        <w:rPr>
+          <w:rFonts w:ascii="Courier New" w:eastAsiaTheme="minorHAnsi" w:hAnsi="Courier New" w:cs="Courier New"/>
+          <w:b/>
+          <w:bCs/>
+          <w:color w:val="000000"/>
+          <w:sz w:val="14"/>
+          <w:szCs w:val="14"/>
+        </w:rPr>
+        <w:t>_SCREEN,height</w:t>
+      </w:r>
+      <w:proofErr w:type="spellEnd"/>
+      <w:r>
+        <w:rPr>
+          <w:rFonts w:ascii="Courier New" w:eastAsiaTheme="minorHAnsi" w:hAnsi="Courier New" w:cs="Courier New"/>
+          <w:b/>
+          <w:bCs/>
+          <w:color w:val="000000"/>
+          <w:sz w:val="14"/>
+          <w:szCs w:val="14"/>
+        </w:rPr>
+        <w:t>(trials),1);</w:t>
+      </w:r>
+    </w:p>
+    <w:p>
+      <w:pPr>
+        <w:autoSpaceDE w:val="0"/>
+        <w:autoSpaceDN w:val="0"/>
+        <w:adjustRightInd w:val="0"/>
+        <w:ind w:left="720"/>
+        <w:rPr>
+          <w:rFonts w:ascii="Courier New" w:eastAsiaTheme="minorHAnsi" w:hAnsi="Courier New" w:cs="Courier New"/>
+          <w:sz w:val="10"/>
+          <w:szCs w:val="10"/>
+        </w:rPr>
+      </w:pPr>
+      <w:r>
+        <w:rPr>
+          <w:rFonts w:ascii="Courier New" w:eastAsiaTheme="minorHAnsi" w:hAnsi="Courier New" w:cs="Courier New"/>
+          <w:b/>
+          <w:bCs/>
+          <w:color w:val="000000"/>
+          <w:sz w:val="14"/>
+          <w:szCs w:val="14"/>
+        </w:rPr>
+        <w:t xml:space="preserve">        </w:t>
+      </w:r>
+      <w:proofErr w:type="gramStart"/>
+      <w:r>
+        <w:rPr>
+          <w:rFonts w:ascii="Courier New" w:eastAsiaTheme="minorHAnsi" w:hAnsi="Courier New" w:cs="Courier New"/>
+          <w:b/>
+          <w:bCs/>
+          <w:color w:val="000000"/>
+          <w:sz w:val="14"/>
+          <w:szCs w:val="14"/>
+        </w:rPr>
+        <w:t>trials.mask</w:t>
+      </w:r>
+      <w:proofErr w:type="gramEnd"/>
+      <w:r>
+        <w:rPr>
+          <w:rFonts w:ascii="Courier New" w:eastAsiaTheme="minorHAnsi" w:hAnsi="Courier New" w:cs="Courier New"/>
+          <w:b/>
+          <w:bCs/>
+          <w:color w:val="000000"/>
+          <w:sz w:val="14"/>
+          <w:szCs w:val="14"/>
+        </w:rPr>
+        <w:t xml:space="preserve">3 = </w:t>
+      </w:r>
+      <w:proofErr w:type="spellStart"/>
+      <w:r>
+        <w:rPr>
+          <w:rFonts w:ascii="Courier New" w:eastAsiaTheme="minorHAnsi" w:hAnsi="Courier New" w:cs="Courier New"/>
+          <w:b/>
+          <w:bCs/>
+          <w:color w:val="000000"/>
+          <w:sz w:val="14"/>
+          <w:szCs w:val="14"/>
+        </w:rPr>
+        <w:t>repmat</w:t>
+      </w:r>
+      <w:proofErr w:type="spellEnd"/>
+      <w:r>
+        <w:rPr>
+          <w:rFonts w:ascii="Courier New" w:eastAsiaTheme="minorHAnsi" w:hAnsi="Courier New" w:cs="Courier New"/>
+          <w:b/>
+          <w:bCs/>
+          <w:color w:val="000000"/>
+          <w:sz w:val="14"/>
+          <w:szCs w:val="14"/>
+        </w:rPr>
+        <w:t>(</w:t>
+      </w:r>
+      <w:proofErr w:type="spellStart"/>
+      <w:r>
+        <w:rPr>
+          <w:rFonts w:ascii="Courier New" w:eastAsiaTheme="minorHAnsi" w:hAnsi="Courier New" w:cs="Courier New"/>
+          <w:b/>
+          <w:bCs/>
+          <w:color w:val="000000"/>
+          <w:sz w:val="14"/>
+          <w:szCs w:val="14"/>
+        </w:rPr>
+        <w:t>BLACK</w:t>
+      </w:r>
+      <w:r>
+        <w:rPr>
+          <w:rFonts w:ascii="Courier New" w:eastAsiaTheme="minorHAnsi" w:hAnsi="Courier New" w:cs="Courier New"/>
+          <w:b/>
+          <w:bCs/>
+          <w:color w:val="000000"/>
+          <w:sz w:val="14"/>
+          <w:szCs w:val="14"/>
+        </w:rPr>
+        <w:t>_SCREEN,height</w:t>
+      </w:r>
+      <w:proofErr w:type="spellEnd"/>
+      <w:r>
+        <w:rPr>
+          <w:rFonts w:ascii="Courier New" w:eastAsiaTheme="minorHAnsi" w:hAnsi="Courier New" w:cs="Courier New"/>
+          <w:b/>
+          <w:bCs/>
+          <w:color w:val="000000"/>
+          <w:sz w:val="14"/>
+          <w:szCs w:val="14"/>
+        </w:rPr>
+        <w:t>(trials),1);</w:t>
       </w:r>
     </w:p>
     <w:p>
@@ -3605,9 +3956,11 @@
         </w:rPr>
         <w:t>ב-</w:t>
       </w:r>
+      <w:proofErr w:type="spellStart"/>
       <w:r>
         <w:t>showWord</w:t>
       </w:r>
+      <w:proofErr w:type="spellEnd"/>
       <w:r>
         <w:rPr>
           <w:rFonts w:hint="cs"/>
@@ -3676,7 +4029,55 @@
           <w:sz w:val="14"/>
           <w:szCs w:val="14"/>
         </w:rPr>
-        <w:t xml:space="preserve"> strcmp(prime_or_target, </w:t>
+        <w:t xml:space="preserve"> </w:t>
+      </w:r>
+      <w:proofErr w:type="spellStart"/>
+      <w:r>
+        <w:rPr>
+          <w:rFonts w:ascii="Courier New" w:eastAsiaTheme="minorHAnsi" w:hAnsi="Courier New" w:cs="Courier New"/>
+          <w:b/>
+          <w:bCs/>
+          <w:color w:val="000000"/>
+          <w:sz w:val="14"/>
+          <w:szCs w:val="14"/>
+        </w:rPr>
+        <w:t>strcmp</w:t>
+      </w:r>
+      <w:proofErr w:type="spellEnd"/>
+      <w:r>
+        <w:rPr>
+          <w:rFonts w:ascii="Courier New" w:eastAsiaTheme="minorHAnsi" w:hAnsi="Courier New" w:cs="Courier New"/>
+          <w:b/>
+          <w:bCs/>
+          <w:color w:val="000000"/>
+          <w:sz w:val="14"/>
+          <w:szCs w:val="14"/>
+        </w:rPr>
+        <w:t>(</w:t>
+      </w:r>
+      <w:proofErr w:type="spellStart"/>
+      <w:r>
+        <w:rPr>
+          <w:rFonts w:ascii="Courier New" w:eastAsiaTheme="minorHAnsi" w:hAnsi="Courier New" w:cs="Courier New"/>
+          <w:b/>
+          <w:bCs/>
+          <w:color w:val="000000"/>
+          <w:sz w:val="14"/>
+          <w:szCs w:val="14"/>
+        </w:rPr>
+        <w:t>prime_or_target</w:t>
+      </w:r>
+      <w:proofErr w:type="spellEnd"/>
+      <w:r>
+        <w:rPr>
+          <w:rFonts w:ascii="Courier New" w:eastAsiaTheme="minorHAnsi" w:hAnsi="Courier New" w:cs="Courier New"/>
+          <w:b/>
+          <w:bCs/>
+          <w:color w:val="000000"/>
+          <w:sz w:val="14"/>
+          <w:szCs w:val="14"/>
+        </w:rPr>
+        <w:t xml:space="preserve">, </w:t>
       </w:r>
       <w:r>
         <w:rPr>
@@ -3728,6 +4129,7 @@
           <w:rtl/>
         </w:rPr>
       </w:pPr>
+      <w:proofErr w:type="gramStart"/>
       <w:r>
         <w:rPr>
           <w:rFonts w:ascii="Courier New" w:eastAsiaTheme="minorHAnsi" w:hAnsi="Courier New" w:cs="Courier New"/>
@@ -3739,6 +4141,7 @@
         </w:rPr>
         <w:t>Screen(</w:t>
       </w:r>
+      <w:proofErr w:type="gramEnd"/>
       <w:r>
         <w:rPr>
           <w:rFonts w:ascii="Courier New" w:eastAsiaTheme="minorHAnsi" w:hAnsi="Courier New" w:cs="Courier New"/>
@@ -3748,7 +4151,31 @@
           <w:sz w:val="14"/>
           <w:szCs w:val="14"/>
         </w:rPr>
-        <w:t>'DrawTexture'</w:t>
+        <w:t>'</w:t>
+      </w:r>
+      <w:proofErr w:type="spellStart"/>
+      <w:r>
+        <w:rPr>
+          <w:rFonts w:ascii="Courier New" w:eastAsiaTheme="minorHAnsi" w:hAnsi="Courier New" w:cs="Courier New"/>
+          <w:b/>
+          <w:bCs/>
+          <w:color w:val="A020F0"/>
+          <w:sz w:val="14"/>
+          <w:szCs w:val="14"/>
+        </w:rPr>
+        <w:t>DrawTexture</w:t>
+      </w:r>
+      <w:proofErr w:type="spellEnd"/>
+      <w:r>
+        <w:rPr>
+          <w:rFonts w:ascii="Courier New" w:eastAsiaTheme="minorHAnsi" w:hAnsi="Courier New" w:cs="Courier New"/>
+          <w:b/>
+          <w:bCs/>
+          <w:color w:val="A020F0"/>
+          <w:sz w:val="14"/>
+          <w:szCs w:val="14"/>
+        </w:rPr>
+        <w:t>'</w:t>
       </w:r>
       <w:r>
         <w:rPr>
@@ -3851,9 +4278,11 @@
         </w:rPr>
         <w:t>ב-</w:t>
       </w:r>
+      <w:proofErr w:type="spellStart"/>
       <w:r>
         <w:t>showWord</w:t>
       </w:r>
+      <w:proofErr w:type="spellEnd"/>
       <w:r>
         <w:rPr>
           <w:rFonts w:hint="cs"/>
@@ -4073,12 +4502,14 @@
         </w:rPr>
         <w:t>ב-</w:t>
       </w:r>
+      <w:proofErr w:type="spellStart"/>
       <w:r>
         <w:t>getTraj</w:t>
       </w:r>
       <w:r>
         <w:t>.m</w:t>
       </w:r>
+      <w:proofErr w:type="spellEnd"/>
       <w:r>
         <w:rPr>
           <w:rFonts w:hint="cs"/>
@@ -4146,6 +4577,7 @@
           <w:numId w:val="1"/>
         </w:numPr>
       </w:pPr>
+      <w:bookmarkStart w:id="0" w:name="_Hlk64356496"/>
       <w:r>
         <w:rPr>
           <w:rFonts w:hint="cs"/>
@@ -4179,6 +4611,7 @@
           <w:szCs w:val="16"/>
         </w:rPr>
       </w:pPr>
+      <w:proofErr w:type="spellStart"/>
       <w:r>
         <w:rPr>
           <w:sz w:val="16"/>
@@ -4186,6 +4619,7 @@
         </w:rPr>
         <w:t>Matlab</w:t>
       </w:r>
+      <w:proofErr w:type="spellEnd"/>
       <w:r>
         <w:rPr>
           <w:rFonts w:hint="cs"/>
@@ -4269,7 +4703,21 @@
           <w:rFonts w:hint="cs"/>
           <w:rtl/>
         </w:rPr>
-        <w:t>אתיות חתוכות</w:t>
+        <w:t>א</w:t>
+      </w:r>
+      <w:r>
+        <w:rPr>
+          <w:rFonts w:hint="cs"/>
+          <w:rtl/>
+        </w:rPr>
+        <w:t>ו</w:t>
+      </w:r>
+      <w:r>
+        <w:rPr>
+          <w:rFonts w:hint="cs"/>
+          <w:rtl/>
+        </w:rPr>
+        <w:t>תיות חתוכות</w:t>
       </w:r>
     </w:p>
     <w:p>
@@ -4287,7 +4735,27 @@
           <w:szCs w:val="16"/>
           <w:rtl/>
         </w:rPr>
-        <w:t>אותיות גדולות (ל,ך,צ,ץ,ף) נחתכות כי הפונט גדול מדי. ניתן לערוך פונט</w:t>
+        <w:t>אותיות גדולות (</w:t>
+      </w:r>
+      <w:proofErr w:type="spellStart"/>
+      <w:r>
+        <w:rPr>
+          <w:rFonts w:hint="cs"/>
+          <w:sz w:val="16"/>
+          <w:szCs w:val="16"/>
+          <w:rtl/>
+        </w:rPr>
+        <w:t>ל,ך,צ,ץ,ף</w:t>
+      </w:r>
+      <w:proofErr w:type="spellEnd"/>
+      <w:r>
+        <w:rPr>
+          <w:rFonts w:hint="cs"/>
+          <w:sz w:val="16"/>
+          <w:szCs w:val="16"/>
+          <w:rtl/>
+        </w:rPr>
+        <w:t>) נחתכות כי הפונט גדול מדי. ניתן לערוך פונט</w:t>
       </w:r>
       <w:r>
         <w:rPr>
@@ -4334,7 +4802,27 @@
           <w:szCs w:val="16"/>
           <w:rtl/>
         </w:rPr>
-        <w:t xml:space="preserve">(גרסת נסיון) </w:t>
+        <w:t xml:space="preserve">(גרסת </w:t>
+      </w:r>
+      <w:proofErr w:type="spellStart"/>
+      <w:r>
+        <w:rPr>
+          <w:rFonts w:hint="cs"/>
+          <w:sz w:val="16"/>
+          <w:szCs w:val="16"/>
+          <w:rtl/>
+        </w:rPr>
+        <w:t>נסיון</w:t>
+      </w:r>
+      <w:proofErr w:type="spellEnd"/>
+      <w:r>
+        <w:rPr>
+          <w:rFonts w:hint="cs"/>
+          <w:sz w:val="16"/>
+          <w:szCs w:val="16"/>
+          <w:rtl/>
+        </w:rPr>
+        <w:t xml:space="preserve">) </w:t>
       </w:r>
       <w:hyperlink r:id="rId12" w:history="1">
         <w:r>
@@ -4388,6 +4876,7 @@
         </w:rPr>
         <w:t xml:space="preserve"> (לא עוזר), אולי פונט </w:t>
       </w:r>
+      <w:proofErr w:type="spellStart"/>
       <w:r>
         <w:rPr>
           <w:sz w:val="16"/>
@@ -4395,6 +4884,7 @@
         </w:rPr>
         <w:t>Anka</w:t>
       </w:r>
+      <w:proofErr w:type="spellEnd"/>
       <w:r>
         <w:rPr>
           <w:rFonts w:hint="cs"/>
@@ -4424,12 +4914,14 @@
         </w:rPr>
         <w:t>האם לעשות בלוק נפרד ל-</w:t>
       </w:r>
+      <w:proofErr w:type="spellStart"/>
       <w:r>
         <w:rPr>
           <w:color w:val="FF0000"/>
         </w:rPr>
         <w:t>recog</w:t>
       </w:r>
+      <w:proofErr w:type="spellEnd"/>
       <w:r>
         <w:rPr>
           <w:rFonts w:hint="cs"/>
@@ -4438,12 +4930,14 @@
         </w:rPr>
         <w:t xml:space="preserve"> ונפרד ל-</w:t>
       </w:r>
+      <w:proofErr w:type="spellStart"/>
       <w:r>
         <w:rPr>
           <w:color w:val="FF0000"/>
         </w:rPr>
         <w:t>categor</w:t>
       </w:r>
+      <w:proofErr w:type="spellEnd"/>
       <w:r>
         <w:rPr>
           <w:rFonts w:hint="cs"/>
@@ -4469,13 +4963,13 @@
           <w:numId w:val="1"/>
         </w:numPr>
         <w:rPr>
-          <w:color w:val="FF0000"/>
-        </w:rPr>
-      </w:pPr>
-      <w:r>
-        <w:rPr>
-          <w:rFonts w:hint="cs"/>
-          <w:color w:val="FF0000"/>
+          <w:strike/>
+        </w:rPr>
+      </w:pPr>
+      <w:r>
+        <w:rPr>
+          <w:rFonts w:hint="cs"/>
+          <w:strike/>
           <w:rtl/>
         </w:rPr>
         <w:t>הגרלת מילים ללא אותיות משותפות</w:t>
@@ -4485,6 +4979,7 @@
       <w:pPr>
         <w:pStyle w:val="ListParagraph"/>
         <w:rPr>
+          <w:strike/>
           <w:sz w:val="12"/>
           <w:szCs w:val="12"/>
           <w:rtl/>
@@ -4493,6 +4988,7 @@
       <w:r>
         <w:rPr>
           <w:rFonts w:hint="cs"/>
+          <w:strike/>
           <w:sz w:val="16"/>
           <w:szCs w:val="16"/>
           <w:rtl/>
@@ -4533,6 +5029,7 @@
           <w:rtl/>
         </w:rPr>
       </w:pPr>
+      <w:proofErr w:type="spellStart"/>
       <w:r>
         <w:rPr>
           <w:rFonts w:hint="cs"/>
@@ -4540,208 +5037,281 @@
           <w:szCs w:val="16"/>
           <w:rtl/>
         </w:rPr>
-        <w:t xml:space="preserve">מטלאב שומר </w:t>
-      </w:r>
-      <w:r>
-        <w:rPr>
+        <w:t>מטלאב</w:t>
+      </w:r>
+      <w:proofErr w:type="spellEnd"/>
+      <w:r>
+        <w:rPr>
+          <w:rFonts w:hint="cs"/>
           <w:sz w:val="16"/>
           <w:szCs w:val="16"/>
-        </w:rPr>
-        <w:t>jpg</w:t>
-      </w:r>
-      <w:r>
-        <w:rPr>
-          <w:rFonts w:hint="cs"/>
+          <w:rtl/>
+        </w:rPr>
+        <w:t xml:space="preserve"> שומר </w:t>
+      </w:r>
+      <w:r>
+        <w:rPr>
           <w:sz w:val="16"/>
           <w:szCs w:val="16"/>
-          <w:rtl/>
-        </w:rPr>
-        <w:t xml:space="preserve"> עם רקע לבן בשביל </w:t>
-      </w:r>
-      <w:r>
-        <w:rPr>
+        </w:rPr>
+        <w:t>jpg</w:t>
+      </w:r>
+      <w:r>
+        <w:rPr>
+          <w:rFonts w:hint="cs"/>
           <w:sz w:val="16"/>
           <w:szCs w:val="16"/>
-        </w:rPr>
-        <w:t>contrast</w:t>
-      </w:r>
-      <w:r>
-        <w:rPr>
-          <w:rFonts w:hint="cs"/>
+          <w:rtl/>
+        </w:rPr>
+        <w:t xml:space="preserve"> עם רקע לבן בשביל </w:t>
+      </w:r>
+      <w:r>
+        <w:rPr>
           <w:sz w:val="16"/>
           <w:szCs w:val="16"/>
-          <w:rtl/>
-        </w:rPr>
-        <w:t xml:space="preserve"> טוב בהדפסות. פתרון:</w:t>
-      </w:r>
-    </w:p>
-    <w:p>
-      <w:pPr>
-        <w:pStyle w:val="NoSpacing"/>
-        <w:ind w:left="720"/>
-        <w:rPr>
+        </w:rPr>
+        <w:t>contrast</w:t>
+      </w:r>
+      <w:r>
+        <w:rPr>
+          <w:rFonts w:hint="cs"/>
           <w:sz w:val="16"/>
           <w:szCs w:val="16"/>
-        </w:rPr>
-      </w:pPr>
-      <w:r>
+          <w:rtl/>
+        </w:rPr>
+        <w:t xml:space="preserve"> טוב בהדפסות. פתרון:</w:t>
+      </w:r>
+    </w:p>
+    <w:p>
+      <w:pPr>
+        <w:pStyle w:val="NoSpacing"/>
+        <w:ind w:left="720"/>
         <w:rPr>
           <w:sz w:val="16"/>
           <w:szCs w:val="16"/>
         </w:rPr>
-        <w:t>set(gcf,'color',[0.5 0.5 0.5]);</w:t>
-      </w:r>
-    </w:p>
-    <w:p>
-      <w:pPr>
-        <w:pStyle w:val="NoSpacing"/>
-        <w:ind w:left="720"/>
+      </w:pPr>
+      <w:proofErr w:type="gramStart"/>
+      <w:r>
         <w:rPr>
           <w:sz w:val="16"/>
           <w:szCs w:val="16"/>
-          <w:rtl/>
-        </w:rPr>
-      </w:pPr>
+        </w:rPr>
+        <w:t>set(</w:t>
+      </w:r>
+      <w:proofErr w:type="spellStart"/>
+      <w:proofErr w:type="gramEnd"/>
       <w:r>
         <w:rPr>
           <w:sz w:val="16"/>
           <w:szCs w:val="16"/>
         </w:rPr>
-        <w:t>set(gcf, 'InvertHardcopy', 'off');</w:t>
-      </w:r>
-    </w:p>
-    <w:p>
-      <w:pPr>
-        <w:pStyle w:val="NoSpacing"/>
-        <w:numPr>
-          <w:ilvl w:val="0"/>
-          <w:numId w:val="1"/>
-        </w:numPr>
-      </w:pPr>
-      <w:r>
-        <w:rPr>
-          <w:rFonts w:hint="cs"/>
-          <w:rtl/>
-        </w:rPr>
-        <w:t xml:space="preserve">גודל של ריבוע/מעוין </w:t>
-      </w:r>
-      <w:r>
-        <w:rPr>
-          <w:rFonts w:hint="cs"/>
-          <w:rtl/>
-        </w:rPr>
-        <w:t>לא תואם למילה</w:t>
-      </w:r>
-      <w:r>
-        <w:rPr>
-          <w:rFonts w:hint="cs"/>
-          <w:rtl/>
-        </w:rPr>
-        <w:t xml:space="preserve"> </w:t>
-      </w:r>
-    </w:p>
-    <w:p>
-      <w:pPr>
-        <w:pStyle w:val="NoSpacing"/>
-        <w:ind w:left="720"/>
+        <w:t>gcf</w:t>
+      </w:r>
+      <w:proofErr w:type="spellEnd"/>
+      <w:r>
         <w:rPr>
           <w:sz w:val="16"/>
           <w:szCs w:val="16"/>
-          <w:rtl/>
-        </w:rPr>
-      </w:pPr>
-      <w:r>
-        <w:rPr>
-          <w:rFonts w:hint="cs"/>
+        </w:rPr>
+        <w:t>,'color',[0.5 0.5 0.5]);</w:t>
+      </w:r>
+    </w:p>
+    <w:p>
+      <w:pPr>
+        <w:pStyle w:val="NoSpacing"/>
+        <w:ind w:left="720"/>
+        <w:rPr>
           <w:sz w:val="16"/>
           <w:szCs w:val="16"/>
           <w:rtl/>
         </w:rPr>
-        <w:t xml:space="preserve">חישוב יחס בין גודל </w:t>
-      </w:r>
+      </w:pPr>
+      <w:proofErr w:type="gramStart"/>
       <w:r>
         <w:rPr>
           <w:sz w:val="16"/>
           <w:szCs w:val="16"/>
         </w:rPr>
-        <w:t>font</w:t>
-      </w:r>
-      <w:r>
-        <w:rPr>
-          <w:rFonts w:hint="cs"/>
+        <w:t>set(</w:t>
+      </w:r>
+      <w:proofErr w:type="spellStart"/>
+      <w:proofErr w:type="gramEnd"/>
+      <w:r>
+        <w:rPr>
           <w:sz w:val="16"/>
           <w:szCs w:val="16"/>
-          <w:rtl/>
-        </w:rPr>
-        <w:t xml:space="preserve"> לבין </w:t>
-      </w:r>
+        </w:rPr>
+        <w:t>gcf</w:t>
+      </w:r>
+      <w:proofErr w:type="spellEnd"/>
       <w:r>
         <w:rPr>
           <w:sz w:val="16"/>
           <w:szCs w:val="16"/>
         </w:rPr>
-        <w:t>MarkerSize</w:t>
-      </w:r>
-      <w:r>
-        <w:rPr>
-          <w:rFonts w:hint="cs"/>
+        <w:t>, '</w:t>
+      </w:r>
+      <w:proofErr w:type="spellStart"/>
+      <w:r>
+        <w:rPr>
           <w:sz w:val="16"/>
           <w:szCs w:val="16"/>
-          <w:rtl/>
-        </w:rPr>
-        <w:t>.</w:t>
-      </w:r>
-    </w:p>
-    <w:p>
-      <w:pPr>
-        <w:pStyle w:val="NoSpacing"/>
-        <w:ind w:left="720"/>
+        </w:rPr>
+        <w:t>InvertHardcopy</w:t>
+      </w:r>
+      <w:proofErr w:type="spellEnd"/>
+      <w:r>
         <w:rPr>
           <w:sz w:val="16"/>
           <w:szCs w:val="16"/>
         </w:rPr>
-      </w:pPr>
-      <w:r>
-        <w:rPr>
-          <w:rFonts w:hint="cs"/>
+        <w:t>', 'off');</w:t>
+      </w:r>
+    </w:p>
+    <w:p>
+      <w:pPr>
+        <w:pStyle w:val="NoSpacing"/>
+        <w:numPr>
+          <w:ilvl w:val="0"/>
+          <w:numId w:val="1"/>
+        </w:numPr>
+      </w:pPr>
+      <w:r>
+        <w:rPr>
+          <w:rFonts w:hint="cs"/>
+          <w:rtl/>
+        </w:rPr>
+        <w:t xml:space="preserve">גודל של ריבוע/מעוין </w:t>
+      </w:r>
+      <w:r>
+        <w:rPr>
+          <w:rFonts w:hint="cs"/>
+          <w:rtl/>
+        </w:rPr>
+        <w:t>לא תואם למילה</w:t>
+      </w:r>
+      <w:r>
+        <w:rPr>
+          <w:rFonts w:hint="cs"/>
+          <w:rtl/>
+        </w:rPr>
+        <w:t xml:space="preserve"> </w:t>
+      </w:r>
+    </w:p>
+    <w:p>
+      <w:pPr>
+        <w:pStyle w:val="NoSpacing"/>
+        <w:ind w:left="720"/>
+        <w:rPr>
           <w:sz w:val="16"/>
           <w:szCs w:val="16"/>
           <w:rtl/>
         </w:rPr>
-        <w:t>כנ"ל לגבי עובי של אות ושל ריבוע/מעוין.</w:t>
-      </w:r>
-    </w:p>
-    <w:p>
-      <w:pPr>
-        <w:pStyle w:val="NoSpacing"/>
-        <w:numPr>
-          <w:ilvl w:val="0"/>
-          <w:numId w:val="1"/>
-        </w:numPr>
-      </w:pPr>
-      <w:r>
-        <w:rPr>
-          <w:rFonts w:hint="cs"/>
-          <w:rtl/>
-        </w:rPr>
-        <w:t>מטלאב מותח מסכה כשמציג אותה</w:t>
-      </w:r>
-    </w:p>
-    <w:p>
-      <w:pPr>
-        <w:pStyle w:val="NoSpacing"/>
-        <w:ind w:left="720"/>
-        <w:rPr>
+      </w:pPr>
+      <w:r>
+        <w:rPr>
+          <w:rFonts w:hint="cs"/>
           <w:sz w:val="16"/>
           <w:szCs w:val="16"/>
           <w:rtl/>
         </w:rPr>
-      </w:pPr>
-      <w:r>
-        <w:rPr>
-          <w:rFonts w:hint="cs"/>
+        <w:t xml:space="preserve">חישוב יחס בין גודל </w:t>
+      </w:r>
+      <w:r>
+        <w:rPr>
           <w:sz w:val="16"/>
           <w:szCs w:val="16"/>
+        </w:rPr>
+        <w:t>font</w:t>
+      </w:r>
+      <w:r>
+        <w:rPr>
+          <w:rFonts w:hint="cs"/>
+          <w:sz w:val="16"/>
+          <w:szCs w:val="16"/>
+          <w:rtl/>
+        </w:rPr>
+        <w:t xml:space="preserve"> לבין </w:t>
+      </w:r>
+      <w:proofErr w:type="spellStart"/>
+      <w:r>
+        <w:rPr>
+          <w:sz w:val="16"/>
+          <w:szCs w:val="16"/>
+        </w:rPr>
+        <w:t>MarkerSize</w:t>
+      </w:r>
+      <w:proofErr w:type="spellEnd"/>
+      <w:r>
+        <w:rPr>
+          <w:rFonts w:hint="cs"/>
+          <w:sz w:val="16"/>
+          <w:szCs w:val="16"/>
+          <w:rtl/>
+        </w:rPr>
+        <w:t>.</w:t>
+      </w:r>
+    </w:p>
+    <w:p>
+      <w:pPr>
+        <w:pStyle w:val="NoSpacing"/>
+        <w:ind w:left="720"/>
+        <w:rPr>
+          <w:sz w:val="16"/>
+          <w:szCs w:val="16"/>
+        </w:rPr>
+      </w:pPr>
+      <w:r>
+        <w:rPr>
+          <w:rFonts w:hint="cs"/>
+          <w:sz w:val="16"/>
+          <w:szCs w:val="16"/>
+          <w:rtl/>
+        </w:rPr>
+        <w:t>כנ"ל לגבי עובי של אות ושל ריבוע/מעוין.</w:t>
+      </w:r>
+    </w:p>
+    <w:p>
+      <w:pPr>
+        <w:pStyle w:val="NoSpacing"/>
+        <w:numPr>
+          <w:ilvl w:val="0"/>
+          <w:numId w:val="1"/>
+        </w:numPr>
+      </w:pPr>
+      <w:proofErr w:type="spellStart"/>
+      <w:r>
+        <w:rPr>
+          <w:rFonts w:hint="cs"/>
+          <w:rtl/>
+        </w:rPr>
+        <w:t>מטלאב</w:t>
+      </w:r>
+      <w:proofErr w:type="spellEnd"/>
+      <w:r>
+        <w:rPr>
+          <w:rFonts w:hint="cs"/>
+          <w:rtl/>
+        </w:rPr>
+        <w:t xml:space="preserve"> מותח מסכה כשמציג אותה</w:t>
+      </w:r>
+    </w:p>
+    <w:p>
+      <w:pPr>
+        <w:pStyle w:val="NoSpacing"/>
+        <w:ind w:left="720"/>
+        <w:rPr>
+          <w:sz w:val="16"/>
+          <w:szCs w:val="16"/>
+          <w:rtl/>
+        </w:rPr>
+      </w:pPr>
+      <w:r>
+        <w:rPr>
+          <w:rFonts w:hint="cs"/>
+          <w:sz w:val="16"/>
+          <w:szCs w:val="16"/>
           <w:rtl/>
         </w:rPr>
         <w:lastRenderedPageBreak/>
@@ -4773,12 +5343,62 @@
           <w:szCs w:val="16"/>
         </w:rPr>
       </w:pPr>
+      <w:proofErr w:type="gramStart"/>
       <w:r>
         <w:rPr>
           <w:sz w:val="16"/>
           <w:szCs w:val="16"/>
         </w:rPr>
-        <w:t xml:space="preserve">set(gcf,'WindowState','fullscreen',  </w:t>
+        <w:t>set(</w:t>
+      </w:r>
+      <w:proofErr w:type="spellStart"/>
+      <w:proofErr w:type="gramEnd"/>
+      <w:r>
+        <w:rPr>
+          <w:sz w:val="16"/>
+          <w:szCs w:val="16"/>
+        </w:rPr>
+        <w:t>gcf</w:t>
+      </w:r>
+      <w:proofErr w:type="spellEnd"/>
+      <w:r>
+        <w:rPr>
+          <w:sz w:val="16"/>
+          <w:szCs w:val="16"/>
+        </w:rPr>
+        <w:t>,'</w:t>
+      </w:r>
+      <w:proofErr w:type="spellStart"/>
+      <w:r>
+        <w:rPr>
+          <w:sz w:val="16"/>
+          <w:szCs w:val="16"/>
+        </w:rPr>
+        <w:t>WindowState</w:t>
+      </w:r>
+      <w:proofErr w:type="spellEnd"/>
+      <w:r>
+        <w:rPr>
+          <w:sz w:val="16"/>
+          <w:szCs w:val="16"/>
+        </w:rPr>
+        <w:t>','</w:t>
+      </w:r>
+      <w:proofErr w:type="spellStart"/>
+      <w:r>
+        <w:rPr>
+          <w:sz w:val="16"/>
+          <w:szCs w:val="16"/>
+        </w:rPr>
+        <w:t>fullscreen</w:t>
+      </w:r>
+      <w:proofErr w:type="spellEnd"/>
+      <w:r>
+        <w:rPr>
+          <w:sz w:val="16"/>
+          <w:szCs w:val="16"/>
+        </w:rPr>
+        <w:t xml:space="preserve">',  </w:t>
       </w:r>
       <w:r>
         <w:rPr>
@@ -4786,88 +5406,113 @@
           <w:szCs w:val="16"/>
           <w:u w:val="single"/>
         </w:rPr>
-        <w:t>'MenuBar','None'</w:t>
-      </w:r>
+        <w:t>'</w:t>
+      </w:r>
+      <w:proofErr w:type="spellStart"/>
       <w:r>
         <w:rPr>
           <w:sz w:val="16"/>
           <w:szCs w:val="16"/>
-        </w:rPr>
-        <w:t>);</w:t>
-      </w:r>
-    </w:p>
-    <w:p>
-      <w:pPr>
-        <w:pStyle w:val="NoSpacing"/>
-        <w:numPr>
-          <w:ilvl w:val="0"/>
-          <w:numId w:val="1"/>
-        </w:numPr>
-        <w:rPr>
-          <w:color w:val="FF0000"/>
-        </w:rPr>
-      </w:pPr>
-      <w:r>
-        <w:rPr>
-          <w:rFonts w:hint="cs"/>
-          <w:color w:val="FF0000"/>
-          <w:rtl/>
-        </w:rPr>
-        <w:t xml:space="preserve">פיזור </w:t>
-      </w:r>
-      <w:r>
-        <w:rPr>
-          <w:rFonts w:hint="cs"/>
-          <w:color w:val="FF0000"/>
-          <w:rtl/>
-        </w:rPr>
-        <w:t>במסיכה לא אחיד</w:t>
-      </w:r>
-    </w:p>
-    <w:p>
-      <w:pPr>
-        <w:pStyle w:val="NoSpacing"/>
-        <w:numPr>
-          <w:ilvl w:val="0"/>
-          <w:numId w:val="1"/>
-        </w:numPr>
-      </w:pPr>
-      <w:r>
-        <w:t>Sreen('Flip',w,0,1)</w:t>
-      </w:r>
-      <w:r>
-        <w:rPr>
-          <w:rFonts w:hint="cs"/>
-          <w:rtl/>
-        </w:rPr>
-        <w:t xml:space="preserve"> מוחק את המסך</w:t>
-      </w:r>
-    </w:p>
-    <w:p>
-      <w:pPr>
-        <w:pStyle w:val="NoSpacing"/>
-        <w:ind w:left="720"/>
+          <w:u w:val="single"/>
+        </w:rPr>
+        <w:t>MenuBar</w:t>
+      </w:r>
+      <w:proofErr w:type="spellEnd"/>
+      <w:r>
         <w:rPr>
           <w:sz w:val="16"/>
           <w:szCs w:val="16"/>
-        </w:rPr>
-      </w:pPr>
-      <w:r>
-        <w:rPr>
-          <w:rFonts w:hint="cs"/>
+          <w:u w:val="single"/>
+        </w:rPr>
+        <w:t>','None'</w:t>
+      </w:r>
+      <w:r>
+        <w:rPr>
           <w:sz w:val="16"/>
           <w:szCs w:val="16"/>
-          <w:rtl/>
-        </w:rPr>
-        <w:t>אם אתה רוצה להשאיר תמונה על מסך, ה-</w:t>
-      </w:r>
-      <w:r>
+        </w:rPr>
+        <w:t>);</w:t>
+      </w:r>
+    </w:p>
+    <w:p>
+      <w:pPr>
+        <w:pStyle w:val="NoSpacing"/>
+        <w:numPr>
+          <w:ilvl w:val="0"/>
+          <w:numId w:val="1"/>
+        </w:numPr>
+        <w:rPr>
+          <w:color w:val="FF0000"/>
+        </w:rPr>
+      </w:pPr>
+      <w:r>
+        <w:rPr>
+          <w:rFonts w:hint="cs"/>
+          <w:color w:val="FF0000"/>
+          <w:rtl/>
+        </w:rPr>
+        <w:t xml:space="preserve">פיזור </w:t>
+      </w:r>
+      <w:proofErr w:type="spellStart"/>
+      <w:r>
+        <w:rPr>
+          <w:rFonts w:hint="cs"/>
+          <w:color w:val="FF0000"/>
+          <w:rtl/>
+        </w:rPr>
+        <w:t>במסיכה</w:t>
+      </w:r>
+      <w:proofErr w:type="spellEnd"/>
+      <w:r>
+        <w:rPr>
+          <w:rFonts w:hint="cs"/>
+          <w:color w:val="FF0000"/>
+          <w:rtl/>
+        </w:rPr>
+        <w:t xml:space="preserve"> לא אחיד</w:t>
+      </w:r>
+    </w:p>
+    <w:p>
+      <w:pPr>
+        <w:pStyle w:val="NoSpacing"/>
+        <w:numPr>
+          <w:ilvl w:val="0"/>
+          <w:numId w:val="1"/>
+        </w:numPr>
+      </w:pPr>
+      <w:proofErr w:type="spellStart"/>
+      <w:r>
+        <w:t>Sreen</w:t>
+      </w:r>
+      <w:proofErr w:type="spellEnd"/>
+      <w:r>
+        <w:t>('Flip</w:t>
+      </w:r>
+      <w:proofErr w:type="gramStart"/>
+      <w:r>
+        <w:t>',w</w:t>
+      </w:r>
+      <w:proofErr w:type="gramEnd"/>
+      <w:r>
+        <w:t>,0,1)</w:t>
+      </w:r>
+      <w:r>
+        <w:rPr>
+          <w:rFonts w:hint="cs"/>
+          <w:rtl/>
+        </w:rPr>
+        <w:t xml:space="preserve"> מוחק את המסך</w:t>
+      </w:r>
+    </w:p>
+    <w:p>
+      <w:pPr>
+        <w:pStyle w:val="NoSpacing"/>
+        <w:ind w:left="720"/>
         <w:rPr>
           <w:sz w:val="16"/>
           <w:szCs w:val="16"/>
         </w:rPr>
-        <w:t>flip</w:t>
-      </w:r>
+      </w:pPr>
       <w:r>
         <w:rPr>
           <w:rFonts w:hint="cs"/>
@@ -4875,7 +5520,7 @@
           <w:szCs w:val="16"/>
           <w:rtl/>
         </w:rPr>
-        <w:t xml:space="preserve"> ששומר חייב לבוא מיד אחריה, שלא יהיה עוד </w:t>
+        <w:t>אם אתה רוצה להשאיר תמונה על מסך, ה-</w:t>
       </w:r>
       <w:r>
         <w:rPr>
@@ -4891,9 +5536,26 @@
           <w:szCs w:val="16"/>
           <w:rtl/>
         </w:rPr>
+        <w:t xml:space="preserve"> ששומר חייב לבוא מיד אחריה, שלא יהיה עוד </w:t>
+      </w:r>
+      <w:r>
+        <w:rPr>
+          <w:sz w:val="16"/>
+          <w:szCs w:val="16"/>
+        </w:rPr>
+        <w:t>flip</w:t>
+      </w:r>
+      <w:r>
+        <w:rPr>
+          <w:rFonts w:hint="cs"/>
+          <w:sz w:val="16"/>
+          <w:szCs w:val="16"/>
+          <w:rtl/>
+        </w:rPr>
         <w:t xml:space="preserve"> ביניהם.</w:t>
       </w:r>
     </w:p>
+    <w:bookmarkEnd w:id="0"/>
     <w:p>
       <w:pPr>
         <w:pStyle w:val="NoSpacing"/>
@@ -4937,8 +5599,17 @@
           <w:rFonts w:hint="cs"/>
           <w:rtl/>
         </w:rPr>
-        <w:t>גזר         גזר</w:t>
-      </w:r>
+        <w:t xml:space="preserve">גזר         </w:t>
+      </w:r>
+      <w:proofErr w:type="spellStart"/>
+      <w:r>
+        <w:rPr>
+          <w:rFonts w:hint="cs"/>
+          <w:rtl/>
+        </w:rPr>
+        <w:t>גזר</w:t>
+      </w:r>
+      <w:proofErr w:type="spellEnd"/>
       <w:r>
         <w:rPr>
           <w:rtl/>
@@ -4950,23 +5621,50 @@
           <w:rFonts w:hint="cs"/>
           <w:rtl/>
         </w:rPr>
-        <w:t xml:space="preserve">    עגבניה</w:t>
-      </w:r>
-    </w:p>
-    <w:p>
-      <w:pPr>
-        <w:pStyle w:val="NoSpacing"/>
-        <w:rPr>
-          <w:rtl/>
-        </w:rPr>
-      </w:pPr>
-      <w:r>
-        <w:rPr>
-          <w:rFonts w:hint="cs"/>
-          <w:rtl/>
-        </w:rPr>
-        <w:t>טלויזיה טלויזיה</w:t>
-      </w:r>
+        <w:t xml:space="preserve">    </w:t>
+      </w:r>
+      <w:proofErr w:type="spellStart"/>
+      <w:r>
+        <w:rPr>
+          <w:rFonts w:hint="cs"/>
+          <w:rtl/>
+        </w:rPr>
+        <w:t>עגבניה</w:t>
+      </w:r>
+      <w:proofErr w:type="spellEnd"/>
+    </w:p>
+    <w:p>
+      <w:pPr>
+        <w:pStyle w:val="NoSpacing"/>
+        <w:rPr>
+          <w:rtl/>
+        </w:rPr>
+      </w:pPr>
+      <w:proofErr w:type="spellStart"/>
+      <w:r>
+        <w:rPr>
+          <w:rFonts w:hint="cs"/>
+          <w:rtl/>
+        </w:rPr>
+        <w:t>טלויזיה</w:t>
+      </w:r>
+      <w:proofErr w:type="spellEnd"/>
+      <w:r>
+        <w:rPr>
+          <w:rFonts w:hint="cs"/>
+          <w:rtl/>
+        </w:rPr>
+        <w:t xml:space="preserve"> </w:t>
+      </w:r>
+      <w:proofErr w:type="spellStart"/>
+      <w:r>
+        <w:rPr>
+          <w:rFonts w:hint="cs"/>
+          <w:rtl/>
+        </w:rPr>
+        <w:t>טלויזיה</w:t>
+      </w:r>
+      <w:proofErr w:type="spellEnd"/>
       <w:r>
         <w:rPr>
           <w:rtl/>
@@ -5075,7 +5773,25 @@
           <w:strike/>
           <w:rtl/>
         </w:rPr>
-        <w:t>אולי עדיף לשמור זמן אבסולוטי ולא יחסי לתחילת הטרייל.</w:t>
+        <w:t xml:space="preserve">אולי עדיף לשמור זמן אבסולוטי ולא יחסי לתחילת </w:t>
+      </w:r>
+      <w:proofErr w:type="spellStart"/>
+      <w:r>
+        <w:rPr>
+          <w:rFonts w:hint="cs"/>
+          <w:strike/>
+          <w:rtl/>
+        </w:rPr>
+        <w:t>הטרייל</w:t>
+      </w:r>
+      <w:proofErr w:type="spellEnd"/>
+      <w:r>
+        <w:rPr>
+          <w:rFonts w:hint="cs"/>
+          <w:strike/>
+          <w:rtl/>
+        </w:rPr>
+        <w:t>.</w:t>
       </w:r>
     </w:p>
     <w:p>
@@ -5095,7 +5811,25 @@
           <w:strike/>
           <w:rtl/>
         </w:rPr>
-        <w:t>להוסיף המתנה חזרה לנקודת התחלה עם האמצבע לפני הצגת שאלות.</w:t>
+        <w:t xml:space="preserve">להוסיף המתנה חזרה לנקודת התחלה עם </w:t>
+      </w:r>
+      <w:proofErr w:type="spellStart"/>
+      <w:r>
+        <w:rPr>
+          <w:rFonts w:hint="cs"/>
+          <w:strike/>
+          <w:rtl/>
+        </w:rPr>
+        <w:t>האמצבע</w:t>
+      </w:r>
+      <w:proofErr w:type="spellEnd"/>
+      <w:r>
+        <w:rPr>
+          <w:rFonts w:hint="cs"/>
+          <w:strike/>
+          <w:rtl/>
+        </w:rPr>
+        <w:t xml:space="preserve"> לפני הצגת שאלות.</w:t>
       </w:r>
     </w:p>
     <w:p>
@@ -5121,8 +5855,16 @@
         <w:rPr>
           <w:strike/>
         </w:rPr>
-        <w:t>get recog</w:t>
-      </w:r>
+        <w:t xml:space="preserve">get </w:t>
+      </w:r>
+      <w:proofErr w:type="spellStart"/>
+      <w:r>
+        <w:rPr>
+          <w:strike/>
+        </w:rPr>
+        <w:t>recog</w:t>
+      </w:r>
+      <w:proofErr w:type="spellEnd"/>
       <w:r>
         <w:rPr>
           <w:rFonts w:hint="cs"/>
@@ -5165,12 +5907,14 @@
         </w:rPr>
         <w:t xml:space="preserve"> שיש ב-</w:t>
       </w:r>
+      <w:proofErr w:type="spellStart"/>
       <w:r>
         <w:rPr>
           <w:strike/>
         </w:rPr>
         <w:t>run_trials</w:t>
       </w:r>
+      <w:proofErr w:type="spellEnd"/>
       <w:r>
         <w:rPr>
           <w:rFonts w:hint="cs"/>
@@ -5293,7 +6037,25 @@
           <w:strike/>
           <w:rtl/>
         </w:rPr>
-        <w:t xml:space="preserve"> בסוף כל טרייל.</w:t>
+        <w:t xml:space="preserve"> בסוף כל </w:t>
+      </w:r>
+      <w:proofErr w:type="spellStart"/>
+      <w:r>
+        <w:rPr>
+          <w:rFonts w:hint="cs"/>
+          <w:strike/>
+          <w:rtl/>
+        </w:rPr>
+        <w:t>טרייל</w:t>
+      </w:r>
+      <w:proofErr w:type="spellEnd"/>
+      <w:r>
+        <w:rPr>
+          <w:rFonts w:hint="cs"/>
+          <w:strike/>
+          <w:rtl/>
+        </w:rPr>
+        <w:t>.</w:t>
       </w:r>
     </w:p>
     <w:p>
@@ -5313,7 +6075,25 @@
           <w:strike/>
           <w:rtl/>
         </w:rPr>
-        <w:t>תהפוך שהלולאה תרוץ על המקום הראשון רק ותמחק את הטרייל האחרון.</w:t>
+        <w:t xml:space="preserve">תהפוך שהלולאה תרוץ על המקום הראשון רק ותמחק את </w:t>
+      </w:r>
+      <w:proofErr w:type="spellStart"/>
+      <w:r>
+        <w:rPr>
+          <w:rFonts w:hint="cs"/>
+          <w:strike/>
+          <w:rtl/>
+        </w:rPr>
+        <w:t>הטרייל</w:t>
+      </w:r>
+      <w:proofErr w:type="spellEnd"/>
+      <w:r>
+        <w:rPr>
+          <w:rFonts w:hint="cs"/>
+          <w:strike/>
+          <w:rtl/>
+        </w:rPr>
+        <w:t xml:space="preserve"> האחרון.</w:t>
       </w:r>
     </w:p>
     <w:p>
@@ -5327,12 +6107,14 @@
           <w:strike/>
         </w:rPr>
       </w:pPr>
+      <w:proofErr w:type="spellStart"/>
       <w:r>
         <w:rPr>
           <w:strike/>
         </w:rPr>
         <w:t>showWord</w:t>
       </w:r>
+      <w:proofErr w:type="spellEnd"/>
       <w:r>
         <w:rPr>
           <w:rFonts w:hint="cs"/>
@@ -5362,12 +6144,14 @@
         </w:rPr>
         <w:t xml:space="preserve">נותן, לעומת זאת </w:t>
       </w:r>
+      <w:proofErr w:type="spellStart"/>
       <w:r>
         <w:rPr>
           <w:strike/>
         </w:rPr>
         <w:t>getAns</w:t>
       </w:r>
+      <w:proofErr w:type="spellEnd"/>
       <w:r>
         <w:rPr>
           <w:rFonts w:hint="cs"/>
@@ -5383,12 +6167,14 @@
         </w:rPr>
         <w:t>מחזיר זמן ש-</w:t>
       </w:r>
+      <w:proofErr w:type="spellStart"/>
       <w:r>
         <w:rPr>
           <w:strike/>
         </w:rPr>
         <w:t>getSecs</w:t>
       </w:r>
+      <w:proofErr w:type="spellEnd"/>
       <w:r>
         <w:rPr>
           <w:rFonts w:hint="cs"/>
@@ -5473,12 +6259,14 @@
         </w:rPr>
         <w:t xml:space="preserve">לבדוק מדוע </w:t>
       </w:r>
+      <w:proofErr w:type="spellStart"/>
       <w:r>
         <w:rPr>
           <w:strike/>
         </w:rPr>
         <w:t>finInStartPoint</w:t>
       </w:r>
+      <w:proofErr w:type="spellEnd"/>
       <w:r>
         <w:rPr>
           <w:rFonts w:hint="cs"/>
@@ -5534,7 +6322,25 @@
           <w:strike/>
           <w:rtl/>
         </w:rPr>
-        <w:t xml:space="preserve"> לא נותן את התשובה שאתה בוחר אלא רק 1 כל הזמן. אולי צריך קליברציה חדשה?</w:t>
+        <w:t xml:space="preserve"> לא נותן את התשובה שאתה בוחר אלא רק 1 כל הזמן. אולי צריך </w:t>
+      </w:r>
+      <w:proofErr w:type="spellStart"/>
+      <w:r>
+        <w:rPr>
+          <w:rFonts w:hint="cs"/>
+          <w:strike/>
+          <w:rtl/>
+        </w:rPr>
+        <w:t>קליברציה</w:t>
+      </w:r>
+      <w:proofErr w:type="spellEnd"/>
+      <w:r>
+        <w:rPr>
+          <w:rFonts w:hint="cs"/>
+          <w:strike/>
+          <w:rtl/>
+        </w:rPr>
+        <w:t xml:space="preserve"> חדשה?</w:t>
       </w:r>
     </w:p>
     <w:p>
@@ -5590,12 +6396,14 @@
         </w:rPr>
         <w:t xml:space="preserve"> לקובץ של ה-</w:t>
       </w:r>
+      <w:proofErr w:type="spellStart"/>
       <w:r>
         <w:rPr>
           <w:strike/>
         </w:rPr>
         <w:t>traj</w:t>
       </w:r>
+      <w:proofErr w:type="spellEnd"/>
     </w:p>
     <w:p>
       <w:pPr>
@@ -5614,7 +6422,25 @@
           <w:strike/>
           <w:rtl/>
         </w:rPr>
-        <w:t>תוודא שהקורדינטות במטרים.</w:t>
+        <w:t xml:space="preserve">תוודא </w:t>
+      </w:r>
+      <w:proofErr w:type="spellStart"/>
+      <w:r>
+        <w:rPr>
+          <w:rFonts w:hint="cs"/>
+          <w:strike/>
+          <w:rtl/>
+        </w:rPr>
+        <w:t>שהקורדינטות</w:t>
+      </w:r>
+      <w:proofErr w:type="spellEnd"/>
+      <w:r>
+        <w:rPr>
+          <w:rFonts w:hint="cs"/>
+          <w:strike/>
+          <w:rtl/>
+        </w:rPr>
+        <w:t xml:space="preserve"> במטרים.</w:t>
       </w:r>
       <w:r>
         <w:rPr>
@@ -5642,7 +6468,25 @@
           <w:strike/>
           <w:rtl/>
         </w:rPr>
-        <w:t>תיקנתי תזמונים של איוונטים ושל הקלטת תנועה.</w:t>
+        <w:t xml:space="preserve">תיקנתי תזמונים של </w:t>
+      </w:r>
+      <w:proofErr w:type="spellStart"/>
+      <w:r>
+        <w:rPr>
+          <w:rFonts w:hint="cs"/>
+          <w:strike/>
+          <w:rtl/>
+        </w:rPr>
+        <w:t>איוונטים</w:t>
+      </w:r>
+      <w:proofErr w:type="spellEnd"/>
+      <w:r>
+        <w:rPr>
+          <w:rFonts w:hint="cs"/>
+          <w:strike/>
+          <w:rtl/>
+        </w:rPr>
+        <w:t xml:space="preserve"> ושל הקלטת תנועה.</w:t>
       </w:r>
     </w:p>
     <w:p>
@@ -5664,12 +6508,14 @@
         </w:rPr>
         <w:t xml:space="preserve">תבדוק אם </w:t>
       </w:r>
+      <w:proofErr w:type="spellStart"/>
       <w:r>
         <w:rPr>
           <w:strike/>
         </w:rPr>
         <w:t>refRate</w:t>
       </w:r>
+      <w:proofErr w:type="spellEnd"/>
       <w:r>
         <w:rPr>
           <w:rFonts w:hint="cs"/>
@@ -5678,12 +6524,14 @@
         </w:rPr>
         <w:t xml:space="preserve"> הוא עגול, אם לא עשוי לעשות בעיות ב-</w:t>
       </w:r>
+      <w:proofErr w:type="spellStart"/>
       <w:r>
         <w:rPr>
           <w:strike/>
         </w:rPr>
         <w:t>getTraj</w:t>
       </w:r>
+      <w:proofErr w:type="spellEnd"/>
       <w:r>
         <w:rPr>
           <w:rFonts w:hint="cs"/>
@@ -5758,7 +6606,25 @@
           <w:strike/>
           <w:rtl/>
         </w:rPr>
-        <w:t>תוודא שמספרי הבלוקים מתחלפים כל 120 טריילים.</w:t>
+        <w:t xml:space="preserve">תוודא שמספרי הבלוקים מתחלפים כל 120 </w:t>
+      </w:r>
+      <w:proofErr w:type="spellStart"/>
+      <w:r>
+        <w:rPr>
+          <w:rFonts w:hint="cs"/>
+          <w:strike/>
+          <w:rtl/>
+        </w:rPr>
+        <w:t>טריילים</w:t>
+      </w:r>
+      <w:proofErr w:type="spellEnd"/>
+      <w:r>
+        <w:rPr>
+          <w:rFonts w:hint="cs"/>
+          <w:strike/>
+          <w:rtl/>
+        </w:rPr>
+        <w:t>.</w:t>
       </w:r>
     </w:p>
     <w:p>
@@ -5800,12 +6666,14 @@
         </w:rPr>
         <w:t xml:space="preserve">תסדר את המילים במטלת </w:t>
       </w:r>
+      <w:proofErr w:type="spellStart"/>
       <w:r>
         <w:rPr>
           <w:strike/>
         </w:rPr>
         <w:t>recog</w:t>
       </w:r>
+      <w:proofErr w:type="spellEnd"/>
       <w:r>
         <w:rPr>
           <w:rFonts w:hint="cs"/>
@@ -5955,14 +6823,34 @@
           <w:strike/>
           <w:rtl/>
         </w:rPr>
-        <w:t xml:space="preserve">תחשוב על מימוש לחלק מהטריילים </w:t>
-      </w:r>
+        <w:t xml:space="preserve">תחשוב על מימוש לחלק </w:t>
+      </w:r>
+      <w:proofErr w:type="spellStart"/>
+      <w:r>
+        <w:rPr>
+          <w:rFonts w:hint="cs"/>
+          <w:strike/>
+          <w:rtl/>
+        </w:rPr>
+        <w:t>מהטריילים</w:t>
+      </w:r>
+      <w:proofErr w:type="spellEnd"/>
+      <w:r>
+        <w:rPr>
+          <w:rFonts w:hint="cs"/>
+          <w:strike/>
+          <w:rtl/>
+        </w:rPr>
+        <w:t xml:space="preserve"> </w:t>
+      </w:r>
+      <w:proofErr w:type="spellStart"/>
       <w:r>
         <w:rPr>
           <w:strike/>
         </w:rPr>
         <w:t>recog</w:t>
       </w:r>
+      <w:proofErr w:type="spellEnd"/>
       <w:r>
         <w:rPr>
           <w:rFonts w:hint="cs"/>
@@ -6043,7 +6931,25 @@
           <w:strike/>
           <w:rtl/>
         </w:rPr>
-        <w:t xml:space="preserve">האם שימוש בפחות טריילים לבלוק (שזה אומר פחות מילים לבלוק, מתוך רשימה שהיא בגודל קבוע) יאפשר לייצר </w:t>
+        <w:t xml:space="preserve">האם שימוש בפחות </w:t>
+      </w:r>
+      <w:proofErr w:type="spellStart"/>
+      <w:r>
+        <w:rPr>
+          <w:rFonts w:hint="cs"/>
+          <w:strike/>
+          <w:rtl/>
+        </w:rPr>
+        <w:t>טריילים</w:t>
+      </w:r>
+      <w:proofErr w:type="spellEnd"/>
+      <w:r>
+        <w:rPr>
+          <w:rFonts w:hint="cs"/>
+          <w:strike/>
+          <w:rtl/>
+        </w:rPr>
+        <w:t xml:space="preserve"> לבלוק (שזה אומר פחות מילים לבלוק, מתוך רשימה שהיא בגודל קבוע) יאפשר לייצר </w:t>
       </w:r>
       <w:r>
         <w:rPr>
@@ -6238,12 +7144,14 @@
         <w:lastRenderedPageBreak/>
         <w:t xml:space="preserve">תשנה את </w:t>
       </w:r>
+      <w:proofErr w:type="spellStart"/>
       <w:r>
         <w:rPr>
           <w:strike/>
         </w:rPr>
         <w:t>block_num</w:t>
       </w:r>
+      <w:proofErr w:type="spellEnd"/>
       <w:r>
         <w:rPr>
           <w:rFonts w:hint="cs"/>
@@ -6252,12 +7160,14 @@
         </w:rPr>
         <w:t xml:space="preserve"> ל-</w:t>
       </w:r>
+      <w:proofErr w:type="spellStart"/>
       <w:r>
         <w:rPr>
           <w:strike/>
         </w:rPr>
         <w:t>nBlock</w:t>
       </w:r>
+      <w:proofErr w:type="spellEnd"/>
       <w:r>
         <w:rPr>
           <w:rFonts w:hint="cs"/>
@@ -6280,12 +7190,14 @@
         </w:rPr>
         <w:t xml:space="preserve"> ל-</w:t>
       </w:r>
+      <w:proofErr w:type="spellStart"/>
       <w:r>
         <w:rPr>
           <w:strike/>
         </w:rPr>
         <w:t>nTrial</w:t>
       </w:r>
+      <w:proofErr w:type="spellEnd"/>
     </w:p>
     <w:p>
       <w:pPr>
@@ -6304,7 +7216,25 @@
           <w:strike/>
           <w:rtl/>
         </w:rPr>
-        <w:t>תוסיף לטבלאת פלט באקסל את המסלול והמסלול בחזרה.</w:t>
+        <w:t xml:space="preserve">תוסיף </w:t>
+      </w:r>
+      <w:proofErr w:type="spellStart"/>
+      <w:r>
+        <w:rPr>
+          <w:rFonts w:hint="cs"/>
+          <w:strike/>
+          <w:rtl/>
+        </w:rPr>
+        <w:t>לטבלאת</w:t>
+      </w:r>
+      <w:proofErr w:type="spellEnd"/>
+      <w:r>
+        <w:rPr>
+          <w:rFonts w:hint="cs"/>
+          <w:strike/>
+          <w:rtl/>
+        </w:rPr>
+        <w:t xml:space="preserve"> פלט באקסל את המסלול והמסלול בחזרה.</w:t>
       </w:r>
     </w:p>
     <w:p>
@@ -6326,12 +7256,14 @@
         </w:rPr>
         <w:t>תוסיף מספר בלוק למידע שנשמר עם ה</w:t>
       </w:r>
+      <w:proofErr w:type="spellStart"/>
       <w:r>
         <w:rPr>
           <w:strike/>
         </w:rPr>
         <w:t>traj</w:t>
       </w:r>
+      <w:proofErr w:type="spellEnd"/>
     </w:p>
     <w:p>
       <w:pPr>
@@ -6352,7 +7284,43 @@
           <w:strike/>
           <w:rtl/>
         </w:rPr>
-        <w:t>תכתוב בסלאק על זה שהווינדוס לא נותן לך לשמור לדרייב כי יש רווח בשם: "</w:t>
+        <w:t xml:space="preserve">תכתוב </w:t>
+      </w:r>
+      <w:proofErr w:type="spellStart"/>
+      <w:r>
+        <w:rPr>
+          <w:rFonts w:hint="cs"/>
+          <w:strike/>
+          <w:rtl/>
+        </w:rPr>
+        <w:t>בסלאק</w:t>
+      </w:r>
+      <w:proofErr w:type="spellEnd"/>
+      <w:r>
+        <w:rPr>
+          <w:rFonts w:hint="cs"/>
+          <w:strike/>
+          <w:rtl/>
+        </w:rPr>
+        <w:t xml:space="preserve"> על זה </w:t>
+      </w:r>
+      <w:proofErr w:type="spellStart"/>
+      <w:r>
+        <w:rPr>
+          <w:rFonts w:hint="cs"/>
+          <w:strike/>
+          <w:rtl/>
+        </w:rPr>
+        <w:t>שהווינדוס</w:t>
+      </w:r>
+      <w:proofErr w:type="spellEnd"/>
+      <w:r>
+        <w:rPr>
+          <w:rFonts w:hint="cs"/>
+          <w:strike/>
+          <w:rtl/>
+        </w:rPr>
+        <w:t xml:space="preserve"> לא נותן לך לשמור לדרייב כי יש רווח בשם: "</w:t>
       </w:r>
       <w:r>
         <w:rPr>
@@ -6400,7 +7368,25 @@
           <w:strike/>
           <w:rtl/>
         </w:rPr>
-        <w:t xml:space="preserve"> לרפוסטורי שלך</w:t>
+        <w:t xml:space="preserve"> </w:t>
+      </w:r>
+      <w:proofErr w:type="spellStart"/>
+      <w:r>
+        <w:rPr>
+          <w:rFonts w:hint="cs"/>
+          <w:strike/>
+          <w:rtl/>
+        </w:rPr>
+        <w:t>לרפוסטורי</w:t>
+      </w:r>
+      <w:proofErr w:type="spellEnd"/>
+      <w:r>
+        <w:rPr>
+          <w:rFonts w:hint="cs"/>
+          <w:strike/>
+          <w:rtl/>
+        </w:rPr>
+        <w:t xml:space="preserve"> שלך</w:t>
       </w:r>
     </w:p>
     <w:p>
@@ -6434,12 +7420,28 @@
           <w:strike/>
         </w:rPr>
       </w:pPr>
-      <w:r>
-        <w:rPr>
-          <w:strike/>
-        </w:rPr>
-        <w:t>Matlab cropped font / text</w:t>
-      </w:r>
+      <w:proofErr w:type="spellStart"/>
+      <w:r>
+        <w:rPr>
+          <w:strike/>
+        </w:rPr>
+        <w:t>Matlab</w:t>
+      </w:r>
+      <w:proofErr w:type="spellEnd"/>
+      <w:r>
+        <w:rPr>
+          <w:strike/>
+        </w:rPr>
+        <w:t xml:space="preserve"> cropped font / </w:t>
+      </w:r>
+      <w:proofErr w:type="gramStart"/>
+      <w:r>
+        <w:rPr>
+          <w:strike/>
+        </w:rPr>
+        <w:t>text</w:t>
+      </w:r>
+      <w:proofErr w:type="gramEnd"/>
     </w:p>
     <w:p>
       <w:pPr>
@@ -6459,7 +7461,25 @@
           <w:strike/>
           <w:rtl/>
         </w:rPr>
-        <w:t>תעלה את מספר הבלוקים כך שיהיו בסה"כ 480 טריילים.</w:t>
+        <w:t xml:space="preserve">תעלה את מספר הבלוקים כך שיהיו בסה"כ 480 </w:t>
+      </w:r>
+      <w:proofErr w:type="spellStart"/>
+      <w:r>
+        <w:rPr>
+          <w:rFonts w:hint="cs"/>
+          <w:strike/>
+          <w:rtl/>
+        </w:rPr>
+        <w:t>טריילים</w:t>
+      </w:r>
+      <w:proofErr w:type="spellEnd"/>
+      <w:r>
+        <w:rPr>
+          <w:rFonts w:hint="cs"/>
+          <w:strike/>
+          <w:rtl/>
+        </w:rPr>
+        <w:t>.</w:t>
       </w:r>
     </w:p>
     <w:p>
@@ -6639,12 +7659,14 @@
         </w:rPr>
         <w:t xml:space="preserve">שינית את החישוב של </w:t>
       </w:r>
+      <w:proofErr w:type="spellStart"/>
       <w:r>
         <w:rPr>
           <w:strike/>
         </w:rPr>
         <w:t>fontSize</w:t>
       </w:r>
+      <w:proofErr w:type="spellEnd"/>
       <w:r>
         <w:rPr>
           <w:rFonts w:hint="cs"/>
@@ -6695,12 +7717,14 @@
         </w:rPr>
         <w:t>לתקן גודל מילים ב-</w:t>
       </w:r>
+      <w:proofErr w:type="spellStart"/>
       <w:r>
         <w:rPr>
           <w:strike/>
         </w:rPr>
         <w:t>recog</w:t>
       </w:r>
+      <w:proofErr w:type="spellEnd"/>
       <w:r>
         <w:rPr>
           <w:rFonts w:hint="cs"/>
@@ -7100,11 +8124,19 @@
           <w:strike/>
         </w:rPr>
       </w:pPr>
-      <w:r>
-        <w:rPr>
-          <w:strike/>
-        </w:rPr>
-        <w:t>Ghez, C. et al. 1997. Discrete and continuous planning of hand movements and isometric force trajectories. Exp. Brain Res. 115: 217–233.</w:t>
+      <w:proofErr w:type="spellStart"/>
+      <w:r>
+        <w:rPr>
+          <w:strike/>
+        </w:rPr>
+        <w:t>Ghez</w:t>
+      </w:r>
+      <w:proofErr w:type="spellEnd"/>
+      <w:r>
+        <w:rPr>
+          <w:strike/>
+        </w:rPr>
+        <w:t>, C. et al. 1997. Discrete and continuous planning of hand movements and isometric force trajectories. Exp. Brain Res. 115: 217–233.</w:t>
       </w:r>
     </w:p>
     <w:p>
@@ -7122,7 +8154,21 @@
         <w:rPr>
           <w:strike/>
         </w:rPr>
-        <w:t>Gallivan, J.P. &amp; C.S. Chapman. 2014. Three-dimensional reach trajectories as a probe of real-time decision-making between multiple competing targets. Front. Neurosci. 8: 215.</w:t>
+        <w:t xml:space="preserve">Gallivan, J.P. &amp; C.S. Chapman. 2014. Three-dimensional reach trajectories as a probe of real-time decision-making between multiple competing targets. Front. </w:t>
+      </w:r>
+      <w:proofErr w:type="spellStart"/>
+      <w:r>
+        <w:rPr>
+          <w:strike/>
+        </w:rPr>
+        <w:t>Neurosci</w:t>
+      </w:r>
+      <w:proofErr w:type="spellEnd"/>
+      <w:r>
+        <w:rPr>
+          <w:strike/>
+        </w:rPr>
+        <w:t>. 8: 215.</w:t>
       </w:r>
     </w:p>
     <w:p>
@@ -7212,12 +8258,14 @@
         </w:rPr>
         <w:t xml:space="preserve"> </w:t>
       </w:r>
+      <w:proofErr w:type="spellStart"/>
       <w:r>
         <w:rPr>
           <w:strike/>
         </w:rPr>
         <w:t>traj</w:t>
       </w:r>
+      <w:proofErr w:type="spellEnd"/>
       <w:r>
         <w:rPr>
           <w:rFonts w:hint="cs"/>
@@ -7294,7 +8342,25 @@
           <w:strike/>
           <w:rtl/>
         </w:rPr>
-        <w:t>תייצר מלא טריילים ותבדוק האם יש מילים דומיננטיות.</w:t>
+        <w:t xml:space="preserve">תייצר מלא </w:t>
+      </w:r>
+      <w:proofErr w:type="spellStart"/>
+      <w:r>
+        <w:rPr>
+          <w:rFonts w:hint="cs"/>
+          <w:strike/>
+          <w:rtl/>
+        </w:rPr>
+        <w:t>טריילים</w:t>
+      </w:r>
+      <w:proofErr w:type="spellEnd"/>
+      <w:r>
+        <w:rPr>
+          <w:rFonts w:hint="cs"/>
+          <w:strike/>
+          <w:rtl/>
+        </w:rPr>
+        <w:t xml:space="preserve"> ותבדוק האם יש מילים דומיננטיות.</w:t>
       </w:r>
     </w:p>
     <w:p>
@@ -7414,8 +8480,18 @@
           <w:strike/>
           <w:rtl/>
         </w:rPr>
-        <w:t>תיצור מודל למסך פרספקס</w:t>
-      </w:r>
+        <w:t xml:space="preserve">תיצור מודל למסך </w:t>
+      </w:r>
+      <w:proofErr w:type="spellStart"/>
+      <w:r>
+        <w:rPr>
+          <w:rFonts w:hint="cs"/>
+          <w:strike/>
+          <w:rtl/>
+        </w:rPr>
+        <w:t>פרספקס</w:t>
+      </w:r>
+      <w:proofErr w:type="spellEnd"/>
     </w:p>
     <w:p>
       <w:pPr>
@@ -7476,12 +8552,14 @@
         </w:rPr>
         <w:t>קרב את המילים ב</w:t>
       </w:r>
+      <w:proofErr w:type="spellStart"/>
       <w:r>
         <w:rPr>
           <w:strike/>
         </w:rPr>
         <w:t>recog</w:t>
       </w:r>
+      <w:proofErr w:type="spellEnd"/>
     </w:p>
     <w:p>
       <w:pPr>
@@ -7690,12 +8768,14 @@
         </w:rPr>
         <w:t xml:space="preserve"> ל-</w:t>
       </w:r>
+      <w:proofErr w:type="spellStart"/>
       <w:r>
         <w:rPr>
           <w:strike/>
         </w:rPr>
         <w:t>traj</w:t>
       </w:r>
+      <w:proofErr w:type="spellEnd"/>
     </w:p>
     <w:p>
       <w:pPr>
@@ -7724,12 +8804,14 @@
         </w:rPr>
         <w:t xml:space="preserve">ערך לשדה </w:t>
       </w:r>
+      <w:proofErr w:type="spellStart"/>
       <w:r>
         <w:rPr>
           <w:strike/>
         </w:rPr>
         <w:t>list_id</w:t>
       </w:r>
+      <w:proofErr w:type="spellEnd"/>
       <w:r>
         <w:rPr>
           <w:rFonts w:hint="cs"/>
@@ -7752,19 +8834,39 @@
         </w:rPr>
         <w:t xml:space="preserve">, </w:t>
       </w:r>
+      <w:proofErr w:type="spellStart"/>
       <w:r>
         <w:rPr>
           <w:strike/>
         </w:rPr>
         <w:t>subnum</w:t>
       </w:r>
-      <w:r>
-        <w:rPr>
-          <w:rFonts w:hint="cs"/>
-          <w:strike/>
-          <w:rtl/>
-        </w:rPr>
-        <w:t xml:space="preserve"> עבור טריילים של </w:t>
+      <w:proofErr w:type="spellEnd"/>
+      <w:r>
+        <w:rPr>
+          <w:rFonts w:hint="cs"/>
+          <w:strike/>
+          <w:rtl/>
+        </w:rPr>
+        <w:t xml:space="preserve"> עבור </w:t>
+      </w:r>
+      <w:proofErr w:type="spellStart"/>
+      <w:r>
+        <w:rPr>
+          <w:rFonts w:hint="cs"/>
+          <w:strike/>
+          <w:rtl/>
+        </w:rPr>
+        <w:t>טריילים</w:t>
+      </w:r>
+      <w:proofErr w:type="spellEnd"/>
+      <w:r>
+        <w:rPr>
+          <w:rFonts w:hint="cs"/>
+          <w:strike/>
+          <w:rtl/>
+        </w:rPr>
+        <w:t xml:space="preserve"> של </w:t>
       </w:r>
       <w:r>
         <w:rPr>
@@ -7800,12 +8902,14 @@
         </w:rPr>
         <w:t xml:space="preserve">תהפוך את </w:t>
       </w:r>
+      <w:proofErr w:type="spellStart"/>
       <w:r>
         <w:rPr>
           <w:strike/>
         </w:rPr>
         <w:t>runPractice</w:t>
       </w:r>
+      <w:proofErr w:type="spellEnd"/>
       <w:r>
         <w:rPr>
           <w:rFonts w:hint="cs"/>
@@ -7814,12 +8918,14 @@
         </w:rPr>
         <w:t xml:space="preserve"> ל-</w:t>
       </w:r>
+      <w:proofErr w:type="spellStart"/>
       <w:r>
         <w:rPr>
           <w:strike/>
         </w:rPr>
         <w:t>runTrials</w:t>
       </w:r>
+      <w:proofErr w:type="spellEnd"/>
       <w:r>
         <w:rPr>
           <w:rFonts w:hint="cs"/>
@@ -7882,12 +8988,14 @@
         </w:rPr>
         <w:t xml:space="preserve">תמחק את </w:t>
       </w:r>
+      <w:proofErr w:type="spellStart"/>
       <w:r>
         <w:rPr>
           <w:strike/>
         </w:rPr>
         <w:t>runPractice</w:t>
       </w:r>
+      <w:proofErr w:type="spellEnd"/>
     </w:p>
     <w:p>
       <w:pPr>
@@ -7906,7 +9014,25 @@
           <w:strike/>
           <w:rtl/>
         </w:rPr>
-        <w:t xml:space="preserve">תערבב טריילים ככה שלא יהיה </w:t>
+        <w:t xml:space="preserve">תערבב </w:t>
+      </w:r>
+      <w:proofErr w:type="spellStart"/>
+      <w:r>
+        <w:rPr>
+          <w:rFonts w:hint="cs"/>
+          <w:strike/>
+          <w:rtl/>
+        </w:rPr>
+        <w:t>טריילים</w:t>
+      </w:r>
+      <w:proofErr w:type="spellEnd"/>
+      <w:r>
+        <w:rPr>
+          <w:rFonts w:hint="cs"/>
+          <w:strike/>
+          <w:rtl/>
+        </w:rPr>
+        <w:t xml:space="preserve"> ככה שלא יהיה </w:t>
       </w:r>
       <w:r>
         <w:rPr>
@@ -7928,7 +9054,25 @@
           <w:strike/>
           <w:rtl/>
         </w:rPr>
-        <w:t>בכל הטריילים הראשונים.</w:t>
+        <w:t xml:space="preserve">בכל </w:t>
+      </w:r>
+      <w:proofErr w:type="spellStart"/>
+      <w:r>
+        <w:rPr>
+          <w:rFonts w:hint="cs"/>
+          <w:strike/>
+          <w:rtl/>
+        </w:rPr>
+        <w:t>הטריילים</w:t>
+      </w:r>
+      <w:proofErr w:type="spellEnd"/>
+      <w:r>
+        <w:rPr>
+          <w:rFonts w:hint="cs"/>
+          <w:strike/>
+          <w:rtl/>
+        </w:rPr>
+        <w:t xml:space="preserve"> הראשונים.</w:t>
       </w:r>
     </w:p>
     <w:p>
@@ -8237,7 +9381,25 @@
           <w:strike/>
           <w:rtl/>
         </w:rPr>
-        <w:t xml:space="preserve"> והלאה והלאה.</w:t>
+        <w:t xml:space="preserve"> והלאה </w:t>
+      </w:r>
+      <w:proofErr w:type="spellStart"/>
+      <w:r>
+        <w:rPr>
+          <w:rFonts w:hint="cs"/>
+          <w:strike/>
+          <w:rtl/>
+        </w:rPr>
+        <w:t>והלאה</w:t>
+      </w:r>
+      <w:proofErr w:type="spellEnd"/>
+      <w:r>
+        <w:rPr>
+          <w:rFonts w:hint="cs"/>
+          <w:strike/>
+          <w:rtl/>
+        </w:rPr>
+        <w:t>.</w:t>
       </w:r>
     </w:p>
     <w:p>
@@ -8291,9 +9453,11 @@
         </w:rPr>
         <w:t>תוודא שהזמן הקצר ששמת ל-</w:t>
       </w:r>
+      <w:proofErr w:type="spellStart"/>
       <w:r>
         <w:t>categor</w:t>
       </w:r>
+      <w:proofErr w:type="spellEnd"/>
       <w:r>
         <w:rPr>
           <w:rFonts w:hint="cs"/>
@@ -8301,9 +9465,11 @@
         </w:rPr>
         <w:t xml:space="preserve"> ול-</w:t>
       </w:r>
+      <w:proofErr w:type="spellStart"/>
       <w:r>
         <w:t>recog</w:t>
       </w:r>
+      <w:proofErr w:type="spellEnd"/>
       <w:r>
         <w:rPr>
           <w:rFonts w:hint="cs"/>
@@ -8325,7 +9491,39 @@
           <w:rFonts w:hint="cs"/>
           <w:rtl/>
         </w:rPr>
-        <w:t>תריץ עד טרייל 72 כדי לבדוק האם יש בעיה בתזמון של טרייל 38 ו72.</w:t>
+        <w:t xml:space="preserve">תריץ עד </w:t>
+      </w:r>
+      <w:proofErr w:type="spellStart"/>
+      <w:r>
+        <w:rPr>
+          <w:rFonts w:hint="cs"/>
+          <w:rtl/>
+        </w:rPr>
+        <w:t>טרייל</w:t>
+      </w:r>
+      <w:proofErr w:type="spellEnd"/>
+      <w:r>
+        <w:rPr>
+          <w:rFonts w:hint="cs"/>
+          <w:rtl/>
+        </w:rPr>
+        <w:t xml:space="preserve"> 72 כדי לבדוק האם יש בעיה בתזמון של </w:t>
+      </w:r>
+      <w:proofErr w:type="spellStart"/>
+      <w:r>
+        <w:rPr>
+          <w:rFonts w:hint="cs"/>
+          <w:rtl/>
+        </w:rPr>
+        <w:t>טרייל</w:t>
+      </w:r>
+      <w:proofErr w:type="spellEnd"/>
+      <w:r>
+        <w:rPr>
+          <w:rFonts w:hint="cs"/>
+          <w:rtl/>
+        </w:rPr>
+        <w:t xml:space="preserve"> 38 ו72.</w:t>
       </w:r>
     </w:p>
     <w:p>
@@ -8343,9 +9541,11 @@
         </w:rPr>
         <w:t xml:space="preserve">תריץ ניסוי קצר ותוודא שהזמן של </w:t>
       </w:r>
+      <w:proofErr w:type="spellStart"/>
       <w:r>
         <w:t>categor_time</w:t>
       </w:r>
+      <w:proofErr w:type="spellEnd"/>
       <w:r>
         <w:rPr>
           <w:rFonts w:hint="cs"/>
@@ -8419,8 +9619,17 @@
           <w:rFonts w:hint="cs"/>
           <w:rtl/>
         </w:rPr>
-        <w:t>לשנות הגדרת גודל אצבע אחרי שיש מסך פספקס</w:t>
-      </w:r>
+        <w:t xml:space="preserve">לשנות הגדרת גודל אצבע אחרי שיש מסך </w:t>
+      </w:r>
+      <w:proofErr w:type="spellStart"/>
+      <w:r>
+        <w:rPr>
+          <w:rFonts w:hint="cs"/>
+          <w:rtl/>
+        </w:rPr>
+        <w:t>פספקס</w:t>
+      </w:r>
+      <w:proofErr w:type="spellEnd"/>
     </w:p>
     <w:p>
       <w:pPr>
@@ -8451,7 +9660,23 @@
           <w:rFonts w:hint="cs"/>
           <w:rtl/>
         </w:rPr>
-        <w:t>תעשה שוב קליברציה.</w:t>
+        <w:t xml:space="preserve">תעשה שוב </w:t>
+      </w:r>
+      <w:proofErr w:type="spellStart"/>
+      <w:r>
+        <w:rPr>
+          <w:rFonts w:hint="cs"/>
+          <w:rtl/>
+        </w:rPr>
+        <w:t>קליברציה</w:t>
+      </w:r>
+      <w:proofErr w:type="spellEnd"/>
+      <w:r>
+        <w:rPr>
+          <w:rFonts w:hint="cs"/>
+          <w:rtl/>
+        </w:rPr>
+        <w:t>.</w:t>
       </w:r>
     </w:p>
     <w:p>
@@ -8467,7 +9692,7 @@
           <w:rFonts w:hint="cs"/>
           <w:rtl/>
         </w:rPr>
-        <w:t>תברר איך משלמים לנבדקים.</w:t>
+        <w:t>תדפיס טפסי הסכמה.</w:t>
       </w:r>
     </w:p>
     <w:p>
@@ -8483,7 +9708,21 @@
           <w:rFonts w:hint="cs"/>
           <w:rtl/>
         </w:rPr>
-        <w:t>תדפיס טפסי הסכמה.</w:t>
+        <w:t>תדפיס קבל</w:t>
+      </w:r>
+      <w:r>
+        <w:rPr>
+          <w:rFonts w:hint="cs"/>
+          <w:rtl/>
+        </w:rPr>
+        <w:t>ה</w:t>
+      </w:r>
+      <w:r>
+        <w:rPr>
+          <w:rFonts w:hint="cs"/>
+          <w:rtl/>
+        </w:rPr>
+        <w:t>.</w:t>
       </w:r>
     </w:p>
     <w:p>
@@ -8499,7 +9738,187 @@
           <w:rFonts w:hint="cs"/>
           <w:rtl/>
         </w:rPr>
-        <w:t>תדפיס קבלות.</w:t>
+        <w:t>תשלום</w:t>
+      </w:r>
+      <w:r>
+        <w:rPr>
+          <w:rFonts w:hint="cs"/>
+          <w:rtl/>
+        </w:rPr>
+        <w:t>:</w:t>
+      </w:r>
+    </w:p>
+    <w:p>
+      <w:pPr>
+        <w:pStyle w:val="NoSpacing"/>
+        <w:numPr>
+          <w:ilvl w:val="1"/>
+          <w:numId w:val="1"/>
+        </w:numPr>
+      </w:pPr>
+      <w:r>
+        <w:rPr>
+          <w:rFonts w:hint="cs"/>
+          <w:rtl/>
+        </w:rPr>
+        <w:t>50 ₪ לשעה, בקפיצות של רבע שעה.</w:t>
+      </w:r>
+    </w:p>
+    <w:p>
+      <w:pPr>
+        <w:pStyle w:val="NoSpacing"/>
+        <w:numPr>
+          <w:ilvl w:val="1"/>
+          <w:numId w:val="1"/>
+        </w:numPr>
+      </w:pPr>
+      <w:r>
+        <w:rPr>
+          <w:rFonts w:hint="cs"/>
+          <w:rtl/>
+        </w:rPr>
+        <w:t>לתעד הכל ב-</w:t>
+      </w:r>
+      <w:hyperlink r:id="rId15" w:anchor="gid=267261638" w:history="1">
+        <w:proofErr w:type="spellStart"/>
+        <w:r>
+          <w:rPr>
+            <w:rStyle w:val="Hyperlink"/>
+          </w:rPr>
+          <w:t>mudrick</w:t>
+        </w:r>
+        <w:proofErr w:type="spellEnd"/>
+        <w:r>
+          <w:rPr>
+            <w:rStyle w:val="Hyperlink"/>
+          </w:rPr>
+          <w:t xml:space="preserve"> cash register</w:t>
+        </w:r>
+      </w:hyperlink>
+    </w:p>
+    <w:p>
+      <w:pPr>
+        <w:pStyle w:val="NoSpacing"/>
+        <w:numPr>
+          <w:ilvl w:val="1"/>
+          <w:numId w:val="1"/>
+        </w:numPr>
+      </w:pPr>
+      <w:r>
+        <w:lastRenderedPageBreak/>
+        <w:t>Documented in past receipts</w:t>
+      </w:r>
+      <w:r>
+        <w:rPr>
+          <w:rFonts w:hint="cs"/>
+          <w:rtl/>
+        </w:rPr>
+        <w:t xml:space="preserve"> </w:t>
+      </w:r>
+      <w:r>
+        <w:rPr>
+          <w:rtl/>
+        </w:rPr>
+        <w:t>–</w:t>
+      </w:r>
+      <w:r>
+        <w:rPr>
+          <w:rFonts w:hint="cs"/>
+          <w:rtl/>
+        </w:rPr>
+        <w:t xml:space="preserve"> לרשום </w:t>
+      </w:r>
+      <w:r>
+        <w:rPr>
+          <w:rFonts w:hint="cs"/>
+        </w:rPr>
+        <w:t>NO</w:t>
+      </w:r>
+      <w:r>
+        <w:rPr>
+          <w:rFonts w:hint="cs"/>
+          <w:rtl/>
+        </w:rPr>
+        <w:t xml:space="preserve"> כי זה לא תועד ע"י </w:t>
+      </w:r>
+      <w:proofErr w:type="gramStart"/>
+      <w:r>
+        <w:rPr>
+          <w:rFonts w:hint="cs"/>
+          <w:rtl/>
+        </w:rPr>
+        <w:t>תמרה</w:t>
+      </w:r>
+      <w:proofErr w:type="gramEnd"/>
+    </w:p>
+    <w:p>
+      <w:pPr>
+        <w:pStyle w:val="NoSpacing"/>
+        <w:numPr>
+          <w:ilvl w:val="1"/>
+          <w:numId w:val="1"/>
+        </w:numPr>
+      </w:pPr>
+      <w:r>
+        <w:t>amt experimenter pa</w:t>
+      </w:r>
+      <w:r>
+        <w:t>i</w:t>
+      </w:r>
+      <w:r>
+        <w:t>d</w:t>
+      </w:r>
+      <w:r>
+        <w:rPr>
+          <w:rFonts w:hint="cs"/>
+          <w:rtl/>
+        </w:rPr>
+        <w:t xml:space="preserve"> </w:t>
+      </w:r>
+      <w:r>
+        <w:rPr>
+          <w:rtl/>
+        </w:rPr>
+        <w:t>–</w:t>
+      </w:r>
+      <w:r>
+        <w:rPr>
+          <w:rFonts w:hint="cs"/>
+          <w:rtl/>
+        </w:rPr>
+        <w:t xml:space="preserve"> כמה כסף אתה שמת מעצמך.</w:t>
+      </w:r>
+    </w:p>
+    <w:p>
+      <w:pPr>
+        <w:pStyle w:val="NoSpacing"/>
+        <w:numPr>
+          <w:ilvl w:val="1"/>
+          <w:numId w:val="1"/>
+        </w:numPr>
+      </w:pPr>
+      <w:r>
+        <w:t>Total new receipt</w:t>
+      </w:r>
+      <w:r>
+        <w:rPr>
+          <w:rFonts w:hint="cs"/>
+          <w:rtl/>
+        </w:rPr>
+        <w:t xml:space="preserve"> </w:t>
+      </w:r>
+      <w:r>
+        <w:rPr>
+          <w:rtl/>
+        </w:rPr>
+        <w:t>–</w:t>
+      </w:r>
+      <w:r>
+        <w:rPr>
+          <w:rFonts w:hint="cs"/>
+          <w:rtl/>
+        </w:rPr>
+        <w:t xml:space="preserve"> צריך לתאום את הסכום שמופיע בקבלות</w:t>
       </w:r>
     </w:p>
     <w:p>
@@ -8509,6 +9928,11 @@
           <w:ilvl w:val="0"/>
           <w:numId w:val="1"/>
         </w:numPr>
+        <w:rPr>
+          <w:rStyle w:val="Hyperlink"/>
+          <w:color w:val="auto"/>
+          <w:u w:val="none"/>
+        </w:rPr>
       </w:pPr>
       <w:r>
         <w:rPr>
@@ -8520,7 +9944,7 @@
       <w:r>
         <w:t>section 4.5 (Lab’s personality questionnaire) of the </w:t>
       </w:r>
-      <w:hyperlink r:id="rId15" w:tgtFrame="_blank" w:history="1">
+      <w:hyperlink r:id="rId16" w:tgtFrame="_blank" w:history="1">
         <w:r>
           <w:rPr>
             <w:rStyle w:val="Hyperlink"/>
@@ -8533,6 +9957,173 @@
       <w:pPr>
         <w:pStyle w:val="NoSpacing"/>
         <w:numPr>
+          <w:ilvl w:val="1"/>
+          <w:numId w:val="1"/>
+        </w:numPr>
+      </w:pPr>
+      <w:r>
+        <w:rPr>
+          <w:rFonts w:hint="cs"/>
+          <w:rtl/>
+        </w:rPr>
+        <w:t xml:space="preserve">כרגע אין שאלון </w:t>
+      </w:r>
+      <w:proofErr w:type="spellStart"/>
+      <w:r>
+        <w:rPr>
+          <w:rFonts w:hint="cs"/>
+          <w:rtl/>
+        </w:rPr>
+        <w:t>רישמי</w:t>
+      </w:r>
+      <w:proofErr w:type="spellEnd"/>
+      <w:r>
+        <w:rPr>
+          <w:rFonts w:hint="cs"/>
+          <w:rtl/>
+        </w:rPr>
+        <w:t>, ניתן לעקוב אחר:</w:t>
+      </w:r>
+    </w:p>
+    <w:p>
+      <w:pPr>
+        <w:pStyle w:val="NoSpacing"/>
+        <w:ind w:left="1440"/>
+        <w:rPr>
+          <w:sz w:val="18"/>
+          <w:szCs w:val="18"/>
+        </w:rPr>
+      </w:pPr>
+      <w:r>
+        <w:rPr>
+          <w:sz w:val="18"/>
+          <w:szCs w:val="18"/>
+        </w:rPr>
+        <w:t xml:space="preserve">Common resources </w:t>
+      </w:r>
+      <w:r>
+        <w:rPr>
+          <w:sz w:val="18"/>
+          <w:szCs w:val="18"/>
+        </w:rPr>
+        <w:sym w:font="Wingdings" w:char="F0E0"/>
+      </w:r>
+      <w:r>
+        <w:rPr>
+          <w:sz w:val="18"/>
+          <w:szCs w:val="18"/>
+        </w:rPr>
+        <w:t xml:space="preserve"> experiment templates </w:t>
+      </w:r>
+      <w:r>
+        <w:rPr>
+          <w:sz w:val="18"/>
+          <w:szCs w:val="18"/>
+        </w:rPr>
+        <w:sym w:font="Wingdings" w:char="F0E0"/>
+      </w:r>
+      <w:r>
+        <w:rPr>
+          <w:sz w:val="18"/>
+          <w:szCs w:val="18"/>
+        </w:rPr>
+        <w:t xml:space="preserve"> lab file system </w:t>
+      </w:r>
+      <w:r>
+        <w:rPr>
+          <w:sz w:val="18"/>
+          <w:szCs w:val="18"/>
+        </w:rPr>
+        <w:sym w:font="Wingdings" w:char="F0E0"/>
+      </w:r>
+      <w:r>
+        <w:rPr>
+          <w:sz w:val="18"/>
+          <w:szCs w:val="18"/>
+        </w:rPr>
+        <w:t xml:space="preserve"> behavioral templates </w:t>
+      </w:r>
+      <w:r>
+        <w:rPr>
+          <w:sz w:val="18"/>
+          <w:szCs w:val="18"/>
+        </w:rPr>
+        <w:sym w:font="Wingdings" w:char="F0E0"/>
+      </w:r>
+      <w:r>
+        <w:rPr>
+          <w:sz w:val="18"/>
+          <w:szCs w:val="18"/>
+        </w:rPr>
+        <w:t xml:space="preserve"> </w:t>
+      </w:r>
+      <w:r>
+        <w:rPr>
+          <w:sz w:val="18"/>
+          <w:szCs w:val="18"/>
+        </w:rPr>
+        <w:t xml:space="preserve">experiment </w:t>
+      </w:r>
+      <w:r>
+        <w:rPr>
+          <w:sz w:val="18"/>
+          <w:szCs w:val="18"/>
+        </w:rPr>
+        <w:sym w:font="Wingdings" w:char="F0E0"/>
+      </w:r>
+      <w:r>
+        <w:rPr>
+          <w:sz w:val="18"/>
+          <w:szCs w:val="18"/>
+        </w:rPr>
+        <w:t xml:space="preserve"> subject </w:t>
+      </w:r>
+      <w:proofErr w:type="gramStart"/>
+      <w:r>
+        <w:rPr>
+          <w:sz w:val="18"/>
+          <w:szCs w:val="18"/>
+        </w:rPr>
+        <w:t>log.xlsx</w:t>
+      </w:r>
+      <w:proofErr w:type="gramEnd"/>
+    </w:p>
+    <w:p>
+      <w:pPr>
+        <w:pStyle w:val="NoSpacing"/>
+        <w:numPr>
+          <w:ilvl w:val="1"/>
+          <w:numId w:val="1"/>
+        </w:numPr>
+      </w:pPr>
+      <w:r>
+        <w:rPr>
+          <w:rFonts w:hint="cs"/>
+          <w:rtl/>
+        </w:rPr>
+        <w:t xml:space="preserve">יש לתעד </w:t>
+      </w:r>
+      <w:proofErr w:type="spellStart"/>
+      <w:r>
+        <w:rPr>
+          <w:rFonts w:hint="cs"/>
+          <w:rtl/>
+        </w:rPr>
+        <w:t>תז</w:t>
+      </w:r>
+      <w:proofErr w:type="spellEnd"/>
+      <w:r>
+        <w:rPr>
+          <w:rFonts w:hint="cs"/>
+          <w:rtl/>
+        </w:rPr>
+        <w:t xml:space="preserve"> בקובץ נפרד.</w:t>
+      </w:r>
+    </w:p>
+    <w:p>
+      <w:pPr>
+        <w:pStyle w:val="NoSpacing"/>
+        <w:numPr>
           <w:ilvl w:val="0"/>
           <w:numId w:val="1"/>
         </w:numPr>
@@ -8546,7 +10137,6 @@
           <w:strike/>
           <w:rtl/>
         </w:rPr>
-        <w:lastRenderedPageBreak/>
         <w:t xml:space="preserve">לוודא שעברת </w:t>
       </w:r>
       <w:r>
@@ -8884,9 +10474,11 @@
         </w:rPr>
         <w:t>האם נבדקים נוטים להגיב ב-</w:t>
       </w:r>
+      <w:proofErr w:type="spellStart"/>
       <w:r>
         <w:t>recog</w:t>
       </w:r>
+      <w:proofErr w:type="spellEnd"/>
       <w:r>
         <w:rPr>
           <w:rFonts w:hint="cs"/>
@@ -8894,9 +10486,11 @@
         </w:rPr>
         <w:t xml:space="preserve"> ימין אחרי שהגיבו ימין ב-</w:t>
       </w:r>
+      <w:proofErr w:type="spellStart"/>
       <w:r>
         <w:t>categor</w:t>
       </w:r>
+      <w:proofErr w:type="spellEnd"/>
       <w:r>
         <w:rPr>
           <w:rFonts w:hint="cs"/>
@@ -8946,9 +10540,11 @@
         </w:rPr>
         <w:t>לתעד החלטות לגבי הניסוי (למשל מקורות) ב-</w:t>
       </w:r>
+      <w:proofErr w:type="spellStart"/>
       <w:r>
         <w:t>Trelo</w:t>
       </w:r>
+      <w:proofErr w:type="spellEnd"/>
       <w:r>
         <w:rPr>
           <w:rFonts w:hint="cs"/>
@@ -9095,6 +10691,7 @@
           <w:sz w:val="14"/>
           <w:szCs w:val="14"/>
         </w:rPr>
+        <w:lastRenderedPageBreak/>
         <mc:AlternateContent>
           <mc:Choice Requires="wps">
             <w:drawing>
@@ -10242,18 +11839,8 @@
                           <w:sz w:val="14"/>
                           <w:szCs w:val="14"/>
                         </w:rPr>
-                        <w:t xml:space="preserve">    Desired_duration    Mean_duration      STD       Deviation_of_mean_from_</w:t>
+                        <w:t xml:space="preserve">    Desired_duration    Mean_duration      STD       Deviation_of_mean_from_desired</w:t>
                       </w:r>
-                      <w:proofErr w:type="gramStart"/>
-                      <w:r>
-                        <w:rPr>
-                          <w:rFonts w:ascii="Courier New" w:hAnsi="Courier New" w:cs="Courier New"/>
-                          <w:sz w:val="14"/>
-                          <w:szCs w:val="14"/>
-                        </w:rPr>
-                        <w:t>desired</w:t>
-                      </w:r>
-                      <w:proofErr w:type="gramEnd"/>
                     </w:p>
                     <w:p>
                       <w:pPr>
@@ -10443,18 +12030,8 @@
                           <w:sz w:val="14"/>
                           <w:szCs w:val="14"/>
                         </w:rPr>
-                        <w:t xml:space="preserve">categor_time has no values in trials: </w:t>
+                        <w:t>categor_time has no values in trials: 283</w:t>
                       </w:r>
-                      <w:proofErr w:type="gramStart"/>
-                      <w:r>
-                        <w:rPr>
-                          <w:rFonts w:ascii="Courier New" w:hAnsi="Courier New" w:cs="Courier New"/>
-                          <w:sz w:val="14"/>
-                          <w:szCs w:val="14"/>
-                        </w:rPr>
-                        <w:t>283</w:t>
-                      </w:r>
-                      <w:proofErr w:type="gramEnd"/>
                     </w:p>
                     <w:p>
                       <w:pPr>
@@ -10635,18 +12212,8 @@
                           <w:sz w:val="14"/>
                           <w:szCs w:val="14"/>
                         </w:rPr>
-                        <w:t xml:space="preserve">                    prime_alter: </w:t>
+                        <w:t xml:space="preserve">                    prime_alter: 1</w:t>
                       </w:r>
-                      <w:proofErr w:type="gramStart"/>
-                      <w:r>
-                        <w:rPr>
-                          <w:rFonts w:ascii="Courier New" w:hAnsi="Courier New" w:cs="Courier New"/>
-                          <w:sz w:val="14"/>
-                          <w:szCs w:val="14"/>
-                        </w:rPr>
-                        <w:t>1</w:t>
-                      </w:r>
-                      <w:proofErr w:type="gramEnd"/>
                     </w:p>
                     <w:p>
                       <w:pPr>
@@ -10681,18 +12248,8 @@
                           <w:sz w:val="14"/>
                           <w:szCs w:val="14"/>
                         </w:rPr>
-                        <w:t xml:space="preserve">              deviation_of_mean: </w:t>
+                        <w:t xml:space="preserve">              deviation_of_mean: 1</w:t>
                       </w:r>
-                      <w:proofErr w:type="gramStart"/>
-                      <w:r>
-                        <w:rPr>
-                          <w:rFonts w:ascii="Courier New" w:hAnsi="Courier New" w:cs="Courier New"/>
-                          <w:sz w:val="14"/>
-                          <w:szCs w:val="14"/>
-                        </w:rPr>
-                        <w:t>1</w:t>
-                      </w:r>
-                      <w:proofErr w:type="gramEnd"/>
                     </w:p>
                     <w:p>
                       <w:pPr>
@@ -10916,7 +12473,6 @@
           <w:noProof/>
           <w:rtl/>
         </w:rPr>
-        <w:lastRenderedPageBreak/>
         <w:drawing>
           <wp:inline distT="0" distB="0" distL="0" distR="0" wp14:anchorId="3233F370" wp14:editId="2CE96F3F">
             <wp:extent cx="5302250" cy="3307524"/>
@@ -10933,7 +12489,7 @@
                     <pic:cNvPicPr/>
                   </pic:nvPicPr>
                   <pic:blipFill>
-                    <a:blip r:embed="rId16"/>
+                    <a:blip r:embed="rId17"/>
                     <a:stretch>
                       <a:fillRect/>
                     </a:stretch>
@@ -11068,7 +12624,31 @@
           <w:rFonts w:hint="cs"/>
           <w:rtl/>
         </w:rPr>
-        <w:t xml:space="preserve"> כי הם יהיו משוחדים להגיב במה שמתאים למטרה כשהוא יופיע. לכן כדי להעריך מודעות צריך לבדוק בעיקר את הטריילים ה-</w:t>
+        <w:t xml:space="preserve"> כי הם יהיו משוחדים להגיב </w:t>
+      </w:r>
+      <w:r>
+        <w:rPr>
+          <w:rFonts w:hint="cs"/>
+          <w:rtl/>
+        </w:rPr>
+        <w:lastRenderedPageBreak/>
+        <w:t xml:space="preserve">במה שמתאים למטרה כשהוא יופיע. לכן כדי להעריך מודעות צריך לבדוק בעיקר את </w:t>
+      </w:r>
+      <w:proofErr w:type="spellStart"/>
+      <w:r>
+        <w:rPr>
+          <w:rFonts w:hint="cs"/>
+          <w:rtl/>
+        </w:rPr>
+        <w:t>הטריילים</w:t>
+      </w:r>
+      <w:proofErr w:type="spellEnd"/>
+      <w:r>
+        <w:rPr>
+          <w:rFonts w:hint="cs"/>
+          <w:rtl/>
+        </w:rPr>
+        <w:t xml:space="preserve"> ה-</w:t>
       </w:r>
       <w:r>
         <w:t>incongruent</w:t>
@@ -11261,6 +12841,26 @@
         </w:rPr>
         <w:t>קולנוע</w:t>
       </w:r>
+    </w:p>
+    <w:p>
+      <w:pPr>
+        <w:pStyle w:val="NoSpacing"/>
+      </w:pPr>
+    </w:p>
+    <w:p>
+      <w:pPr>
+        <w:pStyle w:val="NoSpacing"/>
+      </w:pPr>
+    </w:p>
+    <w:p>
+      <w:pPr>
+        <w:pStyle w:val="NoSpacing"/>
+      </w:pPr>
+    </w:p>
+    <w:p>
+      <w:pPr>
+        <w:pStyle w:val="NoSpacing"/>
+      </w:pPr>
     </w:p>
     <w:sectPr>
       <w:pgSz w:w="12240" w:h="15840"/>
@@ -12109,6 +13709,7 @@
   <w:style w:type="character" w:default="1" w:styleId="DefaultParagraphFont">
     <w:name w:val="Default Paragraph Font"/>
     <w:uiPriority w:val="1"/>
+    <w:semiHidden/>
     <w:unhideWhenUsed/>
   </w:style>
   <w:style w:type="table" w:default="1" w:styleId="TableNormal">
@@ -12438,6 +14039,18 @@
       <w:u w:val="single"/>
     </w:rPr>
   </w:style>
+  <w:style w:type="character" w:styleId="UnresolvedMention">
+    <w:name w:val="Unresolved Mention"/>
+    <w:basedOn w:val="DefaultParagraphFont"/>
+    <w:uiPriority w:val="99"/>
+    <w:semiHidden/>
+    <w:unhideWhenUsed/>
+    <w:rsid w:val="007E4D48"/>
+    <w:rPr>
+      <w:color w:val="605E5C"/>
+      <w:shd w:val="clear" w:color="auto" w:fill="E1DFDD"/>
+    </w:rPr>
+  </w:style>
 </w:styles>
 </file>
 

</xml_diff>

<commit_message>
Fixed setPoints | New trial sets to avoid mask=white_screen
</commit_message>
<xml_diff>
--- a/development/main.docx
+++ b/development/main.docx
@@ -1,6 +1,6 @@
 
 <file path=word/document.xml><?xml version="1.0" encoding="utf-8"?>
-<w:document xmlns:wpc="http://schemas.microsoft.com/office/word/2010/wordprocessingCanvas" xmlns:cx="http://schemas.microsoft.com/office/drawing/2014/chartex" xmlns:cx1="http://schemas.microsoft.com/office/drawing/2015/9/8/chartex" xmlns:cx2="http://schemas.microsoft.com/office/drawing/2015/10/21/chartex" xmlns:cx3="http://schemas.microsoft.com/office/drawing/2016/5/9/chartex" xmlns:cx4="http://schemas.microsoft.com/office/drawing/2016/5/10/chartex" xmlns:cx5="http://schemas.microsoft.com/office/drawing/2016/5/11/chartex" xmlns:cx6="http://schemas.microsoft.com/office/drawing/2016/5/12/chartex" xmlns:cx7="http://schemas.microsoft.com/office/drawing/2016/5/13/chartex" xmlns:cx8="http://schemas.microsoft.com/office/drawing/2016/5/14/chartex" xmlns:mc="http://schemas.openxmlformats.org/markup-compatibility/2006" xmlns:aink="http://schemas.microsoft.com/office/drawing/2016/ink" xmlns:am3d="http://schemas.microsoft.com/office/drawing/2017/model3d" xmlns:o="urn:schemas-microsoft-com:office:office" xmlns:r="http://schemas.openxmlformats.org/officeDocument/2006/relationships" xmlns:m="http://schemas.openxmlformats.org/officeDocument/2006/math" xmlns:v="urn:schemas-microsoft-com:vml" xmlns:wp14="http://schemas.microsoft.com/office/word/2010/wordprocessingDrawing" xmlns:wp="http://schemas.openxmlformats.org/drawingml/2006/wordprocessingDrawing" xmlns:w10="urn:schemas-microsoft-com:office:word" xmlns:w="http://schemas.openxmlformats.org/wordprocessingml/2006/main" xmlns:w14="http://schemas.microsoft.com/office/word/2010/wordml" xmlns:w15="http://schemas.microsoft.com/office/word/2012/wordml" xmlns:w16cex="http://schemas.microsoft.com/office/word/2018/wordml/cex" xmlns:w16cid="http://schemas.microsoft.com/office/word/2016/wordml/cid" xmlns:w16="http://schemas.microsoft.com/office/word/2018/wordml" xmlns:w16se="http://schemas.microsoft.com/office/word/2015/wordml/symex" xmlns:wpg="http://schemas.microsoft.com/office/word/2010/wordprocessingGroup" xmlns:wpi="http://schemas.microsoft.com/office/word/2010/wordprocessingInk" xmlns:wne="http://schemas.microsoft.com/office/word/2006/wordml" xmlns:wps="http://schemas.microsoft.com/office/word/2010/wordprocessingShape" mc:Ignorable="w14 w15 w16se w16cid w16 w16cex wp14">
+<w:document xmlns:wpc="http://schemas.microsoft.com/office/word/2010/wordprocessingCanvas" xmlns:mc="http://schemas.openxmlformats.org/markup-compatibility/2006" xmlns:o="urn:schemas-microsoft-com:office:office" xmlns:r="http://schemas.openxmlformats.org/officeDocument/2006/relationships" xmlns:m="http://schemas.openxmlformats.org/officeDocument/2006/math" xmlns:v="urn:schemas-microsoft-com:vml" xmlns:wp14="http://schemas.microsoft.com/office/word/2010/wordprocessingDrawing" xmlns:wp="http://schemas.openxmlformats.org/drawingml/2006/wordprocessingDrawing" xmlns:w10="urn:schemas-microsoft-com:office:word" xmlns:w="http://schemas.openxmlformats.org/wordprocessingml/2006/main" xmlns:w14="http://schemas.microsoft.com/office/word/2010/wordml" xmlns:w15="http://schemas.microsoft.com/office/word/2012/wordml" xmlns:wpg="http://schemas.microsoft.com/office/word/2010/wordprocessingGroup" xmlns:wpi="http://schemas.microsoft.com/office/word/2010/wordprocessingInk" xmlns:wne="http://schemas.microsoft.com/office/word/2006/wordml" xmlns:wps="http://schemas.microsoft.com/office/word/2010/wordprocessingShape" mc:Ignorable="w14 w15 wp14">
   <w:body>
     <w:p>
       <w:pPr>
@@ -3525,6 +3525,7 @@
           <w:rtl/>
         </w:rPr>
       </w:pPr>
+      <w:proofErr w:type="gramStart"/>
       <w:r>
         <w:rPr>
           <w:rFonts w:ascii="Courier New" w:eastAsiaTheme="minorHAnsi" w:hAnsi="Courier New" w:cs="Courier New"/>
@@ -3536,6 +3537,7 @@
         </w:rPr>
         <w:t>global</w:t>
       </w:r>
+      <w:proofErr w:type="gramEnd"/>
       <w:r>
         <w:rPr>
           <w:rFonts w:ascii="Courier New" w:eastAsiaTheme="minorHAnsi" w:hAnsi="Courier New" w:cs="Courier New"/>
@@ -3545,9 +3547,22 @@
           <w:sz w:val="14"/>
           <w:szCs w:val="14"/>
         </w:rPr>
-        <w:t xml:space="preserve"> BLACK_SCREEN WHITE_</w:t>
-      </w:r>
-      <w:proofErr w:type="gramStart"/>
+        <w:t xml:space="preserve"> BLACK_SCREEN WHITE_SCREEN;</w:t>
+      </w:r>
+    </w:p>
+    <w:p>
+      <w:pPr>
+        <w:autoSpaceDE w:val="0"/>
+        <w:autoSpaceDN w:val="0"/>
+        <w:adjustRightInd w:val="0"/>
+        <w:ind w:left="720"/>
+        <w:rPr>
+          <w:rFonts w:ascii="Courier New" w:eastAsiaTheme="minorHAnsi" w:hAnsi="Courier New" w:cs="Courier New"/>
+          <w:sz w:val="10"/>
+          <w:szCs w:val="10"/>
+          <w:rtl/>
+        </w:rPr>
+      </w:pPr>
       <w:r>
         <w:rPr>
           <w:rFonts w:ascii="Courier New" w:eastAsiaTheme="minorHAnsi" w:hAnsi="Courier New" w:cs="Courier New"/>
@@ -3557,23 +3572,10 @@
           <w:sz w:val="14"/>
           <w:szCs w:val="14"/>
         </w:rPr>
-        <w:t>SCREEN;</w:t>
-      </w:r>
-      <w:proofErr w:type="gramEnd"/>
-    </w:p>
-    <w:p>
-      <w:pPr>
-        <w:autoSpaceDE w:val="0"/>
-        <w:autoSpaceDN w:val="0"/>
-        <w:adjustRightInd w:val="0"/>
-        <w:ind w:left="720"/>
-        <w:rPr>
-          <w:rFonts w:ascii="Courier New" w:eastAsiaTheme="minorHAnsi" w:hAnsi="Courier New" w:cs="Courier New"/>
-          <w:sz w:val="10"/>
-          <w:szCs w:val="10"/>
-          <w:rtl/>
-        </w:rPr>
-      </w:pPr>
+        <w:t xml:space="preserve">        trials.mask1 = </w:t>
+      </w:r>
+      <w:proofErr w:type="spellStart"/>
+      <w:proofErr w:type="gramStart"/>
       <w:r>
         <w:rPr>
           <w:rFonts w:ascii="Courier New" w:eastAsiaTheme="minorHAnsi" w:hAnsi="Courier New" w:cs="Courier New"/>
@@ -3583,9 +3585,9 @@
           <w:sz w:val="14"/>
           <w:szCs w:val="14"/>
         </w:rPr>
-        <w:t xml:space="preserve">        </w:t>
-      </w:r>
-      <w:proofErr w:type="gramStart"/>
+        <w:t>repmat</w:t>
+      </w:r>
+      <w:proofErr w:type="spellEnd"/>
       <w:r>
         <w:rPr>
           <w:rFonts w:ascii="Courier New" w:eastAsiaTheme="minorHAnsi" w:hAnsi="Courier New" w:cs="Courier New"/>
@@ -3595,8 +3597,9 @@
           <w:sz w:val="14"/>
           <w:szCs w:val="14"/>
         </w:rPr>
-        <w:t>trials.mask</w:t>
-      </w:r>
+        <w:t>(</w:t>
+      </w:r>
+      <w:proofErr w:type="spellStart"/>
       <w:proofErr w:type="gramEnd"/>
       <w:r>
         <w:rPr>
@@ -3607,9 +3610,8 @@
           <w:sz w:val="14"/>
           <w:szCs w:val="14"/>
         </w:rPr>
-        <w:t xml:space="preserve">1 = </w:t>
-      </w:r>
-      <w:proofErr w:type="spellStart"/>
+        <w:t>WHITE</w:t>
+      </w:r>
       <w:r>
         <w:rPr>
           <w:rFonts w:ascii="Courier New" w:eastAsiaTheme="minorHAnsi" w:hAnsi="Courier New" w:cs="Courier New"/>
@@ -3619,7 +3621,7 @@
           <w:sz w:val="14"/>
           <w:szCs w:val="14"/>
         </w:rPr>
-        <w:t>repmat</w:t>
+        <w:t>_SCREEN,height</w:t>
       </w:r>
       <w:proofErr w:type="spellEnd"/>
       <w:r>
@@ -3631,9 +3633,21 @@
           <w:sz w:val="14"/>
           <w:szCs w:val="14"/>
         </w:rPr>
-        <w:t>(</w:t>
-      </w:r>
-      <w:proofErr w:type="spellStart"/>
+        <w:t>(trials),1);</w:t>
+      </w:r>
+    </w:p>
+    <w:p>
+      <w:pPr>
+        <w:autoSpaceDE w:val="0"/>
+        <w:autoSpaceDN w:val="0"/>
+        <w:adjustRightInd w:val="0"/>
+        <w:ind w:left="720"/>
+        <w:rPr>
+          <w:rFonts w:ascii="Courier New" w:eastAsiaTheme="minorHAnsi" w:hAnsi="Courier New" w:cs="Courier New"/>
+          <w:sz w:val="10"/>
+          <w:szCs w:val="10"/>
+        </w:rPr>
+      </w:pPr>
       <w:r>
         <w:rPr>
           <w:rFonts w:ascii="Courier New" w:eastAsiaTheme="minorHAnsi" w:hAnsi="Courier New" w:cs="Courier New"/>
@@ -3643,8 +3657,10 @@
           <w:sz w:val="14"/>
           <w:szCs w:val="14"/>
         </w:rPr>
-        <w:t>WHITE</w:t>
-      </w:r>
+        <w:t xml:space="preserve">        trials.mask2 = </w:t>
+      </w:r>
+      <w:proofErr w:type="spellStart"/>
+      <w:proofErr w:type="gramStart"/>
       <w:r>
         <w:rPr>
           <w:rFonts w:ascii="Courier New" w:eastAsiaTheme="minorHAnsi" w:hAnsi="Courier New" w:cs="Courier New"/>
@@ -3654,7 +3670,7 @@
           <w:sz w:val="14"/>
           <w:szCs w:val="14"/>
         </w:rPr>
-        <w:t>_SCREEN,height</w:t>
+        <w:t>repmat</w:t>
       </w:r>
       <w:proofErr w:type="spellEnd"/>
       <w:r>
@@ -3666,21 +3682,10 @@
           <w:sz w:val="14"/>
           <w:szCs w:val="14"/>
         </w:rPr>
-        <w:t>(trials),1);</w:t>
-      </w:r>
-    </w:p>
-    <w:p>
-      <w:pPr>
-        <w:autoSpaceDE w:val="0"/>
-        <w:autoSpaceDN w:val="0"/>
-        <w:adjustRightInd w:val="0"/>
-        <w:ind w:left="720"/>
-        <w:rPr>
-          <w:rFonts w:ascii="Courier New" w:eastAsiaTheme="minorHAnsi" w:hAnsi="Courier New" w:cs="Courier New"/>
-          <w:sz w:val="10"/>
-          <w:szCs w:val="10"/>
-        </w:rPr>
-      </w:pPr>
+        <w:t>(</w:t>
+      </w:r>
+      <w:proofErr w:type="spellStart"/>
+      <w:proofErr w:type="gramEnd"/>
       <w:r>
         <w:rPr>
           <w:rFonts w:ascii="Courier New" w:eastAsiaTheme="minorHAnsi" w:hAnsi="Courier New" w:cs="Courier New"/>
@@ -3690,9 +3695,8 @@
           <w:sz w:val="14"/>
           <w:szCs w:val="14"/>
         </w:rPr>
-        <w:t xml:space="preserve">        </w:t>
-      </w:r>
-      <w:proofErr w:type="gramStart"/>
+        <w:t>BLACK</w:t>
+      </w:r>
       <w:r>
         <w:rPr>
           <w:rFonts w:ascii="Courier New" w:eastAsiaTheme="minorHAnsi" w:hAnsi="Courier New" w:cs="Courier New"/>
@@ -3702,9 +3706,9 @@
           <w:sz w:val="14"/>
           <w:szCs w:val="14"/>
         </w:rPr>
-        <w:t>trials.mask</w:t>
-      </w:r>
-      <w:proofErr w:type="gramEnd"/>
+        <w:t>_SCREEN,height</w:t>
+      </w:r>
+      <w:proofErr w:type="spellEnd"/>
       <w:r>
         <w:rPr>
           <w:rFonts w:ascii="Courier New" w:eastAsiaTheme="minorHAnsi" w:hAnsi="Courier New" w:cs="Courier New"/>
@@ -3714,9 +3718,21 @@
           <w:sz w:val="14"/>
           <w:szCs w:val="14"/>
         </w:rPr>
-        <w:t xml:space="preserve">2 = </w:t>
-      </w:r>
-      <w:proofErr w:type="spellStart"/>
+        <w:t>(trials),1);</w:t>
+      </w:r>
+    </w:p>
+    <w:p>
+      <w:pPr>
+        <w:autoSpaceDE w:val="0"/>
+        <w:autoSpaceDN w:val="0"/>
+        <w:adjustRightInd w:val="0"/>
+        <w:ind w:left="720"/>
+        <w:rPr>
+          <w:rFonts w:ascii="Courier New" w:eastAsiaTheme="minorHAnsi" w:hAnsi="Courier New" w:cs="Courier New"/>
+          <w:sz w:val="10"/>
+          <w:szCs w:val="10"/>
+        </w:rPr>
+      </w:pPr>
       <w:r>
         <w:rPr>
           <w:rFonts w:ascii="Courier New" w:eastAsiaTheme="minorHAnsi" w:hAnsi="Courier New" w:cs="Courier New"/>
@@ -3726,9 +3742,10 @@
           <w:sz w:val="14"/>
           <w:szCs w:val="14"/>
         </w:rPr>
-        <w:t>repmat</w:t>
-      </w:r>
-      <w:proofErr w:type="spellEnd"/>
+        <w:t xml:space="preserve">        trials.mask3 = </w:t>
+      </w:r>
+      <w:proofErr w:type="spellStart"/>
+      <w:proofErr w:type="gramStart"/>
       <w:r>
         <w:rPr>
           <w:rFonts w:ascii="Courier New" w:eastAsiaTheme="minorHAnsi" w:hAnsi="Courier New" w:cs="Courier New"/>
@@ -3738,9 +3755,9 @@
           <w:sz w:val="14"/>
           <w:szCs w:val="14"/>
         </w:rPr>
-        <w:t>(</w:t>
-      </w:r>
-      <w:proofErr w:type="spellStart"/>
+        <w:t>repmat</w:t>
+      </w:r>
+      <w:proofErr w:type="spellEnd"/>
       <w:r>
         <w:rPr>
           <w:rFonts w:ascii="Courier New" w:eastAsiaTheme="minorHAnsi" w:hAnsi="Courier New" w:cs="Courier New"/>
@@ -3750,104 +3767,10 @@
           <w:sz w:val="14"/>
           <w:szCs w:val="14"/>
         </w:rPr>
-        <w:t>BLACK</w:t>
-      </w:r>
-      <w:r>
-        <w:rPr>
-          <w:rFonts w:ascii="Courier New" w:eastAsiaTheme="minorHAnsi" w:hAnsi="Courier New" w:cs="Courier New"/>
-          <w:b/>
-          <w:bCs/>
-          <w:color w:val="000000"/>
-          <w:sz w:val="14"/>
-          <w:szCs w:val="14"/>
-        </w:rPr>
-        <w:t>_SCREEN,height</w:t>
-      </w:r>
-      <w:proofErr w:type="spellEnd"/>
-      <w:r>
-        <w:rPr>
-          <w:rFonts w:ascii="Courier New" w:eastAsiaTheme="minorHAnsi" w:hAnsi="Courier New" w:cs="Courier New"/>
-          <w:b/>
-          <w:bCs/>
-          <w:color w:val="000000"/>
-          <w:sz w:val="14"/>
-          <w:szCs w:val="14"/>
-        </w:rPr>
-        <w:t>(trials),1);</w:t>
-      </w:r>
-    </w:p>
-    <w:p>
-      <w:pPr>
-        <w:autoSpaceDE w:val="0"/>
-        <w:autoSpaceDN w:val="0"/>
-        <w:adjustRightInd w:val="0"/>
-        <w:ind w:left="720"/>
-        <w:rPr>
-          <w:rFonts w:ascii="Courier New" w:eastAsiaTheme="minorHAnsi" w:hAnsi="Courier New" w:cs="Courier New"/>
-          <w:sz w:val="10"/>
-          <w:szCs w:val="10"/>
-        </w:rPr>
-      </w:pPr>
-      <w:r>
-        <w:rPr>
-          <w:rFonts w:ascii="Courier New" w:eastAsiaTheme="minorHAnsi" w:hAnsi="Courier New" w:cs="Courier New"/>
-          <w:b/>
-          <w:bCs/>
-          <w:color w:val="000000"/>
-          <w:sz w:val="14"/>
-          <w:szCs w:val="14"/>
-        </w:rPr>
-        <w:t xml:space="preserve">        </w:t>
-      </w:r>
-      <w:proofErr w:type="gramStart"/>
-      <w:r>
-        <w:rPr>
-          <w:rFonts w:ascii="Courier New" w:eastAsiaTheme="minorHAnsi" w:hAnsi="Courier New" w:cs="Courier New"/>
-          <w:b/>
-          <w:bCs/>
-          <w:color w:val="000000"/>
-          <w:sz w:val="14"/>
-          <w:szCs w:val="14"/>
-        </w:rPr>
-        <w:t>trials.mask</w:t>
-      </w:r>
+        <w:t>(</w:t>
+      </w:r>
+      <w:proofErr w:type="spellStart"/>
       <w:proofErr w:type="gramEnd"/>
-      <w:r>
-        <w:rPr>
-          <w:rFonts w:ascii="Courier New" w:eastAsiaTheme="minorHAnsi" w:hAnsi="Courier New" w:cs="Courier New"/>
-          <w:b/>
-          <w:bCs/>
-          <w:color w:val="000000"/>
-          <w:sz w:val="14"/>
-          <w:szCs w:val="14"/>
-        </w:rPr>
-        <w:t xml:space="preserve">3 = </w:t>
-      </w:r>
-      <w:proofErr w:type="spellStart"/>
-      <w:r>
-        <w:rPr>
-          <w:rFonts w:ascii="Courier New" w:eastAsiaTheme="minorHAnsi" w:hAnsi="Courier New" w:cs="Courier New"/>
-          <w:b/>
-          <w:bCs/>
-          <w:color w:val="000000"/>
-          <w:sz w:val="14"/>
-          <w:szCs w:val="14"/>
-        </w:rPr>
-        <w:t>repmat</w:t>
-      </w:r>
-      <w:proofErr w:type="spellEnd"/>
-      <w:r>
-        <w:rPr>
-          <w:rFonts w:ascii="Courier New" w:eastAsiaTheme="minorHAnsi" w:hAnsi="Courier New" w:cs="Courier New"/>
-          <w:b/>
-          <w:bCs/>
-          <w:color w:val="000000"/>
-          <w:sz w:val="14"/>
-          <w:szCs w:val="14"/>
-        </w:rPr>
-        <w:t>(</w:t>
-      </w:r>
-      <w:proofErr w:type="spellStart"/>
       <w:r>
         <w:rPr>
           <w:rFonts w:ascii="Courier New" w:eastAsiaTheme="minorHAnsi" w:hAnsi="Courier New" w:cs="Courier New"/>
@@ -5486,15 +5409,7 @@
       </w:r>
       <w:proofErr w:type="spellEnd"/>
       <w:r>
-        <w:t>('Flip</w:t>
-      </w:r>
-      <w:proofErr w:type="gramStart"/>
-      <w:r>
-        <w:t>',w</w:t>
-      </w:r>
-      <w:proofErr w:type="gramEnd"/>
-      <w:r>
-        <w:t>,0,1)</w:t>
+        <w:t>('Flip',w,0,1)</w:t>
       </w:r>
       <w:r>
         <w:rPr>
@@ -7432,16 +7347,8 @@
         <w:rPr>
           <w:strike/>
         </w:rPr>
-        <w:t xml:space="preserve"> cropped font / </w:t>
-      </w:r>
-      <w:proofErr w:type="gramStart"/>
-      <w:r>
-        <w:rPr>
-          <w:strike/>
-        </w:rPr>
-        <w:t>text</w:t>
-      </w:r>
-      <w:proofErr w:type="gramEnd"/>
+        <w:t xml:space="preserve"> cropped font / text</w:t>
+      </w:r>
     </w:p>
     <w:p>
       <w:pPr>
@@ -9409,10 +9316,72 @@
           <w:ilvl w:val="0"/>
           <w:numId w:val="1"/>
         </w:numPr>
-      </w:pPr>
-      <w:r>
-        <w:rPr>
-          <w:rFonts w:hint="cs"/>
+        <w:rPr>
+          <w:u w:val="single"/>
+        </w:rPr>
+      </w:pPr>
+      <w:r>
+        <w:rPr>
+          <w:rFonts w:hint="cs"/>
+          <w:u w:val="single"/>
+          <w:rtl/>
+        </w:rPr>
+        <w:t>תחזיר מצלמות נוספות.</w:t>
+      </w:r>
+    </w:p>
+    <w:p>
+      <w:pPr>
+        <w:pStyle w:val="NoSpacing"/>
+        <w:numPr>
+          <w:ilvl w:val="0"/>
+          <w:numId w:val="1"/>
+        </w:numPr>
+        <w:rPr>
+          <w:u w:val="single"/>
+        </w:rPr>
+      </w:pPr>
+      <w:r>
+        <w:rPr>
+          <w:rFonts w:hint="cs"/>
+          <w:u w:val="single"/>
+          <w:rtl/>
+        </w:rPr>
+        <w:t xml:space="preserve">תעשה שוב </w:t>
+      </w:r>
+      <w:proofErr w:type="spellStart"/>
+      <w:r>
+        <w:rPr>
+          <w:rFonts w:hint="cs"/>
+          <w:u w:val="single"/>
+          <w:rtl/>
+        </w:rPr>
+        <w:t>קליברציה</w:t>
+      </w:r>
+      <w:proofErr w:type="spellEnd"/>
+      <w:r>
+        <w:rPr>
+          <w:rFonts w:hint="cs"/>
+          <w:u w:val="single"/>
+          <w:rtl/>
+        </w:rPr>
+        <w:t>.</w:t>
+      </w:r>
+    </w:p>
+    <w:p>
+      <w:pPr>
+        <w:pStyle w:val="NoSpacing"/>
+        <w:numPr>
+          <w:ilvl w:val="0"/>
+          <w:numId w:val="1"/>
+        </w:numPr>
+        <w:rPr>
+          <w:u w:val="single"/>
+        </w:rPr>
+      </w:pPr>
+      <w:r>
+        <w:rPr>
+          <w:rFonts w:hint="cs"/>
+          <w:u w:val="single"/>
           <w:rtl/>
         </w:rPr>
         <w:t>תכין נקודת התחלה נקודת התחלה במרחק 30-40 ס"מ מהמסך.</w:t>
@@ -9445,34 +9414,46 @@
           <w:ilvl w:val="1"/>
           <w:numId w:val="1"/>
         </w:numPr>
-      </w:pPr>
-      <w:r>
-        <w:rPr>
-          <w:rFonts w:hint="cs"/>
+        <w:rPr>
+          <w:u w:val="single"/>
+        </w:rPr>
+      </w:pPr>
+      <w:r>
+        <w:rPr>
+          <w:rFonts w:hint="cs"/>
+          <w:u w:val="single"/>
           <w:rtl/>
         </w:rPr>
         <w:t>תוודא שהזמן הקצר ששמת ל-</w:t>
       </w:r>
       <w:proofErr w:type="spellStart"/>
       <w:r>
+        <w:rPr>
+          <w:u w:val="single"/>
+        </w:rPr>
         <w:t>categor</w:t>
       </w:r>
       <w:proofErr w:type="spellEnd"/>
       <w:r>
         <w:rPr>
           <w:rFonts w:hint="cs"/>
+          <w:u w:val="single"/>
           <w:rtl/>
         </w:rPr>
         <w:t xml:space="preserve"> ול-</w:t>
       </w:r>
       <w:proofErr w:type="spellStart"/>
       <w:r>
+        <w:rPr>
+          <w:u w:val="single"/>
+        </w:rPr>
         <w:t>recog</w:t>
       </w:r>
       <w:proofErr w:type="spellEnd"/>
       <w:r>
         <w:rPr>
           <w:rFonts w:hint="cs"/>
+          <w:u w:val="single"/>
           <w:rtl/>
         </w:rPr>
         <w:t xml:space="preserve"> אינו קצר מדי.</w:t>
@@ -9482,6 +9463,52 @@
       <w:pPr>
         <w:pStyle w:val="NoSpacing"/>
         <w:numPr>
+          <w:ilvl w:val="1"/>
+          <w:numId w:val="1"/>
+        </w:numPr>
+        <w:rPr>
+          <w:u w:val="single"/>
+        </w:rPr>
+      </w:pPr>
+      <w:r>
+        <w:rPr>
+          <w:rFonts w:hint="cs"/>
+          <w:u w:val="single"/>
+          <w:rtl/>
+        </w:rPr>
+        <w:t xml:space="preserve">צריך להאריך את הזמן </w:t>
+      </w:r>
+      <w:bookmarkStart w:id="1" w:name="_GoBack"/>
+      <w:bookmarkEnd w:id="1"/>
+      <w:r>
+        <w:rPr>
+          <w:rFonts w:hint="cs"/>
+          <w:u w:val="single"/>
+          <w:rtl/>
+        </w:rPr>
+        <w:t xml:space="preserve">של </w:t>
+      </w:r>
+      <w:proofErr w:type="spellStart"/>
+      <w:r>
+        <w:rPr>
+          <w:u w:val="single"/>
+        </w:rPr>
+        <w:t>recog</w:t>
+      </w:r>
+      <w:proofErr w:type="spellEnd"/>
+      <w:r>
+        <w:rPr>
+          <w:rFonts w:hint="cs"/>
+          <w:u w:val="single"/>
+          <w:rtl/>
+        </w:rPr>
+        <w:t>.</w:t>
+      </w:r>
+    </w:p>
+    <w:p>
+      <w:pPr>
+        <w:pStyle w:val="NoSpacing"/>
+        <w:numPr>
           <w:ilvl w:val="0"/>
           <w:numId w:val="1"/>
         </w:numPr>
@@ -9491,6 +9518,22 @@
           <w:rFonts w:hint="cs"/>
           <w:rtl/>
         </w:rPr>
+        <w:t>יש שוב פעם בעיה עם המסכות, הוא קורא במקום המסכה תמונה אחרת.</w:t>
+      </w:r>
+    </w:p>
+    <w:p>
+      <w:pPr>
+        <w:pStyle w:val="NoSpacing"/>
+        <w:numPr>
+          <w:ilvl w:val="0"/>
+          <w:numId w:val="1"/>
+        </w:numPr>
+      </w:pPr>
+      <w:r>
+        <w:rPr>
+          <w:rFonts w:hint="cs"/>
+          <w:rtl/>
+        </w:rPr>
         <w:t xml:space="preserve">תריץ עד </w:t>
       </w:r>
       <w:proofErr w:type="spellStart"/>
@@ -9583,20 +9626,55 @@
           <w:rFonts w:hint="cs"/>
           <w:rtl/>
         </w:rPr>
-        <w:t xml:space="preserve">תייצר </w:t>
-      </w:r>
-      <w:r>
-        <w:t>test</w:t>
-      </w:r>
-      <w:r>
-        <w:rPr>
-          <w:rFonts w:hint="cs"/>
-          <w:rtl/>
-        </w:rPr>
-        <w:t xml:space="preserve"> שבודק כמה נבדקים משתמשים באותה רשימת </w:t>
-      </w:r>
-      <w:r>
-        <w:t>trials</w:t>
+        <w:t xml:space="preserve">לשנות הגדרת גודל אצבע אחרי שיש מסך </w:t>
+      </w:r>
+      <w:proofErr w:type="spellStart"/>
+      <w:r>
+        <w:rPr>
+          <w:rFonts w:hint="cs"/>
+          <w:rtl/>
+        </w:rPr>
+        <w:t>פספקס</w:t>
+      </w:r>
+      <w:proofErr w:type="spellEnd"/>
+    </w:p>
+    <w:p>
+      <w:pPr>
+        <w:pStyle w:val="NoSpacing"/>
+        <w:numPr>
+          <w:ilvl w:val="0"/>
+          <w:numId w:val="1"/>
+        </w:numPr>
+      </w:pPr>
+      <w:r>
+        <w:rPr>
+          <w:rFonts w:hint="cs"/>
+          <w:rtl/>
+        </w:rPr>
+        <w:t>תדפיס טפסי הסכמה.</w:t>
+      </w:r>
+    </w:p>
+    <w:p>
+      <w:pPr>
+        <w:pStyle w:val="NoSpacing"/>
+        <w:numPr>
+          <w:ilvl w:val="0"/>
+          <w:numId w:val="1"/>
+        </w:numPr>
+      </w:pPr>
+      <w:r>
+        <w:rPr>
+          <w:rFonts w:hint="cs"/>
+          <w:rtl/>
+        </w:rPr>
+        <w:t>תדפיס קבל</w:t>
+      </w:r>
+      <w:r>
+        <w:rPr>
+          <w:rFonts w:hint="cs"/>
+          <w:rtl/>
+        </w:rPr>
+        <w:t>ה</w:t>
       </w:r>
       <w:r>
         <w:rPr>
@@ -9619,7 +9697,47 @@
           <w:rFonts w:hint="cs"/>
           <w:rtl/>
         </w:rPr>
-        <w:t xml:space="preserve">לשנות הגדרת גודל אצבע אחרי שיש מסך </w:t>
+        <w:t>תשלום</w:t>
+      </w:r>
+      <w:r>
+        <w:rPr>
+          <w:rFonts w:hint="cs"/>
+          <w:rtl/>
+        </w:rPr>
+        <w:t>:</w:t>
+      </w:r>
+    </w:p>
+    <w:p>
+      <w:pPr>
+        <w:pStyle w:val="NoSpacing"/>
+        <w:numPr>
+          <w:ilvl w:val="1"/>
+          <w:numId w:val="1"/>
+        </w:numPr>
+      </w:pPr>
+      <w:r>
+        <w:rPr>
+          <w:rFonts w:hint="cs"/>
+          <w:rtl/>
+        </w:rPr>
+        <w:t>50 ₪ לשעה, בקפיצות של רבע שעה.</w:t>
+      </w:r>
+    </w:p>
+    <w:p>
+      <w:pPr>
+        <w:pStyle w:val="NoSpacing"/>
+        <w:numPr>
+          <w:ilvl w:val="1"/>
+          <w:numId w:val="1"/>
+        </w:numPr>
+      </w:pPr>
+      <w:r>
+        <w:rPr>
+          <w:rFonts w:hint="cs"/>
+          <w:rtl/>
+        </w:rPr>
+        <w:lastRenderedPageBreak/>
+        <w:t xml:space="preserve">לתעד </w:t>
       </w:r>
       <w:proofErr w:type="spellStart"/>
       <w:r>
@@ -9627,157 +9745,15 @@
           <w:rFonts w:hint="cs"/>
           <w:rtl/>
         </w:rPr>
-        <w:t>פספקס</w:t>
+        <w:t>הכל</w:t>
       </w:r>
       <w:proofErr w:type="spellEnd"/>
-    </w:p>
-    <w:p>
-      <w:pPr>
-        <w:pStyle w:val="NoSpacing"/>
-        <w:numPr>
-          <w:ilvl w:val="0"/>
-          <w:numId w:val="1"/>
-        </w:numPr>
-      </w:pPr>
-      <w:r>
-        <w:rPr>
-          <w:rFonts w:hint="cs"/>
-          <w:rtl/>
-        </w:rPr>
-        <w:t>תחזיר מצלמות נוספות.</w:t>
-      </w:r>
-    </w:p>
-    <w:p>
-      <w:pPr>
-        <w:pStyle w:val="NoSpacing"/>
-        <w:numPr>
-          <w:ilvl w:val="0"/>
-          <w:numId w:val="1"/>
-        </w:numPr>
-      </w:pPr>
-      <w:r>
-        <w:rPr>
-          <w:rFonts w:hint="cs"/>
-          <w:rtl/>
-        </w:rPr>
-        <w:t xml:space="preserve">תעשה שוב </w:t>
-      </w:r>
-      <w:proofErr w:type="spellStart"/>
-      <w:r>
-        <w:rPr>
-          <w:rFonts w:hint="cs"/>
-          <w:rtl/>
-        </w:rPr>
-        <w:t>קליברציה</w:t>
-      </w:r>
-      <w:proofErr w:type="spellEnd"/>
-      <w:r>
-        <w:rPr>
-          <w:rFonts w:hint="cs"/>
-          <w:rtl/>
-        </w:rPr>
-        <w:t>.</w:t>
-      </w:r>
-    </w:p>
-    <w:p>
-      <w:pPr>
-        <w:pStyle w:val="NoSpacing"/>
-        <w:numPr>
-          <w:ilvl w:val="0"/>
-          <w:numId w:val="1"/>
-        </w:numPr>
-      </w:pPr>
-      <w:r>
-        <w:rPr>
-          <w:rFonts w:hint="cs"/>
-          <w:rtl/>
-        </w:rPr>
-        <w:t>תדפיס טפסי הסכמה.</w:t>
-      </w:r>
-    </w:p>
-    <w:p>
-      <w:pPr>
-        <w:pStyle w:val="NoSpacing"/>
-        <w:numPr>
-          <w:ilvl w:val="0"/>
-          <w:numId w:val="1"/>
-        </w:numPr>
-      </w:pPr>
-      <w:r>
-        <w:rPr>
-          <w:rFonts w:hint="cs"/>
-          <w:rtl/>
-        </w:rPr>
-        <w:t>תדפיס קבל</w:t>
-      </w:r>
-      <w:r>
-        <w:rPr>
-          <w:rFonts w:hint="cs"/>
-          <w:rtl/>
-        </w:rPr>
-        <w:t>ה</w:t>
-      </w:r>
-      <w:r>
-        <w:rPr>
-          <w:rFonts w:hint="cs"/>
-          <w:rtl/>
-        </w:rPr>
-        <w:t>.</w:t>
-      </w:r>
-    </w:p>
-    <w:p>
-      <w:pPr>
-        <w:pStyle w:val="NoSpacing"/>
-        <w:numPr>
-          <w:ilvl w:val="0"/>
-          <w:numId w:val="1"/>
-        </w:numPr>
-      </w:pPr>
-      <w:r>
-        <w:rPr>
-          <w:rFonts w:hint="cs"/>
-          <w:rtl/>
-        </w:rPr>
-        <w:t>תשלום</w:t>
-      </w:r>
-      <w:r>
-        <w:rPr>
-          <w:rFonts w:hint="cs"/>
-          <w:rtl/>
-        </w:rPr>
-        <w:t>:</w:t>
-      </w:r>
-    </w:p>
-    <w:p>
-      <w:pPr>
-        <w:pStyle w:val="NoSpacing"/>
-        <w:numPr>
-          <w:ilvl w:val="1"/>
-          <w:numId w:val="1"/>
-        </w:numPr>
-      </w:pPr>
-      <w:r>
-        <w:rPr>
-          <w:rFonts w:hint="cs"/>
-          <w:rtl/>
-        </w:rPr>
-        <w:t>50 ₪ לשעה, בקפיצות של רבע שעה.</w:t>
-      </w:r>
-    </w:p>
-    <w:p>
-      <w:pPr>
-        <w:pStyle w:val="NoSpacing"/>
-        <w:numPr>
-          <w:ilvl w:val="1"/>
-          <w:numId w:val="1"/>
-        </w:numPr>
-      </w:pPr>
-      <w:r>
-        <w:rPr>
-          <w:rFonts w:hint="cs"/>
-          <w:rtl/>
-        </w:rPr>
-        <w:t>לתעד הכל ב-</w:t>
+      <w:r>
+        <w:rPr>
+          <w:rFonts w:hint="cs"/>
+          <w:rtl/>
+        </w:rPr>
+        <w:t xml:space="preserve"> ב-</w:t>
       </w:r>
       <w:hyperlink r:id="rId15" w:anchor="gid=267261638" w:history="1">
         <w:proofErr w:type="spellStart"/>
@@ -9805,7 +9781,6 @@
         </w:numPr>
       </w:pPr>
       <w:r>
-        <w:lastRenderedPageBreak/>
         <w:t>Documented in past receipts</w:t>
       </w:r>
       <w:r>
@@ -9839,17 +9814,8 @@
           <w:rFonts w:hint="cs"/>
           <w:rtl/>
         </w:rPr>
-        <w:t xml:space="preserve"> כי זה לא תועד ע"י </w:t>
-      </w:r>
-      <w:proofErr w:type="gramStart"/>
-      <w:r>
-        <w:rPr>
-          <w:rFonts w:hint="cs"/>
-          <w:rtl/>
-        </w:rPr>
-        <w:t>תמרה</w:t>
-      </w:r>
-      <w:proofErr w:type="gramEnd"/>
+        <w:t xml:space="preserve"> כי זה לא תועד ע"י תמרה</w:t>
+      </w:r>
     </w:p>
     <w:p>
       <w:pPr>
@@ -9930,6 +9896,7 @@
         </w:numPr>
         <w:rPr>
           <w:rStyle w:val="Hyperlink"/>
+          <w:strike/>
           <w:color w:val="auto"/>
           <w:u w:val="none"/>
         </w:rPr>
@@ -9937,17 +9904,22 @@
       <w:r>
         <w:rPr>
           <w:rFonts w:hint="cs"/>
+          <w:strike/>
           <w:rtl/>
         </w:rPr>
         <w:t xml:space="preserve">להוסיף שאלון אישיות לנבדק לפי: </w:t>
       </w:r>
       <w:r>
+        <w:rPr>
+          <w:strike/>
+        </w:rPr>
         <w:t>section 4.5 (Lab’s personality questionnaire) of the </w:t>
       </w:r>
       <w:hyperlink r:id="rId16" w:tgtFrame="_blank" w:history="1">
         <w:r>
           <w:rPr>
             <w:rStyle w:val="Hyperlink"/>
+            <w:strike/>
           </w:rPr>
           <w:t>Lab handbook</w:t>
         </w:r>
@@ -9960,29 +9932,17 @@
           <w:ilvl w:val="1"/>
           <w:numId w:val="1"/>
         </w:numPr>
-      </w:pPr>
-      <w:r>
-        <w:rPr>
-          <w:rFonts w:hint="cs"/>
-          <w:rtl/>
-        </w:rPr>
-        <w:t xml:space="preserve">כרגע אין שאלון </w:t>
-      </w:r>
-      <w:proofErr w:type="spellStart"/>
-      <w:r>
-        <w:rPr>
-          <w:rFonts w:hint="cs"/>
-          <w:rtl/>
-        </w:rPr>
-        <w:t>רישמי</w:t>
-      </w:r>
-      <w:proofErr w:type="spellEnd"/>
-      <w:r>
-        <w:rPr>
-          <w:rFonts w:hint="cs"/>
-          <w:rtl/>
-        </w:rPr>
-        <w:t>, ניתן לעקוב אחר:</w:t>
+        <w:rPr>
+          <w:strike/>
+        </w:rPr>
+      </w:pPr>
+      <w:r>
+        <w:rPr>
+          <w:rFonts w:hint="cs"/>
+          <w:strike/>
+          <w:rtl/>
+        </w:rPr>
+        <w:t>כרגע אין שאלון רשמי, ניתן לעקוב אחר:</w:t>
       </w:r>
     </w:p>
     <w:p>
@@ -9990,12 +9950,14 @@
         <w:pStyle w:val="NoSpacing"/>
         <w:ind w:left="1440"/>
         <w:rPr>
+          <w:strike/>
           <w:sz w:val="18"/>
           <w:szCs w:val="18"/>
         </w:rPr>
       </w:pPr>
       <w:r>
         <w:rPr>
+          <w:strike/>
           <w:sz w:val="18"/>
           <w:szCs w:val="18"/>
         </w:rPr>
@@ -10003,6 +9965,7 @@
       </w:r>
       <w:r>
         <w:rPr>
+          <w:strike/>
           <w:sz w:val="18"/>
           <w:szCs w:val="18"/>
         </w:rPr>
@@ -10010,6 +9973,7 @@
       </w:r>
       <w:r>
         <w:rPr>
+          <w:strike/>
           <w:sz w:val="18"/>
           <w:szCs w:val="18"/>
         </w:rPr>
@@ -10017,6 +9981,7 @@
       </w:r>
       <w:r>
         <w:rPr>
+          <w:strike/>
           <w:sz w:val="18"/>
           <w:szCs w:val="18"/>
         </w:rPr>
@@ -10024,6 +9989,7 @@
       </w:r>
       <w:r>
         <w:rPr>
+          <w:strike/>
           <w:sz w:val="18"/>
           <w:szCs w:val="18"/>
         </w:rPr>
@@ -10031,6 +9997,7 @@
       </w:r>
       <w:r>
         <w:rPr>
+          <w:strike/>
           <w:sz w:val="18"/>
           <w:szCs w:val="18"/>
         </w:rPr>
@@ -10038,6 +10005,7 @@
       </w:r>
       <w:r>
         <w:rPr>
+          <w:strike/>
           <w:sz w:val="18"/>
           <w:szCs w:val="18"/>
         </w:rPr>
@@ -10045,6 +10013,7 @@
       </w:r>
       <w:r>
         <w:rPr>
+          <w:strike/>
           <w:sz w:val="18"/>
           <w:szCs w:val="18"/>
         </w:rPr>
@@ -10052,6 +10021,7 @@
       </w:r>
       <w:r>
         <w:rPr>
+          <w:strike/>
           <w:sz w:val="18"/>
           <w:szCs w:val="18"/>
         </w:rPr>
@@ -10059,6 +10029,7 @@
       </w:r>
       <w:r>
         <w:rPr>
+          <w:strike/>
           <w:sz w:val="18"/>
           <w:szCs w:val="18"/>
         </w:rPr>
@@ -10066,6 +10037,7 @@
       </w:r>
       <w:r>
         <w:rPr>
+          <w:strike/>
           <w:sz w:val="18"/>
           <w:szCs w:val="18"/>
         </w:rPr>
@@ -10073,20 +10045,12 @@
       </w:r>
       <w:r>
         <w:rPr>
+          <w:strike/>
           <w:sz w:val="18"/>
           <w:szCs w:val="18"/>
         </w:rPr>
-        <w:t xml:space="preserve"> subject </w:t>
-      </w:r>
-      <w:proofErr w:type="gramStart"/>
-      <w:r>
-        <w:rPr>
-          <w:sz w:val="18"/>
-          <w:szCs w:val="18"/>
-        </w:rPr>
-        <w:t>log.xlsx</w:t>
-      </w:r>
-      <w:proofErr w:type="gramEnd"/>
+        <w:t xml:space="preserve"> subject log.xlsx</w:t>
+      </w:r>
     </w:p>
     <w:p>
       <w:pPr>
@@ -10095,10 +10059,14 @@
           <w:ilvl w:val="1"/>
           <w:numId w:val="1"/>
         </w:numPr>
-      </w:pPr>
-      <w:r>
-        <w:rPr>
-          <w:rFonts w:hint="cs"/>
+        <w:rPr>
+          <w:strike/>
+        </w:rPr>
+      </w:pPr>
+      <w:r>
+        <w:rPr>
+          <w:rFonts w:hint="cs"/>
+          <w:strike/>
           <w:rtl/>
         </w:rPr>
         <w:t xml:space="preserve">יש לתעד </w:t>
@@ -10107,6 +10075,7 @@
       <w:r>
         <w:rPr>
           <w:rFonts w:hint="cs"/>
+          <w:strike/>
           <w:rtl/>
         </w:rPr>
         <w:t>תז</w:t>
@@ -10115,6 +10084,7 @@
       <w:r>
         <w:rPr>
           <w:rFonts w:hint="cs"/>
+          <w:strike/>
           <w:rtl/>
         </w:rPr>
         <w:t xml:space="preserve"> בקובץ נפרד.</w:t>
@@ -10408,6 +10378,60 @@
           <w:rtl/>
         </w:rPr>
         <w:t>תעדכן מספר נבדקים</w:t>
+      </w:r>
+    </w:p>
+    <w:p>
+      <w:pPr>
+        <w:pStyle w:val="NoSpacing"/>
+      </w:pPr>
+    </w:p>
+    <w:p>
+      <w:pPr>
+        <w:pStyle w:val="NoSpacing"/>
+      </w:pPr>
+    </w:p>
+    <w:p>
+      <w:pPr>
+        <w:pStyle w:val="NoSpacing"/>
+        <w:rPr>
+          <w:rtl/>
+        </w:rPr>
+      </w:pPr>
+    </w:p>
+    <w:p>
+      <w:pPr>
+        <w:pStyle w:val="NoSpacing"/>
+        <w:numPr>
+          <w:ilvl w:val="0"/>
+          <w:numId w:val="1"/>
+        </w:numPr>
+      </w:pPr>
+      <w:r>
+        <w:rPr>
+          <w:rFonts w:hint="cs"/>
+          <w:rtl/>
+        </w:rPr>
+        <w:t xml:space="preserve">תייצר </w:t>
+      </w:r>
+      <w:r>
+        <w:t>test</w:t>
+      </w:r>
+      <w:r>
+        <w:rPr>
+          <w:rFonts w:hint="cs"/>
+          <w:rtl/>
+        </w:rPr>
+        <w:t xml:space="preserve"> שבודק כמה נבדקים משתמשים באותה רשימת </w:t>
+      </w:r>
+      <w:r>
+        <w:t>trials</w:t>
+      </w:r>
+      <w:r>
+        <w:rPr>
+          <w:rFonts w:hint="cs"/>
+          <w:rtl/>
+        </w:rPr>
+        <w:t>.</w:t>
       </w:r>
     </w:p>
     <w:p>
@@ -11593,7 +11617,7 @@
               </wp:inline>
             </w:drawing>
           </mc:Choice>
-          <mc:Fallback>
+          <mc:Fallback xmlns:w16se="http://schemas.microsoft.com/office/word/2015/wordml/symex" xmlns:w16="http://schemas.microsoft.com/office/word/2018/wordml" xmlns:w16cid="http://schemas.microsoft.com/office/word/2016/wordml/cid" xmlns:w16cex="http://schemas.microsoft.com/office/word/2018/wordml/cex" xmlns:am3d="http://schemas.microsoft.com/office/drawing/2017/model3d" xmlns:aink="http://schemas.microsoft.com/office/drawing/2016/ink" xmlns:cx8="http://schemas.microsoft.com/office/drawing/2016/5/14/chartex" xmlns:cx7="http://schemas.microsoft.com/office/drawing/2016/5/13/chartex" xmlns:cx6="http://schemas.microsoft.com/office/drawing/2016/5/12/chartex" xmlns:cx5="http://schemas.microsoft.com/office/drawing/2016/5/11/chartex" xmlns:cx4="http://schemas.microsoft.com/office/drawing/2016/5/10/chartex" xmlns:cx3="http://schemas.microsoft.com/office/drawing/2016/5/9/chartex" xmlns:cx2="http://schemas.microsoft.com/office/drawing/2015/10/21/chartex" xmlns:cx1="http://schemas.microsoft.com/office/drawing/2015/9/8/chartex" xmlns:cx="http://schemas.microsoft.com/office/drawing/2014/chartex">
             <w:pict>
               <v:shapetype w14:anchorId="73ADE5A5" id="_x0000_t202" coordsize="21600,21600" o:spt="202" path="m,l,21600r21600,l21600,xe">
                 <v:stroke joinstyle="miter"/>
@@ -12875,7 +12899,7 @@
 </file>
 
 <file path=word/numbering.xml><?xml version="1.0" encoding="utf-8"?>
-<w:numbering xmlns:wpc="http://schemas.microsoft.com/office/word/2010/wordprocessingCanvas" xmlns:cx="http://schemas.microsoft.com/office/drawing/2014/chartex" xmlns:cx1="http://schemas.microsoft.com/office/drawing/2015/9/8/chartex" xmlns:cx2="http://schemas.microsoft.com/office/drawing/2015/10/21/chartex" xmlns:cx3="http://schemas.microsoft.com/office/drawing/2016/5/9/chartex" xmlns:cx4="http://schemas.microsoft.com/office/drawing/2016/5/10/chartex" xmlns:cx5="http://schemas.microsoft.com/office/drawing/2016/5/11/chartex" xmlns:cx6="http://schemas.microsoft.com/office/drawing/2016/5/12/chartex" xmlns:cx7="http://schemas.microsoft.com/office/drawing/2016/5/13/chartex" xmlns:cx8="http://schemas.microsoft.com/office/drawing/2016/5/14/chartex" xmlns:mc="http://schemas.openxmlformats.org/markup-compatibility/2006" xmlns:aink="http://schemas.microsoft.com/office/drawing/2016/ink" xmlns:am3d="http://schemas.microsoft.com/office/drawing/2017/model3d" xmlns:o="urn:schemas-microsoft-com:office:office" xmlns:r="http://schemas.openxmlformats.org/officeDocument/2006/relationships" xmlns:m="http://schemas.openxmlformats.org/officeDocument/2006/math" xmlns:v="urn:schemas-microsoft-com:vml" xmlns:wp14="http://schemas.microsoft.com/office/word/2010/wordprocessingDrawing" xmlns:wp="http://schemas.openxmlformats.org/drawingml/2006/wordprocessingDrawing" xmlns:w10="urn:schemas-microsoft-com:office:word" xmlns:w="http://schemas.openxmlformats.org/wordprocessingml/2006/main" xmlns:w14="http://schemas.microsoft.com/office/word/2010/wordml" xmlns:w15="http://schemas.microsoft.com/office/word/2012/wordml" xmlns:w16cex="http://schemas.microsoft.com/office/word/2018/wordml/cex" xmlns:w16cid="http://schemas.microsoft.com/office/word/2016/wordml/cid" xmlns:w16="http://schemas.microsoft.com/office/word/2018/wordml" xmlns:w16se="http://schemas.microsoft.com/office/word/2015/wordml/symex" xmlns:wpg="http://schemas.microsoft.com/office/word/2010/wordprocessingGroup" xmlns:wpi="http://schemas.microsoft.com/office/word/2010/wordprocessingInk" xmlns:wne="http://schemas.microsoft.com/office/word/2006/wordml" xmlns:wps="http://schemas.microsoft.com/office/word/2010/wordprocessingShape" mc:Ignorable="w14 w15 w16se w16cid w16 w16cex wp14">
+<w:numbering xmlns:wpc="http://schemas.microsoft.com/office/word/2010/wordprocessingCanvas" xmlns:mc="http://schemas.openxmlformats.org/markup-compatibility/2006" xmlns:o="urn:schemas-microsoft-com:office:office" xmlns:r="http://schemas.openxmlformats.org/officeDocument/2006/relationships" xmlns:m="http://schemas.openxmlformats.org/officeDocument/2006/math" xmlns:v="urn:schemas-microsoft-com:vml" xmlns:wp14="http://schemas.microsoft.com/office/word/2010/wordprocessingDrawing" xmlns:wp="http://schemas.openxmlformats.org/drawingml/2006/wordprocessingDrawing" xmlns:w10="urn:schemas-microsoft-com:office:word" xmlns:w="http://schemas.openxmlformats.org/wordprocessingml/2006/main" xmlns:w14="http://schemas.microsoft.com/office/word/2010/wordml" xmlns:w15="http://schemas.microsoft.com/office/word/2012/wordml" xmlns:wpg="http://schemas.microsoft.com/office/word/2010/wordprocessingGroup" xmlns:wpi="http://schemas.microsoft.com/office/word/2010/wordprocessingInk" xmlns:wne="http://schemas.microsoft.com/office/word/2006/wordml" xmlns:wps="http://schemas.microsoft.com/office/word/2010/wordprocessingShape" mc:Ignorable="w14 w15 wp14">
   <w:abstractNum w:abstractNumId="0" w15:restartNumberingAfterBreak="0">
     <w:nsid w:val="401F25C7"/>
     <w:multiLevelType w:val="hybridMultilevel"/>
@@ -13111,7 +13135,7 @@
 </file>
 
 <file path=word/styles.xml><?xml version="1.0" encoding="utf-8"?>
-<w:styles xmlns:mc="http://schemas.openxmlformats.org/markup-compatibility/2006" xmlns:r="http://schemas.openxmlformats.org/officeDocument/2006/relationships" xmlns:w="http://schemas.openxmlformats.org/wordprocessingml/2006/main" xmlns:w14="http://schemas.microsoft.com/office/word/2010/wordml" xmlns:w15="http://schemas.microsoft.com/office/word/2012/wordml" xmlns:w16cex="http://schemas.microsoft.com/office/word/2018/wordml/cex" xmlns:w16cid="http://schemas.microsoft.com/office/word/2016/wordml/cid" xmlns:w16="http://schemas.microsoft.com/office/word/2018/wordml" xmlns:w16se="http://schemas.microsoft.com/office/word/2015/wordml/symex" mc:Ignorable="w14 w15 w16se w16cid w16 w16cex">
+<w:styles xmlns:mc="http://schemas.openxmlformats.org/markup-compatibility/2006" xmlns:r="http://schemas.openxmlformats.org/officeDocument/2006/relationships" xmlns:w="http://schemas.openxmlformats.org/wordprocessingml/2006/main" xmlns:w14="http://schemas.microsoft.com/office/word/2010/wordml" xmlns:w15="http://schemas.microsoft.com/office/word/2012/wordml" mc:Ignorable="w14 w15">
   <w:docDefaults>
     <w:rPrDefault>
       <w:rPr>
@@ -13127,7 +13151,7 @@
       </w:pPr>
     </w:pPrDefault>
   </w:docDefaults>
-  <w:latentStyles w:defLockedState="0" w:defUIPriority="99" w:defSemiHidden="0" w:defUnhideWhenUsed="0" w:defQFormat="0" w:count="376">
+  <w:latentStyles w:defLockedState="0" w:defUIPriority="99" w:defSemiHidden="0" w:defUnhideWhenUsed="0" w:defQFormat="0" w:count="371">
     <w:lsdException w:name="Normal" w:uiPriority="0" w:qFormat="1"/>
     <w:lsdException w:name="heading 1" w:uiPriority="9" w:qFormat="1"/>
     <w:lsdException w:name="heading 2" w:semiHidden="1" w:uiPriority="9" w:unhideWhenUsed="1" w:qFormat="1"/>
@@ -13499,11 +13523,6 @@
     <w:lsdException w:name="List Table 5 Dark Accent 6" w:uiPriority="50"/>
     <w:lsdException w:name="List Table 6 Colorful Accent 6" w:uiPriority="51"/>
     <w:lsdException w:name="List Table 7 Colorful Accent 6" w:uiPriority="52"/>
-    <w:lsdException w:name="Mention" w:semiHidden="1" w:unhideWhenUsed="1"/>
-    <w:lsdException w:name="Smart Hyperlink" w:semiHidden="1" w:unhideWhenUsed="1"/>
-    <w:lsdException w:name="Hashtag" w:semiHidden="1" w:unhideWhenUsed="1"/>
-    <w:lsdException w:name="Unresolved Mention" w:semiHidden="1" w:unhideWhenUsed="1"/>
-    <w:lsdException w:name="Smart Link" w:semiHidden="1" w:unhideWhenUsed="1"/>
   </w:latentStyles>
   <w:style w:type="paragraph" w:default="1" w:styleId="Normal">
     <w:name w:val="Normal"/>
@@ -14039,7 +14058,7 @@
       <w:u w:val="single"/>
     </w:rPr>
   </w:style>
-  <w:style w:type="character" w:styleId="UnresolvedMention">
+  <w:style w:type="character" w:customStyle="1" w:styleId="UnresolvedMention">
     <w:name w:val="Unresolved Mention"/>
     <w:basedOn w:val="DefaultParagraphFont"/>
     <w:uiPriority w:val="99"/>
@@ -14354,7 +14373,7 @@
 </file>
 
 <file path=customXml/itemProps1.xml><?xml version="1.0" encoding="utf-8"?>
-<ds:datastoreItem xmlns:ds="http://schemas.openxmlformats.org/officeDocument/2006/customXml" ds:itemID="{752647D2-1BC7-4F45-89E0-22C56942F982}">
+<ds:datastoreItem xmlns:ds="http://schemas.openxmlformats.org/officeDocument/2006/customXml" ds:itemID="{539684ED-5576-4193-B644-0476580206B1}">
   <ds:schemaRefs>
     <ds:schemaRef ds:uri="http://schemas.openxmlformats.org/officeDocument/2006/bibliography"/>
   </ds:schemaRefs>

</xml_diff>